<commit_message>
working on figures and model threshold scripts
</commit_message>
<xml_diff>
--- a/writeup14.docx
+++ b/writeup14.docx
@@ -352,18 +352,40 @@
           <w:sz w:val="22"/>
           <w:szCs w:val="22"/>
         </w:rPr>
-        <w:t xml:space="preserve"> is to provide stable representations of task-relevant scene properties (</w:t>
-      </w:r>
-      <w:proofErr w:type="gramStart"/>
-      <w:r>
-        <w:rPr>
-          <w:rFonts w:ascii="Times New Roman" w:hAnsi="Times New Roman"/>
-          <w:sz w:val="22"/>
-          <w:szCs w:val="22"/>
-        </w:rPr>
-        <w:t>e.g.</w:t>
-      </w:r>
-      <w:proofErr w:type="gramEnd"/>
+        <w:t xml:space="preserve"> is to provide stable representations of task-relevant scene properties (e.g. </w:t>
+      </w:r>
+      <w:r>
+        <w:rPr>
+          <w:rFonts w:ascii="Times New Roman" w:hAnsi="Times New Roman"/>
+          <w:sz w:val="22"/>
+          <w:szCs w:val="22"/>
+        </w:rPr>
+        <w:t xml:space="preserve">object </w:t>
+      </w:r>
+      <w:r>
+        <w:rPr>
+          <w:rFonts w:ascii="Times New Roman" w:hAnsi="Times New Roman"/>
+          <w:sz w:val="22"/>
+          <w:szCs w:val="22"/>
+        </w:rPr>
+        <w:t xml:space="preserve">reflectance) despite variation in task-irrelevant scene properties (e.g. illumination, reflectance of other nearby objects). </w:t>
+      </w:r>
+      <w:r>
+        <w:rPr>
+          <w:rFonts w:ascii="Times New Roman" w:hAnsi="Times New Roman"/>
+          <w:sz w:val="22"/>
+          <w:szCs w:val="22"/>
+        </w:rPr>
+        <w:t xml:space="preserve">To study </w:t>
+      </w:r>
+      <w:r>
+        <w:rPr>
+          <w:rFonts w:ascii="Times New Roman" w:hAnsi="Times New Roman"/>
+          <w:sz w:val="22"/>
+          <w:szCs w:val="22"/>
+        </w:rPr>
+        <w:t>representational</w:t>
+      </w:r>
       <w:r>
         <w:rPr>
           <w:rFonts w:ascii="Times New Roman" w:hAnsi="Times New Roman"/>
@@ -378,31 +400,79 @@
           <w:sz w:val="22"/>
           <w:szCs w:val="22"/>
         </w:rPr>
-        <w:t xml:space="preserve">object </w:t>
-      </w:r>
-      <w:r>
-        <w:rPr>
-          <w:rFonts w:ascii="Times New Roman" w:hAnsi="Times New Roman"/>
-          <w:sz w:val="22"/>
-          <w:szCs w:val="22"/>
-        </w:rPr>
-        <w:t xml:space="preserve">reflectance) despite variation in task-irrelevant scene properties (e.g. illumination, reflectance of other nearby objects). </w:t>
-      </w:r>
-      <w:r>
-        <w:rPr>
-          <w:rFonts w:ascii="Times New Roman" w:hAnsi="Times New Roman"/>
-          <w:sz w:val="22"/>
-          <w:szCs w:val="22"/>
-        </w:rPr>
-        <w:t xml:space="preserve">To study </w:t>
-      </w:r>
-      <w:r>
-        <w:rPr>
-          <w:rFonts w:ascii="Times New Roman" w:hAnsi="Times New Roman"/>
-          <w:sz w:val="22"/>
-          <w:szCs w:val="22"/>
-        </w:rPr>
-        <w:t>representational</w:t>
+        <w:t xml:space="preserve">stability in the context of </w:t>
+      </w:r>
+      <w:r>
+        <w:rPr>
+          <w:rFonts w:ascii="Times New Roman" w:hAnsi="Times New Roman"/>
+          <w:sz w:val="22"/>
+          <w:szCs w:val="22"/>
+        </w:rPr>
+        <w:t>lightness</w:t>
+      </w:r>
+      <w:r>
+        <w:rPr>
+          <w:rFonts w:ascii="Times New Roman" w:hAnsi="Times New Roman"/>
+          <w:sz w:val="22"/>
+          <w:szCs w:val="22"/>
+        </w:rPr>
+        <w:t xml:space="preserve">, we </w:t>
+      </w:r>
+      <w:r>
+        <w:rPr>
+          <w:rFonts w:ascii="Times New Roman" w:hAnsi="Times New Roman"/>
+          <w:sz w:val="22"/>
+          <w:szCs w:val="22"/>
+        </w:rPr>
+        <w:t xml:space="preserve">introduce a threshold-based psychophysical paradigm. We </w:t>
+      </w:r>
+      <w:r>
+        <w:rPr>
+          <w:rFonts w:ascii="Times New Roman" w:hAnsi="Times New Roman"/>
+          <w:sz w:val="22"/>
+          <w:szCs w:val="22"/>
+        </w:rPr>
+        <w:t xml:space="preserve">measured how thresholds for discriminating the lightness of a target object </w:t>
+      </w:r>
+      <w:r>
+        <w:rPr>
+          <w:rFonts w:ascii="Times New Roman" w:hAnsi="Times New Roman"/>
+          <w:sz w:val="22"/>
+          <w:szCs w:val="22"/>
+        </w:rPr>
+        <w:t xml:space="preserve">(task-relevant property) </w:t>
+      </w:r>
+      <w:r>
+        <w:rPr>
+          <w:rFonts w:ascii="Times New Roman" w:hAnsi="Times New Roman"/>
+          <w:sz w:val="22"/>
+          <w:szCs w:val="22"/>
+        </w:rPr>
+        <w:t xml:space="preserve">in graphically-rendered naturalistic scenes </w:t>
+      </w:r>
+      <w:r>
+        <w:rPr>
+          <w:rFonts w:ascii="Times New Roman" w:hAnsi="Times New Roman"/>
+          <w:sz w:val="22"/>
+          <w:szCs w:val="22"/>
+        </w:rPr>
+        <w:t>are impacted by variation in the reflectance functions of background objects</w:t>
+      </w:r>
+      <w:r>
+        <w:rPr>
+          <w:rFonts w:ascii="Times New Roman" w:hAnsi="Times New Roman"/>
+          <w:sz w:val="22"/>
+          <w:szCs w:val="22"/>
+        </w:rPr>
+        <w:t xml:space="preserve"> (task-irrelevant property)</w:t>
+      </w:r>
+      <w:r>
+        <w:rPr>
+          <w:rFonts w:ascii="Times New Roman" w:hAnsi="Times New Roman"/>
+          <w:sz w:val="22"/>
+          <w:szCs w:val="22"/>
+        </w:rPr>
+        <w:t>.</w:t>
       </w:r>
       <w:r>
         <w:rPr>
@@ -418,89 +488,327 @@
           <w:sz w:val="22"/>
           <w:szCs w:val="22"/>
         </w:rPr>
-        <w:t xml:space="preserve">stability in the context of </w:t>
-      </w:r>
-      <w:r>
-        <w:rPr>
-          <w:rFonts w:ascii="Times New Roman" w:hAnsi="Times New Roman"/>
-          <w:sz w:val="22"/>
-          <w:szCs w:val="22"/>
-        </w:rPr>
-        <w:t>lightness</w:t>
-      </w:r>
-      <w:r>
-        <w:rPr>
-          <w:rFonts w:ascii="Times New Roman" w:hAnsi="Times New Roman"/>
-          <w:sz w:val="22"/>
-          <w:szCs w:val="22"/>
-        </w:rPr>
-        <w:t xml:space="preserve">, we </w:t>
-      </w:r>
-      <w:r>
-        <w:rPr>
-          <w:rFonts w:ascii="Times New Roman" w:hAnsi="Times New Roman"/>
-          <w:sz w:val="22"/>
-          <w:szCs w:val="22"/>
-        </w:rPr>
-        <w:t xml:space="preserve">introduce a threshold-based psychophysical paradigm. We </w:t>
-      </w:r>
-      <w:r>
-        <w:rPr>
-          <w:rFonts w:ascii="Times New Roman" w:hAnsi="Times New Roman"/>
-          <w:sz w:val="22"/>
-          <w:szCs w:val="22"/>
-        </w:rPr>
-        <w:t xml:space="preserve">measured how thresholds for discriminating the lightness of a target object </w:t>
-      </w:r>
-      <w:r>
-        <w:rPr>
-          <w:rFonts w:ascii="Times New Roman" w:hAnsi="Times New Roman"/>
-          <w:sz w:val="22"/>
-          <w:szCs w:val="22"/>
-        </w:rPr>
-        <w:t xml:space="preserve">(task-relevant property) </w:t>
-      </w:r>
-      <w:r>
-        <w:rPr>
-          <w:rFonts w:ascii="Times New Roman" w:hAnsi="Times New Roman"/>
-          <w:sz w:val="22"/>
-          <w:szCs w:val="22"/>
-        </w:rPr>
-        <w:t xml:space="preserve">in </w:t>
-      </w:r>
-      <w:proofErr w:type="gramStart"/>
-      <w:r>
-        <w:rPr>
-          <w:rFonts w:ascii="Times New Roman" w:hAnsi="Times New Roman"/>
-          <w:sz w:val="22"/>
-          <w:szCs w:val="22"/>
-        </w:rPr>
-        <w:t>graphically-rendered</w:t>
-      </w:r>
-      <w:proofErr w:type="gramEnd"/>
-      <w:r>
-        <w:rPr>
-          <w:rFonts w:ascii="Times New Roman" w:hAnsi="Times New Roman"/>
-          <w:sz w:val="22"/>
-          <w:szCs w:val="22"/>
-        </w:rPr>
-        <w:t xml:space="preserve"> naturalistic scenes </w:t>
-      </w:r>
-      <w:r>
-        <w:rPr>
-          <w:rFonts w:ascii="Times New Roman" w:hAnsi="Times New Roman"/>
-          <w:sz w:val="22"/>
-          <w:szCs w:val="22"/>
-        </w:rPr>
-        <w:t>are impacted by variation in the reflectance functions of background objects</w:t>
-      </w:r>
-      <w:r>
-        <w:rPr>
-          <w:rFonts w:ascii="Times New Roman" w:hAnsi="Times New Roman"/>
-          <w:sz w:val="22"/>
-          <w:szCs w:val="22"/>
-        </w:rPr>
-        <w:t xml:space="preserve"> (task-irrelevant property)</w:t>
+        <w:t xml:space="preserve">Our </w:t>
+      </w:r>
+      <w:r>
+        <w:rPr>
+          <w:rFonts w:ascii="Times New Roman" w:hAnsi="Times New Roman"/>
+          <w:sz w:val="22"/>
+          <w:szCs w:val="22"/>
+        </w:rPr>
+        <w:t xml:space="preserve">approach </w:t>
+      </w:r>
+      <w:r>
+        <w:rPr>
+          <w:rFonts w:ascii="Times New Roman" w:hAnsi="Times New Roman"/>
+          <w:sz w:val="22"/>
+          <w:szCs w:val="22"/>
+        </w:rPr>
+        <w:t xml:space="preserve">has roots in the </w:t>
+      </w:r>
+      <w:r>
+        <w:rPr>
+          <w:rFonts w:ascii="Times New Roman" w:hAnsi="Times New Roman"/>
+          <w:sz w:val="22"/>
+          <w:szCs w:val="22"/>
+        </w:rPr>
+        <w:t>equivalent noise paradigm</w:t>
+      </w:r>
+      <w:r>
+        <w:rPr>
+          <w:rFonts w:ascii="Times New Roman" w:hAnsi="Times New Roman"/>
+          <w:sz w:val="22"/>
+          <w:szCs w:val="22"/>
+        </w:rPr>
+        <w:t>. This paradigm</w:t>
+      </w:r>
+      <w:r>
+        <w:rPr>
+          <w:rFonts w:ascii="Times New Roman" w:hAnsi="Times New Roman"/>
+          <w:sz w:val="22"/>
+          <w:szCs w:val="22"/>
+        </w:rPr>
+        <w:t xml:space="preserve"> </w:t>
+      </w:r>
+      <w:r>
+        <w:rPr>
+          <w:rFonts w:ascii="Times New Roman" w:hAnsi="Times New Roman"/>
+          <w:sz w:val="22"/>
+          <w:szCs w:val="22"/>
+        </w:rPr>
+        <w:t>relates signal</w:t>
+      </w:r>
+      <w:r>
+        <w:rPr>
+          <w:rFonts w:ascii="Times New Roman" w:hAnsi="Times New Roman"/>
+          <w:sz w:val="22"/>
+          <w:szCs w:val="22"/>
+        </w:rPr>
+        <w:t>s</w:t>
+      </w:r>
+      <w:r>
+        <w:rPr>
+          <w:rFonts w:ascii="Times New Roman" w:hAnsi="Times New Roman"/>
+          <w:sz w:val="22"/>
+          <w:szCs w:val="22"/>
+        </w:rPr>
+        <w:t xml:space="preserve"> to </w:t>
+      </w:r>
+      <w:r>
+        <w:rPr>
+          <w:rFonts w:ascii="Times New Roman" w:hAnsi="Times New Roman"/>
+          <w:sz w:val="22"/>
+          <w:szCs w:val="22"/>
+        </w:rPr>
+        <w:t xml:space="preserve">internal </w:t>
+      </w:r>
+      <w:r>
+        <w:rPr>
+          <w:rFonts w:ascii="Times New Roman" w:hAnsi="Times New Roman"/>
+          <w:sz w:val="22"/>
+          <w:szCs w:val="22"/>
+        </w:rPr>
+        <w:t xml:space="preserve">and </w:t>
+      </w:r>
+      <w:r>
+        <w:rPr>
+          <w:rFonts w:ascii="Times New Roman" w:hAnsi="Times New Roman"/>
+          <w:sz w:val="22"/>
+          <w:szCs w:val="22"/>
+        </w:rPr>
+        <w:t>external</w:t>
+      </w:r>
+      <w:r>
+        <w:rPr>
+          <w:rFonts w:ascii="Times New Roman" w:hAnsi="Times New Roman"/>
+          <w:sz w:val="22"/>
+          <w:szCs w:val="22"/>
+        </w:rPr>
+        <w:t xml:space="preserve"> sources of </w:t>
+      </w:r>
+      <w:r>
+        <w:rPr>
+          <w:rFonts w:ascii="Times New Roman" w:hAnsi="Times New Roman"/>
+          <w:sz w:val="22"/>
+          <w:szCs w:val="22"/>
+        </w:rPr>
+        <w:t>noise</w:t>
+      </w:r>
+      <w:r>
+        <w:rPr>
+          <w:rFonts w:ascii="Times New Roman" w:hAnsi="Times New Roman"/>
+          <w:sz w:val="22"/>
+          <w:szCs w:val="22"/>
+        </w:rPr>
+        <w:t xml:space="preserve">, </w:t>
+      </w:r>
+      <w:r>
+        <w:rPr>
+          <w:rFonts w:ascii="Times New Roman" w:hAnsi="Times New Roman"/>
+          <w:sz w:val="22"/>
+          <w:szCs w:val="22"/>
+        </w:rPr>
+        <w:t>and</w:t>
+      </w:r>
+      <w:r>
+        <w:rPr>
+          <w:rFonts w:ascii="Times New Roman" w:hAnsi="Times New Roman"/>
+          <w:sz w:val="22"/>
+          <w:szCs w:val="22"/>
+        </w:rPr>
+        <w:t xml:space="preserve"> it</w:t>
+      </w:r>
+      <w:r>
+        <w:rPr>
+          <w:rFonts w:ascii="Times New Roman" w:hAnsi="Times New Roman"/>
+          <w:sz w:val="22"/>
+          <w:szCs w:val="22"/>
+        </w:rPr>
+        <w:t xml:space="preserve"> </w:t>
+      </w:r>
+      <w:r>
+        <w:rPr>
+          <w:rFonts w:ascii="Times New Roman" w:hAnsi="Times New Roman"/>
+          <w:sz w:val="22"/>
+          <w:szCs w:val="22"/>
+        </w:rPr>
+        <w:t xml:space="preserve">has been </w:t>
+      </w:r>
+      <w:r>
+        <w:rPr>
+          <w:rFonts w:ascii="Times New Roman" w:hAnsi="Times New Roman"/>
+          <w:sz w:val="22"/>
+          <w:szCs w:val="22"/>
+        </w:rPr>
+        <w:t>traditionally used to investigate contrast coding</w:t>
+      </w:r>
+      <w:r>
+        <w:rPr>
+          <w:rFonts w:ascii="Times New Roman" w:hAnsi="Times New Roman"/>
+          <w:sz w:val="22"/>
+          <w:szCs w:val="22"/>
+        </w:rPr>
+        <w:t xml:space="preserve">. </w:t>
+      </w:r>
+      <w:r>
+        <w:rPr>
+          <w:rFonts w:ascii="Times New Roman" w:hAnsi="Times New Roman"/>
+          <w:sz w:val="22"/>
+          <w:szCs w:val="22"/>
+        </w:rPr>
+        <w:t xml:space="preserve">For low </w:t>
+      </w:r>
+      <w:r>
+        <w:rPr>
+          <w:rFonts w:ascii="Times New Roman" w:hAnsi="Times New Roman"/>
+          <w:sz w:val="22"/>
+          <w:szCs w:val="22"/>
+        </w:rPr>
+        <w:t xml:space="preserve">variation in </w:t>
+      </w:r>
+      <w:r>
+        <w:rPr>
+          <w:rFonts w:ascii="Times New Roman" w:hAnsi="Times New Roman"/>
+          <w:sz w:val="22"/>
+          <w:szCs w:val="22"/>
+        </w:rPr>
+        <w:t>background reflectance</w:t>
+      </w:r>
+      <w:r>
+        <w:rPr>
+          <w:rFonts w:ascii="Times New Roman" w:hAnsi="Times New Roman"/>
+          <w:sz w:val="22"/>
+          <w:szCs w:val="22"/>
+        </w:rPr>
+        <w:t>, the discrimination thresholds were nearly constant, indicating that observers</w:t>
+      </w:r>
+      <w:r>
+        <w:rPr>
+          <w:rFonts w:ascii="Times New Roman" w:hAnsi="Times New Roman"/>
+          <w:sz w:val="22"/>
+          <w:szCs w:val="22"/>
+        </w:rPr>
+        <w:t>’</w:t>
+      </w:r>
+      <w:r>
+        <w:rPr>
+          <w:rFonts w:ascii="Times New Roman" w:hAnsi="Times New Roman"/>
+          <w:sz w:val="22"/>
+          <w:szCs w:val="22"/>
+        </w:rPr>
+        <w:t xml:space="preserve"> internal noise </w:t>
+      </w:r>
+      <w:r>
+        <w:rPr>
+          <w:rFonts w:ascii="Times New Roman" w:hAnsi="Times New Roman"/>
+          <w:sz w:val="22"/>
+          <w:szCs w:val="22"/>
+        </w:rPr>
+        <w:t>determines</w:t>
+      </w:r>
+      <w:r>
+        <w:rPr>
+          <w:rFonts w:ascii="Times New Roman" w:hAnsi="Times New Roman"/>
+          <w:sz w:val="22"/>
+          <w:szCs w:val="22"/>
+        </w:rPr>
+        <w:t xml:space="preserve"> threshold</w:t>
+      </w:r>
+      <w:r>
+        <w:rPr>
+          <w:rFonts w:ascii="Times New Roman" w:hAnsi="Times New Roman"/>
+          <w:sz w:val="22"/>
+          <w:szCs w:val="22"/>
+        </w:rPr>
+        <w:t xml:space="preserve"> in this regime</w:t>
+      </w:r>
+      <w:r>
+        <w:rPr>
+          <w:rFonts w:ascii="Times New Roman" w:hAnsi="Times New Roman"/>
+          <w:sz w:val="22"/>
+          <w:szCs w:val="22"/>
+        </w:rPr>
+        <w:t xml:space="preserve">. As the </w:t>
+      </w:r>
+      <w:r>
+        <w:rPr>
+          <w:rFonts w:ascii="Times New Roman" w:hAnsi="Times New Roman"/>
+          <w:sz w:val="22"/>
+          <w:szCs w:val="22"/>
+        </w:rPr>
+        <w:t xml:space="preserve">variation in </w:t>
+      </w:r>
+      <w:r>
+        <w:rPr>
+          <w:rFonts w:ascii="Times New Roman" w:hAnsi="Times New Roman"/>
+          <w:sz w:val="22"/>
+          <w:szCs w:val="22"/>
+        </w:rPr>
+        <w:t xml:space="preserve">background </w:t>
+      </w:r>
+      <w:r>
+        <w:rPr>
+          <w:rFonts w:ascii="Times New Roman" w:hAnsi="Times New Roman"/>
+          <w:sz w:val="22"/>
+          <w:szCs w:val="22"/>
+        </w:rPr>
+        <w:t xml:space="preserve">object reflectance </w:t>
+      </w:r>
+      <w:r>
+        <w:rPr>
+          <w:rFonts w:ascii="Times New Roman" w:hAnsi="Times New Roman"/>
+          <w:sz w:val="22"/>
+          <w:szCs w:val="22"/>
+        </w:rPr>
+        <w:t xml:space="preserve">increases, </w:t>
+      </w:r>
+      <w:r>
+        <w:rPr>
+          <w:rFonts w:ascii="Times New Roman" w:hAnsi="Times New Roman"/>
+          <w:sz w:val="22"/>
+          <w:szCs w:val="22"/>
+        </w:rPr>
+        <w:t xml:space="preserve">its effects </w:t>
+      </w:r>
+      <w:r>
+        <w:rPr>
+          <w:rFonts w:ascii="Times New Roman" w:hAnsi="Times New Roman"/>
+          <w:sz w:val="22"/>
+          <w:szCs w:val="22"/>
+        </w:rPr>
+        <w:t xml:space="preserve">start </w:t>
+      </w:r>
+      <w:r>
+        <w:rPr>
+          <w:rFonts w:ascii="Times New Roman" w:hAnsi="Times New Roman"/>
+          <w:sz w:val="22"/>
+          <w:szCs w:val="22"/>
+        </w:rPr>
+        <w:t xml:space="preserve">to </w:t>
+      </w:r>
+      <w:r>
+        <w:rPr>
+          <w:rFonts w:ascii="Times New Roman" w:hAnsi="Times New Roman"/>
+          <w:sz w:val="22"/>
+          <w:szCs w:val="22"/>
+        </w:rPr>
+        <w:t>dominat</w:t>
+      </w:r>
+      <w:r>
+        <w:rPr>
+          <w:rFonts w:ascii="Times New Roman" w:hAnsi="Times New Roman"/>
+          <w:sz w:val="22"/>
+          <w:szCs w:val="22"/>
+        </w:rPr>
+        <w:t>e</w:t>
+      </w:r>
+      <w:r>
+        <w:rPr>
+          <w:rFonts w:ascii="Times New Roman" w:hAnsi="Times New Roman"/>
+          <w:sz w:val="22"/>
+          <w:szCs w:val="22"/>
+        </w:rPr>
+        <w:t xml:space="preserve"> performance</w:t>
       </w:r>
       <w:r>
         <w:rPr>
@@ -524,39 +832,39 @@
           <w:sz w:val="22"/>
           <w:szCs w:val="22"/>
         </w:rPr>
-        <w:t xml:space="preserve">Our </w:t>
-      </w:r>
-      <w:r>
-        <w:rPr>
-          <w:rFonts w:ascii="Times New Roman" w:hAnsi="Times New Roman"/>
-          <w:sz w:val="22"/>
-          <w:szCs w:val="22"/>
-        </w:rPr>
-        <w:t xml:space="preserve">approach </w:t>
-      </w:r>
-      <w:r>
-        <w:rPr>
-          <w:rFonts w:ascii="Times New Roman" w:hAnsi="Times New Roman"/>
-          <w:sz w:val="22"/>
-          <w:szCs w:val="22"/>
-        </w:rPr>
-        <w:t xml:space="preserve">has roots in the </w:t>
-      </w:r>
-      <w:r>
-        <w:rPr>
-          <w:rFonts w:ascii="Times New Roman" w:hAnsi="Times New Roman"/>
-          <w:sz w:val="22"/>
-          <w:szCs w:val="22"/>
-        </w:rPr>
-        <w:t>equivalent noise paradigm</w:t>
-      </w:r>
-      <w:r>
-        <w:rPr>
-          <w:rFonts w:ascii="Times New Roman" w:hAnsi="Times New Roman"/>
-          <w:sz w:val="22"/>
-          <w:szCs w:val="22"/>
-        </w:rPr>
-        <w:t>. This paradigm</w:t>
+        <w:t xml:space="preserve">We </w:t>
+      </w:r>
+      <w:r>
+        <w:rPr>
+          <w:rFonts w:ascii="Times New Roman" w:hAnsi="Times New Roman"/>
+          <w:sz w:val="22"/>
+          <w:szCs w:val="22"/>
+        </w:rPr>
+        <w:t xml:space="preserve">measured lightness discrimination thresholds as a function of the amount of </w:t>
+      </w:r>
+      <w:r>
+        <w:rPr>
+          <w:rFonts w:ascii="Times New Roman" w:hAnsi="Times New Roman"/>
+          <w:sz w:val="22"/>
+          <w:szCs w:val="22"/>
+        </w:rPr>
+        <w:t xml:space="preserve">variability in the </w:t>
+      </w:r>
+      <w:r>
+        <w:rPr>
+          <w:rFonts w:ascii="Times New Roman" w:hAnsi="Times New Roman"/>
+          <w:sz w:val="22"/>
+          <w:szCs w:val="22"/>
+        </w:rPr>
+        <w:t>background</w:t>
+      </w:r>
+      <w:r>
+        <w:rPr>
+          <w:rFonts w:ascii="Times New Roman" w:hAnsi="Times New Roman"/>
+          <w:sz w:val="22"/>
+          <w:szCs w:val="22"/>
+        </w:rPr>
+        <w:t xml:space="preserve"> object reflectance function</w:t>
       </w:r>
       <w:r>
         <w:rPr>
@@ -572,350 +880,6 @@
           <w:sz w:val="22"/>
           <w:szCs w:val="22"/>
         </w:rPr>
-        <w:t>relates signal</w:t>
-      </w:r>
-      <w:r>
-        <w:rPr>
-          <w:rFonts w:ascii="Times New Roman" w:hAnsi="Times New Roman"/>
-          <w:sz w:val="22"/>
-          <w:szCs w:val="22"/>
-        </w:rPr>
-        <w:t>s</w:t>
-      </w:r>
-      <w:r>
-        <w:rPr>
-          <w:rFonts w:ascii="Times New Roman" w:hAnsi="Times New Roman"/>
-          <w:sz w:val="22"/>
-          <w:szCs w:val="22"/>
-        </w:rPr>
-        <w:t xml:space="preserve"> to </w:t>
-      </w:r>
-      <w:r>
-        <w:rPr>
-          <w:rFonts w:ascii="Times New Roman" w:hAnsi="Times New Roman"/>
-          <w:sz w:val="22"/>
-          <w:szCs w:val="22"/>
-        </w:rPr>
-        <w:t xml:space="preserve">internal </w:t>
-      </w:r>
-      <w:r>
-        <w:rPr>
-          <w:rFonts w:ascii="Times New Roman" w:hAnsi="Times New Roman"/>
-          <w:sz w:val="22"/>
-          <w:szCs w:val="22"/>
-        </w:rPr>
-        <w:t xml:space="preserve">and </w:t>
-      </w:r>
-      <w:r>
-        <w:rPr>
-          <w:rFonts w:ascii="Times New Roman" w:hAnsi="Times New Roman"/>
-          <w:sz w:val="22"/>
-          <w:szCs w:val="22"/>
-        </w:rPr>
-        <w:t>external</w:t>
-      </w:r>
-      <w:r>
-        <w:rPr>
-          <w:rFonts w:ascii="Times New Roman" w:hAnsi="Times New Roman"/>
-          <w:sz w:val="22"/>
-          <w:szCs w:val="22"/>
-        </w:rPr>
-        <w:t xml:space="preserve"> sources of </w:t>
-      </w:r>
-      <w:r>
-        <w:rPr>
-          <w:rFonts w:ascii="Times New Roman" w:hAnsi="Times New Roman"/>
-          <w:sz w:val="22"/>
-          <w:szCs w:val="22"/>
-        </w:rPr>
-        <w:t>noise</w:t>
-      </w:r>
-      <w:r>
-        <w:rPr>
-          <w:rFonts w:ascii="Times New Roman" w:hAnsi="Times New Roman"/>
-          <w:sz w:val="22"/>
-          <w:szCs w:val="22"/>
-        </w:rPr>
-        <w:t xml:space="preserve">, </w:t>
-      </w:r>
-      <w:r>
-        <w:rPr>
-          <w:rFonts w:ascii="Times New Roman" w:hAnsi="Times New Roman"/>
-          <w:sz w:val="22"/>
-          <w:szCs w:val="22"/>
-        </w:rPr>
-        <w:t>and</w:t>
-      </w:r>
-      <w:r>
-        <w:rPr>
-          <w:rFonts w:ascii="Times New Roman" w:hAnsi="Times New Roman"/>
-          <w:sz w:val="22"/>
-          <w:szCs w:val="22"/>
-        </w:rPr>
-        <w:t xml:space="preserve"> it</w:t>
-      </w:r>
-      <w:r>
-        <w:rPr>
-          <w:rFonts w:ascii="Times New Roman" w:hAnsi="Times New Roman"/>
-          <w:sz w:val="22"/>
-          <w:szCs w:val="22"/>
-        </w:rPr>
-        <w:t xml:space="preserve"> </w:t>
-      </w:r>
-      <w:r>
-        <w:rPr>
-          <w:rFonts w:ascii="Times New Roman" w:hAnsi="Times New Roman"/>
-          <w:sz w:val="22"/>
-          <w:szCs w:val="22"/>
-        </w:rPr>
-        <w:t xml:space="preserve">has been </w:t>
-      </w:r>
-      <w:r>
-        <w:rPr>
-          <w:rFonts w:ascii="Times New Roman" w:hAnsi="Times New Roman"/>
-          <w:sz w:val="22"/>
-          <w:szCs w:val="22"/>
-        </w:rPr>
-        <w:t>traditionally used to investigate contrast coding</w:t>
-      </w:r>
-      <w:r>
-        <w:rPr>
-          <w:rFonts w:ascii="Times New Roman" w:hAnsi="Times New Roman"/>
-          <w:sz w:val="22"/>
-          <w:szCs w:val="22"/>
-        </w:rPr>
-        <w:t xml:space="preserve">. </w:t>
-      </w:r>
-      <w:r>
-        <w:rPr>
-          <w:rFonts w:ascii="Times New Roman" w:hAnsi="Times New Roman"/>
-          <w:sz w:val="22"/>
-          <w:szCs w:val="22"/>
-        </w:rPr>
-        <w:t xml:space="preserve">For low </w:t>
-      </w:r>
-      <w:r>
-        <w:rPr>
-          <w:rFonts w:ascii="Times New Roman" w:hAnsi="Times New Roman"/>
-          <w:sz w:val="22"/>
-          <w:szCs w:val="22"/>
-        </w:rPr>
-        <w:t xml:space="preserve">variation in </w:t>
-      </w:r>
-      <w:r>
-        <w:rPr>
-          <w:rFonts w:ascii="Times New Roman" w:hAnsi="Times New Roman"/>
-          <w:sz w:val="22"/>
-          <w:szCs w:val="22"/>
-        </w:rPr>
-        <w:t>background reflectance</w:t>
-      </w:r>
-      <w:r>
-        <w:rPr>
-          <w:rFonts w:ascii="Times New Roman" w:hAnsi="Times New Roman"/>
-          <w:sz w:val="22"/>
-          <w:szCs w:val="22"/>
-        </w:rPr>
-        <w:t>, the discrimination thresholds were nearly constant, indicating that observers</w:t>
-      </w:r>
-      <w:r>
-        <w:rPr>
-          <w:rFonts w:ascii="Times New Roman" w:hAnsi="Times New Roman"/>
-          <w:sz w:val="22"/>
-          <w:szCs w:val="22"/>
-        </w:rPr>
-        <w:t>’</w:t>
-      </w:r>
-      <w:r>
-        <w:rPr>
-          <w:rFonts w:ascii="Times New Roman" w:hAnsi="Times New Roman"/>
-          <w:sz w:val="22"/>
-          <w:szCs w:val="22"/>
-        </w:rPr>
-        <w:t xml:space="preserve"> internal noise </w:t>
-      </w:r>
-      <w:r>
-        <w:rPr>
-          <w:rFonts w:ascii="Times New Roman" w:hAnsi="Times New Roman"/>
-          <w:sz w:val="22"/>
-          <w:szCs w:val="22"/>
-        </w:rPr>
-        <w:t>determines</w:t>
-      </w:r>
-      <w:r>
-        <w:rPr>
-          <w:rFonts w:ascii="Times New Roman" w:hAnsi="Times New Roman"/>
-          <w:sz w:val="22"/>
-          <w:szCs w:val="22"/>
-        </w:rPr>
-        <w:t xml:space="preserve"> threshold</w:t>
-      </w:r>
-      <w:r>
-        <w:rPr>
-          <w:rFonts w:ascii="Times New Roman" w:hAnsi="Times New Roman"/>
-          <w:sz w:val="22"/>
-          <w:szCs w:val="22"/>
-        </w:rPr>
-        <w:t xml:space="preserve"> in this regime</w:t>
-      </w:r>
-      <w:r>
-        <w:rPr>
-          <w:rFonts w:ascii="Times New Roman" w:hAnsi="Times New Roman"/>
-          <w:sz w:val="22"/>
-          <w:szCs w:val="22"/>
-        </w:rPr>
-        <w:t xml:space="preserve">. As the </w:t>
-      </w:r>
-      <w:r>
-        <w:rPr>
-          <w:rFonts w:ascii="Times New Roman" w:hAnsi="Times New Roman"/>
-          <w:sz w:val="22"/>
-          <w:szCs w:val="22"/>
-        </w:rPr>
-        <w:t xml:space="preserve">variation in </w:t>
-      </w:r>
-      <w:r>
-        <w:rPr>
-          <w:rFonts w:ascii="Times New Roman" w:hAnsi="Times New Roman"/>
-          <w:sz w:val="22"/>
-          <w:szCs w:val="22"/>
-        </w:rPr>
-        <w:t xml:space="preserve">background </w:t>
-      </w:r>
-      <w:r>
-        <w:rPr>
-          <w:rFonts w:ascii="Times New Roman" w:hAnsi="Times New Roman"/>
-          <w:sz w:val="22"/>
-          <w:szCs w:val="22"/>
-        </w:rPr>
-        <w:t xml:space="preserve">object reflectance </w:t>
-      </w:r>
-      <w:r>
-        <w:rPr>
-          <w:rFonts w:ascii="Times New Roman" w:hAnsi="Times New Roman"/>
-          <w:sz w:val="22"/>
-          <w:szCs w:val="22"/>
-        </w:rPr>
-        <w:t xml:space="preserve">increases, </w:t>
-      </w:r>
-      <w:r>
-        <w:rPr>
-          <w:rFonts w:ascii="Times New Roman" w:hAnsi="Times New Roman"/>
-          <w:sz w:val="22"/>
-          <w:szCs w:val="22"/>
-        </w:rPr>
-        <w:t xml:space="preserve">its effects </w:t>
-      </w:r>
-      <w:r>
-        <w:rPr>
-          <w:rFonts w:ascii="Times New Roman" w:hAnsi="Times New Roman"/>
-          <w:sz w:val="22"/>
-          <w:szCs w:val="22"/>
-        </w:rPr>
-        <w:t xml:space="preserve">start </w:t>
-      </w:r>
-      <w:r>
-        <w:rPr>
-          <w:rFonts w:ascii="Times New Roman" w:hAnsi="Times New Roman"/>
-          <w:sz w:val="22"/>
-          <w:szCs w:val="22"/>
-        </w:rPr>
-        <w:t xml:space="preserve">to </w:t>
-      </w:r>
-      <w:r>
-        <w:rPr>
-          <w:rFonts w:ascii="Times New Roman" w:hAnsi="Times New Roman"/>
-          <w:sz w:val="22"/>
-          <w:szCs w:val="22"/>
-        </w:rPr>
-        <w:t>dominat</w:t>
-      </w:r>
-      <w:r>
-        <w:rPr>
-          <w:rFonts w:ascii="Times New Roman" w:hAnsi="Times New Roman"/>
-          <w:sz w:val="22"/>
-          <w:szCs w:val="22"/>
-        </w:rPr>
-        <w:t>e</w:t>
-      </w:r>
-      <w:r>
-        <w:rPr>
-          <w:rFonts w:ascii="Times New Roman" w:hAnsi="Times New Roman"/>
-          <w:sz w:val="22"/>
-          <w:szCs w:val="22"/>
-        </w:rPr>
-        <w:t xml:space="preserve"> performance</w:t>
-      </w:r>
-      <w:r>
-        <w:rPr>
-          <w:rFonts w:ascii="Times New Roman" w:hAnsi="Times New Roman"/>
-          <w:sz w:val="22"/>
-          <w:szCs w:val="22"/>
-        </w:rPr>
-        <w:t>.</w:t>
-      </w:r>
-      <w:r>
-        <w:rPr>
-          <w:rFonts w:ascii="Times New Roman" w:hAnsi="Times New Roman"/>
-          <w:sz w:val="22"/>
-          <w:szCs w:val="22"/>
-        </w:rPr>
-        <w:t xml:space="preserve"> </w:t>
-      </w:r>
-      <w:r>
-        <w:rPr>
-          <w:rFonts w:ascii="Times New Roman" w:hAnsi="Times New Roman"/>
-          <w:sz w:val="22"/>
-          <w:szCs w:val="22"/>
-        </w:rPr>
-        <w:t xml:space="preserve">We </w:t>
-      </w:r>
-      <w:r>
-        <w:rPr>
-          <w:rFonts w:ascii="Times New Roman" w:hAnsi="Times New Roman"/>
-          <w:sz w:val="22"/>
-          <w:szCs w:val="22"/>
-        </w:rPr>
-        <w:t xml:space="preserve">measured lightness discrimination thresholds as a function of the amount of </w:t>
-      </w:r>
-      <w:r>
-        <w:rPr>
-          <w:rFonts w:ascii="Times New Roman" w:hAnsi="Times New Roman"/>
-          <w:sz w:val="22"/>
-          <w:szCs w:val="22"/>
-        </w:rPr>
-        <w:t xml:space="preserve">variability in the </w:t>
-      </w:r>
-      <w:r>
-        <w:rPr>
-          <w:rFonts w:ascii="Times New Roman" w:hAnsi="Times New Roman"/>
-          <w:sz w:val="22"/>
-          <w:szCs w:val="22"/>
-        </w:rPr>
-        <w:t>background</w:t>
-      </w:r>
-      <w:r>
-        <w:rPr>
-          <w:rFonts w:ascii="Times New Roman" w:hAnsi="Times New Roman"/>
-          <w:sz w:val="22"/>
-          <w:szCs w:val="22"/>
-        </w:rPr>
-        <w:t xml:space="preserve"> object reflectance function</w:t>
-      </w:r>
-      <w:r>
-        <w:rPr>
-          <w:rFonts w:ascii="Times New Roman" w:hAnsi="Times New Roman"/>
-          <w:sz w:val="22"/>
-          <w:szCs w:val="22"/>
-        </w:rPr>
-        <w:t xml:space="preserve"> </w:t>
-      </w:r>
-      <w:r>
-        <w:rPr>
-          <w:rFonts w:ascii="Times New Roman" w:hAnsi="Times New Roman"/>
-          <w:sz w:val="22"/>
-          <w:szCs w:val="22"/>
-        </w:rPr>
         <w:t xml:space="preserve">to determine the </w:t>
       </w:r>
       <w:r>
@@ -972,25 +936,7 @@
           <w:sz w:val="22"/>
           <w:szCs w:val="22"/>
         </w:rPr>
-        <w:t>(</w:t>
-      </w:r>
-      <w:proofErr w:type="gramStart"/>
-      <w:r>
-        <w:rPr>
-          <w:rFonts w:ascii="Times New Roman" w:hAnsi="Times New Roman"/>
-          <w:sz w:val="22"/>
-          <w:szCs w:val="22"/>
-        </w:rPr>
-        <w:t>i.e.</w:t>
-      </w:r>
-      <w:proofErr w:type="gramEnd"/>
-      <w:r>
-        <w:rPr>
-          <w:rFonts w:ascii="Times New Roman" w:hAnsi="Times New Roman"/>
-          <w:sz w:val="22"/>
-          <w:szCs w:val="22"/>
-        </w:rPr>
-        <w:t xml:space="preserve"> </w:t>
+        <w:t xml:space="preserve">(i.e. </w:t>
       </w:r>
       <w:r>
         <w:rPr>
@@ -1553,25 +1499,7 @@
           <w:sz w:val="22"/>
           <w:szCs w:val="22"/>
         </w:rPr>
-        <w:t>on the vagaries of the observer’s particular viewpoint on the scene, on object-extrinsic properties of the scene (</w:t>
-      </w:r>
-      <w:proofErr w:type="gramStart"/>
-      <w:r>
-        <w:rPr>
-          <w:rFonts w:ascii="Times New Roman" w:hAnsi="Times New Roman"/>
-          <w:sz w:val="22"/>
-          <w:szCs w:val="22"/>
-        </w:rPr>
-        <w:t>e.g.</w:t>
-      </w:r>
-      <w:proofErr w:type="gramEnd"/>
-      <w:r>
-        <w:rPr>
-          <w:rFonts w:ascii="Times New Roman" w:hAnsi="Times New Roman"/>
-          <w:sz w:val="22"/>
-          <w:szCs w:val="22"/>
-        </w:rPr>
-        <w:t xml:space="preserve"> illumination), and on the intrinsic properties of the objects in the scene. </w:t>
+        <w:t xml:space="preserve">on the vagaries of the observer’s particular viewpoint on the scene, on object-extrinsic properties of the scene (e.g. illumination), and on the intrinsic properties of the objects in the scene. </w:t>
       </w:r>
       <w:r>
         <w:rPr>
@@ -3745,16 +3673,7 @@
           <w:sz w:val="22"/>
           <w:szCs w:val="22"/>
         </w:rPr>
-        <w:t xml:space="preserve"> can be readily adapted for use with non-human </w:t>
-      </w:r>
-      <w:proofErr w:type="gramStart"/>
-      <w:r>
-        <w:rPr>
-          <w:rFonts w:ascii="Times New Roman" w:hAnsi="Times New Roman"/>
-          <w:sz w:val="22"/>
-          <w:szCs w:val="22"/>
-        </w:rPr>
-        <w:t xml:space="preserve">subjects, </w:t>
+        <w:t xml:space="preserve"> can be readily adapted for use with non-human subjects, </w:t>
       </w:r>
       <w:r>
         <w:rPr>
@@ -3764,7 +3683,6 @@
         </w:rPr>
         <w:t>since</w:t>
       </w:r>
-      <w:proofErr w:type="gramEnd"/>
       <w:r>
         <w:rPr>
           <w:rFonts w:ascii="Times New Roman" w:hAnsi="Times New Roman"/>
@@ -4391,25 +4309,7 @@
           <w:sz w:val="22"/>
           <w:szCs w:val="22"/>
         </w:rPr>
-        <w:t xml:space="preserve"> (</w:t>
-      </w:r>
-      <w:proofErr w:type="gramStart"/>
-      <w:r>
-        <w:rPr>
-          <w:rFonts w:ascii="Times New Roman" w:hAnsi="Times New Roman"/>
-          <w:sz w:val="22"/>
-          <w:szCs w:val="22"/>
-        </w:rPr>
-        <w:t>e.g.</w:t>
-      </w:r>
-      <w:proofErr w:type="gramEnd"/>
-      <w:r>
-        <w:rPr>
-          <w:rFonts w:ascii="Times New Roman" w:hAnsi="Times New Roman"/>
-          <w:sz w:val="22"/>
-          <w:szCs w:val="22"/>
-        </w:rPr>
-        <w:t xml:space="preserve"> the illumination), rather</w:t>
+        <w:t xml:space="preserve"> (e.g. the illumination), rather</w:t>
       </w:r>
       <w:r>
         <w:rPr>
@@ -5079,25 +4979,7 @@
           <w:sz w:val="22"/>
           <w:szCs w:val="22"/>
         </w:rPr>
-        <w:t xml:space="preserve">, based on measuring how thresholds for a task-relevant scene property are affected by variation in a task-irrelevant scene property. This approach is conceptually </w:t>
-      </w:r>
-      <w:proofErr w:type="gramStart"/>
-      <w:r>
-        <w:rPr>
-          <w:rFonts w:ascii="Times New Roman" w:hAnsi="Times New Roman"/>
-          <w:sz w:val="22"/>
-          <w:szCs w:val="22"/>
-        </w:rPr>
-        <w:t>similar to</w:t>
-      </w:r>
-      <w:proofErr w:type="gramEnd"/>
-      <w:r>
-        <w:rPr>
-          <w:rFonts w:ascii="Times New Roman" w:hAnsi="Times New Roman"/>
-          <w:sz w:val="22"/>
-          <w:szCs w:val="22"/>
-        </w:rPr>
-        <w:t xml:space="preserve"> studying how thresholds are affected by addition of spatially white or pink noise </w:t>
+        <w:t xml:space="preserve">, based on measuring how thresholds for a task-relevant scene property are affected by variation in a task-irrelevant scene property. This approach is conceptually similar to studying how thresholds are affected by addition of spatially white or pink noise </w:t>
       </w:r>
       <w:r>
         <w:rPr>
@@ -5344,25 +5226,7 @@
           <w:sz w:val="22"/>
           <w:szCs w:val="22"/>
         </w:rPr>
-        <w:t xml:space="preserve"> in naturalistic </w:t>
-      </w:r>
-      <w:proofErr w:type="gramStart"/>
-      <w:r>
-        <w:rPr>
-          <w:rFonts w:ascii="Times New Roman" w:hAnsi="Times New Roman"/>
-          <w:sz w:val="22"/>
-          <w:szCs w:val="22"/>
-        </w:rPr>
-        <w:t>graphically-rendered</w:t>
-      </w:r>
-      <w:proofErr w:type="gramEnd"/>
-      <w:r>
-        <w:rPr>
-          <w:rFonts w:ascii="Times New Roman" w:hAnsi="Times New Roman"/>
-          <w:sz w:val="22"/>
-          <w:szCs w:val="22"/>
-        </w:rPr>
-        <w:t xml:space="preserve"> scenes</w:t>
+        <w:t xml:space="preserve"> in naturalistic graphically-rendered scenes</w:t>
       </w:r>
       <w:r>
         <w:rPr>
@@ -5731,25 +5595,7 @@
           <w:sz w:val="22"/>
           <w:szCs w:val="22"/>
         </w:rPr>
-        <w:t>. The change in thresholds from baseline (</w:t>
-      </w:r>
-      <w:proofErr w:type="gramStart"/>
-      <w:r>
-        <w:rPr>
-          <w:rFonts w:ascii="Times New Roman" w:hAnsi="Times New Roman"/>
-          <w:sz w:val="22"/>
-          <w:szCs w:val="22"/>
-        </w:rPr>
-        <w:t>i.e.</w:t>
-      </w:r>
-      <w:proofErr w:type="gramEnd"/>
-      <w:r>
-        <w:rPr>
-          <w:rFonts w:ascii="Times New Roman" w:hAnsi="Times New Roman"/>
-          <w:sz w:val="22"/>
-          <w:szCs w:val="22"/>
-        </w:rPr>
-        <w:t xml:space="preserve"> no background variation) quantifies the degree to which the object-extrinsic variation intrudes on the object-intrinsic representation</w:t>
+        <w:t>. The change in thresholds from baseline (i.e. no background variation) quantifies the degree to which the object-extrinsic variation intrudes on the object-intrinsic representation</w:t>
       </w:r>
       <w:r>
         <w:rPr>
@@ -8993,34 +8839,15 @@
           <w:sz w:val="22"/>
           <w:szCs w:val="22"/>
         </w:rPr>
-        <w:t>Signal Detection Theory Model for details</w:t>
-      </w:r>
-      <w:proofErr w:type="gramStart"/>
-      <w:r>
-        <w:rPr>
-          <w:rStyle w:val="None"/>
-          <w:rFonts w:ascii="Times New Roman" w:hAnsi="Times New Roman"/>
-          <w:sz w:val="22"/>
-          <w:szCs w:val="22"/>
-        </w:rPr>
-        <w:t>)</w:t>
-      </w:r>
-      <w:r>
-        <w:rPr>
-          <w:rFonts w:ascii="Times New Roman" w:hAnsi="Times New Roman"/>
-          <w:sz w:val="22"/>
-          <w:szCs w:val="22"/>
-        </w:rPr>
-        <w:t>.</w:t>
-      </w:r>
-      <w:proofErr w:type="gramEnd"/>
-      <w:r>
-        <w:rPr>
-          <w:rFonts w:ascii="Times New Roman" w:hAnsi="Times New Roman"/>
-          <w:sz w:val="22"/>
-          <w:szCs w:val="22"/>
-        </w:rPr>
-        <w:t xml:space="preserve"> </w:t>
+        <w:t>Signal Detection Theory Model for details)</w:t>
+      </w:r>
+      <w:r>
+        <w:rPr>
+          <w:rFonts w:ascii="Times New Roman" w:hAnsi="Times New Roman"/>
+          <w:sz w:val="22"/>
+          <w:szCs w:val="22"/>
+        </w:rPr>
+        <w:t xml:space="preserve">. </w:t>
       </w:r>
       <w:r>
         <w:rPr>
@@ -9230,7 +9057,27 @@
           <w:sz w:val="22"/>
           <w:szCs w:val="22"/>
         </w:rPr>
-        <w:t xml:space="preserve">) </w:t>
+        <w:t>)</w:t>
+      </w:r>
+      <w:ins w:id="6" w:author="Vijay Singh" w:date="2021-05-02T21:18:00Z">
+        <w:r>
+          <w:rPr>
+            <w:rStyle w:val="None"/>
+            <w:rFonts w:ascii="Times New Roman" w:hAnsi="Times New Roman"/>
+            <w:sz w:val="22"/>
+            <w:szCs w:val="22"/>
+          </w:rPr>
+          <w:t>.</w:t>
+        </w:r>
+      </w:ins>
+      <w:r>
+        <w:rPr>
+          <w:rStyle w:val="None"/>
+          <w:rFonts w:ascii="Times New Roman" w:hAnsi="Times New Roman"/>
+          <w:sz w:val="22"/>
+          <w:szCs w:val="22"/>
+        </w:rPr>
+        <w:t xml:space="preserve"> </w:t>
       </w:r>
       <w:r>
         <w:rPr>
@@ -9478,25 +9325,23 @@
           <w:sz w:val="22"/>
           <w:szCs w:val="22"/>
         </w:rPr>
-        <w:t xml:space="preserve">incorporate the Poisson noise that perturbs cone photoreceptor </w:t>
-      </w:r>
-      <w:proofErr w:type="spellStart"/>
-      <w:r>
-        <w:rPr>
-          <w:rFonts w:ascii="Times New Roman" w:hAnsi="Times New Roman"/>
-          <w:sz w:val="22"/>
-          <w:szCs w:val="22"/>
-        </w:rPr>
-        <w:t>isomerations</w:t>
-      </w:r>
-      <w:proofErr w:type="spellEnd"/>
-      <w:r>
-        <w:rPr>
-          <w:rFonts w:ascii="Times New Roman" w:hAnsi="Times New Roman"/>
-          <w:sz w:val="22"/>
-          <w:szCs w:val="22"/>
-        </w:rPr>
-        <w:t xml:space="preserve"> as well as account for the truncation of surface reflectances to the range 0 to 1 in our model of natural surface reflectances</w:t>
+        <w:t>incorporate the Poisson noise that perturbs cone photoreceptor isomer</w:t>
+      </w:r>
+      <w:r>
+        <w:rPr>
+          <w:rFonts w:ascii="Times New Roman" w:hAnsi="Times New Roman"/>
+          <w:sz w:val="22"/>
+          <w:szCs w:val="22"/>
+        </w:rPr>
+        <w:t>iz</w:t>
+      </w:r>
+      <w:r>
+        <w:rPr>
+          <w:rFonts w:ascii="Times New Roman" w:hAnsi="Times New Roman"/>
+          <w:sz w:val="22"/>
+          <w:szCs w:val="22"/>
+        </w:rPr>
+        <w:t>ations as well as account for the truncation of surface reflectances to the range 0 to 1 in our model of natural surface reflectances</w:t>
       </w:r>
       <w:r>
         <w:rPr>
@@ -10106,23 +9951,13 @@
         </w:rPr>
         <w:t xml:space="preserve">internal noise </w:t>
       </w:r>
-      <w:proofErr w:type="gramStart"/>
-      <w:r>
-        <w:rPr>
-          <w:rFonts w:ascii="Times New Roman" w:hAnsi="Times New Roman"/>
-          <w:sz w:val="22"/>
-          <w:szCs w:val="22"/>
-        </w:rPr>
-        <w:t>are</w:t>
-      </w:r>
-      <w:proofErr w:type="gramEnd"/>
-      <w:r>
-        <w:rPr>
-          <w:rFonts w:ascii="Times New Roman" w:hAnsi="Times New Roman"/>
-          <w:sz w:val="22"/>
-          <w:szCs w:val="22"/>
-        </w:rPr>
-        <w:t xml:space="preserve"> </w:t>
+      <w:r>
+        <w:rPr>
+          <w:rFonts w:ascii="Times New Roman" w:hAnsi="Times New Roman"/>
+          <w:sz w:val="22"/>
+          <w:szCs w:val="22"/>
+        </w:rPr>
+        <w:t xml:space="preserve">are </w:t>
       </w:r>
       <w:r>
         <w:rPr>
@@ -10700,25 +10535,7 @@
           <w:szCs w:val="22"/>
         </w:rPr>
         <w:lastRenderedPageBreak/>
-        <w:t xml:space="preserve">scalar, while this rise is captured accurately by the LINRF model, presumably because the latter </w:t>
-      </w:r>
-      <w:proofErr w:type="gramStart"/>
-      <w:r>
-        <w:rPr>
-          <w:rFonts w:ascii="Times New Roman" w:hAnsi="Times New Roman"/>
-          <w:sz w:val="22"/>
-          <w:szCs w:val="22"/>
-        </w:rPr>
-        <w:t>takes into account</w:t>
-      </w:r>
-      <w:proofErr w:type="gramEnd"/>
-      <w:r>
-        <w:rPr>
-          <w:rFonts w:ascii="Times New Roman" w:hAnsi="Times New Roman"/>
-          <w:sz w:val="22"/>
-          <w:szCs w:val="22"/>
-        </w:rPr>
-        <w:t xml:space="preserve"> the truncation implemented in the Gaussian</w:t>
+        <w:t>scalar, while this rise is captured accurately by the LINRF model, presumably because the latter takes into account the truncation implemented in the Gaussian</w:t>
       </w:r>
       <w:r>
         <w:rPr>
@@ -10878,7 +10695,7 @@
           <w:szCs w:val="22"/>
         </w:rPr>
       </w:pPr>
-      <w:commentRangeStart w:id="6"/>
+      <w:commentRangeStart w:id="7"/>
       <w:r>
         <w:rPr>
           <w:rFonts w:ascii="Times New Roman" w:hAnsi="Times New Roman"/>
@@ -10889,7 +10706,7 @@
         </w:rPr>
         <w:t>DISCUSSION</w:t>
       </w:r>
-      <w:commentRangeEnd w:id="6"/>
+      <w:commentRangeEnd w:id="7"/>
       <w:r>
         <w:rPr>
           <w:rStyle w:val="CommentReference"/>
@@ -10901,7 +10718,7 @@
             <w14:bevel/>
           </w14:textOutline>
         </w:rPr>
-        <w:commentReference w:id="6"/>
+        <w:commentReference w:id="7"/>
       </w:r>
     </w:p>
     <w:p>
@@ -11230,21 +11047,12 @@
         </w:rPr>
         <w:t xml:space="preserve"> approach </w:t>
       </w:r>
-      <w:proofErr w:type="gramStart"/>
-      <w:r>
-        <w:rPr>
-          <w:sz w:val="22"/>
-          <w:szCs w:val="22"/>
-        </w:rPr>
-        <w:t>similar to</w:t>
-      </w:r>
-      <w:proofErr w:type="gramEnd"/>
-      <w:r>
-        <w:rPr>
-          <w:sz w:val="22"/>
-          <w:szCs w:val="22"/>
-        </w:rPr>
-        <w:t xml:space="preserve"> that used p</w:t>
+      <w:r>
+        <w:rPr>
+          <w:sz w:val="22"/>
+          <w:szCs w:val="22"/>
+        </w:rPr>
+        <w:t>similar to that used p</w:t>
       </w:r>
       <w:r>
         <w:rPr>
@@ -11698,23 +11506,7 @@
           <w:sz w:val="22"/>
           <w:szCs w:val="22"/>
         </w:rPr>
-        <w:t xml:space="preserve">The use of small image patches is not a necessary requirement of our </w:t>
-      </w:r>
-      <w:proofErr w:type="gramStart"/>
-      <w:r>
-        <w:rPr>
-          <w:sz w:val="22"/>
-          <w:szCs w:val="22"/>
-        </w:rPr>
-        <w:t>paradigm, and</w:t>
-      </w:r>
-      <w:proofErr w:type="gramEnd"/>
-      <w:r>
-        <w:rPr>
-          <w:sz w:val="22"/>
-          <w:szCs w:val="22"/>
-        </w:rPr>
-        <w:t xml:space="preserve"> extending the work to larger patches is natural direction.</w:t>
+        <w:t>The use of small image patches is not a necessary requirement of our paradigm, and extending the work to larger patches is natural direction.</w:t>
       </w:r>
       <w:r>
         <w:rPr>
@@ -11863,7 +11655,7 @@
         </w:rPr>
         <w:t xml:space="preserve">of contrast-defined targets </w:t>
       </w:r>
-      <w:commentRangeStart w:id="7"/>
+      <w:commentRangeStart w:id="8"/>
       <w:r>
         <w:rPr>
           <w:sz w:val="22"/>
@@ -12198,12 +11990,12 @@
         </w:rPr>
         <w:t>.</w:t>
       </w:r>
-      <w:commentRangeEnd w:id="7"/>
+      <w:commentRangeEnd w:id="8"/>
       <w:r>
         <w:rPr>
           <w:rStyle w:val="CommentReference"/>
         </w:rPr>
-        <w:commentReference w:id="7"/>
+        <w:commentReference w:id="8"/>
       </w:r>
       <w:r>
         <w:rPr>
@@ -12273,23 +12065,7 @@
           <w:sz w:val="22"/>
           <w:szCs w:val="22"/>
         </w:rPr>
-        <w:t xml:space="preserve">support the detection of </w:t>
-      </w:r>
-      <w:proofErr w:type="gramStart"/>
-      <w:r>
-        <w:rPr>
-          <w:sz w:val="22"/>
-          <w:szCs w:val="22"/>
-        </w:rPr>
-        <w:t>chromatically-defined</w:t>
-      </w:r>
-      <w:proofErr w:type="gramEnd"/>
-      <w:r>
-        <w:rPr>
-          <w:sz w:val="22"/>
-          <w:szCs w:val="22"/>
-        </w:rPr>
-        <w:t xml:space="preserve"> targets </w:t>
+        <w:t xml:space="preserve">support the detection of chromatically-defined targets </w:t>
       </w:r>
       <w:r>
         <w:rPr>
@@ -12870,7 +12646,7 @@
         </w:rPr>
         <w:t xml:space="preserve"> </w:t>
       </w:r>
-      <w:commentRangeStart w:id="8"/>
+      <w:commentRangeStart w:id="9"/>
       <w:r>
         <w:rPr>
           <w:rFonts w:ascii="Times New Roman" w:hAnsi="Times New Roman"/>
@@ -13152,7 +12928,7 @@
         </w:rPr>
         <w:fldChar w:fldCharType="end"/>
       </w:r>
-      <w:commentRangeEnd w:id="8"/>
+      <w:commentRangeEnd w:id="9"/>
       <w:r>
         <w:rPr>
           <w:rStyle w:val="CommentReference"/>
@@ -13164,10 +12940,10 @@
             <w14:bevel/>
           </w14:textOutline>
         </w:rPr>
-        <w:commentReference w:id="8"/>
-      </w:r>
-      <w:commentRangeStart w:id="9"/>
-      <w:commentRangeEnd w:id="9"/>
+        <w:commentReference w:id="9"/>
+      </w:r>
+      <w:commentRangeStart w:id="10"/>
+      <w:commentRangeEnd w:id="10"/>
       <w:r>
         <w:rPr>
           <w:rStyle w:val="CommentReference"/>
@@ -13179,7 +12955,7 @@
             <w14:bevel/>
           </w14:textOutline>
         </w:rPr>
-        <w:commentReference w:id="9"/>
+        <w:commentReference w:id="10"/>
       </w:r>
       <w:r>
         <w:rPr>
@@ -13189,7 +12965,7 @@
         </w:rPr>
         <w:t>.</w:t>
       </w:r>
-      <w:ins w:id="10" w:author="JohannesBurge" w:date="2021-04-26T11:18:00Z">
+      <w:ins w:id="11" w:author="JohannesBurge" w:date="2021-04-26T11:18:00Z">
         <w:r>
           <w:rPr>
             <w:rFonts w:ascii="Times New Roman" w:hAnsi="Times New Roman"/>
@@ -14147,7 +13923,6 @@
         </w:rPr>
         <w:t xml:space="preserve">color </w:t>
       </w:r>
-      <w:proofErr w:type="gramStart"/>
       <w:r>
         <w:rPr>
           <w:rFonts w:ascii="Times New Roman" w:hAnsi="Times New Roman"/>
@@ -14162,16 +13937,7 @@
           <w:sz w:val="22"/>
           <w:szCs w:val="22"/>
         </w:rPr>
-        <w:t xml:space="preserve"> in particular, and</w:t>
-      </w:r>
-      <w:proofErr w:type="gramEnd"/>
-      <w:r>
-        <w:rPr>
-          <w:rFonts w:ascii="Times New Roman" w:hAnsi="Times New Roman"/>
-          <w:sz w:val="22"/>
-          <w:szCs w:val="22"/>
-        </w:rPr>
-        <w:t xml:space="preserve"> perceptual constancy more generally</w:t>
+        <w:t xml:space="preserve"> in particular, and perceptual constancy more generally</w:t>
       </w:r>
       <w:r>
         <w:rPr>
@@ -14269,16 +14035,7 @@
           <w:sz w:val="22"/>
           <w:szCs w:val="22"/>
         </w:rPr>
-        <w:t xml:space="preserve">We used a statistical model of </w:t>
-      </w:r>
-      <w:proofErr w:type="gramStart"/>
-      <w:r>
-        <w:rPr>
-          <w:rFonts w:ascii="Times New Roman" w:hAnsi="Times New Roman"/>
-          <w:sz w:val="22"/>
-          <w:szCs w:val="22"/>
-        </w:rPr>
-        <w:t>naturally-</w:t>
+        <w:t>We used a statistical model of naturally-</w:t>
       </w:r>
       <w:r>
         <w:rPr>
@@ -14288,7 +14045,6 @@
         </w:rPr>
         <w:t>occurring</w:t>
       </w:r>
-      <w:proofErr w:type="gramEnd"/>
       <w:r>
         <w:rPr>
           <w:rFonts w:ascii="Times New Roman" w:hAnsi="Times New Roman"/>
@@ -14605,25 +14361,7 @@
           <w:sz w:val="22"/>
           <w:szCs w:val="22"/>
         </w:rPr>
-        <w:t xml:space="preserve">as well as surfaces characterized by </w:t>
-      </w:r>
-      <w:proofErr w:type="spellStart"/>
-      <w:r>
-        <w:rPr>
-          <w:rFonts w:ascii="Times New Roman" w:hAnsi="Times New Roman"/>
-          <w:sz w:val="22"/>
-          <w:szCs w:val="22"/>
-        </w:rPr>
-        <w:t>Vrhel</w:t>
-      </w:r>
-      <w:proofErr w:type="spellEnd"/>
-      <w:r>
-        <w:rPr>
-          <w:rFonts w:ascii="Times New Roman" w:hAnsi="Times New Roman"/>
-          <w:sz w:val="22"/>
-          <w:szCs w:val="22"/>
-        </w:rPr>
-        <w:t xml:space="preserve"> </w:t>
+        <w:t xml:space="preserve">as well as surfaces characterized by Vrhel </w:t>
       </w:r>
       <w:r>
         <w:rPr>
@@ -15746,25 +15484,7 @@
           <w:sz w:val="22"/>
           <w:szCs w:val="22"/>
         </w:rPr>
-        <w:t xml:space="preserve">The stimuli were presented on a calibrated LCD color monitor (27-in. NEC </w:t>
-      </w:r>
-      <w:proofErr w:type="spellStart"/>
-      <w:r>
-        <w:rPr>
-          <w:rFonts w:ascii="Times New Roman" w:hAnsi="Times New Roman"/>
-          <w:sz w:val="22"/>
-          <w:szCs w:val="22"/>
-        </w:rPr>
-        <w:t>MultiSync</w:t>
-      </w:r>
-      <w:proofErr w:type="spellEnd"/>
-      <w:r>
-        <w:rPr>
-          <w:rFonts w:ascii="Times New Roman" w:hAnsi="Times New Roman"/>
-          <w:sz w:val="22"/>
-          <w:szCs w:val="22"/>
-        </w:rPr>
-        <w:t xml:space="preserve"> PA271W; NEC Display Solutions) in an otherwise dark room. The monitor was driven at a pixel resolution of 1920 x 1080, a refresh rate of 60Hz, and with 8-bit resolution for each RGB channel. The host computer was an Apple Macintosh with an Intel Core i7 processor. The experimental programs were written in MATLAB (MathWorks; Natick, MA) and relied on routines from the Psychophysics Toolbox (</w:t>
+        <w:t>The stimuli were presented on a calibrated LCD color monitor (27-in. NEC MultiSync PA271W; NEC Display Solutions) in an otherwise dark room. The monitor was driven at a pixel resolution of 1920 x 1080, a refresh rate of 60Hz, and with 8-bit resolution for each RGB channel. The host computer was an Apple Macintosh with an Intel Core i7 processor. The experimental programs were written in MATLAB (MathWorks; Natick, MA) and relied on routines from the Psychophysics Toolbox (</w:t>
       </w:r>
       <w:hyperlink r:id="rId13" w:history="1">
         <w:r>
@@ -15783,25 +15503,7 @@
           <w:sz w:val="22"/>
           <w:szCs w:val="22"/>
         </w:rPr>
-        <w:t xml:space="preserve">) and </w:t>
-      </w:r>
-      <w:proofErr w:type="spellStart"/>
-      <w:r>
-        <w:rPr>
-          <w:rFonts w:ascii="Times New Roman" w:hAnsi="Times New Roman"/>
-          <w:sz w:val="22"/>
-          <w:szCs w:val="22"/>
-        </w:rPr>
-        <w:t>mgl</w:t>
-      </w:r>
-      <w:proofErr w:type="spellEnd"/>
-      <w:r>
-        <w:rPr>
-          <w:rFonts w:ascii="Times New Roman" w:hAnsi="Times New Roman"/>
-          <w:sz w:val="22"/>
-          <w:szCs w:val="22"/>
-        </w:rPr>
-        <w:t xml:space="preserve"> (</w:t>
+        <w:t>) and mgl (</w:t>
       </w:r>
       <w:hyperlink r:id="rId14" w:history="1">
         <w:r>
@@ -15872,43 +15574,7 @@
           <w:sz w:val="22"/>
           <w:szCs w:val="22"/>
         </w:rPr>
-        <w:t>chin cup and forehead rest (</w:t>
-      </w:r>
-      <w:proofErr w:type="spellStart"/>
-      <w:r>
-        <w:rPr>
-          <w:rFonts w:ascii="Times New Roman" w:hAnsi="Times New Roman"/>
-          <w:sz w:val="22"/>
-          <w:szCs w:val="22"/>
-        </w:rPr>
-        <w:t>Headspot</w:t>
-      </w:r>
-      <w:proofErr w:type="spellEnd"/>
-      <w:r>
-        <w:rPr>
-          <w:rFonts w:ascii="Times New Roman" w:hAnsi="Times New Roman"/>
-          <w:sz w:val="22"/>
-          <w:szCs w:val="22"/>
-        </w:rPr>
-        <w:t xml:space="preserve">, </w:t>
-      </w:r>
-      <w:proofErr w:type="spellStart"/>
-      <w:r>
-        <w:rPr>
-          <w:rFonts w:ascii="Times New Roman" w:hAnsi="Times New Roman"/>
-          <w:sz w:val="22"/>
-          <w:szCs w:val="22"/>
-        </w:rPr>
-        <w:t>UHCOTech</w:t>
-      </w:r>
-      <w:proofErr w:type="spellEnd"/>
-      <w:r>
-        <w:rPr>
-          <w:rFonts w:ascii="Times New Roman" w:hAnsi="Times New Roman"/>
-          <w:sz w:val="22"/>
-          <w:szCs w:val="22"/>
-        </w:rPr>
-        <w:t xml:space="preserve">, </w:t>
+        <w:t xml:space="preserve">chin cup and forehead rest (Headspot, UHCOTech, </w:t>
       </w:r>
       <w:r>
         <w:rPr>
@@ -15968,25 +15634,7 @@
           <w:sz w:val="22"/>
           <w:szCs w:val="22"/>
         </w:rPr>
-        <w:t>The monitor was calibrated using a spectroradiometer (</w:t>
-      </w:r>
-      <w:proofErr w:type="spellStart"/>
-      <w:r>
-        <w:rPr>
-          <w:rFonts w:ascii="Times New Roman" w:hAnsi="Times New Roman"/>
-          <w:sz w:val="22"/>
-          <w:szCs w:val="22"/>
-        </w:rPr>
-        <w:t>PhotoResearch</w:t>
-      </w:r>
-      <w:proofErr w:type="spellEnd"/>
-      <w:r>
-        <w:rPr>
-          <w:rFonts w:ascii="Times New Roman" w:hAnsi="Times New Roman"/>
-          <w:sz w:val="22"/>
-          <w:szCs w:val="22"/>
-        </w:rPr>
-        <w:t xml:space="preserve"> PR650). To calibrate the monitor, we focused the spectroradiometer on a patch </w:t>
+        <w:t xml:space="preserve">The monitor was calibrated using a spectroradiometer (PhotoResearch PR650). To calibrate the monitor, we focused the spectroradiometer on a patch </w:t>
       </w:r>
       <w:r>
         <w:rPr>
@@ -17146,16 +16794,7 @@
           <w:szCs w:val="22"/>
           <w:shd w:val="clear" w:color="auto" w:fill="FFFFFF"/>
         </w:rPr>
-        <w:t>Observers</w:t>
-      </w:r>
-      <w:r>
-        <w:rPr>
-          <w:rFonts w:ascii="Times New Roman" w:hAnsi="Times New Roman"/>
-          <w:sz w:val="22"/>
-          <w:szCs w:val="22"/>
-          <w:shd w:val="clear" w:color="auto" w:fill="FFFFFF"/>
-        </w:rPr>
-        <w:t xml:space="preserve"> </w:t>
+        <w:t xml:space="preserve">Observers </w:t>
       </w:r>
       <w:r>
         <w:rPr>
@@ -17381,25 +17020,7 @@
           <w:sz w:val="22"/>
           <w:szCs w:val="22"/>
         </w:rPr>
-        <w:t xml:space="preserve">observers (Observer 2, Observer 4, Observer </w:t>
-      </w:r>
-      <w:proofErr w:type="gramStart"/>
-      <w:r>
-        <w:rPr>
-          <w:rFonts w:ascii="Times New Roman" w:hAnsi="Times New Roman"/>
-          <w:sz w:val="22"/>
-          <w:szCs w:val="22"/>
-        </w:rPr>
-        <w:t>8</w:t>
-      </w:r>
-      <w:proofErr w:type="gramEnd"/>
-      <w:r>
-        <w:rPr>
-          <w:rFonts w:ascii="Times New Roman" w:hAnsi="Times New Roman"/>
-          <w:sz w:val="22"/>
-          <w:szCs w:val="22"/>
-        </w:rPr>
-        <w:t xml:space="preserve"> and Observer 17) </w:t>
+        <w:t xml:space="preserve">observers (Observer 2, Observer 4, Observer 8 and Observer 17) </w:t>
       </w:r>
       <w:r>
         <w:rPr>
@@ -18520,36 +18141,8 @@
             <w:sz w:val="22"/>
             <w:szCs w:val="22"/>
           </w:rPr>
-          <w:t>github.com/</w:t>
+          <w:t>github.com/BrainardLab/VirtualWorldColorConstancy</w:t>
         </w:r>
-        <w:proofErr w:type="spellStart"/>
-        <w:r>
-          <w:rPr>
-            <w:rStyle w:val="Hyperlink1"/>
-            <w:sz w:val="22"/>
-            <w:szCs w:val="22"/>
-          </w:rPr>
-          <w:t>BrainardLab</w:t>
-        </w:r>
-        <w:proofErr w:type="spellEnd"/>
-        <w:r>
-          <w:rPr>
-            <w:rStyle w:val="Hyperlink1"/>
-            <w:sz w:val="22"/>
-            <w:szCs w:val="22"/>
-          </w:rPr>
-          <w:t>/</w:t>
-        </w:r>
-        <w:proofErr w:type="spellStart"/>
-        <w:r>
-          <w:rPr>
-            <w:rStyle w:val="Hyperlink1"/>
-            <w:sz w:val="22"/>
-            <w:szCs w:val="22"/>
-          </w:rPr>
-          <w:t>VirtualWorldColorConstancy</w:t>
-        </w:r>
-        <w:proofErr w:type="spellEnd"/>
       </w:hyperlink>
       <w:r>
         <w:rPr>
@@ -18557,25 +18150,7 @@
           <w:sz w:val="22"/>
           <w:szCs w:val="22"/>
         </w:rPr>
-        <w:t xml:space="preserve">). VWCC is written using MATLAB. It harnesses the Mitsuba renderer to render simulated images from scene descriptions, and also takes advantage of our </w:t>
-      </w:r>
-      <w:proofErr w:type="spellStart"/>
-      <w:r>
-        <w:rPr>
-          <w:rStyle w:val="None"/>
-          <w:sz w:val="22"/>
-          <w:szCs w:val="22"/>
-        </w:rPr>
-        <w:t>RenderToolbox</w:t>
-      </w:r>
-      <w:proofErr w:type="spellEnd"/>
-      <w:r>
-        <w:rPr>
-          <w:rStyle w:val="None"/>
-          <w:sz w:val="22"/>
-          <w:szCs w:val="22"/>
-        </w:rPr>
-        <w:t xml:space="preserve"> package </w:t>
+        <w:t xml:space="preserve">). VWCC is written using MATLAB. It harnesses the Mitsuba renderer to render simulated images from scene descriptions, and also takes advantage of our RenderToolbox package </w:t>
       </w:r>
       <w:r>
         <w:rPr>
@@ -18624,25 +18199,7 @@
           <w:sz w:val="22"/>
           <w:szCs w:val="22"/>
         </w:rPr>
-        <w:t xml:space="preserve">. To render an image, we first create a 3D model that specifies the base scene. Objects and light sources can be inserted in the base scene at user specified locations. The 3D models were based on a base scene provided as part of </w:t>
-      </w:r>
-      <w:proofErr w:type="spellStart"/>
-      <w:r>
-        <w:rPr>
-          <w:rStyle w:val="None"/>
-          <w:sz w:val="22"/>
-          <w:szCs w:val="22"/>
-        </w:rPr>
-        <w:t>RenderToolbox</w:t>
-      </w:r>
-      <w:proofErr w:type="spellEnd"/>
-      <w:r>
-        <w:rPr>
-          <w:rStyle w:val="None"/>
-          <w:sz w:val="22"/>
-          <w:szCs w:val="22"/>
-        </w:rPr>
-        <w:t xml:space="preserve"> and modified using Blender, </w:t>
+        <w:t xml:space="preserve">. To render an image, we first create a 3D model that specifies the base scene. Objects and light sources can be inserted in the base scene at user specified locations. The 3D models were based on a base scene provided as part of RenderToolbox and modified using Blender, </w:t>
       </w:r>
       <w:r>
         <w:t xml:space="preserve">an open-source 3-D modeling and animation </w:t>
@@ -18842,7 +18399,6 @@
         </w:rPr>
         <w:t xml:space="preserve">To present the multispectral images on the monitor, they were first converted to LMS images using the </w:t>
       </w:r>
-      <w:proofErr w:type="spellStart"/>
       <w:r>
         <w:rPr>
           <w:rStyle w:val="None"/>
@@ -18851,18 +18407,7 @@
           <w:szCs w:val="22"/>
           <w:lang w:val="de-DE"/>
         </w:rPr>
-        <w:t>Stockman</w:t>
-      </w:r>
-      <w:proofErr w:type="spellEnd"/>
-      <w:r>
-        <w:rPr>
-          <w:rStyle w:val="None"/>
-          <w:rFonts w:ascii="Times New Roman" w:hAnsi="Times New Roman"/>
-          <w:sz w:val="22"/>
-          <w:szCs w:val="22"/>
-          <w:lang w:val="de-DE"/>
-        </w:rPr>
-        <w:t xml:space="preserve">-Sharpe </w:t>
+        <w:t xml:space="preserve">Stockman-Sharpe </w:t>
       </w:r>
       <w:r>
         <w:rPr>
@@ -18926,27 +18471,7 @@
           <w:sz w:val="22"/>
           <w:szCs w:val="22"/>
         </w:rPr>
-        <w:t xml:space="preserve"> were used to convert the LMS images to RGB images. Finally, a common scaling was applied to </w:t>
-      </w:r>
-      <w:proofErr w:type="gramStart"/>
-      <w:r>
-        <w:rPr>
-          <w:rStyle w:val="None"/>
-          <w:rFonts w:ascii="Times New Roman" w:hAnsi="Times New Roman"/>
-          <w:sz w:val="22"/>
-          <w:szCs w:val="22"/>
-        </w:rPr>
-        <w:t>all of</w:t>
-      </w:r>
-      <w:proofErr w:type="gramEnd"/>
-      <w:r>
-        <w:rPr>
-          <w:rStyle w:val="None"/>
-          <w:rFonts w:ascii="Times New Roman" w:hAnsi="Times New Roman"/>
-          <w:sz w:val="22"/>
-          <w:szCs w:val="22"/>
-        </w:rPr>
-        <w:t xml:space="preserve"> the images to bring them into the display gamut of the monitor. The gamma corrected RGB images was presented on the monitor during the experiment.</w:t>
+        <w:t xml:space="preserve"> were used to convert the LMS images to RGB images. Finally, a common scaling was applied to all of the images to bring them into the display gamut of the monitor. The gamma corrected RGB images was presented on the monitor during the experiment.</w:t>
       </w:r>
     </w:p>
     <w:p>
@@ -23859,19 +23384,8 @@
           <w:sz w:val="22"/>
           <w:szCs w:val="22"/>
         </w:rPr>
-        <w:t xml:space="preserve">covariance matrix with a scalar. </w:t>
-      </w:r>
-      <w:proofErr w:type="gramStart"/>
-      <w:r>
-        <w:rPr>
-          <w:rStyle w:val="None"/>
-          <w:rFonts w:ascii="Times New Roman" w:hAnsi="Times New Roman"/>
-          <w:sz w:val="22"/>
-          <w:szCs w:val="22"/>
-        </w:rPr>
-        <w:t>Thus</w:t>
-      </w:r>
-      <w:proofErr w:type="gramEnd"/>
+        <w:t>covariance matrix with a scalar. Thus</w:t>
+      </w:r>
       <w:r>
         <w:rPr>
           <w:rStyle w:val="None"/>
@@ -26217,27 +25731,7 @@
           <w:sz w:val="22"/>
           <w:szCs w:val="22"/>
         </w:rPr>
-        <w:t xml:space="preserve">. </w:t>
-      </w:r>
-      <w:proofErr w:type="gramStart"/>
-      <w:r>
-        <w:rPr>
-          <w:rStyle w:val="None"/>
-          <w:rFonts w:ascii="Times New Roman" w:hAnsi="Times New Roman"/>
-          <w:sz w:val="22"/>
-          <w:szCs w:val="22"/>
-        </w:rPr>
-        <w:t>In particular, we</w:t>
-      </w:r>
-      <w:proofErr w:type="gramEnd"/>
-      <w:r>
-        <w:rPr>
-          <w:rStyle w:val="None"/>
-          <w:rFonts w:ascii="Times New Roman" w:hAnsi="Times New Roman"/>
-          <w:sz w:val="22"/>
-          <w:szCs w:val="22"/>
-        </w:rPr>
-        <w:t xml:space="preserve"> can establish the relative contribution of the internal representational variability and external stimulus drive variability in limiting lightness discrimination. Indeed, the parameter </w:t>
+        <w:t xml:space="preserve">. In particular, we can establish the relative contribution of the internal representational variability and external stimulus drive variability in limiting lightness discrimination. Indeed, the parameter </w:t>
       </w:r>
       <m:oMath>
         <m:sSubSup>
@@ -31607,7 +31101,6 @@
         </w:rPr>
         <w:t xml:space="preserve">minimizing the mean squared error between the measured and predicted threshold using the MATLAB function </w:t>
       </w:r>
-      <w:proofErr w:type="spellStart"/>
       <w:r>
         <w:rPr>
           <w:rFonts w:ascii="Times New Roman" w:hAnsi="Times New Roman"/>
@@ -31618,7 +31111,6 @@
         </w:rPr>
         <w:t>fmincon</w:t>
       </w:r>
-      <w:proofErr w:type="spellEnd"/>
       <w:r>
         <w:rPr>
           <w:rFonts w:ascii="Times New Roman" w:hAnsi="Times New Roman"/>
@@ -31902,27 +31394,7 @@
           <w:sz w:val="22"/>
           <w:szCs w:val="22"/>
         </w:rPr>
-        <w:t xml:space="preserve">The model was implemented using the software infrastructure provided by </w:t>
-      </w:r>
-      <w:proofErr w:type="spellStart"/>
-      <w:r>
-        <w:rPr>
-          <w:rStyle w:val="None"/>
-          <w:rFonts w:ascii="Times New Roman" w:hAnsi="Times New Roman"/>
-          <w:sz w:val="22"/>
-          <w:szCs w:val="22"/>
-        </w:rPr>
-        <w:t>ISETBio</w:t>
-      </w:r>
-      <w:proofErr w:type="spellEnd"/>
-      <w:r>
-        <w:rPr>
-          <w:rStyle w:val="None"/>
-          <w:rFonts w:ascii="Times New Roman" w:hAnsi="Times New Roman"/>
-          <w:sz w:val="22"/>
-          <w:szCs w:val="22"/>
-        </w:rPr>
-        <w:t xml:space="preserve"> </w:t>
+        <w:t xml:space="preserve">The model was implemented using the software infrastructure provided by ISETBio </w:t>
       </w:r>
       <w:r>
         <w:rPr>
@@ -32220,17 +31692,87 @@
         </w:rPr>
         <w:t xml:space="preserve"> as implemented in </w:t>
       </w:r>
-      <w:proofErr w:type="spellStart"/>
-      <w:r>
-        <w:rPr>
-          <w:rStyle w:val="None"/>
-          <w:rFonts w:ascii="Times New Roman" w:hAnsi="Times New Roman"/>
-          <w:sz w:val="22"/>
-          <w:szCs w:val="22"/>
-        </w:rPr>
-        <w:t>ISETBio</w:t>
-      </w:r>
-      <w:proofErr w:type="spellEnd"/>
+      <w:r>
+        <w:rPr>
+          <w:rStyle w:val="None"/>
+          <w:rFonts w:ascii="Times New Roman" w:hAnsi="Times New Roman"/>
+          <w:sz w:val="22"/>
+          <w:szCs w:val="22"/>
+        </w:rPr>
+        <w:t xml:space="preserve">ISETBio </w:t>
+      </w:r>
+      <w:r>
+        <w:rPr>
+          <w:rStyle w:val="None"/>
+          <w:rFonts w:ascii="Times New Roman" w:hAnsi="Times New Roman"/>
+          <w:sz w:val="22"/>
+          <w:szCs w:val="22"/>
+        </w:rPr>
+        <w:t xml:space="preserve">was used to </w:t>
+      </w:r>
+      <w:r>
+        <w:rPr>
+          <w:rStyle w:val="None"/>
+          <w:rFonts w:ascii="Times New Roman" w:hAnsi="Times New Roman"/>
+          <w:sz w:val="22"/>
+          <w:szCs w:val="22"/>
+        </w:rPr>
+        <w:t>obtain LMS cone fundamentals</w:t>
+      </w:r>
+      <w:r>
+        <w:rPr>
+          <w:rStyle w:val="None"/>
+          <w:rFonts w:ascii="Times New Roman" w:hAnsi="Times New Roman"/>
+          <w:sz w:val="22"/>
+          <w:szCs w:val="22"/>
+        </w:rPr>
+        <w:t xml:space="preserve">. </w:t>
+      </w:r>
+      <w:r>
+        <w:rPr>
+          <w:rStyle w:val="None"/>
+          <w:rFonts w:ascii="Times New Roman" w:hAnsi="Times New Roman"/>
+          <w:sz w:val="22"/>
+          <w:szCs w:val="22"/>
+        </w:rPr>
+        <w:t xml:space="preserve">Cone excitations </w:t>
+      </w:r>
+      <w:r>
+        <w:rPr>
+          <w:rStyle w:val="None"/>
+          <w:rFonts w:ascii="Times New Roman" w:hAnsi="Times New Roman"/>
+          <w:sz w:val="22"/>
+          <w:szCs w:val="22"/>
+        </w:rPr>
+        <w:t xml:space="preserve">were </w:t>
+      </w:r>
+      <w:r>
+        <w:rPr>
+          <w:rStyle w:val="None"/>
+          <w:rFonts w:ascii="Times New Roman" w:hAnsi="Times New Roman"/>
+          <w:sz w:val="22"/>
+          <w:szCs w:val="22"/>
+        </w:rPr>
+        <w:t xml:space="preserve">calculated as the number of photopigment isomerizations in </w:t>
+      </w:r>
+      <w:r>
+        <w:rPr>
+          <w:rStyle w:val="None"/>
+          <w:rFonts w:ascii="Times New Roman" w:hAnsi="Times New Roman"/>
+          <w:sz w:val="22"/>
+          <w:szCs w:val="22"/>
+        </w:rPr>
+        <w:t xml:space="preserve">a </w:t>
+      </w:r>
+      <w:r>
+        <w:rPr>
+          <w:rStyle w:val="None"/>
+          <w:rFonts w:ascii="Times New Roman" w:hAnsi="Times New Roman"/>
+          <w:sz w:val="22"/>
+          <w:szCs w:val="22"/>
+        </w:rPr>
+        <w:t>100ms</w:t>
+      </w:r>
       <w:r>
         <w:rPr>
           <w:rStyle w:val="None"/>
@@ -32247,70 +31789,79 @@
           <w:sz w:val="22"/>
           <w:szCs w:val="22"/>
         </w:rPr>
-        <w:t xml:space="preserve">was used to </w:t>
-      </w:r>
-      <w:r>
-        <w:rPr>
-          <w:rStyle w:val="None"/>
-          <w:rFonts w:ascii="Times New Roman" w:hAnsi="Times New Roman"/>
-          <w:sz w:val="22"/>
-          <w:szCs w:val="22"/>
-        </w:rPr>
-        <w:t>obtain LMS cone fundamentals</w:t>
-      </w:r>
-      <w:r>
-        <w:rPr>
-          <w:rStyle w:val="None"/>
-          <w:rFonts w:ascii="Times New Roman" w:hAnsi="Times New Roman"/>
-          <w:sz w:val="22"/>
-          <w:szCs w:val="22"/>
-        </w:rPr>
-        <w:t xml:space="preserve">. </w:t>
-      </w:r>
-      <w:r>
-        <w:rPr>
-          <w:rStyle w:val="None"/>
-          <w:rFonts w:ascii="Times New Roman" w:hAnsi="Times New Roman"/>
-          <w:sz w:val="22"/>
-          <w:szCs w:val="22"/>
-        </w:rPr>
-        <w:t xml:space="preserve">Cone excitations </w:t>
-      </w:r>
-      <w:r>
-        <w:rPr>
-          <w:rStyle w:val="None"/>
-          <w:rFonts w:ascii="Times New Roman" w:hAnsi="Times New Roman"/>
-          <w:sz w:val="22"/>
-          <w:szCs w:val="22"/>
-        </w:rPr>
-        <w:t xml:space="preserve">were </w:t>
-      </w:r>
-      <w:r>
-        <w:rPr>
-          <w:rStyle w:val="None"/>
-          <w:rFonts w:ascii="Times New Roman" w:hAnsi="Times New Roman"/>
-          <w:sz w:val="22"/>
-          <w:szCs w:val="22"/>
-        </w:rPr>
-        <w:t xml:space="preserve">calculated as the number of photopigment isomerizations in </w:t>
-      </w:r>
-      <w:r>
-        <w:rPr>
-          <w:rStyle w:val="None"/>
-          <w:rFonts w:ascii="Times New Roman" w:hAnsi="Times New Roman"/>
-          <w:sz w:val="22"/>
-          <w:szCs w:val="22"/>
-        </w:rPr>
-        <w:t xml:space="preserve">a </w:t>
-      </w:r>
-      <w:r>
-        <w:rPr>
-          <w:rStyle w:val="None"/>
-          <w:rFonts w:ascii="Times New Roman" w:hAnsi="Times New Roman"/>
-          <w:sz w:val="22"/>
-          <w:szCs w:val="22"/>
-        </w:rPr>
-        <w:t>100ms</w:t>
+        <w:t>integration</w:t>
+      </w:r>
+      <w:r>
+        <w:rPr>
+          <w:rStyle w:val="None"/>
+          <w:rFonts w:ascii="Times New Roman" w:hAnsi="Times New Roman"/>
+          <w:sz w:val="22"/>
+          <w:szCs w:val="22"/>
+        </w:rPr>
+        <w:t xml:space="preserve"> time</w:t>
+      </w:r>
+      <w:r>
+        <w:rPr>
+          <w:rStyle w:val="None"/>
+          <w:rFonts w:ascii="Times New Roman" w:hAnsi="Times New Roman"/>
+          <w:sz w:val="22"/>
+          <w:szCs w:val="22"/>
+        </w:rPr>
+        <w:t xml:space="preserve">, </w:t>
+      </w:r>
+      <w:r>
+        <w:rPr>
+          <w:rStyle w:val="None"/>
+          <w:rFonts w:ascii="Times New Roman" w:hAnsi="Times New Roman"/>
+          <w:sz w:val="22"/>
+          <w:szCs w:val="22"/>
+        </w:rPr>
+        <w:t xml:space="preserve">and </w:t>
+      </w:r>
+      <w:r>
+        <w:rPr>
+          <w:rStyle w:val="None"/>
+          <w:rFonts w:ascii="Times New Roman" w:hAnsi="Times New Roman"/>
+          <w:sz w:val="22"/>
+          <w:szCs w:val="22"/>
+        </w:rPr>
+        <w:t>included simulation of</w:t>
+      </w:r>
+      <w:r>
+        <w:rPr>
+          <w:rStyle w:val="None"/>
+          <w:rFonts w:ascii="Times New Roman" w:hAnsi="Times New Roman"/>
+          <w:sz w:val="22"/>
+          <w:szCs w:val="22"/>
+        </w:rPr>
+        <w:t xml:space="preserve"> the Poisson </w:t>
+      </w:r>
+      <w:r>
+        <w:rPr>
+          <w:rStyle w:val="None"/>
+          <w:rFonts w:ascii="Times New Roman" w:hAnsi="Times New Roman"/>
+          <w:sz w:val="22"/>
+          <w:szCs w:val="22"/>
+        </w:rPr>
+        <w:t xml:space="preserve">variability </w:t>
+      </w:r>
+      <w:r>
+        <w:rPr>
+          <w:rStyle w:val="None"/>
+          <w:rFonts w:ascii="Times New Roman" w:hAnsi="Times New Roman"/>
+          <w:sz w:val="22"/>
+          <w:szCs w:val="22"/>
+        </w:rPr>
+        <w:t>of the isomerization</w:t>
+      </w:r>
+      <w:r>
+        <w:rPr>
+          <w:rStyle w:val="None"/>
+          <w:rFonts w:ascii="Times New Roman" w:hAnsi="Times New Roman"/>
+          <w:sz w:val="22"/>
+          <w:szCs w:val="22"/>
+        </w:rPr>
+        <w:t>s</w:t>
       </w:r>
       <w:r>
         <w:rPr>
@@ -32328,70 +31879,72 @@
           <w:sz w:val="22"/>
           <w:szCs w:val="22"/>
         </w:rPr>
-        <w:t>integration</w:t>
-      </w:r>
-      <w:r>
-        <w:rPr>
-          <w:rStyle w:val="None"/>
-          <w:rFonts w:ascii="Times New Roman" w:hAnsi="Times New Roman"/>
-          <w:sz w:val="22"/>
-          <w:szCs w:val="22"/>
-        </w:rPr>
-        <w:t xml:space="preserve"> time</w:t>
-      </w:r>
-      <w:r>
-        <w:rPr>
-          <w:rStyle w:val="None"/>
-          <w:rFonts w:ascii="Times New Roman" w:hAnsi="Times New Roman"/>
-          <w:sz w:val="22"/>
-          <w:szCs w:val="22"/>
-        </w:rPr>
-        <w:t xml:space="preserve">, </w:t>
-      </w:r>
-      <w:r>
-        <w:rPr>
-          <w:rStyle w:val="None"/>
-          <w:rFonts w:ascii="Times New Roman" w:hAnsi="Times New Roman"/>
-          <w:sz w:val="22"/>
-          <w:szCs w:val="22"/>
-        </w:rPr>
-        <w:t xml:space="preserve">and </w:t>
-      </w:r>
-      <w:r>
-        <w:rPr>
-          <w:rStyle w:val="None"/>
-          <w:rFonts w:ascii="Times New Roman" w:hAnsi="Times New Roman"/>
-          <w:sz w:val="22"/>
-          <w:szCs w:val="22"/>
-        </w:rPr>
-        <w:t>included simulation of</w:t>
-      </w:r>
-      <w:r>
-        <w:rPr>
-          <w:rStyle w:val="None"/>
-          <w:rFonts w:ascii="Times New Roman" w:hAnsi="Times New Roman"/>
-          <w:sz w:val="22"/>
-          <w:szCs w:val="22"/>
-        </w:rPr>
-        <w:t xml:space="preserve"> the Poisson </w:t>
-      </w:r>
-      <w:r>
-        <w:rPr>
-          <w:rStyle w:val="None"/>
-          <w:rFonts w:ascii="Times New Roman" w:hAnsi="Times New Roman"/>
-          <w:sz w:val="22"/>
-          <w:szCs w:val="22"/>
-        </w:rPr>
-        <w:t xml:space="preserve">variability </w:t>
-      </w:r>
-      <w:r>
-        <w:rPr>
-          <w:rStyle w:val="None"/>
-          <w:rFonts w:ascii="Times New Roman" w:hAnsi="Times New Roman"/>
-          <w:sz w:val="22"/>
-          <w:szCs w:val="22"/>
-        </w:rPr>
-        <w:t>of the isomerization</w:t>
+        <w:fldChar w:fldCharType="begin"/>
+      </w:r>
+      <w:r>
+        <w:rPr>
+          <w:rStyle w:val="None"/>
+          <w:rFonts w:ascii="Times New Roman" w:hAnsi="Times New Roman"/>
+          <w:sz w:val="22"/>
+          <w:szCs w:val="22"/>
+        </w:rPr>
+        <w:instrText xml:space="preserve"> ADDIN EN.CITE &lt;EndNote&gt;&lt;Cite&gt;&lt;Author&gt;Rodieck&lt;/Author&gt;&lt;Year&gt;1998&lt;/Year&gt;&lt;RecNum&gt;2524&lt;/RecNum&gt;&lt;DisplayText&gt;(Rodieck, 1998)&lt;/DisplayText&gt;&lt;record&gt;&lt;rec-number&gt;2524&lt;/rec-number&gt;&lt;foreign-keys&gt;&lt;key app="EN" db-id="592dpt2f590x0mezte35f5fwef0rtp2xsfrz" timestamp="1617976261"&gt;2524&lt;/key&gt;&lt;/foreign-keys&gt;&lt;ref-type name="Book"&gt;6&lt;/ref-type&gt;&lt;contributors&gt;&lt;authors&gt;&lt;author&gt;Rodieck, R.W.&lt;/author&gt;&lt;/authors&gt;&lt;/contributors&gt;&lt;titles&gt;&lt;title&gt;The First Steps in Seeing&lt;/title&gt;&lt;/titles&gt;&lt;dates&gt;&lt;year&gt;1998&lt;/year&gt;&lt;/dates&gt;&lt;pub-location&gt;Sunderland, Mass.&lt;/pub-location&gt;&lt;publisher&gt;Sinauer&lt;/publisher&gt;&lt;urls&gt;&lt;/urls&gt;&lt;/record&gt;&lt;/Cite&gt;&lt;/EndNote&gt;</w:instrText>
+      </w:r>
+      <w:r>
+        <w:rPr>
+          <w:rStyle w:val="None"/>
+          <w:rFonts w:ascii="Times New Roman" w:hAnsi="Times New Roman"/>
+          <w:sz w:val="22"/>
+          <w:szCs w:val="22"/>
+        </w:rPr>
+        <w:fldChar w:fldCharType="separate"/>
+      </w:r>
+      <w:r>
+        <w:rPr>
+          <w:rStyle w:val="None"/>
+          <w:rFonts w:ascii="Times New Roman" w:hAnsi="Times New Roman"/>
+          <w:noProof/>
+          <w:sz w:val="22"/>
+          <w:szCs w:val="22"/>
+        </w:rPr>
+        <w:t>(Rodieck, 1998)</w:t>
+      </w:r>
+      <w:r>
+        <w:rPr>
+          <w:rStyle w:val="None"/>
+          <w:rFonts w:ascii="Times New Roman" w:hAnsi="Times New Roman"/>
+          <w:sz w:val="22"/>
+          <w:szCs w:val="22"/>
+        </w:rPr>
+        <w:fldChar w:fldCharType="end"/>
+      </w:r>
+      <w:r>
+        <w:rPr>
+          <w:rStyle w:val="None"/>
+          <w:rFonts w:ascii="Times New Roman" w:hAnsi="Times New Roman"/>
+          <w:sz w:val="22"/>
+          <w:szCs w:val="22"/>
+        </w:rPr>
+        <w:t xml:space="preserve">. The </w:t>
+      </w:r>
+      <w:r>
+        <w:rPr>
+          <w:rStyle w:val="None"/>
+          <w:rFonts w:ascii="Times New Roman" w:hAnsi="Times New Roman"/>
+          <w:sz w:val="22"/>
+          <w:szCs w:val="22"/>
+          <w:lang w:val="it-IT"/>
+        </w:rPr>
+        <w:t xml:space="preserve">cone </w:t>
+      </w:r>
+      <w:r>
+        <w:rPr>
+          <w:rStyle w:val="None"/>
+          <w:rFonts w:ascii="Times New Roman" w:hAnsi="Times New Roman"/>
+          <w:sz w:val="22"/>
+          <w:szCs w:val="22"/>
+        </w:rPr>
+        <w:t>isomerization</w:t>
       </w:r>
       <w:r>
         <w:rPr>
@@ -32418,81 +31971,16 @@
           <w:sz w:val="22"/>
           <w:szCs w:val="22"/>
         </w:rPr>
-        <w:fldChar w:fldCharType="begin"/>
-      </w:r>
-      <w:r>
-        <w:rPr>
-          <w:rStyle w:val="None"/>
-          <w:rFonts w:ascii="Times New Roman" w:hAnsi="Times New Roman"/>
-          <w:sz w:val="22"/>
-          <w:szCs w:val="22"/>
-        </w:rPr>
-        <w:instrText xml:space="preserve"> ADDIN EN.CITE &lt;EndNote&gt;&lt;Cite&gt;&lt;Author&gt;Rodieck&lt;/Author&gt;&lt;Year&gt;1998&lt;/Year&gt;&lt;RecNum&gt;2524&lt;/RecNum&gt;&lt;DisplayText&gt;(Rodieck, 1998)&lt;/DisplayText&gt;&lt;record&gt;&lt;rec-number&gt;2524&lt;/rec-number&gt;&lt;foreign-keys&gt;&lt;key app="EN" db-id="592dpt2f590x0mezte35f5fwef0rtp2xsfrz" timestamp="1617976261"&gt;2524&lt;/key&gt;&lt;/foreign-keys&gt;&lt;ref-type name="Book"&gt;6&lt;/ref-type&gt;&lt;contributors&gt;&lt;authors&gt;&lt;author&gt;Rodieck, R.W.&lt;/author&gt;&lt;/authors&gt;&lt;/contributors&gt;&lt;titles&gt;&lt;title&gt;The First Steps in Seeing&lt;/title&gt;&lt;/titles&gt;&lt;dates&gt;&lt;year&gt;1998&lt;/year&gt;&lt;/dates&gt;&lt;pub-location&gt;Sunderland, Mass.&lt;/pub-location&gt;&lt;publisher&gt;Sinauer&lt;/publisher&gt;&lt;urls&gt;&lt;/urls&gt;&lt;/record&gt;&lt;/Cite&gt;&lt;/EndNote&gt;</w:instrText>
-      </w:r>
-      <w:r>
-        <w:rPr>
-          <w:rStyle w:val="None"/>
-          <w:rFonts w:ascii="Times New Roman" w:hAnsi="Times New Roman"/>
-          <w:sz w:val="22"/>
-          <w:szCs w:val="22"/>
-        </w:rPr>
-        <w:fldChar w:fldCharType="separate"/>
-      </w:r>
-      <w:r>
-        <w:rPr>
-          <w:rStyle w:val="None"/>
-          <w:rFonts w:ascii="Times New Roman" w:hAnsi="Times New Roman"/>
-          <w:noProof/>
-          <w:sz w:val="22"/>
-          <w:szCs w:val="22"/>
-        </w:rPr>
-        <w:t>(Rodieck, 1998)</w:t>
-      </w:r>
-      <w:r>
-        <w:rPr>
-          <w:rStyle w:val="None"/>
-          <w:rFonts w:ascii="Times New Roman" w:hAnsi="Times New Roman"/>
-          <w:sz w:val="22"/>
-          <w:szCs w:val="22"/>
-        </w:rPr>
-        <w:fldChar w:fldCharType="end"/>
-      </w:r>
-      <w:r>
-        <w:rPr>
-          <w:rStyle w:val="None"/>
-          <w:rFonts w:ascii="Times New Roman" w:hAnsi="Times New Roman"/>
-          <w:sz w:val="22"/>
-          <w:szCs w:val="22"/>
-        </w:rPr>
-        <w:t xml:space="preserve">. The </w:t>
-      </w:r>
-      <w:r>
-        <w:rPr>
-          <w:rStyle w:val="None"/>
-          <w:rFonts w:ascii="Times New Roman" w:hAnsi="Times New Roman"/>
-          <w:sz w:val="22"/>
-          <w:szCs w:val="22"/>
-          <w:lang w:val="it-IT"/>
-        </w:rPr>
-        <w:t xml:space="preserve">cone </w:t>
-      </w:r>
-      <w:r>
-        <w:rPr>
-          <w:rStyle w:val="None"/>
-          <w:rFonts w:ascii="Times New Roman" w:hAnsi="Times New Roman"/>
-          <w:sz w:val="22"/>
-          <w:szCs w:val="22"/>
-        </w:rPr>
-        <w:t>isomerization</w:t>
-      </w:r>
-      <w:r>
-        <w:rPr>
-          <w:rStyle w:val="None"/>
-          <w:rFonts w:ascii="Times New Roman" w:hAnsi="Times New Roman"/>
-          <w:sz w:val="22"/>
-          <w:szCs w:val="22"/>
-        </w:rPr>
-        <w:t>s</w:t>
+        <w:t xml:space="preserve">were demosaiced using linear interpolation to </w:t>
+      </w:r>
+      <w:r>
+        <w:rPr>
+          <w:rStyle w:val="None"/>
+          <w:rFonts w:ascii="Times New Roman" w:hAnsi="Times New Roman"/>
+          <w:sz w:val="22"/>
+          <w:szCs w:val="22"/>
+        </w:rPr>
+        <w:t>estimate LMS</w:t>
       </w:r>
       <w:r>
         <w:rPr>
@@ -32510,53 +31998,6 @@
           <w:sz w:val="22"/>
           <w:szCs w:val="22"/>
         </w:rPr>
-        <w:t xml:space="preserve">were </w:t>
-      </w:r>
-      <w:proofErr w:type="spellStart"/>
-      <w:r>
-        <w:rPr>
-          <w:rStyle w:val="None"/>
-          <w:rFonts w:ascii="Times New Roman" w:hAnsi="Times New Roman"/>
-          <w:sz w:val="22"/>
-          <w:szCs w:val="22"/>
-        </w:rPr>
-        <w:t>demosaiced</w:t>
-      </w:r>
-      <w:proofErr w:type="spellEnd"/>
-      <w:r>
-        <w:rPr>
-          <w:rStyle w:val="None"/>
-          <w:rFonts w:ascii="Times New Roman" w:hAnsi="Times New Roman"/>
-          <w:sz w:val="22"/>
-          <w:szCs w:val="22"/>
-        </w:rPr>
-        <w:t xml:space="preserve"> using linear interpolation to </w:t>
-      </w:r>
-      <w:r>
-        <w:rPr>
-          <w:rStyle w:val="None"/>
-          <w:rFonts w:ascii="Times New Roman" w:hAnsi="Times New Roman"/>
-          <w:sz w:val="22"/>
-          <w:szCs w:val="22"/>
-        </w:rPr>
-        <w:t>estimate LMS</w:t>
-      </w:r>
-      <w:r>
-        <w:rPr>
-          <w:rStyle w:val="None"/>
-          <w:rFonts w:ascii="Times New Roman" w:hAnsi="Times New Roman"/>
-          <w:sz w:val="22"/>
-          <w:szCs w:val="22"/>
-        </w:rPr>
-        <w:t xml:space="preserve"> </w:t>
-      </w:r>
-      <w:r>
-        <w:rPr>
-          <w:rStyle w:val="None"/>
-          <w:rFonts w:ascii="Times New Roman" w:hAnsi="Times New Roman"/>
-          <w:sz w:val="22"/>
-          <w:szCs w:val="22"/>
-        </w:rPr>
         <w:t>isomer</w:t>
       </w:r>
       <w:r>
@@ -32638,27 +32079,7 @@
           <w:sz w:val="22"/>
           <w:szCs w:val="22"/>
         </w:rPr>
-        <w:t xml:space="preserve">three cone classes </w:t>
-      </w:r>
-      <w:proofErr w:type="gramStart"/>
-      <w:r>
-        <w:rPr>
-          <w:rStyle w:val="None"/>
-          <w:rFonts w:ascii="Times New Roman" w:hAnsi="Times New Roman"/>
-          <w:sz w:val="22"/>
-          <w:szCs w:val="22"/>
-        </w:rPr>
-        <w:t>similar to</w:t>
-      </w:r>
-      <w:proofErr w:type="gramEnd"/>
-      <w:r>
-        <w:rPr>
-          <w:rStyle w:val="None"/>
-          <w:rFonts w:ascii="Times New Roman" w:hAnsi="Times New Roman"/>
-          <w:sz w:val="22"/>
-          <w:szCs w:val="22"/>
-        </w:rPr>
-        <w:t xml:space="preserve"> each other.</w:t>
+        <w:t>three cone classes similar to each other.</w:t>
       </w:r>
       <w:r>
         <w:rPr>
@@ -33050,19 +32471,19 @@
           <w:sz w:val="22"/>
           <w:szCs w:val="22"/>
         </w:rPr>
-        <w:t xml:space="preserve">as the sum the </w:t>
-      </w:r>
-      <w:proofErr w:type="spellStart"/>
-      <w:r>
-        <w:rPr>
-          <w:rStyle w:val="None"/>
-          <w:rFonts w:ascii="Times New Roman" w:hAnsi="Times New Roman"/>
-          <w:sz w:val="22"/>
-          <w:szCs w:val="22"/>
-        </w:rPr>
-        <w:t>the</w:t>
-      </w:r>
-      <w:proofErr w:type="spellEnd"/>
+        <w:t>as the sum the</w:t>
+      </w:r>
+      <w:del w:id="12" w:author="Vijay Singh" w:date="2021-05-02T22:55:00Z">
+        <w:r>
+          <w:rPr>
+            <w:rStyle w:val="None"/>
+            <w:rFonts w:ascii="Times New Roman" w:hAnsi="Times New Roman"/>
+            <w:sz w:val="22"/>
+            <w:szCs w:val="22"/>
+          </w:rPr>
+          <w:delText xml:space="preserve"> the</w:delText>
+        </w:r>
+      </w:del>
       <w:r>
         <w:rPr>
           <w:rStyle w:val="None"/>
@@ -33459,27 +32880,7 @@
           <w:sz w:val="22"/>
           <w:szCs w:val="22"/>
         </w:rPr>
-        <w:t xml:space="preserve"> </w:t>
-      </w:r>
-      <w:proofErr w:type="gramStart"/>
-      <w:r>
-        <w:rPr>
-          <w:rStyle w:val="None"/>
-          <w:rFonts w:ascii="Times New Roman" w:hAnsi="Times New Roman"/>
-          <w:sz w:val="22"/>
-          <w:szCs w:val="22"/>
-        </w:rPr>
-        <w:t>similar to</w:t>
-      </w:r>
-      <w:proofErr w:type="gramEnd"/>
-      <w:r>
-        <w:rPr>
-          <w:rStyle w:val="None"/>
-          <w:rFonts w:ascii="Times New Roman" w:hAnsi="Times New Roman"/>
-          <w:sz w:val="22"/>
-          <w:szCs w:val="22"/>
-        </w:rPr>
-        <w:t xml:space="preserve"> the </w:t>
+        <w:t xml:space="preserve"> similar to the </w:t>
       </w:r>
       <w:r>
         <w:rPr>
@@ -33740,27 +33141,7 @@
           <w:sz w:val="22"/>
           <w:szCs w:val="22"/>
         </w:rPr>
-        <w:t xml:space="preserve"> </w:t>
-      </w:r>
-      <w:proofErr w:type="gramStart"/>
-      <w:r>
-        <w:rPr>
-          <w:rStyle w:val="None"/>
-          <w:rFonts w:ascii="Times New Roman" w:hAnsi="Times New Roman"/>
-          <w:sz w:val="22"/>
-          <w:szCs w:val="22"/>
-        </w:rPr>
-        <w:t>similar to</w:t>
-      </w:r>
-      <w:proofErr w:type="gramEnd"/>
-      <w:r>
-        <w:rPr>
-          <w:rStyle w:val="None"/>
-          <w:rFonts w:ascii="Times New Roman" w:hAnsi="Times New Roman"/>
-          <w:sz w:val="22"/>
-          <w:szCs w:val="22"/>
-        </w:rPr>
-        <w:t xml:space="preserve"> the method used for human data</w:t>
+        <w:t xml:space="preserve"> similar to the method used for human data</w:t>
       </w:r>
       <w:r>
         <w:rPr>
@@ -34946,7 +34327,7 @@
           <w:szCs w:val="22"/>
         </w:rPr>
       </w:pPr>
-      <w:commentRangeStart w:id="11"/>
+      <w:commentRangeStart w:id="13"/>
       <w:r>
         <w:rPr>
           <w:rStyle w:val="None"/>
@@ -34958,7 +34339,7 @@
         </w:rPr>
         <w:t>Code and Data Availability</w:t>
       </w:r>
-      <w:commentRangeEnd w:id="11"/>
+      <w:commentRangeEnd w:id="13"/>
       <w:r>
         <w:rPr>
           <w:rStyle w:val="CommentReference"/>
@@ -34970,7 +34351,7 @@
             <w14:bevel/>
           </w14:textOutline>
         </w:rPr>
-        <w:commentReference w:id="11"/>
+        <w:commentReference w:id="13"/>
       </w:r>
     </w:p>
     <w:p>
@@ -34984,23 +34365,13 @@
           <w:szCs w:val="22"/>
         </w:rPr>
       </w:pPr>
-      <w:proofErr w:type="gramStart"/>
-      <w:r>
-        <w:rPr>
-          <w:rFonts w:ascii="Times New Roman" w:hAnsi="Times New Roman"/>
-          <w:sz w:val="22"/>
-          <w:szCs w:val="22"/>
-        </w:rPr>
-        <w:t>Observers</w:t>
-      </w:r>
-      <w:proofErr w:type="gramEnd"/>
-      <w:r>
-        <w:rPr>
-          <w:rFonts w:ascii="Times New Roman" w:hAnsi="Times New Roman"/>
-          <w:sz w:val="22"/>
-          <w:szCs w:val="22"/>
-        </w:rPr>
-        <w:t xml:space="preserve"> response in the psychophysics task and their thresholds are provided in the supplementary documents. </w:t>
+      <w:r>
+        <w:rPr>
+          <w:rFonts w:ascii="Times New Roman" w:hAnsi="Times New Roman"/>
+          <w:sz w:val="22"/>
+          <w:szCs w:val="22"/>
+        </w:rPr>
+        <w:t xml:space="preserve">Observers response in the psychophysics task and their thresholds are provided in the supplementary documents. </w:t>
       </w:r>
       <w:r>
         <w:rPr>
@@ -35110,43 +34481,7 @@
           <w:sz w:val="22"/>
           <w:szCs w:val="22"/>
         </w:rPr>
-        <w:t xml:space="preserve"> a comparison image and indicated the one in which the spherical target object in the center of the image was lighter. Example standard and comparison images are shown. The images were computer graphics simulations. The simulated reflectance functions of the target were spectrally </w:t>
-      </w:r>
-      <w:proofErr w:type="gramStart"/>
-      <w:r>
-        <w:rPr>
-          <w:rFonts w:ascii="Times New Roman" w:hAnsi="Times New Roman"/>
-          <w:sz w:val="22"/>
-          <w:szCs w:val="22"/>
-        </w:rPr>
-        <w:t>flat</w:t>
-      </w:r>
-      <w:proofErr w:type="gramEnd"/>
-      <w:r>
-        <w:rPr>
-          <w:rFonts w:ascii="Times New Roman" w:hAnsi="Times New Roman"/>
-          <w:sz w:val="22"/>
-          <w:szCs w:val="22"/>
-        </w:rPr>
-        <w:t xml:space="preserve"> and the spheres appeared gray. The overall reflectance of the target was held fixed in the standard </w:t>
-      </w:r>
-      <w:proofErr w:type="gramStart"/>
-      <w:r>
-        <w:rPr>
-          <w:rFonts w:ascii="Times New Roman" w:hAnsi="Times New Roman"/>
-          <w:sz w:val="22"/>
-          <w:szCs w:val="22"/>
-        </w:rPr>
-        <w:t>images, and</w:t>
-      </w:r>
-      <w:proofErr w:type="gramEnd"/>
-      <w:r>
-        <w:rPr>
-          <w:rFonts w:ascii="Times New Roman" w:hAnsi="Times New Roman"/>
-          <w:sz w:val="22"/>
-          <w:szCs w:val="22"/>
-        </w:rPr>
-        <w:t xml:space="preserve"> differed between standard and comparison. Performance (proportion correct) was measured as a function of this difference to determine discrimination threshold. The reflectance functions of objects in the background could be held fixed or vary between standard and comparison on each trial (as illustrated here). The order of presentation of the standard and comparison images was randomized from trial to trial. Discrimination thresholds were measured as function of the amount of variation in background object reflectance. </w:t>
+        <w:t xml:space="preserve"> a comparison image and indicated the one in which the spherical target object in the center of the image was lighter. Example standard and comparison images are shown. The images were computer graphics simulations. The simulated reflectance functions of the target were spectrally flat and the spheres appeared gray. The overall reflectance of the target was held fixed in the standard images, and differed between standard and comparison. Performance (proportion correct) was measured as a function of this difference to determine discrimination threshold. The reflectance functions of objects in the background could be held fixed or vary between standard and comparison on each trial (as illustrated here). The order of presentation of the standard and comparison images was randomized from trial to trial. Discrimination thresholds were measured as function of the amount of variation in background object reflectance. </w:t>
       </w:r>
     </w:p>
     <w:p>
@@ -35185,17 +34520,8 @@
           <w:sz w:val="22"/>
           <w:szCs w:val="22"/>
         </w:rPr>
-        <w:t xml:space="preserve"> indicates the time of the observer’s response for the (N-</w:t>
-      </w:r>
-      <w:proofErr w:type="gramStart"/>
-      <w:r>
-        <w:rPr>
-          <w:sz w:val="22"/>
-          <w:szCs w:val="22"/>
-        </w:rPr>
-        <w:t>1)</w:t>
-      </w:r>
-      <w:proofErr w:type="spellStart"/>
+        <w:t xml:space="preserve"> indicates the time of the observer’s response for the (N-1)</w:t>
+      </w:r>
       <w:r>
         <w:rPr>
           <w:sz w:val="22"/>
@@ -35204,8 +34530,6 @@
         </w:rPr>
         <w:t>th</w:t>
       </w:r>
-      <w:proofErr w:type="spellEnd"/>
-      <w:proofErr w:type="gramEnd"/>
       <w:r>
         <w:rPr>
           <w:sz w:val="22"/>
@@ -36581,7 +35905,6 @@
         </w:rPr>
         <w:t xml:space="preserve">Measurement of human </w:t>
       </w:r>
-      <w:proofErr w:type="spellStart"/>
       <w:r>
         <w:rPr>
           <w:rFonts w:ascii="Times New Roman" w:hAnsi="Times New Roman"/>
@@ -36591,9 +35914,8 @@
           <w:szCs w:val="22"/>
           <w:lang w:val="fr-FR"/>
         </w:rPr>
-        <w:t>object</w:t>
-      </w:r>
-      <w:proofErr w:type="spellEnd"/>
+        <w:t xml:space="preserve">object </w:t>
+      </w:r>
       <w:r>
         <w:rPr>
           <w:rFonts w:ascii="Times New Roman" w:hAnsi="Times New Roman"/>
@@ -36603,21 +35925,8 @@
           <w:szCs w:val="22"/>
           <w:lang w:val="fr-FR"/>
         </w:rPr>
-        <w:t xml:space="preserve"> </w:t>
-      </w:r>
-      <w:proofErr w:type="spellStart"/>
-      <w:r>
-        <w:rPr>
-          <w:rFonts w:ascii="Times New Roman" w:hAnsi="Times New Roman"/>
-          <w:b/>
-          <w:bCs/>
-          <w:sz w:val="22"/>
-          <w:szCs w:val="22"/>
-          <w:lang w:val="fr-FR"/>
-        </w:rPr>
         <w:t>lightness</w:t>
       </w:r>
-      <w:proofErr w:type="spellEnd"/>
       <w:r>
         <w:rPr>
           <w:rFonts w:ascii="Times New Roman" w:hAnsi="Times New Roman"/>
@@ -36794,7 +36103,6 @@
         </w:rPr>
         <w:t xml:space="preserve">objects </w:t>
       </w:r>
-      <w:proofErr w:type="gramStart"/>
       <w:r>
         <w:rPr>
           <w:rStyle w:val="None"/>
@@ -36820,17 +36128,7 @@
           <w:sz w:val="22"/>
           <w:szCs w:val="22"/>
         </w:rPr>
-        <w:t xml:space="preserve"> an effect on</w:t>
-      </w:r>
-      <w:proofErr w:type="gramEnd"/>
-      <w:r>
-        <w:rPr>
-          <w:rStyle w:val="None"/>
-          <w:rFonts w:ascii="Times New Roman" w:hAnsi="Times New Roman"/>
-          <w:sz w:val="22"/>
-          <w:szCs w:val="22"/>
-        </w:rPr>
-        <w:t xml:space="preserve"> </w:t>
+        <w:t xml:space="preserve"> an effect on </w:t>
       </w:r>
       <w:r>
         <w:rPr>
@@ -42134,25 +41432,7 @@
           <w:sz w:val="22"/>
           <w:szCs w:val="22"/>
         </w:rPr>
-        <w:t xml:space="preserve">to study the effect of background color on lightness discrimination threshold. In condition 1, the background was fixed in every trail and every interval. In condition 2, the background varied from trial to trial, but remained fixed in the two intervals of a trial. In condition 3, the background varied in each trial and interval. For illustration, in this figure we have chosen the stimulus on the left to be the standard image with target object at 0.4 LRF and the on the right to be comparison image with target object at 0.45 LRF. In the experiment, the two images were presented sequentially in random order at the center of the screen. Conditions 2a and 3a stimuli are </w:t>
-      </w:r>
-      <w:proofErr w:type="gramStart"/>
-      <w:r>
-        <w:rPr>
-          <w:color w:val="000000"/>
-          <w:sz w:val="22"/>
-          <w:szCs w:val="22"/>
-        </w:rPr>
-        <w:t>similar to</w:t>
-      </w:r>
-      <w:proofErr w:type="gramEnd"/>
-      <w:r>
-        <w:rPr>
-          <w:color w:val="000000"/>
-          <w:sz w:val="22"/>
-          <w:szCs w:val="22"/>
-        </w:rPr>
-        <w:t xml:space="preserve"> condition 2 and 3 respectively, but without secondary reflections.</w:t>
+        <w:t>to study the effect of background color on lightness discrimination threshold. In condition 1, the background was fixed in every trail and every interval. In condition 2, the background varied from trial to trial, but remained fixed in the two intervals of a trial. In condition 3, the background varied in each trial and interval. For illustration, in this figure we have chosen the stimulus on the left to be the standard image with target object at 0.4 LRF and the on the right to be comparison image with target object at 0.45 LRF. In the experiment, the two images were presented sequentially in random order at the center of the screen. Conditions 2a and 3a stimuli are similar to condition 2 and 3 respectively, but without secondary reflections.</w:t>
       </w:r>
     </w:p>
     <w:p>
@@ -44370,15 +43650,7 @@
         <w:annotationRef/>
       </w:r>
       <w:r>
-        <w:t xml:space="preserve">Emailed Karl to see if his constancy work with </w:t>
-      </w:r>
-      <w:proofErr w:type="spellStart"/>
-      <w:r>
-        <w:t>Bloj</w:t>
-      </w:r>
-      <w:proofErr w:type="spellEnd"/>
-      <w:r>
-        <w:t xml:space="preserve"> is published.</w:t>
+        <w:t>Emailed Karl to see if his constancy work with Bloj is published.</w:t>
       </w:r>
     </w:p>
   </w:comment>
@@ -44410,23 +43682,7 @@
         <w:annotationRef/>
       </w:r>
       <w:r>
-        <w:t xml:space="preserve">Emailed Karl to see if he’s published the </w:t>
-      </w:r>
-      <w:proofErr w:type="spellStart"/>
-      <w:r>
-        <w:t>illum</w:t>
-      </w:r>
-      <w:proofErr w:type="spellEnd"/>
-      <w:r>
-        <w:t xml:space="preserve"> </w:t>
-      </w:r>
-      <w:proofErr w:type="spellStart"/>
-      <w:r>
-        <w:t>discrim</w:t>
-      </w:r>
-      <w:proofErr w:type="spellEnd"/>
-      <w:r>
-        <w:t xml:space="preserve"> work that this paper refers to as under review.</w:t>
+        <w:t>Emailed Karl to see if he’s published the illum discrim work that this paper refers to as under review.</w:t>
       </w:r>
     </w:p>
   </w:comment>
@@ -44446,7 +43702,7 @@
       </w:r>
     </w:p>
   </w:comment>
-  <w:comment w:id="6" w:author="Brainard, David H" w:date="2021-04-20T19:39:00Z" w:initials="BDH">
+  <w:comment w:id="7" w:author="Brainard, David H" w:date="2021-04-20T19:39:00Z" w:initials="BDH">
     <w:p>
       <w:pPr>
         <w:pStyle w:val="CommentText"/>
@@ -44458,19 +43714,11 @@
         <w:annotationRef/>
       </w:r>
       <w:r>
-        <w:t xml:space="preserve">I removed from the discussion a section on articulation.  As I thought about it, it seemed sufficiently orthogonal to our work that it was not all that helpful.  If someone feels </w:t>
-      </w:r>
-      <w:proofErr w:type="gramStart"/>
-      <w:r>
-        <w:t>strongly</w:t>
-      </w:r>
-      <w:proofErr w:type="gramEnd"/>
-      <w:r>
-        <w:t xml:space="preserve"> we could put it back and work on it.</w:t>
+        <w:t>I removed from the discussion a section on articulation.  As I thought about it, it seemed sufficiently orthogonal to our work that it was not all that helpful.  If someone feels strongly we could put it back and work on it.</w:t>
       </w:r>
     </w:p>
   </w:comment>
-  <w:comment w:id="7" w:author="Brainard, David H" w:date="2021-04-20T17:06:00Z" w:initials="BDH">
+  <w:comment w:id="8" w:author="Brainard, David H" w:date="2021-04-20T17:06:00Z" w:initials="BDH">
     <w:p>
       <w:pPr>
         <w:pStyle w:val="CommentText"/>
@@ -44486,7 +43734,7 @@
       </w:r>
     </w:p>
   </w:comment>
-  <w:comment w:id="8" w:author="Brainard, David H" w:date="2021-04-20T20:06:00Z" w:initials="BDH">
+  <w:comment w:id="9" w:author="Brainard, David H" w:date="2021-04-20T20:06:00Z" w:initials="BDH">
     <w:p>
       <w:pPr>
         <w:pStyle w:val="CommentText"/>
@@ -44502,7 +43750,7 @@
       </w:r>
     </w:p>
   </w:comment>
-  <w:comment w:id="9" w:author="JohannesBurge" w:date="2021-04-26T11:17:00Z" w:initials="JDB">
+  <w:comment w:id="10" w:author="JohannesBurge" w:date="2021-04-26T11:17:00Z" w:initials="JDB">
     <w:p>
       <w:pPr>
         <w:pStyle w:val="CommentText"/>
@@ -44518,7 +43766,7 @@
       </w:r>
     </w:p>
   </w:comment>
-  <w:comment w:id="11" w:author="Brainard, David H" w:date="2021-04-09T08:47:00Z" w:initials="BDH">
+  <w:comment w:id="13" w:author="Brainard, David H" w:date="2021-04-09T08:47:00Z" w:initials="BDH">
     <w:p>
       <w:pPr>
         <w:pStyle w:val="CommentText"/>
@@ -44979,7 +44227,7 @@
   <w:num w:numId="3">
     <w:abstractNumId w:val="2"/>
     <w:lvlOverride w:ilvl="0">
-      <w:lvl w:ilvl="0" w:tplc="E0EC441A">
+      <w:lvl w:ilvl="0" w:tplc="82CAF9A4">
         <w:start w:val="1"/>
         <w:numFmt w:val="decimal"/>
         <w:lvlText w:val="%1."/>
@@ -45008,7 +44256,7 @@
       </w:lvl>
     </w:lvlOverride>
     <w:lvlOverride w:ilvl="1">
-      <w:lvl w:ilvl="1" w:tplc="E67A9A16">
+      <w:lvl w:ilvl="1" w:tplc="C4405992">
         <w:start w:val="1"/>
         <w:numFmt w:val="decimal"/>
         <w:lvlText w:val="%2."/>
@@ -45037,7 +44285,7 @@
       </w:lvl>
     </w:lvlOverride>
     <w:lvlOverride w:ilvl="2">
-      <w:lvl w:ilvl="2" w:tplc="CAC20F84">
+      <w:lvl w:ilvl="2" w:tplc="954E7A54">
         <w:start w:val="1"/>
         <w:numFmt w:val="decimal"/>
         <w:lvlText w:val="%3."/>
@@ -45066,7 +44314,7 @@
       </w:lvl>
     </w:lvlOverride>
     <w:lvlOverride w:ilvl="3">
-      <w:lvl w:ilvl="3" w:tplc="B4440D46">
+      <w:lvl w:ilvl="3" w:tplc="759C4B14">
         <w:start w:val="1"/>
         <w:numFmt w:val="decimal"/>
         <w:lvlText w:val="%4."/>
@@ -45095,7 +44343,7 @@
       </w:lvl>
     </w:lvlOverride>
     <w:lvlOverride w:ilvl="4">
-      <w:lvl w:ilvl="4" w:tplc="767E4240">
+      <w:lvl w:ilvl="4" w:tplc="A46086DA">
         <w:start w:val="1"/>
         <w:numFmt w:val="decimal"/>
         <w:lvlText w:val="%5."/>
@@ -45124,7 +44372,7 @@
       </w:lvl>
     </w:lvlOverride>
     <w:lvlOverride w:ilvl="5">
-      <w:lvl w:ilvl="5" w:tplc="00F2829C">
+      <w:lvl w:ilvl="5" w:tplc="ED4064DE">
         <w:start w:val="1"/>
         <w:numFmt w:val="decimal"/>
         <w:lvlText w:val="%6."/>
@@ -45153,7 +44401,7 @@
       </w:lvl>
     </w:lvlOverride>
     <w:lvlOverride w:ilvl="6">
-      <w:lvl w:ilvl="6" w:tplc="0142B4A0">
+      <w:lvl w:ilvl="6" w:tplc="FAA2CA4A">
         <w:start w:val="1"/>
         <w:numFmt w:val="decimal"/>
         <w:lvlText w:val="%7."/>
@@ -45182,7 +44430,7 @@
       </w:lvl>
     </w:lvlOverride>
     <w:lvlOverride w:ilvl="7">
-      <w:lvl w:ilvl="7" w:tplc="CD76CBFC">
+      <w:lvl w:ilvl="7" w:tplc="08F26F86">
         <w:start w:val="1"/>
         <w:numFmt w:val="decimal"/>
         <w:lvlText w:val="%8."/>
@@ -45211,7 +44459,7 @@
       </w:lvl>
     </w:lvlOverride>
     <w:lvlOverride w:ilvl="8">
-      <w:lvl w:ilvl="8" w:tplc="38765B64">
+      <w:lvl w:ilvl="8" w:tplc="C20E2366">
         <w:start w:val="1"/>
         <w:numFmt w:val="decimal"/>
         <w:lvlText w:val="%9."/>
@@ -45250,6 +44498,9 @@
 <w15:people xmlns:wpc="http://schemas.microsoft.com/office/word/2010/wordprocessingCanvas" xmlns:cx="http://schemas.microsoft.com/office/drawing/2014/chartex" xmlns:cx1="http://schemas.microsoft.com/office/drawing/2015/9/8/chartex" xmlns:cx2="http://schemas.microsoft.com/office/drawing/2015/10/21/chartex" xmlns:cx3="http://schemas.microsoft.com/office/drawing/2016/5/9/chartex" xmlns:cx4="http://schemas.microsoft.com/office/drawing/2016/5/10/chartex" xmlns:cx5="http://schemas.microsoft.com/office/drawing/2016/5/11/chartex" xmlns:cx6="http://schemas.microsoft.com/office/drawing/2016/5/12/chartex" xmlns:cx7="http://schemas.microsoft.com/office/drawing/2016/5/13/chartex" xmlns:cx8="http://schemas.microsoft.com/office/drawing/2016/5/14/chartex" xmlns:mc="http://schemas.openxmlformats.org/markup-compatibility/2006" xmlns:aink="http://schemas.microsoft.com/office/drawing/2016/ink" xmlns:am3d="http://schemas.microsoft.com/office/drawing/2017/model3d" xmlns:o="urn:schemas-microsoft-com:office:office" xmlns:r="http://schemas.openxmlformats.org/officeDocument/2006/relationships" xmlns:m="http://schemas.openxmlformats.org/officeDocument/2006/math" xmlns:v="urn:schemas-microsoft-com:vml" xmlns:wp14="http://schemas.microsoft.com/office/word/2010/wordprocessingDrawing" xmlns:wp="http://schemas.openxmlformats.org/drawingml/2006/wordprocessingDrawing" xmlns:w10="urn:schemas-microsoft-com:office:word" xmlns:w="http://schemas.openxmlformats.org/wordprocessingml/2006/main" xmlns:w14="http://schemas.microsoft.com/office/word/2010/wordml" xmlns:w15="http://schemas.microsoft.com/office/word/2012/wordml" xmlns:w16cex="http://schemas.microsoft.com/office/word/2018/wordml/cex" xmlns:w16cid="http://schemas.microsoft.com/office/word/2016/wordml/cid" xmlns:w16="http://schemas.microsoft.com/office/word/2018/wordml" xmlns:w16se="http://schemas.microsoft.com/office/word/2015/wordml/symex" xmlns:wpg="http://schemas.microsoft.com/office/word/2010/wordprocessingGroup" xmlns:wpi="http://schemas.microsoft.com/office/word/2010/wordprocessingInk" xmlns:wne="http://schemas.microsoft.com/office/word/2006/wordml" xmlns:wps="http://schemas.microsoft.com/office/word/2010/wordprocessingShape" mc:Ignorable="w14 w15 w16se w16cid w16 w16cex wp14">
   <w15:person w15:author="Brainard, David H">
     <w15:presenceInfo w15:providerId="AD" w15:userId="S::dhb@upenn.edu::1236c4e3-da23-40f6-afdd-6eec1c2786fc"/>
+  </w15:person>
+  <w15:person w15:author="Vijay Singh">
+    <w15:presenceInfo w15:providerId="AD" w15:userId="S::vsingh@ncat.edu::c1b7cf81-31c2-4de5-ada1-64b98c3c1611"/>
   </w15:person>
 </w15:people>
 </file>

</xml_diff>

<commit_message>
edited and resolved comments. One more round of reading required.
</commit_message>
<xml_diff>
--- a/writeup14.docx
+++ b/writeup14.docx
@@ -352,7 +352,25 @@
           <w:sz w:val="22"/>
           <w:szCs w:val="22"/>
         </w:rPr>
-        <w:t xml:space="preserve"> is to provide stable representations of task-relevant scene properties (e.g. </w:t>
+        <w:t xml:space="preserve"> is to provide stable representations of task-relevant scene properties (</w:t>
+      </w:r>
+      <w:proofErr w:type="gramStart"/>
+      <w:r>
+        <w:rPr>
+          <w:rFonts w:ascii="Times New Roman" w:hAnsi="Times New Roman"/>
+          <w:sz w:val="22"/>
+          <w:szCs w:val="22"/>
+        </w:rPr>
+        <w:t>e.g.</w:t>
+      </w:r>
+      <w:proofErr w:type="gramEnd"/>
+      <w:r>
+        <w:rPr>
+          <w:rFonts w:ascii="Times New Roman" w:hAnsi="Times New Roman"/>
+          <w:sz w:val="22"/>
+          <w:szCs w:val="22"/>
+        </w:rPr>
+        <w:t xml:space="preserve"> </w:t>
       </w:r>
       <w:r>
         <w:rPr>
@@ -448,7 +466,25 @@
           <w:sz w:val="22"/>
           <w:szCs w:val="22"/>
         </w:rPr>
-        <w:t xml:space="preserve">in graphically-rendered naturalistic scenes </w:t>
+        <w:t xml:space="preserve">in </w:t>
+      </w:r>
+      <w:proofErr w:type="gramStart"/>
+      <w:r>
+        <w:rPr>
+          <w:rFonts w:ascii="Times New Roman" w:hAnsi="Times New Roman"/>
+          <w:sz w:val="22"/>
+          <w:szCs w:val="22"/>
+        </w:rPr>
+        <w:t>graphically-rendered</w:t>
+      </w:r>
+      <w:proofErr w:type="gramEnd"/>
+      <w:r>
+        <w:rPr>
+          <w:rFonts w:ascii="Times New Roman" w:hAnsi="Times New Roman"/>
+          <w:sz w:val="22"/>
+          <w:szCs w:val="22"/>
+        </w:rPr>
+        <w:t xml:space="preserve"> naturalistic scenes </w:t>
       </w:r>
       <w:r>
         <w:rPr>
@@ -656,7 +692,15 @@
           <w:sz w:val="22"/>
           <w:szCs w:val="22"/>
         </w:rPr>
-        <w:t xml:space="preserve">For low </w:t>
+        <w:t>We observed that, f</w:t>
+      </w:r>
+      <w:r>
+        <w:rPr>
+          <w:rFonts w:ascii="Times New Roman" w:hAnsi="Times New Roman"/>
+          <w:sz w:val="22"/>
+          <w:szCs w:val="22"/>
+        </w:rPr>
+        <w:t xml:space="preserve">or low </w:t>
       </w:r>
       <w:r>
         <w:rPr>
@@ -936,7 +980,25 @@
           <w:sz w:val="22"/>
           <w:szCs w:val="22"/>
         </w:rPr>
-        <w:t xml:space="preserve">(i.e. </w:t>
+        <w:t>(</w:t>
+      </w:r>
+      <w:proofErr w:type="gramStart"/>
+      <w:r>
+        <w:rPr>
+          <w:rFonts w:ascii="Times New Roman" w:hAnsi="Times New Roman"/>
+          <w:sz w:val="22"/>
+          <w:szCs w:val="22"/>
+        </w:rPr>
+        <w:t>i.e.</w:t>
+      </w:r>
+      <w:proofErr w:type="gramEnd"/>
+      <w:r>
+        <w:rPr>
+          <w:rFonts w:ascii="Times New Roman" w:hAnsi="Times New Roman"/>
+          <w:sz w:val="22"/>
+          <w:szCs w:val="22"/>
+        </w:rPr>
+        <w:t xml:space="preserve"> </w:t>
       </w:r>
       <w:r>
         <w:rPr>
@@ -1064,7 +1126,23 @@
           <w:sz w:val="22"/>
           <w:szCs w:val="22"/>
         </w:rPr>
-        <w:t xml:space="preserve"> model, based on Signal Detection Theory, employs a single</w:t>
+        <w:t xml:space="preserve"> model, based on Signal Detection Theory, </w:t>
+      </w:r>
+      <w:r>
+        <w:rPr>
+          <w:rFonts w:ascii="Times New Roman" w:hAnsi="Times New Roman"/>
+          <w:sz w:val="22"/>
+          <w:szCs w:val="22"/>
+        </w:rPr>
+        <w:t xml:space="preserve">which </w:t>
+      </w:r>
+      <w:r>
+        <w:rPr>
+          <w:rFonts w:ascii="Times New Roman" w:hAnsi="Times New Roman"/>
+          <w:sz w:val="22"/>
+          <w:szCs w:val="22"/>
+        </w:rPr>
+        <w:t>employs a single</w:t>
       </w:r>
       <w:r>
         <w:rPr>
@@ -1499,7 +1577,25 @@
           <w:sz w:val="22"/>
           <w:szCs w:val="22"/>
         </w:rPr>
-        <w:t xml:space="preserve">on the vagaries of the observer’s particular viewpoint on the scene, on object-extrinsic properties of the scene (e.g. illumination), and on the intrinsic properties of the objects in the scene. </w:t>
+        <w:t>on the vagaries of the observer’s particular viewpoint on the scene, on object-extrinsic properties of the scene (</w:t>
+      </w:r>
+      <w:proofErr w:type="gramStart"/>
+      <w:r>
+        <w:rPr>
+          <w:rFonts w:ascii="Times New Roman" w:hAnsi="Times New Roman"/>
+          <w:sz w:val="22"/>
+          <w:szCs w:val="22"/>
+        </w:rPr>
+        <w:t>e.g.</w:t>
+      </w:r>
+      <w:proofErr w:type="gramEnd"/>
+      <w:r>
+        <w:rPr>
+          <w:rFonts w:ascii="Times New Roman" w:hAnsi="Times New Roman"/>
+          <w:sz w:val="22"/>
+          <w:szCs w:val="22"/>
+        </w:rPr>
+        <w:t xml:space="preserve"> illumination), and on the intrinsic properties of the objects in the scene. </w:t>
       </w:r>
       <w:r>
         <w:rPr>
@@ -3673,7 +3769,16 @@
           <w:sz w:val="22"/>
           <w:szCs w:val="22"/>
         </w:rPr>
-        <w:t xml:space="preserve"> can be readily adapted for use with non-human subjects, </w:t>
+        <w:t xml:space="preserve"> can be readily adapted for use with non-human </w:t>
+      </w:r>
+      <w:proofErr w:type="gramStart"/>
+      <w:r>
+        <w:rPr>
+          <w:rFonts w:ascii="Times New Roman" w:hAnsi="Times New Roman"/>
+          <w:sz w:val="22"/>
+          <w:szCs w:val="22"/>
+        </w:rPr>
+        <w:t xml:space="preserve">subjects, </w:t>
       </w:r>
       <w:r>
         <w:rPr>
@@ -3683,6 +3788,7 @@
         </w:rPr>
         <w:t>since</w:t>
       </w:r>
+      <w:proofErr w:type="gramEnd"/>
       <w:r>
         <w:rPr>
           <w:rFonts w:ascii="Times New Roman" w:hAnsi="Times New Roman"/>
@@ -4302,30 +4408,6 @@
         </w:rPr>
         <w:lastRenderedPageBreak/>
         <w:t>property</w:t>
-      </w:r>
-      <w:r>
-        <w:rPr>
-          <w:rFonts w:ascii="Times New Roman" w:hAnsi="Times New Roman"/>
-          <w:sz w:val="22"/>
-          <w:szCs w:val="22"/>
-        </w:rPr>
-        <w:t xml:space="preserve"> (e.g. the illumination), rather</w:t>
-      </w:r>
-      <w:r>
-        <w:rPr>
-          <w:rFonts w:ascii="Times New Roman" w:hAnsi="Times New Roman"/>
-          <w:sz w:val="22"/>
-          <w:szCs w:val="22"/>
-        </w:rPr>
-        <w:t xml:space="preserve"> than a change in the object property of interest (e.g. surface reflectance).</w:t>
-      </w:r>
-      <w:r>
-        <w:rPr>
-          <w:rFonts w:ascii="Times New Roman" w:hAnsi="Times New Roman"/>
-          <w:sz w:val="22"/>
-          <w:szCs w:val="22"/>
-        </w:rPr>
-        <w:t xml:space="preserve"> </w:t>
       </w:r>
       <w:r>
         <w:rPr>
@@ -4708,8 +4790,32 @@
           <w:sz w:val="22"/>
           <w:szCs w:val="22"/>
         </w:rPr>
+        <w:t xml:space="preserve">, </w:t>
+      </w:r>
+      <w:r>
+        <w:rPr>
+          <w:rFonts w:ascii="Times New Roman" w:hAnsi="Times New Roman"/>
+          <w:sz w:val="22"/>
+          <w:szCs w:val="22"/>
+        </w:rPr>
+        <w:t>rather than a change in the object property of interest (e.g. surface reflectance)</w:t>
+      </w:r>
+      <w:r>
+        <w:rPr>
+          <w:rFonts w:ascii="Times New Roman" w:hAnsi="Times New Roman"/>
+          <w:sz w:val="22"/>
+          <w:szCs w:val="22"/>
+        </w:rPr>
         <w:t>.</w:t>
       </w:r>
+      <w:r>
+        <w:rPr>
+          <w:rFonts w:ascii="Times New Roman" w:hAnsi="Times New Roman"/>
+          <w:sz w:val="22"/>
+          <w:szCs w:val="22"/>
+        </w:rPr>
+        <w:t xml:space="preserve"> </w:t>
+      </w:r>
       <w:commentRangeStart w:id="1"/>
       <w:r>
         <w:rPr>
@@ -4717,25 +4823,71 @@
           <w:sz w:val="22"/>
           <w:szCs w:val="22"/>
         </w:rPr>
-        <w:t xml:space="preserve"> The logic </w:t>
-      </w:r>
-      <w:del w:id="2" w:author="JohannesBurge" w:date="2021-04-26T10:18:00Z">
-        <w:r>
-          <w:rPr>
-            <w:rFonts w:ascii="Times New Roman" w:hAnsi="Times New Roman"/>
-            <w:sz w:val="22"/>
-            <w:szCs w:val="22"/>
-          </w:rPr>
-          <w:delText xml:space="preserve">here </w:delText>
-        </w:r>
-      </w:del>
-      <w:r>
-        <w:rPr>
-          <w:rFonts w:ascii="Times New Roman" w:hAnsi="Times New Roman"/>
-          <w:sz w:val="22"/>
-          <w:szCs w:val="22"/>
-        </w:rPr>
-        <w:t xml:space="preserve">is that the visual system is constant for its representation of object surface reflectance across illumination changes that cannot be discriminated. </w:t>
+        <w:t xml:space="preserve">The </w:t>
+      </w:r>
+      <w:r>
+        <w:rPr>
+          <w:rFonts w:ascii="Times New Roman" w:hAnsi="Times New Roman"/>
+          <w:sz w:val="22"/>
+          <w:szCs w:val="22"/>
+        </w:rPr>
+        <w:t xml:space="preserve">goal here to measure the range </w:t>
+      </w:r>
+      <w:r>
+        <w:rPr>
+          <w:rFonts w:ascii="Times New Roman" w:hAnsi="Times New Roman"/>
+          <w:sz w:val="22"/>
+          <w:szCs w:val="22"/>
+        </w:rPr>
+        <w:t xml:space="preserve">of </w:t>
+      </w:r>
+      <w:r>
+        <w:rPr>
+          <w:rFonts w:ascii="Times New Roman" w:hAnsi="Times New Roman"/>
+          <w:sz w:val="22"/>
+          <w:szCs w:val="22"/>
+        </w:rPr>
+        <w:t xml:space="preserve">illumination changes </w:t>
+      </w:r>
+      <w:r>
+        <w:rPr>
+          <w:rFonts w:ascii="Times New Roman" w:hAnsi="Times New Roman"/>
+          <w:sz w:val="22"/>
+          <w:szCs w:val="22"/>
+        </w:rPr>
+        <w:t xml:space="preserve">over which </w:t>
+      </w:r>
+      <w:r>
+        <w:rPr>
+          <w:rFonts w:ascii="Times New Roman" w:hAnsi="Times New Roman"/>
+          <w:sz w:val="22"/>
+          <w:szCs w:val="22"/>
+        </w:rPr>
+        <w:t>the visual system</w:t>
+      </w:r>
+      <w:r>
+        <w:rPr>
+          <w:rFonts w:ascii="Times New Roman" w:hAnsi="Times New Roman"/>
+          <w:sz w:val="22"/>
+          <w:szCs w:val="22"/>
+        </w:rPr>
+        <w:t>’s</w:t>
+      </w:r>
+      <w:r>
+        <w:rPr>
+          <w:rFonts w:ascii="Times New Roman" w:hAnsi="Times New Roman"/>
+          <w:sz w:val="22"/>
+          <w:szCs w:val="22"/>
+        </w:rPr>
+        <w:t xml:space="preserve"> representation of object surface reflectance </w:t>
+      </w:r>
+      <w:r>
+        <w:rPr>
+          <w:rFonts w:ascii="Times New Roman" w:hAnsi="Times New Roman"/>
+          <w:sz w:val="22"/>
+          <w:szCs w:val="22"/>
+        </w:rPr>
+        <w:t>remains constant</w:t>
       </w:r>
       <w:commentRangeEnd w:id="1"/>
       <w:r>
@@ -4757,6 +4909,14 @@
           <w:sz w:val="22"/>
           <w:szCs w:val="22"/>
         </w:rPr>
+        <w:t xml:space="preserve">. </w:t>
+      </w:r>
+      <w:r>
+        <w:rPr>
+          <w:rFonts w:ascii="Times New Roman" w:hAnsi="Times New Roman"/>
+          <w:sz w:val="22"/>
+          <w:szCs w:val="22"/>
+        </w:rPr>
         <w:t>How the results of</w:t>
       </w:r>
       <w:r>
@@ -4839,7 +4999,7 @@
         </w:rPr>
         <w:t xml:space="preserve"> </w:t>
       </w:r>
-      <w:commentRangeStart w:id="3"/>
+      <w:commentRangeStart w:id="2"/>
       <w:r>
         <w:rPr>
           <w:rFonts w:ascii="Times New Roman" w:hAnsi="Times New Roman"/>
@@ -4881,7 +5041,7 @@
         </w:rPr>
         <w:fldChar w:fldCharType="end"/>
       </w:r>
-      <w:commentRangeEnd w:id="3"/>
+      <w:commentRangeEnd w:id="2"/>
       <w:r>
         <w:rPr>
           <w:rStyle w:val="CommentReference"/>
@@ -4893,7 +5053,7 @@
             <w14:bevel/>
           </w14:textOutline>
         </w:rPr>
-        <w:commentReference w:id="3"/>
+        <w:commentReference w:id="2"/>
       </w:r>
       <w:r>
         <w:rPr>
@@ -4979,7 +5139,25 @@
           <w:sz w:val="22"/>
           <w:szCs w:val="22"/>
         </w:rPr>
-        <w:t xml:space="preserve">, based on measuring how thresholds for a task-relevant scene property are affected by variation in a task-irrelevant scene property. This approach is conceptually similar to studying how thresholds are affected by addition of spatially white or pink noise </w:t>
+        <w:t xml:space="preserve">, based on measuring how thresholds for a task-relevant scene property are affected by variation in a task-irrelevant scene property. This approach is conceptually </w:t>
+      </w:r>
+      <w:proofErr w:type="gramStart"/>
+      <w:r>
+        <w:rPr>
+          <w:rFonts w:ascii="Times New Roman" w:hAnsi="Times New Roman"/>
+          <w:sz w:val="22"/>
+          <w:szCs w:val="22"/>
+        </w:rPr>
+        <w:t>similar to</w:t>
+      </w:r>
+      <w:proofErr w:type="gramEnd"/>
+      <w:r>
+        <w:rPr>
+          <w:rFonts w:ascii="Times New Roman" w:hAnsi="Times New Roman"/>
+          <w:sz w:val="22"/>
+          <w:szCs w:val="22"/>
+        </w:rPr>
+        <w:t xml:space="preserve"> studying how thresholds are affected by addition of spatially white or pink noise </w:t>
       </w:r>
       <w:r>
         <w:rPr>
@@ -5595,7 +5773,23 @@
           <w:sz w:val="22"/>
           <w:szCs w:val="22"/>
         </w:rPr>
-        <w:t>. The change in thresholds from baseline (i.e. no background variation) quantifies the degree to which the object-extrinsic variation intrudes on the object-intrinsic representation</w:t>
+        <w:t>. The change in thresholds from baseline (</w:t>
+      </w:r>
+      <w:r>
+        <w:rPr>
+          <w:rFonts w:ascii="Times New Roman" w:hAnsi="Times New Roman"/>
+          <w:sz w:val="22"/>
+          <w:szCs w:val="22"/>
+        </w:rPr>
+        <w:t>i.e.,</w:t>
+      </w:r>
+      <w:r>
+        <w:rPr>
+          <w:rFonts w:ascii="Times New Roman" w:hAnsi="Times New Roman"/>
+          <w:sz w:val="22"/>
+          <w:szCs w:val="22"/>
+        </w:rPr>
+        <w:t xml:space="preserve"> no background variation) quantifies the degree to which the object-extrinsic variation intrudes on the object-intrinsic representation</w:t>
       </w:r>
       <w:r>
         <w:rPr>
@@ -5725,8 +5919,8 @@
         </w:rPr>
         <w:t xml:space="preserve">. </w:t>
       </w:r>
-      <w:commentRangeStart w:id="4"/>
-      <w:del w:id="5" w:author="JohannesBurge" w:date="2021-04-26T10:32:00Z">
+      <w:commentRangeStart w:id="3"/>
+      <w:del w:id="4" w:author="JohannesBurge" w:date="2021-04-26T10:32:00Z">
         <w:r>
           <w:rPr>
             <w:rFonts w:ascii="Times New Roman" w:hAnsi="Times New Roman"/>
@@ -5743,7 +5937,7 @@
           </w:rPr>
           <w:delText xml:space="preserve"> allows us to quantify the effect of extrinsic variation on the observer’s representation of lightness, relative to the intrinsic precision of that variation.</w:delText>
         </w:r>
-        <w:commentRangeEnd w:id="4"/>
+        <w:commentRangeEnd w:id="3"/>
         <w:r>
           <w:rPr>
             <w:rStyle w:val="CommentReference"/>
@@ -5755,7 +5949,7 @@
               <w14:bevel/>
             </w14:textOutline>
           </w:rPr>
-          <w:commentReference w:id="4"/>
+          <w:commentReference w:id="3"/>
         </w:r>
       </w:del>
     </w:p>
@@ -5936,7 +6130,7 @@
           <w:sz w:val="22"/>
           <w:szCs w:val="22"/>
         </w:rPr>
-        <w:t>, presented on a calibrated monitor for 250ms each, one after the other with a 250ms inter-stimulus interval.</w:t>
+        <w:t>, presented on a calibrated monitor for 250ms each, one after the other with a 250ms inter-stimulus interval</w:t>
       </w:r>
       <w:r>
         <w:rPr>
@@ -5952,7 +6146,7 @@
           <w:sz w:val="22"/>
           <w:szCs w:val="22"/>
         </w:rPr>
-        <w:t xml:space="preserve"> (Figure 1a). The images </w:t>
+        <w:t xml:space="preserve">(Figure 1a). The images </w:t>
       </w:r>
       <w:r>
         <w:rPr>
@@ -6606,13 +6800,6 @@
           <w:szCs w:val="22"/>
         </w:rPr>
         <w:fldChar w:fldCharType="end"/>
-      </w:r>
-      <w:r>
-        <w:rPr>
-          <w:rFonts w:ascii="Times New Roman" w:hAnsi="Times New Roman"/>
-          <w:sz w:val="22"/>
-          <w:szCs w:val="22"/>
-        </w:rPr>
       </w:r>
       <w:r>
         <w:rPr>
@@ -8839,15 +9026,34 @@
           <w:sz w:val="22"/>
           <w:szCs w:val="22"/>
         </w:rPr>
-        <w:t>Signal Detection Theory Model for details)</w:t>
-      </w:r>
-      <w:r>
-        <w:rPr>
-          <w:rFonts w:ascii="Times New Roman" w:hAnsi="Times New Roman"/>
-          <w:sz w:val="22"/>
-          <w:szCs w:val="22"/>
-        </w:rPr>
-        <w:t xml:space="preserve">. </w:t>
+        <w:t>Signal Detection Theory Model for details</w:t>
+      </w:r>
+      <w:proofErr w:type="gramStart"/>
+      <w:r>
+        <w:rPr>
+          <w:rStyle w:val="None"/>
+          <w:rFonts w:ascii="Times New Roman" w:hAnsi="Times New Roman"/>
+          <w:sz w:val="22"/>
+          <w:szCs w:val="22"/>
+        </w:rPr>
+        <w:t>)</w:t>
+      </w:r>
+      <w:r>
+        <w:rPr>
+          <w:rFonts w:ascii="Times New Roman" w:hAnsi="Times New Roman"/>
+          <w:sz w:val="22"/>
+          <w:szCs w:val="22"/>
+        </w:rPr>
+        <w:t>.</w:t>
+      </w:r>
+      <w:proofErr w:type="gramEnd"/>
+      <w:r>
+        <w:rPr>
+          <w:rFonts w:ascii="Times New Roman" w:hAnsi="Times New Roman"/>
+          <w:sz w:val="22"/>
+          <w:szCs w:val="22"/>
+        </w:rPr>
+        <w:t xml:space="preserve"> </w:t>
       </w:r>
       <w:r>
         <w:rPr>
@@ -9059,17 +9265,15 @@
         </w:rPr>
         <w:t>)</w:t>
       </w:r>
-      <w:ins w:id="6" w:author="Vijay Singh" w:date="2021-05-02T21:18:00Z">
-        <w:r>
-          <w:rPr>
-            <w:rStyle w:val="None"/>
-            <w:rFonts w:ascii="Times New Roman" w:hAnsi="Times New Roman"/>
-            <w:sz w:val="22"/>
-            <w:szCs w:val="22"/>
-          </w:rPr>
-          <w:t>.</w:t>
-        </w:r>
-      </w:ins>
+      <w:r>
+        <w:rPr>
+          <w:rStyle w:val="None"/>
+          <w:rFonts w:ascii="Times New Roman" w:hAnsi="Times New Roman"/>
+          <w:sz w:val="22"/>
+          <w:szCs w:val="22"/>
+        </w:rPr>
+        <w:t>.</w:t>
+      </w:r>
       <w:r>
         <w:rPr>
           <w:rStyle w:val="None"/>
@@ -9942,6 +10146,14 @@
           <w:szCs w:val="22"/>
         </w:rPr>
         <w:t xml:space="preserve">estimates </w:t>
+      </w:r>
+      <w:r>
+        <w:rPr>
+          <w:rFonts w:ascii="Times New Roman" w:hAnsi="Times New Roman"/>
+          <w:sz w:val="22"/>
+          <w:szCs w:val="22"/>
+        </w:rPr>
+        <w:t xml:space="preserve">of the </w:t>
       </w:r>
       <w:r>
         <w:rPr>
@@ -10535,7 +10747,25 @@
           <w:szCs w:val="22"/>
         </w:rPr>
         <w:lastRenderedPageBreak/>
-        <w:t>scalar, while this rise is captured accurately by the LINRF model, presumably because the latter takes into account the truncation implemented in the Gaussian</w:t>
+        <w:t xml:space="preserve">scalar, while this rise is captured accurately by the LINRF model, presumably because the latter </w:t>
+      </w:r>
+      <w:proofErr w:type="gramStart"/>
+      <w:r>
+        <w:rPr>
+          <w:rFonts w:ascii="Times New Roman" w:hAnsi="Times New Roman"/>
+          <w:sz w:val="22"/>
+          <w:szCs w:val="22"/>
+        </w:rPr>
+        <w:t>takes into account</w:t>
+      </w:r>
+      <w:proofErr w:type="gramEnd"/>
+      <w:r>
+        <w:rPr>
+          <w:rFonts w:ascii="Times New Roman" w:hAnsi="Times New Roman"/>
+          <w:sz w:val="22"/>
+          <w:szCs w:val="22"/>
+        </w:rPr>
+        <w:t xml:space="preserve"> the truncation implemented in the Gaussian</w:t>
       </w:r>
       <w:r>
         <w:rPr>
@@ -10661,7 +10891,31 @@
           <w:sz w:val="22"/>
           <w:szCs w:val="22"/>
         </w:rPr>
-        <w:t xml:space="preserve">its lightness variation against variation in background surface reflectance to within a factor of two of the limits imposed by the intrinsic precision of that representation. </w:t>
+        <w:t xml:space="preserve">its lightness variation against variation in background surface reflectance </w:t>
+      </w:r>
+      <w:r>
+        <w:rPr>
+          <w:rFonts w:ascii="Times New Roman" w:hAnsi="Times New Roman"/>
+          <w:sz w:val="22"/>
+          <w:szCs w:val="22"/>
+        </w:rPr>
+        <w:t>is</w:t>
+      </w:r>
+      <w:r>
+        <w:rPr>
+          <w:rFonts w:ascii="Times New Roman" w:hAnsi="Times New Roman"/>
+          <w:sz w:val="22"/>
+          <w:szCs w:val="22"/>
+        </w:rPr>
+        <w:t xml:space="preserve"> </w:t>
+      </w:r>
+      <w:r>
+        <w:rPr>
+          <w:rFonts w:ascii="Times New Roman" w:hAnsi="Times New Roman"/>
+          <w:sz w:val="22"/>
+          <w:szCs w:val="22"/>
+        </w:rPr>
+        <w:t xml:space="preserve">within a factor of two of the limits imposed by the intrinsic precision of that representation. </w:t>
       </w:r>
       <w:r>
         <w:rPr>
@@ -10695,7 +10949,6 @@
           <w:szCs w:val="22"/>
         </w:rPr>
       </w:pPr>
-      <w:commentRangeStart w:id="7"/>
       <w:r>
         <w:rPr>
           <w:rFonts w:ascii="Times New Roman" w:hAnsi="Times New Roman"/>
@@ -10705,20 +10958,6 @@
           <w:szCs w:val="22"/>
         </w:rPr>
         <w:t>DISCUSSION</w:t>
-      </w:r>
-      <w:commentRangeEnd w:id="7"/>
-      <w:r>
-        <w:rPr>
-          <w:rStyle w:val="CommentReference"/>
-          <w:rFonts w:ascii="Times New Roman" w:hAnsi="Times New Roman" w:cs="Times New Roman"/>
-          <w:color w:val="auto"/>
-          <w14:textOutline w14:w="0" w14:cap="rnd" w14:cmpd="sng" w14:algn="ctr">
-            <w14:noFill/>
-            <w14:prstDash w14:val="solid"/>
-            <w14:bevel/>
-          </w14:textOutline>
-        </w:rPr>
-        <w:commentReference w:id="7"/>
       </w:r>
     </w:p>
     <w:p>
@@ -11047,12 +11286,21 @@
         </w:rPr>
         <w:t xml:space="preserve"> approach </w:t>
       </w:r>
-      <w:r>
-        <w:rPr>
-          <w:sz w:val="22"/>
-          <w:szCs w:val="22"/>
-        </w:rPr>
-        <w:t>similar to that used p</w:t>
+      <w:proofErr w:type="gramStart"/>
+      <w:r>
+        <w:rPr>
+          <w:sz w:val="22"/>
+          <w:szCs w:val="22"/>
+        </w:rPr>
+        <w:t>similar to</w:t>
+      </w:r>
+      <w:proofErr w:type="gramEnd"/>
+      <w:r>
+        <w:rPr>
+          <w:sz w:val="22"/>
+          <w:szCs w:val="22"/>
+        </w:rPr>
+        <w:t xml:space="preserve"> that used p</w:t>
       </w:r>
       <w:r>
         <w:rPr>
@@ -11506,7 +11754,23 @@
           <w:sz w:val="22"/>
           <w:szCs w:val="22"/>
         </w:rPr>
-        <w:t>The use of small image patches is not a necessary requirement of our paradigm, and extending the work to larger patches is natural direction.</w:t>
+        <w:t xml:space="preserve">The use of small image patches is not a necessary requirement of our </w:t>
+      </w:r>
+      <w:proofErr w:type="gramStart"/>
+      <w:r>
+        <w:rPr>
+          <w:sz w:val="22"/>
+          <w:szCs w:val="22"/>
+        </w:rPr>
+        <w:t>paradigm, and</w:t>
+      </w:r>
+      <w:proofErr w:type="gramEnd"/>
+      <w:r>
+        <w:rPr>
+          <w:sz w:val="22"/>
+          <w:szCs w:val="22"/>
+        </w:rPr>
+        <w:t xml:space="preserve"> extending the work to larger patches is natural direction.</w:t>
       </w:r>
       <w:r>
         <w:rPr>
@@ -11655,7 +11919,7 @@
         </w:rPr>
         <w:t xml:space="preserve">of contrast-defined targets </w:t>
       </w:r>
-      <w:commentRangeStart w:id="8"/>
+      <w:commentRangeStart w:id="5"/>
       <w:r>
         <w:rPr>
           <w:sz w:val="22"/>
@@ -11990,12 +12254,12 @@
         </w:rPr>
         <w:t>.</w:t>
       </w:r>
-      <w:commentRangeEnd w:id="8"/>
+      <w:commentRangeEnd w:id="5"/>
       <w:r>
         <w:rPr>
           <w:rStyle w:val="CommentReference"/>
         </w:rPr>
-        <w:commentReference w:id="8"/>
+        <w:commentReference w:id="5"/>
       </w:r>
       <w:r>
         <w:rPr>
@@ -12065,7 +12329,23 @@
           <w:sz w:val="22"/>
           <w:szCs w:val="22"/>
         </w:rPr>
-        <w:t xml:space="preserve">support the detection of chromatically-defined targets </w:t>
+        <w:t xml:space="preserve">support the detection of </w:t>
+      </w:r>
+      <w:proofErr w:type="gramStart"/>
+      <w:r>
+        <w:rPr>
+          <w:sz w:val="22"/>
+          <w:szCs w:val="22"/>
+        </w:rPr>
+        <w:t>chromatically-defined</w:t>
+      </w:r>
+      <w:proofErr w:type="gramEnd"/>
+      <w:r>
+        <w:rPr>
+          <w:sz w:val="22"/>
+          <w:szCs w:val="22"/>
+        </w:rPr>
+        <w:t xml:space="preserve"> targets </w:t>
       </w:r>
       <w:r>
         <w:rPr>
@@ -12646,7 +12926,7 @@
         </w:rPr>
         <w:t xml:space="preserve"> </w:t>
       </w:r>
-      <w:commentRangeStart w:id="9"/>
+      <w:commentRangeStart w:id="6"/>
       <w:r>
         <w:rPr>
           <w:rFonts w:ascii="Times New Roman" w:hAnsi="Times New Roman"/>
@@ -12928,7 +13208,7 @@
         </w:rPr>
         <w:fldChar w:fldCharType="end"/>
       </w:r>
-      <w:commentRangeEnd w:id="9"/>
+      <w:commentRangeEnd w:id="6"/>
       <w:r>
         <w:rPr>
           <w:rStyle w:val="CommentReference"/>
@@ -12940,10 +13220,10 @@
             <w14:bevel/>
           </w14:textOutline>
         </w:rPr>
-        <w:commentReference w:id="9"/>
-      </w:r>
-      <w:commentRangeStart w:id="10"/>
-      <w:commentRangeEnd w:id="10"/>
+        <w:commentReference w:id="6"/>
+      </w:r>
+      <w:commentRangeStart w:id="7"/>
+      <w:commentRangeEnd w:id="7"/>
       <w:r>
         <w:rPr>
           <w:rStyle w:val="CommentReference"/>
@@ -12955,7 +13235,7 @@
             <w14:bevel/>
           </w14:textOutline>
         </w:rPr>
-        <w:commentReference w:id="10"/>
+        <w:commentReference w:id="7"/>
       </w:r>
       <w:r>
         <w:rPr>
@@ -12965,7 +13245,7 @@
         </w:rPr>
         <w:t>.</w:t>
       </w:r>
-      <w:ins w:id="11" w:author="JohannesBurge" w:date="2021-04-26T11:18:00Z">
+      <w:ins w:id="8" w:author="JohannesBurge" w:date="2021-04-26T11:18:00Z">
         <w:r>
           <w:rPr>
             <w:rFonts w:ascii="Times New Roman" w:hAnsi="Times New Roman"/>
@@ -13179,100 +13459,100 @@
 bS5uaWguZ292L3B1Ym1lZC8yMDA1NTU1MDwvdXJsPjwvcmVsYXRlZC11cmxzPjwvdXJscz48Y3Vz
 dG9tMj5QTUMyODcxMjgwPC9jdXN0b20yPjxlbGVjdHJvbmljLXJlc291cmNlLW51bT4xMC4xMTY3
 LzkuMTMuMTc8L2VsZWN0cm9uaWMtcmVzb3VyY2UtbnVtPjwvcmVjb3JkPjwvQ2l0ZT48Q2l0ZT48
-QXV0aG9yPkJ1cmdlPC9BdXRob3I+PFllYXI+MjAxNzwvWWVhcj48UmVjTnVtPjM5NjA8L1JlY051
-bT48cmVjb3JkPjxyZWMtbnVtYmVyPjM5NjA8L3JlYy1udW1iZXI+PGZvcmVpZ24ta2V5cz48a2V5
-IGFwcD0iRU4iIGRiLWlkPSI1OTJkcHQyZjU5MHgwbWV6dGUzNWY1ZndlZjBydHAyeHNmcnoiIHRp
-bWVzdGFtcD0iMTYxMjU2OTQ3NCI+Mzk2MDwva2V5PjwvZm9yZWlnbi1rZXlzPjxyZWYtdHlwZSBu
-YW1lPSJKb3VybmFsIEFydGljbGUiPjE3PC9yZWYtdHlwZT48Y29udHJpYnV0b3JzPjxhdXRob3Jz
-PjxhdXRob3I+QnVyZ2UsIEouPC9hdXRob3I+PGF1dGhvcj5KYWluaSwgUC48L2F1dGhvcj48L2F1
-dGhvcnM+PC9jb250cmlidXRvcnM+PGF1dGgtYWRkcmVzcz5EZXBhcnRtZW50IG9mIFBzeWNob2xv
-Z3ksIFVuaXZlcnNpdHkgb2YgUGVubnN5bHZhbmlhLCBQaGlsYWRlbHBoaWEsIFBBLCBVbml0ZWQg
-U3RhdGVzIG9mIEFtZXJpY2EuJiN4RDtOZXVyb3NjaWVuY2UgR3JhZHVhdGUgR3JvdXAsIFVuaXZl
-cnNpdHkgb2YgUGVubnN5bHZhbmlhLCBQaGlsYWRlbHBoaWEsIFBBLCBVbml0ZWQgU3RhdGVzIG9m
-IEFtZXJpY2EuJiN4RDtEYXZpZCBSLiBDaGVyaXRvbiBTY2hvb2wgb2YgQ29tcHV0ZXIgU2NpZW5j
-ZSwgVW5pdmVyc2l0eSBvZiBXYXRlcmxvbywgV2F0ZXJsb28sIE9OLCBDYW5hZGEuPC9hdXRoLWFk
-ZHJlc3M+PHRpdGxlcz48dGl0bGU+QWNjdXJhY3kgTWF4aW1pemF0aW9uIEFuYWx5c2lzIGZvciBT
-ZW5zb3J5LVBlcmNlcHR1YWwgVGFza3M6IENvbXB1dGF0aW9uYWwgSW1wcm92ZW1lbnRzLCBGaWx0
-ZXIgUm9idXN0bmVzcywgYW5kIENvZGluZyBBZHZhbnRhZ2VzIGZvciBTY2FsZWQgQWRkaXRpdmUg
-Tm9pc2U8L3RpdGxlPjxzZWNvbmRhcnktdGl0bGU+UExvUyBDb21wdXQgQmlvbDwvc2Vjb25kYXJ5
-LXRpdGxlPjwvdGl0bGVzPjxwZXJpb2RpY2FsPjxmdWxsLXRpdGxlPlBMb1MgQ29tcHV0IEJpb2w8
-L2Z1bGwtdGl0bGU+PC9wZXJpb2RpY2FsPjxwYWdlcz5lMTAwNTI4MTwvcGFnZXM+PHZvbHVtZT4x
-Mzwvdm9sdW1lPjxudW1iZXI+MjwvbnVtYmVyPjxlZGl0aW9uPjIwMTcvMDIvMDk8L2VkaXRpb24+
-PGtleXdvcmRzPjxrZXl3b3JkPkNvbXB1dGVyIFNpbXVsYXRpb248L2tleXdvcmQ+PGtleXdvcmQ+
-RGF0YSBJbnRlcnByZXRhdGlvbiwgU3RhdGlzdGljYWw8L2tleXdvcmQ+PGtleXdvcmQ+SHVtYW5z
-PC9rZXl3b3JkPjxrZXl3b3JkPipNb2RlbHMsIE5ldXJvbG9naWNhbDwva2V5d29yZD48a2V5d29y
-ZD4qTW9kZWxzLCBTdGF0aXN0aWNhbDwva2V5d29yZD48a2V5d29yZD5Qc3ljaG9tZXRyaWNzLypt
-ZXRob2RzPC9rZXl3b3JkPjxrZXl3b3JkPlJlcHJvZHVjaWJpbGl0eSBvZiBSZXN1bHRzPC9rZXl3
-b3JkPjxrZXl3b3JkPlNlbnNpdGl2aXR5IGFuZCBTcGVjaWZpY2l0eTwva2V5d29yZD48a2V5d29y
-ZD5TaWduYWwtVG8tTm9pc2UgUmF0aW88L2tleXdvcmQ+PGtleXdvcmQ+KlRhc2sgUGVyZm9ybWFu
-Y2UgYW5kIEFuYWx5c2lzPC9rZXl3b3JkPjxrZXl3b3JkPlZpc3VhbCBDb3J0ZXgvKnBoeXNpb2xv
-Z3k8L2tleXdvcmQ+PGtleXdvcmQ+VmlzdWFsIFBlcmNlcHRpb24vKnBoeXNpb2xvZ3k8L2tleXdv
-cmQ+PC9rZXl3b3Jkcz48ZGF0ZXM+PHllYXI+MjAxNzwveWVhcj48cHViLWRhdGVzPjxkYXRlPkZl
-YjwvZGF0ZT48L3B1Yi1kYXRlcz48L2RhdGVzPjxpc2JuPjE1NTMtNzM1OCAoRWxlY3Ryb25pYykm
-I3hEOzE1NTMtNzM0WCAoTGlua2luZyk8L2lzYm4+PGFjY2Vzc2lvbi1udW0+MjgxNzgyNjY8L2Fj
-Y2Vzc2lvbi1udW0+PHVybHM+PHJlbGF0ZWQtdXJscz48dXJsPmh0dHBzOi8vd3d3Lm5jYmkubmxt
-Lm5paC5nb3YvcHVibWVkLzI4MTc4MjY2PC91cmw+PC9yZWxhdGVkLXVybHM+PC91cmxzPjxjdXN0
-b20yPlBNQzUyOTgyNTA8L2N1c3RvbTI+PGVsZWN0cm9uaWMtcmVzb3VyY2UtbnVtPjEwLjEzNzEv
-am91cm5hbC5wY2JpLjEwMDUyODE8L2VsZWN0cm9uaWMtcmVzb3VyY2UtbnVtPjwvcmVjb3JkPjwv
-Q2l0ZT48Q2l0ZT48QXV0aG9yPkphaW5pPC9BdXRob3I+PFllYXI+MjAxNzwvWWVhcj48UmVjTnVt
-PjM5NzE8L1JlY051bT48cmVjb3JkPjxyZWMtbnVtYmVyPjM5NzE8L3JlYy1udW1iZXI+PGZvcmVp
-Z24ta2V5cz48a2V5IGFwcD0iRU4iIGRiLWlkPSI1OTJkcHQyZjU5MHgwbWV6dGUzNWY1ZndlZjBy
-dHAyeHNmcnoiIHRpbWVzdGFtcD0iMTYxMjU2OTQ3NCI+Mzk3MTwva2V5PjwvZm9yZWlnbi1rZXlz
-PjxyZWYtdHlwZSBuYW1lPSJKb3VybmFsIEFydGljbGUiPjE3PC9yZWYtdHlwZT48Y29udHJpYnV0
-b3JzPjxhdXRob3JzPjxhdXRob3I+SmFpbmksIFAuPC9hdXRob3I+PGF1dGhvcj5CdXJnZSwgSi48
-L2F1dGhvcj48L2F1dGhvcnM+PC9jb250cmlidXRvcnM+PGF1dGgtYWRkcmVzcz5DaGVyaXRvbiBT
-Y2hvb2wgb2YgQ29tcHV0ZXIgU2NpZW5jZSwgV2F0ZXJsb28sIE9udGFyaW8sIENhbmFkYS4mI3hE
-O0RlcGFydG1lbnQgb2YgUHN5Y2hvbG9neSwgVW5pdmVyc2l0eSBvZiBQZW5uc3lsdmFuaWEsIFBo
-aWxhZGVscGhpYSwgUEEsIFVTQS4mI3hEO05ldXJvc2NpZW5jZSBHcmFkdWF0ZSBHcm91cCwgVW5p
-dmVyc2l0eSBvZiBQZW5uc3lsdmFuaWEsIFBoaWxhZGVscGhpYSwgUEEsIFVTQS4mI3hEO0Jpb2Vu
-Z2luZWVyaW5nIEdyYWR1YXRlIEdyb3VwLCBVbml2ZXJzaXR5IG9mIFBlbm5zeWx2YW5pYSwgUGhp
-bGFkZWxwaGlhLCBQQSwgVVNBLjwvYXV0aC1hZGRyZXNzPjx0aXRsZXM+PHRpdGxlPkxpbmtpbmcg
-bm9ybWF0aXZlIG1vZGVscyBvZiBuYXR1cmFsIHRhc2tzIHRvIGRlc2NyaXB0aXZlIG1vZGVscyBv
-ZiBuZXVyYWwgcmVzcG9uc2U8L3RpdGxlPjxzZWNvbmRhcnktdGl0bGU+SiBWaXM8L3NlY29uZGFy
-eS10aXRsZT48L3RpdGxlcz48cGVyaW9kaWNhbD48ZnVsbC10aXRsZT5KIFZpczwvZnVsbC10aXRs
-ZT48L3BlcmlvZGljYWw+PHBhZ2VzPjE2PC9wYWdlcz48dm9sdW1lPjE3PC92b2x1bWU+PG51bWJl
-cj4xMjwvbnVtYmVyPjxlZGl0aW9uPjIwMTcvMTAvMjc8L2VkaXRpb24+PGtleXdvcmRzPjxrZXl3
-b3JkPkJheWVzIFRoZW9yZW08L2tleXdvcmQ+PGtleXdvcmQ+SHVtYW5zPC9rZXl3b3JkPjxrZXl3
-b3JkPipNb2RlbHMsIE5ldXJvbG9naWNhbDwva2V5d29yZD48a2V5d29yZD5Ob3JtYWwgRGlzdHJp
-YnV0aW9uPC9rZXl3b3JkPjxrZXl3b3JkPlBzeWNob3BoeXNpY3M8L2tleXdvcmQ+PGtleXdvcmQ+
-UmV0aW5hL3BoeXNpb2xvZ3k8L2tleXdvcmQ+PGtleXdvcmQ+VmlzaW9uIERpc3Bhcml0eS9waHlz
-aW9sb2d5PC9rZXl3b3JkPjxrZXl3b3JkPlZpc2lvbiwgQmlub2N1bGFyL3BoeXNpb2xvZ3k8L2tl
-eXdvcmQ+PGtleXdvcmQ+VmlzdWFsIFBlcmNlcHRpb24vKnBoeXNpb2xvZ3k8L2tleXdvcmQ+PC9r
-ZXl3b3Jkcz48ZGF0ZXM+PHllYXI+MjAxNzwveWVhcj48cHViLWRhdGVzPjxkYXRlPk9jdCAxPC9k
-YXRlPjwvcHViLWRhdGVzPjwvZGF0ZXM+PGlzYm4+MTUzNC03MzYyIChFbGVjdHJvbmljKSYjeEQ7
-MTUzNC03MzYyIChMaW5raW5nKTwvaXNibj48YWNjZXNzaW9uLW51bT4yOTA3MTM1MzwvYWNjZXNz
-aW9uLW51bT48dXJscz48cmVsYXRlZC11cmxzPjx1cmw+aHR0cHM6Ly93d3cubmNiaS5ubG0ubmlo
-Lmdvdi9wdWJtZWQvMjkwNzEzNTM8L3VybD48L3JlbGF0ZWQtdXJscz48L3VybHM+PGN1c3RvbTI+
-UE1DNjA5NzU4NzwvY3VzdG9tMj48ZWxlY3Ryb25pYy1yZXNvdXJjZS1udW0+MTAuMTE2Ny8xNy4x
-Mi4xNjwvZWxlY3Ryb25pYy1yZXNvdXJjZS1udW0+PC9yZWNvcmQ+PC9DaXRlPjxDaXRlPjxBdXRo
-b3I+QnVyZ2U8L0F1dGhvcj48WWVhcj4yMDIwPC9ZZWFyPjxSZWNOdW0+NDE4ODwvUmVjTnVtPjxy
-ZWNvcmQ+PHJlYy1udW1iZXI+NDE4ODwvcmVjLW51bWJlcj48Zm9yZWlnbi1rZXlzPjxrZXkgYXBw
-PSJFTiIgZGItaWQ9IjU5MmRwdDJmNTkweDBtZXp0ZTM1ZjVmd2VmMHJ0cDJ4c2ZyeiIgdGltZXN0
-YW1wPSIxNjE5NzEyNTk5Ij40MTg4PC9rZXk+PC9mb3JlaWduLWtleXM+PHJlZi10eXBlIG5hbWU9
-IkpvdXJuYWwgQXJ0aWNsZSI+MTc8L3JlZi10eXBlPjxjb250cmlidXRvcnM+PGF1dGhvcnM+PGF1
-dGhvcj5CdXJnZSwgSi48L2F1dGhvcj48L2F1dGhvcnM+PC9jb250cmlidXRvcnM+PGF1dGgtYWRk
-cmVzcz5EZXBhcnRtZW50IG9mIFBzeWNob2xvZ3ksIFVuaXZlcnNpdHkgb2YgUGVubnN5bHZhbmlh
-LCBQaGlsYWRlbHBoaWEsIFBlbm5zeWx2YW5pYSAxOTEwNCwgVVNBOyBlbWFpbDogamJ1cmdlQHBz
-eWNoLnVwZW5uLmVkdS4mI3hEO05ldXJvc2NpZW5jZSBHcmFkdWF0ZSBHcm91cCwgVW5pdmVyc2l0
-eSBvZiBQZW5uc3lsdmFuaWEsIFBoaWxhZGVscGhpYSwgUGVubnN5bHZhbmlhIDE5MTA0LCBVU0Eu
-JiN4RDtCaW9lbmdpbmVlcmluZyBHcmFkdWF0ZSBHcm91cCwgVW5pdmVyc2l0eSBvZiBQZW5uc3ls
-dmFuaWEsIFBoaWxhZGVscGhpYSwgUGVubnN5bHZhbmlhIDE5MTA0LCBVU0EuPC9hdXRoLWFkZHJl
-c3M+PHRpdGxlcz48dGl0bGU+SW1hZ2UtQ29tcHV0YWJsZSBJZGVhbCBPYnNlcnZlcnMgZm9yIFRh
-c2tzIHdpdGggTmF0dXJhbCBTdGltdWxpPC90aXRsZT48c2Vjb25kYXJ5LXRpdGxlPkFubnUgUmV2
-IFZpcyBTY2k8L3NlY29uZGFyeS10aXRsZT48L3RpdGxlcz48cGVyaW9kaWNhbD48ZnVsbC10aXRs
-ZT5Bbm51IFJldiBWaXMgU2NpPC9mdWxsLXRpdGxlPjwvcGVyaW9kaWNhbD48cGFnZXM+NDkxLTUx
-NzwvcGFnZXM+PHZvbHVtZT42PC92b2x1bWU+PGVkaXRpb24+MjAyMC8wNi8yNjwvZWRpdGlvbj48
-a2V5d29yZHM+PGtleXdvcmQ+KmJsdXI8L2tleXdvcmQ+PGtleXdvcmQ+KmRpc3Bhcml0eTwva2V5
-d29yZD48a2V5d29yZD4qaWRlYWwgb2JzZXJ2ZXI8L2tleXdvcmQ+PGtleXdvcmQ+Km1vdGlvbjwv
-a2V5d29yZD48a2V5d29yZD4qbmF0dXJhbCBzY2VuZSBzdGF0aXN0aWNzPC9rZXl3b3JkPjxrZXl3
-b3JkPip0YXJnZXQgZGV0ZWN0aW9uPC9rZXl3b3JkPjwva2V5d29yZHM+PGRhdGVzPjx5ZWFyPjIw
-MjA8L3llYXI+PHB1Yi1kYXRlcz48ZGF0ZT5TZXAgMTU8L2RhdGU+PC9wdWItZGF0ZXM+PC9kYXRl
-cz48aXNibj4yMzc0LTQ2NTAgKEVsZWN0cm9uaWMpJiN4RDsyMzc0LTQ2NDIgKExpbmtpbmcpPC9p
-c2JuPjxhY2Nlc3Npb24tbnVtPjMyNTgwNjY0PC9hY2Nlc3Npb24tbnVtPjx1cmxzPjxyZWxhdGVk
-LXVybHM+PHVybD5odHRwczovL3d3dy5uY2JpLm5sbS5uaWguZ292L3B1Ym1lZC8zMjU4MDY2NDwv
-dXJsPjwvcmVsYXRlZC11cmxzPjwvdXJscz48ZWxlY3Ryb25pYy1yZXNvdXJjZS1udW0+MTAuMTE0
-Ni9hbm51cmV2LXZpc2lvbi0wMzAzMjAtMDQxMTM0PC9lbGVjdHJvbmljLXJlc291cmNlLW51bT48
-L3JlY29yZD48L0NpdGU+PC9FbmROb3RlPgB=
+QXV0aG9yPkJ1cmdlPC9BdXRob3I+PFllYXI+MjAxNzwvWWVhcj48UmVjTnVtPjM0OTwvUmVjTnVt
+PjxyZWNvcmQ+PHJlYy1udW1iZXI+MzQ5PC9yZWMtbnVtYmVyPjxmb3JlaWduLWtleXM+PGtleSBh
+cHA9IkVOIiBkYi1pZD0iNTkyZHB0MmY1OTB4MG1lenRlMzVmNWZ3ZWYwcnRwMnhzZnJ6IiB0aW1l
+c3RhbXA9IjE1OTgxMTM5MDYiPjM0OTwva2V5PjwvZm9yZWlnbi1rZXlzPjxyZWYtdHlwZSBuYW1l
+PSJKb3VybmFsIEFydGljbGUiPjE3PC9yZWYtdHlwZT48Y29udHJpYnV0b3JzPjxhdXRob3JzPjxh
+dXRob3I+QnVyZ2UsIEouPC9hdXRob3I+PGF1dGhvcj5KYWluaSwgUC48L2F1dGhvcj48L2F1dGhv
+cnM+PC9jb250cmlidXRvcnM+PGF1dGgtYWRkcmVzcz5EZXBhcnRtZW50IG9mIFBzeWNob2xvZ3ks
+IFVuaXZlcnNpdHkgb2YgUGVubnN5bHZhbmlhLCBQaGlsYWRlbHBoaWEsIFBBLCBVbml0ZWQgU3Rh
+dGVzIG9mIEFtZXJpY2EuJiN4RDtOZXVyb3NjaWVuY2UgR3JhZHVhdGUgR3JvdXAsIFVuaXZlcnNp
+dHkgb2YgUGVubnN5bHZhbmlhLCBQaGlsYWRlbHBoaWEsIFBBLCBVbml0ZWQgU3RhdGVzIG9mIEFt
+ZXJpY2EuJiN4RDtEYXZpZCBSLiBDaGVyaXRvbiBTY2hvb2wgb2YgQ29tcHV0ZXIgU2NpZW5jZSwg
+VW5pdmVyc2l0eSBvZiBXYXRlcmxvbywgV2F0ZXJsb28sIE9OLCBDYW5hZGEuPC9hdXRoLWFkZHJl
+c3M+PHRpdGxlcz48dGl0bGU+QWNjdXJhY3kgTWF4aW1pemF0aW9uIEFuYWx5c2lzIGZvciBTZW5z
+b3J5LVBlcmNlcHR1YWwgVGFza3M6IENvbXB1dGF0aW9uYWwgSW1wcm92ZW1lbnRzLCBGaWx0ZXIg
+Um9idXN0bmVzcywgYW5kIENvZGluZyBBZHZhbnRhZ2VzIGZvciBTY2FsZWQgQWRkaXRpdmUgTm9p
+c2U8L3RpdGxlPjxzZWNvbmRhcnktdGl0bGU+UExvUyBDb21wdXQgQmlvbDwvc2Vjb25kYXJ5LXRp
+dGxlPjwvdGl0bGVzPjxwZXJpb2RpY2FsPjxmdWxsLXRpdGxlPlBMb1MgQ29tcHV0IEJpb2w8L2Z1
+bGwtdGl0bGU+PC9wZXJpb2RpY2FsPjxwYWdlcz5lMTAwNTI4MTwvcGFnZXM+PHZvbHVtZT4xMzwv
+dm9sdW1lPjxudW1iZXI+MjwvbnVtYmVyPjxlZGl0aW9uPjIwMTcvMDIvMDk8L2VkaXRpb24+PGtl
+eXdvcmRzPjxrZXl3b3JkPkNvbXB1dGVyIFNpbXVsYXRpb248L2tleXdvcmQ+PGtleXdvcmQ+RGF0
+YSBJbnRlcnByZXRhdGlvbiwgU3RhdGlzdGljYWw8L2tleXdvcmQ+PGtleXdvcmQ+SHVtYW5zPC9r
+ZXl3b3JkPjxrZXl3b3JkPipNb2RlbHMsIE5ldXJvbG9naWNhbDwva2V5d29yZD48a2V5d29yZD4q
+TW9kZWxzLCBTdGF0aXN0aWNhbDwva2V5d29yZD48a2V5d29yZD5Qc3ljaG9tZXRyaWNzLyptZXRo
+b2RzPC9rZXl3b3JkPjxrZXl3b3JkPlJlcHJvZHVjaWJpbGl0eSBvZiBSZXN1bHRzPC9rZXl3b3Jk
+PjxrZXl3b3JkPlNlbnNpdGl2aXR5IGFuZCBTcGVjaWZpY2l0eTwva2V5d29yZD48a2V5d29yZD5T
+aWduYWwtVG8tTm9pc2UgUmF0aW88L2tleXdvcmQ+PGtleXdvcmQ+KlRhc2sgUGVyZm9ybWFuY2Ug
+YW5kIEFuYWx5c2lzPC9rZXl3b3JkPjxrZXl3b3JkPlZpc3VhbCBDb3J0ZXgvKnBoeXNpb2xvZ3k8
+L2tleXdvcmQ+PGtleXdvcmQ+VmlzdWFsIFBlcmNlcHRpb24vKnBoeXNpb2xvZ3k8L2tleXdvcmQ+
+PC9rZXl3b3Jkcz48ZGF0ZXM+PHllYXI+MjAxNzwveWVhcj48cHViLWRhdGVzPjxkYXRlPkZlYjwv
+ZGF0ZT48L3B1Yi1kYXRlcz48L2RhdGVzPjxpc2JuPjE1NTMtNzM1OCAoRWxlY3Ryb25pYykmI3hE
+OzE1NTMtNzM0WCAoTGlua2luZyk8L2lzYm4+PGFjY2Vzc2lvbi1udW0+MjgxNzgyNjY8L2FjY2Vz
+c2lvbi1udW0+PHVybHM+PHJlbGF0ZWQtdXJscz48dXJsPmh0dHBzOi8vd3d3Lm5jYmkubmxtLm5p
+aC5nb3YvcHVibWVkLzI4MTc4MjY2PC91cmw+PC9yZWxhdGVkLXVybHM+PC91cmxzPjxjdXN0b20y
+PlBNQzUyOTgyNTA8L2N1c3RvbTI+PGVsZWN0cm9uaWMtcmVzb3VyY2UtbnVtPjEwLjEzNzEvam91
+cm5hbC5wY2JpLjEwMDUyODE8L2VsZWN0cm9uaWMtcmVzb3VyY2UtbnVtPjwvcmVjb3JkPjwvQ2l0
+ZT48Q2l0ZT48QXV0aG9yPkphaW5pPC9BdXRob3I+PFllYXI+MjAxNzwvWWVhcj48UmVjTnVtPjM5
+NzE8L1JlY051bT48cmVjb3JkPjxyZWMtbnVtYmVyPjM5NzE8L3JlYy1udW1iZXI+PGZvcmVpZ24t
+a2V5cz48a2V5IGFwcD0iRU4iIGRiLWlkPSI1OTJkcHQyZjU5MHgwbWV6dGUzNWY1ZndlZjBydHAy
+eHNmcnoiIHRpbWVzdGFtcD0iMTYxMjU2OTQ3NCI+Mzk3MTwva2V5PjwvZm9yZWlnbi1rZXlzPjxy
+ZWYtdHlwZSBuYW1lPSJKb3VybmFsIEFydGljbGUiPjE3PC9yZWYtdHlwZT48Y29udHJpYnV0b3Jz
+PjxhdXRob3JzPjxhdXRob3I+SmFpbmksIFAuPC9hdXRob3I+PGF1dGhvcj5CdXJnZSwgSi48L2F1
+dGhvcj48L2F1dGhvcnM+PC9jb250cmlidXRvcnM+PGF1dGgtYWRkcmVzcz5DaGVyaXRvbiBTY2hv
+b2wgb2YgQ29tcHV0ZXIgU2NpZW5jZSwgV2F0ZXJsb28sIE9udGFyaW8sIENhbmFkYS4mI3hEO0Rl
+cGFydG1lbnQgb2YgUHN5Y2hvbG9neSwgVW5pdmVyc2l0eSBvZiBQZW5uc3lsdmFuaWEsIFBoaWxh
+ZGVscGhpYSwgUEEsIFVTQS4mI3hEO05ldXJvc2NpZW5jZSBHcmFkdWF0ZSBHcm91cCwgVW5pdmVy
+c2l0eSBvZiBQZW5uc3lsdmFuaWEsIFBoaWxhZGVscGhpYSwgUEEsIFVTQS4mI3hEO0Jpb2VuZ2lu
+ZWVyaW5nIEdyYWR1YXRlIEdyb3VwLCBVbml2ZXJzaXR5IG9mIFBlbm5zeWx2YW5pYSwgUGhpbGFk
+ZWxwaGlhLCBQQSwgVVNBLjwvYXV0aC1hZGRyZXNzPjx0aXRsZXM+PHRpdGxlPkxpbmtpbmcgbm9y
+bWF0aXZlIG1vZGVscyBvZiBuYXR1cmFsIHRhc2tzIHRvIGRlc2NyaXB0aXZlIG1vZGVscyBvZiBu
+ZXVyYWwgcmVzcG9uc2U8L3RpdGxlPjxzZWNvbmRhcnktdGl0bGU+SiBWaXM8L3NlY29uZGFyeS10
+aXRsZT48L3RpdGxlcz48cGVyaW9kaWNhbD48ZnVsbC10aXRsZT5KIFZpczwvZnVsbC10aXRsZT48
+L3BlcmlvZGljYWw+PHBhZ2VzPjE2PC9wYWdlcz48dm9sdW1lPjE3PC92b2x1bWU+PG51bWJlcj4x
+MjwvbnVtYmVyPjxlZGl0aW9uPjIwMTcvMTAvMjc8L2VkaXRpb24+PGtleXdvcmRzPjxrZXl3b3Jk
+PkJheWVzIFRoZW9yZW08L2tleXdvcmQ+PGtleXdvcmQ+SHVtYW5zPC9rZXl3b3JkPjxrZXl3b3Jk
+PipNb2RlbHMsIE5ldXJvbG9naWNhbDwva2V5d29yZD48a2V5d29yZD5Ob3JtYWwgRGlzdHJpYnV0
+aW9uPC9rZXl3b3JkPjxrZXl3b3JkPlBzeWNob3BoeXNpY3M8L2tleXdvcmQ+PGtleXdvcmQ+UmV0
+aW5hL3BoeXNpb2xvZ3k8L2tleXdvcmQ+PGtleXdvcmQ+VmlzaW9uIERpc3Bhcml0eS9waHlzaW9s
+b2d5PC9rZXl3b3JkPjxrZXl3b3JkPlZpc2lvbiwgQmlub2N1bGFyL3BoeXNpb2xvZ3k8L2tleXdv
+cmQ+PGtleXdvcmQ+VmlzdWFsIFBlcmNlcHRpb24vKnBoeXNpb2xvZ3k8L2tleXdvcmQ+PC9rZXl3
+b3Jkcz48ZGF0ZXM+PHllYXI+MjAxNzwveWVhcj48cHViLWRhdGVzPjxkYXRlPk9jdCAxPC9kYXRl
+PjwvcHViLWRhdGVzPjwvZGF0ZXM+PGlzYm4+MTUzNC03MzYyIChFbGVjdHJvbmljKSYjeEQ7MTUz
+NC03MzYyIChMaW5raW5nKTwvaXNibj48YWNjZXNzaW9uLW51bT4yOTA3MTM1MzwvYWNjZXNzaW9u
+LW51bT48dXJscz48cmVsYXRlZC11cmxzPjx1cmw+aHR0cHM6Ly93d3cubmNiaS5ubG0ubmloLmdv
+di9wdWJtZWQvMjkwNzEzNTM8L3VybD48L3JlbGF0ZWQtdXJscz48L3VybHM+PGN1c3RvbTI+UE1D
+NjA5NzU4NzwvY3VzdG9tMj48ZWxlY3Ryb25pYy1yZXNvdXJjZS1udW0+MTAuMTE2Ny8xNy4xMi4x
+NjwvZWxlY3Ryb25pYy1yZXNvdXJjZS1udW0+PC9yZWNvcmQ+PC9DaXRlPjxDaXRlPjxBdXRob3I+
+QnVyZ2U8L0F1dGhvcj48WWVhcj4yMDIwPC9ZZWFyPjxSZWNOdW0+NDE4ODwvUmVjTnVtPjxyZWNv
+cmQ+PHJlYy1udW1iZXI+NDE4ODwvcmVjLW51bWJlcj48Zm9yZWlnbi1rZXlzPjxrZXkgYXBwPSJF
+TiIgZGItaWQ9IjU5MmRwdDJmNTkweDBtZXp0ZTM1ZjVmd2VmMHJ0cDJ4c2ZyeiIgdGltZXN0YW1w
+PSIxNjE5NzEyNTk5Ij40MTg4PC9rZXk+PC9mb3JlaWduLWtleXM+PHJlZi10eXBlIG5hbWU9Ikpv
+dXJuYWwgQXJ0aWNsZSI+MTc8L3JlZi10eXBlPjxjb250cmlidXRvcnM+PGF1dGhvcnM+PGF1dGhv
+cj5CdXJnZSwgSi48L2F1dGhvcj48L2F1dGhvcnM+PC9jb250cmlidXRvcnM+PGF1dGgtYWRkcmVz
+cz5EZXBhcnRtZW50IG9mIFBzeWNob2xvZ3ksIFVuaXZlcnNpdHkgb2YgUGVubnN5bHZhbmlhLCBQ
+aGlsYWRlbHBoaWEsIFBlbm5zeWx2YW5pYSAxOTEwNCwgVVNBOyBlbWFpbDogamJ1cmdlQHBzeWNo
+LnVwZW5uLmVkdS4mI3hEO05ldXJvc2NpZW5jZSBHcmFkdWF0ZSBHcm91cCwgVW5pdmVyc2l0eSBv
+ZiBQZW5uc3lsdmFuaWEsIFBoaWxhZGVscGhpYSwgUGVubnN5bHZhbmlhIDE5MTA0LCBVU0EuJiN4
+RDtCaW9lbmdpbmVlcmluZyBHcmFkdWF0ZSBHcm91cCwgVW5pdmVyc2l0eSBvZiBQZW5uc3lsdmFu
+aWEsIFBoaWxhZGVscGhpYSwgUGVubnN5bHZhbmlhIDE5MTA0LCBVU0EuPC9hdXRoLWFkZHJlc3M+
+PHRpdGxlcz48dGl0bGU+SW1hZ2UtQ29tcHV0YWJsZSBJZGVhbCBPYnNlcnZlcnMgZm9yIFRhc2tz
+IHdpdGggTmF0dXJhbCBTdGltdWxpPC90aXRsZT48c2Vjb25kYXJ5LXRpdGxlPkFubnUgUmV2IFZp
+cyBTY2k8L3NlY29uZGFyeS10aXRsZT48L3RpdGxlcz48cGVyaW9kaWNhbD48ZnVsbC10aXRsZT5B
+bm51IFJldiBWaXMgU2NpPC9mdWxsLXRpdGxlPjwvcGVyaW9kaWNhbD48cGFnZXM+NDkxLTUxNzwv
+cGFnZXM+PHZvbHVtZT42PC92b2x1bWU+PGVkaXRpb24+MjAyMC8wNi8yNjwvZWRpdGlvbj48a2V5
+d29yZHM+PGtleXdvcmQ+KmJsdXI8L2tleXdvcmQ+PGtleXdvcmQ+KmRpc3Bhcml0eTwva2V5d29y
+ZD48a2V5d29yZD4qaWRlYWwgb2JzZXJ2ZXI8L2tleXdvcmQ+PGtleXdvcmQ+Km1vdGlvbjwva2V5
+d29yZD48a2V5d29yZD4qbmF0dXJhbCBzY2VuZSBzdGF0aXN0aWNzPC9rZXl3b3JkPjxrZXl3b3Jk
+Pip0YXJnZXQgZGV0ZWN0aW9uPC9rZXl3b3JkPjwva2V5d29yZHM+PGRhdGVzPjx5ZWFyPjIwMjA8
+L3llYXI+PHB1Yi1kYXRlcz48ZGF0ZT5TZXAgMTU8L2RhdGU+PC9wdWItZGF0ZXM+PC9kYXRlcz48
+aXNibj4yMzc0LTQ2NTAgKEVsZWN0cm9uaWMpJiN4RDsyMzc0LTQ2NDIgKExpbmtpbmcpPC9pc2Ju
+PjxhY2Nlc3Npb24tbnVtPjMyNTgwNjY0PC9hY2Nlc3Npb24tbnVtPjx1cmxzPjxyZWxhdGVkLXVy
+bHM+PHVybD5odHRwczovL3d3dy5uY2JpLm5sbS5uaWguZ292L3B1Ym1lZC8zMjU4MDY2NDwvdXJs
+PjwvcmVsYXRlZC11cmxzPjwvdXJscz48ZWxlY3Ryb25pYy1yZXNvdXJjZS1udW0+MTAuMTE0Ni9h
+bm51cmV2LXZpc2lvbi0wMzAzMjAtMDQxMTM0PC9lbGVjdHJvbmljLXJlc291cmNlLW51bT48L3Jl
+Y29yZD48L0NpdGU+PC9FbmROb3RlPn==
 </w:fldData>
         </w:fldChar>
       </w:r>
@@ -13320,100 +13600,100 @@
 bS5uaWguZ292L3B1Ym1lZC8yMDA1NTU1MDwvdXJsPjwvcmVsYXRlZC11cmxzPjwvdXJscz48Y3Vz
 dG9tMj5QTUMyODcxMjgwPC9jdXN0b20yPjxlbGVjdHJvbmljLXJlc291cmNlLW51bT4xMC4xMTY3
 LzkuMTMuMTc8L2VsZWN0cm9uaWMtcmVzb3VyY2UtbnVtPjwvcmVjb3JkPjwvQ2l0ZT48Q2l0ZT48
-QXV0aG9yPkJ1cmdlPC9BdXRob3I+PFllYXI+MjAxNzwvWWVhcj48UmVjTnVtPjM5NjA8L1JlY051
-bT48cmVjb3JkPjxyZWMtbnVtYmVyPjM5NjA8L3JlYy1udW1iZXI+PGZvcmVpZ24ta2V5cz48a2V5
-IGFwcD0iRU4iIGRiLWlkPSI1OTJkcHQyZjU5MHgwbWV6dGUzNWY1ZndlZjBydHAyeHNmcnoiIHRp
-bWVzdGFtcD0iMTYxMjU2OTQ3NCI+Mzk2MDwva2V5PjwvZm9yZWlnbi1rZXlzPjxyZWYtdHlwZSBu
-YW1lPSJKb3VybmFsIEFydGljbGUiPjE3PC9yZWYtdHlwZT48Y29udHJpYnV0b3JzPjxhdXRob3Jz
-PjxhdXRob3I+QnVyZ2UsIEouPC9hdXRob3I+PGF1dGhvcj5KYWluaSwgUC48L2F1dGhvcj48L2F1
-dGhvcnM+PC9jb250cmlidXRvcnM+PGF1dGgtYWRkcmVzcz5EZXBhcnRtZW50IG9mIFBzeWNob2xv
-Z3ksIFVuaXZlcnNpdHkgb2YgUGVubnN5bHZhbmlhLCBQaGlsYWRlbHBoaWEsIFBBLCBVbml0ZWQg
-U3RhdGVzIG9mIEFtZXJpY2EuJiN4RDtOZXVyb3NjaWVuY2UgR3JhZHVhdGUgR3JvdXAsIFVuaXZl
-cnNpdHkgb2YgUGVubnN5bHZhbmlhLCBQaGlsYWRlbHBoaWEsIFBBLCBVbml0ZWQgU3RhdGVzIG9m
-IEFtZXJpY2EuJiN4RDtEYXZpZCBSLiBDaGVyaXRvbiBTY2hvb2wgb2YgQ29tcHV0ZXIgU2NpZW5j
-ZSwgVW5pdmVyc2l0eSBvZiBXYXRlcmxvbywgV2F0ZXJsb28sIE9OLCBDYW5hZGEuPC9hdXRoLWFk
-ZHJlc3M+PHRpdGxlcz48dGl0bGU+QWNjdXJhY3kgTWF4aW1pemF0aW9uIEFuYWx5c2lzIGZvciBT
-ZW5zb3J5LVBlcmNlcHR1YWwgVGFza3M6IENvbXB1dGF0aW9uYWwgSW1wcm92ZW1lbnRzLCBGaWx0
-ZXIgUm9idXN0bmVzcywgYW5kIENvZGluZyBBZHZhbnRhZ2VzIGZvciBTY2FsZWQgQWRkaXRpdmUg
-Tm9pc2U8L3RpdGxlPjxzZWNvbmRhcnktdGl0bGU+UExvUyBDb21wdXQgQmlvbDwvc2Vjb25kYXJ5
-LXRpdGxlPjwvdGl0bGVzPjxwZXJpb2RpY2FsPjxmdWxsLXRpdGxlPlBMb1MgQ29tcHV0IEJpb2w8
-L2Z1bGwtdGl0bGU+PC9wZXJpb2RpY2FsPjxwYWdlcz5lMTAwNTI4MTwvcGFnZXM+PHZvbHVtZT4x
-Mzwvdm9sdW1lPjxudW1iZXI+MjwvbnVtYmVyPjxlZGl0aW9uPjIwMTcvMDIvMDk8L2VkaXRpb24+
-PGtleXdvcmRzPjxrZXl3b3JkPkNvbXB1dGVyIFNpbXVsYXRpb248L2tleXdvcmQ+PGtleXdvcmQ+
-RGF0YSBJbnRlcnByZXRhdGlvbiwgU3RhdGlzdGljYWw8L2tleXdvcmQ+PGtleXdvcmQ+SHVtYW5z
-PC9rZXl3b3JkPjxrZXl3b3JkPipNb2RlbHMsIE5ldXJvbG9naWNhbDwva2V5d29yZD48a2V5d29y
-ZD4qTW9kZWxzLCBTdGF0aXN0aWNhbDwva2V5d29yZD48a2V5d29yZD5Qc3ljaG9tZXRyaWNzLypt
-ZXRob2RzPC9rZXl3b3JkPjxrZXl3b3JkPlJlcHJvZHVjaWJpbGl0eSBvZiBSZXN1bHRzPC9rZXl3
-b3JkPjxrZXl3b3JkPlNlbnNpdGl2aXR5IGFuZCBTcGVjaWZpY2l0eTwva2V5d29yZD48a2V5d29y
-ZD5TaWduYWwtVG8tTm9pc2UgUmF0aW88L2tleXdvcmQ+PGtleXdvcmQ+KlRhc2sgUGVyZm9ybWFu
-Y2UgYW5kIEFuYWx5c2lzPC9rZXl3b3JkPjxrZXl3b3JkPlZpc3VhbCBDb3J0ZXgvKnBoeXNpb2xv
-Z3k8L2tleXdvcmQ+PGtleXdvcmQ+VmlzdWFsIFBlcmNlcHRpb24vKnBoeXNpb2xvZ3k8L2tleXdv
-cmQ+PC9rZXl3b3Jkcz48ZGF0ZXM+PHllYXI+MjAxNzwveWVhcj48cHViLWRhdGVzPjxkYXRlPkZl
-YjwvZGF0ZT48L3B1Yi1kYXRlcz48L2RhdGVzPjxpc2JuPjE1NTMtNzM1OCAoRWxlY3Ryb25pYykm
-I3hEOzE1NTMtNzM0WCAoTGlua2luZyk8L2lzYm4+PGFjY2Vzc2lvbi1udW0+MjgxNzgyNjY8L2Fj
-Y2Vzc2lvbi1udW0+PHVybHM+PHJlbGF0ZWQtdXJscz48dXJsPmh0dHBzOi8vd3d3Lm5jYmkubmxt
-Lm5paC5nb3YvcHVibWVkLzI4MTc4MjY2PC91cmw+PC9yZWxhdGVkLXVybHM+PC91cmxzPjxjdXN0
-b20yPlBNQzUyOTgyNTA8L2N1c3RvbTI+PGVsZWN0cm9uaWMtcmVzb3VyY2UtbnVtPjEwLjEzNzEv
-am91cm5hbC5wY2JpLjEwMDUyODE8L2VsZWN0cm9uaWMtcmVzb3VyY2UtbnVtPjwvcmVjb3JkPjwv
-Q2l0ZT48Q2l0ZT48QXV0aG9yPkphaW5pPC9BdXRob3I+PFllYXI+MjAxNzwvWWVhcj48UmVjTnVt
-PjM5NzE8L1JlY051bT48cmVjb3JkPjxyZWMtbnVtYmVyPjM5NzE8L3JlYy1udW1iZXI+PGZvcmVp
-Z24ta2V5cz48a2V5IGFwcD0iRU4iIGRiLWlkPSI1OTJkcHQyZjU5MHgwbWV6dGUzNWY1ZndlZjBy
-dHAyeHNmcnoiIHRpbWVzdGFtcD0iMTYxMjU2OTQ3NCI+Mzk3MTwva2V5PjwvZm9yZWlnbi1rZXlz
-PjxyZWYtdHlwZSBuYW1lPSJKb3VybmFsIEFydGljbGUiPjE3PC9yZWYtdHlwZT48Y29udHJpYnV0
-b3JzPjxhdXRob3JzPjxhdXRob3I+SmFpbmksIFAuPC9hdXRob3I+PGF1dGhvcj5CdXJnZSwgSi48
-L2F1dGhvcj48L2F1dGhvcnM+PC9jb250cmlidXRvcnM+PGF1dGgtYWRkcmVzcz5DaGVyaXRvbiBT
-Y2hvb2wgb2YgQ29tcHV0ZXIgU2NpZW5jZSwgV2F0ZXJsb28sIE9udGFyaW8sIENhbmFkYS4mI3hE
-O0RlcGFydG1lbnQgb2YgUHN5Y2hvbG9neSwgVW5pdmVyc2l0eSBvZiBQZW5uc3lsdmFuaWEsIFBo
-aWxhZGVscGhpYSwgUEEsIFVTQS4mI3hEO05ldXJvc2NpZW5jZSBHcmFkdWF0ZSBHcm91cCwgVW5p
-dmVyc2l0eSBvZiBQZW5uc3lsdmFuaWEsIFBoaWxhZGVscGhpYSwgUEEsIFVTQS4mI3hEO0Jpb2Vu
-Z2luZWVyaW5nIEdyYWR1YXRlIEdyb3VwLCBVbml2ZXJzaXR5IG9mIFBlbm5zeWx2YW5pYSwgUGhp
-bGFkZWxwaGlhLCBQQSwgVVNBLjwvYXV0aC1hZGRyZXNzPjx0aXRsZXM+PHRpdGxlPkxpbmtpbmcg
-bm9ybWF0aXZlIG1vZGVscyBvZiBuYXR1cmFsIHRhc2tzIHRvIGRlc2NyaXB0aXZlIG1vZGVscyBv
-ZiBuZXVyYWwgcmVzcG9uc2U8L3RpdGxlPjxzZWNvbmRhcnktdGl0bGU+SiBWaXM8L3NlY29uZGFy
-eS10aXRsZT48L3RpdGxlcz48cGVyaW9kaWNhbD48ZnVsbC10aXRsZT5KIFZpczwvZnVsbC10aXRs
-ZT48L3BlcmlvZGljYWw+PHBhZ2VzPjE2PC9wYWdlcz48dm9sdW1lPjE3PC92b2x1bWU+PG51bWJl
-cj4xMjwvbnVtYmVyPjxlZGl0aW9uPjIwMTcvMTAvMjc8L2VkaXRpb24+PGtleXdvcmRzPjxrZXl3
-b3JkPkJheWVzIFRoZW9yZW08L2tleXdvcmQ+PGtleXdvcmQ+SHVtYW5zPC9rZXl3b3JkPjxrZXl3
-b3JkPipNb2RlbHMsIE5ldXJvbG9naWNhbDwva2V5d29yZD48a2V5d29yZD5Ob3JtYWwgRGlzdHJp
-YnV0aW9uPC9rZXl3b3JkPjxrZXl3b3JkPlBzeWNob3BoeXNpY3M8L2tleXdvcmQ+PGtleXdvcmQ+
-UmV0aW5hL3BoeXNpb2xvZ3k8L2tleXdvcmQ+PGtleXdvcmQ+VmlzaW9uIERpc3Bhcml0eS9waHlz
-aW9sb2d5PC9rZXl3b3JkPjxrZXl3b3JkPlZpc2lvbiwgQmlub2N1bGFyL3BoeXNpb2xvZ3k8L2tl
-eXdvcmQ+PGtleXdvcmQ+VmlzdWFsIFBlcmNlcHRpb24vKnBoeXNpb2xvZ3k8L2tleXdvcmQ+PC9r
-ZXl3b3Jkcz48ZGF0ZXM+PHllYXI+MjAxNzwveWVhcj48cHViLWRhdGVzPjxkYXRlPk9jdCAxPC9k
-YXRlPjwvcHViLWRhdGVzPjwvZGF0ZXM+PGlzYm4+MTUzNC03MzYyIChFbGVjdHJvbmljKSYjeEQ7
-MTUzNC03MzYyIChMaW5raW5nKTwvaXNibj48YWNjZXNzaW9uLW51bT4yOTA3MTM1MzwvYWNjZXNz
-aW9uLW51bT48dXJscz48cmVsYXRlZC11cmxzPjx1cmw+aHR0cHM6Ly93d3cubmNiaS5ubG0ubmlo
-Lmdvdi9wdWJtZWQvMjkwNzEzNTM8L3VybD48L3JlbGF0ZWQtdXJscz48L3VybHM+PGN1c3RvbTI+
-UE1DNjA5NzU4NzwvY3VzdG9tMj48ZWxlY3Ryb25pYy1yZXNvdXJjZS1udW0+MTAuMTE2Ny8xNy4x
-Mi4xNjwvZWxlY3Ryb25pYy1yZXNvdXJjZS1udW0+PC9yZWNvcmQ+PC9DaXRlPjxDaXRlPjxBdXRo
-b3I+QnVyZ2U8L0F1dGhvcj48WWVhcj4yMDIwPC9ZZWFyPjxSZWNOdW0+NDE4ODwvUmVjTnVtPjxy
-ZWNvcmQ+PHJlYy1udW1iZXI+NDE4ODwvcmVjLW51bWJlcj48Zm9yZWlnbi1rZXlzPjxrZXkgYXBw
-PSJFTiIgZGItaWQ9IjU5MmRwdDJmNTkweDBtZXp0ZTM1ZjVmd2VmMHJ0cDJ4c2ZyeiIgdGltZXN0
-YW1wPSIxNjE5NzEyNTk5Ij40MTg4PC9rZXk+PC9mb3JlaWduLWtleXM+PHJlZi10eXBlIG5hbWU9
-IkpvdXJuYWwgQXJ0aWNsZSI+MTc8L3JlZi10eXBlPjxjb250cmlidXRvcnM+PGF1dGhvcnM+PGF1
-dGhvcj5CdXJnZSwgSi48L2F1dGhvcj48L2F1dGhvcnM+PC9jb250cmlidXRvcnM+PGF1dGgtYWRk
-cmVzcz5EZXBhcnRtZW50IG9mIFBzeWNob2xvZ3ksIFVuaXZlcnNpdHkgb2YgUGVubnN5bHZhbmlh
-LCBQaGlsYWRlbHBoaWEsIFBlbm5zeWx2YW5pYSAxOTEwNCwgVVNBOyBlbWFpbDogamJ1cmdlQHBz
-eWNoLnVwZW5uLmVkdS4mI3hEO05ldXJvc2NpZW5jZSBHcmFkdWF0ZSBHcm91cCwgVW5pdmVyc2l0
-eSBvZiBQZW5uc3lsdmFuaWEsIFBoaWxhZGVscGhpYSwgUGVubnN5bHZhbmlhIDE5MTA0LCBVU0Eu
-JiN4RDtCaW9lbmdpbmVlcmluZyBHcmFkdWF0ZSBHcm91cCwgVW5pdmVyc2l0eSBvZiBQZW5uc3ls
-dmFuaWEsIFBoaWxhZGVscGhpYSwgUGVubnN5bHZhbmlhIDE5MTA0LCBVU0EuPC9hdXRoLWFkZHJl
-c3M+PHRpdGxlcz48dGl0bGU+SW1hZ2UtQ29tcHV0YWJsZSBJZGVhbCBPYnNlcnZlcnMgZm9yIFRh
-c2tzIHdpdGggTmF0dXJhbCBTdGltdWxpPC90aXRsZT48c2Vjb25kYXJ5LXRpdGxlPkFubnUgUmV2
-IFZpcyBTY2k8L3NlY29uZGFyeS10aXRsZT48L3RpdGxlcz48cGVyaW9kaWNhbD48ZnVsbC10aXRs
-ZT5Bbm51IFJldiBWaXMgU2NpPC9mdWxsLXRpdGxlPjwvcGVyaW9kaWNhbD48cGFnZXM+NDkxLTUx
-NzwvcGFnZXM+PHZvbHVtZT42PC92b2x1bWU+PGVkaXRpb24+MjAyMC8wNi8yNjwvZWRpdGlvbj48
-a2V5d29yZHM+PGtleXdvcmQ+KmJsdXI8L2tleXdvcmQ+PGtleXdvcmQ+KmRpc3Bhcml0eTwva2V5
-d29yZD48a2V5d29yZD4qaWRlYWwgb2JzZXJ2ZXI8L2tleXdvcmQ+PGtleXdvcmQ+Km1vdGlvbjwv
-a2V5d29yZD48a2V5d29yZD4qbmF0dXJhbCBzY2VuZSBzdGF0aXN0aWNzPC9rZXl3b3JkPjxrZXl3
-b3JkPip0YXJnZXQgZGV0ZWN0aW9uPC9rZXl3b3JkPjwva2V5d29yZHM+PGRhdGVzPjx5ZWFyPjIw
-MjA8L3llYXI+PHB1Yi1kYXRlcz48ZGF0ZT5TZXAgMTU8L2RhdGU+PC9wdWItZGF0ZXM+PC9kYXRl
-cz48aXNibj4yMzc0LTQ2NTAgKEVsZWN0cm9uaWMpJiN4RDsyMzc0LTQ2NDIgKExpbmtpbmcpPC9p
-c2JuPjxhY2Nlc3Npb24tbnVtPjMyNTgwNjY0PC9hY2Nlc3Npb24tbnVtPjx1cmxzPjxyZWxhdGVk
-LXVybHM+PHVybD5odHRwczovL3d3dy5uY2JpLm5sbS5uaWguZ292L3B1Ym1lZC8zMjU4MDY2NDwv
-dXJsPjwvcmVsYXRlZC11cmxzPjwvdXJscz48ZWxlY3Ryb25pYy1yZXNvdXJjZS1udW0+MTAuMTE0
-Ni9hbm51cmV2LXZpc2lvbi0wMzAzMjAtMDQxMTM0PC9lbGVjdHJvbmljLXJlc291cmNlLW51bT48
-L3JlY29yZD48L0NpdGU+PC9FbmROb3RlPgB=
+QXV0aG9yPkJ1cmdlPC9BdXRob3I+PFllYXI+MjAxNzwvWWVhcj48UmVjTnVtPjM0OTwvUmVjTnVt
+PjxyZWNvcmQ+PHJlYy1udW1iZXI+MzQ5PC9yZWMtbnVtYmVyPjxmb3JlaWduLWtleXM+PGtleSBh
+cHA9IkVOIiBkYi1pZD0iNTkyZHB0MmY1OTB4MG1lenRlMzVmNWZ3ZWYwcnRwMnhzZnJ6IiB0aW1l
+c3RhbXA9IjE1OTgxMTM5MDYiPjM0OTwva2V5PjwvZm9yZWlnbi1rZXlzPjxyZWYtdHlwZSBuYW1l
+PSJKb3VybmFsIEFydGljbGUiPjE3PC9yZWYtdHlwZT48Y29udHJpYnV0b3JzPjxhdXRob3JzPjxh
+dXRob3I+QnVyZ2UsIEouPC9hdXRob3I+PGF1dGhvcj5KYWluaSwgUC48L2F1dGhvcj48L2F1dGhv
+cnM+PC9jb250cmlidXRvcnM+PGF1dGgtYWRkcmVzcz5EZXBhcnRtZW50IG9mIFBzeWNob2xvZ3ks
+IFVuaXZlcnNpdHkgb2YgUGVubnN5bHZhbmlhLCBQaGlsYWRlbHBoaWEsIFBBLCBVbml0ZWQgU3Rh
+dGVzIG9mIEFtZXJpY2EuJiN4RDtOZXVyb3NjaWVuY2UgR3JhZHVhdGUgR3JvdXAsIFVuaXZlcnNp
+dHkgb2YgUGVubnN5bHZhbmlhLCBQaGlsYWRlbHBoaWEsIFBBLCBVbml0ZWQgU3RhdGVzIG9mIEFt
+ZXJpY2EuJiN4RDtEYXZpZCBSLiBDaGVyaXRvbiBTY2hvb2wgb2YgQ29tcHV0ZXIgU2NpZW5jZSwg
+VW5pdmVyc2l0eSBvZiBXYXRlcmxvbywgV2F0ZXJsb28sIE9OLCBDYW5hZGEuPC9hdXRoLWFkZHJl
+c3M+PHRpdGxlcz48dGl0bGU+QWNjdXJhY3kgTWF4aW1pemF0aW9uIEFuYWx5c2lzIGZvciBTZW5z
+b3J5LVBlcmNlcHR1YWwgVGFza3M6IENvbXB1dGF0aW9uYWwgSW1wcm92ZW1lbnRzLCBGaWx0ZXIg
+Um9idXN0bmVzcywgYW5kIENvZGluZyBBZHZhbnRhZ2VzIGZvciBTY2FsZWQgQWRkaXRpdmUgTm9p
+c2U8L3RpdGxlPjxzZWNvbmRhcnktdGl0bGU+UExvUyBDb21wdXQgQmlvbDwvc2Vjb25kYXJ5LXRp
+dGxlPjwvdGl0bGVzPjxwZXJpb2RpY2FsPjxmdWxsLXRpdGxlPlBMb1MgQ29tcHV0IEJpb2w8L2Z1
+bGwtdGl0bGU+PC9wZXJpb2RpY2FsPjxwYWdlcz5lMTAwNTI4MTwvcGFnZXM+PHZvbHVtZT4xMzwv
+dm9sdW1lPjxudW1iZXI+MjwvbnVtYmVyPjxlZGl0aW9uPjIwMTcvMDIvMDk8L2VkaXRpb24+PGtl
+eXdvcmRzPjxrZXl3b3JkPkNvbXB1dGVyIFNpbXVsYXRpb248L2tleXdvcmQ+PGtleXdvcmQ+RGF0
+YSBJbnRlcnByZXRhdGlvbiwgU3RhdGlzdGljYWw8L2tleXdvcmQ+PGtleXdvcmQ+SHVtYW5zPC9r
+ZXl3b3JkPjxrZXl3b3JkPipNb2RlbHMsIE5ldXJvbG9naWNhbDwva2V5d29yZD48a2V5d29yZD4q
+TW9kZWxzLCBTdGF0aXN0aWNhbDwva2V5d29yZD48a2V5d29yZD5Qc3ljaG9tZXRyaWNzLyptZXRo
+b2RzPC9rZXl3b3JkPjxrZXl3b3JkPlJlcHJvZHVjaWJpbGl0eSBvZiBSZXN1bHRzPC9rZXl3b3Jk
+PjxrZXl3b3JkPlNlbnNpdGl2aXR5IGFuZCBTcGVjaWZpY2l0eTwva2V5d29yZD48a2V5d29yZD5T
+aWduYWwtVG8tTm9pc2UgUmF0aW88L2tleXdvcmQ+PGtleXdvcmQ+KlRhc2sgUGVyZm9ybWFuY2Ug
+YW5kIEFuYWx5c2lzPC9rZXl3b3JkPjxrZXl3b3JkPlZpc3VhbCBDb3J0ZXgvKnBoeXNpb2xvZ3k8
+L2tleXdvcmQ+PGtleXdvcmQ+VmlzdWFsIFBlcmNlcHRpb24vKnBoeXNpb2xvZ3k8L2tleXdvcmQ+
+PC9rZXl3b3Jkcz48ZGF0ZXM+PHllYXI+MjAxNzwveWVhcj48cHViLWRhdGVzPjxkYXRlPkZlYjwv
+ZGF0ZT48L3B1Yi1kYXRlcz48L2RhdGVzPjxpc2JuPjE1NTMtNzM1OCAoRWxlY3Ryb25pYykmI3hE
+OzE1NTMtNzM0WCAoTGlua2luZyk8L2lzYm4+PGFjY2Vzc2lvbi1udW0+MjgxNzgyNjY8L2FjY2Vz
+c2lvbi1udW0+PHVybHM+PHJlbGF0ZWQtdXJscz48dXJsPmh0dHBzOi8vd3d3Lm5jYmkubmxtLm5p
+aC5nb3YvcHVibWVkLzI4MTc4MjY2PC91cmw+PC9yZWxhdGVkLXVybHM+PC91cmxzPjxjdXN0b20y
+PlBNQzUyOTgyNTA8L2N1c3RvbTI+PGVsZWN0cm9uaWMtcmVzb3VyY2UtbnVtPjEwLjEzNzEvam91
+cm5hbC5wY2JpLjEwMDUyODE8L2VsZWN0cm9uaWMtcmVzb3VyY2UtbnVtPjwvcmVjb3JkPjwvQ2l0
+ZT48Q2l0ZT48QXV0aG9yPkphaW5pPC9BdXRob3I+PFllYXI+MjAxNzwvWWVhcj48UmVjTnVtPjM5
+NzE8L1JlY051bT48cmVjb3JkPjxyZWMtbnVtYmVyPjM5NzE8L3JlYy1udW1iZXI+PGZvcmVpZ24t
+a2V5cz48a2V5IGFwcD0iRU4iIGRiLWlkPSI1OTJkcHQyZjU5MHgwbWV6dGUzNWY1ZndlZjBydHAy
+eHNmcnoiIHRpbWVzdGFtcD0iMTYxMjU2OTQ3NCI+Mzk3MTwva2V5PjwvZm9yZWlnbi1rZXlzPjxy
+ZWYtdHlwZSBuYW1lPSJKb3VybmFsIEFydGljbGUiPjE3PC9yZWYtdHlwZT48Y29udHJpYnV0b3Jz
+PjxhdXRob3JzPjxhdXRob3I+SmFpbmksIFAuPC9hdXRob3I+PGF1dGhvcj5CdXJnZSwgSi48L2F1
+dGhvcj48L2F1dGhvcnM+PC9jb250cmlidXRvcnM+PGF1dGgtYWRkcmVzcz5DaGVyaXRvbiBTY2hv
+b2wgb2YgQ29tcHV0ZXIgU2NpZW5jZSwgV2F0ZXJsb28sIE9udGFyaW8sIENhbmFkYS4mI3hEO0Rl
+cGFydG1lbnQgb2YgUHN5Y2hvbG9neSwgVW5pdmVyc2l0eSBvZiBQZW5uc3lsdmFuaWEsIFBoaWxh
+ZGVscGhpYSwgUEEsIFVTQS4mI3hEO05ldXJvc2NpZW5jZSBHcmFkdWF0ZSBHcm91cCwgVW5pdmVy
+c2l0eSBvZiBQZW5uc3lsdmFuaWEsIFBoaWxhZGVscGhpYSwgUEEsIFVTQS4mI3hEO0Jpb2VuZ2lu
+ZWVyaW5nIEdyYWR1YXRlIEdyb3VwLCBVbml2ZXJzaXR5IG9mIFBlbm5zeWx2YW5pYSwgUGhpbGFk
+ZWxwaGlhLCBQQSwgVVNBLjwvYXV0aC1hZGRyZXNzPjx0aXRsZXM+PHRpdGxlPkxpbmtpbmcgbm9y
+bWF0aXZlIG1vZGVscyBvZiBuYXR1cmFsIHRhc2tzIHRvIGRlc2NyaXB0aXZlIG1vZGVscyBvZiBu
+ZXVyYWwgcmVzcG9uc2U8L3RpdGxlPjxzZWNvbmRhcnktdGl0bGU+SiBWaXM8L3NlY29uZGFyeS10
+aXRsZT48L3RpdGxlcz48cGVyaW9kaWNhbD48ZnVsbC10aXRsZT5KIFZpczwvZnVsbC10aXRsZT48
+L3BlcmlvZGljYWw+PHBhZ2VzPjE2PC9wYWdlcz48dm9sdW1lPjE3PC92b2x1bWU+PG51bWJlcj4x
+MjwvbnVtYmVyPjxlZGl0aW9uPjIwMTcvMTAvMjc8L2VkaXRpb24+PGtleXdvcmRzPjxrZXl3b3Jk
+PkJheWVzIFRoZW9yZW08L2tleXdvcmQ+PGtleXdvcmQ+SHVtYW5zPC9rZXl3b3JkPjxrZXl3b3Jk
+PipNb2RlbHMsIE5ldXJvbG9naWNhbDwva2V5d29yZD48a2V5d29yZD5Ob3JtYWwgRGlzdHJpYnV0
+aW9uPC9rZXl3b3JkPjxrZXl3b3JkPlBzeWNob3BoeXNpY3M8L2tleXdvcmQ+PGtleXdvcmQ+UmV0
+aW5hL3BoeXNpb2xvZ3k8L2tleXdvcmQ+PGtleXdvcmQ+VmlzaW9uIERpc3Bhcml0eS9waHlzaW9s
+b2d5PC9rZXl3b3JkPjxrZXl3b3JkPlZpc2lvbiwgQmlub2N1bGFyL3BoeXNpb2xvZ3k8L2tleXdv
+cmQ+PGtleXdvcmQ+VmlzdWFsIFBlcmNlcHRpb24vKnBoeXNpb2xvZ3k8L2tleXdvcmQ+PC9rZXl3
+b3Jkcz48ZGF0ZXM+PHllYXI+MjAxNzwveWVhcj48cHViLWRhdGVzPjxkYXRlPk9jdCAxPC9kYXRl
+PjwvcHViLWRhdGVzPjwvZGF0ZXM+PGlzYm4+MTUzNC03MzYyIChFbGVjdHJvbmljKSYjeEQ7MTUz
+NC03MzYyIChMaW5raW5nKTwvaXNibj48YWNjZXNzaW9uLW51bT4yOTA3MTM1MzwvYWNjZXNzaW9u
+LW51bT48dXJscz48cmVsYXRlZC11cmxzPjx1cmw+aHR0cHM6Ly93d3cubmNiaS5ubG0ubmloLmdv
+di9wdWJtZWQvMjkwNzEzNTM8L3VybD48L3JlbGF0ZWQtdXJscz48L3VybHM+PGN1c3RvbTI+UE1D
+NjA5NzU4NzwvY3VzdG9tMj48ZWxlY3Ryb25pYy1yZXNvdXJjZS1udW0+MTAuMTE2Ny8xNy4xMi4x
+NjwvZWxlY3Ryb25pYy1yZXNvdXJjZS1udW0+PC9yZWNvcmQ+PC9DaXRlPjxDaXRlPjxBdXRob3I+
+QnVyZ2U8L0F1dGhvcj48WWVhcj4yMDIwPC9ZZWFyPjxSZWNOdW0+NDE4ODwvUmVjTnVtPjxyZWNv
+cmQ+PHJlYy1udW1iZXI+NDE4ODwvcmVjLW51bWJlcj48Zm9yZWlnbi1rZXlzPjxrZXkgYXBwPSJF
+TiIgZGItaWQ9IjU5MmRwdDJmNTkweDBtZXp0ZTM1ZjVmd2VmMHJ0cDJ4c2ZyeiIgdGltZXN0YW1w
+PSIxNjE5NzEyNTk5Ij40MTg4PC9rZXk+PC9mb3JlaWduLWtleXM+PHJlZi10eXBlIG5hbWU9Ikpv
+dXJuYWwgQXJ0aWNsZSI+MTc8L3JlZi10eXBlPjxjb250cmlidXRvcnM+PGF1dGhvcnM+PGF1dGhv
+cj5CdXJnZSwgSi48L2F1dGhvcj48L2F1dGhvcnM+PC9jb250cmlidXRvcnM+PGF1dGgtYWRkcmVz
+cz5EZXBhcnRtZW50IG9mIFBzeWNob2xvZ3ksIFVuaXZlcnNpdHkgb2YgUGVubnN5bHZhbmlhLCBQ
+aGlsYWRlbHBoaWEsIFBlbm5zeWx2YW5pYSAxOTEwNCwgVVNBOyBlbWFpbDogamJ1cmdlQHBzeWNo
+LnVwZW5uLmVkdS4mI3hEO05ldXJvc2NpZW5jZSBHcmFkdWF0ZSBHcm91cCwgVW5pdmVyc2l0eSBv
+ZiBQZW5uc3lsdmFuaWEsIFBoaWxhZGVscGhpYSwgUGVubnN5bHZhbmlhIDE5MTA0LCBVU0EuJiN4
+RDtCaW9lbmdpbmVlcmluZyBHcmFkdWF0ZSBHcm91cCwgVW5pdmVyc2l0eSBvZiBQZW5uc3lsdmFu
+aWEsIFBoaWxhZGVscGhpYSwgUGVubnN5bHZhbmlhIDE5MTA0LCBVU0EuPC9hdXRoLWFkZHJlc3M+
+PHRpdGxlcz48dGl0bGU+SW1hZ2UtQ29tcHV0YWJsZSBJZGVhbCBPYnNlcnZlcnMgZm9yIFRhc2tz
+IHdpdGggTmF0dXJhbCBTdGltdWxpPC90aXRsZT48c2Vjb25kYXJ5LXRpdGxlPkFubnUgUmV2IFZp
+cyBTY2k8L3NlY29uZGFyeS10aXRsZT48L3RpdGxlcz48cGVyaW9kaWNhbD48ZnVsbC10aXRsZT5B
+bm51IFJldiBWaXMgU2NpPC9mdWxsLXRpdGxlPjwvcGVyaW9kaWNhbD48cGFnZXM+NDkxLTUxNzwv
+cGFnZXM+PHZvbHVtZT42PC92b2x1bWU+PGVkaXRpb24+MjAyMC8wNi8yNjwvZWRpdGlvbj48a2V5
+d29yZHM+PGtleXdvcmQ+KmJsdXI8L2tleXdvcmQ+PGtleXdvcmQ+KmRpc3Bhcml0eTwva2V5d29y
+ZD48a2V5d29yZD4qaWRlYWwgb2JzZXJ2ZXI8L2tleXdvcmQ+PGtleXdvcmQ+Km1vdGlvbjwva2V5
+d29yZD48a2V5d29yZD4qbmF0dXJhbCBzY2VuZSBzdGF0aXN0aWNzPC9rZXl3b3JkPjxrZXl3b3Jk
+Pip0YXJnZXQgZGV0ZWN0aW9uPC9rZXl3b3JkPjwva2V5d29yZHM+PGRhdGVzPjx5ZWFyPjIwMjA8
+L3llYXI+PHB1Yi1kYXRlcz48ZGF0ZT5TZXAgMTU8L2RhdGU+PC9wdWItZGF0ZXM+PC9kYXRlcz48
+aXNibj4yMzc0LTQ2NTAgKEVsZWN0cm9uaWMpJiN4RDsyMzc0LTQ2NDIgKExpbmtpbmcpPC9pc2Ju
+PjxhY2Nlc3Npb24tbnVtPjMyNTgwNjY0PC9hY2Nlc3Npb24tbnVtPjx1cmxzPjxyZWxhdGVkLXVy
+bHM+PHVybD5odHRwczovL3d3dy5uY2JpLm5sbS5uaWguZ292L3B1Ym1lZC8zMjU4MDY2NDwvdXJs
+PjwvcmVsYXRlZC11cmxzPjwvdXJscz48ZWxlY3Ryb25pYy1yZXNvdXJjZS1udW0+MTAuMTE0Ni9h
+bm51cmV2LXZpc2lvbi0wMzAzMjAtMDQxMTM0PC9lbGVjdHJvbmljLXJlc291cmNlLW51bT48L3Jl
+Y29yZD48L0NpdGU+PC9FbmROb3RlPn==
 </w:fldData>
         </w:fldChar>
       </w:r>
@@ -13439,13 +13719,6 @@
           <w:szCs w:val="22"/>
         </w:rPr>
         <w:fldChar w:fldCharType="end"/>
-      </w:r>
-      <w:r>
-        <w:rPr>
-          <w:rFonts w:ascii="Times New Roman" w:hAnsi="Times New Roman"/>
-          <w:sz w:val="22"/>
-          <w:szCs w:val="22"/>
-        </w:rPr>
       </w:r>
       <w:r>
         <w:rPr>
@@ -13585,9 +13858,9 @@
 dXJsPjwvcmVsYXRlZC11cmxzPjwvdXJscz48Y3VzdG9tMj5QTUMzOTEyODk3PC9jdXN0b20yPjxl
 bGVjdHJvbmljLXJlc291cmNlLW51bT4xMC4xMTY3LzE0LjIuMTwvZWxlY3Ryb25pYy1yZXNvdXJj
 ZS1udW0+PC9yZWNvcmQ+PC9DaXRlPjxDaXRlPjxBdXRob3I+QnVyZ2U8L0F1dGhvcj48WWVhcj4y
-MDE1PC9ZZWFyPjxSZWNOdW0+MzkzODwvUmVjTnVtPjxyZWNvcmQ+PHJlYy1udW1iZXI+MzkzODwv
+MDE1PC9ZZWFyPjxSZWNOdW0+Mzk3NDwvUmVjTnVtPjxyZWNvcmQ+PHJlYy1udW1iZXI+Mzk3NDwv
 cmVjLW51bWJlcj48Zm9yZWlnbi1rZXlzPjxrZXkgYXBwPSJFTiIgZGItaWQ9IjU5MmRwdDJmNTkw
-eDBtZXp0ZTM1ZjVmd2VmMHJ0cDJ4c2ZyeiIgdGltZXN0YW1wPSIxNjEyNTY5NDczIj4zOTM4PC9r
+eDBtZXp0ZTM1ZjVmd2VmMHJ0cDJ4c2ZyeiIgdGltZXN0YW1wPSIxNjEyNTY5NDc0Ij4zOTc0PC9r
 ZXk+PC9mb3JlaWduLWtleXM+PHJlZi10eXBlIG5hbWU9IkpvdXJuYWwgQXJ0aWNsZSI+MTc8L3Jl
 Zi10eXBlPjxjb250cmlidXRvcnM+PGF1dGhvcnM+PGF1dGhvcj5CdXJnZSwgSi48L2F1dGhvcj48
 YXV0aG9yPkdlaXNsZXIsIFcuIFMuPC9hdXRob3I+PC9hdXRob3JzPjwvY29udHJpYnV0b3JzPjxh
@@ -13731,9 +14004,9 @@
 dXJsPjwvcmVsYXRlZC11cmxzPjwvdXJscz48Y3VzdG9tMj5QTUMzOTEyODk3PC9jdXN0b20yPjxl
 bGVjdHJvbmljLXJlc291cmNlLW51bT4xMC4xMTY3LzE0LjIuMTwvZWxlY3Ryb25pYy1yZXNvdXJj
 ZS1udW0+PC9yZWNvcmQ+PC9DaXRlPjxDaXRlPjxBdXRob3I+QnVyZ2U8L0F1dGhvcj48WWVhcj4y
-MDE1PC9ZZWFyPjxSZWNOdW0+MzkzODwvUmVjTnVtPjxyZWNvcmQ+PHJlYy1udW1iZXI+MzkzODwv
+MDE1PC9ZZWFyPjxSZWNOdW0+Mzk3NDwvUmVjTnVtPjxyZWNvcmQ+PHJlYy1udW1iZXI+Mzk3NDwv
 cmVjLW51bWJlcj48Zm9yZWlnbi1rZXlzPjxrZXkgYXBwPSJFTiIgZGItaWQ9IjU5MmRwdDJmNTkw
-eDBtZXp0ZTM1ZjVmd2VmMHJ0cDJ4c2ZyeiIgdGltZXN0YW1wPSIxNjEyNTY5NDczIj4zOTM4PC9r
+eDBtZXp0ZTM1ZjVmd2VmMHJ0cDJ4c2ZyeiIgdGltZXN0YW1wPSIxNjEyNTY5NDc0Ij4zOTc0PC9r
 ZXk+PC9mb3JlaWduLWtleXM+PHJlZi10eXBlIG5hbWU9IkpvdXJuYWwgQXJ0aWNsZSI+MTc8L3Jl
 Zi10eXBlPjxjb250cmlidXRvcnM+PGF1dGhvcnM+PGF1dGhvcj5CdXJnZSwgSi48L2F1dGhvcj48
 YXV0aG9yPkdlaXNsZXIsIFcuIFMuPC9hdXRob3I+PC9hdXRob3JzPjwvY29udHJpYnV0b3JzPjxh
@@ -13825,13 +14098,6 @@
           <w:sz w:val="22"/>
           <w:szCs w:val="22"/>
         </w:rPr>
-      </w:r>
-      <w:r>
-        <w:rPr>
-          <w:rFonts w:ascii="Times New Roman" w:hAnsi="Times New Roman"/>
-          <w:sz w:val="22"/>
-          <w:szCs w:val="22"/>
-        </w:rPr>
         <w:fldChar w:fldCharType="separate"/>
       </w:r>
       <w:r>
@@ -13923,6 +14189,7 @@
         </w:rPr>
         <w:t xml:space="preserve">color </w:t>
       </w:r>
+      <w:proofErr w:type="gramStart"/>
       <w:r>
         <w:rPr>
           <w:rFonts w:ascii="Times New Roman" w:hAnsi="Times New Roman"/>
@@ -13937,7 +14204,16 @@
           <w:sz w:val="22"/>
           <w:szCs w:val="22"/>
         </w:rPr>
-        <w:t xml:space="preserve"> in particular, and perceptual constancy more generally</w:t>
+        <w:t xml:space="preserve"> in particular, and</w:t>
+      </w:r>
+      <w:proofErr w:type="gramEnd"/>
+      <w:r>
+        <w:rPr>
+          <w:rFonts w:ascii="Times New Roman" w:hAnsi="Times New Roman"/>
+          <w:sz w:val="22"/>
+          <w:szCs w:val="22"/>
+        </w:rPr>
+        <w:t xml:space="preserve"> perceptual constancy more generally</w:t>
       </w:r>
       <w:r>
         <w:rPr>
@@ -14035,7 +14311,16 @@
           <w:sz w:val="22"/>
           <w:szCs w:val="22"/>
         </w:rPr>
-        <w:t>We used a statistical model of naturally-</w:t>
+        <w:t xml:space="preserve">We used a statistical model of </w:t>
+      </w:r>
+      <w:proofErr w:type="gramStart"/>
+      <w:r>
+        <w:rPr>
+          <w:rFonts w:ascii="Times New Roman" w:hAnsi="Times New Roman"/>
+          <w:sz w:val="22"/>
+          <w:szCs w:val="22"/>
+        </w:rPr>
+        <w:t>naturally-</w:t>
       </w:r>
       <w:r>
         <w:rPr>
@@ -14045,6 +14330,7 @@
         </w:rPr>
         <w:t>occurring</w:t>
       </w:r>
+      <w:proofErr w:type="gramEnd"/>
       <w:r>
         <w:rPr>
           <w:rFonts w:ascii="Times New Roman" w:hAnsi="Times New Roman"/>
@@ -16324,7 +16610,7 @@
           <w:sz w:val="22"/>
           <w:szCs w:val="22"/>
         </w:rPr>
-        <w:instrText xml:space="preserve"> ADDIN EN.CITE &lt;EndNote&gt;&lt;Cite&gt;&lt;Author&gt;S&lt;/Author&gt;&lt;Year&gt;1977&lt;/Year&gt;&lt;RecNum&gt;2497&lt;/RecNum&gt;&lt;DisplayText&gt;(S, 1977)&lt;/DisplayText&gt;&lt;record&gt;&lt;rec-number&gt;2497&lt;/rec-number&gt;&lt;foreign-keys&gt;&lt;key app="EN" db-id="592dpt2f590x0mezte35f5fwef0rtp2xsfrz" timestamp="1608349675"&gt;2497&lt;/key&gt;&lt;/foreign-keys&gt;&lt;ref-type name="Journal Article"&gt;17&lt;/ref-type&gt;&lt;contributors&gt;&lt;authors&gt;&lt;author&gt;Ishihara S&lt;/author&gt;&lt;/authors&gt;&lt;/contributors&gt;&lt;titles&gt;&lt;title&gt;Tests for Colour-Blindness&lt;/title&gt;&lt;secondary-title&gt;Tokyo: Kanehara Shuppen Company, Ltd.&lt;/secondary-title&gt;&lt;/titles&gt;&lt;periodical&gt;&lt;full-title&gt;Tokyo: Kanehara Shuppen Company, Ltd.&lt;/full-title&gt;&lt;/periodical&gt;&lt;dates&gt;&lt;year&gt;1977&lt;/year&gt;&lt;/dates&gt;&lt;urls&gt;&lt;/urls&gt;&lt;/record&gt;&lt;/Cite&gt;&lt;/EndNote&gt;</w:instrText>
+        <w:instrText xml:space="preserve"> ADDIN EN.CITE &lt;EndNote&gt;&lt;Cite&gt;&lt;Author&gt;Ishihara&lt;/Author&gt;&lt;Year&gt;1977&lt;/Year&gt;&lt;RecNum&gt;2497&lt;/RecNum&gt;&lt;DisplayText&gt;(Ishihara, 1977)&lt;/DisplayText&gt;&lt;record&gt;&lt;rec-number&gt;2497&lt;/rec-number&gt;&lt;foreign-keys&gt;&lt;key app="EN" db-id="592dpt2f590x0mezte35f5fwef0rtp2xsfrz" timestamp="1608349675"&gt;2497&lt;/key&gt;&lt;/foreign-keys&gt;&lt;ref-type name="Journal Article"&gt;17&lt;/ref-type&gt;&lt;contributors&gt;&lt;authors&gt;&lt;author&gt;Ishihara, S.&lt;/author&gt;&lt;/authors&gt;&lt;/contributors&gt;&lt;titles&gt;&lt;title&gt;Tests for Colour-Blindness&lt;/title&gt;&lt;secondary-title&gt;Tokyo: Kanehara Shuppen Company, Ltd.&lt;/secondary-title&gt;&lt;/titles&gt;&lt;periodical&gt;&lt;full-title&gt;Tokyo: Kanehara Shuppen Company, Ltd.&lt;/full-title&gt;&lt;/periodical&gt;&lt;dates&gt;&lt;year&gt;1977&lt;/year&gt;&lt;/dates&gt;&lt;urls&gt;&lt;/urls&gt;&lt;/record&gt;&lt;/Cite&gt;&lt;/EndNote&gt;</w:instrText>
       </w:r>
       <w:r>
         <w:rPr>
@@ -16341,7 +16627,7 @@
           <w:sz w:val="22"/>
           <w:szCs w:val="22"/>
         </w:rPr>
-        <w:t>(S, 1977)</w:t>
+        <w:t>(Ishihara, 1977)</w:t>
       </w:r>
       <w:r>
         <w:rPr>
@@ -16444,25 +16730,7 @@
           <w:szCs w:val="22"/>
           <w:shd w:val="clear" w:color="auto" w:fill="FFFFFF"/>
         </w:rPr>
-        <w:t xml:space="preserve">who passed the vision screening then participated in a practice session. This session also served to </w:t>
-      </w:r>
-      <w:r>
-        <w:rPr>
-          <w:rFonts w:ascii="Times New Roman" w:hAnsi="Times New Roman"/>
-          <w:sz w:val="22"/>
-          <w:szCs w:val="22"/>
-          <w:shd w:val="clear" w:color="auto" w:fill="FFFFFF"/>
-        </w:rPr>
-        <w:t xml:space="preserve">were </w:t>
-      </w:r>
-      <w:r>
-        <w:rPr>
-          <w:rFonts w:ascii="Times New Roman" w:hAnsi="Times New Roman"/>
-          <w:sz w:val="22"/>
-          <w:szCs w:val="22"/>
-          <w:shd w:val="clear" w:color="auto" w:fill="FFFFFF"/>
-        </w:rPr>
-        <w:t>screen</w:t>
+        <w:t>who passed the vision screening then participated in a practice session. This session also served to screen</w:t>
       </w:r>
       <w:r>
         <w:rPr>
@@ -17020,7 +17288,23 @@
           <w:sz w:val="22"/>
           <w:szCs w:val="22"/>
         </w:rPr>
-        <w:t xml:space="preserve">observers (Observer 2, Observer 4, Observer 8 and Observer 17) </w:t>
+        <w:t xml:space="preserve">observers (Observer 2, Observer 4, Observer </w:t>
+      </w:r>
+      <w:r>
+        <w:rPr>
+          <w:rFonts w:ascii="Times New Roman" w:hAnsi="Times New Roman"/>
+          <w:sz w:val="22"/>
+          <w:szCs w:val="22"/>
+        </w:rPr>
+        <w:t>8,</w:t>
+      </w:r>
+      <w:r>
+        <w:rPr>
+          <w:rFonts w:ascii="Times New Roman" w:hAnsi="Times New Roman"/>
+          <w:sz w:val="22"/>
+          <w:szCs w:val="22"/>
+        </w:rPr>
+        <w:t xml:space="preserve"> and Observer 17) </w:t>
       </w:r>
       <w:r>
         <w:rPr>
@@ -17044,16 +17328,7 @@
           <w:sz w:val="22"/>
           <w:szCs w:val="22"/>
         </w:rPr>
-        <w:t xml:space="preserve">set for screening (2 Female, 2 Male; age 23-56; mean age 38.25). All observers had normal or corrected-to-normal vision (20/40 or better in both eyes, assessed using Snellen chart) and normal color vision (0 Ishihara plates read incorrectly). Observers were dark adapted before performing </w:t>
-      </w:r>
-      <w:r>
-        <w:rPr>
-          <w:rFonts w:ascii="Times New Roman" w:hAnsi="Times New Roman"/>
-          <w:sz w:val="22"/>
-          <w:szCs w:val="22"/>
-        </w:rPr>
-        <w:lastRenderedPageBreak/>
-        <w:t>the experiments. The choice of four observers to complete the experiment was specified in our pre-registered protocol.</w:t>
+        <w:t>set for screening (2 Female, 2 Male; age 23-56; mean age 38.25). All observers had normal or corrected-to-normal vision (20/40 or better in both eyes, assessed using Snellen chart) and normal color vision (0 Ishihara plates read incorrectly). Observers were dark adapted before performing the experiments. The choice of four observers to complete the experiment was specified in our pre-registered protocol.</w:t>
       </w:r>
     </w:p>
     <w:p>
@@ -17760,18 +18035,7 @@
           <w:szCs w:val="22"/>
           <w:shd w:val="clear" w:color="auto" w:fill="FFFFFF"/>
         </w:rPr>
-        <w:t xml:space="preserve">dataset. The sequence of presentation of these 330 trials were randomized and saved. For each trial, </w:t>
-      </w:r>
-      <w:r>
-        <w:rPr>
-          <w:rStyle w:val="None"/>
-          <w:rFonts w:ascii="Times New Roman" w:hAnsi="Times New Roman"/>
-          <w:sz w:val="22"/>
-          <w:szCs w:val="22"/>
-          <w:shd w:val="clear" w:color="auto" w:fill="FFFFFF"/>
-        </w:rPr>
-        <w:lastRenderedPageBreak/>
-        <w:t xml:space="preserve">the order of presentation of the standard and comparison image was also determined </w:t>
+        <w:t xml:space="preserve">dataset. The sequence of presentation of these 330 trials were randomized and saved. For each trial, the order of presentation of the standard and comparison image was also determined </w:t>
       </w:r>
       <w:r>
         <w:rPr>
@@ -17814,6 +18078,7 @@
           <w:szCs w:val="22"/>
           <w:shd w:val="clear" w:color="auto" w:fill="FFFFFF"/>
         </w:rPr>
+        <w:lastRenderedPageBreak/>
         <w:t xml:space="preserve">The trials in an acquisition were presented in three blocks of 110 trials each. At the end of each block </w:t>
       </w:r>
       <w:r>
@@ -18357,16 +18622,7 @@
           <w:sz w:val="22"/>
           <w:szCs w:val="22"/>
         </w:rPr>
-        <w:t xml:space="preserve">with </w:t>
-      </w:r>
-      <w:r>
-        <w:rPr>
-          <w:rStyle w:val="None"/>
-          <w:sz w:val="22"/>
-          <w:szCs w:val="22"/>
-        </w:rPr>
-        <w:lastRenderedPageBreak/>
-        <w:t xml:space="preserve">an image resolution of 320-pixel by 240-pixels with the target object at the center. A 201-pixel by 201-pixel area, centered around the spherical target object, was cropped for display on the monitor. </w:t>
+        <w:t xml:space="preserve">with an image resolution of 320-pixel by 240-pixels with the target object at the center. A 201-pixel by 201-pixel area, centered around the spherical target object, was cropped for display on the monitor. </w:t>
       </w:r>
     </w:p>
     <w:p>
@@ -18397,6 +18653,7 @@
           <w:sz w:val="22"/>
           <w:szCs w:val="22"/>
         </w:rPr>
+        <w:lastRenderedPageBreak/>
         <w:t xml:space="preserve">To present the multispectral images on the monitor, they were first converted to LMS images using the </w:t>
       </w:r>
       <w:r>
@@ -18471,7 +18728,27 @@
           <w:sz w:val="22"/>
           <w:szCs w:val="22"/>
         </w:rPr>
-        <w:t xml:space="preserve"> were used to convert the LMS images to RGB images. Finally, a common scaling was applied to all of the images to bring them into the display gamut of the monitor. The gamma corrected RGB images was presented on the monitor during the experiment.</w:t>
+        <w:t xml:space="preserve"> were used to convert the LMS images to RGB images. Finally, a common scaling was applied to </w:t>
+      </w:r>
+      <w:proofErr w:type="gramStart"/>
+      <w:r>
+        <w:rPr>
+          <w:rStyle w:val="None"/>
+          <w:rFonts w:ascii="Times New Roman" w:hAnsi="Times New Roman"/>
+          <w:sz w:val="22"/>
+          <w:szCs w:val="22"/>
+        </w:rPr>
+        <w:t>all of</w:t>
+      </w:r>
+      <w:proofErr w:type="gramEnd"/>
+      <w:r>
+        <w:rPr>
+          <w:rStyle w:val="None"/>
+          <w:rFonts w:ascii="Times New Roman" w:hAnsi="Times New Roman"/>
+          <w:sz w:val="22"/>
+          <w:szCs w:val="22"/>
+        </w:rPr>
+        <w:t xml:space="preserve"> the images to bring them into the display gamut of the monitor. The gamma corrected RGB images was presented on the monitor during the experiment.</w:t>
       </w:r>
     </w:p>
     <w:p>
@@ -18515,7 +18792,7 @@
           <w:sz w:val="22"/>
           <w:szCs w:val="22"/>
         </w:rPr>
-        <w:t>The reflectance spectra for the objects were generated using random sampling of datasets of natural world objects as described in Singh et. al (</w:t>
+        <w:t xml:space="preserve">The reflectance spectra for the objects were generated using random sampling of datasets of natural world objects as described in Singh et. al </w:t>
       </w:r>
       <w:r>
         <w:rPr>
@@ -18570,7 +18847,7 @@
           <w:sz w:val="22"/>
           <w:szCs w:val="22"/>
         </w:rPr>
-        <w:t xml:space="preserve">). We first approximated the natural datasets using principal component analysis (PCA). We projected the dataset along the PCA eigenvectors with the largest 6 eigenvalues. For the reflectance spectrum dataset, these directions capture more than 90% of the variance. We then approximated the resulting distribution by a multi-normal distribution. Reflectance spectra for the objects in the scene were generated using random sampling from this multi-normal distribution. The reflectance spectra were constructed as a linear combination of PCA eigenvectors and the sampled weights. </w:t>
+        <w:t xml:space="preserve">. We first approximated the natural datasets using principal component analysis (PCA). We projected the dataset along the PCA eigenvectors with the largest 6 eigenvalues. For the reflectance spectrum dataset, these directions capture more than 90% of the variance. We then approximated the resulting distribution by a multi-normal distribution. Reflectance spectra for the objects in the scene were generated using random sampling from this multi-normal distribution. The reflectance spectra were constructed as a linear combination of PCA eigenvectors and the sampled weights. </w:t>
       </w:r>
       <w:r>
         <w:rPr>
@@ -18913,7 +19190,7 @@
           <w:sz w:val="22"/>
           <w:szCs w:val="22"/>
         </w:rPr>
-        <w:t xml:space="preserve"> a model of performance in our task, based on</w:t>
+        <w:t xml:space="preserve"> a model of performance in our task based on</w:t>
       </w:r>
       <w:r>
         <w:rPr>
@@ -18922,7 +19199,7 @@
           <w:sz w:val="22"/>
           <w:szCs w:val="22"/>
         </w:rPr>
-        <w:t xml:space="preserve"> the </w:t>
+        <w:t xml:space="preserve"> </w:t>
       </w:r>
       <w:r>
         <w:rPr>
@@ -18940,7 +19217,7 @@
           <w:sz w:val="22"/>
           <w:szCs w:val="22"/>
         </w:rPr>
-        <w:t xml:space="preserve">theory  </w:t>
+        <w:t xml:space="preserve">theory </w:t>
       </w:r>
       <w:r>
         <w:rPr>
@@ -19262,7 +19539,6 @@
           <w:sz w:val="22"/>
           <w:szCs w:val="22"/>
         </w:rPr>
-        <w:lastRenderedPageBreak/>
         <w:t xml:space="preserve">Gaussian noise, and we assume that the variance this noise is the same for the response to all images. We refer to the noise that perturbs </w:t>
       </w:r>
       <m:oMath>
@@ -19403,7 +19679,17 @@
           <w:sz w:val="22"/>
           <w:szCs w:val="22"/>
         </w:rPr>
-        <w:t xml:space="preserve"> For each trial of the experiment, </w:t>
+        <w:t xml:space="preserve"> For </w:t>
+      </w:r>
+      <w:r>
+        <w:rPr>
+          <w:rStyle w:val="None"/>
+          <w:rFonts w:ascii="Times New Roman" w:eastAsia="Times New Roman" w:hAnsi="Times New Roman" w:cs="Times New Roman"/>
+          <w:sz w:val="22"/>
+          <w:szCs w:val="22"/>
+        </w:rPr>
+        <w:lastRenderedPageBreak/>
+        <w:t xml:space="preserve">each trial of the experiment, </w:t>
       </w:r>
       <m:oMath>
         <m:r>
@@ -23356,17 +23642,7 @@
           <w:sz w:val="22"/>
           <w:szCs w:val="22"/>
         </w:rPr>
-        <w:t xml:space="preserve"> To change the amount of external noise, we scaled the variance of </w:t>
-      </w:r>
-      <w:r>
-        <w:rPr>
-          <w:rStyle w:val="None"/>
-          <w:rFonts w:ascii="Times New Roman" w:hAnsi="Times New Roman"/>
-          <w:sz w:val="22"/>
-          <w:szCs w:val="22"/>
-        </w:rPr>
-        <w:lastRenderedPageBreak/>
-        <w:t xml:space="preserve">the multinormal distribution by multiplying </w:t>
+        <w:t xml:space="preserve"> To change the amount of external noise, we scaled the variance of the multinormal distribution by multiplying </w:t>
       </w:r>
       <w:r>
         <w:rPr>
@@ -23384,8 +23660,19 @@
           <w:sz w:val="22"/>
           <w:szCs w:val="22"/>
         </w:rPr>
-        <w:t>covariance matrix with a scalar. Thus</w:t>
-      </w:r>
+        <w:t xml:space="preserve">covariance matrix with a scalar. </w:t>
+      </w:r>
+      <w:proofErr w:type="gramStart"/>
+      <w:r>
+        <w:rPr>
+          <w:rStyle w:val="None"/>
+          <w:rFonts w:ascii="Times New Roman" w:hAnsi="Times New Roman"/>
+          <w:sz w:val="22"/>
+          <w:szCs w:val="22"/>
+        </w:rPr>
+        <w:t>Thus</w:t>
+      </w:r>
+      <w:proofErr w:type="gramEnd"/>
       <w:r>
         <w:rPr>
           <w:rStyle w:val="None"/>
@@ -23414,6 +23701,7 @@
           <w:sz w:val="22"/>
           <w:szCs w:val="22"/>
         </w:rPr>
+        <w:lastRenderedPageBreak/>
         <w:tab/>
       </w:r>
       <m:oMath>
@@ -25731,7 +26019,27 @@
           <w:sz w:val="22"/>
           <w:szCs w:val="22"/>
         </w:rPr>
-        <w:t xml:space="preserve">. In particular, we can establish the relative contribution of the internal representational variability and external stimulus drive variability in limiting lightness discrimination. Indeed, the parameter </w:t>
+        <w:t xml:space="preserve">. </w:t>
+      </w:r>
+      <w:proofErr w:type="gramStart"/>
+      <w:r>
+        <w:rPr>
+          <w:rStyle w:val="None"/>
+          <w:rFonts w:ascii="Times New Roman" w:hAnsi="Times New Roman"/>
+          <w:sz w:val="22"/>
+          <w:szCs w:val="22"/>
+        </w:rPr>
+        <w:t>In particular, we</w:t>
+      </w:r>
+      <w:proofErr w:type="gramEnd"/>
+      <w:r>
+        <w:rPr>
+          <w:rStyle w:val="None"/>
+          <w:rFonts w:ascii="Times New Roman" w:hAnsi="Times New Roman"/>
+          <w:sz w:val="22"/>
+          <w:szCs w:val="22"/>
+        </w:rPr>
+        <w:t xml:space="preserve"> can establish the relative contribution of the internal representational variability and external stimulus drive variability in limiting lightness discrimination. Indeed, the parameter </w:t>
       </w:r>
       <m:oMath>
         <m:sSubSup>
@@ -27615,7 +27923,6 @@
           <w:sz w:val="22"/>
           <w:szCs w:val="22"/>
         </w:rPr>
-        <w:lastRenderedPageBreak/>
         <w:tab/>
       </w:r>
       <m:oMath>
@@ -28041,6 +28348,7 @@
           <w:sz w:val="22"/>
           <w:szCs w:val="22"/>
         </w:rPr>
+        <w:lastRenderedPageBreak/>
         <w:t xml:space="preserve">Here </w:t>
       </w:r>
       <m:oMath>
@@ -29943,38 +30251,56 @@
       <w:r>
         <w:rPr>
           <w:rFonts w:ascii="Times New Roman" w:hAnsi="Times New Roman"/>
+          <w:sz w:val="22"/>
+          <w:szCs w:val="22"/>
         </w:rPr>
         <w:t xml:space="preserve">Comparing to relation derived in the </w:t>
       </w:r>
       <w:r>
         <w:rPr>
           <w:rFonts w:ascii="Times New Roman" w:hAnsi="Times New Roman"/>
+          <w:sz w:val="22"/>
+          <w:szCs w:val="22"/>
         </w:rPr>
         <w:t xml:space="preserve">SDT model (Equation </w:t>
       </w:r>
       <w:r>
         <w:rPr>
           <w:rFonts w:ascii="Times New Roman" w:hAnsi="Times New Roman"/>
+          <w:sz w:val="22"/>
+          <w:szCs w:val="22"/>
         </w:rPr>
         <w:t>4</w:t>
       </w:r>
       <w:r>
         <w:rPr>
           <w:rFonts w:ascii="Times New Roman" w:hAnsi="Times New Roman"/>
+          <w:sz w:val="22"/>
+          <w:szCs w:val="22"/>
         </w:rPr>
         <w:t>)</w:t>
       </w:r>
       <w:r>
         <w:rPr>
           <w:rFonts w:ascii="Times New Roman" w:hAnsi="Times New Roman"/>
+          <w:sz w:val="22"/>
+          <w:szCs w:val="22"/>
         </w:rPr>
         <w:t xml:space="preserve">, we </w:t>
       </w:r>
       <w:r>
         <w:rPr>
           <w:rFonts w:ascii="Times New Roman" w:hAnsi="Times New Roman"/>
-        </w:rPr>
-        <w:t xml:space="preserve">see that this is the same functional form for the relation between </w:t>
+          <w:sz w:val="22"/>
+          <w:szCs w:val="22"/>
+        </w:rPr>
+        <w:t>see that this is the same functional form for the relation between</w:t>
+      </w:r>
+      <w:r>
+        <w:rPr>
+          <w:rFonts w:ascii="Times New Roman" w:hAnsi="Times New Roman"/>
+        </w:rPr>
+        <w:t xml:space="preserve"> </w:t>
       </w:r>
       <m:oMath>
         <m:sSub>
@@ -31568,7 +31894,90 @@
           <w:sz w:val="22"/>
           <w:szCs w:val="22"/>
         </w:rPr>
-        <w:t xml:space="preserve">(Brainard, </w:t>
+        <w:t>(Brainard, 2015)</w:t>
+      </w:r>
+      <w:r>
+        <w:rPr>
+          <w:rStyle w:val="None"/>
+          <w:rFonts w:ascii="Times New Roman" w:hAnsi="Times New Roman"/>
+          <w:sz w:val="22"/>
+          <w:szCs w:val="22"/>
+        </w:rPr>
+        <w:fldChar w:fldCharType="end"/>
+      </w:r>
+      <w:r>
+        <w:rPr>
+          <w:rStyle w:val="None"/>
+          <w:rFonts w:ascii="Times New Roman" w:hAnsi="Times New Roman"/>
+          <w:sz w:val="22"/>
+          <w:szCs w:val="22"/>
+        </w:rPr>
+        <w:t xml:space="preserve">. The L:M:S cone ratio in the </w:t>
+      </w:r>
+      <w:r>
+        <w:rPr>
+          <w:rStyle w:val="None"/>
+          <w:rFonts w:ascii="Times New Roman" w:hAnsi="Times New Roman"/>
+          <w:sz w:val="22"/>
+          <w:szCs w:val="22"/>
+          <w:lang w:val="it-IT"/>
+        </w:rPr>
+        <w:t xml:space="preserve">cone mosaic </w:t>
+      </w:r>
+      <w:r>
+        <w:rPr>
+          <w:rStyle w:val="None"/>
+          <w:rFonts w:ascii="Times New Roman" w:hAnsi="Times New Roman"/>
+          <w:sz w:val="22"/>
+          <w:szCs w:val="22"/>
+        </w:rPr>
+        <w:t xml:space="preserve">was chosen to be </w:t>
+      </w:r>
+      <w:r>
+        <w:rPr>
+          <w:rStyle w:val="None"/>
+          <w:rFonts w:ascii="Times New Roman" w:hAnsi="Times New Roman"/>
+          <w:sz w:val="22"/>
+          <w:szCs w:val="22"/>
+          <w:lang w:val="es-ES_tradnl"/>
+        </w:rPr>
+        <w:t>0.6:0.3:0.1 (1523 L cones, 801 M cones, 277 S cones)</w:t>
+      </w:r>
+      <w:r>
+        <w:rPr>
+          <w:rStyle w:val="None"/>
+          <w:rFonts w:ascii="Times New Roman" w:hAnsi="Times New Roman"/>
+          <w:sz w:val="22"/>
+          <w:szCs w:val="22"/>
+        </w:rPr>
+        <w:t xml:space="preserve">. The CIE physiological standard </w:t>
+      </w:r>
+      <w:r>
+        <w:rPr>
+          <w:rStyle w:val="None"/>
+          <w:rFonts w:ascii="Times New Roman" w:hAnsi="Times New Roman"/>
+          <w:sz w:val="22"/>
+          <w:szCs w:val="22"/>
+        </w:rPr>
+        <w:fldChar w:fldCharType="begin"/>
+      </w:r>
+      <w:r>
+        <w:rPr>
+          <w:rStyle w:val="None"/>
+          <w:rFonts w:ascii="Times New Roman" w:hAnsi="Times New Roman"/>
+          <w:sz w:val="22"/>
+          <w:szCs w:val="22"/>
+        </w:rPr>
+        <w:instrText xml:space="preserve"> ADDIN EN.CITE &lt;EndNote&gt;&lt;Cite&gt;&lt;Author&gt;CIE&lt;/Author&gt;&lt;Year&gt;2007&lt;/Year&gt;&lt;RecNum&gt;2522&lt;/RecNum&gt;&lt;IDText&gt;CIE2007Physiological&lt;/IDText&gt;&lt;DisplayText&gt;(CIE, 2007)&lt;/DisplayText&gt;&lt;record&gt;&lt;rec-number&gt;2522&lt;/rec-number&gt;&lt;foreign-keys&gt;&lt;key app="EN" db-id="592dpt2f590x0mezte35f5fwef0rtp2xsfrz" timestamp="1617801897"&gt;2522&lt;/key&gt;&lt;/foreign-keys&gt;&lt;ref-type name="Book"&gt;6&lt;/ref-type&gt;&lt;contributors&gt;&lt;authors&gt;&lt;author&gt;CIE&lt;/author&gt;&lt;/authors&gt;&lt;/contributors&gt;&lt;titles&gt;&lt;title&gt;Fundamental chromaticity diagram with physiological axes – Parts 1 and 2. Technical Report 170-1&lt;/title&gt;&lt;short-title&gt;Fundamental chromaticity diagram with physiological axes – Parts 1 and 2. Technical Report 170-1&lt;/short-title&gt;&lt;/titles&gt;&lt;dates&gt;&lt;year&gt;2007&lt;/year&gt;&lt;/dates&gt;&lt;pub-location&gt;Vienna&lt;/pub-location&gt;&lt;publisher&gt;Central Bureau of the Commission Internationale de l&amp;apos; Éclairage&lt;/publisher&gt;&lt;accession-num&gt;CIE2007Physiological&lt;/accession-num&gt;&lt;label&gt;CIE2007Fundamentalchromaticitydiagram&lt;/label&gt;&lt;urls&gt;&lt;/urls&gt;&lt;/record&gt;&lt;/Cite&gt;&lt;/EndNote&gt;</w:instrText>
+      </w:r>
+      <w:r>
+        <w:rPr>
+          <w:rStyle w:val="None"/>
+          <w:rFonts w:ascii="Times New Roman" w:hAnsi="Times New Roman"/>
+          <w:sz w:val="22"/>
+          <w:szCs w:val="22"/>
+        </w:rPr>
+        <w:fldChar w:fldCharType="separate"/>
       </w:r>
       <w:r>
         <w:rPr>
@@ -31578,8 +31987,243 @@
           <w:sz w:val="22"/>
           <w:szCs w:val="22"/>
         </w:rPr>
+        <w:t>(CIE, 2007)</w:t>
+      </w:r>
+      <w:r>
+        <w:rPr>
+          <w:rStyle w:val="None"/>
+          <w:rFonts w:ascii="Times New Roman" w:hAnsi="Times New Roman"/>
+          <w:sz w:val="22"/>
+          <w:szCs w:val="22"/>
+        </w:rPr>
+        <w:fldChar w:fldCharType="end"/>
+      </w:r>
+      <w:r>
+        <w:rPr>
+          <w:rStyle w:val="None"/>
+          <w:rFonts w:ascii="Times New Roman" w:hAnsi="Times New Roman"/>
+          <w:sz w:val="22"/>
+          <w:szCs w:val="22"/>
+        </w:rPr>
+        <w:t xml:space="preserve"> as implemented in </w:t>
+      </w:r>
+      <w:r>
+        <w:rPr>
+          <w:rStyle w:val="None"/>
+          <w:rFonts w:ascii="Times New Roman" w:hAnsi="Times New Roman"/>
+          <w:sz w:val="22"/>
+          <w:szCs w:val="22"/>
+        </w:rPr>
+        <w:t xml:space="preserve">ISETBio </w:t>
+      </w:r>
+      <w:r>
+        <w:rPr>
+          <w:rStyle w:val="None"/>
+          <w:rFonts w:ascii="Times New Roman" w:hAnsi="Times New Roman"/>
+          <w:sz w:val="22"/>
+          <w:szCs w:val="22"/>
+        </w:rPr>
+        <w:t xml:space="preserve">was used to </w:t>
+      </w:r>
+      <w:r>
+        <w:rPr>
+          <w:rStyle w:val="None"/>
+          <w:rFonts w:ascii="Times New Roman" w:hAnsi="Times New Roman"/>
+          <w:sz w:val="22"/>
+          <w:szCs w:val="22"/>
+        </w:rPr>
         <w:lastRenderedPageBreak/>
-        <w:t>2015)</w:t>
+        <w:t>obtain LMS cone fundamentals</w:t>
+      </w:r>
+      <w:r>
+        <w:rPr>
+          <w:rStyle w:val="None"/>
+          <w:rFonts w:ascii="Times New Roman" w:hAnsi="Times New Roman"/>
+          <w:sz w:val="22"/>
+          <w:szCs w:val="22"/>
+        </w:rPr>
+        <w:t xml:space="preserve">. </w:t>
+      </w:r>
+      <w:r>
+        <w:rPr>
+          <w:rStyle w:val="None"/>
+          <w:rFonts w:ascii="Times New Roman" w:hAnsi="Times New Roman"/>
+          <w:sz w:val="22"/>
+          <w:szCs w:val="22"/>
+        </w:rPr>
+        <w:t xml:space="preserve">Cone excitations </w:t>
+      </w:r>
+      <w:r>
+        <w:rPr>
+          <w:rStyle w:val="None"/>
+          <w:rFonts w:ascii="Times New Roman" w:hAnsi="Times New Roman"/>
+          <w:sz w:val="22"/>
+          <w:szCs w:val="22"/>
+        </w:rPr>
+        <w:t xml:space="preserve">were </w:t>
+      </w:r>
+      <w:r>
+        <w:rPr>
+          <w:rStyle w:val="None"/>
+          <w:rFonts w:ascii="Times New Roman" w:hAnsi="Times New Roman"/>
+          <w:sz w:val="22"/>
+          <w:szCs w:val="22"/>
+        </w:rPr>
+        <w:t xml:space="preserve">calculated as the number of photopigment isomerizations in </w:t>
+      </w:r>
+      <w:r>
+        <w:rPr>
+          <w:rStyle w:val="None"/>
+          <w:rFonts w:ascii="Times New Roman" w:hAnsi="Times New Roman"/>
+          <w:sz w:val="22"/>
+          <w:szCs w:val="22"/>
+        </w:rPr>
+        <w:t xml:space="preserve">a </w:t>
+      </w:r>
+      <w:r>
+        <w:rPr>
+          <w:rStyle w:val="None"/>
+          <w:rFonts w:ascii="Times New Roman" w:hAnsi="Times New Roman"/>
+          <w:sz w:val="22"/>
+          <w:szCs w:val="22"/>
+        </w:rPr>
+        <w:t>100ms</w:t>
+      </w:r>
+      <w:r>
+        <w:rPr>
+          <w:rStyle w:val="None"/>
+          <w:rFonts w:ascii="Times New Roman" w:hAnsi="Times New Roman"/>
+          <w:sz w:val="22"/>
+          <w:szCs w:val="22"/>
+        </w:rPr>
+        <w:t xml:space="preserve"> </w:t>
+      </w:r>
+      <w:r>
+        <w:rPr>
+          <w:rStyle w:val="None"/>
+          <w:rFonts w:ascii="Times New Roman" w:hAnsi="Times New Roman"/>
+          <w:sz w:val="22"/>
+          <w:szCs w:val="22"/>
+        </w:rPr>
+        <w:t>integration</w:t>
+      </w:r>
+      <w:r>
+        <w:rPr>
+          <w:rStyle w:val="None"/>
+          <w:rFonts w:ascii="Times New Roman" w:hAnsi="Times New Roman"/>
+          <w:sz w:val="22"/>
+          <w:szCs w:val="22"/>
+        </w:rPr>
+        <w:t xml:space="preserve"> time</w:t>
+      </w:r>
+      <w:r>
+        <w:rPr>
+          <w:rStyle w:val="None"/>
+          <w:rFonts w:ascii="Times New Roman" w:hAnsi="Times New Roman"/>
+          <w:sz w:val="22"/>
+          <w:szCs w:val="22"/>
+        </w:rPr>
+        <w:t xml:space="preserve">, </w:t>
+      </w:r>
+      <w:r>
+        <w:rPr>
+          <w:rStyle w:val="None"/>
+          <w:rFonts w:ascii="Times New Roman" w:hAnsi="Times New Roman"/>
+          <w:sz w:val="22"/>
+          <w:szCs w:val="22"/>
+        </w:rPr>
+        <w:t xml:space="preserve">and </w:t>
+      </w:r>
+      <w:r>
+        <w:rPr>
+          <w:rStyle w:val="None"/>
+          <w:rFonts w:ascii="Times New Roman" w:hAnsi="Times New Roman"/>
+          <w:sz w:val="22"/>
+          <w:szCs w:val="22"/>
+        </w:rPr>
+        <w:t>included simulation of</w:t>
+      </w:r>
+      <w:r>
+        <w:rPr>
+          <w:rStyle w:val="None"/>
+          <w:rFonts w:ascii="Times New Roman" w:hAnsi="Times New Roman"/>
+          <w:sz w:val="22"/>
+          <w:szCs w:val="22"/>
+        </w:rPr>
+        <w:t xml:space="preserve"> the Poisson </w:t>
+      </w:r>
+      <w:r>
+        <w:rPr>
+          <w:rStyle w:val="None"/>
+          <w:rFonts w:ascii="Times New Roman" w:hAnsi="Times New Roman"/>
+          <w:sz w:val="22"/>
+          <w:szCs w:val="22"/>
+        </w:rPr>
+        <w:t xml:space="preserve">variability </w:t>
+      </w:r>
+      <w:r>
+        <w:rPr>
+          <w:rStyle w:val="None"/>
+          <w:rFonts w:ascii="Times New Roman" w:hAnsi="Times New Roman"/>
+          <w:sz w:val="22"/>
+          <w:szCs w:val="22"/>
+        </w:rPr>
+        <w:t>of the isomerization</w:t>
+      </w:r>
+      <w:r>
+        <w:rPr>
+          <w:rStyle w:val="None"/>
+          <w:rFonts w:ascii="Times New Roman" w:hAnsi="Times New Roman"/>
+          <w:sz w:val="22"/>
+          <w:szCs w:val="22"/>
+        </w:rPr>
+        <w:t>s</w:t>
+      </w:r>
+      <w:r>
+        <w:rPr>
+          <w:rStyle w:val="None"/>
+          <w:rFonts w:ascii="Times New Roman" w:hAnsi="Times New Roman"/>
+          <w:sz w:val="22"/>
+          <w:szCs w:val="22"/>
+        </w:rPr>
+        <w:t xml:space="preserve"> </w:t>
+      </w:r>
+      <w:r>
+        <w:rPr>
+          <w:rStyle w:val="None"/>
+          <w:rFonts w:ascii="Times New Roman" w:hAnsi="Times New Roman"/>
+          <w:sz w:val="22"/>
+          <w:szCs w:val="22"/>
+        </w:rPr>
+        <w:fldChar w:fldCharType="begin"/>
+      </w:r>
+      <w:r>
+        <w:rPr>
+          <w:rStyle w:val="None"/>
+          <w:rFonts w:ascii="Times New Roman" w:hAnsi="Times New Roman"/>
+          <w:sz w:val="22"/>
+          <w:szCs w:val="22"/>
+        </w:rPr>
+        <w:instrText xml:space="preserve"> ADDIN EN.CITE &lt;EndNote&gt;&lt;Cite&gt;&lt;Author&gt;Rodieck&lt;/Author&gt;&lt;Year&gt;1998&lt;/Year&gt;&lt;RecNum&gt;2524&lt;/RecNum&gt;&lt;DisplayText&gt;(Rodieck, 1998)&lt;/DisplayText&gt;&lt;record&gt;&lt;rec-number&gt;2524&lt;/rec-number&gt;&lt;foreign-keys&gt;&lt;key app="EN" db-id="592dpt2f590x0mezte35f5fwef0rtp2xsfrz" timestamp="1617976261"&gt;2524&lt;/key&gt;&lt;/foreign-keys&gt;&lt;ref-type name="Book"&gt;6&lt;/ref-type&gt;&lt;contributors&gt;&lt;authors&gt;&lt;author&gt;Rodieck, R.W.&lt;/author&gt;&lt;/authors&gt;&lt;/contributors&gt;&lt;titles&gt;&lt;title&gt;The First Steps in Seeing&lt;/title&gt;&lt;/titles&gt;&lt;dates&gt;&lt;year&gt;1998&lt;/year&gt;&lt;/dates&gt;&lt;pub-location&gt;Sunderland, Mass.&lt;/pub-location&gt;&lt;publisher&gt;Sinauer&lt;/publisher&gt;&lt;urls&gt;&lt;/urls&gt;&lt;/record&gt;&lt;/Cite&gt;&lt;/EndNote&gt;</w:instrText>
+      </w:r>
+      <w:r>
+        <w:rPr>
+          <w:rStyle w:val="None"/>
+          <w:rFonts w:ascii="Times New Roman" w:hAnsi="Times New Roman"/>
+          <w:sz w:val="22"/>
+          <w:szCs w:val="22"/>
+        </w:rPr>
+        <w:fldChar w:fldCharType="separate"/>
+      </w:r>
+      <w:r>
+        <w:rPr>
+          <w:rStyle w:val="None"/>
+          <w:rFonts w:ascii="Times New Roman" w:hAnsi="Times New Roman"/>
+          <w:noProof/>
+          <w:sz w:val="22"/>
+          <w:szCs w:val="22"/>
+        </w:rPr>
+        <w:t>(Rodieck, 1998)</w:t>
       </w:r>
       <w:r>
         <w:rPr>
@@ -31597,7 +32241,7 @@
           <w:sz w:val="22"/>
           <w:szCs w:val="22"/>
         </w:rPr>
-        <w:t xml:space="preserve">. The L:M:S cone ratio in the </w:t>
+        <w:t xml:space="preserve">. The </w:t>
       </w:r>
       <w:r>
         <w:rPr>
@@ -31607,171 +32251,25 @@
           <w:szCs w:val="22"/>
           <w:lang w:val="it-IT"/>
         </w:rPr>
-        <w:t xml:space="preserve">cone mosaic </w:t>
-      </w:r>
-      <w:r>
-        <w:rPr>
-          <w:rStyle w:val="None"/>
-          <w:rFonts w:ascii="Times New Roman" w:hAnsi="Times New Roman"/>
-          <w:sz w:val="22"/>
-          <w:szCs w:val="22"/>
-        </w:rPr>
-        <w:t xml:space="preserve">was chosen to be </w:t>
-      </w:r>
-      <w:r>
-        <w:rPr>
-          <w:rStyle w:val="None"/>
-          <w:rFonts w:ascii="Times New Roman" w:hAnsi="Times New Roman"/>
-          <w:sz w:val="22"/>
-          <w:szCs w:val="22"/>
-          <w:lang w:val="es-ES_tradnl"/>
-        </w:rPr>
-        <w:t>0.6:0.3:0.1 (1523 L cones, 801 M cones, 277 S cones)</w:t>
-      </w:r>
-      <w:r>
-        <w:rPr>
-          <w:rStyle w:val="None"/>
-          <w:rFonts w:ascii="Times New Roman" w:hAnsi="Times New Roman"/>
-          <w:sz w:val="22"/>
-          <w:szCs w:val="22"/>
-        </w:rPr>
-        <w:t xml:space="preserve">. The CIE physiological standard </w:t>
-      </w:r>
-      <w:r>
-        <w:rPr>
-          <w:rStyle w:val="None"/>
-          <w:rFonts w:ascii="Times New Roman" w:hAnsi="Times New Roman"/>
-          <w:sz w:val="22"/>
-          <w:szCs w:val="22"/>
-        </w:rPr>
-        <w:fldChar w:fldCharType="begin"/>
-      </w:r>
-      <w:r>
-        <w:rPr>
-          <w:rStyle w:val="None"/>
-          <w:rFonts w:ascii="Times New Roman" w:hAnsi="Times New Roman"/>
-          <w:sz w:val="22"/>
-          <w:szCs w:val="22"/>
-        </w:rPr>
-        <w:instrText xml:space="preserve"> ADDIN EN.CITE &lt;EndNote&gt;&lt;Cite&gt;&lt;Author&gt;CIE&lt;/Author&gt;&lt;Year&gt;2007&lt;/Year&gt;&lt;RecNum&gt;2522&lt;/RecNum&gt;&lt;IDText&gt;CIE2007Physiological&lt;/IDText&gt;&lt;DisplayText&gt;(CIE, 2007)&lt;/DisplayText&gt;&lt;record&gt;&lt;rec-number&gt;2522&lt;/rec-number&gt;&lt;foreign-keys&gt;&lt;key app="EN" db-id="592dpt2f590x0mezte35f5fwef0rtp2xsfrz" timestamp="1617801897"&gt;2522&lt;/key&gt;&lt;/foreign-keys&gt;&lt;ref-type name="Book"&gt;6&lt;/ref-type&gt;&lt;contributors&gt;&lt;authors&gt;&lt;author&gt;CIE&lt;/author&gt;&lt;/authors&gt;&lt;/contributors&gt;&lt;titles&gt;&lt;title&gt;Fundamental chromaticity diagram with physiological axes – Parts 1 and 2. Technical Report 170-1&lt;/title&gt;&lt;short-title&gt;Fundamental chromaticity diagram with physiological axes – Parts 1 and 2. Technical Report 170-1&lt;/short-title&gt;&lt;/titles&gt;&lt;dates&gt;&lt;year&gt;2007&lt;/year&gt;&lt;/dates&gt;&lt;pub-location&gt;Vienna&lt;/pub-location&gt;&lt;publisher&gt;Central Bureau of the Commission Internationale de l&amp;apos; Éclairage&lt;/publisher&gt;&lt;accession-num&gt;CIE2007Physiological&lt;/accession-num&gt;&lt;label&gt;CIE2007Fundamentalchromaticitydiagram&lt;/label&gt;&lt;urls&gt;&lt;/urls&gt;&lt;/record&gt;&lt;/Cite&gt;&lt;/EndNote&gt;</w:instrText>
-      </w:r>
-      <w:r>
-        <w:rPr>
-          <w:rStyle w:val="None"/>
-          <w:rFonts w:ascii="Times New Roman" w:hAnsi="Times New Roman"/>
-          <w:sz w:val="22"/>
-          <w:szCs w:val="22"/>
-        </w:rPr>
-        <w:fldChar w:fldCharType="separate"/>
-      </w:r>
-      <w:r>
-        <w:rPr>
-          <w:rStyle w:val="None"/>
-          <w:rFonts w:ascii="Times New Roman" w:hAnsi="Times New Roman"/>
-          <w:noProof/>
-          <w:sz w:val="22"/>
-          <w:szCs w:val="22"/>
-        </w:rPr>
-        <w:t>(CIE, 2007)</w:t>
-      </w:r>
-      <w:r>
-        <w:rPr>
-          <w:rStyle w:val="None"/>
-          <w:rFonts w:ascii="Times New Roman" w:hAnsi="Times New Roman"/>
-          <w:sz w:val="22"/>
-          <w:szCs w:val="22"/>
-        </w:rPr>
-        <w:fldChar w:fldCharType="end"/>
-      </w:r>
-      <w:r>
-        <w:rPr>
-          <w:rStyle w:val="None"/>
-          <w:rFonts w:ascii="Times New Roman" w:hAnsi="Times New Roman"/>
-          <w:sz w:val="22"/>
-          <w:szCs w:val="22"/>
-        </w:rPr>
-        <w:t xml:space="preserve"> as implemented in </w:t>
-      </w:r>
-      <w:r>
-        <w:rPr>
-          <w:rStyle w:val="None"/>
-          <w:rFonts w:ascii="Times New Roman" w:hAnsi="Times New Roman"/>
-          <w:sz w:val="22"/>
-          <w:szCs w:val="22"/>
-        </w:rPr>
-        <w:t xml:space="preserve">ISETBio </w:t>
-      </w:r>
-      <w:r>
-        <w:rPr>
-          <w:rStyle w:val="None"/>
-          <w:rFonts w:ascii="Times New Roman" w:hAnsi="Times New Roman"/>
-          <w:sz w:val="22"/>
-          <w:szCs w:val="22"/>
-        </w:rPr>
-        <w:t xml:space="preserve">was used to </w:t>
-      </w:r>
-      <w:r>
-        <w:rPr>
-          <w:rStyle w:val="None"/>
-          <w:rFonts w:ascii="Times New Roman" w:hAnsi="Times New Roman"/>
-          <w:sz w:val="22"/>
-          <w:szCs w:val="22"/>
-        </w:rPr>
-        <w:t>obtain LMS cone fundamentals</w:t>
-      </w:r>
-      <w:r>
-        <w:rPr>
-          <w:rStyle w:val="None"/>
-          <w:rFonts w:ascii="Times New Roman" w:hAnsi="Times New Roman"/>
-          <w:sz w:val="22"/>
-          <w:szCs w:val="22"/>
-        </w:rPr>
-        <w:t xml:space="preserve">. </w:t>
-      </w:r>
-      <w:r>
-        <w:rPr>
-          <w:rStyle w:val="None"/>
-          <w:rFonts w:ascii="Times New Roman" w:hAnsi="Times New Roman"/>
-          <w:sz w:val="22"/>
-          <w:szCs w:val="22"/>
-        </w:rPr>
-        <w:t xml:space="preserve">Cone excitations </w:t>
-      </w:r>
-      <w:r>
-        <w:rPr>
-          <w:rStyle w:val="None"/>
-          <w:rFonts w:ascii="Times New Roman" w:hAnsi="Times New Roman"/>
-          <w:sz w:val="22"/>
-          <w:szCs w:val="22"/>
-        </w:rPr>
-        <w:t xml:space="preserve">were </w:t>
-      </w:r>
-      <w:r>
-        <w:rPr>
-          <w:rStyle w:val="None"/>
-          <w:rFonts w:ascii="Times New Roman" w:hAnsi="Times New Roman"/>
-          <w:sz w:val="22"/>
-          <w:szCs w:val="22"/>
-        </w:rPr>
-        <w:t xml:space="preserve">calculated as the number of photopigment isomerizations in </w:t>
-      </w:r>
-      <w:r>
-        <w:rPr>
-          <w:rStyle w:val="None"/>
-          <w:rFonts w:ascii="Times New Roman" w:hAnsi="Times New Roman"/>
-          <w:sz w:val="22"/>
-          <w:szCs w:val="22"/>
-        </w:rPr>
-        <w:t xml:space="preserve">a </w:t>
-      </w:r>
-      <w:r>
-        <w:rPr>
-          <w:rStyle w:val="None"/>
-          <w:rFonts w:ascii="Times New Roman" w:hAnsi="Times New Roman"/>
-          <w:sz w:val="22"/>
-          <w:szCs w:val="22"/>
-        </w:rPr>
-        <w:t>100ms</w:t>
+        <w:t xml:space="preserve">cone </w:t>
+      </w:r>
+      <w:r>
+        <w:rPr>
+          <w:rStyle w:val="None"/>
+          <w:rFonts w:ascii="Times New Roman" w:hAnsi="Times New Roman"/>
+          <w:sz w:val="22"/>
+          <w:szCs w:val="22"/>
+        </w:rPr>
+        <w:t>isomerization</w:t>
+      </w:r>
+      <w:r>
+        <w:rPr>
+          <w:rStyle w:val="None"/>
+          <w:rFonts w:ascii="Times New Roman" w:hAnsi="Times New Roman"/>
+          <w:sz w:val="22"/>
+          <w:szCs w:val="22"/>
+        </w:rPr>
+        <w:t>s</w:t>
       </w:r>
       <w:r>
         <w:rPr>
@@ -31789,79 +32287,16 @@
           <w:sz w:val="22"/>
           <w:szCs w:val="22"/>
         </w:rPr>
-        <w:t>integration</w:t>
-      </w:r>
-      <w:r>
-        <w:rPr>
-          <w:rStyle w:val="None"/>
-          <w:rFonts w:ascii="Times New Roman" w:hAnsi="Times New Roman"/>
-          <w:sz w:val="22"/>
-          <w:szCs w:val="22"/>
-        </w:rPr>
-        <w:t xml:space="preserve"> time</w:t>
-      </w:r>
-      <w:r>
-        <w:rPr>
-          <w:rStyle w:val="None"/>
-          <w:rFonts w:ascii="Times New Roman" w:hAnsi="Times New Roman"/>
-          <w:sz w:val="22"/>
-          <w:szCs w:val="22"/>
-        </w:rPr>
-        <w:t xml:space="preserve">, </w:t>
-      </w:r>
-      <w:r>
-        <w:rPr>
-          <w:rStyle w:val="None"/>
-          <w:rFonts w:ascii="Times New Roman" w:hAnsi="Times New Roman"/>
-          <w:sz w:val="22"/>
-          <w:szCs w:val="22"/>
-        </w:rPr>
-        <w:t xml:space="preserve">and </w:t>
-      </w:r>
-      <w:r>
-        <w:rPr>
-          <w:rStyle w:val="None"/>
-          <w:rFonts w:ascii="Times New Roman" w:hAnsi="Times New Roman"/>
-          <w:sz w:val="22"/>
-          <w:szCs w:val="22"/>
-        </w:rPr>
-        <w:t>included simulation of</w:t>
-      </w:r>
-      <w:r>
-        <w:rPr>
-          <w:rStyle w:val="None"/>
-          <w:rFonts w:ascii="Times New Roman" w:hAnsi="Times New Roman"/>
-          <w:sz w:val="22"/>
-          <w:szCs w:val="22"/>
-        </w:rPr>
-        <w:t xml:space="preserve"> the Poisson </w:t>
-      </w:r>
-      <w:r>
-        <w:rPr>
-          <w:rStyle w:val="None"/>
-          <w:rFonts w:ascii="Times New Roman" w:hAnsi="Times New Roman"/>
-          <w:sz w:val="22"/>
-          <w:szCs w:val="22"/>
-        </w:rPr>
-        <w:t xml:space="preserve">variability </w:t>
-      </w:r>
-      <w:r>
-        <w:rPr>
-          <w:rStyle w:val="None"/>
-          <w:rFonts w:ascii="Times New Roman" w:hAnsi="Times New Roman"/>
-          <w:sz w:val="22"/>
-          <w:szCs w:val="22"/>
-        </w:rPr>
-        <w:t>of the isomerization</w:t>
-      </w:r>
-      <w:r>
-        <w:rPr>
-          <w:rStyle w:val="None"/>
-          <w:rFonts w:ascii="Times New Roman" w:hAnsi="Times New Roman"/>
-          <w:sz w:val="22"/>
-          <w:szCs w:val="22"/>
-        </w:rPr>
-        <w:t>s</w:t>
+        <w:t xml:space="preserve">were demosaiced using linear interpolation to </w:t>
+      </w:r>
+      <w:r>
+        <w:rPr>
+          <w:rStyle w:val="None"/>
+          <w:rFonts w:ascii="Times New Roman" w:hAnsi="Times New Roman"/>
+          <w:sz w:val="22"/>
+          <w:szCs w:val="22"/>
+        </w:rPr>
+        <w:t>estimate LMS</w:t>
       </w:r>
       <w:r>
         <w:rPr>
@@ -31879,125 +32314,6 @@
           <w:sz w:val="22"/>
           <w:szCs w:val="22"/>
         </w:rPr>
-        <w:fldChar w:fldCharType="begin"/>
-      </w:r>
-      <w:r>
-        <w:rPr>
-          <w:rStyle w:val="None"/>
-          <w:rFonts w:ascii="Times New Roman" w:hAnsi="Times New Roman"/>
-          <w:sz w:val="22"/>
-          <w:szCs w:val="22"/>
-        </w:rPr>
-        <w:instrText xml:space="preserve"> ADDIN EN.CITE &lt;EndNote&gt;&lt;Cite&gt;&lt;Author&gt;Rodieck&lt;/Author&gt;&lt;Year&gt;1998&lt;/Year&gt;&lt;RecNum&gt;2524&lt;/RecNum&gt;&lt;DisplayText&gt;(Rodieck, 1998)&lt;/DisplayText&gt;&lt;record&gt;&lt;rec-number&gt;2524&lt;/rec-number&gt;&lt;foreign-keys&gt;&lt;key app="EN" db-id="592dpt2f590x0mezte35f5fwef0rtp2xsfrz" timestamp="1617976261"&gt;2524&lt;/key&gt;&lt;/foreign-keys&gt;&lt;ref-type name="Book"&gt;6&lt;/ref-type&gt;&lt;contributors&gt;&lt;authors&gt;&lt;author&gt;Rodieck, R.W.&lt;/author&gt;&lt;/authors&gt;&lt;/contributors&gt;&lt;titles&gt;&lt;title&gt;The First Steps in Seeing&lt;/title&gt;&lt;/titles&gt;&lt;dates&gt;&lt;year&gt;1998&lt;/year&gt;&lt;/dates&gt;&lt;pub-location&gt;Sunderland, Mass.&lt;/pub-location&gt;&lt;publisher&gt;Sinauer&lt;/publisher&gt;&lt;urls&gt;&lt;/urls&gt;&lt;/record&gt;&lt;/Cite&gt;&lt;/EndNote&gt;</w:instrText>
-      </w:r>
-      <w:r>
-        <w:rPr>
-          <w:rStyle w:val="None"/>
-          <w:rFonts w:ascii="Times New Roman" w:hAnsi="Times New Roman"/>
-          <w:sz w:val="22"/>
-          <w:szCs w:val="22"/>
-        </w:rPr>
-        <w:fldChar w:fldCharType="separate"/>
-      </w:r>
-      <w:r>
-        <w:rPr>
-          <w:rStyle w:val="None"/>
-          <w:rFonts w:ascii="Times New Roman" w:hAnsi="Times New Roman"/>
-          <w:noProof/>
-          <w:sz w:val="22"/>
-          <w:szCs w:val="22"/>
-        </w:rPr>
-        <w:t>(Rodieck, 1998)</w:t>
-      </w:r>
-      <w:r>
-        <w:rPr>
-          <w:rStyle w:val="None"/>
-          <w:rFonts w:ascii="Times New Roman" w:hAnsi="Times New Roman"/>
-          <w:sz w:val="22"/>
-          <w:szCs w:val="22"/>
-        </w:rPr>
-        <w:fldChar w:fldCharType="end"/>
-      </w:r>
-      <w:r>
-        <w:rPr>
-          <w:rStyle w:val="None"/>
-          <w:rFonts w:ascii="Times New Roman" w:hAnsi="Times New Roman"/>
-          <w:sz w:val="22"/>
-          <w:szCs w:val="22"/>
-        </w:rPr>
-        <w:t xml:space="preserve">. The </w:t>
-      </w:r>
-      <w:r>
-        <w:rPr>
-          <w:rStyle w:val="None"/>
-          <w:rFonts w:ascii="Times New Roman" w:hAnsi="Times New Roman"/>
-          <w:sz w:val="22"/>
-          <w:szCs w:val="22"/>
-          <w:lang w:val="it-IT"/>
-        </w:rPr>
-        <w:t xml:space="preserve">cone </w:t>
-      </w:r>
-      <w:r>
-        <w:rPr>
-          <w:rStyle w:val="None"/>
-          <w:rFonts w:ascii="Times New Roman" w:hAnsi="Times New Roman"/>
-          <w:sz w:val="22"/>
-          <w:szCs w:val="22"/>
-        </w:rPr>
-        <w:t>isomerization</w:t>
-      </w:r>
-      <w:r>
-        <w:rPr>
-          <w:rStyle w:val="None"/>
-          <w:rFonts w:ascii="Times New Roman" w:hAnsi="Times New Roman"/>
-          <w:sz w:val="22"/>
-          <w:szCs w:val="22"/>
-        </w:rPr>
-        <w:t>s</w:t>
-      </w:r>
-      <w:r>
-        <w:rPr>
-          <w:rStyle w:val="None"/>
-          <w:rFonts w:ascii="Times New Roman" w:hAnsi="Times New Roman"/>
-          <w:sz w:val="22"/>
-          <w:szCs w:val="22"/>
-        </w:rPr>
-        <w:t xml:space="preserve"> </w:t>
-      </w:r>
-      <w:r>
-        <w:rPr>
-          <w:rStyle w:val="None"/>
-          <w:rFonts w:ascii="Times New Roman" w:hAnsi="Times New Roman"/>
-          <w:sz w:val="22"/>
-          <w:szCs w:val="22"/>
-        </w:rPr>
-        <w:t xml:space="preserve">were demosaiced using linear interpolation to </w:t>
-      </w:r>
-      <w:r>
-        <w:rPr>
-          <w:rStyle w:val="None"/>
-          <w:rFonts w:ascii="Times New Roman" w:hAnsi="Times New Roman"/>
-          <w:sz w:val="22"/>
-          <w:szCs w:val="22"/>
-        </w:rPr>
-        <w:t>estimate LMS</w:t>
-      </w:r>
-      <w:r>
-        <w:rPr>
-          <w:rStyle w:val="None"/>
-          <w:rFonts w:ascii="Times New Roman" w:hAnsi="Times New Roman"/>
-          <w:sz w:val="22"/>
-          <w:szCs w:val="22"/>
-        </w:rPr>
-        <w:t xml:space="preserve"> </w:t>
-      </w:r>
-      <w:r>
-        <w:rPr>
-          <w:rStyle w:val="None"/>
-          <w:rFonts w:ascii="Times New Roman" w:hAnsi="Times New Roman"/>
-          <w:sz w:val="22"/>
-          <w:szCs w:val="22"/>
-        </w:rPr>
         <w:t>isomer</w:t>
       </w:r>
       <w:r>
@@ -32079,7 +32395,27 @@
           <w:sz w:val="22"/>
           <w:szCs w:val="22"/>
         </w:rPr>
-        <w:t>three cone classes similar to each other.</w:t>
+        <w:t xml:space="preserve">three cone classes </w:t>
+      </w:r>
+      <w:proofErr w:type="gramStart"/>
+      <w:r>
+        <w:rPr>
+          <w:rStyle w:val="None"/>
+          <w:rFonts w:ascii="Times New Roman" w:hAnsi="Times New Roman"/>
+          <w:sz w:val="22"/>
+          <w:szCs w:val="22"/>
+        </w:rPr>
+        <w:t>similar to</w:t>
+      </w:r>
+      <w:proofErr w:type="gramEnd"/>
+      <w:r>
+        <w:rPr>
+          <w:rStyle w:val="None"/>
+          <w:rFonts w:ascii="Times New Roman" w:hAnsi="Times New Roman"/>
+          <w:sz w:val="22"/>
+          <w:szCs w:val="22"/>
+        </w:rPr>
+        <w:t xml:space="preserve"> each other.</w:t>
       </w:r>
       <w:r>
         <w:rPr>
@@ -32471,27 +32807,7 @@
           <w:sz w:val="22"/>
           <w:szCs w:val="22"/>
         </w:rPr>
-        <w:t>as the sum the</w:t>
-      </w:r>
-      <w:del w:id="12" w:author="Vijay Singh" w:date="2021-05-02T22:55:00Z">
-        <w:r>
-          <w:rPr>
-            <w:rStyle w:val="None"/>
-            <w:rFonts w:ascii="Times New Roman" w:hAnsi="Times New Roman"/>
-            <w:sz w:val="22"/>
-            <w:szCs w:val="22"/>
-          </w:rPr>
-          <w:delText xml:space="preserve"> the</w:delText>
-        </w:r>
-      </w:del>
-      <w:r>
-        <w:rPr>
-          <w:rStyle w:val="None"/>
-          <w:rFonts w:ascii="Times New Roman" w:hAnsi="Times New Roman"/>
-          <w:sz w:val="22"/>
-          <w:szCs w:val="22"/>
-        </w:rPr>
-        <w:t xml:space="preserve"> L, M and S </w:t>
+        <w:t xml:space="preserve">as the sum the L, M and S </w:t>
       </w:r>
       <w:r>
         <w:rPr>
@@ -32880,7 +33196,27 @@
           <w:sz w:val="22"/>
           <w:szCs w:val="22"/>
         </w:rPr>
-        <w:t xml:space="preserve"> similar to the </w:t>
+        <w:t xml:space="preserve"> </w:t>
+      </w:r>
+      <w:proofErr w:type="gramStart"/>
+      <w:r>
+        <w:rPr>
+          <w:rStyle w:val="None"/>
+          <w:rFonts w:ascii="Times New Roman" w:hAnsi="Times New Roman"/>
+          <w:sz w:val="22"/>
+          <w:szCs w:val="22"/>
+        </w:rPr>
+        <w:t>similar to</w:t>
+      </w:r>
+      <w:proofErr w:type="gramEnd"/>
+      <w:r>
+        <w:rPr>
+          <w:rStyle w:val="None"/>
+          <w:rFonts w:ascii="Times New Roman" w:hAnsi="Times New Roman"/>
+          <w:sz w:val="22"/>
+          <w:szCs w:val="22"/>
+        </w:rPr>
+        <w:t xml:space="preserve"> the </w:t>
       </w:r>
       <w:r>
         <w:rPr>
@@ -33141,7 +33477,27 @@
           <w:sz w:val="22"/>
           <w:szCs w:val="22"/>
         </w:rPr>
-        <w:t xml:space="preserve"> similar to the method used for human data</w:t>
+        <w:t xml:space="preserve"> </w:t>
+      </w:r>
+      <w:proofErr w:type="gramStart"/>
+      <w:r>
+        <w:rPr>
+          <w:rStyle w:val="None"/>
+          <w:rFonts w:ascii="Times New Roman" w:hAnsi="Times New Roman"/>
+          <w:sz w:val="22"/>
+          <w:szCs w:val="22"/>
+        </w:rPr>
+        <w:t>similar to</w:t>
+      </w:r>
+      <w:proofErr w:type="gramEnd"/>
+      <w:r>
+        <w:rPr>
+          <w:rStyle w:val="None"/>
+          <w:rFonts w:ascii="Times New Roman" w:hAnsi="Times New Roman"/>
+          <w:sz w:val="22"/>
+          <w:szCs w:val="22"/>
+        </w:rPr>
+        <w:t xml:space="preserve"> the method used for human data</w:t>
       </w:r>
       <w:r>
         <w:rPr>
@@ -34327,7 +34683,6 @@
           <w:szCs w:val="22"/>
         </w:rPr>
       </w:pPr>
-      <w:commentRangeStart w:id="13"/>
       <w:r>
         <w:rPr>
           <w:rStyle w:val="None"/>
@@ -34338,20 +34693,6 @@
           <w:szCs w:val="22"/>
         </w:rPr>
         <w:t>Code and Data Availability</w:t>
-      </w:r>
-      <w:commentRangeEnd w:id="13"/>
-      <w:r>
-        <w:rPr>
-          <w:rStyle w:val="CommentReference"/>
-          <w:rFonts w:ascii="Times New Roman" w:hAnsi="Times New Roman" w:cs="Times New Roman"/>
-          <w:color w:val="auto"/>
-          <w14:textOutline w14:w="0" w14:cap="rnd" w14:cmpd="sng" w14:algn="ctr">
-            <w14:noFill/>
-            <w14:prstDash w14:val="solid"/>
-            <w14:bevel/>
-          </w14:textOutline>
-        </w:rPr>
-        <w:commentReference w:id="13"/>
       </w:r>
     </w:p>
     <w:p>
@@ -34365,22 +34706,95 @@
           <w:szCs w:val="22"/>
         </w:rPr>
       </w:pPr>
-      <w:r>
-        <w:rPr>
-          <w:rFonts w:ascii="Times New Roman" w:hAnsi="Times New Roman"/>
-          <w:sz w:val="22"/>
-          <w:szCs w:val="22"/>
-        </w:rPr>
-        <w:t xml:space="preserve">Observers response in the psychophysics task and their thresholds are provided in the supplementary documents. </w:t>
-      </w:r>
-      <w:r>
-        <w:rPr>
-          <w:rFonts w:ascii="Times New Roman" w:hAnsi="Times New Roman"/>
-          <w:sz w:val="22"/>
-          <w:szCs w:val="22"/>
-          <w:highlight w:val="yellow"/>
-        </w:rPr>
-        <w:t>The SI also provides the MATLAB scripts to generate Figures 2, 4, 5 and 6 and the scripts to get model thresholds.</w:t>
+      <w:proofErr w:type="gramStart"/>
+      <w:r>
+        <w:rPr>
+          <w:rFonts w:ascii="Times New Roman" w:hAnsi="Times New Roman"/>
+          <w:sz w:val="22"/>
+          <w:szCs w:val="22"/>
+        </w:rPr>
+        <w:t>Observers</w:t>
+      </w:r>
+      <w:proofErr w:type="gramEnd"/>
+      <w:r>
+        <w:rPr>
+          <w:rFonts w:ascii="Times New Roman" w:hAnsi="Times New Roman"/>
+          <w:sz w:val="22"/>
+          <w:szCs w:val="22"/>
+        </w:rPr>
+        <w:t xml:space="preserve"> response in the psychophysics task and their thresholds are provided </w:t>
+      </w:r>
+      <w:r>
+        <w:rPr>
+          <w:rFonts w:ascii="Times New Roman" w:hAnsi="Times New Roman"/>
+          <w:sz w:val="22"/>
+          <w:szCs w:val="22"/>
+        </w:rPr>
+        <w:t xml:space="preserve">as </w:t>
+      </w:r>
+      <w:r>
+        <w:rPr>
+          <w:rFonts w:ascii="Times New Roman" w:hAnsi="Times New Roman"/>
+          <w:sz w:val="22"/>
+          <w:szCs w:val="22"/>
+        </w:rPr>
+        <w:t xml:space="preserve">supplementary </w:t>
+      </w:r>
+      <w:r>
+        <w:rPr>
+          <w:rFonts w:ascii="Times New Roman" w:hAnsi="Times New Roman"/>
+          <w:sz w:val="22"/>
+          <w:szCs w:val="22"/>
+        </w:rPr>
+        <w:t>information</w:t>
+      </w:r>
+      <w:r>
+        <w:rPr>
+          <w:rFonts w:ascii="Times New Roman" w:hAnsi="Times New Roman"/>
+          <w:sz w:val="22"/>
+          <w:szCs w:val="22"/>
+        </w:rPr>
+        <w:t xml:space="preserve"> </w:t>
+      </w:r>
+      <w:r>
+        <w:rPr>
+          <w:rFonts w:ascii="Times New Roman" w:hAnsi="Times New Roman"/>
+          <w:sz w:val="22"/>
+          <w:szCs w:val="22"/>
+        </w:rPr>
+        <w:t>(SI)</w:t>
+      </w:r>
+      <w:r>
+        <w:rPr>
+          <w:rFonts w:ascii="Times New Roman" w:hAnsi="Times New Roman"/>
+          <w:sz w:val="22"/>
+          <w:szCs w:val="22"/>
+        </w:rPr>
+        <w:t xml:space="preserve">. </w:t>
+      </w:r>
+      <w:r>
+        <w:rPr>
+          <w:rFonts w:ascii="Times New Roman" w:hAnsi="Times New Roman"/>
+          <w:sz w:val="22"/>
+          <w:szCs w:val="22"/>
+        </w:rPr>
+        <w:t>The SI also provides the MATLAB scripts to generate Figures 2, 4, 5 and 6 and the scripts to get thresholds</w:t>
+      </w:r>
+      <w:r>
+        <w:rPr>
+          <w:rFonts w:ascii="Times New Roman" w:hAnsi="Times New Roman"/>
+          <w:sz w:val="22"/>
+          <w:szCs w:val="22"/>
+        </w:rPr>
+        <w:t xml:space="preserve"> of the LINRF model</w:t>
+      </w:r>
+      <w:r>
+        <w:rPr>
+          <w:rFonts w:ascii="Times New Roman" w:hAnsi="Times New Roman"/>
+          <w:sz w:val="22"/>
+          <w:szCs w:val="22"/>
+        </w:rPr>
+        <w:t>.</w:t>
       </w:r>
       <w:r>
         <w:rPr>
@@ -34389,6 +34803,22 @@
           <w:szCs w:val="22"/>
         </w:rPr>
         <w:t xml:space="preserve"> The retinal images are provided as .mat files in a zip folder.</w:t>
+      </w:r>
+      <w:r>
+        <w:rPr>
+          <w:rFonts w:ascii="Times New Roman" w:hAnsi="Times New Roman"/>
+          <w:sz w:val="22"/>
+          <w:szCs w:val="22"/>
+        </w:rPr>
+        <w:t xml:space="preserve"> The SI is available at: </w:t>
+      </w:r>
+      <w:r>
+        <w:rPr>
+          <w:rFonts w:ascii="Times New Roman" w:hAnsi="Times New Roman"/>
+          <w:sz w:val="22"/>
+          <w:szCs w:val="22"/>
+        </w:rPr>
+        <w:t>https://github.com/vijaysoophie/EquivalentNoisePaper</w:t>
       </w:r>
     </w:p>
     <w:p>
@@ -34481,18 +34911,22 @@
           <w:sz w:val="22"/>
           <w:szCs w:val="22"/>
         </w:rPr>
-        <w:t xml:space="preserve"> a comparison image and indicated the one in which the spherical target object in the center of the image was lighter. Example standard and comparison images are shown. The images were computer graphics simulations. The simulated reflectance functions of the target were spectrally flat and the spheres appeared gray. The overall reflectance of the target was held fixed in the standard images, and differed between standard and comparison. Performance (proportion correct) was measured as a function of this difference to determine discrimination threshold. The reflectance functions of objects in the background could be held fixed or vary between standard and comparison on each trial (as illustrated here). The order of presentation of the standard and comparison images was randomized from trial to trial. Discrimination thresholds were measured as function of the amount of variation in background object reflectance. </w:t>
+        <w:t xml:space="preserve"> a comparison image and indicated the one in which the spherical target object in the center of the image was lighter. Example standard and comparison images are shown. The images were computer graphics simulations. The simulated reflectance functions of the target were spectrally flat, and the spheres appeared gray. The overall reflectance of the target was held fixed in the standard images and differed between standard and comparison. Performance (proportion correct) was measured as a function of this difference to determine discrimination threshold. The reflectance functions of objects in the background could be held fixed or vary between standard and comparison on each trial (as illustrated here). The order of presentation of the standard and comparison images was randomized from trial to trial. Discrimination thresholds were measured as function of the amount of variation in background object reflectance. </w:t>
       </w:r>
     </w:p>
     <w:p>
       <w:pPr>
-        <w:rPr>
+        <w:pStyle w:val="Default"/>
+        <w:spacing w:before="0" w:after="270"/>
+        <w:rPr>
+          <w:rFonts w:ascii="Times New Roman" w:hAnsi="Times New Roman"/>
           <w:sz w:val="22"/>
           <w:szCs w:val="22"/>
         </w:rPr>
       </w:pPr>
       <w:r>
         <w:rPr>
+          <w:rFonts w:ascii="Times New Roman" w:hAnsi="Times New Roman"/>
           <w:b/>
           <w:bCs/>
           <w:sz w:val="22"/>
@@ -34502,6 +34936,7 @@
       </w:r>
       <w:r>
         <w:rPr>
+          <w:rFonts w:ascii="Times New Roman" w:hAnsi="Times New Roman"/>
           <w:sz w:val="22"/>
           <w:szCs w:val="22"/>
         </w:rPr>
@@ -34509,6 +34944,7 @@
       </w:r>
       <w:r>
         <w:rPr>
+          <w:rFonts w:ascii="Times New Roman" w:hAnsi="Times New Roman"/>
           <w:sz w:val="22"/>
           <w:szCs w:val="22"/>
           <w:vertAlign w:val="subscript"/>
@@ -34517,21 +34953,34 @@
       </w:r>
       <w:r>
         <w:rPr>
-          <w:sz w:val="22"/>
-          <w:szCs w:val="22"/>
-        </w:rPr>
-        <w:t xml:space="preserve"> indicates the time of the observer’s response for the (N-1)</w:t>
-      </w:r>
-      <w:r>
-        <w:rPr>
+          <w:rFonts w:ascii="Times New Roman" w:hAnsi="Times New Roman"/>
+          <w:sz w:val="22"/>
+          <w:szCs w:val="22"/>
+        </w:rPr>
+        <w:t xml:space="preserve"> indicates the time of the observer’s response for the (N-</w:t>
+      </w:r>
+      <w:proofErr w:type="gramStart"/>
+      <w:r>
+        <w:rPr>
+          <w:rFonts w:ascii="Times New Roman" w:hAnsi="Times New Roman"/>
+          <w:sz w:val="22"/>
+          <w:szCs w:val="22"/>
+        </w:rPr>
+        <w:t>1)</w:t>
+      </w:r>
+      <w:r>
+        <w:rPr>
+          <w:rFonts w:ascii="Times New Roman" w:hAnsi="Times New Roman"/>
           <w:sz w:val="22"/>
           <w:szCs w:val="22"/>
           <w:vertAlign w:val="superscript"/>
         </w:rPr>
         <w:t>th</w:t>
       </w:r>
-      <w:r>
-        <w:rPr>
+      <w:proofErr w:type="gramEnd"/>
+      <w:r>
+        <w:rPr>
+          <w:rFonts w:ascii="Times New Roman" w:hAnsi="Times New Roman"/>
           <w:sz w:val="22"/>
           <w:szCs w:val="22"/>
         </w:rPr>
@@ -34539,6 +34988,7 @@
       </w:r>
       <w:r>
         <w:rPr>
+          <w:rFonts w:ascii="Times New Roman" w:hAnsi="Times New Roman"/>
           <w:sz w:val="22"/>
           <w:szCs w:val="22"/>
           <w:vertAlign w:val="superscript"/>
@@ -34547,6 +34997,7 @@
       </w:r>
       <w:r>
         <w:rPr>
+          <w:rFonts w:ascii="Times New Roman" w:hAnsi="Times New Roman"/>
           <w:sz w:val="22"/>
           <w:szCs w:val="22"/>
         </w:rPr>
@@ -34554,6 +35005,7 @@
       </w:r>
       <w:r>
         <w:rPr>
+          <w:rFonts w:ascii="Times New Roman" w:hAnsi="Times New Roman"/>
           <w:sz w:val="22"/>
           <w:szCs w:val="22"/>
           <w:vertAlign w:val="superscript"/>
@@ -34562,6 +35014,7 @@
       </w:r>
       <w:r>
         <w:rPr>
+          <w:rFonts w:ascii="Times New Roman" w:hAnsi="Times New Roman"/>
           <w:sz w:val="22"/>
           <w:szCs w:val="22"/>
         </w:rPr>
@@ -34569,6 +35022,7 @@
       </w:r>
       <w:r>
         <w:rPr>
+          <w:rFonts w:ascii="Times New Roman" w:hAnsi="Times New Roman"/>
           <w:sz w:val="22"/>
           <w:szCs w:val="22"/>
           <w:vertAlign w:val="subscript"/>
@@ -34577,6 +35031,7 @@
       </w:r>
       <w:r>
         <w:rPr>
+          <w:rFonts w:ascii="Times New Roman" w:hAnsi="Times New Roman"/>
           <w:sz w:val="22"/>
           <w:szCs w:val="22"/>
           <w:vertAlign w:val="subscript"/>
@@ -34585,6 +35040,7 @@
       </w:r>
       <w:r>
         <w:rPr>
+          <w:rFonts w:ascii="Times New Roman" w:hAnsi="Times New Roman"/>
           <w:sz w:val="22"/>
           <w:szCs w:val="22"/>
         </w:rPr>
@@ -34592,6 +35048,7 @@
       </w:r>
       <w:r>
         <w:rPr>
+          <w:rFonts w:ascii="Times New Roman" w:hAnsi="Times New Roman"/>
           <w:sz w:val="22"/>
           <w:szCs w:val="22"/>
         </w:rPr>
@@ -34634,25 +35091,7 @@
           <w:sz w:val="22"/>
           <w:szCs w:val="22"/>
         </w:rPr>
-        <w:t xml:space="preserve"> We recorded the proportion of times the observer chose the target in the comparison image to be lighter, as a function of the comparison LRF. The LRF of the target object in the standard image was fixed at 0.4. The LRF of the target object in the comparison image were chosen from 11 linearly spaced values in the range [0.35, 0.45]. Thirty trials were presented at each comparison LRF value. We fit a cumulative normal distribution to the proportion comparison chosen data using maximum likelihood methods. The guess and lapse rates were assumed to be equal and were restricted to be in the range [0, 0.05]. The threshold was measured as the difference between the LRF at proportion comparison chosen equal to 0.7604 and 0.5, as predicted by the cumulative normal fit. This figure shows the data for </w:t>
-      </w:r>
-      <w:r>
-        <w:rPr>
-          <w:rStyle w:val="None"/>
-          <w:rFonts w:ascii="Times New Roman" w:hAnsi="Times New Roman"/>
-          <w:sz w:val="22"/>
-          <w:szCs w:val="22"/>
-        </w:rPr>
-        <w:t>Observer 2</w:t>
-      </w:r>
-      <w:r>
-        <w:rPr>
-          <w:rStyle w:val="None"/>
-          <w:rFonts w:ascii="Times New Roman" w:hAnsi="Times New Roman"/>
-          <w:sz w:val="22"/>
-          <w:szCs w:val="22"/>
-        </w:rPr>
-        <w:t xml:space="preserve"> for scale factor 0.00 in the first experimental session for that observer.  The point of subjective equality (PSE, the LRF corresponding to proportion chosen 0.5) was close to 0.4 as expected and the threshold was 0.0233. The lapse rate for this fit was </w:t>
+        <w:t xml:space="preserve"> We recorded the proportion of times the observer chose the target in the comparison image to be lighter, as a function of the comparison LRF. The LRF of the target object in the standard image was fixed at 0.4. The LRF of the target object in the comparison image were chosen from 11 linearly spaced values in the range [0.35, 0.45]. Thirty trials were presented at each comparison LRF value. We fit a cumulative normal distribution to the proportion comparison chosen data using maximum likelihood methods. The guess and lapse rates were assumed to be equal and were restricted to be in the range [0, 0.05]. The threshold was measured as the difference between the LRF at proportion comparison chosen equal to 0.7604 and 0.5, as predicted by the cumulative normal fit. This figure shows the data for Observer 2 for scale factor 0.00 in the first experimental session for that observer.  The point of subjective equality (PSE, the LRF corresponding to proportion chosen 0.5) was close to 0.4 as expected and the threshold was 0.0233. The lapse rate for this fit was </w:t>
       </w:r>
       <w:r>
         <w:rPr>
@@ -34784,43 +35223,7 @@
           <w:sz w:val="22"/>
           <w:szCs w:val="22"/>
         </w:rPr>
-        <w:t>the function</w:t>
-      </w:r>
-      <w:r>
-        <w:rPr>
-          <w:rStyle w:val="None"/>
-          <w:rFonts w:ascii="Times New Roman" w:hAnsi="Times New Roman" w:cs="Times New Roman"/>
-          <w:sz w:val="22"/>
-          <w:szCs w:val="22"/>
-        </w:rPr>
-        <w:t xml:space="preserve"> (</w:t>
-      </w:r>
-      <w:r>
-        <w:rPr>
-          <w:rStyle w:val="None"/>
-          <w:rFonts w:ascii="Times New Roman" w:hAnsi="Times New Roman" w:cs="Times New Roman"/>
-          <w:sz w:val="22"/>
-          <w:szCs w:val="22"/>
-        </w:rPr>
-        <w:t>SDT</w:t>
-      </w:r>
-      <w:r>
-        <w:rPr>
-          <w:rStyle w:val="None"/>
-          <w:rFonts w:ascii="Times New Roman" w:hAnsi="Times New Roman" w:cs="Times New Roman"/>
-          <w:sz w:val="22"/>
-          <w:szCs w:val="22"/>
-        </w:rPr>
-        <w:t xml:space="preserve"> Model)</w:t>
-      </w:r>
-      <w:r>
-        <w:rPr>
-          <w:rStyle w:val="None"/>
-          <w:rFonts w:ascii="Times New Roman" w:hAnsi="Times New Roman" w:cs="Times New Roman"/>
-          <w:sz w:val="22"/>
-          <w:szCs w:val="22"/>
-        </w:rPr>
-        <w:t xml:space="preserve"> </w:t>
+        <w:t xml:space="preserve">the function (SDT Model)  </w:t>
       </w:r>
       <m:oMath>
         <m:sSup>
@@ -35144,7 +35547,7 @@
           <w:sz w:val="22"/>
           <w:szCs w:val="22"/>
         </w:rPr>
-        <w:t xml:space="preserve">threshold of the </w:t>
+        <w:t xml:space="preserve">threshold of the linear receptive field (LINRF) </w:t>
       </w:r>
       <w:r>
         <w:rPr>
@@ -35153,7 +35556,7 @@
           <w:sz w:val="22"/>
           <w:szCs w:val="22"/>
         </w:rPr>
-        <w:t>LINRF</w:t>
+        <w:t>mode</w:t>
       </w:r>
       <w:r>
         <w:rPr>
@@ -35162,7 +35565,7 @@
           <w:sz w:val="22"/>
           <w:szCs w:val="22"/>
         </w:rPr>
-        <w:t xml:space="preserve"> </w:t>
+        <w:t xml:space="preserve">l was estimated at 10 logarithmically spaced values of the covariance scalar (black squares). The black smooth curve is a smooth fit to these points of the </w:t>
       </w:r>
       <w:r>
         <w:rPr>
@@ -35171,34 +35574,8 @@
           <w:sz w:val="22"/>
           <w:szCs w:val="22"/>
         </w:rPr>
-        <w:t>mode</w:t>
-      </w:r>
-      <w:r>
-        <w:rPr>
-          <w:rStyle w:val="None"/>
-          <w:rFonts w:ascii="Times New Roman" w:hAnsi="Times New Roman" w:cs="Times New Roman"/>
-          <w:sz w:val="22"/>
-          <w:szCs w:val="22"/>
-        </w:rPr>
-        <w:t xml:space="preserve">l was estimated at 10 logarithmically spaced values of the covariance scalar (black squares). The black smooth curve is </w:t>
-      </w:r>
-      <w:r>
-        <w:rPr>
-          <w:rStyle w:val="None"/>
-          <w:rFonts w:ascii="Times New Roman" w:hAnsi="Times New Roman" w:cs="Times New Roman"/>
-          <w:sz w:val="22"/>
-          <w:szCs w:val="22"/>
-        </w:rPr>
-        <w:t>a smooth fit</w:t>
-      </w:r>
-      <w:r>
-        <w:rPr>
-          <w:rStyle w:val="None"/>
-          <w:rFonts w:ascii="Times New Roman" w:hAnsi="Times New Roman" w:cs="Times New Roman"/>
-          <w:sz w:val="22"/>
-          <w:szCs w:val="22"/>
-        </w:rPr>
-        <w:t xml:space="preserve"> to these points of the functional form </w:t>
+        <w:lastRenderedPageBreak/>
+        <w:t xml:space="preserve">functional form </w:t>
       </w:r>
       <m:oMath>
         <m:func>
@@ -35592,25 +35969,7 @@
           <w:sz w:val="22"/>
           <w:szCs w:val="22"/>
         </w:rPr>
-        <w:t xml:space="preserve"> are parameters</w:t>
-      </w:r>
-      <w:r>
-        <w:rPr>
-          <w:rStyle w:val="None"/>
-          <w:rFonts w:ascii="Times New Roman" w:hAnsi="Times New Roman" w:cs="Times New Roman"/>
-          <w:sz w:val="22"/>
-          <w:szCs w:val="22"/>
-        </w:rPr>
-        <w:t xml:space="preserve"> adjusted in the fit</w:t>
-      </w:r>
-      <w:r>
-        <w:rPr>
-          <w:rStyle w:val="None"/>
-          <w:rFonts w:ascii="Times New Roman" w:hAnsi="Times New Roman" w:cs="Times New Roman"/>
-          <w:sz w:val="22"/>
-          <w:szCs w:val="22"/>
-        </w:rPr>
-        <w:t>.</w:t>
+        <w:t xml:space="preserve"> are parameters adjusted in the fit.</w:t>
       </w:r>
     </w:p>
     <w:p>
@@ -35632,7 +35991,6 @@
           <w:sz w:val="22"/>
           <w:szCs w:val="22"/>
         </w:rPr>
-        <w:lastRenderedPageBreak/>
         <w:t>Figure 5: Threshold of individual human observers.</w:t>
       </w:r>
       <w:r>
@@ -35651,43 +36009,7 @@
           <w:sz w:val="22"/>
           <w:szCs w:val="22"/>
         </w:rPr>
-        <w:t xml:space="preserve">The parameters of the </w:t>
-      </w:r>
-      <w:r>
-        <w:rPr>
-          <w:rStyle w:val="None"/>
-          <w:rFonts w:ascii="Times New Roman" w:hAnsi="Times New Roman" w:cs="Times New Roman"/>
-          <w:sz w:val="22"/>
-          <w:szCs w:val="22"/>
-        </w:rPr>
-        <w:t>SDT</w:t>
-      </w:r>
-      <w:r>
-        <w:rPr>
-          <w:rStyle w:val="None"/>
-          <w:rFonts w:ascii="Times New Roman" w:hAnsi="Times New Roman" w:cs="Times New Roman"/>
-          <w:sz w:val="22"/>
-          <w:szCs w:val="22"/>
-        </w:rPr>
-        <w:t xml:space="preserve"> model and the </w:t>
-      </w:r>
-      <w:r>
-        <w:rPr>
-          <w:rStyle w:val="None"/>
-          <w:rFonts w:ascii="Times New Roman" w:hAnsi="Times New Roman" w:cs="Times New Roman"/>
-          <w:sz w:val="22"/>
-          <w:szCs w:val="22"/>
-        </w:rPr>
-        <w:t>LINRF</w:t>
-      </w:r>
-      <w:r>
-        <w:rPr>
-          <w:rStyle w:val="None"/>
-          <w:rFonts w:ascii="Times New Roman" w:hAnsi="Times New Roman" w:cs="Times New Roman"/>
-          <w:sz w:val="22"/>
-          <w:szCs w:val="22"/>
-        </w:rPr>
-        <w:t xml:space="preserve"> models were obtained separately for each observer.</w:t>
+        <w:t>The parameters of the SDT model and the LINRF models were obtained separately for each observer.</w:t>
       </w:r>
     </w:p>
     <w:p>
@@ -35767,97 +36089,7 @@
           <w:sz w:val="22"/>
           <w:szCs w:val="22"/>
         </w:rPr>
-        <w:t xml:space="preserve">Noise standard deviation for human observers estimated using </w:t>
-      </w:r>
-      <w:r>
-        <w:rPr>
-          <w:rStyle w:val="None"/>
-          <w:rFonts w:ascii="Times New Roman" w:hAnsi="Times New Roman" w:cs="Times New Roman"/>
-          <w:sz w:val="22"/>
-          <w:szCs w:val="22"/>
-        </w:rPr>
-        <w:t>SDT</w:t>
-      </w:r>
-      <w:r>
-        <w:rPr>
-          <w:rStyle w:val="None"/>
-          <w:rFonts w:ascii="Times New Roman" w:hAnsi="Times New Roman" w:cs="Times New Roman"/>
-          <w:sz w:val="22"/>
-          <w:szCs w:val="22"/>
-        </w:rPr>
-        <w:t xml:space="preserve"> model and </w:t>
-      </w:r>
-      <w:r>
-        <w:rPr>
-          <w:rStyle w:val="None"/>
-          <w:rFonts w:ascii="Times New Roman" w:hAnsi="Times New Roman" w:cs="Times New Roman"/>
-          <w:sz w:val="22"/>
-          <w:szCs w:val="22"/>
-        </w:rPr>
-        <w:t>the linear receptive model (</w:t>
-      </w:r>
-      <w:r>
-        <w:rPr>
-          <w:rStyle w:val="None"/>
-          <w:rFonts w:ascii="Times New Roman" w:hAnsi="Times New Roman" w:cs="Times New Roman"/>
-          <w:sz w:val="22"/>
-          <w:szCs w:val="22"/>
-        </w:rPr>
-        <w:t>LINRF</w:t>
-      </w:r>
-      <w:r>
-        <w:rPr>
-          <w:rStyle w:val="None"/>
-          <w:rFonts w:ascii="Times New Roman" w:hAnsi="Times New Roman" w:cs="Times New Roman"/>
-          <w:sz w:val="22"/>
-          <w:szCs w:val="22"/>
-        </w:rPr>
-        <w:t>)</w:t>
-      </w:r>
-      <w:r>
-        <w:rPr>
-          <w:rStyle w:val="None"/>
-          <w:rFonts w:ascii="Times New Roman" w:hAnsi="Times New Roman" w:cs="Times New Roman"/>
-          <w:sz w:val="22"/>
-          <w:szCs w:val="22"/>
-        </w:rPr>
-        <w:t xml:space="preserve"> model. While the internal noise estimates are consistent over the two models, the external noise estimated by the </w:t>
-      </w:r>
-      <w:r>
-        <w:rPr>
-          <w:rStyle w:val="None"/>
-          <w:rFonts w:ascii="Times New Roman" w:hAnsi="Times New Roman" w:cs="Times New Roman"/>
-          <w:sz w:val="22"/>
-          <w:szCs w:val="22"/>
-        </w:rPr>
-        <w:t>LINRF</w:t>
-      </w:r>
-      <w:r>
-        <w:rPr>
-          <w:rStyle w:val="None"/>
-          <w:rFonts w:ascii="Times New Roman" w:hAnsi="Times New Roman" w:cs="Times New Roman"/>
-          <w:sz w:val="22"/>
-          <w:szCs w:val="22"/>
-        </w:rPr>
-        <w:t xml:space="preserve"> model is higher compared to the </w:t>
-      </w:r>
-      <w:r>
-        <w:rPr>
-          <w:rStyle w:val="None"/>
-          <w:rFonts w:ascii="Times New Roman" w:hAnsi="Times New Roman" w:cs="Times New Roman"/>
-          <w:sz w:val="22"/>
-          <w:szCs w:val="22"/>
-        </w:rPr>
-        <w:t>SDT</w:t>
-      </w:r>
-      <w:r>
-        <w:rPr>
-          <w:rStyle w:val="None"/>
-          <w:rFonts w:ascii="Times New Roman" w:hAnsi="Times New Roman" w:cs="Times New Roman"/>
-          <w:sz w:val="22"/>
-          <w:szCs w:val="22"/>
-        </w:rPr>
-        <w:t xml:space="preserve"> model. </w:t>
+        <w:t xml:space="preserve">Noise standard deviation for human observers estimated using SDT model and the computational linear receptive model (LINRF) model. While the internal noise estimates are consistent over the two models, the external noise estimated by the LINRF model is higher compared to the SDT model. </w:t>
       </w:r>
     </w:p>
     <w:p>
@@ -36103,6 +36335,7 @@
         </w:rPr>
         <w:t xml:space="preserve">objects </w:t>
       </w:r>
+      <w:proofErr w:type="gramStart"/>
       <w:r>
         <w:rPr>
           <w:rStyle w:val="None"/>
@@ -36128,7 +36361,17 @@
           <w:sz w:val="22"/>
           <w:szCs w:val="22"/>
         </w:rPr>
-        <w:t xml:space="preserve"> an effect on </w:t>
+        <w:t xml:space="preserve"> an effect on</w:t>
+      </w:r>
+      <w:proofErr w:type="gramEnd"/>
+      <w:r>
+        <w:rPr>
+          <w:rStyle w:val="None"/>
+          <w:rFonts w:ascii="Times New Roman" w:hAnsi="Times New Roman"/>
+          <w:sz w:val="22"/>
+          <w:szCs w:val="22"/>
+        </w:rPr>
+        <w:t xml:space="preserve"> </w:t>
       </w:r>
       <w:r>
         <w:rPr>
@@ -36878,6 +37121,7 @@
           <w:sz w:val="22"/>
           <w:szCs w:val="22"/>
         </w:rPr>
+        <w:lastRenderedPageBreak/>
         <w:t xml:space="preserve">Condition 3. </w:t>
       </w:r>
       <w:r>
@@ -36956,7 +37200,6 @@
           <w:sz w:val="22"/>
           <w:szCs w:val="22"/>
         </w:rPr>
-        <w:lastRenderedPageBreak/>
         <w:t>In Condition</w:t>
       </w:r>
       <w:r>
@@ -38711,6 +38954,7 @@
                 <w:sz w:val="20"/>
                 <w:szCs w:val="20"/>
               </w:rPr>
+              <w:lastRenderedPageBreak/>
               <w:t>8</w:t>
             </w:r>
           </w:p>
@@ -38961,7 +39205,6 @@
                 <w:sz w:val="20"/>
                 <w:szCs w:val="20"/>
               </w:rPr>
-              <w:lastRenderedPageBreak/>
               <w:t>11</w:t>
             </w:r>
           </w:p>
@@ -41432,7 +41675,25 @@
           <w:sz w:val="22"/>
           <w:szCs w:val="22"/>
         </w:rPr>
-        <w:t>to study the effect of background color on lightness discrimination threshold. In condition 1, the background was fixed in every trail and every interval. In condition 2, the background varied from trial to trial, but remained fixed in the two intervals of a trial. In condition 3, the background varied in each trial and interval. For illustration, in this figure we have chosen the stimulus on the left to be the standard image with target object at 0.4 LRF and the on the right to be comparison image with target object at 0.45 LRF. In the experiment, the two images were presented sequentially in random order at the center of the screen. Conditions 2a and 3a stimuli are similar to condition 2 and 3 respectively, but without secondary reflections.</w:t>
+        <w:t xml:space="preserve">to study the effect of background color on lightness discrimination threshold. In condition 1, the background was fixed in every trail and every interval. In condition 2, the background varied from trial to trial, but remained fixed in the two intervals of a trial. In condition 3, the background varied in each trial and interval. For illustration, in this figure we have chosen the stimulus on the left to be the standard image with target object at 0.4 LRF and the on the right to be comparison image with target object at 0.45 LRF. In the experiment, the two images were presented sequentially in random order at the center of the screen. Conditions 2a and 3a stimuli are </w:t>
+      </w:r>
+      <w:proofErr w:type="gramStart"/>
+      <w:r>
+        <w:rPr>
+          <w:color w:val="000000"/>
+          <w:sz w:val="22"/>
+          <w:szCs w:val="22"/>
+        </w:rPr>
+        <w:t>similar to</w:t>
+      </w:r>
+      <w:proofErr w:type="gramEnd"/>
+      <w:r>
+        <w:rPr>
+          <w:color w:val="000000"/>
+          <w:sz w:val="22"/>
+          <w:szCs w:val="22"/>
+        </w:rPr>
+        <w:t xml:space="preserve"> condition 2 and 3 respectively, but without secondary reflections.</w:t>
       </w:r>
     </w:p>
     <w:p>
@@ -41676,6 +41937,7 @@
         <w:rPr>
           <w:noProof/>
         </w:rPr>
+        <w:lastRenderedPageBreak/>
         <w:t xml:space="preserve">Alvaro, L., Linhares, J. M. M., Moreira, H., Lillo, J., &amp; Nascimento, S. M. C. (2017). Robust colour constancy in red-green dichromats. </w:t>
       </w:r>
       <w:r>
@@ -41704,7 +41966,6 @@
         <w:rPr>
           <w:noProof/>
         </w:rPr>
-        <w:lastRenderedPageBreak/>
         <w:t xml:space="preserve">American Society for Testing and Materials. (2017). Standard test method for luminous reflectance factor of acoustical materials by use of integrating-sphere reflectometers. </w:t>
       </w:r>
       <w:r>
@@ -42265,6 +42526,7 @@
         <w:rPr>
           <w:noProof/>
         </w:rPr>
+        <w:lastRenderedPageBreak/>
         <w:t xml:space="preserve">Cottaris, N. P., Jiang, H., Ding, X., Wandell, B. A., &amp; Brainard, D. H. (2019). A computational-observer model of spatial contrast sensitivity: Effects of wave-front-based optics, cone-mosaic structure, and inference engine. </w:t>
       </w:r>
       <w:r>
@@ -42321,7 +42583,6 @@
         <w:rPr>
           <w:noProof/>
         </w:rPr>
-        <w:lastRenderedPageBreak/>
         <w:t xml:space="preserve">Foster, D. H. (2011). Color constancy. </w:t>
       </w:r>
       <w:r>
@@ -42679,27 +42940,22 @@
         <w:pStyle w:val="EndNoteBibliography"/>
         <w:ind w:left="720" w:hanging="720"/>
         <w:rPr>
-          <w:noProof/>
-        </w:rPr>
-      </w:pPr>
-      <w:r>
-        <w:rPr>
-          <w:noProof/>
-        </w:rPr>
-        <w:t xml:space="preserve">Jaini, P., &amp; Burge, J. (2017). Linking normative models of natural tasks to descriptive models of neural response. </w:t>
-      </w:r>
-      <w:r>
-        <w:rPr>
           <w:i/>
           <w:noProof/>
         </w:rPr>
-        <w:t>J Vis, 17</w:t>
-      </w:r>
+      </w:pPr>
       <w:r>
         <w:rPr>
           <w:noProof/>
         </w:rPr>
-        <w:t>(12), 16.</w:t>
+        <w:t xml:space="preserve">Ishihara, S. (1977). Tests for Colour-Blindness. </w:t>
+      </w:r>
+      <w:r>
+        <w:rPr>
+          <w:i/>
+          <w:noProof/>
+        </w:rPr>
+        <w:t>Tokyo: Kanehara Shuppen Company, Ltd.</w:t>
       </w:r>
     </w:p>
     <w:p>
@@ -42714,7 +42970,20 @@
         <w:rPr>
           <w:noProof/>
         </w:rPr>
-        <w:t>Jakob, W. (2010). Mitsuba renderer.</w:t>
+        <w:t xml:space="preserve">Jaini, P., &amp; Burge, J. (2017). Linking normative models of natural tasks to descriptive models of neural response. </w:t>
+      </w:r>
+      <w:r>
+        <w:rPr>
+          <w:i/>
+          <w:noProof/>
+        </w:rPr>
+        <w:t>J Vis, 17</w:t>
+      </w:r>
+      <w:r>
+        <w:rPr>
+          <w:noProof/>
+        </w:rPr>
+        <w:t>(12), 16.</w:t>
       </w:r>
     </w:p>
     <w:p>
@@ -42729,20 +42998,7 @@
         <w:rPr>
           <w:noProof/>
         </w:rPr>
-        <w:t xml:space="preserve">Kelly, K. L., Gibson, K. S., &amp; Nickerson, D. (1943). Tristimulus specification of the Munsell book of color from spectrophoto-metric measurements. </w:t>
-      </w:r>
-      <w:r>
-        <w:rPr>
-          <w:i/>
-          <w:noProof/>
-        </w:rPr>
-        <w:t>Journal of the Optical Society of America, 33</w:t>
-      </w:r>
-      <w:r>
-        <w:rPr>
-          <w:noProof/>
-        </w:rPr>
-        <w:t>(7), 355-376.</w:t>
+        <w:t>Jakob, W. (2010). Mitsuba renderer.</w:t>
       </w:r>
     </w:p>
     <w:p>
@@ -42757,20 +43013,20 @@
         <w:rPr>
           <w:noProof/>
         </w:rPr>
-        <w:t xml:space="preserve">Kingdom, F. A. (2011). Lightness, brightness and transparency: a quarter century of new ideas, captivating demonstrations and unrelenting controversy. </w:t>
+        <w:t xml:space="preserve">Kelly, K. L., Gibson, K. S., &amp; Nickerson, D. (1943). Tristimulus specification of the Munsell book of color from spectrophoto-metric measurements. </w:t>
       </w:r>
       <w:r>
         <w:rPr>
           <w:i/>
           <w:noProof/>
         </w:rPr>
-        <w:t>Vision Res, 51</w:t>
+        <w:t>Journal of the Optical Society of America, 33</w:t>
       </w:r>
       <w:r>
         <w:rPr>
           <w:noProof/>
         </w:rPr>
-        <w:t>(7), 652-673.</w:t>
+        <w:t>(7), 355-376.</w:t>
       </w:r>
     </w:p>
     <w:p>
@@ -42785,20 +43041,20 @@
         <w:rPr>
           <w:noProof/>
         </w:rPr>
-        <w:t xml:space="preserve">Knill, D. C., &amp; Richards, W. (1996). </w:t>
+        <w:t xml:space="preserve">Kingdom, F. A. (2011). Lightness, brightness and transparency: a quarter century of new ideas, captivating demonstrations and unrelenting controversy. </w:t>
       </w:r>
       <w:r>
         <w:rPr>
           <w:i/>
           <w:noProof/>
         </w:rPr>
-        <w:t>Perception as Bayesian Inference</w:t>
+        <w:t>Vision Res, 51</w:t>
       </w:r>
       <w:r>
         <w:rPr>
           <w:noProof/>
         </w:rPr>
-        <w:t>. Cambridge: Cambridge University Press.</w:t>
+        <w:t>(7), 652-673.</w:t>
       </w:r>
     </w:p>
     <w:p>
@@ -42813,20 +43069,20 @@
         <w:rPr>
           <w:noProof/>
         </w:rPr>
-        <w:t xml:space="preserve">Legge, G. E., Kersten, D., &amp; Burgess, A. E. (1987). Contrast discrimination in noise. </w:t>
+        <w:t xml:space="preserve">Knill, D. C., &amp; Richards, W. (1996). </w:t>
       </w:r>
       <w:r>
         <w:rPr>
           <w:i/>
           <w:noProof/>
         </w:rPr>
-        <w:t>Journal of the Optical Society A, 4</w:t>
+        <w:t>Perception as Bayesian Inference</w:t>
       </w:r>
       <w:r>
         <w:rPr>
           <w:noProof/>
         </w:rPr>
-        <w:t>(2), 391-404.</w:t>
+        <w:t>. Cambridge: Cambridge University Press.</w:t>
       </w:r>
     </w:p>
     <w:p>
@@ -42841,20 +43097,20 @@
         <w:rPr>
           <w:noProof/>
         </w:rPr>
-        <w:t xml:space="preserve">Losada, M. A., &amp; Mullen, K. T. (1995). Color and luminance spatial tuning estimated by noise masking in the absence of off-frequency looking. </w:t>
+        <w:t xml:space="preserve">Legge, G. E., Kersten, D., &amp; Burgess, A. E. (1987). Contrast discrimination in noise. </w:t>
       </w:r>
       <w:r>
         <w:rPr>
           <w:i/>
           <w:noProof/>
         </w:rPr>
-        <w:t>Journal of the Optical Society of America A, 12</w:t>
+        <w:t>Journal of the Optical Society A, 4</w:t>
       </w:r>
       <w:r>
         <w:rPr>
           <w:noProof/>
         </w:rPr>
-        <w:t>(2), 250-260.</w:t>
+        <w:t>(2), 391-404.</w:t>
       </w:r>
     </w:p>
     <w:p>
@@ -42869,20 +43125,21 @@
         <w:rPr>
           <w:noProof/>
         </w:rPr>
-        <w:t xml:space="preserve">Lotto, R. B., &amp; Purves, D. (1999). The effects of color on brightness. </w:t>
+        <w:lastRenderedPageBreak/>
+        <w:t xml:space="preserve">Losada, M. A., &amp; Mullen, K. T. (1995). Color and luminance spatial tuning estimated by noise masking in the absence of off-frequency looking. </w:t>
       </w:r>
       <w:r>
         <w:rPr>
           <w:i/>
           <w:noProof/>
         </w:rPr>
-        <w:t>Nature neuroscience, 2</w:t>
+        <w:t>Journal of the Optical Society of America A, 12</w:t>
       </w:r>
       <w:r>
         <w:rPr>
           <w:noProof/>
         </w:rPr>
-        <w:t>(11), 1010-1014.</w:t>
+        <w:t>(2), 250-260.</w:t>
       </w:r>
     </w:p>
     <w:p>
@@ -42897,21 +43154,20 @@
         <w:rPr>
           <w:noProof/>
         </w:rPr>
-        <w:lastRenderedPageBreak/>
-        <w:t xml:space="preserve">Marimont, D. H., &amp; Wandell, B. A. (1994). Matching color images: the effects of axial chromatic aberration. </w:t>
+        <w:t xml:space="preserve">Lotto, R. B., &amp; Purves, D. (1999). The effects of color on brightness. </w:t>
       </w:r>
       <w:r>
         <w:rPr>
           <w:i/>
           <w:noProof/>
         </w:rPr>
-        <w:t>Journal of the Optical Society of America A, 11</w:t>
+        <w:t>Nature neuroscience, 2</w:t>
       </w:r>
       <w:r>
         <w:rPr>
           <w:noProof/>
         </w:rPr>
-        <w:t>(12), 3113-3122.</w:t>
+        <w:t>(11), 1010-1014.</w:t>
       </w:r>
     </w:p>
     <w:p>
@@ -42926,20 +43182,20 @@
         <w:rPr>
           <w:noProof/>
         </w:rPr>
-        <w:t xml:space="preserve">Monaci, G., Menegaz, G., Süsstrunk, S., &amp; Knoblauch, K. (2004). Chromatic contrast detection in spatial chromatic noise. </w:t>
+        <w:t xml:space="preserve">Marimont, D. H., &amp; Wandell, B. A. (1994). Matching color images: the effects of axial chromatic aberration. </w:t>
       </w:r>
       <w:r>
         <w:rPr>
           <w:i/>
           <w:noProof/>
         </w:rPr>
-        <w:t>Visual Neuroscience, 21</w:t>
+        <w:t>Journal of the Optical Society of America A, 11</w:t>
       </w:r>
       <w:r>
         <w:rPr>
           <w:noProof/>
         </w:rPr>
-        <w:t>, 291-294.</w:t>
+        <w:t>(12), 3113-3122.</w:t>
       </w:r>
     </w:p>
     <w:p>
@@ -42954,20 +43210,20 @@
         <w:rPr>
           <w:noProof/>
         </w:rPr>
-        <w:t xml:space="preserve">Murray, R. F. (2021). Lightness perception in complex scenes. </w:t>
+        <w:t xml:space="preserve">Monaci, G., Menegaz, G., Süsstrunk, S., &amp; Knoblauch, K. (2004). Chromatic contrast detection in spatial chromatic noise. </w:t>
       </w:r>
       <w:r>
         <w:rPr>
           <w:i/>
           <w:noProof/>
         </w:rPr>
-        <w:t>Annual Review of Vision Science, in press</w:t>
+        <w:t>Visual Neuroscience, 21</w:t>
       </w:r>
       <w:r>
         <w:rPr>
           <w:noProof/>
         </w:rPr>
-        <w:t>.</w:t>
+        <w:t>, 291-294.</w:t>
       </w:r>
     </w:p>
     <w:p>
@@ -42982,20 +43238,20 @@
         <w:rPr>
           <w:noProof/>
         </w:rPr>
-        <w:t xml:space="preserve">Nachmias, J. (1999). How is a grating detected on a narrowband noise masker? </w:t>
+        <w:t xml:space="preserve">Murray, R. F. (2021). Lightness perception in complex scenes. </w:t>
       </w:r>
       <w:r>
         <w:rPr>
           <w:i/>
           <w:noProof/>
         </w:rPr>
-        <w:t>Vision Research, 39</w:t>
+        <w:t>Annual Review of Vision Science, in press</w:t>
       </w:r>
       <w:r>
         <w:rPr>
           <w:noProof/>
         </w:rPr>
-        <w:t>(6), 1133-1142.</w:t>
+        <w:t>.</w:t>
       </w:r>
     </w:p>
     <w:p>
@@ -43010,20 +43266,20 @@
         <w:rPr>
           <w:noProof/>
         </w:rPr>
-        <w:t xml:space="preserve">Nachmias, J., &amp; Sansbury, R. V. (1974). Grating contrast: discrimination may be better than detection. </w:t>
+        <w:t xml:space="preserve">Nachmias, J. (1999). How is a grating detected on a narrowband noise masker? </w:t>
       </w:r>
       <w:r>
         <w:rPr>
           <w:i/>
           <w:noProof/>
         </w:rPr>
-        <w:t>Vision Research, 14</w:t>
+        <w:t>Vision Research, 39</w:t>
       </w:r>
       <w:r>
         <w:rPr>
           <w:noProof/>
         </w:rPr>
-        <w:t>(10), 1039–1042.</w:t>
+        <w:t>(6), 1133-1142.</w:t>
       </w:r>
     </w:p>
     <w:p>
@@ -43038,20 +43294,20 @@
         <w:rPr>
           <w:noProof/>
         </w:rPr>
-        <w:t xml:space="preserve">Parker, A. J., &amp; Newsome, W. T. (1998). Sense and the single neuron: probing the physiology of perception. </w:t>
+        <w:t xml:space="preserve">Nachmias, J., &amp; Sansbury, R. V. (1974). Grating contrast: discrimination may be better than detection. </w:t>
       </w:r>
       <w:r>
         <w:rPr>
           <w:i/>
           <w:noProof/>
         </w:rPr>
-        <w:t>Annual Review of Neuroscience, 21</w:t>
+        <w:t>Vision Research, 14</w:t>
       </w:r>
       <w:r>
         <w:rPr>
           <w:noProof/>
         </w:rPr>
-        <w:t>(1), 227-277.</w:t>
+        <w:t>(10), 1039–1042.</w:t>
       </w:r>
     </w:p>
     <w:p>
@@ -43066,20 +43322,20 @@
         <w:rPr>
           <w:noProof/>
         </w:rPr>
-        <w:t xml:space="preserve">Pearce, B., Crichton, S., Mackiewicz, M., Finlayson, G. D., &amp; Hurlbert, A. (2014). Chromatic illumination discrimination ability reveals that human colour constancy is optimised for blue daylight illuminations. </w:t>
+        <w:t xml:space="preserve">Parker, A. J., &amp; Newsome, W. T. (1998). Sense and the single neuron: probing the physiology of perception. </w:t>
       </w:r>
       <w:r>
         <w:rPr>
           <w:i/>
           <w:noProof/>
         </w:rPr>
-        <w:t>PLoS ONE 9</w:t>
+        <w:t>Annual Review of Neuroscience, 21</w:t>
       </w:r>
       <w:r>
         <w:rPr>
           <w:noProof/>
         </w:rPr>
-        <w:t>(2:e87989), e87989.</w:t>
+        <w:t>(1), 227-277.</w:t>
       </w:r>
     </w:p>
     <w:p>
@@ -43094,20 +43350,20 @@
         <w:rPr>
           <w:noProof/>
         </w:rPr>
-        <w:t xml:space="preserve">Pelli, D. G. (1990). The quantum efficiency of vision. In C. Blakemore (Ed.), </w:t>
+        <w:t xml:space="preserve">Pearce, B., Crichton, S., Mackiewicz, M., Finlayson, G. D., &amp; Hurlbert, A. (2014). Chromatic illumination discrimination ability reveals that human colour constancy is optimised for blue daylight illuminations. </w:t>
       </w:r>
       <w:r>
         <w:rPr>
           <w:i/>
           <w:noProof/>
         </w:rPr>
-        <w:t>Vision: Coding and Efficiency</w:t>
+        <w:t>PLoS ONE 9</w:t>
       </w:r>
       <w:r>
         <w:rPr>
           <w:noProof/>
         </w:rPr>
-        <w:t xml:space="preserve"> (pp. 3-24).</w:t>
+        <w:t>(2:e87989), e87989.</w:t>
       </w:r>
     </w:p>
     <w:p>
@@ -43122,20 +43378,20 @@
         <w:rPr>
           <w:noProof/>
         </w:rPr>
-        <w:t xml:space="preserve">Pelli, D. G., &amp; Farell, B. (1999). Why use noise? </w:t>
+        <w:t xml:space="preserve">Pelli, D. G. (1990). The quantum efficiency of vision. In C. Blakemore (Ed.), </w:t>
       </w:r>
       <w:r>
         <w:rPr>
           <w:i/>
           <w:noProof/>
         </w:rPr>
-        <w:t>Journal of the Optical Society of America A, 16</w:t>
+        <w:t>Vision: Coding and Efficiency</w:t>
       </w:r>
       <w:r>
         <w:rPr>
           <w:noProof/>
         </w:rPr>
-        <w:t>(3), 647-653.</w:t>
+        <w:t xml:space="preserve"> (pp. 3-24).</w:t>
       </w:r>
     </w:p>
     <w:p>
@@ -43150,20 +43406,20 @@
         <w:rPr>
           <w:noProof/>
         </w:rPr>
-        <w:t xml:space="preserve">Prins, N., &amp; Kingdom, F. A. A. (2018). Applying the Model-Comparison Approach to Test Specific Research Hypotheses in Psychophysical Research Using the Palamedes Toolbox. </w:t>
+        <w:t xml:space="preserve">Pelli, D. G., &amp; Farell, B. (1999). Why use noise? </w:t>
       </w:r>
       <w:r>
         <w:rPr>
           <w:i/>
           <w:noProof/>
         </w:rPr>
-        <w:t>Frontiers in Psychology, 9</w:t>
+        <w:t>Journal of the Optical Society of America A, 16</w:t>
       </w:r>
       <w:r>
         <w:rPr>
           <w:noProof/>
         </w:rPr>
-        <w:t>, 1250.</w:t>
+        <w:t>(3), 647-653.</w:t>
       </w:r>
     </w:p>
     <w:p>
@@ -43178,20 +43434,20 @@
         <w:rPr>
           <w:noProof/>
         </w:rPr>
-        <w:t xml:space="preserve">Radonjić, A., Ding, X., Krieger, A., Aston, S., Hurlbert, A. C., &amp; Brainard, D. H. (2018). Illumination discrimination in the absence of a fixed surface-reflectance layout. </w:t>
+        <w:t xml:space="preserve">Prins, N., &amp; Kingdom, F. A. A. (2018). Applying the Model-Comparison Approach to Test Specific Research Hypotheses in Psychophysical Research Using the Palamedes Toolbox. </w:t>
       </w:r>
       <w:r>
         <w:rPr>
           <w:i/>
           <w:noProof/>
         </w:rPr>
-        <w:t>Journal of Vision, 18</w:t>
+        <w:t>Frontiers in Psychology, 9</w:t>
       </w:r>
       <w:r>
         <w:rPr>
           <w:noProof/>
         </w:rPr>
-        <w:t>(5:11).</w:t>
+        <w:t>, 1250.</w:t>
       </w:r>
     </w:p>
     <w:p>
@@ -43206,20 +43462,20 @@
         <w:rPr>
           <w:noProof/>
         </w:rPr>
-        <w:t xml:space="preserve">Radonjić, A., Pearce, B., Aston, S., Krieger, A., Dubin, H., Cottaris, N. P., et al. (2016). Illumination discrimination in real and simulated scenes. </w:t>
+        <w:t xml:space="preserve">Radonjić, A., Ding, X., Krieger, A., Aston, S., Hurlbert, A. C., &amp; Brainard, D. H. (2018). Illumination discrimination in the absence of a fixed surface-reflectance layout. </w:t>
       </w:r>
       <w:r>
         <w:rPr>
           <w:i/>
           <w:noProof/>
         </w:rPr>
-        <w:t>Journal of Vision, 16</w:t>
+        <w:t>Journal of Vision, 18</w:t>
       </w:r>
       <w:r>
         <w:rPr>
           <w:noProof/>
         </w:rPr>
-        <w:t>(11:2), 1-18.</w:t>
+        <w:t>(5:11).</w:t>
       </w:r>
     </w:p>
     <w:p>
@@ -43234,20 +43490,20 @@
         <w:rPr>
           <w:noProof/>
         </w:rPr>
-        <w:t xml:space="preserve">Rodieck, R. W. (1998). </w:t>
+        <w:t xml:space="preserve">Radonjić, A., Pearce, B., Aston, S., Krieger, A., Dubin, H., Cottaris, N. P., et al. (2016). Illumination discrimination in real and simulated scenes. </w:t>
       </w:r>
       <w:r>
         <w:rPr>
           <w:i/>
           <w:noProof/>
         </w:rPr>
-        <w:t>The First Steps in Seeing</w:t>
+        <w:t>Journal of Vision, 16</w:t>
       </w:r>
       <w:r>
         <w:rPr>
           <w:noProof/>
         </w:rPr>
-        <w:t>. Sunderland, Mass.: Sinauer.</w:t>
+        <w:t>(11:2), 1-18.</w:t>
       </w:r>
     </w:p>
     <w:p>
@@ -43262,20 +43518,20 @@
         <w:rPr>
           <w:noProof/>
         </w:rPr>
-        <w:t xml:space="preserve">Rovamo, J., Franssila, R., &amp; Nasanen, R. (1992). Contrast Sensitivity As A Function Of Spatial Frequency, Viewing Distance And Eccentricity With And Without Spatial Noise. </w:t>
+        <w:t xml:space="preserve">Rodieck, R. W. (1998). </w:t>
       </w:r>
       <w:r>
         <w:rPr>
           <w:i/>
           <w:noProof/>
         </w:rPr>
-        <w:t>Vision Research, 32</w:t>
+        <w:t>The First Steps in Seeing</w:t>
       </w:r>
       <w:r>
         <w:rPr>
           <w:noProof/>
         </w:rPr>
-        <w:t>(4), 631-637.</w:t>
+        <w:t>. Sunderland, Mass.: Sinauer.</w:t>
       </w:r>
     </w:p>
     <w:p>
@@ -43290,20 +43546,20 @@
         <w:rPr>
           <w:noProof/>
         </w:rPr>
-        <w:t xml:space="preserve">Rovamo, J., Raninen, A., &amp; Donner, K. (1999). The effects of temporal noise and retinal luminance on foveal flicker sensitivity. </w:t>
+        <w:t xml:space="preserve">Rovamo, J., Franssila, R., &amp; Nasanen, R. (1992). Contrast Sensitivity As A Function Of Spatial Frequency, Viewing Distance And Eccentricity With And Without Spatial Noise. </w:t>
       </w:r>
       <w:r>
         <w:rPr>
           <w:i/>
           <w:noProof/>
         </w:rPr>
-        <w:t>Vision Research, 39</w:t>
+        <w:t>Vision Research, 32</w:t>
       </w:r>
       <w:r>
         <w:rPr>
           <w:noProof/>
         </w:rPr>
-        <w:t>, 533-539.</w:t>
+        <w:t>(4), 631-637.</w:t>
       </w:r>
     </w:p>
     <w:p>
@@ -43318,20 +43574,20 @@
         <w:rPr>
           <w:noProof/>
         </w:rPr>
-        <w:t xml:space="preserve">Ruff, D. A., &amp; Cohen, M. R. (2019). Simultaneous multi-area recordings suggest that attention improves performance by reshaping stimulus representations. </w:t>
+        <w:t xml:space="preserve">Rovamo, J., Raninen, A., &amp; Donner, K. (1999). The effects of temporal noise and retinal luminance on foveal flicker sensitivity. </w:t>
       </w:r>
       <w:r>
         <w:rPr>
           <w:i/>
           <w:noProof/>
         </w:rPr>
-        <w:t>Nat Neurosci, 22</w:t>
+        <w:t>Vision Research, 39</w:t>
       </w:r>
       <w:r>
         <w:rPr>
           <w:noProof/>
         </w:rPr>
-        <w:t>(10), 1669-1676.</w:t>
+        <w:t>, 533-539.</w:t>
       </w:r>
     </w:p>
     <w:p>
@@ -43339,22 +43595,27 @@
         <w:pStyle w:val="EndNoteBibliography"/>
         <w:ind w:left="720" w:hanging="720"/>
         <w:rPr>
+          <w:noProof/>
+        </w:rPr>
+      </w:pPr>
+      <w:r>
+        <w:rPr>
+          <w:noProof/>
+        </w:rPr>
+        <w:t xml:space="preserve">Ruff, D. A., &amp; Cohen, M. R. (2019). Simultaneous multi-area recordings suggest that attention improves performance by reshaping stimulus representations. </w:t>
+      </w:r>
+      <w:r>
+        <w:rPr>
           <w:i/>
           <w:noProof/>
         </w:rPr>
-      </w:pPr>
+        <w:t>Nat Neurosci, 22</w:t>
+      </w:r>
       <w:r>
         <w:rPr>
           <w:noProof/>
         </w:rPr>
-        <w:t xml:space="preserve">S, I. (1977). Tests for Colour-Blindness. </w:t>
-      </w:r>
-      <w:r>
-        <w:rPr>
-          <w:i/>
-          <w:noProof/>
-        </w:rPr>
-        <w:t>Tokyo: Kanehara Shuppen Company, Ltd.</w:t>
+        <w:t>(10), 1669-1676.</w:t>
       </w:r>
     </w:p>
     <w:p>
@@ -43397,6 +43658,7 @@
         <w:rPr>
           <w:noProof/>
         </w:rPr>
+        <w:lastRenderedPageBreak/>
         <w:t xml:space="preserve">Sankeralli, M. J., &amp; Mullen, K. T. (1997). Postreceptoral chromatic detection mechanisms revealed by noise masking in three-dimensional cone contrast space. </w:t>
       </w:r>
       <w:r>
@@ -43453,7 +43715,6 @@
         <w:rPr>
           <w:noProof/>
         </w:rPr>
-        <w:lastRenderedPageBreak/>
         <w:t xml:space="preserve">Singh, V., Cottaris, N. P., Heasly, B. S., Brainard, D. H., &amp; Burge, J. (2018). Computational luminance constancy from naturalistic images. </w:t>
       </w:r>
       <w:r>
@@ -43654,7 +43915,7 @@
       </w:r>
     </w:p>
   </w:comment>
-  <w:comment w:id="1" w:author="JohannesBurge" w:date="2021-04-26T10:18:00Z" w:initials="JDB">
+  <w:comment w:id="1" w:author="Vijay Singh" w:date="2021-05-03T17:20:00Z" w:initials="VS">
     <w:p>
       <w:pPr>
         <w:pStyle w:val="CommentText"/>
@@ -43666,11 +43927,11 @@
         <w:annotationRef/>
       </w:r>
       <w:r>
-        <w:t xml:space="preserve">Seems like an incomplete thought… the logic needs to be spelled out more fully… would have written it out myself if I had understood the point sufficiently well… but I didn’t. </w:t>
+        <w:t>Johannes did not understand the previous version of this sentence. This is my attempt to explain the idea.</w:t>
       </w:r>
     </w:p>
   </w:comment>
-  <w:comment w:id="3" w:author="Brainard, David H" w:date="2021-04-20T16:47:00Z" w:initials="BDH">
+  <w:comment w:id="2" w:author="Brainard, David H" w:date="2021-04-20T16:47:00Z" w:initials="BDH">
     <w:p>
       <w:pPr>
         <w:pStyle w:val="CommentText"/>
@@ -43686,7 +43947,7 @@
       </w:r>
     </w:p>
   </w:comment>
-  <w:comment w:id="4" w:author="JohannesBurge" w:date="2021-04-26T10:32:00Z" w:initials="JDB">
+  <w:comment w:id="3" w:author="JohannesBurge" w:date="2021-04-26T10:32:00Z" w:initials="JDB">
     <w:p>
       <w:pPr>
         <w:pStyle w:val="CommentText"/>
@@ -43702,7 +43963,7 @@
       </w:r>
     </w:p>
   </w:comment>
-  <w:comment w:id="7" w:author="Brainard, David H" w:date="2021-04-20T19:39:00Z" w:initials="BDH">
+  <w:comment w:id="5" w:author="Brainard, David H" w:date="2021-04-20T17:06:00Z" w:initials="BDH">
     <w:p>
       <w:pPr>
         <w:pStyle w:val="CommentText"/>
@@ -43714,11 +43975,11 @@
         <w:annotationRef/>
       </w:r>
       <w:r>
-        <w:t>I removed from the discussion a section on articulation.  As I thought about it, it seemed sufficiently orthogonal to our work that it was not all that helpful.  If someone feels strongly we could put it back and work on it.</w:t>
+        <w:t>These might not be the perfect set of references, but they’ll get us started.</w:t>
       </w:r>
     </w:p>
   </w:comment>
-  <w:comment w:id="8" w:author="Brainard, David H" w:date="2021-04-20T17:06:00Z" w:initials="BDH">
+  <w:comment w:id="6" w:author="Brainard, David H" w:date="2021-04-20T20:06:00Z" w:initials="BDH">
     <w:p>
       <w:pPr>
         <w:pStyle w:val="CommentText"/>
@@ -43730,11 +43991,11 @@
         <w:annotationRef/>
       </w:r>
       <w:r>
-        <w:t>These might not be the perfect set of references, but they’ll get us started.</w:t>
+        <w:t>Work on best refs for here.</w:t>
       </w:r>
     </w:p>
   </w:comment>
-  <w:comment w:id="9" w:author="Brainard, David H" w:date="2021-04-20T20:06:00Z" w:initials="BDH">
+  <w:comment w:id="7" w:author="JohannesBurge" w:date="2021-04-26T11:17:00Z" w:initials="JDB">
     <w:p>
       <w:pPr>
         <w:pStyle w:val="CommentText"/>
@@ -43746,48 +44007,7 @@
         <w:annotationRef/>
       </w:r>
       <w:r>
-        <w:t>Work on best refs for here.</w:t>
-      </w:r>
-    </w:p>
-  </w:comment>
-  <w:comment w:id="10" w:author="JohannesBurge" w:date="2021-04-26T11:17:00Z" w:initials="JDB">
-    <w:p>
-      <w:pPr>
-        <w:pStyle w:val="CommentText"/>
-      </w:pPr>
-      <w:r>
-        <w:rPr>
-          <w:rStyle w:val="CommentReference"/>
-        </w:rPr>
-        <w:annotationRef/>
-      </w:r>
-      <w:r>
         <w:t>A contrast hadn’t really been drawn between task-relevant and task-irrelevant variation… so I scrapped it. Feel free to add back in. But we’d need to flesh out a bit more. Didn’t read well as it was.</w:t>
-      </w:r>
-    </w:p>
-  </w:comment>
-  <w:comment w:id="13" w:author="Brainard, David H" w:date="2021-04-09T08:47:00Z" w:initials="BDH">
-    <w:p>
-      <w:pPr>
-        <w:pStyle w:val="CommentText"/>
-      </w:pPr>
-      <w:r>
-        <w:rPr>
-          <w:rStyle w:val="CommentReference"/>
-        </w:rPr>
-        <w:annotationRef/>
-      </w:r>
-      <w:r>
-        <w:t>Need to expand this to say where everything is.  I removed references elsewhere in the text, list everything here.</w:t>
-      </w:r>
-    </w:p>
-    <w:p>
-      <w:pPr>
-        <w:pStyle w:val="CommentText"/>
-      </w:pPr>
-      <w:r>
-        <w:br/>
-        <w:t>Vijay, please expand this to the full list.</w:t>
       </w:r>
     </w:p>
   </w:comment>
@@ -43797,42 +44017,36 @@
 <file path=word/commentsExtended.xml><?xml version="1.0" encoding="utf-8"?>
 <w15:commentsEx xmlns:wpc="http://schemas.microsoft.com/office/word/2010/wordprocessingCanvas" xmlns:cx="http://schemas.microsoft.com/office/drawing/2014/chartex" xmlns:cx1="http://schemas.microsoft.com/office/drawing/2015/9/8/chartex" xmlns:cx2="http://schemas.microsoft.com/office/drawing/2015/10/21/chartex" xmlns:cx3="http://schemas.microsoft.com/office/drawing/2016/5/9/chartex" xmlns:cx4="http://schemas.microsoft.com/office/drawing/2016/5/10/chartex" xmlns:cx5="http://schemas.microsoft.com/office/drawing/2016/5/11/chartex" xmlns:cx6="http://schemas.microsoft.com/office/drawing/2016/5/12/chartex" xmlns:cx7="http://schemas.microsoft.com/office/drawing/2016/5/13/chartex" xmlns:cx8="http://schemas.microsoft.com/office/drawing/2016/5/14/chartex" xmlns:mc="http://schemas.openxmlformats.org/markup-compatibility/2006" xmlns:aink="http://schemas.microsoft.com/office/drawing/2016/ink" xmlns:am3d="http://schemas.microsoft.com/office/drawing/2017/model3d" xmlns:o="urn:schemas-microsoft-com:office:office" xmlns:r="http://schemas.openxmlformats.org/officeDocument/2006/relationships" xmlns:m="http://schemas.openxmlformats.org/officeDocument/2006/math" xmlns:v="urn:schemas-microsoft-com:vml" xmlns:wp14="http://schemas.microsoft.com/office/word/2010/wordprocessingDrawing" xmlns:wp="http://schemas.openxmlformats.org/drawingml/2006/wordprocessingDrawing" xmlns:w10="urn:schemas-microsoft-com:office:word" xmlns:w="http://schemas.openxmlformats.org/wordprocessingml/2006/main" xmlns:w14="http://schemas.microsoft.com/office/word/2010/wordml" xmlns:w15="http://schemas.microsoft.com/office/word/2012/wordml" xmlns:w16cex="http://schemas.microsoft.com/office/word/2018/wordml/cex" xmlns:w16cid="http://schemas.microsoft.com/office/word/2016/wordml/cid" xmlns:w16="http://schemas.microsoft.com/office/word/2018/wordml" xmlns:w16se="http://schemas.microsoft.com/office/word/2015/wordml/symex" xmlns:wpg="http://schemas.microsoft.com/office/word/2010/wordprocessingGroup" xmlns:wpi="http://schemas.microsoft.com/office/word/2010/wordprocessingInk" xmlns:wne="http://schemas.microsoft.com/office/word/2006/wordml" xmlns:wps="http://schemas.microsoft.com/office/word/2010/wordprocessingShape" mc:Ignorable="w14 w15 w16se w16cid w16 w16cex wp14">
   <w15:commentEx w15:paraId="2C1B30BC" w15:done="0"/>
-  <w15:commentEx w15:paraId="2D5F774C" w15:done="0"/>
+  <w15:commentEx w15:paraId="39666A96" w15:done="0"/>
   <w15:commentEx w15:paraId="703824B5" w15:done="0"/>
   <w15:commentEx w15:paraId="23EE30C3" w15:done="0"/>
-  <w15:commentEx w15:paraId="2858B983" w15:done="0"/>
   <w15:commentEx w15:paraId="0A7C57AB" w15:done="0"/>
   <w15:commentEx w15:paraId="47DF02D2" w15:done="0"/>
   <w15:commentEx w15:paraId="0033580C" w15:done="0"/>
-  <w15:commentEx w15:paraId="6079FC40" w15:done="0"/>
 </w15:commentsEx>
 </file>
 
 <file path=word/commentsExtensible.xml><?xml version="1.0" encoding="utf-8"?>
 <w16cex:commentsExtensible xmlns:wpc="http://schemas.microsoft.com/office/word/2010/wordprocessingCanvas" xmlns:cx="http://schemas.microsoft.com/office/drawing/2014/chartex" xmlns:cx1="http://schemas.microsoft.com/office/drawing/2015/9/8/chartex" xmlns:cx2="http://schemas.microsoft.com/office/drawing/2015/10/21/chartex" xmlns:cx3="http://schemas.microsoft.com/office/drawing/2016/5/9/chartex" xmlns:cx4="http://schemas.microsoft.com/office/drawing/2016/5/10/chartex" xmlns:cx5="http://schemas.microsoft.com/office/drawing/2016/5/11/chartex" xmlns:cx6="http://schemas.microsoft.com/office/drawing/2016/5/12/chartex" xmlns:cx7="http://schemas.microsoft.com/office/drawing/2016/5/13/chartex" xmlns:cx8="http://schemas.microsoft.com/office/drawing/2016/5/14/chartex" xmlns:mc="http://schemas.openxmlformats.org/markup-compatibility/2006" xmlns:aink="http://schemas.microsoft.com/office/drawing/2016/ink" xmlns:am3d="http://schemas.microsoft.com/office/drawing/2017/model3d" xmlns:o="urn:schemas-microsoft-com:office:office" xmlns:r="http://schemas.openxmlformats.org/officeDocument/2006/relationships" xmlns:m="http://schemas.openxmlformats.org/officeDocument/2006/math" xmlns:v="urn:schemas-microsoft-com:vml" xmlns:wp14="http://schemas.microsoft.com/office/word/2010/wordprocessingDrawing" xmlns:wp="http://schemas.openxmlformats.org/drawingml/2006/wordprocessingDrawing" xmlns:w10="urn:schemas-microsoft-com:office:word" xmlns:w="http://schemas.openxmlformats.org/wordprocessingml/2006/main" xmlns:w14="http://schemas.microsoft.com/office/word/2010/wordml" xmlns:w15="http://schemas.microsoft.com/office/word/2012/wordml" xmlns:w16cex="http://schemas.microsoft.com/office/word/2018/wordml/cex" xmlns:w16cid="http://schemas.microsoft.com/office/word/2016/wordml/cid" xmlns:w16="http://schemas.microsoft.com/office/word/2018/wordml" xmlns:w16se="http://schemas.microsoft.com/office/word/2015/wordml/symex" xmlns:wpg="http://schemas.microsoft.com/office/word/2010/wordprocessingGroup" xmlns:wpi="http://schemas.microsoft.com/office/word/2010/wordprocessingInk" xmlns:wne="http://schemas.microsoft.com/office/word/2006/wordml" xmlns:wps="http://schemas.microsoft.com/office/word/2010/wordprocessingShape" mc:Ignorable="w14 w15 w16se w16cid w16 w16cex wp14">
   <w16cex:commentExtensible w16cex:durableId="24298496" w16cex:dateUtc="2021-04-20T20:49:00Z"/>
-  <w16cex:commentExtensible w16cex:durableId="24311207" w16cex:dateUtc="2021-04-26T14:18:00Z"/>
+  <w16cex:commentExtensible w16cex:durableId="243AAF6D" w16cex:dateUtc="2021-05-03T21:20:00Z"/>
   <w16cex:commentExtensible w16cex:durableId="2429841F" w16cex:dateUtc="2021-04-20T20:47:00Z"/>
   <w16cex:commentExtensible w16cex:durableId="2431153C" w16cex:dateUtc="2021-04-26T14:32:00Z"/>
-  <w16cex:commentExtensible w16cex:durableId="2429AC89" w16cex:dateUtc="2021-04-20T23:39:00Z"/>
   <w16cex:commentExtensible w16cex:durableId="24298886" w16cex:dateUtc="2021-04-20T21:06:00Z"/>
   <w16cex:commentExtensible w16cex:durableId="2429B2A8" w16cex:dateUtc="2021-04-21T00:06:00Z"/>
   <w16cex:commentExtensible w16cex:durableId="24311FBF" w16cex:dateUtc="2021-04-26T15:17:00Z"/>
-  <w16cex:commentExtensible w16cex:durableId="241A932F" w16cex:dateUtc="2021-04-09T12:47:00Z"/>
 </w16cex:commentsExtensible>
 </file>
 
 <file path=word/commentsIds.xml><?xml version="1.0" encoding="utf-8"?>
 <w16cid:commentsIds xmlns:wpc="http://schemas.microsoft.com/office/word/2010/wordprocessingCanvas" xmlns:cx="http://schemas.microsoft.com/office/drawing/2014/chartex" xmlns:cx1="http://schemas.microsoft.com/office/drawing/2015/9/8/chartex" xmlns:cx2="http://schemas.microsoft.com/office/drawing/2015/10/21/chartex" xmlns:cx3="http://schemas.microsoft.com/office/drawing/2016/5/9/chartex" xmlns:cx4="http://schemas.microsoft.com/office/drawing/2016/5/10/chartex" xmlns:cx5="http://schemas.microsoft.com/office/drawing/2016/5/11/chartex" xmlns:cx6="http://schemas.microsoft.com/office/drawing/2016/5/12/chartex" xmlns:cx7="http://schemas.microsoft.com/office/drawing/2016/5/13/chartex" xmlns:cx8="http://schemas.microsoft.com/office/drawing/2016/5/14/chartex" xmlns:mc="http://schemas.openxmlformats.org/markup-compatibility/2006" xmlns:aink="http://schemas.microsoft.com/office/drawing/2016/ink" xmlns:am3d="http://schemas.microsoft.com/office/drawing/2017/model3d" xmlns:o="urn:schemas-microsoft-com:office:office" xmlns:r="http://schemas.openxmlformats.org/officeDocument/2006/relationships" xmlns:m="http://schemas.openxmlformats.org/officeDocument/2006/math" xmlns:v="urn:schemas-microsoft-com:vml" xmlns:wp14="http://schemas.microsoft.com/office/word/2010/wordprocessingDrawing" xmlns:wp="http://schemas.openxmlformats.org/drawingml/2006/wordprocessingDrawing" xmlns:w10="urn:schemas-microsoft-com:office:word" xmlns:w="http://schemas.openxmlformats.org/wordprocessingml/2006/main" xmlns:w14="http://schemas.microsoft.com/office/word/2010/wordml" xmlns:w15="http://schemas.microsoft.com/office/word/2012/wordml" xmlns:w16cex="http://schemas.microsoft.com/office/word/2018/wordml/cex" xmlns:w16cid="http://schemas.microsoft.com/office/word/2016/wordml/cid" xmlns:w16="http://schemas.microsoft.com/office/word/2018/wordml" xmlns:w16se="http://schemas.microsoft.com/office/word/2015/wordml/symex" xmlns:wpg="http://schemas.microsoft.com/office/word/2010/wordprocessingGroup" xmlns:wpi="http://schemas.microsoft.com/office/word/2010/wordprocessingInk" xmlns:wne="http://schemas.microsoft.com/office/word/2006/wordml" xmlns:wps="http://schemas.microsoft.com/office/word/2010/wordprocessingShape" mc:Ignorable="w14 w15 w16se w16cid w16 w16cex wp14">
   <w16cid:commentId w16cid:paraId="2C1B30BC" w16cid:durableId="24298496"/>
-  <w16cid:commentId w16cid:paraId="2D5F774C" w16cid:durableId="24311207"/>
+  <w16cid:commentId w16cid:paraId="39666A96" w16cid:durableId="243AAF6D"/>
   <w16cid:commentId w16cid:paraId="703824B5" w16cid:durableId="2429841F"/>
   <w16cid:commentId w16cid:paraId="23EE30C3" w16cid:durableId="2431153C"/>
-  <w16cid:commentId w16cid:paraId="2858B983" w16cid:durableId="2429AC89"/>
   <w16cid:commentId w16cid:paraId="0A7C57AB" w16cid:durableId="24298886"/>
   <w16cid:commentId w16cid:paraId="47DF02D2" w16cid:durableId="2429B2A8"/>
   <w16cid:commentId w16cid:paraId="0033580C" w16cid:durableId="24311FBF"/>
-  <w16cid:commentId w16cid:paraId="6079FC40" w16cid:durableId="241A932F"/>
 </w16cid:commentsIds>
 </file>
 
@@ -44227,7 +44441,7 @@
   <w:num w:numId="3">
     <w:abstractNumId w:val="2"/>
     <w:lvlOverride w:ilvl="0">
-      <w:lvl w:ilvl="0" w:tplc="82CAF9A4">
+      <w:lvl w:ilvl="0" w:tplc="0D721FD0">
         <w:start w:val="1"/>
         <w:numFmt w:val="decimal"/>
         <w:lvlText w:val="%1."/>
@@ -44256,7 +44470,7 @@
       </w:lvl>
     </w:lvlOverride>
     <w:lvlOverride w:ilvl="1">
-      <w:lvl w:ilvl="1" w:tplc="C4405992">
+      <w:lvl w:ilvl="1" w:tplc="B36E31BA">
         <w:start w:val="1"/>
         <w:numFmt w:val="decimal"/>
         <w:lvlText w:val="%2."/>
@@ -44285,7 +44499,7 @@
       </w:lvl>
     </w:lvlOverride>
     <w:lvlOverride w:ilvl="2">
-      <w:lvl w:ilvl="2" w:tplc="954E7A54">
+      <w:lvl w:ilvl="2" w:tplc="35821404">
         <w:start w:val="1"/>
         <w:numFmt w:val="decimal"/>
         <w:lvlText w:val="%3."/>
@@ -44314,7 +44528,7 @@
       </w:lvl>
     </w:lvlOverride>
     <w:lvlOverride w:ilvl="3">
-      <w:lvl w:ilvl="3" w:tplc="759C4B14">
+      <w:lvl w:ilvl="3" w:tplc="26DC43E2">
         <w:start w:val="1"/>
         <w:numFmt w:val="decimal"/>
         <w:lvlText w:val="%4."/>
@@ -44343,7 +44557,7 @@
       </w:lvl>
     </w:lvlOverride>
     <w:lvlOverride w:ilvl="4">
-      <w:lvl w:ilvl="4" w:tplc="A46086DA">
+      <w:lvl w:ilvl="4" w:tplc="B31252B2">
         <w:start w:val="1"/>
         <w:numFmt w:val="decimal"/>
         <w:lvlText w:val="%5."/>
@@ -44372,7 +44586,7 @@
       </w:lvl>
     </w:lvlOverride>
     <w:lvlOverride w:ilvl="5">
-      <w:lvl w:ilvl="5" w:tplc="ED4064DE">
+      <w:lvl w:ilvl="5" w:tplc="D9262DA8">
         <w:start w:val="1"/>
         <w:numFmt w:val="decimal"/>
         <w:lvlText w:val="%6."/>
@@ -44401,7 +44615,7 @@
       </w:lvl>
     </w:lvlOverride>
     <w:lvlOverride w:ilvl="6">
-      <w:lvl w:ilvl="6" w:tplc="FAA2CA4A">
+      <w:lvl w:ilvl="6" w:tplc="0E60E490">
         <w:start w:val="1"/>
         <w:numFmt w:val="decimal"/>
         <w:lvlText w:val="%7."/>
@@ -44430,7 +44644,7 @@
       </w:lvl>
     </w:lvlOverride>
     <w:lvlOverride w:ilvl="7">
-      <w:lvl w:ilvl="7" w:tplc="08F26F86">
+      <w:lvl w:ilvl="7" w:tplc="2CB20028">
         <w:start w:val="1"/>
         <w:numFmt w:val="decimal"/>
         <w:lvlText w:val="%8."/>
@@ -44459,7 +44673,7 @@
       </w:lvl>
     </w:lvlOverride>
     <w:lvlOverride w:ilvl="8">
-      <w:lvl w:ilvl="8" w:tplc="C20E2366">
+      <w:lvl w:ilvl="8" w:tplc="70E0A5C8">
         <w:start w:val="1"/>
         <w:numFmt w:val="decimal"/>
         <w:lvlText w:val="%9."/>
@@ -44959,7 +45173,6 @@
   <w:style w:type="character" w:default="1" w:styleId="DefaultParagraphFont">
     <w:name w:val="Default Paragraph Font"/>
     <w:uiPriority w:val="1"/>
-    <w:semiHidden/>
     <w:unhideWhenUsed/>
   </w:style>
   <w:style w:type="table" w:default="1" w:styleId="TableNormal">

</xml_diff>

<commit_message>
edited till Stimulus Presentation
</commit_message>
<xml_diff>
--- a/writeup14.docx
+++ b/writeup14.docx
@@ -402,6 +402,14 @@
           <w:sz w:val="22"/>
           <w:szCs w:val="22"/>
         </w:rPr>
+        <w:t xml:space="preserve">such </w:t>
+      </w:r>
+      <w:r>
+        <w:rPr>
+          <w:rFonts w:ascii="Times New Roman" w:hAnsi="Times New Roman"/>
+          <w:sz w:val="22"/>
+          <w:szCs w:val="22"/>
+        </w:rPr>
         <w:t>representational</w:t>
       </w:r>
       <w:r>
@@ -450,7 +458,7 @@
           <w:sz w:val="22"/>
           <w:szCs w:val="22"/>
         </w:rPr>
-        <w:t xml:space="preserve">measured how thresholds for discriminating the lightness of a target object </w:t>
+        <w:t xml:space="preserve">measure how thresholds for discriminating the lightness of a target object </w:t>
       </w:r>
       <w:r>
         <w:rPr>
@@ -692,7 +700,7 @@
           <w:sz w:val="22"/>
           <w:szCs w:val="22"/>
         </w:rPr>
-        <w:t>We observed that, f</w:t>
+        <w:t>We observe that, f</w:t>
       </w:r>
       <w:r>
         <w:rPr>
@@ -884,7 +892,7 @@
           <w:sz w:val="22"/>
           <w:szCs w:val="22"/>
         </w:rPr>
-        <w:t xml:space="preserve">measured lightness discrimination thresholds as a function of the amount of </w:t>
+        <w:t xml:space="preserve">measure lightness discrimination thresholds as a function of the amount of </w:t>
       </w:r>
       <w:r>
         <w:rPr>
@@ -1158,7 +1166,23 @@
           <w:sz w:val="22"/>
           <w:szCs w:val="22"/>
         </w:rPr>
-        <w:t xml:space="preserve">tailored to our stimulus set </w:t>
+        <w:t>tailored to our stimulus set</w:t>
+      </w:r>
+      <w:r>
+        <w:rPr>
+          <w:rFonts w:ascii="Times New Roman" w:hAnsi="Times New Roman"/>
+          <w:sz w:val="22"/>
+          <w:szCs w:val="22"/>
+        </w:rPr>
+        <w:t>,</w:t>
+      </w:r>
+      <w:r>
+        <w:rPr>
+          <w:rFonts w:ascii="Times New Roman" w:hAnsi="Times New Roman"/>
+          <w:sz w:val="22"/>
+          <w:szCs w:val="22"/>
+        </w:rPr>
+        <w:t xml:space="preserve"> </w:t>
       </w:r>
       <w:r>
         <w:rPr>
@@ -1577,7 +1601,38 @@
           <w:sz w:val="22"/>
           <w:szCs w:val="22"/>
         </w:rPr>
-        <w:t>on the vagaries of the observer’s particular viewpoint on the scene, on object-extrinsic properties of the scene (</w:t>
+        <w:t xml:space="preserve">on the </w:t>
+      </w:r>
+      <w:commentRangeStart w:id="0"/>
+      <w:r>
+        <w:rPr>
+          <w:rFonts w:ascii="Times New Roman" w:hAnsi="Times New Roman"/>
+          <w:sz w:val="22"/>
+          <w:szCs w:val="22"/>
+        </w:rPr>
+        <w:t>vagaries</w:t>
+      </w:r>
+      <w:commentRangeEnd w:id="0"/>
+      <w:r>
+        <w:rPr>
+          <w:rStyle w:val="CommentReference"/>
+          <w:rFonts w:ascii="Times New Roman" w:hAnsi="Times New Roman" w:cs="Times New Roman"/>
+          <w:color w:val="auto"/>
+          <w14:textOutline w14:w="0" w14:cap="rnd" w14:cmpd="sng" w14:algn="ctr">
+            <w14:noFill/>
+            <w14:prstDash w14:val="solid"/>
+            <w14:bevel/>
+          </w14:textOutline>
+        </w:rPr>
+        <w:commentReference w:id="0"/>
+      </w:r>
+      <w:r>
+        <w:rPr>
+          <w:rFonts w:ascii="Times New Roman" w:hAnsi="Times New Roman"/>
+          <w:sz w:val="22"/>
+          <w:szCs w:val="22"/>
+        </w:rPr>
+        <w:t xml:space="preserve"> of the observer’s particular viewpoint on the scene, on object-extrinsic properties of the scene (</w:t>
       </w:r>
       <w:proofErr w:type="gramStart"/>
       <w:r>
@@ -2813,7 +2868,7 @@
         </w:rPr>
         <w:t xml:space="preserve"> </w:t>
       </w:r>
-      <w:commentRangeStart w:id="0"/>
+      <w:commentRangeStart w:id="1"/>
       <w:r>
         <w:rPr>
           <w:rFonts w:ascii="Times New Roman" w:hAnsi="Times New Roman"/>
@@ -3035,7 +3090,7 @@
         </w:rPr>
         <w:fldChar w:fldCharType="end"/>
       </w:r>
-      <w:commentRangeEnd w:id="0"/>
+      <w:commentRangeEnd w:id="1"/>
       <w:r>
         <w:rPr>
           <w:rStyle w:val="CommentReference"/>
@@ -3047,7 +3102,7 @@
             <w14:bevel/>
           </w14:textOutline>
         </w:rPr>
-        <w:commentReference w:id="0"/>
+        <w:commentReference w:id="1"/>
       </w:r>
       <w:r>
         <w:rPr>
@@ -3414,23 +3469,7 @@
           <w:sz w:val="22"/>
           <w:szCs w:val="22"/>
         </w:rPr>
-        <w:t xml:space="preserve">Objective psychophysical methods complement subjective measurements of appearance. These </w:t>
-      </w:r>
-      <w:r>
-        <w:rPr>
-          <w:rFonts w:ascii="Times New Roman" w:hAnsi="Times New Roman"/>
-          <w:sz w:val="22"/>
-          <w:szCs w:val="22"/>
-        </w:rPr>
-        <w:t xml:space="preserve">psychophysical </w:t>
-      </w:r>
-      <w:r>
-        <w:rPr>
-          <w:rFonts w:ascii="Times New Roman" w:hAnsi="Times New Roman"/>
-          <w:sz w:val="22"/>
-          <w:szCs w:val="22"/>
-        </w:rPr>
-        <w:t xml:space="preserve">methods, which often involve determining threshold for </w:t>
+        <w:t xml:space="preserve">Objective psychophysical methods complement subjective measurements of appearance. These methods, which often involve determining threshold for </w:t>
       </w:r>
       <w:r>
         <w:rPr>
@@ -3510,7 +3549,23 @@
           <w:sz w:val="22"/>
           <w:szCs w:val="22"/>
         </w:rPr>
-        <w:t xml:space="preserve">are accompanied by mature theory that can </w:t>
+        <w:t xml:space="preserve">are accompanied by </w:t>
+      </w:r>
+      <w:r>
+        <w:rPr>
+          <w:rFonts w:ascii="Times New Roman" w:hAnsi="Times New Roman"/>
+          <w:sz w:val="22"/>
+          <w:szCs w:val="22"/>
+        </w:rPr>
+        <w:t xml:space="preserve">a </w:t>
+      </w:r>
+      <w:r>
+        <w:rPr>
+          <w:rFonts w:ascii="Times New Roman" w:hAnsi="Times New Roman"/>
+          <w:sz w:val="22"/>
+          <w:szCs w:val="22"/>
+        </w:rPr>
+        <w:t xml:space="preserve">mature theory that can </w:t>
       </w:r>
       <w:r>
         <w:rPr>
@@ -4398,16 +4453,7 @@
           <w:sz w:val="22"/>
           <w:szCs w:val="22"/>
         </w:rPr>
-        <w:t xml:space="preserve">scene </w:t>
-      </w:r>
-      <w:r>
-        <w:rPr>
-          <w:rFonts w:ascii="Times New Roman" w:hAnsi="Times New Roman"/>
-          <w:sz w:val="22"/>
-          <w:szCs w:val="22"/>
-        </w:rPr>
-        <w:lastRenderedPageBreak/>
-        <w:t>property</w:t>
+        <w:t>scene property</w:t>
       </w:r>
       <w:r>
         <w:rPr>
@@ -4774,7 +4820,17 @@
           <w:sz w:val="22"/>
           <w:szCs w:val="22"/>
         </w:rPr>
-        <w:t>(e.g., the illumination; Alvaro, Linhares, Moreira, Lillo, &amp; Nascimento, 2017; Aston, Radonjić, Brainard, &amp; Hurlbert, 2019; Pearce, Crichton, Mackiewicz, Finlayson, &amp; Hurlbert, 2014; Radonjić et al., 2018; Radonjić et al., 2016)</w:t>
+        <w:t xml:space="preserve">(e.g., the </w:t>
+      </w:r>
+      <w:r>
+        <w:rPr>
+          <w:rFonts w:ascii="Times New Roman" w:hAnsi="Times New Roman"/>
+          <w:noProof/>
+          <w:sz w:val="22"/>
+          <w:szCs w:val="22"/>
+        </w:rPr>
+        <w:lastRenderedPageBreak/>
+        <w:t>illumination; Alvaro, Linhares, Moreira, Lillo, &amp; Nascimento, 2017; Aston, Radonjić, Brainard, &amp; Hurlbert, 2019; Pearce, Crichton, Mackiewicz, Finlayson, &amp; Hurlbert, 2014; Radonjić et al., 2018; Radonjić et al., 2016)</w:t>
       </w:r>
       <w:r>
         <w:rPr>
@@ -4790,15 +4846,7 @@
           <w:sz w:val="22"/>
           <w:szCs w:val="22"/>
         </w:rPr>
-        <w:t xml:space="preserve">, </w:t>
-      </w:r>
-      <w:r>
-        <w:rPr>
-          <w:rFonts w:ascii="Times New Roman" w:hAnsi="Times New Roman"/>
-          <w:sz w:val="22"/>
-          <w:szCs w:val="22"/>
-        </w:rPr>
-        <w:t>rather than a change in the object property of interest (e.g. surface reflectance)</w:t>
+        <w:t>, rather than a change in the object property of interest (e.g. surface reflectance)</w:t>
       </w:r>
       <w:r>
         <w:rPr>
@@ -4816,7 +4864,7 @@
         </w:rPr>
         <w:t xml:space="preserve"> </w:t>
       </w:r>
-      <w:commentRangeStart w:id="1"/>
+      <w:commentRangeStart w:id="2"/>
       <w:r>
         <w:rPr>
           <w:rFonts w:ascii="Times New Roman" w:hAnsi="Times New Roman"/>
@@ -4839,15 +4887,7 @@
           <w:sz w:val="22"/>
           <w:szCs w:val="22"/>
         </w:rPr>
-        <w:t xml:space="preserve">of </w:t>
-      </w:r>
-      <w:r>
-        <w:rPr>
-          <w:rFonts w:ascii="Times New Roman" w:hAnsi="Times New Roman"/>
-          <w:sz w:val="22"/>
-          <w:szCs w:val="22"/>
-        </w:rPr>
-        <w:t xml:space="preserve">illumination changes </w:t>
+        <w:t xml:space="preserve">of illumination changes </w:t>
       </w:r>
       <w:r>
         <w:rPr>
@@ -4889,7 +4929,7 @@
         </w:rPr>
         <w:t>remains constant</w:t>
       </w:r>
-      <w:commentRangeEnd w:id="1"/>
+      <w:commentRangeEnd w:id="2"/>
       <w:r>
         <w:rPr>
           <w:rStyle w:val="CommentReference"/>
@@ -4901,7 +4941,7 @@
             <w14:bevel/>
           </w14:textOutline>
         </w:rPr>
-        <w:commentReference w:id="1"/>
+        <w:commentReference w:id="2"/>
       </w:r>
       <w:r>
         <w:rPr>
@@ -4999,7 +5039,7 @@
         </w:rPr>
         <w:t xml:space="preserve"> </w:t>
       </w:r>
-      <w:commentRangeStart w:id="2"/>
+      <w:commentRangeStart w:id="3"/>
       <w:r>
         <w:rPr>
           <w:rFonts w:ascii="Times New Roman" w:hAnsi="Times New Roman"/>
@@ -5041,7 +5081,7 @@
         </w:rPr>
         <w:fldChar w:fldCharType="end"/>
       </w:r>
-      <w:commentRangeEnd w:id="2"/>
+      <w:commentRangeEnd w:id="3"/>
       <w:r>
         <w:rPr>
           <w:rStyle w:val="CommentReference"/>
@@ -5053,7 +5093,7 @@
             <w14:bevel/>
           </w14:textOutline>
         </w:rPr>
-        <w:commentReference w:id="2"/>
+        <w:commentReference w:id="3"/>
       </w:r>
       <w:r>
         <w:rPr>
@@ -5388,7 +5428,31 @@
           <w:sz w:val="22"/>
           <w:szCs w:val="22"/>
         </w:rPr>
-        <w:t>the approach</w:t>
+        <w:t>th</w:t>
+      </w:r>
+      <w:r>
+        <w:rPr>
+          <w:rFonts w:ascii="Times New Roman" w:hAnsi="Times New Roman"/>
+          <w:sz w:val="22"/>
+          <w:szCs w:val="22"/>
+        </w:rPr>
+        <w:t>is</w:t>
+      </w:r>
+      <w:r>
+        <w:rPr>
+          <w:rFonts w:ascii="Times New Roman" w:hAnsi="Times New Roman"/>
+          <w:sz w:val="22"/>
+          <w:szCs w:val="22"/>
+        </w:rPr>
+        <w:t xml:space="preserve"> </w:t>
+      </w:r>
+      <w:r>
+        <w:rPr>
+          <w:rFonts w:ascii="Times New Roman" w:hAnsi="Times New Roman"/>
+          <w:sz w:val="22"/>
+          <w:szCs w:val="22"/>
+        </w:rPr>
+        <w:t>approach</w:t>
       </w:r>
       <w:r>
         <w:rPr>
@@ -5404,7 +5468,25 @@
           <w:sz w:val="22"/>
           <w:szCs w:val="22"/>
         </w:rPr>
-        <w:t xml:space="preserve"> in naturalistic graphically-rendered scenes</w:t>
+        <w:t xml:space="preserve"> in naturalistic </w:t>
+      </w:r>
+      <w:proofErr w:type="gramStart"/>
+      <w:r>
+        <w:rPr>
+          <w:rFonts w:ascii="Times New Roman" w:hAnsi="Times New Roman"/>
+          <w:sz w:val="22"/>
+          <w:szCs w:val="22"/>
+        </w:rPr>
+        <w:t>graphically-rendered</w:t>
+      </w:r>
+      <w:proofErr w:type="gramEnd"/>
+      <w:r>
+        <w:rPr>
+          <w:rFonts w:ascii="Times New Roman" w:hAnsi="Times New Roman"/>
+          <w:sz w:val="22"/>
+          <w:szCs w:val="22"/>
+        </w:rPr>
+        <w:t xml:space="preserve"> scenes</w:t>
       </w:r>
       <w:r>
         <w:rPr>
@@ -5460,7 +5542,7 @@
           <w:sz w:val="22"/>
           <w:szCs w:val="22"/>
         </w:rPr>
-        <w:t xml:space="preserve"> the </w:t>
+        <w:t xml:space="preserve"> </w:t>
       </w:r>
       <w:r>
         <w:rPr>
@@ -5919,8 +6001,8 @@
         </w:rPr>
         <w:t xml:space="preserve">. </w:t>
       </w:r>
-      <w:commentRangeStart w:id="3"/>
-      <w:del w:id="4" w:author="JohannesBurge" w:date="2021-04-26T10:32:00Z">
+      <w:commentRangeStart w:id="4"/>
+      <w:del w:id="5" w:author="JohannesBurge" w:date="2021-04-26T10:32:00Z">
         <w:r>
           <w:rPr>
             <w:rFonts w:ascii="Times New Roman" w:hAnsi="Times New Roman"/>
@@ -5937,7 +6019,7 @@
           </w:rPr>
           <w:delText xml:space="preserve"> allows us to quantify the effect of extrinsic variation on the observer’s representation of lightness, relative to the intrinsic precision of that variation.</w:delText>
         </w:r>
-        <w:commentRangeEnd w:id="3"/>
+        <w:commentRangeEnd w:id="4"/>
         <w:r>
           <w:rPr>
             <w:rStyle w:val="CommentReference"/>
@@ -5949,7 +6031,7 @@
               <w14:bevel/>
             </w14:textOutline>
           </w:rPr>
-          <w:commentReference w:id="3"/>
+          <w:commentReference w:id="4"/>
         </w:r>
       </w:del>
     </w:p>
@@ -6807,6 +6889,13 @@
           <w:sz w:val="22"/>
           <w:szCs w:val="22"/>
         </w:rPr>
+      </w:r>
+      <w:r>
+        <w:rPr>
+          <w:rFonts w:ascii="Times New Roman" w:hAnsi="Times New Roman"/>
+          <w:sz w:val="22"/>
+          <w:szCs w:val="22"/>
+        </w:rPr>
         <w:fldChar w:fldCharType="separate"/>
       </w:r>
       <w:r>
@@ -7902,7 +7991,7 @@
           <w:sz w:val="22"/>
           <w:szCs w:val="22"/>
         </w:rPr>
-        <w:t xml:space="preserve">increases in </w:t>
+        <w:t xml:space="preserve">increase in </w:t>
       </w:r>
       <w:r>
         <w:rPr>
@@ -9101,7 +9190,39 @@
           <w:sz w:val="22"/>
           <w:szCs w:val="22"/>
         </w:rPr>
-        <w:t xml:space="preserve">corresponding to the threshold is double that with no external variation indicates </w:t>
+        <w:t xml:space="preserve">corresponding to the threshold </w:t>
+      </w:r>
+      <w:r>
+        <w:rPr>
+          <w:rFonts w:ascii="Times New Roman" w:hAnsi="Times New Roman"/>
+          <w:sz w:val="22"/>
+          <w:szCs w:val="22"/>
+        </w:rPr>
+        <w:t xml:space="preserve">that </w:t>
+      </w:r>
+      <w:r>
+        <w:rPr>
+          <w:rFonts w:ascii="Times New Roman" w:hAnsi="Times New Roman"/>
+          <w:sz w:val="22"/>
+          <w:szCs w:val="22"/>
+        </w:rPr>
+        <w:t xml:space="preserve">is double that </w:t>
+      </w:r>
+      <w:r>
+        <w:rPr>
+          <w:rFonts w:ascii="Times New Roman" w:hAnsi="Times New Roman"/>
+          <w:sz w:val="22"/>
+          <w:szCs w:val="22"/>
+        </w:rPr>
+        <w:t xml:space="preserve">of threshold </w:t>
+      </w:r>
+      <w:r>
+        <w:rPr>
+          <w:rFonts w:ascii="Times New Roman" w:hAnsi="Times New Roman"/>
+          <w:sz w:val="22"/>
+          <w:szCs w:val="22"/>
+        </w:rPr>
+        <w:t xml:space="preserve">with no external variation indicates </w:t>
       </w:r>
       <w:r>
         <w:rPr>
@@ -9133,7 +9254,7 @@
           <w:sz w:val="22"/>
           <w:szCs w:val="22"/>
         </w:rPr>
-        <w:t xml:space="preserve">of the external noise is </w:t>
+        <w:t xml:space="preserve">of the external noise </w:t>
       </w:r>
       <w:r>
         <w:rPr>
@@ -10706,15 +10827,15 @@
           <w:sz w:val="22"/>
           <w:szCs w:val="22"/>
         </w:rPr>
-        <w:t>). The estimates of external noise are higher for the LINRF model than for the SDT model</w:t>
-      </w:r>
-      <w:r>
-        <w:rPr>
-          <w:rFonts w:ascii="Times New Roman" w:hAnsi="Times New Roman"/>
-          <w:sz w:val="22"/>
-          <w:szCs w:val="22"/>
-        </w:rPr>
-        <w:t>. Th</w:t>
+        <w:t xml:space="preserve">). </w:t>
+      </w:r>
+      <w:r>
+        <w:rPr>
+          <w:rFonts w:ascii="Times New Roman" w:hAnsi="Times New Roman"/>
+          <w:sz w:val="22"/>
+          <w:szCs w:val="22"/>
+        </w:rPr>
+        <w:t>Th</w:t>
       </w:r>
       <w:r>
         <w:rPr>
@@ -10738,16 +10859,8 @@
           <w:sz w:val="22"/>
           <w:szCs w:val="22"/>
         </w:rPr>
-        <w:t xml:space="preserve">increasing covariance </w:t>
-      </w:r>
-      <w:r>
-        <w:rPr>
-          <w:rFonts w:ascii="Times New Roman" w:hAnsi="Times New Roman"/>
-          <w:sz w:val="22"/>
-          <w:szCs w:val="22"/>
-        </w:rPr>
         <w:lastRenderedPageBreak/>
-        <w:t xml:space="preserve">scalar, while this rise is captured accurately by the LINRF model, presumably because the latter </w:t>
+        <w:t xml:space="preserve">increasing covariance scalar, while this rise is captured accurately by the LINRF model, presumably because the latter </w:t>
       </w:r>
       <w:proofErr w:type="gramStart"/>
       <w:r>
@@ -10899,15 +11012,7 @@
           <w:sz w:val="22"/>
           <w:szCs w:val="22"/>
         </w:rPr>
-        <w:t>is</w:t>
-      </w:r>
-      <w:r>
-        <w:rPr>
-          <w:rFonts w:ascii="Times New Roman" w:hAnsi="Times New Roman"/>
-          <w:sz w:val="22"/>
-          <w:szCs w:val="22"/>
-        </w:rPr>
-        <w:t xml:space="preserve"> </w:t>
+        <w:t xml:space="preserve">is </w:t>
       </w:r>
       <w:r>
         <w:rPr>
@@ -11919,7 +12024,7 @@
         </w:rPr>
         <w:t xml:space="preserve">of contrast-defined targets </w:t>
       </w:r>
-      <w:commentRangeStart w:id="5"/>
+      <w:commentRangeStart w:id="6"/>
       <w:r>
         <w:rPr>
           <w:sz w:val="22"/>
@@ -12254,12 +12359,12 @@
         </w:rPr>
         <w:t>.</w:t>
       </w:r>
-      <w:commentRangeEnd w:id="5"/>
+      <w:commentRangeEnd w:id="6"/>
       <w:r>
         <w:rPr>
           <w:rStyle w:val="CommentReference"/>
         </w:rPr>
-        <w:commentReference w:id="5"/>
+        <w:commentReference w:id="6"/>
       </w:r>
       <w:r>
         <w:rPr>
@@ -12926,7 +13031,7 @@
         </w:rPr>
         <w:t xml:space="preserve"> </w:t>
       </w:r>
-      <w:commentRangeStart w:id="6"/>
+      <w:commentRangeStart w:id="7"/>
       <w:r>
         <w:rPr>
           <w:rFonts w:ascii="Times New Roman" w:hAnsi="Times New Roman"/>
@@ -13208,7 +13313,7 @@
         </w:rPr>
         <w:fldChar w:fldCharType="end"/>
       </w:r>
-      <w:commentRangeEnd w:id="6"/>
+      <w:commentRangeEnd w:id="7"/>
       <w:r>
         <w:rPr>
           <w:rStyle w:val="CommentReference"/>
@@ -13220,10 +13325,10 @@
             <w14:bevel/>
           </w14:textOutline>
         </w:rPr>
-        <w:commentReference w:id="6"/>
-      </w:r>
-      <w:commentRangeStart w:id="7"/>
-      <w:commentRangeEnd w:id="7"/>
+        <w:commentReference w:id="7"/>
+      </w:r>
+      <w:commentRangeStart w:id="8"/>
+      <w:commentRangeEnd w:id="8"/>
       <w:r>
         <w:rPr>
           <w:rStyle w:val="CommentReference"/>
@@ -13235,7 +13340,7 @@
             <w14:bevel/>
           </w14:textOutline>
         </w:rPr>
-        <w:commentReference w:id="7"/>
+        <w:commentReference w:id="8"/>
       </w:r>
       <w:r>
         <w:rPr>
@@ -13245,7 +13350,7 @@
         </w:rPr>
         <w:t>.</w:t>
       </w:r>
-      <w:ins w:id="8" w:author="JohannesBurge" w:date="2021-04-26T11:18:00Z">
+      <w:ins w:id="9" w:author="JohannesBurge" w:date="2021-04-26T11:18:00Z">
         <w:r>
           <w:rPr>
             <w:rFonts w:ascii="Times New Roman" w:hAnsi="Times New Roman"/>
@@ -13719,6 +13824,13 @@
           <w:szCs w:val="22"/>
         </w:rPr>
         <w:fldChar w:fldCharType="end"/>
+      </w:r>
+      <w:r>
+        <w:rPr>
+          <w:rFonts w:ascii="Times New Roman" w:hAnsi="Times New Roman"/>
+          <w:sz w:val="22"/>
+          <w:szCs w:val="22"/>
+        </w:rPr>
       </w:r>
       <w:r>
         <w:rPr>
@@ -14098,6 +14210,13 @@
           <w:sz w:val="22"/>
           <w:szCs w:val="22"/>
         </w:rPr>
+      </w:r>
+      <w:r>
+        <w:rPr>
+          <w:rFonts w:ascii="Times New Roman" w:hAnsi="Times New Roman"/>
+          <w:sz w:val="22"/>
+          <w:szCs w:val="22"/>
+        </w:rPr>
         <w:fldChar w:fldCharType="separate"/>
       </w:r>
       <w:r>
@@ -14647,7 +14766,25 @@
           <w:sz w:val="22"/>
           <w:szCs w:val="22"/>
         </w:rPr>
-        <w:t xml:space="preserve">as well as surfaces characterized by Vrhel </w:t>
+        <w:t xml:space="preserve">as well as surfaces characterized by </w:t>
+      </w:r>
+      <w:proofErr w:type="spellStart"/>
+      <w:r>
+        <w:rPr>
+          <w:rFonts w:ascii="Times New Roman" w:hAnsi="Times New Roman"/>
+          <w:sz w:val="22"/>
+          <w:szCs w:val="22"/>
+        </w:rPr>
+        <w:t>Vrhel</w:t>
+      </w:r>
+      <w:proofErr w:type="spellEnd"/>
+      <w:r>
+        <w:rPr>
+          <w:rFonts w:ascii="Times New Roman" w:hAnsi="Times New Roman"/>
+          <w:sz w:val="22"/>
+          <w:szCs w:val="22"/>
+        </w:rPr>
+        <w:t xml:space="preserve"> </w:t>
       </w:r>
       <w:r>
         <w:rPr>
@@ -15074,6 +15211,7 @@
           <w:szCs w:val="22"/>
         </w:rPr>
       </w:pPr>
+      <w:proofErr w:type="spellStart"/>
       <w:r>
         <w:rPr>
           <w:rFonts w:ascii="Times New Roman" w:hAnsi="Times New Roman"/>
@@ -15085,6 +15223,7 @@
         </w:rPr>
         <w:t>Preregistration</w:t>
       </w:r>
+      <w:proofErr w:type="spellEnd"/>
     </w:p>
     <w:p>
       <w:pPr>
@@ -15742,6 +15881,7 @@
           <w:szCs w:val="22"/>
         </w:rPr>
       </w:pPr>
+      <w:proofErr w:type="spellStart"/>
       <w:r>
         <w:rPr>
           <w:rFonts w:ascii="Times New Roman" w:hAnsi="Times New Roman"/>
@@ -15753,6 +15893,7 @@
         </w:rPr>
         <w:t>Apparatus</w:t>
       </w:r>
+      <w:proofErr w:type="spellEnd"/>
     </w:p>
     <w:p>
       <w:pPr>
@@ -15770,7 +15911,25 @@
           <w:sz w:val="22"/>
           <w:szCs w:val="22"/>
         </w:rPr>
-        <w:t>The stimuli were presented on a calibrated LCD color monitor (27-in. NEC MultiSync PA271W; NEC Display Solutions) in an otherwise dark room. The monitor was driven at a pixel resolution of 1920 x 1080, a refresh rate of 60Hz, and with 8-bit resolution for each RGB channel. The host computer was an Apple Macintosh with an Intel Core i7 processor. The experimental programs were written in MATLAB (MathWorks; Natick, MA) and relied on routines from the Psychophysics Toolbox (</w:t>
+        <w:t xml:space="preserve">The stimuli were presented on a calibrated LCD color monitor (27-in. NEC </w:t>
+      </w:r>
+      <w:proofErr w:type="spellStart"/>
+      <w:r>
+        <w:rPr>
+          <w:rFonts w:ascii="Times New Roman" w:hAnsi="Times New Roman"/>
+          <w:sz w:val="22"/>
+          <w:szCs w:val="22"/>
+        </w:rPr>
+        <w:t>MultiSync</w:t>
+      </w:r>
+      <w:proofErr w:type="spellEnd"/>
+      <w:r>
+        <w:rPr>
+          <w:rFonts w:ascii="Times New Roman" w:hAnsi="Times New Roman"/>
+          <w:sz w:val="22"/>
+          <w:szCs w:val="22"/>
+        </w:rPr>
+        <w:t xml:space="preserve"> PA271W; NEC Display Solutions) in an otherwise dark room. The monitor was driven at a pixel resolution of 1920 x 1080, a refresh rate of 60Hz, and with 8-bit resolution for each RGB channel. The host computer was an Apple Macintosh with an Intel Core i7 processor. The experimental programs were written in MATLAB (MathWorks; Natick, MA) and relied on routines from the Psychophysics Toolbox (</w:t>
       </w:r>
       <w:hyperlink r:id="rId13" w:history="1">
         <w:r>
@@ -15789,7 +15948,25 @@
           <w:sz w:val="22"/>
           <w:szCs w:val="22"/>
         </w:rPr>
-        <w:t>) and mgl (</w:t>
+        <w:t xml:space="preserve">) and </w:t>
+      </w:r>
+      <w:proofErr w:type="spellStart"/>
+      <w:r>
+        <w:rPr>
+          <w:rFonts w:ascii="Times New Roman" w:hAnsi="Times New Roman"/>
+          <w:sz w:val="22"/>
+          <w:szCs w:val="22"/>
+        </w:rPr>
+        <w:t>mgl</w:t>
+      </w:r>
+      <w:proofErr w:type="spellEnd"/>
+      <w:r>
+        <w:rPr>
+          <w:rFonts w:ascii="Times New Roman" w:hAnsi="Times New Roman"/>
+          <w:sz w:val="22"/>
+          <w:szCs w:val="22"/>
+        </w:rPr>
+        <w:t xml:space="preserve"> (</w:t>
       </w:r>
       <w:hyperlink r:id="rId14" w:history="1">
         <w:r>
@@ -15860,7 +16037,43 @@
           <w:sz w:val="22"/>
           <w:szCs w:val="22"/>
         </w:rPr>
-        <w:t xml:space="preserve">chin cup and forehead rest (Headspot, UHCOTech, </w:t>
+        <w:t>chin cup and forehead rest (</w:t>
+      </w:r>
+      <w:proofErr w:type="spellStart"/>
+      <w:r>
+        <w:rPr>
+          <w:rFonts w:ascii="Times New Roman" w:hAnsi="Times New Roman"/>
+          <w:sz w:val="22"/>
+          <w:szCs w:val="22"/>
+        </w:rPr>
+        <w:t>Headspot</w:t>
+      </w:r>
+      <w:proofErr w:type="spellEnd"/>
+      <w:r>
+        <w:rPr>
+          <w:rFonts w:ascii="Times New Roman" w:hAnsi="Times New Roman"/>
+          <w:sz w:val="22"/>
+          <w:szCs w:val="22"/>
+        </w:rPr>
+        <w:t xml:space="preserve">, </w:t>
+      </w:r>
+      <w:proofErr w:type="spellStart"/>
+      <w:r>
+        <w:rPr>
+          <w:rFonts w:ascii="Times New Roman" w:hAnsi="Times New Roman"/>
+          <w:sz w:val="22"/>
+          <w:szCs w:val="22"/>
+        </w:rPr>
+        <w:t>UHCOTech</w:t>
+      </w:r>
+      <w:proofErr w:type="spellEnd"/>
+      <w:r>
+        <w:rPr>
+          <w:rFonts w:ascii="Times New Roman" w:hAnsi="Times New Roman"/>
+          <w:sz w:val="22"/>
+          <w:szCs w:val="22"/>
+        </w:rPr>
+        <w:t xml:space="preserve">, </w:t>
       </w:r>
       <w:r>
         <w:rPr>
@@ -15920,7 +16133,25 @@
           <w:sz w:val="22"/>
           <w:szCs w:val="22"/>
         </w:rPr>
-        <w:t xml:space="preserve">The monitor was calibrated using a spectroradiometer (PhotoResearch PR650). To calibrate the monitor, we focused the spectroradiometer on a patch </w:t>
+        <w:t>The monitor was calibrated using a spectroradiometer (</w:t>
+      </w:r>
+      <w:proofErr w:type="spellStart"/>
+      <w:r>
+        <w:rPr>
+          <w:rFonts w:ascii="Times New Roman" w:hAnsi="Times New Roman"/>
+          <w:sz w:val="22"/>
+          <w:szCs w:val="22"/>
+        </w:rPr>
+        <w:t>PhotoResearch</w:t>
+      </w:r>
+      <w:proofErr w:type="spellEnd"/>
+      <w:r>
+        <w:rPr>
+          <w:rFonts w:ascii="Times New Roman" w:hAnsi="Times New Roman"/>
+          <w:sz w:val="22"/>
+          <w:szCs w:val="22"/>
+        </w:rPr>
+        <w:t xml:space="preserve"> PR650). To calibrate the monitor, we focused the spectroradiometer on a patch </w:t>
       </w:r>
       <w:r>
         <w:rPr>
@@ -16479,8 +16710,79 @@
           <w:shd w:val="clear" w:color="auto" w:fill="FFFFFF"/>
           <w:lang w:val="de-DE"/>
         </w:rPr>
-        <w:t xml:space="preserve"> Recruitment and Exclusion</w:t>
-      </w:r>
+        <w:t xml:space="preserve"> </w:t>
+      </w:r>
+      <w:proofErr w:type="spellStart"/>
+      <w:r>
+        <w:rPr>
+          <w:rStyle w:val="None"/>
+          <w:rFonts w:ascii="Times New Roman" w:hAnsi="Times New Roman"/>
+          <w:b/>
+          <w:bCs/>
+          <w:sz w:val="22"/>
+          <w:szCs w:val="22"/>
+          <w:shd w:val="clear" w:color="auto" w:fill="FFFFFF"/>
+          <w:lang w:val="de-DE"/>
+        </w:rPr>
+        <w:t>Recruitment</w:t>
+      </w:r>
+      <w:proofErr w:type="spellEnd"/>
+      <w:r>
+        <w:rPr>
+          <w:rStyle w:val="None"/>
+          <w:rFonts w:ascii="Times New Roman" w:hAnsi="Times New Roman"/>
+          <w:b/>
+          <w:bCs/>
+          <w:sz w:val="22"/>
+          <w:szCs w:val="22"/>
+          <w:shd w:val="clear" w:color="auto" w:fill="FFFFFF"/>
+          <w:lang w:val="de-DE"/>
+        </w:rPr>
+        <w:t xml:space="preserve"> </w:t>
+      </w:r>
+      <w:proofErr w:type="spellStart"/>
+      <w:r>
+        <w:rPr>
+          <w:rStyle w:val="None"/>
+          <w:rFonts w:ascii="Times New Roman" w:hAnsi="Times New Roman"/>
+          <w:b/>
+          <w:bCs/>
+          <w:sz w:val="22"/>
+          <w:szCs w:val="22"/>
+          <w:shd w:val="clear" w:color="auto" w:fill="FFFFFF"/>
+          <w:lang w:val="de-DE"/>
+        </w:rPr>
+        <w:t>and</w:t>
+      </w:r>
+      <w:proofErr w:type="spellEnd"/>
+      <w:r>
+        <w:rPr>
+          <w:rStyle w:val="None"/>
+          <w:rFonts w:ascii="Times New Roman" w:hAnsi="Times New Roman"/>
+          <w:b/>
+          <w:bCs/>
+          <w:sz w:val="22"/>
+          <w:szCs w:val="22"/>
+          <w:shd w:val="clear" w:color="auto" w:fill="FFFFFF"/>
+          <w:lang w:val="de-DE"/>
+        </w:rPr>
+        <w:t xml:space="preserve"> </w:t>
+      </w:r>
+      <w:proofErr w:type="spellStart"/>
+      <w:r>
+        <w:rPr>
+          <w:rStyle w:val="None"/>
+          <w:rFonts w:ascii="Times New Roman" w:hAnsi="Times New Roman"/>
+          <w:b/>
+          <w:bCs/>
+          <w:sz w:val="22"/>
+          <w:szCs w:val="22"/>
+          <w:shd w:val="clear" w:color="auto" w:fill="FFFFFF"/>
+          <w:lang w:val="de-DE"/>
+        </w:rPr>
+        <w:t>Exclusion</w:t>
+      </w:r>
+      <w:proofErr w:type="spellEnd"/>
     </w:p>
     <w:p>
       <w:pPr>
@@ -17852,8 +18154,69 @@
           <w:shd w:val="clear" w:color="auto" w:fill="FFFFFF"/>
           <w:lang w:val="de-DE"/>
         </w:rPr>
-        <w:t xml:space="preserve"> Recruitment and Exclusion</w:t>
-      </w:r>
+        <w:t xml:space="preserve"> </w:t>
+      </w:r>
+      <w:proofErr w:type="spellStart"/>
+      <w:r>
+        <w:rPr>
+          <w:rStyle w:val="None"/>
+          <w:rFonts w:ascii="Times New Roman" w:hAnsi="Times New Roman"/>
+          <w:sz w:val="22"/>
+          <w:szCs w:val="22"/>
+          <w:shd w:val="clear" w:color="auto" w:fill="FFFFFF"/>
+          <w:lang w:val="de-DE"/>
+        </w:rPr>
+        <w:t>Recruitment</w:t>
+      </w:r>
+      <w:proofErr w:type="spellEnd"/>
+      <w:r>
+        <w:rPr>
+          <w:rStyle w:val="None"/>
+          <w:rFonts w:ascii="Times New Roman" w:hAnsi="Times New Roman"/>
+          <w:sz w:val="22"/>
+          <w:szCs w:val="22"/>
+          <w:shd w:val="clear" w:color="auto" w:fill="FFFFFF"/>
+          <w:lang w:val="de-DE"/>
+        </w:rPr>
+        <w:t xml:space="preserve"> </w:t>
+      </w:r>
+      <w:proofErr w:type="spellStart"/>
+      <w:r>
+        <w:rPr>
+          <w:rStyle w:val="None"/>
+          <w:rFonts w:ascii="Times New Roman" w:hAnsi="Times New Roman"/>
+          <w:sz w:val="22"/>
+          <w:szCs w:val="22"/>
+          <w:shd w:val="clear" w:color="auto" w:fill="FFFFFF"/>
+          <w:lang w:val="de-DE"/>
+        </w:rPr>
+        <w:t>and</w:t>
+      </w:r>
+      <w:proofErr w:type="spellEnd"/>
+      <w:r>
+        <w:rPr>
+          <w:rStyle w:val="None"/>
+          <w:rFonts w:ascii="Times New Roman" w:hAnsi="Times New Roman"/>
+          <w:sz w:val="22"/>
+          <w:szCs w:val="22"/>
+          <w:shd w:val="clear" w:color="auto" w:fill="FFFFFF"/>
+          <w:lang w:val="de-DE"/>
+        </w:rPr>
+        <w:t xml:space="preserve"> </w:t>
+      </w:r>
+      <w:proofErr w:type="spellStart"/>
+      <w:r>
+        <w:rPr>
+          <w:rStyle w:val="None"/>
+          <w:rFonts w:ascii="Times New Roman" w:hAnsi="Times New Roman"/>
+          <w:sz w:val="22"/>
+          <w:szCs w:val="22"/>
+          <w:shd w:val="clear" w:color="auto" w:fill="FFFFFF"/>
+          <w:lang w:val="de-DE"/>
+        </w:rPr>
+        <w:t>Exclusion</w:t>
+      </w:r>
+      <w:proofErr w:type="spellEnd"/>
       <w:r>
         <w:rPr>
           <w:rStyle w:val="None"/>
@@ -18406,8 +18769,36 @@
             <w:sz w:val="22"/>
             <w:szCs w:val="22"/>
           </w:rPr>
-          <w:t>github.com/BrainardLab/VirtualWorldColorConstancy</w:t>
+          <w:t>github.com/</w:t>
         </w:r>
+        <w:proofErr w:type="spellStart"/>
+        <w:r>
+          <w:rPr>
+            <w:rStyle w:val="Hyperlink1"/>
+            <w:sz w:val="22"/>
+            <w:szCs w:val="22"/>
+          </w:rPr>
+          <w:t>BrainardLab</w:t>
+        </w:r>
+        <w:proofErr w:type="spellEnd"/>
+        <w:r>
+          <w:rPr>
+            <w:rStyle w:val="Hyperlink1"/>
+            <w:sz w:val="22"/>
+            <w:szCs w:val="22"/>
+          </w:rPr>
+          <w:t>/</w:t>
+        </w:r>
+        <w:proofErr w:type="spellStart"/>
+        <w:r>
+          <w:rPr>
+            <w:rStyle w:val="Hyperlink1"/>
+            <w:sz w:val="22"/>
+            <w:szCs w:val="22"/>
+          </w:rPr>
+          <w:t>VirtualWorldColorConstancy</w:t>
+        </w:r>
+        <w:proofErr w:type="spellEnd"/>
       </w:hyperlink>
       <w:r>
         <w:rPr>
@@ -18415,7 +18806,25 @@
           <w:sz w:val="22"/>
           <w:szCs w:val="22"/>
         </w:rPr>
-        <w:t xml:space="preserve">). VWCC is written using MATLAB. It harnesses the Mitsuba renderer to render simulated images from scene descriptions, and also takes advantage of our RenderToolbox package </w:t>
+        <w:t xml:space="preserve">). VWCC is written using MATLAB. It harnesses the Mitsuba renderer to render simulated images from scene descriptions, and also takes advantage of our </w:t>
+      </w:r>
+      <w:proofErr w:type="spellStart"/>
+      <w:r>
+        <w:rPr>
+          <w:rStyle w:val="None"/>
+          <w:sz w:val="22"/>
+          <w:szCs w:val="22"/>
+        </w:rPr>
+        <w:t>RenderToolbox</w:t>
+      </w:r>
+      <w:proofErr w:type="spellEnd"/>
+      <w:r>
+        <w:rPr>
+          <w:rStyle w:val="None"/>
+          <w:sz w:val="22"/>
+          <w:szCs w:val="22"/>
+        </w:rPr>
+        <w:t xml:space="preserve"> package </w:t>
       </w:r>
       <w:r>
         <w:rPr>
@@ -18464,7 +18873,25 @@
           <w:sz w:val="22"/>
           <w:szCs w:val="22"/>
         </w:rPr>
-        <w:t xml:space="preserve">. To render an image, we first create a 3D model that specifies the base scene. Objects and light sources can be inserted in the base scene at user specified locations. The 3D models were based on a base scene provided as part of RenderToolbox and modified using Blender, </w:t>
+        <w:t xml:space="preserve">. To render an image, we first create a 3D model that specifies the base scene. Objects and light sources can be inserted in the base scene at user specified locations. The 3D models were based on a base scene provided as part of </w:t>
+      </w:r>
+      <w:proofErr w:type="spellStart"/>
+      <w:r>
+        <w:rPr>
+          <w:rStyle w:val="None"/>
+          <w:sz w:val="22"/>
+          <w:szCs w:val="22"/>
+        </w:rPr>
+        <w:t>RenderToolbox</w:t>
+      </w:r>
+      <w:proofErr w:type="spellEnd"/>
+      <w:r>
+        <w:rPr>
+          <w:rStyle w:val="None"/>
+          <w:sz w:val="22"/>
+          <w:szCs w:val="22"/>
+        </w:rPr>
+        <w:t xml:space="preserve"> and modified using Blender, </w:t>
       </w:r>
       <w:r>
         <w:t xml:space="preserve">an open-source 3-D modeling and animation </w:t>
@@ -18656,6 +19083,7 @@
         <w:lastRenderedPageBreak/>
         <w:t xml:space="preserve">To present the multispectral images on the monitor, they were first converted to LMS images using the </w:t>
       </w:r>
+      <w:proofErr w:type="spellStart"/>
       <w:r>
         <w:rPr>
           <w:rStyle w:val="None"/>
@@ -18664,7 +19092,18 @@
           <w:szCs w:val="22"/>
           <w:lang w:val="de-DE"/>
         </w:rPr>
-        <w:t xml:space="preserve">Stockman-Sharpe </w:t>
+        <w:t>Stockman</w:t>
+      </w:r>
+      <w:proofErr w:type="spellEnd"/>
+      <w:r>
+        <w:rPr>
+          <w:rStyle w:val="None"/>
+          <w:rFonts w:ascii="Times New Roman" w:hAnsi="Times New Roman"/>
+          <w:sz w:val="22"/>
+          <w:szCs w:val="22"/>
+          <w:lang w:val="de-DE"/>
+        </w:rPr>
+        <w:t xml:space="preserve">-Sharpe </w:t>
       </w:r>
       <w:r>
         <w:rPr>
@@ -21693,7 +22132,27 @@
           <w:sz w:val="22"/>
           <w:szCs w:val="22"/>
         </w:rPr>
-        <w:t xml:space="preserve">) measures the distance between the two distributions </w:t>
+        <w:t>) measures the distance between the two dis</w:t>
+      </w:r>
+      <w:proofErr w:type="spellStart"/>
+      <w:r>
+        <w:rPr>
+          <w:rStyle w:val="None"/>
+          <w:rFonts w:ascii="Times New Roman" w:eastAsia="Times New Roman" w:hAnsi="Times New Roman" w:cs="Times New Roman"/>
+          <w:sz w:val="22"/>
+          <w:szCs w:val="22"/>
+        </w:rPr>
+        <w:t>tributions</w:t>
+      </w:r>
+      <w:proofErr w:type="spellEnd"/>
+      <w:r>
+        <w:rPr>
+          <w:rStyle w:val="None"/>
+          <w:rFonts w:ascii="Times New Roman" w:eastAsia="Times New Roman" w:hAnsi="Times New Roman" w:cs="Times New Roman"/>
+          <w:sz w:val="22"/>
+          <w:szCs w:val="22"/>
+        </w:rPr>
+        <w:t xml:space="preserve"> </w:t>
       </w:r>
       <w:r>
         <w:rPr>
@@ -31427,6 +31886,7 @@
         </w:rPr>
         <w:t xml:space="preserve">minimizing the mean squared error between the measured and predicted threshold using the MATLAB function </w:t>
       </w:r>
+      <w:proofErr w:type="spellStart"/>
       <w:r>
         <w:rPr>
           <w:rFonts w:ascii="Times New Roman" w:hAnsi="Times New Roman"/>
@@ -31437,6 +31897,7 @@
         </w:rPr>
         <w:t>fmincon</w:t>
       </w:r>
+      <w:proofErr w:type="spellEnd"/>
       <w:r>
         <w:rPr>
           <w:rFonts w:ascii="Times New Roman" w:hAnsi="Times New Roman"/>
@@ -31720,7 +32181,27 @@
           <w:sz w:val="22"/>
           <w:szCs w:val="22"/>
         </w:rPr>
-        <w:t xml:space="preserve">The model was implemented using the software infrastructure provided by ISETBio </w:t>
+        <w:t xml:space="preserve">The model was implemented using the software infrastructure provided by </w:t>
+      </w:r>
+      <w:proofErr w:type="spellStart"/>
+      <w:r>
+        <w:rPr>
+          <w:rStyle w:val="None"/>
+          <w:rFonts w:ascii="Times New Roman" w:hAnsi="Times New Roman"/>
+          <w:sz w:val="22"/>
+          <w:szCs w:val="22"/>
+        </w:rPr>
+        <w:t>ISETBio</w:t>
+      </w:r>
+      <w:proofErr w:type="spellEnd"/>
+      <w:r>
+        <w:rPr>
+          <w:rStyle w:val="None"/>
+          <w:rFonts w:ascii="Times New Roman" w:hAnsi="Times New Roman"/>
+          <w:sz w:val="22"/>
+          <w:szCs w:val="22"/>
+        </w:rPr>
+        <w:t xml:space="preserve"> </w:t>
       </w:r>
       <w:r>
         <w:rPr>
@@ -32007,14 +32488,25 @@
         </w:rPr>
         <w:t xml:space="preserve"> as implemented in </w:t>
       </w:r>
-      <w:r>
-        <w:rPr>
-          <w:rStyle w:val="None"/>
-          <w:rFonts w:ascii="Times New Roman" w:hAnsi="Times New Roman"/>
-          <w:sz w:val="22"/>
-          <w:szCs w:val="22"/>
-        </w:rPr>
-        <w:t xml:space="preserve">ISETBio </w:t>
+      <w:proofErr w:type="spellStart"/>
+      <w:r>
+        <w:rPr>
+          <w:rStyle w:val="None"/>
+          <w:rFonts w:ascii="Times New Roman" w:hAnsi="Times New Roman"/>
+          <w:sz w:val="22"/>
+          <w:szCs w:val="22"/>
+        </w:rPr>
+        <w:t>ISETBio</w:t>
+      </w:r>
+      <w:proofErr w:type="spellEnd"/>
+      <w:r>
+        <w:rPr>
+          <w:rStyle w:val="None"/>
+          <w:rFonts w:ascii="Times New Roman" w:hAnsi="Times New Roman"/>
+          <w:sz w:val="22"/>
+          <w:szCs w:val="22"/>
+        </w:rPr>
+        <w:t xml:space="preserve"> </w:t>
       </w:r>
       <w:r>
         <w:rPr>
@@ -32287,7 +32779,27 @@
           <w:sz w:val="22"/>
           <w:szCs w:val="22"/>
         </w:rPr>
-        <w:t xml:space="preserve">were demosaiced using linear interpolation to </w:t>
+        <w:t xml:space="preserve">were </w:t>
+      </w:r>
+      <w:proofErr w:type="spellStart"/>
+      <w:r>
+        <w:rPr>
+          <w:rStyle w:val="None"/>
+          <w:rFonts w:ascii="Times New Roman" w:hAnsi="Times New Roman"/>
+          <w:sz w:val="22"/>
+          <w:szCs w:val="22"/>
+        </w:rPr>
+        <w:t>demosaiced</w:t>
+      </w:r>
+      <w:proofErr w:type="spellEnd"/>
+      <w:r>
+        <w:rPr>
+          <w:rStyle w:val="None"/>
+          <w:rFonts w:ascii="Times New Roman" w:hAnsi="Times New Roman"/>
+          <w:sz w:val="22"/>
+          <w:szCs w:val="22"/>
+        </w:rPr>
+        <w:t xml:space="preserve"> using linear interpolation to </w:t>
       </w:r>
       <w:r>
         <w:rPr>
@@ -34746,15 +35258,7 @@
           <w:sz w:val="22"/>
           <w:szCs w:val="22"/>
         </w:rPr>
-        <w:t>information</w:t>
-      </w:r>
-      <w:r>
-        <w:rPr>
-          <w:rFonts w:ascii="Times New Roman" w:hAnsi="Times New Roman"/>
-          <w:sz w:val="22"/>
-          <w:szCs w:val="22"/>
-        </w:rPr>
-        <w:t xml:space="preserve"> </w:t>
+        <w:t xml:space="preserve">information </w:t>
       </w:r>
       <w:r>
         <w:rPr>
@@ -34968,6 +35472,7 @@
         </w:rPr>
         <w:t>1)</w:t>
       </w:r>
+      <w:proofErr w:type="spellStart"/>
       <w:r>
         <w:rPr>
           <w:rFonts w:ascii="Times New Roman" w:hAnsi="Times New Roman"/>
@@ -34977,6 +35482,7 @@
         </w:rPr>
         <w:t>th</w:t>
       </w:r>
+      <w:proofErr w:type="spellEnd"/>
       <w:proofErr w:type="gramEnd"/>
       <w:r>
         <w:rPr>
@@ -36137,6 +36643,7 @@
         </w:rPr>
         <w:t xml:space="preserve">Measurement of human </w:t>
       </w:r>
+      <w:proofErr w:type="spellStart"/>
       <w:r>
         <w:rPr>
           <w:rFonts w:ascii="Times New Roman" w:hAnsi="Times New Roman"/>
@@ -36146,8 +36653,9 @@
           <w:szCs w:val="22"/>
           <w:lang w:val="fr-FR"/>
         </w:rPr>
-        <w:t xml:space="preserve">object </w:t>
-      </w:r>
+        <w:t>object</w:t>
+      </w:r>
+      <w:proofErr w:type="spellEnd"/>
       <w:r>
         <w:rPr>
           <w:rFonts w:ascii="Times New Roman" w:hAnsi="Times New Roman"/>
@@ -36157,8 +36665,21 @@
           <w:szCs w:val="22"/>
           <w:lang w:val="fr-FR"/>
         </w:rPr>
+        <w:t xml:space="preserve"> </w:t>
+      </w:r>
+      <w:proofErr w:type="spellStart"/>
+      <w:r>
+        <w:rPr>
+          <w:rFonts w:ascii="Times New Roman" w:hAnsi="Times New Roman"/>
+          <w:b/>
+          <w:bCs/>
+          <w:sz w:val="22"/>
+          <w:szCs w:val="22"/>
+          <w:lang w:val="fr-FR"/>
+        </w:rPr>
         <w:t>lightness</w:t>
       </w:r>
+      <w:proofErr w:type="spellEnd"/>
       <w:r>
         <w:rPr>
           <w:rFonts w:ascii="Times New Roman" w:hAnsi="Times New Roman"/>
@@ -43899,7 +44420,7 @@
 
 <file path=word/comments.xml><?xml version="1.0" encoding="utf-8"?>
 <w:comments xmlns:wpc="http://schemas.microsoft.com/office/word/2010/wordprocessingCanvas" xmlns:cx="http://schemas.microsoft.com/office/drawing/2014/chartex" xmlns:cx1="http://schemas.microsoft.com/office/drawing/2015/9/8/chartex" xmlns:cx2="http://schemas.microsoft.com/office/drawing/2015/10/21/chartex" xmlns:cx3="http://schemas.microsoft.com/office/drawing/2016/5/9/chartex" xmlns:cx4="http://schemas.microsoft.com/office/drawing/2016/5/10/chartex" xmlns:cx5="http://schemas.microsoft.com/office/drawing/2016/5/11/chartex" xmlns:cx6="http://schemas.microsoft.com/office/drawing/2016/5/12/chartex" xmlns:cx7="http://schemas.microsoft.com/office/drawing/2016/5/13/chartex" xmlns:cx8="http://schemas.microsoft.com/office/drawing/2016/5/14/chartex" xmlns:mc="http://schemas.openxmlformats.org/markup-compatibility/2006" xmlns:aink="http://schemas.microsoft.com/office/drawing/2016/ink" xmlns:am3d="http://schemas.microsoft.com/office/drawing/2017/model3d" xmlns:o="urn:schemas-microsoft-com:office:office" xmlns:r="http://schemas.openxmlformats.org/officeDocument/2006/relationships" xmlns:m="http://schemas.openxmlformats.org/officeDocument/2006/math" xmlns:v="urn:schemas-microsoft-com:vml" xmlns:wp14="http://schemas.microsoft.com/office/word/2010/wordprocessingDrawing" xmlns:wp="http://schemas.openxmlformats.org/drawingml/2006/wordprocessingDrawing" xmlns:w10="urn:schemas-microsoft-com:office:word" xmlns:w="http://schemas.openxmlformats.org/wordprocessingml/2006/main" xmlns:w14="http://schemas.microsoft.com/office/word/2010/wordml" xmlns:w15="http://schemas.microsoft.com/office/word/2012/wordml" xmlns:w16cex="http://schemas.microsoft.com/office/word/2018/wordml/cex" xmlns:w16cid="http://schemas.microsoft.com/office/word/2016/wordml/cid" xmlns:w16="http://schemas.microsoft.com/office/word/2018/wordml" xmlns:w16se="http://schemas.microsoft.com/office/word/2015/wordml/symex" xmlns:wpg="http://schemas.microsoft.com/office/word/2010/wordprocessingGroup" xmlns:wpi="http://schemas.microsoft.com/office/word/2010/wordprocessingInk" xmlns:wne="http://schemas.microsoft.com/office/word/2006/wordml" xmlns:wps="http://schemas.microsoft.com/office/word/2010/wordprocessingShape" mc:Ignorable="w14 w15 w16se w16cid w16 w16cex wp14">
-  <w:comment w:id="0" w:author="Brainard, David H" w:date="2021-04-20T16:49:00Z" w:initials="BDH">
+  <w:comment w:id="0" w:author="Vijay Singh" w:date="2021-05-04T14:55:00Z" w:initials="VS">
     <w:p>
       <w:pPr>
         <w:pStyle w:val="CommentText"/>
@@ -43911,11 +44432,11 @@
         <w:annotationRef/>
       </w:r>
       <w:r>
-        <w:t>Emailed Karl to see if his constancy work with Bloj is published.</w:t>
+        <w:t>Can we use English please?</w:t>
       </w:r>
     </w:p>
   </w:comment>
-  <w:comment w:id="1" w:author="Vijay Singh" w:date="2021-05-03T17:20:00Z" w:initials="VS">
+  <w:comment w:id="1" w:author="Brainard, David H" w:date="2021-04-20T16:49:00Z" w:initials="BDH">
     <w:p>
       <w:pPr>
         <w:pStyle w:val="CommentText"/>
@@ -43927,11 +44448,19 @@
         <w:annotationRef/>
       </w:r>
       <w:r>
-        <w:t>Johannes did not understand the previous version of this sentence. This is my attempt to explain the idea.</w:t>
+        <w:t xml:space="preserve">Emailed Karl to see if his constancy work with </w:t>
+      </w:r>
+      <w:proofErr w:type="spellStart"/>
+      <w:r>
+        <w:t>Bloj</w:t>
+      </w:r>
+      <w:proofErr w:type="spellEnd"/>
+      <w:r>
+        <w:t xml:space="preserve"> is published.</w:t>
       </w:r>
     </w:p>
   </w:comment>
-  <w:comment w:id="2" w:author="Brainard, David H" w:date="2021-04-20T16:47:00Z" w:initials="BDH">
+  <w:comment w:id="2" w:author="Vijay Singh" w:date="2021-05-03T17:20:00Z" w:initials="VS">
     <w:p>
       <w:pPr>
         <w:pStyle w:val="CommentText"/>
@@ -43943,11 +44472,11 @@
         <w:annotationRef/>
       </w:r>
       <w:r>
-        <w:t>Emailed Karl to see if he’s published the illum discrim work that this paper refers to as under review.</w:t>
+        <w:t>Johannes did not understand the previous version of this sentence. This is my attempt to explain the idea.</w:t>
       </w:r>
     </w:p>
   </w:comment>
-  <w:comment w:id="3" w:author="JohannesBurge" w:date="2021-04-26T10:32:00Z" w:initials="JDB">
+  <w:comment w:id="3" w:author="Brainard, David H" w:date="2021-04-20T16:47:00Z" w:initials="BDH">
     <w:p>
       <w:pPr>
         <w:pStyle w:val="CommentText"/>
@@ -43959,11 +44488,27 @@
         <w:annotationRef/>
       </w:r>
       <w:r>
-        <w:t>I think the data allows us to do this independent of the model</w:t>
+        <w:t xml:space="preserve">Emailed Karl to see if he’s published the </w:t>
+      </w:r>
+      <w:proofErr w:type="spellStart"/>
+      <w:r>
+        <w:t>illum</w:t>
+      </w:r>
+      <w:proofErr w:type="spellEnd"/>
+      <w:r>
+        <w:t xml:space="preserve"> </w:t>
+      </w:r>
+      <w:proofErr w:type="spellStart"/>
+      <w:r>
+        <w:t>discrim</w:t>
+      </w:r>
+      <w:proofErr w:type="spellEnd"/>
+      <w:r>
+        <w:t xml:space="preserve"> work that this paper refers to as under review.</w:t>
       </w:r>
     </w:p>
   </w:comment>
-  <w:comment w:id="5" w:author="Brainard, David H" w:date="2021-04-20T17:06:00Z" w:initials="BDH">
+  <w:comment w:id="4" w:author="JohannesBurge" w:date="2021-04-26T10:32:00Z" w:initials="JDB">
     <w:p>
       <w:pPr>
         <w:pStyle w:val="CommentText"/>
@@ -43975,11 +44520,11 @@
         <w:annotationRef/>
       </w:r>
       <w:r>
-        <w:t>These might not be the perfect set of references, but they’ll get us started.</w:t>
+        <w:t>I think the data allows us to do this independent of the model</w:t>
       </w:r>
     </w:p>
   </w:comment>
-  <w:comment w:id="6" w:author="Brainard, David H" w:date="2021-04-20T20:06:00Z" w:initials="BDH">
+  <w:comment w:id="6" w:author="Brainard, David H" w:date="2021-04-20T17:06:00Z" w:initials="BDH">
     <w:p>
       <w:pPr>
         <w:pStyle w:val="CommentText"/>
@@ -43991,11 +44536,27 @@
         <w:annotationRef/>
       </w:r>
       <w:r>
-        <w:t>Work on best refs for here.</w:t>
+        <w:t>These might not be the perfect set of references, but they’ll get us started.</w:t>
       </w:r>
     </w:p>
   </w:comment>
-  <w:comment w:id="7" w:author="JohannesBurge" w:date="2021-04-26T11:17:00Z" w:initials="JDB">
+  <w:comment w:id="7" w:author="Brainard, David H" w:date="2021-04-20T20:06:00Z" w:initials="BDH">
+    <w:p>
+      <w:pPr>
+        <w:pStyle w:val="CommentText"/>
+      </w:pPr>
+      <w:r>
+        <w:rPr>
+          <w:rStyle w:val="CommentReference"/>
+        </w:rPr>
+        <w:annotationRef/>
+      </w:r>
+      <w:r>
+        <w:t>Work on best refs for here.</w:t>
+      </w:r>
+    </w:p>
+  </w:comment>
+  <w:comment w:id="8" w:author="JohannesBurge" w:date="2021-04-26T11:17:00Z" w:initials="JDB">
     <w:p>
       <w:pPr>
         <w:pStyle w:val="CommentText"/>
@@ -44016,6 +44577,7 @@
 
 <file path=word/commentsExtended.xml><?xml version="1.0" encoding="utf-8"?>
 <w15:commentsEx xmlns:wpc="http://schemas.microsoft.com/office/word/2010/wordprocessingCanvas" xmlns:cx="http://schemas.microsoft.com/office/drawing/2014/chartex" xmlns:cx1="http://schemas.microsoft.com/office/drawing/2015/9/8/chartex" xmlns:cx2="http://schemas.microsoft.com/office/drawing/2015/10/21/chartex" xmlns:cx3="http://schemas.microsoft.com/office/drawing/2016/5/9/chartex" xmlns:cx4="http://schemas.microsoft.com/office/drawing/2016/5/10/chartex" xmlns:cx5="http://schemas.microsoft.com/office/drawing/2016/5/11/chartex" xmlns:cx6="http://schemas.microsoft.com/office/drawing/2016/5/12/chartex" xmlns:cx7="http://schemas.microsoft.com/office/drawing/2016/5/13/chartex" xmlns:cx8="http://schemas.microsoft.com/office/drawing/2016/5/14/chartex" xmlns:mc="http://schemas.openxmlformats.org/markup-compatibility/2006" xmlns:aink="http://schemas.microsoft.com/office/drawing/2016/ink" xmlns:am3d="http://schemas.microsoft.com/office/drawing/2017/model3d" xmlns:o="urn:schemas-microsoft-com:office:office" xmlns:r="http://schemas.openxmlformats.org/officeDocument/2006/relationships" xmlns:m="http://schemas.openxmlformats.org/officeDocument/2006/math" xmlns:v="urn:schemas-microsoft-com:vml" xmlns:wp14="http://schemas.microsoft.com/office/word/2010/wordprocessingDrawing" xmlns:wp="http://schemas.openxmlformats.org/drawingml/2006/wordprocessingDrawing" xmlns:w10="urn:schemas-microsoft-com:office:word" xmlns:w="http://schemas.openxmlformats.org/wordprocessingml/2006/main" xmlns:w14="http://schemas.microsoft.com/office/word/2010/wordml" xmlns:w15="http://schemas.microsoft.com/office/word/2012/wordml" xmlns:w16cex="http://schemas.microsoft.com/office/word/2018/wordml/cex" xmlns:w16cid="http://schemas.microsoft.com/office/word/2016/wordml/cid" xmlns:w16="http://schemas.microsoft.com/office/word/2018/wordml" xmlns:w16se="http://schemas.microsoft.com/office/word/2015/wordml/symex" xmlns:wpg="http://schemas.microsoft.com/office/word/2010/wordprocessingGroup" xmlns:wpi="http://schemas.microsoft.com/office/word/2010/wordprocessingInk" xmlns:wne="http://schemas.microsoft.com/office/word/2006/wordml" xmlns:wps="http://schemas.microsoft.com/office/word/2010/wordprocessingShape" mc:Ignorable="w14 w15 w16se w16cid w16 w16cex wp14">
+  <w15:commentEx w15:paraId="70A5F56F" w15:done="0"/>
   <w15:commentEx w15:paraId="2C1B30BC" w15:done="0"/>
   <w15:commentEx w15:paraId="39666A96" w15:done="0"/>
   <w15:commentEx w15:paraId="703824B5" w15:done="0"/>
@@ -44028,6 +44590,7 @@
 
 <file path=word/commentsExtensible.xml><?xml version="1.0" encoding="utf-8"?>
 <w16cex:commentsExtensible xmlns:wpc="http://schemas.microsoft.com/office/word/2010/wordprocessingCanvas" xmlns:cx="http://schemas.microsoft.com/office/drawing/2014/chartex" xmlns:cx1="http://schemas.microsoft.com/office/drawing/2015/9/8/chartex" xmlns:cx2="http://schemas.microsoft.com/office/drawing/2015/10/21/chartex" xmlns:cx3="http://schemas.microsoft.com/office/drawing/2016/5/9/chartex" xmlns:cx4="http://schemas.microsoft.com/office/drawing/2016/5/10/chartex" xmlns:cx5="http://schemas.microsoft.com/office/drawing/2016/5/11/chartex" xmlns:cx6="http://schemas.microsoft.com/office/drawing/2016/5/12/chartex" xmlns:cx7="http://schemas.microsoft.com/office/drawing/2016/5/13/chartex" xmlns:cx8="http://schemas.microsoft.com/office/drawing/2016/5/14/chartex" xmlns:mc="http://schemas.openxmlformats.org/markup-compatibility/2006" xmlns:aink="http://schemas.microsoft.com/office/drawing/2016/ink" xmlns:am3d="http://schemas.microsoft.com/office/drawing/2017/model3d" xmlns:o="urn:schemas-microsoft-com:office:office" xmlns:r="http://schemas.openxmlformats.org/officeDocument/2006/relationships" xmlns:m="http://schemas.openxmlformats.org/officeDocument/2006/math" xmlns:v="urn:schemas-microsoft-com:vml" xmlns:wp14="http://schemas.microsoft.com/office/word/2010/wordprocessingDrawing" xmlns:wp="http://schemas.openxmlformats.org/drawingml/2006/wordprocessingDrawing" xmlns:w10="urn:schemas-microsoft-com:office:word" xmlns:w="http://schemas.openxmlformats.org/wordprocessingml/2006/main" xmlns:w14="http://schemas.microsoft.com/office/word/2010/wordml" xmlns:w15="http://schemas.microsoft.com/office/word/2012/wordml" xmlns:w16cex="http://schemas.microsoft.com/office/word/2018/wordml/cex" xmlns:w16cid="http://schemas.microsoft.com/office/word/2016/wordml/cid" xmlns:w16="http://schemas.microsoft.com/office/word/2018/wordml" xmlns:w16se="http://schemas.microsoft.com/office/word/2015/wordml/symex" xmlns:wpg="http://schemas.microsoft.com/office/word/2010/wordprocessingGroup" xmlns:wpi="http://schemas.microsoft.com/office/word/2010/wordprocessingInk" xmlns:wne="http://schemas.microsoft.com/office/word/2006/wordml" xmlns:wps="http://schemas.microsoft.com/office/word/2010/wordprocessingShape" mc:Ignorable="w14 w15 w16se w16cid w16 w16cex wp14">
+  <w16cex:commentExtensible w16cex:durableId="243BDEED" w16cex:dateUtc="2021-05-04T18:55:00Z"/>
   <w16cex:commentExtensible w16cex:durableId="24298496" w16cex:dateUtc="2021-04-20T20:49:00Z"/>
   <w16cex:commentExtensible w16cex:durableId="243AAF6D" w16cex:dateUtc="2021-05-03T21:20:00Z"/>
   <w16cex:commentExtensible w16cex:durableId="2429841F" w16cex:dateUtc="2021-04-20T20:47:00Z"/>
@@ -44040,6 +44603,7 @@
 
 <file path=word/commentsIds.xml><?xml version="1.0" encoding="utf-8"?>
 <w16cid:commentsIds xmlns:wpc="http://schemas.microsoft.com/office/word/2010/wordprocessingCanvas" xmlns:cx="http://schemas.microsoft.com/office/drawing/2014/chartex" xmlns:cx1="http://schemas.microsoft.com/office/drawing/2015/9/8/chartex" xmlns:cx2="http://schemas.microsoft.com/office/drawing/2015/10/21/chartex" xmlns:cx3="http://schemas.microsoft.com/office/drawing/2016/5/9/chartex" xmlns:cx4="http://schemas.microsoft.com/office/drawing/2016/5/10/chartex" xmlns:cx5="http://schemas.microsoft.com/office/drawing/2016/5/11/chartex" xmlns:cx6="http://schemas.microsoft.com/office/drawing/2016/5/12/chartex" xmlns:cx7="http://schemas.microsoft.com/office/drawing/2016/5/13/chartex" xmlns:cx8="http://schemas.microsoft.com/office/drawing/2016/5/14/chartex" xmlns:mc="http://schemas.openxmlformats.org/markup-compatibility/2006" xmlns:aink="http://schemas.microsoft.com/office/drawing/2016/ink" xmlns:am3d="http://schemas.microsoft.com/office/drawing/2017/model3d" xmlns:o="urn:schemas-microsoft-com:office:office" xmlns:r="http://schemas.openxmlformats.org/officeDocument/2006/relationships" xmlns:m="http://schemas.openxmlformats.org/officeDocument/2006/math" xmlns:v="urn:schemas-microsoft-com:vml" xmlns:wp14="http://schemas.microsoft.com/office/word/2010/wordprocessingDrawing" xmlns:wp="http://schemas.openxmlformats.org/drawingml/2006/wordprocessingDrawing" xmlns:w10="urn:schemas-microsoft-com:office:word" xmlns:w="http://schemas.openxmlformats.org/wordprocessingml/2006/main" xmlns:w14="http://schemas.microsoft.com/office/word/2010/wordml" xmlns:w15="http://schemas.microsoft.com/office/word/2012/wordml" xmlns:w16cex="http://schemas.microsoft.com/office/word/2018/wordml/cex" xmlns:w16cid="http://schemas.microsoft.com/office/word/2016/wordml/cid" xmlns:w16="http://schemas.microsoft.com/office/word/2018/wordml" xmlns:w16se="http://schemas.microsoft.com/office/word/2015/wordml/symex" xmlns:wpg="http://schemas.microsoft.com/office/word/2010/wordprocessingGroup" xmlns:wpi="http://schemas.microsoft.com/office/word/2010/wordprocessingInk" xmlns:wne="http://schemas.microsoft.com/office/word/2006/wordml" xmlns:wps="http://schemas.microsoft.com/office/word/2010/wordprocessingShape" mc:Ignorable="w14 w15 w16se w16cid w16 w16cex wp14">
+  <w16cid:commentId w16cid:paraId="70A5F56F" w16cid:durableId="243BDEED"/>
   <w16cid:commentId w16cid:paraId="2C1B30BC" w16cid:durableId="24298496"/>
   <w16cid:commentId w16cid:paraId="39666A96" w16cid:durableId="243AAF6D"/>
   <w16cid:commentId w16cid:paraId="703824B5" w16cid:durableId="2429841F"/>
@@ -44441,7 +45005,7 @@
   <w:num w:numId="3">
     <w:abstractNumId w:val="2"/>
     <w:lvlOverride w:ilvl="0">
-      <w:lvl w:ilvl="0" w:tplc="0D721FD0">
+      <w:lvl w:ilvl="0" w:tplc="B6489266">
         <w:start w:val="1"/>
         <w:numFmt w:val="decimal"/>
         <w:lvlText w:val="%1."/>
@@ -44470,7 +45034,7 @@
       </w:lvl>
     </w:lvlOverride>
     <w:lvlOverride w:ilvl="1">
-      <w:lvl w:ilvl="1" w:tplc="B36E31BA">
+      <w:lvl w:ilvl="1" w:tplc="C62E8312">
         <w:start w:val="1"/>
         <w:numFmt w:val="decimal"/>
         <w:lvlText w:val="%2."/>
@@ -44499,7 +45063,7 @@
       </w:lvl>
     </w:lvlOverride>
     <w:lvlOverride w:ilvl="2">
-      <w:lvl w:ilvl="2" w:tplc="35821404">
+      <w:lvl w:ilvl="2" w:tplc="B8448A9E">
         <w:start w:val="1"/>
         <w:numFmt w:val="decimal"/>
         <w:lvlText w:val="%3."/>
@@ -44528,7 +45092,7 @@
       </w:lvl>
     </w:lvlOverride>
     <w:lvlOverride w:ilvl="3">
-      <w:lvl w:ilvl="3" w:tplc="26DC43E2">
+      <w:lvl w:ilvl="3" w:tplc="66CC189C">
         <w:start w:val="1"/>
         <w:numFmt w:val="decimal"/>
         <w:lvlText w:val="%4."/>
@@ -44557,7 +45121,7 @@
       </w:lvl>
     </w:lvlOverride>
     <w:lvlOverride w:ilvl="4">
-      <w:lvl w:ilvl="4" w:tplc="B31252B2">
+      <w:lvl w:ilvl="4" w:tplc="845A13FE">
         <w:start w:val="1"/>
         <w:numFmt w:val="decimal"/>
         <w:lvlText w:val="%5."/>
@@ -44586,7 +45150,7 @@
       </w:lvl>
     </w:lvlOverride>
     <w:lvlOverride w:ilvl="5">
-      <w:lvl w:ilvl="5" w:tplc="D9262DA8">
+      <w:lvl w:ilvl="5" w:tplc="394EF06C">
         <w:start w:val="1"/>
         <w:numFmt w:val="decimal"/>
         <w:lvlText w:val="%6."/>
@@ -44615,7 +45179,7 @@
       </w:lvl>
     </w:lvlOverride>
     <w:lvlOverride w:ilvl="6">
-      <w:lvl w:ilvl="6" w:tplc="0E60E490">
+      <w:lvl w:ilvl="6" w:tplc="1A2459C2">
         <w:start w:val="1"/>
         <w:numFmt w:val="decimal"/>
         <w:lvlText w:val="%7."/>
@@ -44644,7 +45208,7 @@
       </w:lvl>
     </w:lvlOverride>
     <w:lvlOverride w:ilvl="7">
-      <w:lvl w:ilvl="7" w:tplc="2CB20028">
+      <w:lvl w:ilvl="7" w:tplc="EFB8ED2C">
         <w:start w:val="1"/>
         <w:numFmt w:val="decimal"/>
         <w:lvlText w:val="%8."/>
@@ -44673,7 +45237,7 @@
       </w:lvl>
     </w:lvlOverride>
     <w:lvlOverride w:ilvl="8">
-      <w:lvl w:ilvl="8" w:tplc="70E0A5C8">
+      <w:lvl w:ilvl="8" w:tplc="70DABE9C">
         <w:start w:val="1"/>
         <w:numFmt w:val="decimal"/>
         <w:lvlText w:val="%9."/>
@@ -44710,11 +45274,11 @@
 
 <file path=word/people.xml><?xml version="1.0" encoding="utf-8"?>
 <w15:people xmlns:wpc="http://schemas.microsoft.com/office/word/2010/wordprocessingCanvas" xmlns:cx="http://schemas.microsoft.com/office/drawing/2014/chartex" xmlns:cx1="http://schemas.microsoft.com/office/drawing/2015/9/8/chartex" xmlns:cx2="http://schemas.microsoft.com/office/drawing/2015/10/21/chartex" xmlns:cx3="http://schemas.microsoft.com/office/drawing/2016/5/9/chartex" xmlns:cx4="http://schemas.microsoft.com/office/drawing/2016/5/10/chartex" xmlns:cx5="http://schemas.microsoft.com/office/drawing/2016/5/11/chartex" xmlns:cx6="http://schemas.microsoft.com/office/drawing/2016/5/12/chartex" xmlns:cx7="http://schemas.microsoft.com/office/drawing/2016/5/13/chartex" xmlns:cx8="http://schemas.microsoft.com/office/drawing/2016/5/14/chartex" xmlns:mc="http://schemas.openxmlformats.org/markup-compatibility/2006" xmlns:aink="http://schemas.microsoft.com/office/drawing/2016/ink" xmlns:am3d="http://schemas.microsoft.com/office/drawing/2017/model3d" xmlns:o="urn:schemas-microsoft-com:office:office" xmlns:r="http://schemas.openxmlformats.org/officeDocument/2006/relationships" xmlns:m="http://schemas.openxmlformats.org/officeDocument/2006/math" xmlns:v="urn:schemas-microsoft-com:vml" xmlns:wp14="http://schemas.microsoft.com/office/word/2010/wordprocessingDrawing" xmlns:wp="http://schemas.openxmlformats.org/drawingml/2006/wordprocessingDrawing" xmlns:w10="urn:schemas-microsoft-com:office:word" xmlns:w="http://schemas.openxmlformats.org/wordprocessingml/2006/main" xmlns:w14="http://schemas.microsoft.com/office/word/2010/wordml" xmlns:w15="http://schemas.microsoft.com/office/word/2012/wordml" xmlns:w16cex="http://schemas.microsoft.com/office/word/2018/wordml/cex" xmlns:w16cid="http://schemas.microsoft.com/office/word/2016/wordml/cid" xmlns:w16="http://schemas.microsoft.com/office/word/2018/wordml" xmlns:w16se="http://schemas.microsoft.com/office/word/2015/wordml/symex" xmlns:wpg="http://schemas.microsoft.com/office/word/2010/wordprocessingGroup" xmlns:wpi="http://schemas.microsoft.com/office/word/2010/wordprocessingInk" xmlns:wne="http://schemas.microsoft.com/office/word/2006/wordml" xmlns:wps="http://schemas.microsoft.com/office/word/2010/wordprocessingShape" mc:Ignorable="w14 w15 w16se w16cid w16 w16cex wp14">
+  <w15:person w15:author="Vijay Singh">
+    <w15:presenceInfo w15:providerId="AD" w15:userId="S::vsingh@ncat.edu::c1b7cf81-31c2-4de5-ada1-64b98c3c1611"/>
+  </w15:person>
   <w15:person w15:author="Brainard, David H">
     <w15:presenceInfo w15:providerId="AD" w15:userId="S::dhb@upenn.edu::1236c4e3-da23-40f6-afdd-6eec1c2786fc"/>
-  </w15:person>
-  <w15:person w15:author="Vijay Singh">
-    <w15:presenceInfo w15:providerId="AD" w15:userId="S::vsingh@ncat.edu::c1b7cf81-31c2-4de5-ada1-64b98c3c1611"/>
   </w15:person>
 </w15:people>
 </file>
@@ -45173,6 +45737,7 @@
   <w:style w:type="character" w:default="1" w:styleId="DefaultParagraphFont">
     <w:name w:val="Default Paragraph Font"/>
     <w:uiPriority w:val="1"/>
+    <w:semiHidden/>
     <w:unhideWhenUsed/>
   </w:style>
   <w:style w:type="table" w:default="1" w:styleId="TableNormal">

</xml_diff>

<commit_message>
edits and configured bibliography
</commit_message>
<xml_diff>
--- a/writeup14.docx
+++ b/writeup14.docx
@@ -1941,13 +1941,6 @@
           <w:sz w:val="22"/>
           <w:szCs w:val="22"/>
         </w:rPr>
-      </w:r>
-      <w:r>
-        <w:rPr>
-          <w:rFonts w:ascii="Times New Roman" w:hAnsi="Times New Roman"/>
-          <w:sz w:val="22"/>
-          <w:szCs w:val="22"/>
-        </w:rPr>
         <w:fldChar w:fldCharType="separate"/>
       </w:r>
       <w:r>
@@ -2681,7 +2674,7 @@
           <w:sz w:val="22"/>
           <w:szCs w:val="22"/>
         </w:rPr>
-        <w:instrText xml:space="preserve"> ADDIN EN.CITE &lt;EndNote&gt;&lt;Cite&gt;&lt;Author&gt;Foster&lt;/Author&gt;&lt;Year&gt;2011&lt;/Year&gt;&lt;RecNum&gt;373&lt;/RecNum&gt;&lt;IDText&gt;20849875&lt;/IDText&gt;&lt;DisplayText&gt;(Foster, 2011)&lt;/DisplayText&gt;&lt;record&gt;&lt;rec-number&gt;373&lt;/rec-number&gt;&lt;foreign-keys&gt;&lt;key app="EN" db-id="592dpt2f590x0mezte35f5fwef0rtp2xsfrz" timestamp="1598114441"&gt;373&lt;/key&gt;&lt;/foreign-keys&gt;&lt;ref-type name="Journal Article"&gt;17&lt;/ref-type&gt;&lt;contributors&gt;&lt;authors&gt;&lt;author&gt;Foster, D. H.&lt;/author&gt;&lt;/authors&gt;&lt;/contributors&gt;&lt;auth-address&gt;Department of Electrical and Electronic Engineering, University of Manchester, Sackville Street, Manchester, M13 9PL England, UK. d.h.foster@manchester.ac.uk&lt;/auth-address&gt;&lt;titles&gt;&lt;title&gt;Color constancy&lt;/title&gt;&lt;secondary-title&gt;Vision Res&lt;/secondary-title&gt;&lt;/titles&gt;&lt;periodical&gt;&lt;full-title&gt;Vision Res&lt;/full-title&gt;&lt;/periodical&gt;&lt;pages&gt;674-700&lt;/pages&gt;&lt;volume&gt;51&lt;/volume&gt;&lt;number&gt;7&lt;/number&gt;&lt;edition&gt;2010/09/21&lt;/edition&gt;&lt;keywords&gt;&lt;keyword&gt;Bayes Theorem&lt;/keyword&gt;&lt;keyword&gt;Color Perception/*physiology&lt;/keyword&gt;&lt;keyword&gt;Humans&lt;/keyword&gt;&lt;keyword&gt;*Lighting&lt;/keyword&gt;&lt;keyword&gt;Linear Models&lt;/keyword&gt;&lt;keyword&gt;*Nature&lt;/keyword&gt;&lt;keyword&gt;Psychophysics&lt;/keyword&gt;&lt;/keywords&gt;&lt;dates&gt;&lt;year&gt;2011&lt;/year&gt;&lt;pub-dates&gt;&lt;date&gt;Apr 13&lt;/date&gt;&lt;/pub-dates&gt;&lt;/dates&gt;&lt;isbn&gt;1878-5646 (Electronic)&amp;#xD;0042-6989 (Linking)&lt;/isbn&gt;&lt;accession-num&gt;20849875&lt;/accession-num&gt;&lt;urls&gt;&lt;related-urls&gt;&lt;url&gt;https://www.ncbi.nlm.nih.gov/pubmed/20849875&lt;/url&gt;&lt;/related-urls&gt;&lt;/urls&gt;&lt;electronic-resource-num&gt;10.1016/j.visres.2010.09.006&lt;/electronic-resource-num&gt;&lt;/record&gt;&lt;/Cite&gt;&lt;/EndNote&gt;</w:instrText>
+        <w:instrText xml:space="preserve"> ADDIN EN.CITE &lt;EndNote&gt;&lt;Cite&gt;&lt;Author&gt;Foster&lt;/Author&gt;&lt;Year&gt;2011&lt;/Year&gt;&lt;RecNum&gt;373&lt;/RecNum&gt;&lt;IDText&gt;20849875&lt;/IDText&gt;&lt;DisplayText&gt;(Foster, 2011)&lt;/DisplayText&gt;&lt;record&gt;&lt;rec-number&gt;373&lt;/rec-number&gt;&lt;foreign-keys&gt;&lt;key app="EN" db-id="592dpt2f590x0mezte35f5fwef0rtp2xsfrz" timestamp="1598114441"&gt;373&lt;/key&gt;&lt;/foreign-keys&gt;&lt;ref-type name="Journal Article"&gt;17&lt;/ref-type&gt;&lt;contributors&gt;&lt;authors&gt;&lt;author&gt;Foster, D. H.&lt;/author&gt;&lt;/authors&gt;&lt;/contributors&gt;&lt;auth-address&gt;Department of Electrical and Electronic Engineering, University of Manchester, Sackville Street, Manchester, M13 9PL England, UK. d.h.foster@manchester.ac.uk&lt;/auth-address&gt;&lt;titles&gt;&lt;title&gt;Color constancy&lt;/title&gt;&lt;secondary-title&gt;Vision Research&lt;/secondary-title&gt;&lt;/titles&gt;&lt;periodical&gt;&lt;full-title&gt;Vision research&lt;/full-title&gt;&lt;/periodical&gt;&lt;pages&gt;674-700&lt;/pages&gt;&lt;volume&gt;51&lt;/volume&gt;&lt;number&gt;7&lt;/number&gt;&lt;edition&gt;2010/09/21&lt;/edition&gt;&lt;keywords&gt;&lt;keyword&gt;Bayes Theorem&lt;/keyword&gt;&lt;keyword&gt;Color Perception/*physiology&lt;/keyword&gt;&lt;keyword&gt;Humans&lt;/keyword&gt;&lt;keyword&gt;*Lighting&lt;/keyword&gt;&lt;keyword&gt;Linear Models&lt;/keyword&gt;&lt;keyword&gt;*Nature&lt;/keyword&gt;&lt;keyword&gt;Psychophysics&lt;/keyword&gt;&lt;/keywords&gt;&lt;dates&gt;&lt;year&gt;2011&lt;/year&gt;&lt;pub-dates&gt;&lt;date&gt;Apr 13&lt;/date&gt;&lt;/pub-dates&gt;&lt;/dates&gt;&lt;isbn&gt;1878-5646 (Electronic)&amp;#xD;0042-6989 (Linking)&lt;/isbn&gt;&lt;accession-num&gt;20849875&lt;/accession-num&gt;&lt;urls&gt;&lt;related-urls&gt;&lt;url&gt;https://www.ncbi.nlm.nih.gov/pubmed/20849875&lt;/url&gt;&lt;/related-urls&gt;&lt;/urls&gt;&lt;electronic-resource-num&gt;10.1016/j.visres.2010.09.006&lt;/electronic-resource-num&gt;&lt;/record&gt;&lt;/Cite&gt;&lt;/EndNote&gt;</w:instrText>
       </w:r>
       <w:r>
         <w:rPr>
@@ -3064,13 +3057,6 @@
           <w:sz w:val="22"/>
           <w:szCs w:val="22"/>
         </w:rPr>
-      </w:r>
-      <w:r>
-        <w:rPr>
-          <w:rFonts w:ascii="Times New Roman" w:hAnsi="Times New Roman"/>
-          <w:sz w:val="22"/>
-          <w:szCs w:val="22"/>
-        </w:rPr>
         <w:fldChar w:fldCharType="separate"/>
       </w:r>
       <w:r>
@@ -3190,7 +3176,7 @@
 cmVmLXR5cGU+PGNvbnRyaWJ1dG9ycz48YXV0aG9ycz48YXV0aG9yPkFkZWxzb24sIEUuSC48L2F1
 dGhvcj48L2F1dGhvcnM+PHNlY29uZGFyeS1hdXRob3JzPjxhdXRob3I+TS4gR2F6emFuaWdhPC9h
 dXRob3I+PC9zZWNvbmRhcnktYXV0aG9ycz48L2NvbnRyaWJ1dG9ycz48dGl0bGVzPjx0aXRsZT5M
-aWdodG5lc3MgUGVyY2VwdGlvbiBhbmQgTGlnaHRuZXNzIElsbHVzaW9ucy48L3RpdGxlPjxzZWNv
+aWdodG5lc3MgcGVyY2VwdGlvbiBhbmQgbGlnaHRuZXNzIGlsbHVzaW9ucy48L3RpdGxlPjxzZWNv
 bmRhcnktdGl0bGU+VGhlIE5ldyBDb2duaXRpdmUgTmV1cm9zY2llbmNlcywgMm5kIGVkaXRpb248
 L3NlY29uZGFyeS10aXRsZT48L3RpdGxlcz48cGFnZXM+MzM5LTM1MTwvcGFnZXM+PGRhdGVzPjx5
 ZWFyPjIwMDA8L3llYXI+PC9kYXRlcz48cHViLWxvY2F0aW9uPkNhbWJyaWRnZSwgTUE8L3B1Yi1s
@@ -3207,61 +3193,61 @@
 c3M+PHRpdGxlcz48dGl0bGU+TGlnaHRuZXNzLCBicmlnaHRuZXNzIGFuZCB0cmFuc3BhcmVuY3k6
 IGEgcXVhcnRlciBjZW50dXJ5IG9mIG5ldyBpZGVhcywgY2FwdGl2YXRpbmcgZGVtb25zdHJhdGlv
 bnMgYW5kIHVucmVsZW50aW5nIGNvbnRyb3ZlcnN5PC90aXRsZT48c2Vjb25kYXJ5LXRpdGxlPlZp
-c2lvbiBSZXM8L3NlY29uZGFyeS10aXRsZT48L3RpdGxlcz48cGVyaW9kaWNhbD48ZnVsbC10aXRs
-ZT5WaXNpb24gUmVzPC9mdWxsLXRpdGxlPjwvcGVyaW9kaWNhbD48cGFnZXM+NjUyLTczPC9wYWdl
-cz48dm9sdW1lPjUxPC92b2x1bWU+PG51bWJlcj43PC9udW1iZXI+PGVkaXRpb24+MjAxMC8wOS8y
-MzwvZWRpdGlvbj48a2V5d29yZHM+PGtleXdvcmQ+Q29udHJhc3QgU2Vuc2l0aXZpdHk8L2tleXdv
-cmQ+PGtleXdvcmQ+SHVtYW5zPC9rZXl3b3JkPjxrZXl3b3JkPipMaWdodGluZzwva2V5d29yZD48
-a2V5d29yZD5Nb2RlbHMsIEJpb2xvZ2ljYWw8L2tleXdvcmQ+PGtleXdvcmQ+T3B0aWNhbCBJbGx1
-c2lvbnMvcGh5c2lvbG9neTwva2V5d29yZD48a2V5d29yZD5QaG90aWMgU3RpbXVsYXRpb24vbWV0
-aG9kczwva2V5d29yZD48a2V5d29yZD5WaXN1YWwgUGVyY2VwdGlvbi8qcGh5c2lvbG9neTwva2V5
-d29yZD48L2tleXdvcmRzPjxkYXRlcz48eWVhcj4yMDExPC95ZWFyPjxwdWItZGF0ZXM+PGRhdGU+
-QXByIDEzPC9kYXRlPjwvcHViLWRhdGVzPjwvZGF0ZXM+PGlzYm4+MTg3OC01NjQ2IChFbGVjdHJv
-bmljKSYjeEQ7MDA0Mi02OTg5IChMaW5raW5nKTwvaXNibj48YWNjZXNzaW9uLW51bT4yMDg1ODUx
-NDwvYWNjZXNzaW9uLW51bT48dXJscz48cmVsYXRlZC11cmxzPjx1cmw+aHR0cHM6Ly93d3cubmNi
-aS5ubG0ubmloLmdvdi9wdWJtZWQvMjA4NTg1MTQ8L3VybD48L3JlbGF0ZWQtdXJscz48L3VybHM+
-PGVsZWN0cm9uaWMtcmVzb3VyY2UtbnVtPjEwLjEwMTYvai52aXNyZXMuMjAxMC4wOS4wMTI8L2Vs
-ZWN0cm9uaWMtcmVzb3VyY2UtbnVtPjwvcmVjb3JkPjwvQ2l0ZT48Q2l0ZT48QXV0aG9yPkJyYWlu
-YXJkPC9BdXRob3I+PFllYXI+MjAxMTwvWWVhcj48UmVjTnVtPjI3MzwvUmVjTnVtPjxJRFRleHQ+
-MjE1MzY3Mjc8L0lEVGV4dD48cmVjb3JkPjxyZWMtbnVtYmVyPjI3MzwvcmVjLW51bWJlcj48Zm9y
-ZWlnbi1rZXlzPjxrZXkgYXBwPSJFTiIgZGItaWQ9IjU5MmRwdDJmNTkweDBtZXp0ZTM1ZjVmd2Vm
-MHJ0cDJ4c2ZyeiIgdGltZXN0YW1wPSIxNTk4MTExMzA4Ij4yNzM8L2tleT48L2ZvcmVpZ24ta2V5
-cz48cmVmLXR5cGUgbmFtZT0iSm91cm5hbCBBcnRpY2xlIj4xNzwvcmVmLXR5cGU+PGNvbnRyaWJ1
-dG9ycz48YXV0aG9ycz48YXV0aG9yPkJyYWluYXJkLCBELiBILjwvYXV0aG9yPjxhdXRob3I+TWFs
-b25leSwgTC4gVC48L2F1dGhvcj48L2F1dGhvcnM+PC9jb250cmlidXRvcnM+PGF1dGgtYWRkcmVz
-cz5EZXBhcnRtZW50IG9mIFBzeWNob2xvZ3ksIFVuaXZlcnNpdHkgb2YgUGVubnN5bHZhbmlhLCBQ
-ZW5uc3lsdmFuaWEsIFBBLCBVU0EuIGJyYWluYXJkQHBzeWNoLnVwZW5uLmVkdTwvYXV0aC1hZGRy
-ZXNzPjx0aXRsZXM+PHRpdGxlPlN1cmZhY2UgY29sb3IgcGVyY2VwdGlvbiBhbmQgZXF1aXZhbGVu
-dCBpbGx1bWluYXRpb24gbW9kZWxzPC90aXRsZT48c2Vjb25kYXJ5LXRpdGxlPkogVmlzPC9zZWNv
-bmRhcnktdGl0bGU+PC90aXRsZXM+PHBlcmlvZGljYWw+PGZ1bGwtdGl0bGU+SiBWaXM8L2Z1bGwt
-dGl0bGU+PC9wZXJpb2RpY2FsPjx2b2x1bWU+MTE8L3ZvbHVtZT48bnVtYmVyPjU8L251bWJlcj48
-ZWRpdGlvbj4yMDExLzA1LzA0PC9lZGl0aW9uPjxrZXl3b3Jkcz48a2V5d29yZD5Db2xvcjwva2V5
-d29yZD48a2V5d29yZD5Db2xvciBQZXJjZXB0aW9uLypwaHlzaW9sb2d5PC9rZXl3b3JkPjxrZXl3
-b3JkPkNvbG9yIFZpc2lvbi8qcGh5c2lvbG9neTwva2V5d29yZD48a2V5d29yZD5Db250cmFzdCBT
-ZW5zaXRpdml0eS9waHlzaW9sb2d5PC9rZXl3b3JkPjxrZXl3b3JkPkZvcm0gUGVyY2VwdGlvbi8q
-cGh5c2lvbG9neTwva2V5d29yZD48a2V5d29yZD5IdW1hbnM8L2tleXdvcmQ+PGtleXdvcmQ+TGln
-aHRpbmc8L2tleXdvcmQ+PGtleXdvcmQ+Kk1vZGVscywgTmV1cm9sb2dpY2FsPC9rZXl3b3JkPjxr
-ZXl3b3JkPlBob3RpYyBTdGltdWxhdGlvbi9tZXRob2RzPC9rZXl3b3JkPjxrZXl3b3JkPlN1cmZh
-Y2UgUHJvcGVydGllczwva2V5d29yZD48a2V5d29yZD5UcmV0aW5vaW4vcGh5c2lvbG9neTwva2V5
-d29yZD48L2tleXdvcmRzPjxkYXRlcz48eWVhcj4yMDExPC95ZWFyPjxwdWItZGF0ZXM+PGRhdGU+
-TWF5IDI8L2RhdGU+PC9wdWItZGF0ZXM+PC9kYXRlcz48aXNibj4xNTM0LTczNjIgKEVsZWN0cm9u
-aWMpJiN4RDsxNTM0LTczNjIgKExpbmtpbmcpPC9pc2JuPjxhY2Nlc3Npb24tbnVtPjIxNTM2NzI3
-PC9hY2Nlc3Npb24tbnVtPjx1cmxzPjxyZWxhdGVkLXVybHM+PHVybD5odHRwczovL3d3dy5uY2Jp
-Lm5sbS5uaWguZ292L3B1Ym1lZC8yMTUzNjcyNzwvdXJsPjwvcmVsYXRlZC11cmxzPjwvdXJscz48
-Y3VzdG9tMj5QTUMzMjQ5MjM2PC9jdXN0b20yPjxlbGVjdHJvbmljLXJlc291cmNlLW51bT4xMC4x
-MTY3LzExLjUuMTwvZWxlY3Ryb25pYy1yZXNvdXJjZS1udW0+PC9yZWNvcmQ+PC9DaXRlPjxDaXRl
-PjxBdXRob3I+TXVycmF5PC9BdXRob3I+PFllYXI+MjAyMTwvWWVhcj48UmVjTnVtPjI1MTI8L1Jl
-Y051bT48cmVjb3JkPjxyZWMtbnVtYmVyPjI1MTI8L3JlYy1udW1iZXI+PGZvcmVpZ24ta2V5cz48
-a2V5IGFwcD0iRU4iIGRiLWlkPSI1OTJkcHQyZjU5MHgwbWV6dGUzNWY1ZndlZjBydHAyeHNmcnoi
-IHRpbWVzdGFtcD0iMTYxNzEzNDA2NSI+MjUxMjwva2V5PjwvZm9yZWlnbi1rZXlzPjxyZWYtdHlw
-ZSBuYW1lPSJKb3VybmFsIEFydGljbGUiPjE3PC9yZWYtdHlwZT48Y29udHJpYnV0b3JzPjxhdXRo
-b3JzPjxhdXRob3I+TXVycmF5LCBSLiBGLjwvYXV0aG9yPjwvYXV0aG9ycz48L2NvbnRyaWJ1dG9y
-cz48dGl0bGVzPjx0aXRsZT5MaWdodG5lc3MgcGVyY2VwdGlvbiBpbiBjb21wbGV4IHNjZW5lczwv
-dGl0bGU+PHNlY29uZGFyeS10aXRsZT5Bbm51YWwgUmV2aWV3IG9mIFZpc2lvbiBTY2llbmNlPC9z
-ZWNvbmRhcnktdGl0bGU+PC90aXRsZXM+PHBlcmlvZGljYWw+PGZ1bGwtdGl0bGU+QW5udWFsIFJl
-dmlldyBvZiBWaXNpb24gU2NpZW5jZTwvZnVsbC10aXRsZT48L3BlcmlvZGljYWw+PHZvbHVtZT5p
-biBwcmVzczwvdm9sdW1lPjxkYXRlcz48eWVhcj4yMDIxPC95ZWFyPjwvZGF0ZXM+PHVybHM+PC91
-cmxzPjwvcmVjb3JkPjwvQ2l0ZT48L0VuZE5vdGU+
+c2lvbiBSZXNlYXJjaDwvc2Vjb25kYXJ5LXRpdGxlPjwvdGl0bGVzPjxwZXJpb2RpY2FsPjxmdWxs
+LXRpdGxlPlZpc2lvbiByZXNlYXJjaDwvZnVsbC10aXRsZT48L3BlcmlvZGljYWw+PHBhZ2VzPjY1
+Mi03MzwvcGFnZXM+PHZvbHVtZT41MTwvdm9sdW1lPjxudW1iZXI+NzwvbnVtYmVyPjxlZGl0aW9u
+PjIwMTAvMDkvMjM8L2VkaXRpb24+PGtleXdvcmRzPjxrZXl3b3JkPkNvbnRyYXN0IFNlbnNpdGl2
+aXR5PC9rZXl3b3JkPjxrZXl3b3JkPkh1bWFuczwva2V5d29yZD48a2V5d29yZD4qTGlnaHRpbmc8
+L2tleXdvcmQ+PGtleXdvcmQ+TW9kZWxzLCBCaW9sb2dpY2FsPC9rZXl3b3JkPjxrZXl3b3JkPk9w
+dGljYWwgSWxsdXNpb25zL3BoeXNpb2xvZ3k8L2tleXdvcmQ+PGtleXdvcmQ+UGhvdGljIFN0aW11
+bGF0aW9uL21ldGhvZHM8L2tleXdvcmQ+PGtleXdvcmQ+VmlzdWFsIFBlcmNlcHRpb24vKnBoeXNp
+b2xvZ3k8L2tleXdvcmQ+PC9rZXl3b3Jkcz48ZGF0ZXM+PHllYXI+MjAxMTwveWVhcj48cHViLWRh
+dGVzPjxkYXRlPkFwciAxMzwvZGF0ZT48L3B1Yi1kYXRlcz48L2RhdGVzPjxpc2JuPjE4NzgtNTY0
+NiAoRWxlY3Ryb25pYykmI3hEOzAwNDItNjk4OSAoTGlua2luZyk8L2lzYm4+PGFjY2Vzc2lvbi1u
+dW0+MjA4NTg1MTQ8L2FjY2Vzc2lvbi1udW0+PHVybHM+PHJlbGF0ZWQtdXJscz48dXJsPmh0dHBz
+Oi8vd3d3Lm5jYmkubmxtLm5paC5nb3YvcHVibWVkLzIwODU4NTE0PC91cmw+PC9yZWxhdGVkLXVy
+bHM+PC91cmxzPjxlbGVjdHJvbmljLXJlc291cmNlLW51bT4xMC4xMDE2L2oudmlzcmVzLjIwMTAu
+MDkuMDEyPC9lbGVjdHJvbmljLXJlc291cmNlLW51bT48L3JlY29yZD48L0NpdGU+PENpdGU+PEF1
+dGhvcj5CcmFpbmFyZDwvQXV0aG9yPjxZZWFyPjIwMTE8L1llYXI+PFJlY051bT4xNjU8L1JlY051
+bT48cmVjb3JkPjxyZWMtbnVtYmVyPjE2NTwvcmVjLW51bWJlcj48Zm9yZWlnbi1rZXlzPjxrZXkg
+YXBwPSJFTiIgZGItaWQ9IjU5MmRwdDJmNTkweDBtZXp0ZTM1ZjVmd2VmMHJ0cDJ4c2ZyeiIgdGlt
+ZXN0YW1wPSIxNTk4MTExMzAyIj4xNjU8L2tleT48L2ZvcmVpZ24ta2V5cz48cmVmLXR5cGUgbmFt
+ZT0iSm91cm5hbCBBcnRpY2xlIj4xNzwvcmVmLXR5cGU+PGNvbnRyaWJ1dG9ycz48YXV0aG9ycz48
+YXV0aG9yPkJyYWluYXJkLCBELiBILjwvYXV0aG9yPjxhdXRob3I+TWFsb25leSwgTC4gVC48L2F1
+dGhvcj48L2F1dGhvcnM+PC9jb250cmlidXRvcnM+PGF1dGgtYWRkcmVzcz5EZXBhcnRtZW50IG9m
+IFBzeWNob2xvZ3ksIFVuaXZlcnNpdHkgb2YgUGVubnN5bHZhbmlhLCBQZW5uc3lsdmFuaWEsIFBB
+LCBVU0EuIGJyYWluYXJkQHBzeWNoLnVwZW5uLmVkdTwvYXV0aC1hZGRyZXNzPjx0aXRsZXM+PHRp
+dGxlPlN1cmZhY2UgY29sb3IgcGVyY2VwdGlvbiBhbmQgZXF1aXZhbGVudCBpbGx1bWluYXRpb24g
+bW9kZWxzPC90aXRsZT48c2Vjb25kYXJ5LXRpdGxlPkpvdXJuYWwgb2YgVmlzaW9uPC9zZWNvbmRh
+cnktdGl0bGU+PC90aXRsZXM+PHBlcmlvZGljYWw+PGZ1bGwtdGl0bGU+Sm91cm5hbCBvZiB2aXNp
+b248L2Z1bGwtdGl0bGU+PC9wZXJpb2RpY2FsPjx2b2x1bWU+MTE8L3ZvbHVtZT48bnVtYmVyPjU8
+L251bWJlcj48ZWRpdGlvbj4yMDExLzA1LzA0PC9lZGl0aW9uPjxrZXl3b3Jkcz48a2V5d29yZD5D
+b2xvcjwva2V5d29yZD48a2V5d29yZD5Db2xvciBQZXJjZXB0aW9uLypwaHlzaW9sb2d5PC9rZXl3
+b3JkPjxrZXl3b3JkPkNvbG9yIFZpc2lvbi8qcGh5c2lvbG9neTwva2V5d29yZD48a2V5d29yZD5D
+b250cmFzdCBTZW5zaXRpdml0eS9waHlzaW9sb2d5PC9rZXl3b3JkPjxrZXl3b3JkPkZvcm0gUGVy
+Y2VwdGlvbi8qcGh5c2lvbG9neTwva2V5d29yZD48a2V5d29yZD5IdW1hbnM8L2tleXdvcmQ+PGtl
+eXdvcmQ+TGlnaHRpbmc8L2tleXdvcmQ+PGtleXdvcmQ+Kk1vZGVscywgTmV1cm9sb2dpY2FsPC9r
+ZXl3b3JkPjxrZXl3b3JkPlBob3RpYyBTdGltdWxhdGlvbi9tZXRob2RzPC9rZXl3b3JkPjxrZXl3
+b3JkPlN1cmZhY2UgUHJvcGVydGllczwva2V5d29yZD48a2V5d29yZD5UcmV0aW5vaW4vcGh5c2lv
+bG9neTwva2V5d29yZD48L2tleXdvcmRzPjxkYXRlcz48eWVhcj4yMDExPC95ZWFyPjxwdWItZGF0
+ZXM+PGRhdGU+TWF5IDI8L2RhdGU+PC9wdWItZGF0ZXM+PC9kYXRlcz48aXNibj4xNTM0LTczNjIg
+KEVsZWN0cm9uaWMpJiN4RDsxNTM0LTczNjIgKExpbmtpbmcpPC9pc2JuPjxhY2Nlc3Npb24tbnVt
+PjIxNTM2NzI3PC9hY2Nlc3Npb24tbnVtPjx1cmxzPjxyZWxhdGVkLXVybHM+PHVybD5odHRwczov
+L3d3dy5uY2JpLm5sbS5uaWguZ292L3B1Ym1lZC8yMTUzNjcyNzwvdXJsPjwvcmVsYXRlZC11cmxz
+PjwvdXJscz48Y3VzdG9tMj5QTUMzMjQ5MjM2PC9jdXN0b20yPjxlbGVjdHJvbmljLXJlc291cmNl
+LW51bT4xMC4xMTY3LzExLjUuMTwvZWxlY3Ryb25pYy1yZXNvdXJjZS1udW0+PC9yZWNvcmQ+PC9D
+aXRlPjxDaXRlPjxBdXRob3I+TXVycmF5PC9BdXRob3I+PFllYXI+MjAyMTwvWWVhcj48UmVjTnVt
+PjI1MTI8L1JlY051bT48cmVjb3JkPjxyZWMtbnVtYmVyPjI1MTI8L3JlYy1udW1iZXI+PGZvcmVp
+Z24ta2V5cz48a2V5IGFwcD0iRU4iIGRiLWlkPSI1OTJkcHQyZjU5MHgwbWV6dGUzNWY1ZndlZjBy
+dHAyeHNmcnoiIHRpbWVzdGFtcD0iMTYxNzEzNDA2NSI+MjUxMjwva2V5PjwvZm9yZWlnbi1rZXlz
+PjxyZWYtdHlwZSBuYW1lPSJKb3VybmFsIEFydGljbGUiPjE3PC9yZWYtdHlwZT48Y29udHJpYnV0
+b3JzPjxhdXRob3JzPjxhdXRob3I+TXVycmF5LCBSLiBGLjwvYXV0aG9yPjwvYXV0aG9ycz48L2Nv
+bnRyaWJ1dG9ycz48dGl0bGVzPjx0aXRsZT5MaWdodG5lc3MgcGVyY2VwdGlvbiBpbiBjb21wbGV4
+IHNjZW5lczwvdGl0bGU+PHNlY29uZGFyeS10aXRsZT5Bbm51YWwgUmV2aWV3IG9mIFZpc2lvbiBT
+Y2llbmNlPC9zZWNvbmRhcnktdGl0bGU+PC90aXRsZXM+PHBlcmlvZGljYWw+PGZ1bGwtdGl0bGU+
+QW5udWFsIFJldmlldyBvZiBWaXNpb24gU2NpZW5jZTwvZnVsbC10aXRsZT48L3BlcmlvZGljYWw+
+PHZvbHVtZT5pbiBwcmVzczwvdm9sdW1lPjxkYXRlcz48eWVhcj4yMDIxPC95ZWFyPjwvZGF0ZXM+
+PHVybHM+PC91cmxzPjwvcmVjb3JkPjwvQ2l0ZT48L0VuZE5vdGU+AG==
 </w:fldData>
         </w:fldChar>
       </w:r>
@@ -3303,7 +3289,7 @@
 cmVmLXR5cGU+PGNvbnRyaWJ1dG9ycz48YXV0aG9ycz48YXV0aG9yPkFkZWxzb24sIEUuSC48L2F1
 dGhvcj48L2F1dGhvcnM+PHNlY29uZGFyeS1hdXRob3JzPjxhdXRob3I+TS4gR2F6emFuaWdhPC9h
 dXRob3I+PC9zZWNvbmRhcnktYXV0aG9ycz48L2NvbnRyaWJ1dG9ycz48dGl0bGVzPjx0aXRsZT5M
-aWdodG5lc3MgUGVyY2VwdGlvbiBhbmQgTGlnaHRuZXNzIElsbHVzaW9ucy48L3RpdGxlPjxzZWNv
+aWdodG5lc3MgcGVyY2VwdGlvbiBhbmQgbGlnaHRuZXNzIGlsbHVzaW9ucy48L3RpdGxlPjxzZWNv
 bmRhcnktdGl0bGU+VGhlIE5ldyBDb2duaXRpdmUgTmV1cm9zY2llbmNlcywgMm5kIGVkaXRpb248
 L3NlY29uZGFyeS10aXRsZT48L3RpdGxlcz48cGFnZXM+MzM5LTM1MTwvcGFnZXM+PGRhdGVzPjx5
 ZWFyPjIwMDA8L3llYXI+PC9kYXRlcz48cHViLWxvY2F0aW9uPkNhbWJyaWRnZSwgTUE8L3B1Yi1s
@@ -3320,61 +3306,61 @@
 c3M+PHRpdGxlcz48dGl0bGU+TGlnaHRuZXNzLCBicmlnaHRuZXNzIGFuZCB0cmFuc3BhcmVuY3k6
 IGEgcXVhcnRlciBjZW50dXJ5IG9mIG5ldyBpZGVhcywgY2FwdGl2YXRpbmcgZGVtb25zdHJhdGlv
 bnMgYW5kIHVucmVsZW50aW5nIGNvbnRyb3ZlcnN5PC90aXRsZT48c2Vjb25kYXJ5LXRpdGxlPlZp
-c2lvbiBSZXM8L3NlY29uZGFyeS10aXRsZT48L3RpdGxlcz48cGVyaW9kaWNhbD48ZnVsbC10aXRs
-ZT5WaXNpb24gUmVzPC9mdWxsLXRpdGxlPjwvcGVyaW9kaWNhbD48cGFnZXM+NjUyLTczPC9wYWdl
-cz48dm9sdW1lPjUxPC92b2x1bWU+PG51bWJlcj43PC9udW1iZXI+PGVkaXRpb24+MjAxMC8wOS8y
-MzwvZWRpdGlvbj48a2V5d29yZHM+PGtleXdvcmQ+Q29udHJhc3QgU2Vuc2l0aXZpdHk8L2tleXdv
-cmQ+PGtleXdvcmQ+SHVtYW5zPC9rZXl3b3JkPjxrZXl3b3JkPipMaWdodGluZzwva2V5d29yZD48
-a2V5d29yZD5Nb2RlbHMsIEJpb2xvZ2ljYWw8L2tleXdvcmQ+PGtleXdvcmQ+T3B0aWNhbCBJbGx1
-c2lvbnMvcGh5c2lvbG9neTwva2V5d29yZD48a2V5d29yZD5QaG90aWMgU3RpbXVsYXRpb24vbWV0
-aG9kczwva2V5d29yZD48a2V5d29yZD5WaXN1YWwgUGVyY2VwdGlvbi8qcGh5c2lvbG9neTwva2V5
-d29yZD48L2tleXdvcmRzPjxkYXRlcz48eWVhcj4yMDExPC95ZWFyPjxwdWItZGF0ZXM+PGRhdGU+
-QXByIDEzPC9kYXRlPjwvcHViLWRhdGVzPjwvZGF0ZXM+PGlzYm4+MTg3OC01NjQ2IChFbGVjdHJv
-bmljKSYjeEQ7MDA0Mi02OTg5IChMaW5raW5nKTwvaXNibj48YWNjZXNzaW9uLW51bT4yMDg1ODUx
-NDwvYWNjZXNzaW9uLW51bT48dXJscz48cmVsYXRlZC11cmxzPjx1cmw+aHR0cHM6Ly93d3cubmNi
-aS5ubG0ubmloLmdvdi9wdWJtZWQvMjA4NTg1MTQ8L3VybD48L3JlbGF0ZWQtdXJscz48L3VybHM+
-PGVsZWN0cm9uaWMtcmVzb3VyY2UtbnVtPjEwLjEwMTYvai52aXNyZXMuMjAxMC4wOS4wMTI8L2Vs
-ZWN0cm9uaWMtcmVzb3VyY2UtbnVtPjwvcmVjb3JkPjwvQ2l0ZT48Q2l0ZT48QXV0aG9yPkJyYWlu
-YXJkPC9BdXRob3I+PFllYXI+MjAxMTwvWWVhcj48UmVjTnVtPjI3MzwvUmVjTnVtPjxJRFRleHQ+
-MjE1MzY3Mjc8L0lEVGV4dD48cmVjb3JkPjxyZWMtbnVtYmVyPjI3MzwvcmVjLW51bWJlcj48Zm9y
-ZWlnbi1rZXlzPjxrZXkgYXBwPSJFTiIgZGItaWQ9IjU5MmRwdDJmNTkweDBtZXp0ZTM1ZjVmd2Vm
-MHJ0cDJ4c2ZyeiIgdGltZXN0YW1wPSIxNTk4MTExMzA4Ij4yNzM8L2tleT48L2ZvcmVpZ24ta2V5
-cz48cmVmLXR5cGUgbmFtZT0iSm91cm5hbCBBcnRpY2xlIj4xNzwvcmVmLXR5cGU+PGNvbnRyaWJ1
-dG9ycz48YXV0aG9ycz48YXV0aG9yPkJyYWluYXJkLCBELiBILjwvYXV0aG9yPjxhdXRob3I+TWFs
-b25leSwgTC4gVC48L2F1dGhvcj48L2F1dGhvcnM+PC9jb250cmlidXRvcnM+PGF1dGgtYWRkcmVz
-cz5EZXBhcnRtZW50IG9mIFBzeWNob2xvZ3ksIFVuaXZlcnNpdHkgb2YgUGVubnN5bHZhbmlhLCBQ
-ZW5uc3lsdmFuaWEsIFBBLCBVU0EuIGJyYWluYXJkQHBzeWNoLnVwZW5uLmVkdTwvYXV0aC1hZGRy
-ZXNzPjx0aXRsZXM+PHRpdGxlPlN1cmZhY2UgY29sb3IgcGVyY2VwdGlvbiBhbmQgZXF1aXZhbGVu
-dCBpbGx1bWluYXRpb24gbW9kZWxzPC90aXRsZT48c2Vjb25kYXJ5LXRpdGxlPkogVmlzPC9zZWNv
-bmRhcnktdGl0bGU+PC90aXRsZXM+PHBlcmlvZGljYWw+PGZ1bGwtdGl0bGU+SiBWaXM8L2Z1bGwt
-dGl0bGU+PC9wZXJpb2RpY2FsPjx2b2x1bWU+MTE8L3ZvbHVtZT48bnVtYmVyPjU8L251bWJlcj48
-ZWRpdGlvbj4yMDExLzA1LzA0PC9lZGl0aW9uPjxrZXl3b3Jkcz48a2V5d29yZD5Db2xvcjwva2V5
-d29yZD48a2V5d29yZD5Db2xvciBQZXJjZXB0aW9uLypwaHlzaW9sb2d5PC9rZXl3b3JkPjxrZXl3
-b3JkPkNvbG9yIFZpc2lvbi8qcGh5c2lvbG9neTwva2V5d29yZD48a2V5d29yZD5Db250cmFzdCBT
-ZW5zaXRpdml0eS9waHlzaW9sb2d5PC9rZXl3b3JkPjxrZXl3b3JkPkZvcm0gUGVyY2VwdGlvbi8q
-cGh5c2lvbG9neTwva2V5d29yZD48a2V5d29yZD5IdW1hbnM8L2tleXdvcmQ+PGtleXdvcmQ+TGln
-aHRpbmc8L2tleXdvcmQ+PGtleXdvcmQ+Kk1vZGVscywgTmV1cm9sb2dpY2FsPC9rZXl3b3JkPjxr
-ZXl3b3JkPlBob3RpYyBTdGltdWxhdGlvbi9tZXRob2RzPC9rZXl3b3JkPjxrZXl3b3JkPlN1cmZh
-Y2UgUHJvcGVydGllczwva2V5d29yZD48a2V5d29yZD5UcmV0aW5vaW4vcGh5c2lvbG9neTwva2V5
-d29yZD48L2tleXdvcmRzPjxkYXRlcz48eWVhcj4yMDExPC95ZWFyPjxwdWItZGF0ZXM+PGRhdGU+
-TWF5IDI8L2RhdGU+PC9wdWItZGF0ZXM+PC9kYXRlcz48aXNibj4xNTM0LTczNjIgKEVsZWN0cm9u
-aWMpJiN4RDsxNTM0LTczNjIgKExpbmtpbmcpPC9pc2JuPjxhY2Nlc3Npb24tbnVtPjIxNTM2NzI3
-PC9hY2Nlc3Npb24tbnVtPjx1cmxzPjxyZWxhdGVkLXVybHM+PHVybD5odHRwczovL3d3dy5uY2Jp
-Lm5sbS5uaWguZ292L3B1Ym1lZC8yMTUzNjcyNzwvdXJsPjwvcmVsYXRlZC11cmxzPjwvdXJscz48
-Y3VzdG9tMj5QTUMzMjQ5MjM2PC9jdXN0b20yPjxlbGVjdHJvbmljLXJlc291cmNlLW51bT4xMC4x
-MTY3LzExLjUuMTwvZWxlY3Ryb25pYy1yZXNvdXJjZS1udW0+PC9yZWNvcmQ+PC9DaXRlPjxDaXRl
-PjxBdXRob3I+TXVycmF5PC9BdXRob3I+PFllYXI+MjAyMTwvWWVhcj48UmVjTnVtPjI1MTI8L1Jl
-Y051bT48cmVjb3JkPjxyZWMtbnVtYmVyPjI1MTI8L3JlYy1udW1iZXI+PGZvcmVpZ24ta2V5cz48
-a2V5IGFwcD0iRU4iIGRiLWlkPSI1OTJkcHQyZjU5MHgwbWV6dGUzNWY1ZndlZjBydHAyeHNmcnoi
-IHRpbWVzdGFtcD0iMTYxNzEzNDA2NSI+MjUxMjwva2V5PjwvZm9yZWlnbi1rZXlzPjxyZWYtdHlw
-ZSBuYW1lPSJKb3VybmFsIEFydGljbGUiPjE3PC9yZWYtdHlwZT48Y29udHJpYnV0b3JzPjxhdXRo
-b3JzPjxhdXRob3I+TXVycmF5LCBSLiBGLjwvYXV0aG9yPjwvYXV0aG9ycz48L2NvbnRyaWJ1dG9y
-cz48dGl0bGVzPjx0aXRsZT5MaWdodG5lc3MgcGVyY2VwdGlvbiBpbiBjb21wbGV4IHNjZW5lczwv
-dGl0bGU+PHNlY29uZGFyeS10aXRsZT5Bbm51YWwgUmV2aWV3IG9mIFZpc2lvbiBTY2llbmNlPC9z
-ZWNvbmRhcnktdGl0bGU+PC90aXRsZXM+PHBlcmlvZGljYWw+PGZ1bGwtdGl0bGU+QW5udWFsIFJl
-dmlldyBvZiBWaXNpb24gU2NpZW5jZTwvZnVsbC10aXRsZT48L3BlcmlvZGljYWw+PHZvbHVtZT5p
-biBwcmVzczwvdm9sdW1lPjxkYXRlcz48eWVhcj4yMDIxPC95ZWFyPjwvZGF0ZXM+PHVybHM+PC91
-cmxzPjwvcmVjb3JkPjwvQ2l0ZT48L0VuZE5vdGU+
+c2lvbiBSZXNlYXJjaDwvc2Vjb25kYXJ5LXRpdGxlPjwvdGl0bGVzPjxwZXJpb2RpY2FsPjxmdWxs
+LXRpdGxlPlZpc2lvbiByZXNlYXJjaDwvZnVsbC10aXRsZT48L3BlcmlvZGljYWw+PHBhZ2VzPjY1
+Mi03MzwvcGFnZXM+PHZvbHVtZT41MTwvdm9sdW1lPjxudW1iZXI+NzwvbnVtYmVyPjxlZGl0aW9u
+PjIwMTAvMDkvMjM8L2VkaXRpb24+PGtleXdvcmRzPjxrZXl3b3JkPkNvbnRyYXN0IFNlbnNpdGl2
+aXR5PC9rZXl3b3JkPjxrZXl3b3JkPkh1bWFuczwva2V5d29yZD48a2V5d29yZD4qTGlnaHRpbmc8
+L2tleXdvcmQ+PGtleXdvcmQ+TW9kZWxzLCBCaW9sb2dpY2FsPC9rZXl3b3JkPjxrZXl3b3JkPk9w
+dGljYWwgSWxsdXNpb25zL3BoeXNpb2xvZ3k8L2tleXdvcmQ+PGtleXdvcmQ+UGhvdGljIFN0aW11
+bGF0aW9uL21ldGhvZHM8L2tleXdvcmQ+PGtleXdvcmQ+VmlzdWFsIFBlcmNlcHRpb24vKnBoeXNp
+b2xvZ3k8L2tleXdvcmQ+PC9rZXl3b3Jkcz48ZGF0ZXM+PHllYXI+MjAxMTwveWVhcj48cHViLWRh
+dGVzPjxkYXRlPkFwciAxMzwvZGF0ZT48L3B1Yi1kYXRlcz48L2RhdGVzPjxpc2JuPjE4NzgtNTY0
+NiAoRWxlY3Ryb25pYykmI3hEOzAwNDItNjk4OSAoTGlua2luZyk8L2lzYm4+PGFjY2Vzc2lvbi1u
+dW0+MjA4NTg1MTQ8L2FjY2Vzc2lvbi1udW0+PHVybHM+PHJlbGF0ZWQtdXJscz48dXJsPmh0dHBz
+Oi8vd3d3Lm5jYmkubmxtLm5paC5nb3YvcHVibWVkLzIwODU4NTE0PC91cmw+PC9yZWxhdGVkLXVy
+bHM+PC91cmxzPjxlbGVjdHJvbmljLXJlc291cmNlLW51bT4xMC4xMDE2L2oudmlzcmVzLjIwMTAu
+MDkuMDEyPC9lbGVjdHJvbmljLXJlc291cmNlLW51bT48L3JlY29yZD48L0NpdGU+PENpdGU+PEF1
+dGhvcj5CcmFpbmFyZDwvQXV0aG9yPjxZZWFyPjIwMTE8L1llYXI+PFJlY051bT4xNjU8L1JlY051
+bT48cmVjb3JkPjxyZWMtbnVtYmVyPjE2NTwvcmVjLW51bWJlcj48Zm9yZWlnbi1rZXlzPjxrZXkg
+YXBwPSJFTiIgZGItaWQ9IjU5MmRwdDJmNTkweDBtZXp0ZTM1ZjVmd2VmMHJ0cDJ4c2ZyeiIgdGlt
+ZXN0YW1wPSIxNTk4MTExMzAyIj4xNjU8L2tleT48L2ZvcmVpZ24ta2V5cz48cmVmLXR5cGUgbmFt
+ZT0iSm91cm5hbCBBcnRpY2xlIj4xNzwvcmVmLXR5cGU+PGNvbnRyaWJ1dG9ycz48YXV0aG9ycz48
+YXV0aG9yPkJyYWluYXJkLCBELiBILjwvYXV0aG9yPjxhdXRob3I+TWFsb25leSwgTC4gVC48L2F1
+dGhvcj48L2F1dGhvcnM+PC9jb250cmlidXRvcnM+PGF1dGgtYWRkcmVzcz5EZXBhcnRtZW50IG9m
+IFBzeWNob2xvZ3ksIFVuaXZlcnNpdHkgb2YgUGVubnN5bHZhbmlhLCBQZW5uc3lsdmFuaWEsIFBB
+LCBVU0EuIGJyYWluYXJkQHBzeWNoLnVwZW5uLmVkdTwvYXV0aC1hZGRyZXNzPjx0aXRsZXM+PHRp
+dGxlPlN1cmZhY2UgY29sb3IgcGVyY2VwdGlvbiBhbmQgZXF1aXZhbGVudCBpbGx1bWluYXRpb24g
+bW9kZWxzPC90aXRsZT48c2Vjb25kYXJ5LXRpdGxlPkpvdXJuYWwgb2YgVmlzaW9uPC9zZWNvbmRh
+cnktdGl0bGU+PC90aXRsZXM+PHBlcmlvZGljYWw+PGZ1bGwtdGl0bGU+Sm91cm5hbCBvZiB2aXNp
+b248L2Z1bGwtdGl0bGU+PC9wZXJpb2RpY2FsPjx2b2x1bWU+MTE8L3ZvbHVtZT48bnVtYmVyPjU8
+L251bWJlcj48ZWRpdGlvbj4yMDExLzA1LzA0PC9lZGl0aW9uPjxrZXl3b3Jkcz48a2V5d29yZD5D
+b2xvcjwva2V5d29yZD48a2V5d29yZD5Db2xvciBQZXJjZXB0aW9uLypwaHlzaW9sb2d5PC9rZXl3
+b3JkPjxrZXl3b3JkPkNvbG9yIFZpc2lvbi8qcGh5c2lvbG9neTwva2V5d29yZD48a2V5d29yZD5D
+b250cmFzdCBTZW5zaXRpdml0eS9waHlzaW9sb2d5PC9rZXl3b3JkPjxrZXl3b3JkPkZvcm0gUGVy
+Y2VwdGlvbi8qcGh5c2lvbG9neTwva2V5d29yZD48a2V5d29yZD5IdW1hbnM8L2tleXdvcmQ+PGtl
+eXdvcmQ+TGlnaHRpbmc8L2tleXdvcmQ+PGtleXdvcmQ+Kk1vZGVscywgTmV1cm9sb2dpY2FsPC9r
+ZXl3b3JkPjxrZXl3b3JkPlBob3RpYyBTdGltdWxhdGlvbi9tZXRob2RzPC9rZXl3b3JkPjxrZXl3
+b3JkPlN1cmZhY2UgUHJvcGVydGllczwva2V5d29yZD48a2V5d29yZD5UcmV0aW5vaW4vcGh5c2lv
+bG9neTwva2V5d29yZD48L2tleXdvcmRzPjxkYXRlcz48eWVhcj4yMDExPC95ZWFyPjxwdWItZGF0
+ZXM+PGRhdGU+TWF5IDI8L2RhdGU+PC9wdWItZGF0ZXM+PC9kYXRlcz48aXNibj4xNTM0LTczNjIg
+KEVsZWN0cm9uaWMpJiN4RDsxNTM0LTczNjIgKExpbmtpbmcpPC9pc2JuPjxhY2Nlc3Npb24tbnVt
+PjIxNTM2NzI3PC9hY2Nlc3Npb24tbnVtPjx1cmxzPjxyZWxhdGVkLXVybHM+PHVybD5odHRwczov
+L3d3dy5uY2JpLm5sbS5uaWguZ292L3B1Ym1lZC8yMTUzNjcyNzwvdXJsPjwvcmVsYXRlZC11cmxz
+PjwvdXJscz48Y3VzdG9tMj5QTUMzMjQ5MjM2PC9jdXN0b20yPjxlbGVjdHJvbmljLXJlc291cmNl
+LW51bT4xMC4xMTY3LzExLjUuMTwvZWxlY3Ryb25pYy1yZXNvdXJjZS1udW0+PC9yZWNvcmQ+PC9D
+aXRlPjxDaXRlPjxBdXRob3I+TXVycmF5PC9BdXRob3I+PFllYXI+MjAyMTwvWWVhcj48UmVjTnVt
+PjI1MTI8L1JlY051bT48cmVjb3JkPjxyZWMtbnVtYmVyPjI1MTI8L3JlYy1udW1iZXI+PGZvcmVp
+Z24ta2V5cz48a2V5IGFwcD0iRU4iIGRiLWlkPSI1OTJkcHQyZjU5MHgwbWV6dGUzNWY1ZndlZjBy
+dHAyeHNmcnoiIHRpbWVzdGFtcD0iMTYxNzEzNDA2NSI+MjUxMjwva2V5PjwvZm9yZWlnbi1rZXlz
+PjxyZWYtdHlwZSBuYW1lPSJKb3VybmFsIEFydGljbGUiPjE3PC9yZWYtdHlwZT48Y29udHJpYnV0
+b3JzPjxhdXRob3JzPjxhdXRob3I+TXVycmF5LCBSLiBGLjwvYXV0aG9yPjwvYXV0aG9ycz48L2Nv
+bnRyaWJ1dG9ycz48dGl0bGVzPjx0aXRsZT5MaWdodG5lc3MgcGVyY2VwdGlvbiBpbiBjb21wbGV4
+IHNjZW5lczwvdGl0bGU+PHNlY29uZGFyeS10aXRsZT5Bbm51YWwgUmV2aWV3IG9mIFZpc2lvbiBT
+Y2llbmNlPC9zZWNvbmRhcnktdGl0bGU+PC90aXRsZXM+PHBlcmlvZGljYWw+PGZ1bGwtdGl0bGU+
+QW5udWFsIFJldmlldyBvZiBWaXNpb24gU2NpZW5jZTwvZnVsbC10aXRsZT48L3BlcmlvZGljYWw+
+PHZvbHVtZT5pbiBwcmVzczwvdm9sdW1lPjxkYXRlcz48eWVhcj4yMDIxPC95ZWFyPjwvZGF0ZXM+
+PHVybHM+PC91cmxzPjwvcmVjb3JkPjwvQ2l0ZT48L0VuZE5vdGU+AG==
 </w:fldData>
         </w:fldChar>
       </w:r>
@@ -3400,13 +3386,6 @@
           <w:szCs w:val="22"/>
         </w:rPr>
         <w:fldChar w:fldCharType="end"/>
-      </w:r>
-      <w:r>
-        <w:rPr>
-          <w:rFonts w:ascii="Times New Roman" w:hAnsi="Times New Roman"/>
-          <w:sz w:val="22"/>
-          <w:szCs w:val="22"/>
-        </w:rPr>
       </w:r>
       <w:r>
         <w:rPr>
@@ -3626,46 +3605,46 @@
 MjUwMDwva2V5PjwvZm9yZWlnbi1rZXlzPjxyZWYtdHlwZSBuYW1lPSJCb29rIj42PC9yZWYtdHlw
 ZT48Y29udHJpYnV0b3JzPjxhdXRob3JzPjxhdXRob3I+R3JlZW4sIEQuIE0uLCAmYW1wOyBTd2V0
 cywgSi4gQS48L2F1dGhvcj48L2F1dGhvcnM+PC9jb250cmlidXRvcnM+PHRpdGxlcz48dGl0bGU+
-U2lnbmFsIGRldGVjdGlvbiB0aGVvcnkgYW5kIHBzeWNob3BoeXNpY3M8L3RpdGxlPjwvdGl0bGVz
+U2lnbmFsIERldGVjdGlvbiBUaGVvcnkgYW5kIFBzeWNob3BoeXNpY3M8L3RpdGxlPjwvdGl0bGVz
 Pjx2b2x1bWU+MTwvdm9sdW1lPjxkYXRlcz48eWVhcj4xOTk2PC95ZWFyPjwvZGF0ZXM+PHB1Yi1s
 b2NhdGlvbj5OZXcgWW9yazwvcHViLWxvY2F0aW9uPjxwdWJsaXNoZXI+V2lsZXk8L3B1Ymxpc2hl
 cj48dXJscz48L3VybHM+PC9yZWNvcmQ+PC9DaXRlPjxDaXRlPjxBdXRob3I+VGVsbGVyPC9BdXRo
-b3I+PFllYXI+MTk4NDwvWWVhcj48UmVjTnVtPjM5ODc8L1JlY051bT48SURUZXh0PjYzOTU0ODA8
-L0lEVGV4dD48cmVjb3JkPjxyZWMtbnVtYmVyPjM5ODc8L3JlYy1udW1iZXI+PGZvcmVpZ24ta2V5
-cz48a2V5IGFwcD0iRU4iIGRiLWlkPSI1OTJkcHQyZjU5MHgwbWV6dGUzNWY1ZndlZjBydHAyeHNm
-cnoiIHRpbWVzdGFtcD0iMTYxMzE3MTAxNyI+Mzk4Nzwva2V5PjwvZm9yZWlnbi1rZXlzPjxyZWYt
-dHlwZSBuYW1lPSJKb3VybmFsIEFydGljbGUiPjE3PC9yZWYtdHlwZT48Y29udHJpYnV0b3JzPjxh
-dXRob3JzPjxhdXRob3I+VGVsbGVyLCBELiBZLjwvYXV0aG9yPjwvYXV0aG9ycz48L2NvbnRyaWJ1
-dG9ycz48dGl0bGVzPjx0aXRsZT5MaW5raW5nIHByb3Bvc2l0aW9uczwvdGl0bGU+PHNlY29uZGFy
-eS10aXRsZT5WaXNpb24gUmVzPC9zZWNvbmRhcnktdGl0bGU+PC90aXRsZXM+PHBlcmlvZGljYWw+
-PGZ1bGwtdGl0bGU+VmlzaW9uIFJlczwvZnVsbC10aXRsZT48L3BlcmlvZGljYWw+PHBhZ2VzPjEy
-MzMtNDY8L3BhZ2VzPjx2b2x1bWU+MjQ8L3ZvbHVtZT48bnVtYmVyPjEwPC9udW1iZXI+PGVkaXRp
-b24+MTk4NC8wMS8wMTwvZWRpdGlvbj48a2V5d29yZHM+PGtleXdvcmQ+SGlzdG9yeSwgMTl0aCBD
-ZW50dXJ5PC9rZXl3b3JkPjxrZXl3b3JkPkhpc3RvcnksIDIwdGggQ2VudHVyeTwva2V5d29yZD48
-a2V5d29yZD5IdW1hbnM8L2tleXdvcmQ+PGtleXdvcmQ+TW9kZWxzLCBOZXVyb2xvZ2ljYWw8L2tl
-eXdvcmQ+PGtleXdvcmQ+TmV1cm9ucy9waHlzaW9sb2d5PC9rZXl3b3JkPjxrZXl3b3JkPlBoaWxv
-c29waHksIE1lZGljYWw8L2tleXdvcmQ+PGtleXdvcmQ+UHN5Y2hvcGh5c2lvbG9neS8qaGlzdG9y
-eTwva2V5d29yZD48a2V5d29yZD5WaXNpb24sIE9jdWxhci8qcGh5c2lvbG9neTwva2V5d29yZD48
-a2V5d29yZD5WaXN1YWwgUGVyY2VwdGlvbi8qcGh5c2lvbG9neTwva2V5d29yZD48L2tleXdvcmRz
-PjxkYXRlcz48eWVhcj4xOTg0PC95ZWFyPjwvZGF0ZXM+PGlzYm4+MDA0Mi02OTg5IChQcmludCkm
-I3hEOzAwNDItNjk4OSAoTGlua2luZyk8L2lzYm4+PGFjY2Vzc2lvbi1udW0+NjM5NTQ4MDwvYWNj
-ZXNzaW9uLW51bT48dXJscz48cmVsYXRlZC11cmxzPjx1cmw+aHR0cHM6Ly93d3cubmNiaS5ubG0u
-bmloLmdvdi9wdWJtZWQvNjM5NTQ4MDwvdXJsPjwvcmVsYXRlZC11cmxzPjwvdXJscz48ZWxlY3Ry
-b25pYy1yZXNvdXJjZS1udW0+MTAuMTAxNi8wMDQyLTY5ODkoODQpOTAxNzgtMDwvZWxlY3Ryb25p
-Yy1yZXNvdXJjZS1udW0+PC9yZWNvcmQ+PC9DaXRlPjxDaXRlPjxBdXRob3I+UGFya2VyPC9BdXRo
-b3I+PFllYXI+MTk5ODwvWWVhcj48UmVjTnVtPjI1MDM8L1JlY051bT48cmVjb3JkPjxyZWMtbnVt
-YmVyPjI1MDM8L3JlYy1udW1iZXI+PGZvcmVpZ24ta2V5cz48a2V5IGFwcD0iRU4iIGRiLWlkPSI1
-OTJkcHQyZjU5MHgwbWV6dGUzNWY1ZndlZjBydHAyeHNmcnoiIHRpbWVzdGFtcD0iMTYxNzEyMDgw
-MSI+MjUwMzwva2V5PjwvZm9yZWlnbi1rZXlzPjxyZWYtdHlwZSBuYW1lPSJKb3VybmFsIEFydGlj
-bGUiPjE3PC9yZWYtdHlwZT48Y29udHJpYnV0b3JzPjxhdXRob3JzPjxhdXRob3I+UGFya2VyLCBB
-LiBKLjwvYXV0aG9yPjxhdXRob3I+TmV3c29tZSwgVy4gVC48L2F1dGhvcj48L2F1dGhvcnM+PC9j
-b250cmlidXRvcnM+PHRpdGxlcz48dGl0bGU+U2Vuc2UgYW5kIHRoZSBzaW5nbGUgbmV1cm9uOiBw
-cm9iaW5nIHRoZSBwaHlzaW9sb2d5IG9mIHBlcmNlcHRpb248L3RpdGxlPjxzZWNvbmRhcnktdGl0
-bGU+QW5udWFsIFJldmlldyBvZiBOZXVyb3NjaWVuY2U8L3NlY29uZGFyeS10aXRsZT48L3RpdGxl
-cz48cGVyaW9kaWNhbD48ZnVsbC10aXRsZT5Bbm51YWwgUmV2aWV3IG9mIE5ldXJvc2NpZW5jZTwv
-ZnVsbC10aXRsZT48L3BlcmlvZGljYWw+PHBhZ2VzPjIyNy0yNzc8L3BhZ2VzPjx2b2x1bWU+MjE8
-L3ZvbHVtZT48bnVtYmVyPjE8L251bWJlcj48ZGF0ZXM+PHllYXI+MTk5ODwveWVhcj48L2RhdGVz
-Pjx1cmxzPjwvdXJscz48L3JlY29yZD48L0NpdGU+PC9FbmROb3RlPgB=
+b3I+PFllYXI+MTk4NDwvWWVhcj48UmVjTnVtPjI1MDQ8L1JlY051bT48cmVjb3JkPjxyZWMtbnVt
+YmVyPjI1MDQ8L3JlYy1udW1iZXI+PGZvcmVpZ24ta2V5cz48a2V5IGFwcD0iRU4iIGRiLWlkPSI1
+OTJkcHQyZjU5MHgwbWV6dGUzNWY1ZndlZjBydHAyeHNmcnoiIHRpbWVzdGFtcD0iMTYxNzEyMDk2
+OCI+MjUwNDwva2V5PjwvZm9yZWlnbi1rZXlzPjxyZWYtdHlwZSBuYW1lPSJKb3VybmFsIEFydGlj
+bGUiPjE3PC9yZWYtdHlwZT48Y29udHJpYnV0b3JzPjxhdXRob3JzPjxhdXRob3I+VGVsbGVyLCBE
+LiBZLjwvYXV0aG9yPjwvYXV0aG9ycz48L2NvbnRyaWJ1dG9ycz48dGl0bGVzPjx0aXRsZT5MaW5r
+aW5nIHByb3Bvc2l0aW9uczwvdGl0bGU+PHNlY29uZGFyeS10aXRsZT5WaXNpb24gUmVzZWFyY2g8
+L3NlY29uZGFyeS10aXRsZT48YWx0LXRpdGxlPlZpc2lvbiByZXNlYXJjaDwvYWx0LXRpdGxlPjwv
+dGl0bGVzPjxwZXJpb2RpY2FsPjxmdWxsLXRpdGxlPlZpc2lvbiByZXNlYXJjaDwvZnVsbC10aXRs
+ZT48L3BlcmlvZGljYWw+PGFsdC1wZXJpb2RpY2FsPjxmdWxsLXRpdGxlPlZpc2lvbiByZXNlYXJj
+aDwvZnVsbC10aXRsZT48L2FsdC1wZXJpb2RpY2FsPjxwYWdlcz4xMjMzLTQ2PC9wYWdlcz48dm9s
+dW1lPjI0PC92b2x1bWU+PG51bWJlcj4xMDwvbnVtYmVyPjxrZXl3b3Jkcz48a2V5d29yZD5IaXN0
+b3J5LCAxOXRoIENlbnR1cnk8L2tleXdvcmQ+PGtleXdvcmQ+SGlzdG9yeSwgMjB0aCBDZW50dXJ5
+PC9rZXl3b3JkPjxrZXl3b3JkPkh1bWFuczwva2V5d29yZD48a2V5d29yZD5Nb2RlbHMsIE5ldXJv
+bG9naWNhbDwva2V5d29yZD48a2V5d29yZD5OZXVyb25zL3BoeXNpb2xvZ3k8L2tleXdvcmQ+PGtl
+eXdvcmQ+UGhpbG9zb3BoeSwgTWVkaWNhbDwva2V5d29yZD48a2V5d29yZD5Qc3ljaG9waHlzaW9s
+b2d5LypoaXN0b3J5PC9rZXl3b3JkPjxrZXl3b3JkPlZpc2lvbiwgT2N1bGFyLypwaHlzaW9sb2d5
+PC9rZXl3b3JkPjxrZXl3b3JkPlZpc3VhbCBQZXJjZXB0aW9uLypwaHlzaW9sb2d5PC9rZXl3b3Jk
+Pjwva2V5d29yZHM+PGRhdGVzPjx5ZWFyPjE5ODQ8L3llYXI+PC9kYXRlcz48aXNibj4wMDQyLTY5
+ODkgKFByaW50KSYjeEQ7MDA0Mi02OTg5IChMaW5raW5nKTwvaXNibj48YWNjZXNzaW9uLW51bT42
+Mzk1NDgwPC9hY2Nlc3Npb24tbnVtPjx1cmxzPjxyZWxhdGVkLXVybHM+PHVybD5odHRwOi8vd3d3
+Lm5jYmkubmxtLm5paC5nb3YvcHVibWVkLzYzOTU0ODA8L3VybD48L3JlbGF0ZWQtdXJscz48L3Vy
+bHM+PC9yZWNvcmQ+PC9DaXRlPjxDaXRlPjxBdXRob3I+UGFya2VyPC9BdXRob3I+PFllYXI+MTk5
+ODwvWWVhcj48UmVjTnVtPjI1MDM8L1JlY051bT48cmVjb3JkPjxyZWMtbnVtYmVyPjI1MDM8L3Jl
+Yy1udW1iZXI+PGZvcmVpZ24ta2V5cz48a2V5IGFwcD0iRU4iIGRiLWlkPSI1OTJkcHQyZjU5MHgw
+bWV6dGUzNWY1ZndlZjBydHAyeHNmcnoiIHRpbWVzdGFtcD0iMTYxNzEyMDgwMSI+MjUwMzwva2V5
+PjwvZm9yZWlnbi1rZXlzPjxyZWYtdHlwZSBuYW1lPSJKb3VybmFsIEFydGljbGUiPjE3PC9yZWYt
+dHlwZT48Y29udHJpYnV0b3JzPjxhdXRob3JzPjxhdXRob3I+UGFya2VyLCBBLiBKLjwvYXV0aG9y
+PjxhdXRob3I+TmV3c29tZSwgVy4gVC48L2F1dGhvcj48L2F1dGhvcnM+PC9jb250cmlidXRvcnM+
+PHRpdGxlcz48dGl0bGU+U2Vuc2UgYW5kIHRoZSBzaW5nbGUgbmV1cm9uOiBwcm9iaW5nIHRoZSBw
+aHlzaW9sb2d5IG9mIHBlcmNlcHRpb248L3RpdGxlPjxzZWNvbmRhcnktdGl0bGU+QW5udWFsIFJl
+dmlldyBvZiBOZXVyb3NjaWVuY2U8L3NlY29uZGFyeS10aXRsZT48L3RpdGxlcz48cGVyaW9kaWNh
+bD48ZnVsbC10aXRsZT5Bbm51YWwgUmV2aWV3IG9mIE5ldXJvc2NpZW5jZTwvZnVsbC10aXRsZT48
+L3BlcmlvZGljYWw+PHBhZ2VzPjIyNy0yNzc8L3BhZ2VzPjx2b2x1bWU+MjE8L3ZvbHVtZT48bnVt
+YmVyPjE8L251bWJlcj48ZGF0ZXM+PHllYXI+MTk5ODwveWVhcj48L2RhdGVzPjx1cmxzPjwvdXJs
+cz48L3JlY29yZD48L0NpdGU+PC9FbmROb3RlPgB=
 </w:fldData>
         </w:fldChar>
       </w:r>
@@ -3704,46 +3683,46 @@
 MjUwMDwva2V5PjwvZm9yZWlnbi1rZXlzPjxyZWYtdHlwZSBuYW1lPSJCb29rIj42PC9yZWYtdHlw
 ZT48Y29udHJpYnV0b3JzPjxhdXRob3JzPjxhdXRob3I+R3JlZW4sIEQuIE0uLCAmYW1wOyBTd2V0
 cywgSi4gQS48L2F1dGhvcj48L2F1dGhvcnM+PC9jb250cmlidXRvcnM+PHRpdGxlcz48dGl0bGU+
-U2lnbmFsIGRldGVjdGlvbiB0aGVvcnkgYW5kIHBzeWNob3BoeXNpY3M8L3RpdGxlPjwvdGl0bGVz
+U2lnbmFsIERldGVjdGlvbiBUaGVvcnkgYW5kIFBzeWNob3BoeXNpY3M8L3RpdGxlPjwvdGl0bGVz
 Pjx2b2x1bWU+MTwvdm9sdW1lPjxkYXRlcz48eWVhcj4xOTk2PC95ZWFyPjwvZGF0ZXM+PHB1Yi1s
 b2NhdGlvbj5OZXcgWW9yazwvcHViLWxvY2F0aW9uPjxwdWJsaXNoZXI+V2lsZXk8L3B1Ymxpc2hl
 cj48dXJscz48L3VybHM+PC9yZWNvcmQ+PC9DaXRlPjxDaXRlPjxBdXRob3I+VGVsbGVyPC9BdXRo
-b3I+PFllYXI+MTk4NDwvWWVhcj48UmVjTnVtPjM5ODc8L1JlY051bT48SURUZXh0PjYzOTU0ODA8
-L0lEVGV4dD48cmVjb3JkPjxyZWMtbnVtYmVyPjM5ODc8L3JlYy1udW1iZXI+PGZvcmVpZ24ta2V5
-cz48a2V5IGFwcD0iRU4iIGRiLWlkPSI1OTJkcHQyZjU5MHgwbWV6dGUzNWY1ZndlZjBydHAyeHNm
-cnoiIHRpbWVzdGFtcD0iMTYxMzE3MTAxNyI+Mzk4Nzwva2V5PjwvZm9yZWlnbi1rZXlzPjxyZWYt
-dHlwZSBuYW1lPSJKb3VybmFsIEFydGljbGUiPjE3PC9yZWYtdHlwZT48Y29udHJpYnV0b3JzPjxh
-dXRob3JzPjxhdXRob3I+VGVsbGVyLCBELiBZLjwvYXV0aG9yPjwvYXV0aG9ycz48L2NvbnRyaWJ1
-dG9ycz48dGl0bGVzPjx0aXRsZT5MaW5raW5nIHByb3Bvc2l0aW9uczwvdGl0bGU+PHNlY29uZGFy
-eS10aXRsZT5WaXNpb24gUmVzPC9zZWNvbmRhcnktdGl0bGU+PC90aXRsZXM+PHBlcmlvZGljYWw+
-PGZ1bGwtdGl0bGU+VmlzaW9uIFJlczwvZnVsbC10aXRsZT48L3BlcmlvZGljYWw+PHBhZ2VzPjEy
-MzMtNDY8L3BhZ2VzPjx2b2x1bWU+MjQ8L3ZvbHVtZT48bnVtYmVyPjEwPC9udW1iZXI+PGVkaXRp
-b24+MTk4NC8wMS8wMTwvZWRpdGlvbj48a2V5d29yZHM+PGtleXdvcmQ+SGlzdG9yeSwgMTl0aCBD
-ZW50dXJ5PC9rZXl3b3JkPjxrZXl3b3JkPkhpc3RvcnksIDIwdGggQ2VudHVyeTwva2V5d29yZD48
-a2V5d29yZD5IdW1hbnM8L2tleXdvcmQ+PGtleXdvcmQ+TW9kZWxzLCBOZXVyb2xvZ2ljYWw8L2tl
-eXdvcmQ+PGtleXdvcmQ+TmV1cm9ucy9waHlzaW9sb2d5PC9rZXl3b3JkPjxrZXl3b3JkPlBoaWxv
-c29waHksIE1lZGljYWw8L2tleXdvcmQ+PGtleXdvcmQ+UHN5Y2hvcGh5c2lvbG9neS8qaGlzdG9y
-eTwva2V5d29yZD48a2V5d29yZD5WaXNpb24sIE9jdWxhci8qcGh5c2lvbG9neTwva2V5d29yZD48
-a2V5d29yZD5WaXN1YWwgUGVyY2VwdGlvbi8qcGh5c2lvbG9neTwva2V5d29yZD48L2tleXdvcmRz
-PjxkYXRlcz48eWVhcj4xOTg0PC95ZWFyPjwvZGF0ZXM+PGlzYm4+MDA0Mi02OTg5IChQcmludCkm
-I3hEOzAwNDItNjk4OSAoTGlua2luZyk8L2lzYm4+PGFjY2Vzc2lvbi1udW0+NjM5NTQ4MDwvYWNj
-ZXNzaW9uLW51bT48dXJscz48cmVsYXRlZC11cmxzPjx1cmw+aHR0cHM6Ly93d3cubmNiaS5ubG0u
-bmloLmdvdi9wdWJtZWQvNjM5NTQ4MDwvdXJsPjwvcmVsYXRlZC11cmxzPjwvdXJscz48ZWxlY3Ry
-b25pYy1yZXNvdXJjZS1udW0+MTAuMTAxNi8wMDQyLTY5ODkoODQpOTAxNzgtMDwvZWxlY3Ryb25p
-Yy1yZXNvdXJjZS1udW0+PC9yZWNvcmQ+PC9DaXRlPjxDaXRlPjxBdXRob3I+UGFya2VyPC9BdXRo
-b3I+PFllYXI+MTk5ODwvWWVhcj48UmVjTnVtPjI1MDM8L1JlY051bT48cmVjb3JkPjxyZWMtbnVt
-YmVyPjI1MDM8L3JlYy1udW1iZXI+PGZvcmVpZ24ta2V5cz48a2V5IGFwcD0iRU4iIGRiLWlkPSI1
-OTJkcHQyZjU5MHgwbWV6dGUzNWY1ZndlZjBydHAyeHNmcnoiIHRpbWVzdGFtcD0iMTYxNzEyMDgw
-MSI+MjUwMzwva2V5PjwvZm9yZWlnbi1rZXlzPjxyZWYtdHlwZSBuYW1lPSJKb3VybmFsIEFydGlj
-bGUiPjE3PC9yZWYtdHlwZT48Y29udHJpYnV0b3JzPjxhdXRob3JzPjxhdXRob3I+UGFya2VyLCBB
-LiBKLjwvYXV0aG9yPjxhdXRob3I+TmV3c29tZSwgVy4gVC48L2F1dGhvcj48L2F1dGhvcnM+PC9j
-b250cmlidXRvcnM+PHRpdGxlcz48dGl0bGU+U2Vuc2UgYW5kIHRoZSBzaW5nbGUgbmV1cm9uOiBw
-cm9iaW5nIHRoZSBwaHlzaW9sb2d5IG9mIHBlcmNlcHRpb248L3RpdGxlPjxzZWNvbmRhcnktdGl0
-bGU+QW5udWFsIFJldmlldyBvZiBOZXVyb3NjaWVuY2U8L3NlY29uZGFyeS10aXRsZT48L3RpdGxl
-cz48cGVyaW9kaWNhbD48ZnVsbC10aXRsZT5Bbm51YWwgUmV2aWV3IG9mIE5ldXJvc2NpZW5jZTwv
-ZnVsbC10aXRsZT48L3BlcmlvZGljYWw+PHBhZ2VzPjIyNy0yNzc8L3BhZ2VzPjx2b2x1bWU+MjE8
-L3ZvbHVtZT48bnVtYmVyPjE8L251bWJlcj48ZGF0ZXM+PHllYXI+MTk5ODwveWVhcj48L2RhdGVz
-Pjx1cmxzPjwvdXJscz48L3JlY29yZD48L0NpdGU+PC9FbmROb3RlPgB=
+b3I+PFllYXI+MTk4NDwvWWVhcj48UmVjTnVtPjI1MDQ8L1JlY051bT48cmVjb3JkPjxyZWMtbnVt
+YmVyPjI1MDQ8L3JlYy1udW1iZXI+PGZvcmVpZ24ta2V5cz48a2V5IGFwcD0iRU4iIGRiLWlkPSI1
+OTJkcHQyZjU5MHgwbWV6dGUzNWY1ZndlZjBydHAyeHNmcnoiIHRpbWVzdGFtcD0iMTYxNzEyMDk2
+OCI+MjUwNDwva2V5PjwvZm9yZWlnbi1rZXlzPjxyZWYtdHlwZSBuYW1lPSJKb3VybmFsIEFydGlj
+bGUiPjE3PC9yZWYtdHlwZT48Y29udHJpYnV0b3JzPjxhdXRob3JzPjxhdXRob3I+VGVsbGVyLCBE
+LiBZLjwvYXV0aG9yPjwvYXV0aG9ycz48L2NvbnRyaWJ1dG9ycz48dGl0bGVzPjx0aXRsZT5MaW5r
+aW5nIHByb3Bvc2l0aW9uczwvdGl0bGU+PHNlY29uZGFyeS10aXRsZT5WaXNpb24gUmVzZWFyY2g8
+L3NlY29uZGFyeS10aXRsZT48YWx0LXRpdGxlPlZpc2lvbiByZXNlYXJjaDwvYWx0LXRpdGxlPjwv
+dGl0bGVzPjxwZXJpb2RpY2FsPjxmdWxsLXRpdGxlPlZpc2lvbiByZXNlYXJjaDwvZnVsbC10aXRs
+ZT48L3BlcmlvZGljYWw+PGFsdC1wZXJpb2RpY2FsPjxmdWxsLXRpdGxlPlZpc2lvbiByZXNlYXJj
+aDwvZnVsbC10aXRsZT48L2FsdC1wZXJpb2RpY2FsPjxwYWdlcz4xMjMzLTQ2PC9wYWdlcz48dm9s
+dW1lPjI0PC92b2x1bWU+PG51bWJlcj4xMDwvbnVtYmVyPjxrZXl3b3Jkcz48a2V5d29yZD5IaXN0
+b3J5LCAxOXRoIENlbnR1cnk8L2tleXdvcmQ+PGtleXdvcmQ+SGlzdG9yeSwgMjB0aCBDZW50dXJ5
+PC9rZXl3b3JkPjxrZXl3b3JkPkh1bWFuczwva2V5d29yZD48a2V5d29yZD5Nb2RlbHMsIE5ldXJv
+bG9naWNhbDwva2V5d29yZD48a2V5d29yZD5OZXVyb25zL3BoeXNpb2xvZ3k8L2tleXdvcmQ+PGtl
+eXdvcmQ+UGhpbG9zb3BoeSwgTWVkaWNhbDwva2V5d29yZD48a2V5d29yZD5Qc3ljaG9waHlzaW9s
+b2d5LypoaXN0b3J5PC9rZXl3b3JkPjxrZXl3b3JkPlZpc2lvbiwgT2N1bGFyLypwaHlzaW9sb2d5
+PC9rZXl3b3JkPjxrZXl3b3JkPlZpc3VhbCBQZXJjZXB0aW9uLypwaHlzaW9sb2d5PC9rZXl3b3Jk
+Pjwva2V5d29yZHM+PGRhdGVzPjx5ZWFyPjE5ODQ8L3llYXI+PC9kYXRlcz48aXNibj4wMDQyLTY5
+ODkgKFByaW50KSYjeEQ7MDA0Mi02OTg5IChMaW5raW5nKTwvaXNibj48YWNjZXNzaW9uLW51bT42
+Mzk1NDgwPC9hY2Nlc3Npb24tbnVtPjx1cmxzPjxyZWxhdGVkLXVybHM+PHVybD5odHRwOi8vd3d3
+Lm5jYmkubmxtLm5paC5nb3YvcHVibWVkLzYzOTU0ODA8L3VybD48L3JlbGF0ZWQtdXJscz48L3Vy
+bHM+PC9yZWNvcmQ+PC9DaXRlPjxDaXRlPjxBdXRob3I+UGFya2VyPC9BdXRob3I+PFllYXI+MTk5
+ODwvWWVhcj48UmVjTnVtPjI1MDM8L1JlY051bT48cmVjb3JkPjxyZWMtbnVtYmVyPjI1MDM8L3Jl
+Yy1udW1iZXI+PGZvcmVpZ24ta2V5cz48a2V5IGFwcD0iRU4iIGRiLWlkPSI1OTJkcHQyZjU5MHgw
+bWV6dGUzNWY1ZndlZjBydHAyeHNmcnoiIHRpbWVzdGFtcD0iMTYxNzEyMDgwMSI+MjUwMzwva2V5
+PjwvZm9yZWlnbi1rZXlzPjxyZWYtdHlwZSBuYW1lPSJKb3VybmFsIEFydGljbGUiPjE3PC9yZWYt
+dHlwZT48Y29udHJpYnV0b3JzPjxhdXRob3JzPjxhdXRob3I+UGFya2VyLCBBLiBKLjwvYXV0aG9y
+PjxhdXRob3I+TmV3c29tZSwgVy4gVC48L2F1dGhvcj48L2F1dGhvcnM+PC9jb250cmlidXRvcnM+
+PHRpdGxlcz48dGl0bGU+U2Vuc2UgYW5kIHRoZSBzaW5nbGUgbmV1cm9uOiBwcm9iaW5nIHRoZSBw
+aHlzaW9sb2d5IG9mIHBlcmNlcHRpb248L3RpdGxlPjxzZWNvbmRhcnktdGl0bGU+QW5udWFsIFJl
+dmlldyBvZiBOZXVyb3NjaWVuY2U8L3NlY29uZGFyeS10aXRsZT48L3RpdGxlcz48cGVyaW9kaWNh
+bD48ZnVsbC10aXRsZT5Bbm51YWwgUmV2aWV3IG9mIE5ldXJvc2NpZW5jZTwvZnVsbC10aXRsZT48
+L3BlcmlvZGljYWw+PHBhZ2VzPjIyNy0yNzc8L3BhZ2VzPjx2b2x1bWU+MjE8L3ZvbHVtZT48bnVt
+YmVyPjE8L251bWJlcj48ZGF0ZXM+PHllYXI+MTk5ODwveWVhcj48L2RhdGVzPjx1cmxzPjwvdXJs
+cz48L3JlY29yZD48L0NpdGU+PC9FbmROb3RlPgB=
 </w:fldData>
         </w:fldChar>
       </w:r>
@@ -3776,13 +3755,6 @@
           <w:sz w:val="22"/>
           <w:szCs w:val="22"/>
         </w:rPr>
-      </w:r>
-      <w:r>
-        <w:rPr>
-          <w:rFonts w:ascii="Times New Roman" w:hAnsi="Times New Roman"/>
-          <w:sz w:val="22"/>
-          <w:szCs w:val="22"/>
-        </w:rPr>
         <w:fldChar w:fldCharType="separate"/>
       </w:r>
       <w:r>
@@ -3954,7 +3926,7 @@
           <w:sz w:val="22"/>
           <w:szCs w:val="22"/>
         </w:rPr>
-        <w:instrText xml:space="preserve"> ADDIN EN.CITE &lt;EndNote&gt;&lt;Cite&gt;&lt;Author&gt;Fechner&lt;/Author&gt;&lt;Year&gt;1966&lt;/Year&gt;&lt;RecNum&gt;2505&lt;/RecNum&gt;&lt;DisplayText&gt;(Fechner, 1966)&lt;/DisplayText&gt;&lt;record&gt;&lt;rec-number&gt;2505&lt;/rec-number&gt;&lt;foreign-keys&gt;&lt;key app="EN" db-id="592dpt2f590x0mezte35f5fwef0rtp2xsfrz" timestamp="1617121315"&gt;2505&lt;/key&gt;&lt;/foreign-keys&gt;&lt;ref-type name="Book"&gt;6&lt;/ref-type&gt;&lt;contributors&gt;&lt;authors&gt;&lt;author&gt;Fechner, G.T.&lt;/author&gt;&lt;/authors&gt;&lt;/contributors&gt;&lt;titles&gt;&lt;title&gt;Elements of psychophysics&lt;/title&gt;&lt;secondary-title&gt;Henry Holt Edition in Psychology&lt;/secondary-title&gt;&lt;short-title&gt;Elements of psychophysics&lt;/short-title&gt;&lt;/titles&gt;&lt;dates&gt;&lt;year&gt;1966&lt;/year&gt;&lt;/dates&gt;&lt;pub-location&gt;New York&lt;/pub-location&gt;&lt;publisher&gt;Holt, Rinehart and Winston&lt;/publisher&gt;&lt;label&gt;Fechner1966Elementsofpsychophysics&lt;/label&gt;&lt;urls&gt;&lt;/urls&gt;&lt;/record&gt;&lt;/Cite&gt;&lt;/EndNote&gt;</w:instrText>
+        <w:instrText xml:space="preserve"> ADDIN EN.CITE &lt;EndNote&gt;&lt;Cite&gt;&lt;Author&gt;Fechner&lt;/Author&gt;&lt;Year&gt;1966&lt;/Year&gt;&lt;RecNum&gt;2505&lt;/RecNum&gt;&lt;DisplayText&gt;(Fechner, 1966)&lt;/DisplayText&gt;&lt;record&gt;&lt;rec-number&gt;2505&lt;/rec-number&gt;&lt;foreign-keys&gt;&lt;key app="EN" db-id="592dpt2f590x0mezte35f5fwef0rtp2xsfrz" timestamp="1617121315"&gt;2505&lt;/key&gt;&lt;/foreign-keys&gt;&lt;ref-type name="Book"&gt;6&lt;/ref-type&gt;&lt;contributors&gt;&lt;authors&gt;&lt;author&gt;Fechner, G.T.&lt;/author&gt;&lt;/authors&gt;&lt;/contributors&gt;&lt;titles&gt;&lt;title&gt;Elements of Psychophysics&lt;/title&gt;&lt;secondary-title&gt;Henry Holt Edition in Psychology&lt;/secondary-title&gt;&lt;short-title&gt;Elements of psychophysics&lt;/short-title&gt;&lt;/titles&gt;&lt;dates&gt;&lt;year&gt;1966&lt;/year&gt;&lt;/dates&gt;&lt;pub-location&gt;New York&lt;/pub-location&gt;&lt;publisher&gt;Holt, Rinehart and Winston&lt;/publisher&gt;&lt;label&gt;Fechner1966Elementsofpsychophysics&lt;/label&gt;&lt;urls&gt;&lt;/urls&gt;&lt;/record&gt;&lt;/Cite&gt;&lt;/EndNote&gt;</w:instrText>
       </w:r>
       <w:r>
         <w:rPr>
@@ -4096,30 +4068,30 @@
 YXJ0bWVudCBvZiBQc3ljaG9sb2d5LCBQaGlsYWRlbHBoaWEgMTkxMDQsIFVTQS4gam1oaWxsaXNA
 cHN5Y2gudXBlbm4uZWR1PC9hdXRoLWFkZHJlc3M+PHRpdGxlcz48dGl0bGU+RG8gY29tbW9uIG1l
 Y2hhbmlzbXMgb2YgYWRhcHRhdGlvbiBtZWRpYXRlIGNvbG9yIGRpc2NyaW1pbmF0aW9uIGFuZCBh
-cHBlYXJhbmNlPyBVbmlmb3JtIGJhY2tncm91bmRzPC90aXRsZT48c2Vjb25kYXJ5LXRpdGxlPkog
-T3B0IFNvYyBBbSBBIE9wdCBJbWFnZSBTY2kgVmlzPC9zZWNvbmRhcnktdGl0bGU+PC90aXRsZXM+
-PHBlcmlvZGljYWw+PGZ1bGwtdGl0bGU+SiBPcHQgU29jIEFtIEEgT3B0IEltYWdlIFNjaSBWaXM8
-L2Z1bGwtdGl0bGU+PC9wZXJpb2RpY2FsPjxwYWdlcz4yMDkwLTEwNjwvcGFnZXM+PHZvbHVtZT4y
-Mjwvdm9sdW1lPjxudW1iZXI+MTA8L251bWJlcj48ZWRpdGlvbj4yMDA1LzExLzEwPC9lZGl0aW9u
-PjxrZXl3b3Jkcz48a2V5d29yZD5BZGFwdGF0aW9uLCBPY3VsYXIvKnBoeXNpb2xvZ3k8L2tleXdv
-cmQ+PGtleXdvcmQ+Q29sb3IgUGVyY2VwdGlvbi8qcGh5c2lvbG9neTwva2V5d29yZD48a2V5d29y
-ZD5Db21wdXRlciBTaW11bGF0aW9uPC9rZXl3b3JkPjxrZXl3b3JkPkNvbnRyYXN0IFNlbnNpdGl2
-aXR5LypwaHlzaW9sb2d5PC9rZXl3b3JkPjxrZXl3b3JkPkRpc2NyaW1pbmF0aW9uIExlYXJuaW5n
-L3BoeXNpb2xvZ3k8L2tleXdvcmQ+PGtleXdvcmQ+SHVtYW5zPC9rZXl3b3JkPjxrZXl3b3JkPkxp
-Z2h0aW5nPC9rZXl3b3JkPjxrZXl3b3JkPipNb2RlbHMsIEJpb2xvZ2ljYWw8L2tleXdvcmQ+PGtl
-eXdvcmQ+UGF0dGVybiBSZWNvZ25pdGlvbiwgVmlzdWFsLypwaHlzaW9sb2d5PC9rZXl3b3JkPjxr
-ZXl3b3JkPlBob3RpYyBTdGltdWxhdGlvbi8qbWV0aG9kczwva2V5d29yZD48L2tleXdvcmRzPjxk
-YXRlcz48eWVhcj4yMDA1PC95ZWFyPjxwdWItZGF0ZXM+PGRhdGU+T2N0PC9kYXRlPjwvcHViLWRh
-dGVzPjwvZGF0ZXM+PGlzYm4+MTA4NC03NTI5IChQcmludCkmI3hEOzEwODQtNzUyOSAoTGlua2lu
-Zyk8L2lzYm4+PGFjY2Vzc2lvbi1udW0+MTYyNzcyODA8L2FjY2Vzc2lvbi1udW0+PHVybHM+PHJl
-bGF0ZWQtdXJscz48dXJsPmh0dHBzOi8vd3d3Lm5jYmkubmxtLm5paC5nb3YvcHVibWVkLzE2Mjc3
-MjgwPC91cmw+PC9yZWxhdGVkLXVybHM+PC91cmxzPjxjdXN0b20yPlBNQzE4MTU0ODM8L2N1c3Rv
-bTI+PGVsZWN0cm9uaWMtcmVzb3VyY2UtbnVtPjEwLjEzNjQvam9zYWEuMjIuMDAyMDkwPC9lbGVj
-dHJvbmljLXJlc291cmNlLW51bT48L3JlY29yZD48L0NpdGU+PENpdGU+PEF1dGhvcj5IaWxsaXM8
-L0F1dGhvcj48WWVhcj4yMDA3PC9ZZWFyPjxSZWNOdW0+Mjg4PC9SZWNOdW0+PElEVGV4dD4xNzYy
-MTMxODwvSURUZXh0PjxyZWNvcmQ+PHJlYy1udW1iZXI+Mjg4PC9yZWMtbnVtYmVyPjxmb3JlaWdu
-LWtleXM+PGtleSBhcHA9IkVOIiBkYi1pZD0iNTkyZHB0MmY1OTB4MG1lenRlMzVmNWZ3ZWYwcnRw
-MnhzZnJ6IiB0aW1lc3RhbXA9IjE1OTgxMTEzMDgiPjI4ODwva2V5PjwvZm9yZWlnbi1rZXlzPjxy
+cHBlYXJhbmNlPyBVbmlmb3JtIGJhY2tncm91bmRzPC90aXRsZT48c2Vjb25kYXJ5LXRpdGxlPkpv
+dXJuYWwgb2YgdGhlIE9wdGljYWwgU29jaWV0eSBvZiBBbWVyaWNhIEE8L3NlY29uZGFyeS10aXRs
+ZT48L3RpdGxlcz48cGVyaW9kaWNhbD48ZnVsbC10aXRsZT5Kb3VybmFsIG9mIHRoZSBPcHRpY2Fs
+IFNvY2lldHkgb2YgQW1lcmljYSBBPC9mdWxsLXRpdGxlPjwvcGVyaW9kaWNhbD48cGFnZXM+MjA5
+MC0xMDY8L3BhZ2VzPjx2b2x1bWU+MjI8L3ZvbHVtZT48bnVtYmVyPjEwPC9udW1iZXI+PGVkaXRp
+b24+MjAwNS8xMS8xMDwvZWRpdGlvbj48a2V5d29yZHM+PGtleXdvcmQ+QWRhcHRhdGlvbiwgT2N1
+bGFyLypwaHlzaW9sb2d5PC9rZXl3b3JkPjxrZXl3b3JkPkNvbG9yIFBlcmNlcHRpb24vKnBoeXNp
+b2xvZ3k8L2tleXdvcmQ+PGtleXdvcmQ+Q29tcHV0ZXIgU2ltdWxhdGlvbjwva2V5d29yZD48a2V5
+d29yZD5Db250cmFzdCBTZW5zaXRpdml0eS8qcGh5c2lvbG9neTwva2V5d29yZD48a2V5d29yZD5E
+aXNjcmltaW5hdGlvbiBMZWFybmluZy9waHlzaW9sb2d5PC9rZXl3b3JkPjxrZXl3b3JkPkh1bWFu
+czwva2V5d29yZD48a2V5d29yZD5MaWdodGluZzwva2V5d29yZD48a2V5d29yZD4qTW9kZWxzLCBC
+aW9sb2dpY2FsPC9rZXl3b3JkPjxrZXl3b3JkPlBhdHRlcm4gUmVjb2duaXRpb24sIFZpc3VhbC8q
+cGh5c2lvbG9neTwva2V5d29yZD48a2V5d29yZD5QaG90aWMgU3RpbXVsYXRpb24vKm1ldGhvZHM8
+L2tleXdvcmQ+PC9rZXl3b3Jkcz48ZGF0ZXM+PHllYXI+MjAwNTwveWVhcj48cHViLWRhdGVzPjxk
+YXRlPk9jdDwvZGF0ZT48L3B1Yi1kYXRlcz48L2RhdGVzPjxpc2JuPjEwODQtNzUyOSAoUHJpbnQp
+JiN4RDsxMDg0LTc1MjkgKExpbmtpbmcpPC9pc2JuPjxhY2Nlc3Npb24tbnVtPjE2Mjc3MjgwPC9h
+Y2Nlc3Npb24tbnVtPjx1cmxzPjxyZWxhdGVkLXVybHM+PHVybD5odHRwczovL3d3dy5uY2JpLm5s
+bS5uaWguZ292L3B1Ym1lZC8xNjI3NzI4MDwvdXJsPjwvcmVsYXRlZC11cmxzPjwvdXJscz48Y3Vz
+dG9tMj5QTUMxODE1NDgzPC9jdXN0b20yPjxlbGVjdHJvbmljLXJlc291cmNlLW51bT4xMC4xMzY0
+L2pvc2FhLjIyLjAwMjA5MDwvZWxlY3Ryb25pYy1yZXNvdXJjZS1udW0+PC9yZWNvcmQ+PC9DaXRl
+PjxDaXRlPjxBdXRob3I+SGlsbGlzPC9BdXRob3I+PFllYXI+MjAwNzwvWWVhcj48UmVjTnVtPjQy
+MDM8L1JlY051bT48cmVjb3JkPjxyZWMtbnVtYmVyPjQyMDM8L3JlYy1udW1iZXI+PGZvcmVpZ24t
+a2V5cz48a2V5IGFwcD0iRU4iIGRiLWlkPSI1OTJkcHQyZjU5MHgwbWV6dGUzNWY1ZndlZjBydHAy
+eHNmcnoiIHRpbWVzdGFtcD0iMTYyMDE3ODAwMiI+NDIwMzwva2V5PjwvZm9yZWlnbi1rZXlzPjxy
 ZWYtdHlwZSBuYW1lPSJKb3VybmFsIEFydGljbGUiPjE3PC9yZWYtdHlwZT48Y29udHJpYnV0b3Jz
 PjxhdXRob3JzPjxhdXRob3I+SGlsbGlzLCBKLiBNLjwvYXV0aG9yPjxhdXRob3I+QnJhaW5hcmQs
 IEQuIEguPC9hdXRob3I+PC9hdXRob3JzPjwvY29udHJpYnV0b3JzPjxhdXRoLWFkZHJlc3M+RGVw
@@ -4127,18 +4099,18 @@
 ZWxwaGlhLCBQZW5uc3lsdmFuaWEgMTkxMDQsIFVTQS4gai5taGlsbGlzQHBzeS5nbGEuYWMudWs8
 L2F1dGgtYWRkcmVzcz48dGl0bGVzPjx0aXRsZT5EbyBjb21tb24gbWVjaGFuaXNtcyBvZiBhZGFw
 dGF0aW9uIG1lZGlhdGUgY29sb3IgZGlzY3JpbWluYXRpb24gYW5kIGFwcGVhcmFuY2U/IENvbnRy
-YXN0IGFkYXB0YXRpb248L3RpdGxlPjxzZWNvbmRhcnktdGl0bGU+SiBPcHQgU29jIEFtIEEgT3B0
-IEltYWdlIFNjaSBWaXM8L3NlY29uZGFyeS10aXRsZT48L3RpdGxlcz48cGVyaW9kaWNhbD48ZnVs
-bC10aXRsZT5KIE9wdCBTb2MgQW0gQSBPcHQgSW1hZ2UgU2NpIFZpczwvZnVsbC10aXRsZT48L3Bl
-cmlvZGljYWw+PHBhZ2VzPjIxMjItMzM8L3BhZ2VzPjx2b2x1bWU+MjQ8L3ZvbHVtZT48bnVtYmVy
-Pjg8L251bWJlcj48ZWRpdGlvbj4yMDA3LzA3LzExPC9lZGl0aW9uPjxkYXRlcz48eWVhcj4yMDA3
-PC95ZWFyPjxwdWItZGF0ZXM+PGRhdGU+QXVnPC9kYXRlPjwvcHViLWRhdGVzPjwvZGF0ZXM+PGlz
-Ym4+MTA4NC03NTI5IChQcmludCkmI3hEOzEwODQtNzUyOSAoTGlua2luZyk8L2lzYm4+PGFjY2Vz
-c2lvbi1udW0+MTc2MjEzMTg8L2FjY2Vzc2lvbi1udW0+PHVybHM+PHJlbGF0ZWQtdXJscz48dXJs
-Pmh0dHBzOi8vd3d3Lm5jYmkubmxtLm5paC5nb3YvcHVibWVkLzE3NjIxMzE4PC91cmw+PC9yZWxh
-dGVkLXVybHM+PC91cmxzPjxjdXN0b20yPlBNQzI3NzMyNDY8L2N1c3RvbTI+PGVsZWN0cm9uaWMt
-cmVzb3VyY2UtbnVtPjEwLjEzNjQvam9zYWEuMjQuMDAyMTIyPC9lbGVjdHJvbmljLXJlc291cmNl
-LW51bT48L3JlY29yZD48L0NpdGU+PC9FbmROb3RlPgB=
+YXN0IGFkYXB0YXRpb248L3RpdGxlPjxzZWNvbmRhcnktdGl0bGU+Sm91cm5hbCBvZiB0aGUgT3B0
+aWNhbCBTb2NpZXR5IG9mIEFtZXJpY2EgQTwvc2Vjb25kYXJ5LXRpdGxlPjwvdGl0bGVzPjxwZXJp
+b2RpY2FsPjxmdWxsLXRpdGxlPkpvdXJuYWwgb2YgdGhlIE9wdGljYWwgU29jaWV0eSBvZiBBbWVy
+aWNhIEE8L2Z1bGwtdGl0bGU+PC9wZXJpb2RpY2FsPjxwYWdlcz4yMTIyLTMzPC9wYWdlcz48dm9s
+dW1lPjI0PC92b2x1bWU+PG51bWJlcj44PC9udW1iZXI+PGVkaXRpb24+MjAwNy8wNy8xMTwvZWRp
+dGlvbj48ZGF0ZXM+PHllYXI+MjAwNzwveWVhcj48cHViLWRhdGVzPjxkYXRlPkF1ZzwvZGF0ZT48
+L3B1Yi1kYXRlcz48L2RhdGVzPjxpc2JuPjEwODQtNzUyOSAoUHJpbnQpJiN4RDsxMDg0LTc1Mjkg
+KExpbmtpbmcpPC9pc2JuPjxhY2Nlc3Npb24tbnVtPjE3NjIxMzE4PC9hY2Nlc3Npb24tbnVtPjx1
+cmxzPjxyZWxhdGVkLXVybHM+PHVybD5odHRwczovL3d3dy5uY2JpLm5sbS5uaWguZ292L3B1Ym1l
+ZC8xNzYyMTMxODwvdXJsPjwvcmVsYXRlZC11cmxzPjwvdXJscz48Y3VzdG9tMj5QTUMyNzczMjQ2
+PC9jdXN0b20yPjxlbGVjdHJvbmljLXJlc291cmNlLW51bT4xMC4xMzY0L2pvc2FhLjI0LjAwMjEy
+MjwvZWxlY3Ryb25pYy1yZXNvdXJjZS1udW0+PC9yZWNvcmQ+PC9DaXRlPjwvRW5kTm90ZT4A
 </w:fldData>
         </w:fldChar>
       </w:r>
@@ -4193,30 +4165,30 @@
 YXJ0bWVudCBvZiBQc3ljaG9sb2d5LCBQaGlsYWRlbHBoaWEgMTkxMDQsIFVTQS4gam1oaWxsaXNA
 cHN5Y2gudXBlbm4uZWR1PC9hdXRoLWFkZHJlc3M+PHRpdGxlcz48dGl0bGU+RG8gY29tbW9uIG1l
 Y2hhbmlzbXMgb2YgYWRhcHRhdGlvbiBtZWRpYXRlIGNvbG9yIGRpc2NyaW1pbmF0aW9uIGFuZCBh
-cHBlYXJhbmNlPyBVbmlmb3JtIGJhY2tncm91bmRzPC90aXRsZT48c2Vjb25kYXJ5LXRpdGxlPkog
-T3B0IFNvYyBBbSBBIE9wdCBJbWFnZSBTY2kgVmlzPC9zZWNvbmRhcnktdGl0bGU+PC90aXRsZXM+
-PHBlcmlvZGljYWw+PGZ1bGwtdGl0bGU+SiBPcHQgU29jIEFtIEEgT3B0IEltYWdlIFNjaSBWaXM8
-L2Z1bGwtdGl0bGU+PC9wZXJpb2RpY2FsPjxwYWdlcz4yMDkwLTEwNjwvcGFnZXM+PHZvbHVtZT4y
-Mjwvdm9sdW1lPjxudW1iZXI+MTA8L251bWJlcj48ZWRpdGlvbj4yMDA1LzExLzEwPC9lZGl0aW9u
-PjxrZXl3b3Jkcz48a2V5d29yZD5BZGFwdGF0aW9uLCBPY3VsYXIvKnBoeXNpb2xvZ3k8L2tleXdv
-cmQ+PGtleXdvcmQ+Q29sb3IgUGVyY2VwdGlvbi8qcGh5c2lvbG9neTwva2V5d29yZD48a2V5d29y
-ZD5Db21wdXRlciBTaW11bGF0aW9uPC9rZXl3b3JkPjxrZXl3b3JkPkNvbnRyYXN0IFNlbnNpdGl2
-aXR5LypwaHlzaW9sb2d5PC9rZXl3b3JkPjxrZXl3b3JkPkRpc2NyaW1pbmF0aW9uIExlYXJuaW5n
-L3BoeXNpb2xvZ3k8L2tleXdvcmQ+PGtleXdvcmQ+SHVtYW5zPC9rZXl3b3JkPjxrZXl3b3JkPkxp
-Z2h0aW5nPC9rZXl3b3JkPjxrZXl3b3JkPipNb2RlbHMsIEJpb2xvZ2ljYWw8L2tleXdvcmQ+PGtl
-eXdvcmQ+UGF0dGVybiBSZWNvZ25pdGlvbiwgVmlzdWFsLypwaHlzaW9sb2d5PC9rZXl3b3JkPjxr
-ZXl3b3JkPlBob3RpYyBTdGltdWxhdGlvbi8qbWV0aG9kczwva2V5d29yZD48L2tleXdvcmRzPjxk
-YXRlcz48eWVhcj4yMDA1PC95ZWFyPjxwdWItZGF0ZXM+PGRhdGU+T2N0PC9kYXRlPjwvcHViLWRh
-dGVzPjwvZGF0ZXM+PGlzYm4+MTA4NC03NTI5IChQcmludCkmI3hEOzEwODQtNzUyOSAoTGlua2lu
-Zyk8L2lzYm4+PGFjY2Vzc2lvbi1udW0+MTYyNzcyODA8L2FjY2Vzc2lvbi1udW0+PHVybHM+PHJl
-bGF0ZWQtdXJscz48dXJsPmh0dHBzOi8vd3d3Lm5jYmkubmxtLm5paC5nb3YvcHVibWVkLzE2Mjc3
-MjgwPC91cmw+PC9yZWxhdGVkLXVybHM+PC91cmxzPjxjdXN0b20yPlBNQzE4MTU0ODM8L2N1c3Rv
-bTI+PGVsZWN0cm9uaWMtcmVzb3VyY2UtbnVtPjEwLjEzNjQvam9zYWEuMjIuMDAyMDkwPC9lbGVj
-dHJvbmljLXJlc291cmNlLW51bT48L3JlY29yZD48L0NpdGU+PENpdGU+PEF1dGhvcj5IaWxsaXM8
-L0F1dGhvcj48WWVhcj4yMDA3PC9ZZWFyPjxSZWNOdW0+Mjg4PC9SZWNOdW0+PElEVGV4dD4xNzYy
-MTMxODwvSURUZXh0PjxyZWNvcmQ+PHJlYy1udW1iZXI+Mjg4PC9yZWMtbnVtYmVyPjxmb3JlaWdu
-LWtleXM+PGtleSBhcHA9IkVOIiBkYi1pZD0iNTkyZHB0MmY1OTB4MG1lenRlMzVmNWZ3ZWYwcnRw
-MnhzZnJ6IiB0aW1lc3RhbXA9IjE1OTgxMTEzMDgiPjI4ODwva2V5PjwvZm9yZWlnbi1rZXlzPjxy
+cHBlYXJhbmNlPyBVbmlmb3JtIGJhY2tncm91bmRzPC90aXRsZT48c2Vjb25kYXJ5LXRpdGxlPkpv
+dXJuYWwgb2YgdGhlIE9wdGljYWwgU29jaWV0eSBvZiBBbWVyaWNhIEE8L3NlY29uZGFyeS10aXRs
+ZT48L3RpdGxlcz48cGVyaW9kaWNhbD48ZnVsbC10aXRsZT5Kb3VybmFsIG9mIHRoZSBPcHRpY2Fs
+IFNvY2lldHkgb2YgQW1lcmljYSBBPC9mdWxsLXRpdGxlPjwvcGVyaW9kaWNhbD48cGFnZXM+MjA5
+MC0xMDY8L3BhZ2VzPjx2b2x1bWU+MjI8L3ZvbHVtZT48bnVtYmVyPjEwPC9udW1iZXI+PGVkaXRp
+b24+MjAwNS8xMS8xMDwvZWRpdGlvbj48a2V5d29yZHM+PGtleXdvcmQ+QWRhcHRhdGlvbiwgT2N1
+bGFyLypwaHlzaW9sb2d5PC9rZXl3b3JkPjxrZXl3b3JkPkNvbG9yIFBlcmNlcHRpb24vKnBoeXNp
+b2xvZ3k8L2tleXdvcmQ+PGtleXdvcmQ+Q29tcHV0ZXIgU2ltdWxhdGlvbjwva2V5d29yZD48a2V5
+d29yZD5Db250cmFzdCBTZW5zaXRpdml0eS8qcGh5c2lvbG9neTwva2V5d29yZD48a2V5d29yZD5E
+aXNjcmltaW5hdGlvbiBMZWFybmluZy9waHlzaW9sb2d5PC9rZXl3b3JkPjxrZXl3b3JkPkh1bWFu
+czwva2V5d29yZD48a2V5d29yZD5MaWdodGluZzwva2V5d29yZD48a2V5d29yZD4qTW9kZWxzLCBC
+aW9sb2dpY2FsPC9rZXl3b3JkPjxrZXl3b3JkPlBhdHRlcm4gUmVjb2duaXRpb24sIFZpc3VhbC8q
+cGh5c2lvbG9neTwva2V5d29yZD48a2V5d29yZD5QaG90aWMgU3RpbXVsYXRpb24vKm1ldGhvZHM8
+L2tleXdvcmQ+PC9rZXl3b3Jkcz48ZGF0ZXM+PHllYXI+MjAwNTwveWVhcj48cHViLWRhdGVzPjxk
+YXRlPk9jdDwvZGF0ZT48L3B1Yi1kYXRlcz48L2RhdGVzPjxpc2JuPjEwODQtNzUyOSAoUHJpbnQp
+JiN4RDsxMDg0LTc1MjkgKExpbmtpbmcpPC9pc2JuPjxhY2Nlc3Npb24tbnVtPjE2Mjc3MjgwPC9h
+Y2Nlc3Npb24tbnVtPjx1cmxzPjxyZWxhdGVkLXVybHM+PHVybD5odHRwczovL3d3dy5uY2JpLm5s
+bS5uaWguZ292L3B1Ym1lZC8xNjI3NzI4MDwvdXJsPjwvcmVsYXRlZC11cmxzPjwvdXJscz48Y3Vz
+dG9tMj5QTUMxODE1NDgzPC9jdXN0b20yPjxlbGVjdHJvbmljLXJlc291cmNlLW51bT4xMC4xMzY0
+L2pvc2FhLjIyLjAwMjA5MDwvZWxlY3Ryb25pYy1yZXNvdXJjZS1udW0+PC9yZWNvcmQ+PC9DaXRl
+PjxDaXRlPjxBdXRob3I+SGlsbGlzPC9BdXRob3I+PFllYXI+MjAwNzwvWWVhcj48UmVjTnVtPjQy
+MDM8L1JlY051bT48cmVjb3JkPjxyZWMtbnVtYmVyPjQyMDM8L3JlYy1udW1iZXI+PGZvcmVpZ24t
+a2V5cz48a2V5IGFwcD0iRU4iIGRiLWlkPSI1OTJkcHQyZjU5MHgwbWV6dGUzNWY1ZndlZjBydHAy
+eHNmcnoiIHRpbWVzdGFtcD0iMTYyMDE3ODAwMiI+NDIwMzwva2V5PjwvZm9yZWlnbi1rZXlzPjxy
 ZWYtdHlwZSBuYW1lPSJKb3VybmFsIEFydGljbGUiPjE3PC9yZWYtdHlwZT48Y29udHJpYnV0b3Jz
 PjxhdXRob3JzPjxhdXRob3I+SGlsbGlzLCBKLiBNLjwvYXV0aG9yPjxhdXRob3I+QnJhaW5hcmQs
 IEQuIEguPC9hdXRob3I+PC9hdXRob3JzPjwvY29udHJpYnV0b3JzPjxhdXRoLWFkZHJlc3M+RGVw
@@ -4224,18 +4196,18 @@
 ZWxwaGlhLCBQZW5uc3lsdmFuaWEgMTkxMDQsIFVTQS4gai5taGlsbGlzQHBzeS5nbGEuYWMudWs8
 L2F1dGgtYWRkcmVzcz48dGl0bGVzPjx0aXRsZT5EbyBjb21tb24gbWVjaGFuaXNtcyBvZiBhZGFw
 dGF0aW9uIG1lZGlhdGUgY29sb3IgZGlzY3JpbWluYXRpb24gYW5kIGFwcGVhcmFuY2U/IENvbnRy
-YXN0IGFkYXB0YXRpb248L3RpdGxlPjxzZWNvbmRhcnktdGl0bGU+SiBPcHQgU29jIEFtIEEgT3B0
-IEltYWdlIFNjaSBWaXM8L3NlY29uZGFyeS10aXRsZT48L3RpdGxlcz48cGVyaW9kaWNhbD48ZnVs
-bC10aXRsZT5KIE9wdCBTb2MgQW0gQSBPcHQgSW1hZ2UgU2NpIFZpczwvZnVsbC10aXRsZT48L3Bl
-cmlvZGljYWw+PHBhZ2VzPjIxMjItMzM8L3BhZ2VzPjx2b2x1bWU+MjQ8L3ZvbHVtZT48bnVtYmVy
-Pjg8L251bWJlcj48ZWRpdGlvbj4yMDA3LzA3LzExPC9lZGl0aW9uPjxkYXRlcz48eWVhcj4yMDA3
-PC95ZWFyPjxwdWItZGF0ZXM+PGRhdGU+QXVnPC9kYXRlPjwvcHViLWRhdGVzPjwvZGF0ZXM+PGlz
-Ym4+MTA4NC03NTI5IChQcmludCkmI3hEOzEwODQtNzUyOSAoTGlua2luZyk8L2lzYm4+PGFjY2Vz
-c2lvbi1udW0+MTc2MjEzMTg8L2FjY2Vzc2lvbi1udW0+PHVybHM+PHJlbGF0ZWQtdXJscz48dXJs
-Pmh0dHBzOi8vd3d3Lm5jYmkubmxtLm5paC5nb3YvcHVibWVkLzE3NjIxMzE4PC91cmw+PC9yZWxh
-dGVkLXVybHM+PC91cmxzPjxjdXN0b20yPlBNQzI3NzMyNDY8L2N1c3RvbTI+PGVsZWN0cm9uaWMt
-cmVzb3VyY2UtbnVtPjEwLjEzNjQvam9zYWEuMjQuMDAyMTIyPC9lbGVjdHJvbmljLXJlc291cmNl
-LW51bT48L3JlY29yZD48L0NpdGU+PC9FbmROb3RlPgB=
+YXN0IGFkYXB0YXRpb248L3RpdGxlPjxzZWNvbmRhcnktdGl0bGU+Sm91cm5hbCBvZiB0aGUgT3B0
+aWNhbCBTb2NpZXR5IG9mIEFtZXJpY2EgQTwvc2Vjb25kYXJ5LXRpdGxlPjwvdGl0bGVzPjxwZXJp
+b2RpY2FsPjxmdWxsLXRpdGxlPkpvdXJuYWwgb2YgdGhlIE9wdGljYWwgU29jaWV0eSBvZiBBbWVy
+aWNhIEE8L2Z1bGwtdGl0bGU+PC9wZXJpb2RpY2FsPjxwYWdlcz4yMTIyLTMzPC9wYWdlcz48dm9s
+dW1lPjI0PC92b2x1bWU+PG51bWJlcj44PC9udW1iZXI+PGVkaXRpb24+MjAwNy8wNy8xMTwvZWRp
+dGlvbj48ZGF0ZXM+PHllYXI+MjAwNzwveWVhcj48cHViLWRhdGVzPjxkYXRlPkF1ZzwvZGF0ZT48
+L3B1Yi1kYXRlcz48L2RhdGVzPjxpc2JuPjEwODQtNzUyOSAoUHJpbnQpJiN4RDsxMDg0LTc1Mjkg
+KExpbmtpbmcpPC9pc2JuPjxhY2Nlc3Npb24tbnVtPjE3NjIxMzE4PC9hY2Nlc3Npb24tbnVtPjx1
+cmxzPjxyZWxhdGVkLXVybHM+PHVybD5odHRwczovL3d3dy5uY2JpLm5sbS5uaWguZ292L3B1Ym1l
+ZC8xNzYyMTMxODwvdXJsPjwvcmVsYXRlZC11cmxzPjwvdXJscz48Y3VzdG9tMj5QTUMyNzczMjQ2
+PC9jdXN0b20yPjxlbGVjdHJvbmljLXJlc291cmNlLW51bT4xMC4xMzY0L2pvc2FhLjI0LjAwMjEy
+MjwvZWxlY3Ryb25pYy1yZXNvdXJjZS1udW0+PC9yZWNvcmQ+PC9DaXRlPjwvRW5kTm90ZT4A
 </w:fldData>
         </w:fldChar>
       </w:r>
@@ -4268,13 +4240,6 @@
           <w:sz w:val="22"/>
           <w:szCs w:val="22"/>
         </w:rPr>
-      </w:r>
-      <w:r>
-        <w:rPr>
-          <w:rFonts w:ascii="Times New Roman" w:hAnsi="Times New Roman"/>
-          <w:sz w:val="22"/>
-          <w:szCs w:val="22"/>
-        </w:rPr>
         <w:fldChar w:fldCharType="separate"/>
       </w:r>
       <w:r>
@@ -4324,7 +4289,7 @@
           <w:sz w:val="22"/>
           <w:szCs w:val="22"/>
         </w:rPr>
-        <w:instrText xml:space="preserve"> ADDIN EN.CITE &lt;EndNote&gt;&lt;Cite&gt;&lt;Author&gt;Hillis&lt;/Author&gt;&lt;Year&gt;2007&lt;/Year&gt;&lt;RecNum&gt;178&lt;/RecNum&gt;&lt;IDText&gt;17900902&lt;/IDText&gt;&lt;DisplayText&gt;(Hillis &amp;amp; Brainard, 2007a)&lt;/DisplayText&gt;&lt;record&gt;&lt;rec-number&gt;178&lt;/rec-number&gt;&lt;foreign-keys&gt;&lt;key app="EN" db-id="592dpt2f590x0mezte35f5fwef0rtp2xsfrz" timestamp="1598111302"&gt;178&lt;/key&gt;&lt;/foreign-keys&gt;&lt;ref-type name="Journal Article"&gt;17&lt;/ref-type&gt;&lt;contributors&gt;&lt;authors&gt;&lt;author&gt;Hillis, J. M.&lt;/author&gt;&lt;author&gt;Brainard, D. H.&lt;/author&gt;&lt;/authors&gt;&lt;/contributors&gt;&lt;auth-address&gt;Department of Psychology, University of Glasgow, Glasgow G128QB, United Kingdom. jamie@psy.gla.ac.uk&lt;/auth-address&gt;&lt;titles&gt;&lt;title&gt;Distinct mechanisms mediate visual detection and identification&lt;/title&gt;&lt;secondary-title&gt;Curr Biol&lt;/secondary-title&gt;&lt;/titles&gt;&lt;periodical&gt;&lt;full-title&gt;Curr Biol&lt;/full-title&gt;&lt;/periodical&gt;&lt;pages&gt;1714-9&lt;/pages&gt;&lt;volume&gt;17&lt;/volume&gt;&lt;number&gt;19&lt;/number&gt;&lt;edition&gt;2007/09/29&lt;/edition&gt;&lt;keywords&gt;&lt;keyword&gt;Contrast Sensitivity&lt;/keyword&gt;&lt;keyword&gt;Humans&lt;/keyword&gt;&lt;keyword&gt;Male&lt;/keyword&gt;&lt;keyword&gt;Optical Illusions/*physiology&lt;/keyword&gt;&lt;keyword&gt;Pattern Recognition, Visual/*physiology&lt;/keyword&gt;&lt;keyword&gt;Space Perception/physiology&lt;/keyword&gt;&lt;/keywords&gt;&lt;dates&gt;&lt;year&gt;2007&lt;/year&gt;&lt;pub-dates&gt;&lt;date&gt;Oct 9&lt;/date&gt;&lt;/pub-dates&gt;&lt;/dates&gt;&lt;isbn&gt;0960-9822 (Print)&amp;#xD;0960-9822 (Linking)&lt;/isbn&gt;&lt;accession-num&gt;17900902&lt;/accession-num&gt;&lt;urls&gt;&lt;related-urls&gt;&lt;url&gt;https://www.ncbi.nlm.nih.gov/pubmed/17900902&lt;/url&gt;&lt;/related-urls&gt;&lt;/urls&gt;&lt;custom2&gt;PMC2772872&lt;/custom2&gt;&lt;electronic-resource-num&gt;10.1016/j.cub.2007.09.012&lt;/electronic-resource-num&gt;&lt;/record&gt;&lt;/Cite&gt;&lt;/EndNote&gt;</w:instrText>
+        <w:instrText xml:space="preserve"> ADDIN EN.CITE &lt;EndNote&gt;&lt;Cite&gt;&lt;Author&gt;Hillis&lt;/Author&gt;&lt;Year&gt;2007&lt;/Year&gt;&lt;RecNum&gt;178&lt;/RecNum&gt;&lt;IDText&gt;17900902&lt;/IDText&gt;&lt;DisplayText&gt;(Hillis &amp;amp; Brainard, 2007a)&lt;/DisplayText&gt;&lt;record&gt;&lt;rec-number&gt;178&lt;/rec-number&gt;&lt;foreign-keys&gt;&lt;key app="EN" db-id="592dpt2f590x0mezte35f5fwef0rtp2xsfrz" timestamp="1598111302"&gt;178&lt;/key&gt;&lt;/foreign-keys&gt;&lt;ref-type name="Journal Article"&gt;17&lt;/ref-type&gt;&lt;contributors&gt;&lt;authors&gt;&lt;author&gt;Hillis, J. M.&lt;/author&gt;&lt;author&gt;Brainard, D. H.&lt;/author&gt;&lt;/authors&gt;&lt;/contributors&gt;&lt;auth-address&gt;Department of Psychology, University of Glasgow, Glasgow G128QB, United Kingdom. jamie@psy.gla.ac.uk&lt;/auth-address&gt;&lt;titles&gt;&lt;title&gt;Distinct mechanisms mediate visual detection and identification&lt;/title&gt;&lt;secondary-title&gt;Current Biology&lt;/secondary-title&gt;&lt;/titles&gt;&lt;periodical&gt;&lt;full-title&gt;Current Biology&lt;/full-title&gt;&lt;/periodical&gt;&lt;pages&gt;1714-9&lt;/pages&gt;&lt;volume&gt;17&lt;/volume&gt;&lt;number&gt;19&lt;/number&gt;&lt;edition&gt;2007/09/29&lt;/edition&gt;&lt;keywords&gt;&lt;keyword&gt;Contrast Sensitivity&lt;/keyword&gt;&lt;keyword&gt;Humans&lt;/keyword&gt;&lt;keyword&gt;Male&lt;/keyword&gt;&lt;keyword&gt;Optical Illusions/*physiology&lt;/keyword&gt;&lt;keyword&gt;Pattern Recognition, Visual/*physiology&lt;/keyword&gt;&lt;keyword&gt;Space Perception/physiology&lt;/keyword&gt;&lt;/keywords&gt;&lt;dates&gt;&lt;year&gt;2007&lt;/year&gt;&lt;pub-dates&gt;&lt;date&gt;Oct 9&lt;/date&gt;&lt;/pub-dates&gt;&lt;/dates&gt;&lt;isbn&gt;0960-9822 (Print)&amp;#xD;0960-9822 (Linking)&lt;/isbn&gt;&lt;accession-num&gt;17900902&lt;/accession-num&gt;&lt;urls&gt;&lt;related-urls&gt;&lt;url&gt;https://www.ncbi.nlm.nih.gov/pubmed/17900902&lt;/url&gt;&lt;/related-urls&gt;&lt;/urls&gt;&lt;custom2&gt;PMC2772872&lt;/custom2&gt;&lt;electronic-resource-num&gt;10.1016/j.cub.2007.09.012&lt;/electronic-resource-num&gt;&lt;/record&gt;&lt;/Cite&gt;&lt;/EndNote&gt;</w:instrText>
       </w:r>
       <w:r>
         <w:rPr>
@@ -4581,37 +4546,37 @@
 ZT48bnVtYmVyPjMwOjE1PC9udW1iZXI+PGRhdGVzPjx5ZWFyPjIwMTk8L3llYXI+PC9kYXRlcz48
 dXJscz48L3VybHM+PGVsZWN0cm9uaWMtcmVzb3VyY2UtbnVtPjEwLjExNjcvMTkuMy4xNTwvZWxl
 Y3Ryb25pYy1yZXNvdXJjZS1udW0+PC9yZWNvcmQ+PC9DaXRlPjxDaXRlPjxBdXRob3I+QWx2YXJv
-PC9BdXRob3I+PFllYXI+MjAxNzwvWWVhcj48UmVjTnVtPjI1NDA8L1JlY051bT48SURUZXh0PjI4
-NjYyMjE4PC9JRFRleHQ+PHJlY29yZD48cmVjLW51bWJlcj4yNTQwPC9yZWMtbnVtYmVyPjxmb3Jl
-aWduLWtleXM+PGtleSBhcHA9IkVOIiBkYi1pZD0iNTkyZHB0MmY1OTB4MG1lenRlMzVmNWZ3ZWYw
-cnRwMnhzZnJ6IiB0aW1lc3RhbXA9IjE2MTg5NTExNDciPjI1NDA8L2tleT48L2ZvcmVpZ24ta2V5
-cz48cmVmLXR5cGUgbmFtZT0iSm91cm5hbCBBcnRpY2xlIj4xNzwvcmVmLXR5cGU+PGNvbnRyaWJ1
-dG9ycz48YXV0aG9ycz48YXV0aG9yPkFsdmFybywgTC48L2F1dGhvcj48YXV0aG9yPkxpbmhhcmVz
-LCBKLiBNLiBNLjwvYXV0aG9yPjxhdXRob3I+TW9yZWlyYSwgSC48L2F1dGhvcj48YXV0aG9yPkxp
-bGxvLCBKLjwvYXV0aG9yPjxhdXRob3I+TmFzY2ltZW50bywgUy4gTS4gQy48L2F1dGhvcj48L2F1
-dGhvcnM+PC9jb250cmlidXRvcnM+PGF1dGgtYWRkcmVzcz5BbmdsaWEgVmlzaW9uIFJlc2VhcmNo
-LCBEZXBhcnRtZW50IG9mIFZpc2lvbiBhbmQgSGVhcmluZyBTY2llbmNlcywgQW5nbGlhIFJ1c2tp
-biBVbml2ZXJzaXR5LCBDYW1icmlkZ2UsIFVuaXRlZCBLaW5nZG9tLiYjeEQ7RmFjdWx0YWQgZGUg
-UHNpY29sb2dpYSwgVW5pdmVyc2lkYWQgQ29tcGx1dGVuc2UgZGUgTWFkcmlkLCBQb3p1ZWxvIGRl
-IEFsYXJjb24sIEVzcGFuYS4mI3hEO0NlbnRyZSBvZiBQaHlzaWNzLCBVbml2ZXJzaXR5IG9mIE1p
-bmhvLCBCcmFnYSwgUG9ydHVnYWwuPC9hdXRoLWFkZHJlc3M+PHRpdGxlcz48dGl0bGU+Um9idXN0
-IGNvbG91ciBjb25zdGFuY3kgaW4gcmVkLWdyZWVuIGRpY2hyb21hdHM8L3RpdGxlPjxzZWNvbmRh
-cnktdGl0bGU+UExvUyBPbmU8L3NlY29uZGFyeS10aXRsZT48L3RpdGxlcz48cGVyaW9kaWNhbD48
-ZnVsbC10aXRsZT5QTG9TIE9uZTwvZnVsbC10aXRsZT48L3BlcmlvZGljYWw+PHBhZ2VzPmUwMTgw
-MzEwPC9wYWdlcz48dm9sdW1lPjEyPC92b2x1bWU+PG51bWJlcj42PC9udW1iZXI+PGVkaXRpb24+
-MjAxNy8wNy8wMTwvZWRpdGlvbj48a2V5d29yZHM+PGtleXdvcmQ+QWR1bHQ8L2tleXdvcmQ+PGtl
-eXdvcmQ+Q29sb3IgUGVyY2VwdGlvbi8qcGh5c2lvbG9neTwva2V5d29yZD48a2V5d29yZD5Db250
-cmFzdCBTZW5zaXRpdml0eTwva2V5d29yZD48a2V5d29yZD5GZW1hbGU8L2tleXdvcmQ+PGtleXdv
-cmQ+SHVtYW5zPC9rZXl3b3JkPjxrZXl3b3JkPk1hbGU8L2tleXdvcmQ+PGtleXdvcmQ+TWlkZGxl
-IEFnZWQ8L2tleXdvcmQ+PGtleXdvcmQ+UGhvdGljIFN0aW11bGF0aW9uL21ldGhvZHM8L2tleXdv
-cmQ+PGtleXdvcmQ+U2Vuc29yeSBUaHJlc2hvbGRzPC9rZXl3b3JkPjxrZXl3b3JkPllvdW5nIEFk
-dWx0PC9rZXl3b3JkPjwva2V5d29yZHM+PGRhdGVzPjx5ZWFyPjIwMTc8L3llYXI+PC9kYXRlcz48
-aXNibj4xOTMyLTYyMDMgKEVsZWN0cm9uaWMpJiN4RDsxOTMyLTYyMDMgKExpbmtpbmcpPC9pc2Ju
-PjxhY2Nlc3Npb24tbnVtPjI4NjYyMjE4PC9hY2Nlc3Npb24tbnVtPjx1cmxzPjxyZWxhdGVkLXVy
-bHM+PHVybD5odHRwczovL3d3dy5uY2JpLm5sbS5uaWguZ292L3B1Ym1lZC8yODY2MjIxODwvdXJs
-PjwvcmVsYXRlZC11cmxzPjwvdXJscz48Y3VzdG9tMj5QTUM1NDkxMTcyPC9jdXN0b20yPjxlbGVj
-dHJvbmljLXJlc291cmNlLW51bT4xMC4xMzcxL2pvdXJuYWwucG9uZS4wMTgwMzEwPC9lbGVjdHJv
-bmljLXJlc291cmNlLW51bT48L3JlY29yZD48L0NpdGU+PC9FbmROb3RlPn==
+PC9BdXRob3I+PFllYXI+MjAxNzwvWWVhcj48UmVjTnVtPjI1NDA8L1JlY051bT48cmVjb3JkPjxy
+ZWMtbnVtYmVyPjI1NDA8L3JlYy1udW1iZXI+PGZvcmVpZ24ta2V5cz48a2V5IGFwcD0iRU4iIGRi
+LWlkPSI1OTJkcHQyZjU5MHgwbWV6dGUzNWY1ZndlZjBydHAyeHNmcnoiIHRpbWVzdGFtcD0iMTYx
+ODk1MTE0NyI+MjU0MDwva2V5PjwvZm9yZWlnbi1rZXlzPjxyZWYtdHlwZSBuYW1lPSJKb3VybmFs
+IEFydGljbGUiPjE3PC9yZWYtdHlwZT48Y29udHJpYnV0b3JzPjxhdXRob3JzPjxhdXRob3I+QWx2
+YXJvLCBMLjwvYXV0aG9yPjxhdXRob3I+TGluaGFyZXMsIEouIE0uIE0uPC9hdXRob3I+PGF1dGhv
+cj5Nb3JlaXJhLCBILjwvYXV0aG9yPjxhdXRob3I+TGlsbG8sIEouPC9hdXRob3I+PGF1dGhvcj5O
+YXNjaW1lbnRvLCBTLiBNLiBDLjwvYXV0aG9yPjwvYXV0aG9ycz48L2NvbnRyaWJ1dG9ycz48YXV0
+aC1hZGRyZXNzPkFuZ2xpYSBWaXNpb24gUmVzZWFyY2gsIERlcGFydG1lbnQgb2YgVmlzaW9uIGFu
+ZCBIZWFyaW5nIFNjaWVuY2VzLCBBbmdsaWEgUnVza2luIFVuaXZlcnNpdHksIENhbWJyaWRnZSwg
+VW5pdGVkIEtpbmdkb20uJiN4RDtGYWN1bHRhZCBkZSBQc2ljb2xvZ2lhLCBVbml2ZXJzaWRhZCBD
+b21wbHV0ZW5zZSBkZSBNYWRyaWQsIFBvenVlbG8gZGUgQWxhcmNvbiwgRXNwYW5hLiYjeEQ7Q2Vu
+dHJlIG9mIFBoeXNpY3MsIFVuaXZlcnNpdHkgb2YgTWluaG8sIEJyYWdhLCBQb3J0dWdhbC48L2F1
+dGgtYWRkcmVzcz48dGl0bGVzPjx0aXRsZT5Sb2J1c3QgY29sb3VyIGNvbnN0YW5jeSBpbiByZWQt
+Z3JlZW4gZGljaHJvbWF0czwvdGl0bGU+PHNlY29uZGFyeS10aXRsZT5QTG9TIE9ORTwvc2Vjb25k
+YXJ5LXRpdGxlPjwvdGl0bGVzPjxwZXJpb2RpY2FsPjxmdWxsLXRpdGxlPlBMb1MgT25lPC9mdWxs
+LXRpdGxlPjwvcGVyaW9kaWNhbD48cGFnZXM+ZTAxODAzMTA8L3BhZ2VzPjx2b2x1bWU+MTI8L3Zv
+bHVtZT48bnVtYmVyPjY8L251bWJlcj48ZWRpdGlvbj4yMDE3LzA3LzAxPC9lZGl0aW9uPjxrZXl3
+b3Jkcz48a2V5d29yZD5BZHVsdDwva2V5d29yZD48a2V5d29yZD5Db2xvciBQZXJjZXB0aW9uLypw
+aHlzaW9sb2d5PC9rZXl3b3JkPjxrZXl3b3JkPkNvbnRyYXN0IFNlbnNpdGl2aXR5PC9rZXl3b3Jk
+PjxrZXl3b3JkPkZlbWFsZTwva2V5d29yZD48a2V5d29yZD5IdW1hbnM8L2tleXdvcmQ+PGtleXdv
+cmQ+TWFsZTwva2V5d29yZD48a2V5d29yZD5NaWRkbGUgQWdlZDwva2V5d29yZD48a2V5d29yZD5Q
+aG90aWMgU3RpbXVsYXRpb24vbWV0aG9kczwva2V5d29yZD48a2V5d29yZD5TZW5zb3J5IFRocmVz
+aG9sZHM8L2tleXdvcmQ+PGtleXdvcmQ+WW91bmcgQWR1bHQ8L2tleXdvcmQ+PC9rZXl3b3Jkcz48
+ZGF0ZXM+PHllYXI+MjAxNzwveWVhcj48L2RhdGVzPjxpc2JuPjE5MzItNjIwMyAoRWxlY3Ryb25p
+YykmI3hEOzE5MzItNjIwMyAoTGlua2luZyk8L2lzYm4+PGFjY2Vzc2lvbi1udW0+Mjg2NjIyMTg8
+L2FjY2Vzc2lvbi1udW0+PHVybHM+PHJlbGF0ZWQtdXJscz48dXJsPmh0dHBzOi8vd3d3Lm5jYmku
+bmxtLm5paC5nb3YvcHVibWVkLzI4NjYyMjE4PC91cmw+PC9yZWxhdGVkLXVybHM+PC91cmxzPjxj
+dXN0b20yPlBNQzU0OTExNzI8L2N1c3RvbTI+PGVsZWN0cm9uaWMtcmVzb3VyY2UtbnVtPjEwLjEz
+NzEvam91cm5hbC5wb25lLjAxODAzMTA8L2VsZWN0cm9uaWMtcmVzb3VyY2UtbnVtPjwvcmVjb3Jk
+PjwvQ2l0ZT48L0VuZE5vdGU+AG==
 </w:fldData>
         </w:fldChar>
       </w:r>
@@ -4741,37 +4706,37 @@
 ZT48bnVtYmVyPjMwOjE1PC9udW1iZXI+PGRhdGVzPjx5ZWFyPjIwMTk8L3llYXI+PC9kYXRlcz48
 dXJscz48L3VybHM+PGVsZWN0cm9uaWMtcmVzb3VyY2UtbnVtPjEwLjExNjcvMTkuMy4xNTwvZWxl
 Y3Ryb25pYy1yZXNvdXJjZS1udW0+PC9yZWNvcmQ+PC9DaXRlPjxDaXRlPjxBdXRob3I+QWx2YXJv
-PC9BdXRob3I+PFllYXI+MjAxNzwvWWVhcj48UmVjTnVtPjI1NDA8L1JlY051bT48SURUZXh0PjI4
-NjYyMjE4PC9JRFRleHQ+PHJlY29yZD48cmVjLW51bWJlcj4yNTQwPC9yZWMtbnVtYmVyPjxmb3Jl
-aWduLWtleXM+PGtleSBhcHA9IkVOIiBkYi1pZD0iNTkyZHB0MmY1OTB4MG1lenRlMzVmNWZ3ZWYw
-cnRwMnhzZnJ6IiB0aW1lc3RhbXA9IjE2MTg5NTExNDciPjI1NDA8L2tleT48L2ZvcmVpZ24ta2V5
-cz48cmVmLXR5cGUgbmFtZT0iSm91cm5hbCBBcnRpY2xlIj4xNzwvcmVmLXR5cGU+PGNvbnRyaWJ1
-dG9ycz48YXV0aG9ycz48YXV0aG9yPkFsdmFybywgTC48L2F1dGhvcj48YXV0aG9yPkxpbmhhcmVz
-LCBKLiBNLiBNLjwvYXV0aG9yPjxhdXRob3I+TW9yZWlyYSwgSC48L2F1dGhvcj48YXV0aG9yPkxp
-bGxvLCBKLjwvYXV0aG9yPjxhdXRob3I+TmFzY2ltZW50bywgUy4gTS4gQy48L2F1dGhvcj48L2F1
-dGhvcnM+PC9jb250cmlidXRvcnM+PGF1dGgtYWRkcmVzcz5BbmdsaWEgVmlzaW9uIFJlc2VhcmNo
-LCBEZXBhcnRtZW50IG9mIFZpc2lvbiBhbmQgSGVhcmluZyBTY2llbmNlcywgQW5nbGlhIFJ1c2tp
-biBVbml2ZXJzaXR5LCBDYW1icmlkZ2UsIFVuaXRlZCBLaW5nZG9tLiYjeEQ7RmFjdWx0YWQgZGUg
-UHNpY29sb2dpYSwgVW5pdmVyc2lkYWQgQ29tcGx1dGVuc2UgZGUgTWFkcmlkLCBQb3p1ZWxvIGRl
-IEFsYXJjb24sIEVzcGFuYS4mI3hEO0NlbnRyZSBvZiBQaHlzaWNzLCBVbml2ZXJzaXR5IG9mIE1p
-bmhvLCBCcmFnYSwgUG9ydHVnYWwuPC9hdXRoLWFkZHJlc3M+PHRpdGxlcz48dGl0bGU+Um9idXN0
-IGNvbG91ciBjb25zdGFuY3kgaW4gcmVkLWdyZWVuIGRpY2hyb21hdHM8L3RpdGxlPjxzZWNvbmRh
-cnktdGl0bGU+UExvUyBPbmU8L3NlY29uZGFyeS10aXRsZT48L3RpdGxlcz48cGVyaW9kaWNhbD48
-ZnVsbC10aXRsZT5QTG9TIE9uZTwvZnVsbC10aXRsZT48L3BlcmlvZGljYWw+PHBhZ2VzPmUwMTgw
-MzEwPC9wYWdlcz48dm9sdW1lPjEyPC92b2x1bWU+PG51bWJlcj42PC9udW1iZXI+PGVkaXRpb24+
-MjAxNy8wNy8wMTwvZWRpdGlvbj48a2V5d29yZHM+PGtleXdvcmQ+QWR1bHQ8L2tleXdvcmQ+PGtl
-eXdvcmQ+Q29sb3IgUGVyY2VwdGlvbi8qcGh5c2lvbG9neTwva2V5d29yZD48a2V5d29yZD5Db250
-cmFzdCBTZW5zaXRpdml0eTwva2V5d29yZD48a2V5d29yZD5GZW1hbGU8L2tleXdvcmQ+PGtleXdv
-cmQ+SHVtYW5zPC9rZXl3b3JkPjxrZXl3b3JkPk1hbGU8L2tleXdvcmQ+PGtleXdvcmQ+TWlkZGxl
-IEFnZWQ8L2tleXdvcmQ+PGtleXdvcmQ+UGhvdGljIFN0aW11bGF0aW9uL21ldGhvZHM8L2tleXdv
-cmQ+PGtleXdvcmQ+U2Vuc29yeSBUaHJlc2hvbGRzPC9rZXl3b3JkPjxrZXl3b3JkPllvdW5nIEFk
-dWx0PC9rZXl3b3JkPjwva2V5d29yZHM+PGRhdGVzPjx5ZWFyPjIwMTc8L3llYXI+PC9kYXRlcz48
-aXNibj4xOTMyLTYyMDMgKEVsZWN0cm9uaWMpJiN4RDsxOTMyLTYyMDMgKExpbmtpbmcpPC9pc2Ju
-PjxhY2Nlc3Npb24tbnVtPjI4NjYyMjE4PC9hY2Nlc3Npb24tbnVtPjx1cmxzPjxyZWxhdGVkLXVy
-bHM+PHVybD5odHRwczovL3d3dy5uY2JpLm5sbS5uaWguZ292L3B1Ym1lZC8yODY2MjIxODwvdXJs
-PjwvcmVsYXRlZC11cmxzPjwvdXJscz48Y3VzdG9tMj5QTUM1NDkxMTcyPC9jdXN0b20yPjxlbGVj
-dHJvbmljLXJlc291cmNlLW51bT4xMC4xMzcxL2pvdXJuYWwucG9uZS4wMTgwMzEwPC9lbGVjdHJv
-bmljLXJlc291cmNlLW51bT48L3JlY29yZD48L0NpdGU+PC9FbmROb3RlPn==
+PC9BdXRob3I+PFllYXI+MjAxNzwvWWVhcj48UmVjTnVtPjI1NDA8L1JlY051bT48cmVjb3JkPjxy
+ZWMtbnVtYmVyPjI1NDA8L3JlYy1udW1iZXI+PGZvcmVpZ24ta2V5cz48a2V5IGFwcD0iRU4iIGRi
+LWlkPSI1OTJkcHQyZjU5MHgwbWV6dGUzNWY1ZndlZjBydHAyeHNmcnoiIHRpbWVzdGFtcD0iMTYx
+ODk1MTE0NyI+MjU0MDwva2V5PjwvZm9yZWlnbi1rZXlzPjxyZWYtdHlwZSBuYW1lPSJKb3VybmFs
+IEFydGljbGUiPjE3PC9yZWYtdHlwZT48Y29udHJpYnV0b3JzPjxhdXRob3JzPjxhdXRob3I+QWx2
+YXJvLCBMLjwvYXV0aG9yPjxhdXRob3I+TGluaGFyZXMsIEouIE0uIE0uPC9hdXRob3I+PGF1dGhv
+cj5Nb3JlaXJhLCBILjwvYXV0aG9yPjxhdXRob3I+TGlsbG8sIEouPC9hdXRob3I+PGF1dGhvcj5O
+YXNjaW1lbnRvLCBTLiBNLiBDLjwvYXV0aG9yPjwvYXV0aG9ycz48L2NvbnRyaWJ1dG9ycz48YXV0
+aC1hZGRyZXNzPkFuZ2xpYSBWaXNpb24gUmVzZWFyY2gsIERlcGFydG1lbnQgb2YgVmlzaW9uIGFu
+ZCBIZWFyaW5nIFNjaWVuY2VzLCBBbmdsaWEgUnVza2luIFVuaXZlcnNpdHksIENhbWJyaWRnZSwg
+VW5pdGVkIEtpbmdkb20uJiN4RDtGYWN1bHRhZCBkZSBQc2ljb2xvZ2lhLCBVbml2ZXJzaWRhZCBD
+b21wbHV0ZW5zZSBkZSBNYWRyaWQsIFBvenVlbG8gZGUgQWxhcmNvbiwgRXNwYW5hLiYjeEQ7Q2Vu
+dHJlIG9mIFBoeXNpY3MsIFVuaXZlcnNpdHkgb2YgTWluaG8sIEJyYWdhLCBQb3J0dWdhbC48L2F1
+dGgtYWRkcmVzcz48dGl0bGVzPjx0aXRsZT5Sb2J1c3QgY29sb3VyIGNvbnN0YW5jeSBpbiByZWQt
+Z3JlZW4gZGljaHJvbWF0czwvdGl0bGU+PHNlY29uZGFyeS10aXRsZT5QTG9TIE9ORTwvc2Vjb25k
+YXJ5LXRpdGxlPjwvdGl0bGVzPjxwZXJpb2RpY2FsPjxmdWxsLXRpdGxlPlBMb1MgT25lPC9mdWxs
+LXRpdGxlPjwvcGVyaW9kaWNhbD48cGFnZXM+ZTAxODAzMTA8L3BhZ2VzPjx2b2x1bWU+MTI8L3Zv
+bHVtZT48bnVtYmVyPjY8L251bWJlcj48ZWRpdGlvbj4yMDE3LzA3LzAxPC9lZGl0aW9uPjxrZXl3
+b3Jkcz48a2V5d29yZD5BZHVsdDwva2V5d29yZD48a2V5d29yZD5Db2xvciBQZXJjZXB0aW9uLypw
+aHlzaW9sb2d5PC9rZXl3b3JkPjxrZXl3b3JkPkNvbnRyYXN0IFNlbnNpdGl2aXR5PC9rZXl3b3Jk
+PjxrZXl3b3JkPkZlbWFsZTwva2V5d29yZD48a2V5d29yZD5IdW1hbnM8L2tleXdvcmQ+PGtleXdv
+cmQ+TWFsZTwva2V5d29yZD48a2V5d29yZD5NaWRkbGUgQWdlZDwva2V5d29yZD48a2V5d29yZD5Q
+aG90aWMgU3RpbXVsYXRpb24vbWV0aG9kczwva2V5d29yZD48a2V5d29yZD5TZW5zb3J5IFRocmVz
+aG9sZHM8L2tleXdvcmQ+PGtleXdvcmQ+WW91bmcgQWR1bHQ8L2tleXdvcmQ+PC9rZXl3b3Jkcz48
+ZGF0ZXM+PHllYXI+MjAxNzwveWVhcj48L2RhdGVzPjxpc2JuPjE5MzItNjIwMyAoRWxlY3Ryb25p
+YykmI3hEOzE5MzItNjIwMyAoTGlua2luZyk8L2lzYm4+PGFjY2Vzc2lvbi1udW0+Mjg2NjIyMTg8
+L2FjY2Vzc2lvbi1udW0+PHVybHM+PHJlbGF0ZWQtdXJscz48dXJsPmh0dHBzOi8vd3d3Lm5jYmku
+bmxtLm5paC5nb3YvcHVibWVkLzI4NjYyMjE4PC91cmw+PC9yZWxhdGVkLXVybHM+PC91cmxzPjxj
+dXN0b20yPlBNQzU0OTExNzI8L2N1c3RvbTI+PGVsZWN0cm9uaWMtcmVzb3VyY2UtbnVtPjEwLjEz
+NzEvam91cm5hbC5wb25lLjAxODAzMTA8L2VsZWN0cm9uaWMtcmVzb3VyY2UtbnVtPjwvcmVjb3Jk
+PjwvQ2l0ZT48L0VuZE5vdGU+AG==
 </w:fldData>
         </w:fldChar>
       </w:r>
@@ -4797,13 +4762,6 @@
           <w:szCs w:val="22"/>
         </w:rPr>
         <w:fldChar w:fldCharType="end"/>
-      </w:r>
-      <w:r>
-        <w:rPr>
-          <w:rFonts w:ascii="Times New Roman" w:hAnsi="Times New Roman"/>
-          <w:sz w:val="22"/>
-          <w:szCs w:val="22"/>
-        </w:rPr>
       </w:r>
       <w:r>
         <w:rPr>
@@ -5054,7 +5012,7 @@
           <w:sz w:val="22"/>
           <w:szCs w:val="22"/>
         </w:rPr>
-        <w:instrText xml:space="preserve"> ADDIN EN.CITE &lt;EndNote&gt;&lt;Cite&gt;&lt;Author&gt;Weiss&lt;/Author&gt;&lt;Year&gt;2017&lt;/Year&gt;&lt;RecNum&gt;14219&lt;/RecNum&gt;&lt;IDText&gt;Weiss2017Determinantsofcolour&lt;/IDText&gt;&lt;Prefix&gt;but see &lt;/Prefix&gt;&lt;DisplayText&gt;(but see Weiss, Witzel, &amp;amp; Gegenfurtner, 2017)&lt;/DisplayText&gt;&lt;record&gt;&lt;rec-number&gt;14219&lt;/rec-number&gt;&lt;foreign-keys&gt;&lt;key app="EN" db-id="95t9p9exsa0dxpeavr6xx2a3s0pvx9pa9wff" timestamp="1515009368"&gt;14219&lt;/key&gt;&lt;/foreign-keys&gt;&lt;ref-type name="Journal Article"&gt;17&lt;/ref-type&gt;&lt;contributors&gt;&lt;authors&gt;&lt;author&gt;Weiss, D.&lt;/author&gt;&lt;author&gt;Witzel, C.&lt;/author&gt;&lt;author&gt;Gegenfurtner, K.&lt;/author&gt;&lt;/authors&gt;&lt;/contributors&gt;&lt;titles&gt;&lt;title&gt;Determinants of colour constancy and the blue bias&lt;/title&gt;&lt;secondary-title&gt;i-Perception&lt;/secondary-title&gt;&lt;/titles&gt;&lt;periodical&gt;&lt;full-title&gt;i-Perception&lt;/full-title&gt;&lt;/periodical&gt;&lt;pages&gt;204166951773963&lt;/pages&gt;&lt;volume&gt;8&lt;/volume&gt;&lt;number&gt;6&lt;/number&gt;&lt;dates&gt;&lt;year&gt;2017&lt;/year&gt;&lt;/dates&gt;&lt;isbn&gt;2041-6695&amp;#xD;2041-6695&lt;/isbn&gt;&lt;accession-num&gt;Weiss2017Determinantsofcolour&lt;/accession-num&gt;&lt;urls&gt;&lt;/urls&gt;&lt;electronic-resource-num&gt;10.1177/2041669517739635&lt;/electronic-resource-num&gt;&lt;/record&gt;&lt;/Cite&gt;&lt;/EndNote&gt;</w:instrText>
+        <w:instrText xml:space="preserve"> ADDIN EN.CITE &lt;EndNote&gt;&lt;Cite&gt;&lt;Author&gt;Weiss&lt;/Author&gt;&lt;Year&gt;2017&lt;/Year&gt;&lt;RecNum&gt;2748&lt;/RecNum&gt;&lt;IDText&gt;Weiss2017Determinantsofcolour&lt;/IDText&gt;&lt;Prefix&gt;but see &lt;/Prefix&gt;&lt;DisplayText&gt;(but see Weiss, Witzel, &amp;amp; Gegenfurtner, 2017)&lt;/DisplayText&gt;&lt;record&gt;&lt;rec-number&gt;2748&lt;/rec-number&gt;&lt;foreign-keys&gt;&lt;key app="EN" db-id="592dpt2f590x0mezte35f5fwef0rtp2xsfrz" timestamp="1620222702"&gt;2748&lt;/key&gt;&lt;/foreign-keys&gt;&lt;ref-type name="Journal Article"&gt;17&lt;/ref-type&gt;&lt;contributors&gt;&lt;authors&gt;&lt;author&gt;Weiss, D.&lt;/author&gt;&lt;author&gt;Witzel, C.&lt;/author&gt;&lt;author&gt;Gegenfurtner, K.&lt;/author&gt;&lt;/authors&gt;&lt;/contributors&gt;&lt;titles&gt;&lt;title&gt;Determinants of colour constancy and the blue bias&lt;/title&gt;&lt;secondary-title&gt;i-Perception&lt;/secondary-title&gt;&lt;/titles&gt;&lt;periodical&gt;&lt;full-title&gt;i-Perception&lt;/full-title&gt;&lt;/periodical&gt;&lt;pages&gt;204166951773963&lt;/pages&gt;&lt;volume&gt;8&lt;/volume&gt;&lt;number&gt;6&lt;/number&gt;&lt;dates&gt;&lt;year&gt;2017&lt;/year&gt;&lt;/dates&gt;&lt;isbn&gt;2041-6695&amp;#xD;2041-6695&lt;/isbn&gt;&lt;accession-num&gt;Weiss2017Determinantsofcolour&lt;/accession-num&gt;&lt;urls&gt;&lt;/urls&gt;&lt;electronic-resource-num&gt;10.1177/2041669517739635&lt;/electronic-resource-num&gt;&lt;/record&gt;&lt;/Cite&gt;&lt;/EndNote&gt;</w:instrText>
       </w:r>
       <w:r>
         <w:rPr>
@@ -5216,46 +5174,46 @@
 dGhvcnM+PGF1dGhvcj5MZWdnZSwgRy4gRS48L2F1dGhvcj48YXV0aG9yPktlcnN0ZW4sIEQuPC9h
 dXRob3I+PGF1dGhvcj5CdXJnZXNzLCBBLiBFLjwvYXV0aG9yPjwvYXV0aG9ycz48L2NvbnRyaWJ1
 dG9ycz48dGl0bGVzPjx0aXRsZT5Db250cmFzdCBkaXNjcmltaW5hdGlvbiBpbiBub2lzZTwvdGl0
-bGU+PHNlY29uZGFyeS10aXRsZT5Kb3VybmFsIG9mIHRoZSBPcHRpY2FsIFNvY2lldHkgQTwvc2Vj
-b25kYXJ5LXRpdGxlPjwvdGl0bGVzPjxwZXJpb2RpY2FsPjxmdWxsLXRpdGxlPkpvdXJuYWwgb2Yg
-dGhlIE9wdGljYWwgU29jaWV0eSBBPC9mdWxsLXRpdGxlPjwvcGVyaW9kaWNhbD48cGFnZXM+Mzkx
-LTQwNDwvcGFnZXM+PHZvbHVtZT40PC92b2x1bWU+PG51bWJlcj4yPC9udW1iZXI+PGRhdGVzPjx5
-ZWFyPjE5ODc8L3llYXI+PC9kYXRlcz48dXJscz48L3VybHM+PC9yZWNvcmQ+PC9DaXRlPjxDaXRl
-PjxBdXRob3I+UGVsbGk8L0F1dGhvcj48WWVhcj4xOTkwPC9ZZWFyPjxSZWNOdW0+MjUyMDwvUmVj
-TnVtPjxyZWNvcmQ+PHJlYy1udW1iZXI+MjUyMDwvcmVjLW51bWJlcj48Zm9yZWlnbi1rZXlzPjxr
-ZXkgYXBwPSJFTiIgZGItaWQ9IjU5MmRwdDJmNTkweDBtZXp0ZTM1ZjVmd2VmMHJ0cDJ4c2ZyeiIg
-dGltZXN0YW1wPSIxNjE3Nzk5Mjg1Ij4yNTIwPC9rZXk+PC9mb3JlaWduLWtleXM+PHJlZi10eXBl
-IG5hbWU9IkJvb2sgU2VjdGlvbiI+NTwvcmVmLXR5cGU+PGNvbnRyaWJ1dG9ycz48YXV0aG9ycz48
-YXV0aG9yPlBlbGxpLCBELiBHLjwvYXV0aG9yPjwvYXV0aG9ycz48c2Vjb25kYXJ5LWF1dGhvcnM+
-PGF1dGhvcj5CbGFrZW1vcmUsIEMuPC9hdXRob3I+PC9zZWNvbmRhcnktYXV0aG9ycz48L2NvbnRy
-aWJ1dG9ycz48dGl0bGVzPjx0aXRsZT5UaGUgcXVhbnR1bSBlZmZpY2llbmN5IG9mIHZpc2lvbjwv
-dGl0bGU+PHNlY29uZGFyeS10aXRsZT5WaXNpb246IENvZGluZyBhbmQgRWZmaWNpZW5jeTwvc2Vj
-b25kYXJ5LXRpdGxlPjwvdGl0bGVzPjxwYWdlcz4zLTI0PC9wYWdlcz48ZGF0ZXM+PHllYXI+MTk5
-MDwveWVhcj48L2RhdGVzPjx1cmxzPjwvdXJscz48L3JlY29yZD48L0NpdGU+PENpdGU+PEF1dGhv
-cj5QZWxsaTwvQXV0aG9yPjxZZWFyPjE5OTk8L1llYXI+PFJlY051bT4yNTEwPC9SZWNOdW0+PElE
-VGV4dD4xMDA2OTA1MTwvSURUZXh0PjxyZWNvcmQ+PHJlYy1udW1iZXI+MjUxMDwvcmVjLW51bWJl
-cj48Zm9yZWlnbi1rZXlzPjxrZXkgYXBwPSJFTiIgZGItaWQ9IjU5MmRwdDJmNTkweDBtZXp0ZTM1
-ZjVmd2VmMHJ0cDJ4c2ZyeiIgdGltZXN0YW1wPSIxNjE3MTIyNTEwIj4yNTEwPC9rZXk+PC9mb3Jl
-aWduLWtleXM+PHJlZi10eXBlIG5hbWU9IkpvdXJuYWwgQXJ0aWNsZSI+MTc8L3JlZi10eXBlPjxj
-b250cmlidXRvcnM+PGF1dGhvcnM+PGF1dGhvcj5QZWxsaSwgRC4gRy48L2F1dGhvcj48YXV0aG9y
-PkZhcmVsbCwgQi48L2F1dGhvcj48L2F1dGhvcnM+PC9jb250cmlidXRvcnM+PGF1dGgtYWRkcmVz
-cz5OZXcgWW9yayBVbml2ZXJzaXR5LCBOZXcgWW9yayAxMDAwMywgVVNBLiBkZW5pc0Bwc3ljaC5u
-eXUuZWR1PC9hdXRoLWFkZHJlc3M+PHRpdGxlcz48dGl0bGU+V2h5IHVzZSBub2lzZT88L3RpdGxl
-PjxzZWNvbmRhcnktdGl0bGU+Sm91cm5hbCBvZiB0aGUgT3B0aWNhbCBTb2NpZXR5IG9mIEFtZXJp
-Y2EgQTwvc2Vjb25kYXJ5LXRpdGxlPjxhbHQtdGl0bGU+Sm91cm5hbCBvZiB0aGUgT3B0aWNhbCBT
-b2NpZXR5IG9mIEFtZXJpY2EuIEEsIE9wdGljcywgaW1hZ2Ugc2NpZW5jZSwgYW5kIHZpc2lvbjwv
-YWx0LXRpdGxlPjwvdGl0bGVzPjxwZXJpb2RpY2FsPjxmdWxsLXRpdGxlPkpvdXJuYWwgb2YgdGhl
-IE9wdGljYWwgU29jaWV0eSBvZiBBbWVyaWNhIEE8L2Z1bGwtdGl0bGU+PC9wZXJpb2RpY2FsPjxw
-YWdlcz42NDctNTM8L3BhZ2VzPjx2b2x1bWU+MTY8L3ZvbHVtZT48bnVtYmVyPjM8L251bWJlcj48
-a2V5d29yZHM+PGtleXdvcmQ+KkFydGlmYWN0czwva2V5d29yZD48a2V5d29yZD5IdW1hbnM8L2tl
-eXdvcmQ+PGtleXdvcmQ+Kk1vZGVscywgQmlvbG9naWNhbDwva2V5d29yZD48a2V5d29yZD5TZW5z
-b3J5IFRocmVzaG9sZHMvcGh5c2lvbG9neTwva2V5d29yZD48a2V5d29yZD5WaXNpb24sIE9jdWxh
-ci8qcGh5c2lvbG9neTwva2V5d29yZD48L2tleXdvcmRzPjxkYXRlcz48eWVhcj4xOTk5PC95ZWFy
-PjxwdWItZGF0ZXM+PGRhdGU+TWFyPC9kYXRlPjwvcHViLWRhdGVzPjwvZGF0ZXM+PGlzYm4+MTA4
-NC03NTI5IChQcmludCkmI3hEOzEwODQtNzUyOSAoTGlua2luZyk8L2lzYm4+PGFjY2Vzc2lvbi1u
-dW0+MTAwNjkwNTE8L2FjY2Vzc2lvbi1udW0+PHVybHM+PHJlbGF0ZWQtdXJscz48dXJsPmh0dHA6
-Ly93d3cubmNiaS5ubG0ubmloLmdvdi9wdWJtZWQvMTAwNjkwNTE8L3VybD48L3JlbGF0ZWQtdXJs
-cz48L3VybHM+PC9yZWNvcmQ+PC9DaXRlPjwvRW5kTm90ZT5=
+bGU+PHNlY29uZGFyeS10aXRsZT5Kb3VybmFsIG9mIHRoZSBPcHRpY2FsIFNvY2lldHkgb2YgQW1l
+cmljYSBBPC9zZWNvbmRhcnktdGl0bGU+PC90aXRsZXM+PHBlcmlvZGljYWw+PGZ1bGwtdGl0bGU+
+Sm91cm5hbCBvZiB0aGUgT3B0aWNhbCBTb2NpZXR5IG9mIEFtZXJpY2EgQTwvZnVsbC10aXRsZT48
+L3BlcmlvZGljYWw+PHBhZ2VzPjM5MS00MDQ8L3BhZ2VzPjx2b2x1bWU+NDwvdm9sdW1lPjxudW1i
+ZXI+MjwvbnVtYmVyPjxkYXRlcz48eWVhcj4xOTg3PC95ZWFyPjwvZGF0ZXM+PHVybHM+PC91cmxz
+PjwvcmVjb3JkPjwvQ2l0ZT48Q2l0ZT48QXV0aG9yPlBlbGxpPC9BdXRob3I+PFllYXI+MTk5MDwv
+WWVhcj48UmVjTnVtPjI1MjA8L1JlY051bT48cmVjb3JkPjxyZWMtbnVtYmVyPjI1MjA8L3JlYy1u
+dW1iZXI+PGZvcmVpZ24ta2V5cz48a2V5IGFwcD0iRU4iIGRiLWlkPSI1OTJkcHQyZjU5MHgwbWV6
+dGUzNWY1ZndlZjBydHAyeHNmcnoiIHRpbWVzdGFtcD0iMTYxNzc5OTI4NSI+MjUyMDwva2V5Pjwv
+Zm9yZWlnbi1rZXlzPjxyZWYtdHlwZSBuYW1lPSJCb29rIFNlY3Rpb24iPjU8L3JlZi10eXBlPjxj
+b250cmlidXRvcnM+PGF1dGhvcnM+PGF1dGhvcj5QZWxsaSwgRC4gRy48L2F1dGhvcj48L2F1dGhv
+cnM+PHNlY29uZGFyeS1hdXRob3JzPjxhdXRob3I+Qmxha2Vtb3JlLCBDLjwvYXV0aG9yPjwvc2Vj
+b25kYXJ5LWF1dGhvcnM+PC9jb250cmlidXRvcnM+PHRpdGxlcz48dGl0bGU+VGhlIHF1YW50dW0g
+ZWZmaWNpZW5jeSBvZiB2aXNpb248L3RpdGxlPjxzZWNvbmRhcnktdGl0bGU+VmlzaW9uOiBDb2Rp
+bmcgYW5kIEVmZmljaWVuY3k8L3NlY29uZGFyeS10aXRsZT48L3RpdGxlcz48cGFnZXM+My0yNDwv
+cGFnZXM+PGRhdGVzPjx5ZWFyPjE5OTA8L3llYXI+PC9kYXRlcz48dXJscz48L3VybHM+PC9yZWNv
+cmQ+PC9DaXRlPjxDaXRlPjxBdXRob3I+UGVsbGk8L0F1dGhvcj48WWVhcj4xOTk5PC9ZZWFyPjxS
+ZWNOdW0+MjUxMDwvUmVjTnVtPjxJRFRleHQ+MTAwNjkwNTE8L0lEVGV4dD48cmVjb3JkPjxyZWMt
+bnVtYmVyPjI1MTA8L3JlYy1udW1iZXI+PGZvcmVpZ24ta2V5cz48a2V5IGFwcD0iRU4iIGRiLWlk
+PSI1OTJkcHQyZjU5MHgwbWV6dGUzNWY1ZndlZjBydHAyeHNmcnoiIHRpbWVzdGFtcD0iMTYxNzEy
+MjUxMCI+MjUxMDwva2V5PjwvZm9yZWlnbi1rZXlzPjxyZWYtdHlwZSBuYW1lPSJKb3VybmFsIEFy
+dGljbGUiPjE3PC9yZWYtdHlwZT48Y29udHJpYnV0b3JzPjxhdXRob3JzPjxhdXRob3I+UGVsbGks
+IEQuIEcuPC9hdXRob3I+PGF1dGhvcj5GYXJlbGwsIEIuPC9hdXRob3I+PC9hdXRob3JzPjwvY29u
+dHJpYnV0b3JzPjxhdXRoLWFkZHJlc3M+TmV3IFlvcmsgVW5pdmVyc2l0eSwgTmV3IFlvcmsgMTAw
+MDMsIFVTQS4gZGVuaXNAcHN5Y2gubnl1LmVkdTwvYXV0aC1hZGRyZXNzPjx0aXRsZXM+PHRpdGxl
+PldoeSB1c2Ugbm9pc2U/PC90aXRsZT48c2Vjb25kYXJ5LXRpdGxlPkpvdXJuYWwgb2YgdGhlIE9w
+dGljYWwgU29jaWV0eSBvZiBBbWVyaWNhIEE8L3NlY29uZGFyeS10aXRsZT48YWx0LXRpdGxlPkpv
+dXJuYWwgb2YgdGhlIE9wdGljYWwgU29jaWV0eSBvZiBBbWVyaWNhLiBBLCBPcHRpY3MsIGltYWdl
+IHNjaWVuY2UsIGFuZCB2aXNpb248L2FsdC10aXRsZT48L3RpdGxlcz48cGVyaW9kaWNhbD48ZnVs
+bC10aXRsZT5Kb3VybmFsIG9mIHRoZSBPcHRpY2FsIFNvY2lldHkgb2YgQW1lcmljYSBBPC9mdWxs
+LXRpdGxlPjwvcGVyaW9kaWNhbD48cGFnZXM+NjQ3LTUzPC9wYWdlcz48dm9sdW1lPjE2PC92b2x1
+bWU+PG51bWJlcj4zPC9udW1iZXI+PGtleXdvcmRzPjxrZXl3b3JkPipBcnRpZmFjdHM8L2tleXdv
+cmQ+PGtleXdvcmQ+SHVtYW5zPC9rZXl3b3JkPjxrZXl3b3JkPipNb2RlbHMsIEJpb2xvZ2ljYWw8
+L2tleXdvcmQ+PGtleXdvcmQ+U2Vuc29yeSBUaHJlc2hvbGRzL3BoeXNpb2xvZ3k8L2tleXdvcmQ+
+PGtleXdvcmQ+VmlzaW9uLCBPY3VsYXIvKnBoeXNpb2xvZ3k8L2tleXdvcmQ+PC9rZXl3b3Jkcz48
+ZGF0ZXM+PHllYXI+MTk5OTwveWVhcj48cHViLWRhdGVzPjxkYXRlPk1hcjwvZGF0ZT48L3B1Yi1k
+YXRlcz48L2RhdGVzPjxpc2JuPjEwODQtNzUyOSAoUHJpbnQpJiN4RDsxMDg0LTc1MjkgKExpbmtp
+bmcpPC9pc2JuPjxhY2Nlc3Npb24tbnVtPjEwMDY5MDUxPC9hY2Nlc3Npb24tbnVtPjx1cmxzPjxy
+ZWxhdGVkLXVybHM+PHVybD5odHRwOi8vd3d3Lm5jYmkubmxtLm5paC5nb3YvcHVibWVkLzEwMDY5
+MDUxPC91cmw+PC9yZWxhdGVkLXVybHM+PC91cmxzPjwvcmVjb3JkPjwvQ2l0ZT48L0VuZE5vdGU+
 </w:fldData>
         </w:fldChar>
       </w:r>
@@ -5284,46 +5242,46 @@
 dGhvcnM+PGF1dGhvcj5MZWdnZSwgRy4gRS48L2F1dGhvcj48YXV0aG9yPktlcnN0ZW4sIEQuPC9h
 dXRob3I+PGF1dGhvcj5CdXJnZXNzLCBBLiBFLjwvYXV0aG9yPjwvYXV0aG9ycz48L2NvbnRyaWJ1
 dG9ycz48dGl0bGVzPjx0aXRsZT5Db250cmFzdCBkaXNjcmltaW5hdGlvbiBpbiBub2lzZTwvdGl0
-bGU+PHNlY29uZGFyeS10aXRsZT5Kb3VybmFsIG9mIHRoZSBPcHRpY2FsIFNvY2lldHkgQTwvc2Vj
-b25kYXJ5LXRpdGxlPjwvdGl0bGVzPjxwZXJpb2RpY2FsPjxmdWxsLXRpdGxlPkpvdXJuYWwgb2Yg
-dGhlIE9wdGljYWwgU29jaWV0eSBBPC9mdWxsLXRpdGxlPjwvcGVyaW9kaWNhbD48cGFnZXM+Mzkx
-LTQwNDwvcGFnZXM+PHZvbHVtZT40PC92b2x1bWU+PG51bWJlcj4yPC9udW1iZXI+PGRhdGVzPjx5
-ZWFyPjE5ODc8L3llYXI+PC9kYXRlcz48dXJscz48L3VybHM+PC9yZWNvcmQ+PC9DaXRlPjxDaXRl
-PjxBdXRob3I+UGVsbGk8L0F1dGhvcj48WWVhcj4xOTkwPC9ZZWFyPjxSZWNOdW0+MjUyMDwvUmVj
-TnVtPjxyZWNvcmQ+PHJlYy1udW1iZXI+MjUyMDwvcmVjLW51bWJlcj48Zm9yZWlnbi1rZXlzPjxr
-ZXkgYXBwPSJFTiIgZGItaWQ9IjU5MmRwdDJmNTkweDBtZXp0ZTM1ZjVmd2VmMHJ0cDJ4c2ZyeiIg
-dGltZXN0YW1wPSIxNjE3Nzk5Mjg1Ij4yNTIwPC9rZXk+PC9mb3JlaWduLWtleXM+PHJlZi10eXBl
-IG5hbWU9IkJvb2sgU2VjdGlvbiI+NTwvcmVmLXR5cGU+PGNvbnRyaWJ1dG9ycz48YXV0aG9ycz48
-YXV0aG9yPlBlbGxpLCBELiBHLjwvYXV0aG9yPjwvYXV0aG9ycz48c2Vjb25kYXJ5LWF1dGhvcnM+
-PGF1dGhvcj5CbGFrZW1vcmUsIEMuPC9hdXRob3I+PC9zZWNvbmRhcnktYXV0aG9ycz48L2NvbnRy
-aWJ1dG9ycz48dGl0bGVzPjx0aXRsZT5UaGUgcXVhbnR1bSBlZmZpY2llbmN5IG9mIHZpc2lvbjwv
-dGl0bGU+PHNlY29uZGFyeS10aXRsZT5WaXNpb246IENvZGluZyBhbmQgRWZmaWNpZW5jeTwvc2Vj
-b25kYXJ5LXRpdGxlPjwvdGl0bGVzPjxwYWdlcz4zLTI0PC9wYWdlcz48ZGF0ZXM+PHllYXI+MTk5
-MDwveWVhcj48L2RhdGVzPjx1cmxzPjwvdXJscz48L3JlY29yZD48L0NpdGU+PENpdGU+PEF1dGhv
-cj5QZWxsaTwvQXV0aG9yPjxZZWFyPjE5OTk8L1llYXI+PFJlY051bT4yNTEwPC9SZWNOdW0+PElE
-VGV4dD4xMDA2OTA1MTwvSURUZXh0PjxyZWNvcmQ+PHJlYy1udW1iZXI+MjUxMDwvcmVjLW51bWJl
-cj48Zm9yZWlnbi1rZXlzPjxrZXkgYXBwPSJFTiIgZGItaWQ9IjU5MmRwdDJmNTkweDBtZXp0ZTM1
-ZjVmd2VmMHJ0cDJ4c2ZyeiIgdGltZXN0YW1wPSIxNjE3MTIyNTEwIj4yNTEwPC9rZXk+PC9mb3Jl
-aWduLWtleXM+PHJlZi10eXBlIG5hbWU9IkpvdXJuYWwgQXJ0aWNsZSI+MTc8L3JlZi10eXBlPjxj
-b250cmlidXRvcnM+PGF1dGhvcnM+PGF1dGhvcj5QZWxsaSwgRC4gRy48L2F1dGhvcj48YXV0aG9y
-PkZhcmVsbCwgQi48L2F1dGhvcj48L2F1dGhvcnM+PC9jb250cmlidXRvcnM+PGF1dGgtYWRkcmVz
-cz5OZXcgWW9yayBVbml2ZXJzaXR5LCBOZXcgWW9yayAxMDAwMywgVVNBLiBkZW5pc0Bwc3ljaC5u
-eXUuZWR1PC9hdXRoLWFkZHJlc3M+PHRpdGxlcz48dGl0bGU+V2h5IHVzZSBub2lzZT88L3RpdGxl
-PjxzZWNvbmRhcnktdGl0bGU+Sm91cm5hbCBvZiB0aGUgT3B0aWNhbCBTb2NpZXR5IG9mIEFtZXJp
-Y2EgQTwvc2Vjb25kYXJ5LXRpdGxlPjxhbHQtdGl0bGU+Sm91cm5hbCBvZiB0aGUgT3B0aWNhbCBT
-b2NpZXR5IG9mIEFtZXJpY2EuIEEsIE9wdGljcywgaW1hZ2Ugc2NpZW5jZSwgYW5kIHZpc2lvbjwv
-YWx0LXRpdGxlPjwvdGl0bGVzPjxwZXJpb2RpY2FsPjxmdWxsLXRpdGxlPkpvdXJuYWwgb2YgdGhl
-IE9wdGljYWwgU29jaWV0eSBvZiBBbWVyaWNhIEE8L2Z1bGwtdGl0bGU+PC9wZXJpb2RpY2FsPjxw
-YWdlcz42NDctNTM8L3BhZ2VzPjx2b2x1bWU+MTY8L3ZvbHVtZT48bnVtYmVyPjM8L251bWJlcj48
-a2V5d29yZHM+PGtleXdvcmQ+KkFydGlmYWN0czwva2V5d29yZD48a2V5d29yZD5IdW1hbnM8L2tl
-eXdvcmQ+PGtleXdvcmQ+Kk1vZGVscywgQmlvbG9naWNhbDwva2V5d29yZD48a2V5d29yZD5TZW5z
-b3J5IFRocmVzaG9sZHMvcGh5c2lvbG9neTwva2V5d29yZD48a2V5d29yZD5WaXNpb24sIE9jdWxh
-ci8qcGh5c2lvbG9neTwva2V5d29yZD48L2tleXdvcmRzPjxkYXRlcz48eWVhcj4xOTk5PC95ZWFy
-PjxwdWItZGF0ZXM+PGRhdGU+TWFyPC9kYXRlPjwvcHViLWRhdGVzPjwvZGF0ZXM+PGlzYm4+MTA4
-NC03NTI5IChQcmludCkmI3hEOzEwODQtNzUyOSAoTGlua2luZyk8L2lzYm4+PGFjY2Vzc2lvbi1u
-dW0+MTAwNjkwNTE8L2FjY2Vzc2lvbi1udW0+PHVybHM+PHJlbGF0ZWQtdXJscz48dXJsPmh0dHA6
-Ly93d3cubmNiaS5ubG0ubmloLmdvdi9wdWJtZWQvMTAwNjkwNTE8L3VybD48L3JlbGF0ZWQtdXJs
-cz48L3VybHM+PC9yZWNvcmQ+PC9DaXRlPjwvRW5kTm90ZT5=
+bGU+PHNlY29uZGFyeS10aXRsZT5Kb3VybmFsIG9mIHRoZSBPcHRpY2FsIFNvY2lldHkgb2YgQW1l
+cmljYSBBPC9zZWNvbmRhcnktdGl0bGU+PC90aXRsZXM+PHBlcmlvZGljYWw+PGZ1bGwtdGl0bGU+
+Sm91cm5hbCBvZiB0aGUgT3B0aWNhbCBTb2NpZXR5IG9mIEFtZXJpY2EgQTwvZnVsbC10aXRsZT48
+L3BlcmlvZGljYWw+PHBhZ2VzPjM5MS00MDQ8L3BhZ2VzPjx2b2x1bWU+NDwvdm9sdW1lPjxudW1i
+ZXI+MjwvbnVtYmVyPjxkYXRlcz48eWVhcj4xOTg3PC95ZWFyPjwvZGF0ZXM+PHVybHM+PC91cmxz
+PjwvcmVjb3JkPjwvQ2l0ZT48Q2l0ZT48QXV0aG9yPlBlbGxpPC9BdXRob3I+PFllYXI+MTk5MDwv
+WWVhcj48UmVjTnVtPjI1MjA8L1JlY051bT48cmVjb3JkPjxyZWMtbnVtYmVyPjI1MjA8L3JlYy1u
+dW1iZXI+PGZvcmVpZ24ta2V5cz48a2V5IGFwcD0iRU4iIGRiLWlkPSI1OTJkcHQyZjU5MHgwbWV6
+dGUzNWY1ZndlZjBydHAyeHNmcnoiIHRpbWVzdGFtcD0iMTYxNzc5OTI4NSI+MjUyMDwva2V5Pjwv
+Zm9yZWlnbi1rZXlzPjxyZWYtdHlwZSBuYW1lPSJCb29rIFNlY3Rpb24iPjU8L3JlZi10eXBlPjxj
+b250cmlidXRvcnM+PGF1dGhvcnM+PGF1dGhvcj5QZWxsaSwgRC4gRy48L2F1dGhvcj48L2F1dGhv
+cnM+PHNlY29uZGFyeS1hdXRob3JzPjxhdXRob3I+Qmxha2Vtb3JlLCBDLjwvYXV0aG9yPjwvc2Vj
+b25kYXJ5LWF1dGhvcnM+PC9jb250cmlidXRvcnM+PHRpdGxlcz48dGl0bGU+VGhlIHF1YW50dW0g
+ZWZmaWNpZW5jeSBvZiB2aXNpb248L3RpdGxlPjxzZWNvbmRhcnktdGl0bGU+VmlzaW9uOiBDb2Rp
+bmcgYW5kIEVmZmljaWVuY3k8L3NlY29uZGFyeS10aXRsZT48L3RpdGxlcz48cGFnZXM+My0yNDwv
+cGFnZXM+PGRhdGVzPjx5ZWFyPjE5OTA8L3llYXI+PC9kYXRlcz48dXJscz48L3VybHM+PC9yZWNv
+cmQ+PC9DaXRlPjxDaXRlPjxBdXRob3I+UGVsbGk8L0F1dGhvcj48WWVhcj4xOTk5PC9ZZWFyPjxS
+ZWNOdW0+MjUxMDwvUmVjTnVtPjxJRFRleHQ+MTAwNjkwNTE8L0lEVGV4dD48cmVjb3JkPjxyZWMt
+bnVtYmVyPjI1MTA8L3JlYy1udW1iZXI+PGZvcmVpZ24ta2V5cz48a2V5IGFwcD0iRU4iIGRiLWlk
+PSI1OTJkcHQyZjU5MHgwbWV6dGUzNWY1ZndlZjBydHAyeHNmcnoiIHRpbWVzdGFtcD0iMTYxNzEy
+MjUxMCI+MjUxMDwva2V5PjwvZm9yZWlnbi1rZXlzPjxyZWYtdHlwZSBuYW1lPSJKb3VybmFsIEFy
+dGljbGUiPjE3PC9yZWYtdHlwZT48Y29udHJpYnV0b3JzPjxhdXRob3JzPjxhdXRob3I+UGVsbGks
+IEQuIEcuPC9hdXRob3I+PGF1dGhvcj5GYXJlbGwsIEIuPC9hdXRob3I+PC9hdXRob3JzPjwvY29u
+dHJpYnV0b3JzPjxhdXRoLWFkZHJlc3M+TmV3IFlvcmsgVW5pdmVyc2l0eSwgTmV3IFlvcmsgMTAw
+MDMsIFVTQS4gZGVuaXNAcHN5Y2gubnl1LmVkdTwvYXV0aC1hZGRyZXNzPjx0aXRsZXM+PHRpdGxl
+PldoeSB1c2Ugbm9pc2U/PC90aXRsZT48c2Vjb25kYXJ5LXRpdGxlPkpvdXJuYWwgb2YgdGhlIE9w
+dGljYWwgU29jaWV0eSBvZiBBbWVyaWNhIEE8L3NlY29uZGFyeS10aXRsZT48YWx0LXRpdGxlPkpv
+dXJuYWwgb2YgdGhlIE9wdGljYWwgU29jaWV0eSBvZiBBbWVyaWNhLiBBLCBPcHRpY3MsIGltYWdl
+IHNjaWVuY2UsIGFuZCB2aXNpb248L2FsdC10aXRsZT48L3RpdGxlcz48cGVyaW9kaWNhbD48ZnVs
+bC10aXRsZT5Kb3VybmFsIG9mIHRoZSBPcHRpY2FsIFNvY2lldHkgb2YgQW1lcmljYSBBPC9mdWxs
+LXRpdGxlPjwvcGVyaW9kaWNhbD48cGFnZXM+NjQ3LTUzPC9wYWdlcz48dm9sdW1lPjE2PC92b2x1
+bWU+PG51bWJlcj4zPC9udW1iZXI+PGtleXdvcmRzPjxrZXl3b3JkPipBcnRpZmFjdHM8L2tleXdv
+cmQ+PGtleXdvcmQ+SHVtYW5zPC9rZXl3b3JkPjxrZXl3b3JkPipNb2RlbHMsIEJpb2xvZ2ljYWw8
+L2tleXdvcmQ+PGtleXdvcmQ+U2Vuc29yeSBUaHJlc2hvbGRzL3BoeXNpb2xvZ3k8L2tleXdvcmQ+
+PGtleXdvcmQ+VmlzaW9uLCBPY3VsYXIvKnBoeXNpb2xvZ3k8L2tleXdvcmQ+PC9rZXl3b3Jkcz48
+ZGF0ZXM+PHllYXI+MTk5OTwveWVhcj48cHViLWRhdGVzPjxkYXRlPk1hcjwvZGF0ZT48L3B1Yi1k
+YXRlcz48L2RhdGVzPjxpc2JuPjEwODQtNzUyOSAoUHJpbnQpJiN4RDsxMDg0LTc1MjkgKExpbmtp
+bmcpPC9pc2JuPjxhY2Nlc3Npb24tbnVtPjEwMDY5MDUxPC9hY2Nlc3Npb24tbnVtPjx1cmxzPjxy
+ZWxhdGVkLXVybHM+PHVybD5odHRwOi8vd3d3Lm5jYmkubmxtLm5paC5nb3YvcHVibWVkLzEwMDY5
+MDUxPC91cmw+PC9yZWxhdGVkLXVybHM+PC91cmxzPjwvcmVjb3JkPjwvQ2l0ZT48L0VuZE5vdGU+
 </w:fldData>
         </w:fldChar>
       </w:r>
@@ -5356,13 +5314,6 @@
           <w:sz w:val="22"/>
           <w:szCs w:val="22"/>
         </w:rPr>
-      </w:r>
-      <w:r>
-        <w:rPr>
-          <w:rFonts w:ascii="Times New Roman" w:hAnsi="Times New Roman"/>
-          <w:sz w:val="22"/>
-          <w:szCs w:val="22"/>
-        </w:rPr>
         <w:fldChar w:fldCharType="separate"/>
       </w:r>
       <w:r>
@@ -5734,7 +5685,7 @@
           <w:sz w:val="22"/>
           <w:szCs w:val="22"/>
         </w:rPr>
-        <w:instrText xml:space="preserve"> ADDIN EN.CITE &lt;EndNote&gt;&lt;Cite&gt;&lt;Author&gt;Lotto&lt;/Author&gt;&lt;Year&gt;1999&lt;/Year&gt;&lt;RecNum&gt;2507&lt;/RecNum&gt;&lt;DisplayText&gt;(Brown &amp;amp; MacLeod, 1997; Lotto &amp;amp; Purves, 1999)&lt;/DisplayText&gt;&lt;record&gt;&lt;rec-number&gt;2507&lt;/rec-number&gt;&lt;foreign-keys&gt;&lt;key app="EN" db-id="592dpt2f590x0mezte35f5fwef0rtp2xsfrz" timestamp="1617122046"&gt;2507&lt;/key&gt;&lt;/foreign-keys&gt;&lt;ref-type name="Journal Article"&gt;17&lt;/ref-type&gt;&lt;contributors&gt;&lt;authors&gt;&lt;author&gt;Lotto, R. B.&lt;/author&gt;&lt;author&gt;Purves, D.&lt;/author&gt;&lt;/authors&gt;&lt;/contributors&gt;&lt;titles&gt;&lt;title&gt;The effects of color on brightness&lt;/title&gt;&lt;secondary-title&gt;Nature neuroscience&lt;/secondary-title&gt;&lt;short-title&gt;The effects of color on brightness&lt;/short-title&gt;&lt;/titles&gt;&lt;periodical&gt;&lt;full-title&gt;Nature neuroscience&lt;/full-title&gt;&lt;/periodical&gt;&lt;pages&gt;1010-1014&lt;/pages&gt;&lt;volume&gt;2&lt;/volume&gt;&lt;number&gt;11&lt;/number&gt;&lt;dates&gt;&lt;year&gt;1999&lt;/year&gt;&lt;/dates&gt;&lt;label&gt;Lotto1999effectsofcolor&lt;/label&gt;&lt;urls&gt;&lt;related-urls&gt;&lt;url&gt;https://www.nature.com/articles/nn1199_1010&lt;/url&gt;&lt;/related-urls&gt;&lt;/urls&gt;&lt;/record&gt;&lt;/Cite&gt;&lt;Cite&gt;&lt;Author&gt;Brown&lt;/Author&gt;&lt;Year&gt;1997&lt;/Year&gt;&lt;RecNum&gt;2508&lt;/RecNum&gt;&lt;record&gt;&lt;rec-number&gt;2508&lt;/rec-number&gt;&lt;foreign-keys&gt;&lt;key app="EN" db-id="592dpt2f590x0mezte35f5fwef0rtp2xsfrz" timestamp="1617122179"&gt;2508&lt;/key&gt;&lt;/foreign-keys&gt;&lt;ref-type name="Journal Article"&gt;17&lt;/ref-type&gt;&lt;contributors&gt;&lt;authors&gt;&lt;author&gt;Brown, R. O.&lt;/author&gt;&lt;author&gt;MacLeod, D. I. A.&lt;/author&gt;&lt;/authors&gt;&lt;/contributors&gt;&lt;titles&gt;&lt;title&gt;Color appearance depends on the variance of surround colors&lt;/title&gt;&lt;secondary-title&gt;Current Biology&lt;/secondary-title&gt;&lt;short-title&gt;Color appearance depends on the variance of surround colors&lt;/short-title&gt;&lt;/titles&gt;&lt;periodical&gt;&lt;full-title&gt;Current Biology&lt;/full-title&gt;&lt;/periodical&gt;&lt;pages&gt;844-849&lt;/pages&gt;&lt;volume&gt;7&lt;/volume&gt;&lt;dates&gt;&lt;year&gt;1997&lt;/year&gt;&lt;/dates&gt;&lt;label&gt;Brown1997Colorappearancedepends&lt;/label&gt;&lt;urls&gt;&lt;related-urls&gt;&lt;url&gt;https://www.cell.com/current-biology/pdf/S0960-9822(06)00372-1.pdf&lt;/url&gt;&lt;/related-urls&gt;&lt;/urls&gt;&lt;/record&gt;&lt;/Cite&gt;&lt;/EndNote&gt;</w:instrText>
+        <w:instrText xml:space="preserve"> ADDIN EN.CITE &lt;EndNote&gt;&lt;Cite&gt;&lt;Author&gt;Lotto&lt;/Author&gt;&lt;Year&gt;1999&lt;/Year&gt;&lt;RecNum&gt;2507&lt;/RecNum&gt;&lt;DisplayText&gt;(Brown &amp;amp; MacLeod, 1997; Lotto &amp;amp; Purves, 1999)&lt;/DisplayText&gt;&lt;record&gt;&lt;rec-number&gt;2507&lt;/rec-number&gt;&lt;foreign-keys&gt;&lt;key app="EN" db-id="592dpt2f590x0mezte35f5fwef0rtp2xsfrz" timestamp="1617122046"&gt;2507&lt;/key&gt;&lt;/foreign-keys&gt;&lt;ref-type name="Journal Article"&gt;17&lt;/ref-type&gt;&lt;contributors&gt;&lt;authors&gt;&lt;author&gt;Lotto, R. B.&lt;/author&gt;&lt;author&gt;Purves, D.&lt;/author&gt;&lt;/authors&gt;&lt;/contributors&gt;&lt;titles&gt;&lt;title&gt;The effects of color on brightness&lt;/title&gt;&lt;secondary-title&gt;Nature Neuroscience&lt;/secondary-title&gt;&lt;short-title&gt;The effects of color on brightness&lt;/short-title&gt;&lt;/titles&gt;&lt;periodical&gt;&lt;full-title&gt;Nature neuroscience&lt;/full-title&gt;&lt;/periodical&gt;&lt;pages&gt;1010-1014&lt;/pages&gt;&lt;volume&gt;2&lt;/volume&gt;&lt;number&gt;11&lt;/number&gt;&lt;dates&gt;&lt;year&gt;1999&lt;/year&gt;&lt;/dates&gt;&lt;label&gt;Lotto1999effectsofcolor&lt;/label&gt;&lt;urls&gt;&lt;related-urls&gt;&lt;url&gt;https://www.nature.com/articles/nn1199_1010&lt;/url&gt;&lt;/related-urls&gt;&lt;/urls&gt;&lt;/record&gt;&lt;/Cite&gt;&lt;Cite&gt;&lt;Author&gt;Brown&lt;/Author&gt;&lt;Year&gt;1997&lt;/Year&gt;&lt;RecNum&gt;2508&lt;/RecNum&gt;&lt;record&gt;&lt;rec-number&gt;2508&lt;/rec-number&gt;&lt;foreign-keys&gt;&lt;key app="EN" db-id="592dpt2f590x0mezte35f5fwef0rtp2xsfrz" timestamp="1617122179"&gt;2508&lt;/key&gt;&lt;/foreign-keys&gt;&lt;ref-type name="Journal Article"&gt;17&lt;/ref-type&gt;&lt;contributors&gt;&lt;authors&gt;&lt;author&gt;Brown, R. O.&lt;/author&gt;&lt;author&gt;MacLeod, D. I. A.&lt;/author&gt;&lt;/authors&gt;&lt;/contributors&gt;&lt;titles&gt;&lt;title&gt;Color appearance depends on the variance of surround colors&lt;/title&gt;&lt;secondary-title&gt;Current Biology&lt;/secondary-title&gt;&lt;short-title&gt;Color appearance depends on the variance of surround colors&lt;/short-title&gt;&lt;/titles&gt;&lt;periodical&gt;&lt;full-title&gt;Current Biology&lt;/full-title&gt;&lt;/periodical&gt;&lt;pages&gt;844-849&lt;/pages&gt;&lt;volume&gt;7&lt;/volume&gt;&lt;dates&gt;&lt;year&gt;1997&lt;/year&gt;&lt;/dates&gt;&lt;label&gt;Brown1997Colorappearancedepends&lt;/label&gt;&lt;urls&gt;&lt;related-urls&gt;&lt;url&gt;https://www.cell.com/current-biology/pdf/S0960-9822(06)00372-1.pdf&lt;/url&gt;&lt;/related-urls&gt;&lt;/urls&gt;&lt;/record&gt;&lt;/Cite&gt;&lt;/EndNote&gt;</w:instrText>
       </w:r>
       <w:r>
         <w:rPr>
@@ -6769,23 +6720,24 @@
 cnRtZW50IG9mIFBzeWNob2xvZ3ksIFVuaXZlcnNpdHkgb2YgUGVubnN5bHZhbmlhLCBQaGlsYWRl
 bHBoaWEsIFBBLCBVU0EuPC9hdXRoLWFkZHJlc3M+PHRpdGxlcz48dGl0bGU+Q29tcHV0YXRpb25h
 bCBsdW1pbmFuY2UgY29uc3RhbmN5IGZyb20gbmF0dXJhbGlzdGljIGltYWdlczwvdGl0bGU+PHNl
-Y29uZGFyeS10aXRsZT5KIFZpczwvc2Vjb25kYXJ5LXRpdGxlPjwvdGl0bGVzPjxwZXJpb2RpY2Fs
-PjxmdWxsLXRpdGxlPkogVmlzPC9mdWxsLXRpdGxlPjwvcGVyaW9kaWNhbD48cGFnZXM+MTk8L3Bh
-Z2VzPjx2b2x1bWU+MTg8L3ZvbHVtZT48bnVtYmVyPjEzPC9udW1iZXI+PGVkaXRpb24+MjAxOC8x
-Mi8yOTwvZWRpdGlvbj48a2V5d29yZHM+PGtleXdvcmQ+Q29sb3IgUGVyY2VwdGlvbi8qcGh5c2lv
-bG9neTwva2V5d29yZD48a2V5d29yZD5GZW1hbGU8L2tleXdvcmQ+PGtleXdvcmQ+SHVtYW5zPC9r
-ZXl3b3JkPjxrZXl3b3JkPipMaWdodDwva2V5d29yZD48a2V5d29yZD4qTGlnaHRpbmc8L2tleXdv
-cmQ+PGtleXdvcmQ+TWFsZTwva2V5d29yZD48a2V5d29yZD5Nb2RlbHMsIFN0YXRpc3RpY2FsPC9r
-ZXl3b3JkPjxrZXl3b3JkPlBhdHRlcm4gUmVjb2duaXRpb24sIFZpc3VhbC8qcGh5c2lvbG9neTwv
-a2V5d29yZD48a2V5d29yZD5QaG90aWMgU3RpbXVsYXRpb248L2tleXdvcmQ+PGtleXdvcmQ+UmV0
-aW5hbCBDb25lIFBob3RvcmVjZXB0b3IgQ2VsbHMvKnBoeXNpb2xvZ3k8L2tleXdvcmQ+PC9rZXl3
-b3Jkcz48ZGF0ZXM+PHllYXI+MjAxODwveWVhcj48cHViLWRhdGVzPjxkYXRlPkRlYyAzPC9kYXRl
-PjwvcHViLWRhdGVzPjwvZGF0ZXM+PGlzYm4+MTUzNC03MzYyIChFbGVjdHJvbmljKSYjeEQ7MTUz
-NC03MzYyIChMaW5raW5nKTwvaXNibj48YWNjZXNzaW9uLW51bT4zMDU5MzA2MTwvYWNjZXNzaW9u
-LW51bT48dXJscz48cmVsYXRlZC11cmxzPjx1cmw+aHR0cHM6Ly93d3cubmNiaS5ubG0ubmloLmdv
-di9wdWJtZWQvMzA1OTMwNjE8L3VybD48L3JlbGF0ZWQtdXJscz48L3VybHM+PGN1c3RvbTI+UE1D
-NjMxNDExMTwvY3VzdG9tMj48ZWxlY3Ryb25pYy1yZXNvdXJjZS1udW0+MTAuMTE2Ny8xOC4xMy4x
-OTwvZWxlY3Ryb25pYy1yZXNvdXJjZS1udW0+PC9yZWNvcmQ+PC9DaXRlPjwvRW5kTm90ZT4A
+Y29uZGFyeS10aXRsZT5Kb3VybmFsIG9mIFZpc2lvbjwvc2Vjb25kYXJ5LXRpdGxlPjwvdGl0bGVz
+PjxwZXJpb2RpY2FsPjxmdWxsLXRpdGxlPkpvdXJuYWwgb2YgdmlzaW9uPC9mdWxsLXRpdGxlPjwv
+cGVyaW9kaWNhbD48cGFnZXM+MTk8L3BhZ2VzPjx2b2x1bWU+MTg8L3ZvbHVtZT48bnVtYmVyPjEz
+PC9udW1iZXI+PGVkaXRpb24+MjAxOC8xMi8yOTwvZWRpdGlvbj48a2V5d29yZHM+PGtleXdvcmQ+
+Q29sb3IgUGVyY2VwdGlvbi8qcGh5c2lvbG9neTwva2V5d29yZD48a2V5d29yZD5GZW1hbGU8L2tl
+eXdvcmQ+PGtleXdvcmQ+SHVtYW5zPC9rZXl3b3JkPjxrZXl3b3JkPipMaWdodDwva2V5d29yZD48
+a2V5d29yZD4qTGlnaHRpbmc8L2tleXdvcmQ+PGtleXdvcmQ+TWFsZTwva2V5d29yZD48a2V5d29y
+ZD5Nb2RlbHMsIFN0YXRpc3RpY2FsPC9rZXl3b3JkPjxrZXl3b3JkPlBhdHRlcm4gUmVjb2duaXRp
+b24sIFZpc3VhbC8qcGh5c2lvbG9neTwva2V5d29yZD48a2V5d29yZD5QaG90aWMgU3RpbXVsYXRp
+b248L2tleXdvcmQ+PGtleXdvcmQ+UmV0aW5hbCBDb25lIFBob3RvcmVjZXB0b3IgQ2VsbHMvKnBo
+eXNpb2xvZ3k8L2tleXdvcmQ+PC9rZXl3b3Jkcz48ZGF0ZXM+PHllYXI+MjAxODwveWVhcj48cHVi
+LWRhdGVzPjxkYXRlPkRlYyAzPC9kYXRlPjwvcHViLWRhdGVzPjwvZGF0ZXM+PGlzYm4+MTUzNC03
+MzYyIChFbGVjdHJvbmljKSYjeEQ7MTUzNC03MzYyIChMaW5raW5nKTwvaXNibj48YWNjZXNzaW9u
+LW51bT4zMDU5MzA2MTwvYWNjZXNzaW9uLW51bT48dXJscz48cmVsYXRlZC11cmxzPjx1cmw+aHR0
+cHM6Ly93d3cubmNiaS5ubG0ubmloLmdvdi9wdWJtZWQvMzA1OTMwNjE8L3VybD48L3JlbGF0ZWQt
+dXJscz48L3VybHM+PGN1c3RvbTI+UE1DNjMxNDExMTwvY3VzdG9tMj48ZWxlY3Ryb25pYy1yZXNv
+dXJjZS1udW0+MTAuMTE2Ny8xOC4xMy4xOTwvZWxlY3Ryb25pYy1yZXNvdXJjZS1udW0+PC9yZWNv
+cmQ+PC9DaXRlPjwvRW5kTm90ZT4A
 </w:fldData>
         </w:fldChar>
       </w:r>
@@ -6824,23 +6776,24 @@
 cnRtZW50IG9mIFBzeWNob2xvZ3ksIFVuaXZlcnNpdHkgb2YgUGVubnN5bHZhbmlhLCBQaGlsYWRl
 bHBoaWEsIFBBLCBVU0EuPC9hdXRoLWFkZHJlc3M+PHRpdGxlcz48dGl0bGU+Q29tcHV0YXRpb25h
 bCBsdW1pbmFuY2UgY29uc3RhbmN5IGZyb20gbmF0dXJhbGlzdGljIGltYWdlczwvdGl0bGU+PHNl
-Y29uZGFyeS10aXRsZT5KIFZpczwvc2Vjb25kYXJ5LXRpdGxlPjwvdGl0bGVzPjxwZXJpb2RpY2Fs
-PjxmdWxsLXRpdGxlPkogVmlzPC9mdWxsLXRpdGxlPjwvcGVyaW9kaWNhbD48cGFnZXM+MTk8L3Bh
-Z2VzPjx2b2x1bWU+MTg8L3ZvbHVtZT48bnVtYmVyPjEzPC9udW1iZXI+PGVkaXRpb24+MjAxOC8x
-Mi8yOTwvZWRpdGlvbj48a2V5d29yZHM+PGtleXdvcmQ+Q29sb3IgUGVyY2VwdGlvbi8qcGh5c2lv
-bG9neTwva2V5d29yZD48a2V5d29yZD5GZW1hbGU8L2tleXdvcmQ+PGtleXdvcmQ+SHVtYW5zPC9r
-ZXl3b3JkPjxrZXl3b3JkPipMaWdodDwva2V5d29yZD48a2V5d29yZD4qTGlnaHRpbmc8L2tleXdv
-cmQ+PGtleXdvcmQ+TWFsZTwva2V5d29yZD48a2V5d29yZD5Nb2RlbHMsIFN0YXRpc3RpY2FsPC9r
-ZXl3b3JkPjxrZXl3b3JkPlBhdHRlcm4gUmVjb2duaXRpb24sIFZpc3VhbC8qcGh5c2lvbG9neTwv
-a2V5d29yZD48a2V5d29yZD5QaG90aWMgU3RpbXVsYXRpb248L2tleXdvcmQ+PGtleXdvcmQ+UmV0
-aW5hbCBDb25lIFBob3RvcmVjZXB0b3IgQ2VsbHMvKnBoeXNpb2xvZ3k8L2tleXdvcmQ+PC9rZXl3
-b3Jkcz48ZGF0ZXM+PHllYXI+MjAxODwveWVhcj48cHViLWRhdGVzPjxkYXRlPkRlYyAzPC9kYXRl
-PjwvcHViLWRhdGVzPjwvZGF0ZXM+PGlzYm4+MTUzNC03MzYyIChFbGVjdHJvbmljKSYjeEQ7MTUz
-NC03MzYyIChMaW5raW5nKTwvaXNibj48YWNjZXNzaW9uLW51bT4zMDU5MzA2MTwvYWNjZXNzaW9u
-LW51bT48dXJscz48cmVsYXRlZC11cmxzPjx1cmw+aHR0cHM6Ly93d3cubmNiaS5ubG0ubmloLmdv
-di9wdWJtZWQvMzA1OTMwNjE8L3VybD48L3JlbGF0ZWQtdXJscz48L3VybHM+PGN1c3RvbTI+UE1D
-NjMxNDExMTwvY3VzdG9tMj48ZWxlY3Ryb25pYy1yZXNvdXJjZS1udW0+MTAuMTE2Ny8xOC4xMy4x
-OTwvZWxlY3Ryb25pYy1yZXNvdXJjZS1udW0+PC9yZWNvcmQ+PC9DaXRlPjwvRW5kTm90ZT4A
+Y29uZGFyeS10aXRsZT5Kb3VybmFsIG9mIFZpc2lvbjwvc2Vjb25kYXJ5LXRpdGxlPjwvdGl0bGVz
+PjxwZXJpb2RpY2FsPjxmdWxsLXRpdGxlPkpvdXJuYWwgb2YgdmlzaW9uPC9mdWxsLXRpdGxlPjwv
+cGVyaW9kaWNhbD48cGFnZXM+MTk8L3BhZ2VzPjx2b2x1bWU+MTg8L3ZvbHVtZT48bnVtYmVyPjEz
+PC9udW1iZXI+PGVkaXRpb24+MjAxOC8xMi8yOTwvZWRpdGlvbj48a2V5d29yZHM+PGtleXdvcmQ+
+Q29sb3IgUGVyY2VwdGlvbi8qcGh5c2lvbG9neTwva2V5d29yZD48a2V5d29yZD5GZW1hbGU8L2tl
+eXdvcmQ+PGtleXdvcmQ+SHVtYW5zPC9rZXl3b3JkPjxrZXl3b3JkPipMaWdodDwva2V5d29yZD48
+a2V5d29yZD4qTGlnaHRpbmc8L2tleXdvcmQ+PGtleXdvcmQ+TWFsZTwva2V5d29yZD48a2V5d29y
+ZD5Nb2RlbHMsIFN0YXRpc3RpY2FsPC9rZXl3b3JkPjxrZXl3b3JkPlBhdHRlcm4gUmVjb2duaXRp
+b24sIFZpc3VhbC8qcGh5c2lvbG9neTwva2V5d29yZD48a2V5d29yZD5QaG90aWMgU3RpbXVsYXRp
+b248L2tleXdvcmQ+PGtleXdvcmQ+UmV0aW5hbCBDb25lIFBob3RvcmVjZXB0b3IgQ2VsbHMvKnBo
+eXNpb2xvZ3k8L2tleXdvcmQ+PC9rZXl3b3Jkcz48ZGF0ZXM+PHllYXI+MjAxODwveWVhcj48cHVi
+LWRhdGVzPjxkYXRlPkRlYyAzPC9kYXRlPjwvcHViLWRhdGVzPjwvZGF0ZXM+PGlzYm4+MTUzNC03
+MzYyIChFbGVjdHJvbmljKSYjeEQ7MTUzNC03MzYyIChMaW5raW5nKTwvaXNibj48YWNjZXNzaW9u
+LW51bT4zMDU5MzA2MTwvYWNjZXNzaW9uLW51bT48dXJscz48cmVsYXRlZC11cmxzPjx1cmw+aHR0
+cHM6Ly93d3cubmNiaS5ubG0ubmloLmdvdi9wdWJtZWQvMzA1OTMwNjE8L3VybD48L3JlbGF0ZWQt
+dXJscz48L3VybHM+PGN1c3RvbTI+UE1DNjMxNDExMTwvY3VzdG9tMj48ZWxlY3Ryb25pYy1yZXNv
+dXJjZS1udW0+MTAuMTE2Ny8xOC4xMy4xOTwvZWxlY3Ryb25pYy1yZXNvdXJjZS1udW0+PC9yZWNv
+cmQ+PC9DaXRlPjwvRW5kTm90ZT4A
 </w:fldData>
         </w:fldChar>
       </w:r>
@@ -6866,13 +6819,6 @@
           <w:szCs w:val="22"/>
         </w:rPr>
         <w:fldChar w:fldCharType="end"/>
-      </w:r>
-      <w:r>
-        <w:rPr>
-          <w:rFonts w:ascii="Times New Roman" w:hAnsi="Times New Roman"/>
-          <w:sz w:val="22"/>
-          <w:szCs w:val="22"/>
-        </w:rPr>
       </w:r>
       <w:r>
         <w:rPr>
@@ -10356,21 +10302,21 @@
 aXRsZT5BIGNvbXB1dGF0aW9uYWwtb2JzZXJ2ZXIgbW9kZWwgb2Ygc3BhdGlhbCBjb250cmFzdCBz
 ZW5zaXRpdml0eTogRWZmZWN0cyBvZiB3YXZlLWZyb250LWJhc2VkIG9wdGljcywgY29uZS1tb3Nh
 aWMgc3RydWN0dXJlLCBhbmQgaW5mZXJlbmNlIGVuZ2luZTwvdGl0bGU+PHNlY29uZGFyeS10aXRs
-ZT5KIFZpczwvc2Vjb25kYXJ5LXRpdGxlPjwvdGl0bGVzPjxwZXJpb2RpY2FsPjxmdWxsLXRpdGxl
-PkogVmlzPC9mdWxsLXRpdGxlPjwvcGVyaW9kaWNhbD48cGFnZXM+ODwvcGFnZXM+PHZvbHVtZT4x
-OTwvdm9sdW1lPjxudW1iZXI+NDwvbnVtYmVyPjxlZGl0aW9uPjIwMTkvMDQvMDQ8L2VkaXRpb24+
-PGtleXdvcmRzPjxrZXl3b3JkPipDb21wdXRlciBTaW11bGF0aW9uPC9rZXl3b3JkPjxrZXl3b3Jk
-PkNvbnRyYXN0IFNlbnNpdGl2aXR5LypwaHlzaW9sb2d5PC9rZXl3b3JkPjxrZXl3b3JkPkh1bWFu
-czwva2V5d29yZD48a2V5d29yZD5Qc3ljaG9waHlzaWNzPC9rZXl3b3JkPjxrZXl3b3JkPlJldGlu
-YWwgQ29uZSBQaG90b3JlY2VwdG9yIENlbGxzLypjeXRvbG9neS9waHlzaW9sb2d5PC9rZXl3b3Jk
-PjxrZXl3b3JkPlZpc3VhbCBQYXRod2F5cy9waHlzaW9sb2d5PC9rZXl3b3JkPjwva2V5d29yZHM+
-PGRhdGVzPjx5ZWFyPjIwMTk8L3llYXI+PHB1Yi1kYXRlcz48ZGF0ZT5BcHIgMTwvZGF0ZT48L3B1
-Yi1kYXRlcz48L2RhdGVzPjxpc2JuPjE1MzQtNzM2MiAoRWxlY3Ryb25pYykmI3hEOzE1MzQtNzM2
-MiAoTGlua2luZyk8L2lzYm4+PGFjY2Vzc2lvbi1udW0+MzA5NDM1MzA8L2FjY2Vzc2lvbi1udW0+
-PHVybHM+PHJlbGF0ZWQtdXJscz48dXJsPmh0dHBzOi8vd3d3Lm5jYmkubmxtLm5paC5nb3YvcHVi
-bWVkLzMwOTQzNTMwPC91cmw+PC9yZWxhdGVkLXVybHM+PC91cmxzPjxlbGVjdHJvbmljLXJlc291
-cmNlLW51bT4xMC4xMTY3LzE5LjQuODwvZWxlY3Ryb25pYy1yZXNvdXJjZS1udW0+PC9yZWNvcmQ+
-PC9DaXRlPjwvRW5kTm90ZT5=
+ZT5Kb3VybmFsIG9mIFZpc2lvbjwvc2Vjb25kYXJ5LXRpdGxlPjwvdGl0bGVzPjxwZXJpb2RpY2Fs
+PjxmdWxsLXRpdGxlPkpvdXJuYWwgb2YgdmlzaW9uPC9mdWxsLXRpdGxlPjwvcGVyaW9kaWNhbD48
+cGFnZXM+ODwvcGFnZXM+PHZvbHVtZT4xOTwvdm9sdW1lPjxudW1iZXI+NDwvbnVtYmVyPjxlZGl0
+aW9uPjIwMTkvMDQvMDQ8L2VkaXRpb24+PGtleXdvcmRzPjxrZXl3b3JkPipDb21wdXRlciBTaW11
+bGF0aW9uPC9rZXl3b3JkPjxrZXl3b3JkPkNvbnRyYXN0IFNlbnNpdGl2aXR5LypwaHlzaW9sb2d5
+PC9rZXl3b3JkPjxrZXl3b3JkPkh1bWFuczwva2V5d29yZD48a2V5d29yZD5Qc3ljaG9waHlzaWNz
+PC9rZXl3b3JkPjxrZXl3b3JkPlJldGluYWwgQ29uZSBQaG90b3JlY2VwdG9yIENlbGxzLypjeXRv
+bG9neS9waHlzaW9sb2d5PC9rZXl3b3JkPjxrZXl3b3JkPlZpc3VhbCBQYXRod2F5cy9waHlzaW9s
+b2d5PC9rZXl3b3JkPjwva2V5d29yZHM+PGRhdGVzPjx5ZWFyPjIwMTk8L3llYXI+PHB1Yi1kYXRl
+cz48ZGF0ZT5BcHIgMTwvZGF0ZT48L3B1Yi1kYXRlcz48L2RhdGVzPjxpc2JuPjE1MzQtNzM2MiAo
+RWxlY3Ryb25pYykmI3hEOzE1MzQtNzM2MiAoTGlua2luZyk8L2lzYm4+PGFjY2Vzc2lvbi1udW0+
+MzA5NDM1MzA8L2FjY2Vzc2lvbi1udW0+PHVybHM+PHJlbGF0ZWQtdXJscz48dXJsPmh0dHBzOi8v
+d3d3Lm5jYmkubmxtLm5paC5nb3YvcHVibWVkLzMwOTQzNTMwPC91cmw+PC9yZWxhdGVkLXVybHM+
+PC91cmxzPjxlbGVjdHJvbmljLXJlc291cmNlLW51bT4xMC4xMTY3LzE5LjQuODwvZWxlY3Ryb25p
+Yy1yZXNvdXJjZS1udW0+PC9yZWNvcmQ+PC9DaXRlPjwvRW5kTm90ZT5=
 </w:fldData>
         </w:fldChar>
       </w:r>
@@ -10422,21 +10368,21 @@
 aXRsZT5BIGNvbXB1dGF0aW9uYWwtb2JzZXJ2ZXIgbW9kZWwgb2Ygc3BhdGlhbCBjb250cmFzdCBz
 ZW5zaXRpdml0eTogRWZmZWN0cyBvZiB3YXZlLWZyb250LWJhc2VkIG9wdGljcywgY29uZS1tb3Nh
 aWMgc3RydWN0dXJlLCBhbmQgaW5mZXJlbmNlIGVuZ2luZTwvdGl0bGU+PHNlY29uZGFyeS10aXRs
-ZT5KIFZpczwvc2Vjb25kYXJ5LXRpdGxlPjwvdGl0bGVzPjxwZXJpb2RpY2FsPjxmdWxsLXRpdGxl
-PkogVmlzPC9mdWxsLXRpdGxlPjwvcGVyaW9kaWNhbD48cGFnZXM+ODwvcGFnZXM+PHZvbHVtZT4x
-OTwvdm9sdW1lPjxudW1iZXI+NDwvbnVtYmVyPjxlZGl0aW9uPjIwMTkvMDQvMDQ8L2VkaXRpb24+
-PGtleXdvcmRzPjxrZXl3b3JkPipDb21wdXRlciBTaW11bGF0aW9uPC9rZXl3b3JkPjxrZXl3b3Jk
-PkNvbnRyYXN0IFNlbnNpdGl2aXR5LypwaHlzaW9sb2d5PC9rZXl3b3JkPjxrZXl3b3JkPkh1bWFu
-czwva2V5d29yZD48a2V5d29yZD5Qc3ljaG9waHlzaWNzPC9rZXl3b3JkPjxrZXl3b3JkPlJldGlu
-YWwgQ29uZSBQaG90b3JlY2VwdG9yIENlbGxzLypjeXRvbG9neS9waHlzaW9sb2d5PC9rZXl3b3Jk
-PjxrZXl3b3JkPlZpc3VhbCBQYXRod2F5cy9waHlzaW9sb2d5PC9rZXl3b3JkPjwva2V5d29yZHM+
-PGRhdGVzPjx5ZWFyPjIwMTk8L3llYXI+PHB1Yi1kYXRlcz48ZGF0ZT5BcHIgMTwvZGF0ZT48L3B1
-Yi1kYXRlcz48L2RhdGVzPjxpc2JuPjE1MzQtNzM2MiAoRWxlY3Ryb25pYykmI3hEOzE1MzQtNzM2
-MiAoTGlua2luZyk8L2lzYm4+PGFjY2Vzc2lvbi1udW0+MzA5NDM1MzA8L2FjY2Vzc2lvbi1udW0+
-PHVybHM+PHJlbGF0ZWQtdXJscz48dXJsPmh0dHBzOi8vd3d3Lm5jYmkubmxtLm5paC5nb3YvcHVi
-bWVkLzMwOTQzNTMwPC91cmw+PC9yZWxhdGVkLXVybHM+PC91cmxzPjxlbGVjdHJvbmljLXJlc291
-cmNlLW51bT4xMC4xMTY3LzE5LjQuODwvZWxlY3Ryb25pYy1yZXNvdXJjZS1udW0+PC9yZWNvcmQ+
-PC9DaXRlPjwvRW5kTm90ZT5=
+ZT5Kb3VybmFsIG9mIFZpc2lvbjwvc2Vjb25kYXJ5LXRpdGxlPjwvdGl0bGVzPjxwZXJpb2RpY2Fs
+PjxmdWxsLXRpdGxlPkpvdXJuYWwgb2YgdmlzaW9uPC9mdWxsLXRpdGxlPjwvcGVyaW9kaWNhbD48
+cGFnZXM+ODwvcGFnZXM+PHZvbHVtZT4xOTwvdm9sdW1lPjxudW1iZXI+NDwvbnVtYmVyPjxlZGl0
+aW9uPjIwMTkvMDQvMDQ8L2VkaXRpb24+PGtleXdvcmRzPjxrZXl3b3JkPipDb21wdXRlciBTaW11
+bGF0aW9uPC9rZXl3b3JkPjxrZXl3b3JkPkNvbnRyYXN0IFNlbnNpdGl2aXR5LypwaHlzaW9sb2d5
+PC9rZXl3b3JkPjxrZXl3b3JkPkh1bWFuczwva2V5d29yZD48a2V5d29yZD5Qc3ljaG9waHlzaWNz
+PC9rZXl3b3JkPjxrZXl3b3JkPlJldGluYWwgQ29uZSBQaG90b3JlY2VwdG9yIENlbGxzLypjeXRv
+bG9neS9waHlzaW9sb2d5PC9rZXl3b3JkPjxrZXl3b3JkPlZpc3VhbCBQYXRod2F5cy9waHlzaW9s
+b2d5PC9rZXl3b3JkPjwva2V5d29yZHM+PGRhdGVzPjx5ZWFyPjIwMTk8L3llYXI+PHB1Yi1kYXRl
+cz48ZGF0ZT5BcHIgMTwvZGF0ZT48L3B1Yi1kYXRlcz48L2RhdGVzPjxpc2JuPjE1MzQtNzM2MiAo
+RWxlY3Ryb25pYykmI3hEOzE1MzQtNzM2MiAoTGlua2luZyk8L2lzYm4+PGFjY2Vzc2lvbi1udW0+
+MzA5NDM1MzA8L2FjY2Vzc2lvbi1udW0+PHVybHM+PHJlbGF0ZWQtdXJscz48dXJsPmh0dHBzOi8v
+d3d3Lm5jYmkubmxtLm5paC5nb3YvcHVibWVkLzMwOTQzNTMwPC91cmw+PC9yZWxhdGVkLXVybHM+
+PC91cmxzPjxlbGVjdHJvbmljLXJlc291cmNlLW51bT4xMC4xMTY3LzE5LjQuODwvZWxlY3Ryb25p
+Yy1yZXNvdXJjZS1udW0+PC9yZWNvcmQ+PC9DaXRlPjwvRW5kTm90ZT5=
 </w:fldData>
         </w:fldChar>
       </w:r>
@@ -10462,13 +10408,6 @@
           <w:szCs w:val="22"/>
         </w:rPr>
         <w:fldChar w:fldCharType="end"/>
-      </w:r>
-      <w:r>
-        <w:rPr>
-          <w:rFonts w:ascii="Times New Roman" w:hAnsi="Times New Roman"/>
-          <w:sz w:val="22"/>
-          <w:szCs w:val="22"/>
-        </w:rPr>
       </w:r>
       <w:r>
         <w:rPr>
@@ -11477,46 +11416,46 @@
 Z2UsIEcuIEUuPC9hdXRob3I+PGF1dGhvcj5LZXJzdGVuLCBELjwvYXV0aG9yPjxhdXRob3I+QnVy
 Z2VzcywgQS4gRS48L2F1dGhvcj48L2F1dGhvcnM+PC9jb250cmlidXRvcnM+PHRpdGxlcz48dGl0
 bGU+Q29udHJhc3QgZGlzY3JpbWluYXRpb24gaW4gbm9pc2U8L3RpdGxlPjxzZWNvbmRhcnktdGl0
-bGU+Sm91cm5hbCBvZiB0aGUgT3B0aWNhbCBTb2NpZXR5IEE8L3NlY29uZGFyeS10aXRsZT48L3Rp
-dGxlcz48cGVyaW9kaWNhbD48ZnVsbC10aXRsZT5Kb3VybmFsIG9mIHRoZSBPcHRpY2FsIFNvY2ll
-dHkgQTwvZnVsbC10aXRsZT48L3BlcmlvZGljYWw+PHBhZ2VzPjM5MS00MDQ8L3BhZ2VzPjx2b2x1
-bWU+NDwvdm9sdW1lPjxudW1iZXI+MjwvbnVtYmVyPjxkYXRlcz48eWVhcj4xOTg3PC95ZWFyPjwv
-ZGF0ZXM+PHVybHM+PC91cmxzPjwvcmVjb3JkPjwvQ2l0ZT48Q2l0ZT48QXV0aG9yPlBlbGxpPC9B
-dXRob3I+PFllYXI+MTk5MDwvWWVhcj48UmVjTnVtPjI1MjA8L1JlY051bT48cmVjb3JkPjxyZWMt
-bnVtYmVyPjI1MjA8L3JlYy1udW1iZXI+PGZvcmVpZ24ta2V5cz48a2V5IGFwcD0iRU4iIGRiLWlk
-PSI1OTJkcHQyZjU5MHgwbWV6dGUzNWY1ZndlZjBydHAyeHNmcnoiIHRpbWVzdGFtcD0iMTYxNzc5
-OTI4NSI+MjUyMDwva2V5PjwvZm9yZWlnbi1rZXlzPjxyZWYtdHlwZSBuYW1lPSJCb29rIFNlY3Rp
-b24iPjU8L3JlZi10eXBlPjxjb250cmlidXRvcnM+PGF1dGhvcnM+PGF1dGhvcj5QZWxsaSwgRC4g
-Ry48L2F1dGhvcj48L2F1dGhvcnM+PHNlY29uZGFyeS1hdXRob3JzPjxhdXRob3I+Qmxha2Vtb3Jl
-LCBDLjwvYXV0aG9yPjwvc2Vjb25kYXJ5LWF1dGhvcnM+PC9jb250cmlidXRvcnM+PHRpdGxlcz48
-dGl0bGU+VGhlIHF1YW50dW0gZWZmaWNpZW5jeSBvZiB2aXNpb248L3RpdGxlPjxzZWNvbmRhcnkt
-dGl0bGU+VmlzaW9uOiBDb2RpbmcgYW5kIEVmZmljaWVuY3k8L3NlY29uZGFyeS10aXRsZT48L3Rp
-dGxlcz48cGFnZXM+My0yNDwvcGFnZXM+PGRhdGVzPjx5ZWFyPjE5OTA8L3llYXI+PC9kYXRlcz48
-dXJscz48L3VybHM+PC9yZWNvcmQ+PC9DaXRlPjxDaXRlPjxBdXRob3I+UGVsbGk8L0F1dGhvcj48
-WWVhcj4xOTk5PC9ZZWFyPjxSZWNOdW0+MjUxMDwvUmVjTnVtPjxJRFRleHQ+MTAwNjkwNTE8L0lE
-VGV4dD48cmVjb3JkPjxyZWMtbnVtYmVyPjI1MTA8L3JlYy1udW1iZXI+PGZvcmVpZ24ta2V5cz48
-a2V5IGFwcD0iRU4iIGRiLWlkPSI1OTJkcHQyZjU5MHgwbWV6dGUzNWY1ZndlZjBydHAyeHNmcnoi
-IHRpbWVzdGFtcD0iMTYxNzEyMjUxMCI+MjUxMDwva2V5PjwvZm9yZWlnbi1rZXlzPjxyZWYtdHlw
-ZSBuYW1lPSJKb3VybmFsIEFydGljbGUiPjE3PC9yZWYtdHlwZT48Y29udHJpYnV0b3JzPjxhdXRo
-b3JzPjxhdXRob3I+UGVsbGksIEQuIEcuPC9hdXRob3I+PGF1dGhvcj5GYXJlbGwsIEIuPC9hdXRo
-b3I+PC9hdXRob3JzPjwvY29udHJpYnV0b3JzPjxhdXRoLWFkZHJlc3M+TmV3IFlvcmsgVW5pdmVy
-c2l0eSwgTmV3IFlvcmsgMTAwMDMsIFVTQS4gZGVuaXNAcHN5Y2gubnl1LmVkdTwvYXV0aC1hZGRy
-ZXNzPjx0aXRsZXM+PHRpdGxlPldoeSB1c2Ugbm9pc2U/PC90aXRsZT48c2Vjb25kYXJ5LXRpdGxl
-PkpvdXJuYWwgb2YgdGhlIE9wdGljYWwgU29jaWV0eSBvZiBBbWVyaWNhIEE8L3NlY29uZGFyeS10
-aXRsZT48YWx0LXRpdGxlPkpvdXJuYWwgb2YgdGhlIE9wdGljYWwgU29jaWV0eSBvZiBBbWVyaWNh
-LiBBLCBPcHRpY3MsIGltYWdlIHNjaWVuY2UsIGFuZCB2aXNpb248L2FsdC10aXRsZT48L3RpdGxl
-cz48cGVyaW9kaWNhbD48ZnVsbC10aXRsZT5Kb3VybmFsIG9mIHRoZSBPcHRpY2FsIFNvY2lldHkg
-b2YgQW1lcmljYSBBPC9mdWxsLXRpdGxlPjwvcGVyaW9kaWNhbD48cGFnZXM+NjQ3LTUzPC9wYWdl
-cz48dm9sdW1lPjE2PC92b2x1bWU+PG51bWJlcj4zPC9udW1iZXI+PGtleXdvcmRzPjxrZXl3b3Jk
-PipBcnRpZmFjdHM8L2tleXdvcmQ+PGtleXdvcmQ+SHVtYW5zPC9rZXl3b3JkPjxrZXl3b3JkPipN
-b2RlbHMsIEJpb2xvZ2ljYWw8L2tleXdvcmQ+PGtleXdvcmQ+U2Vuc29yeSBUaHJlc2hvbGRzL3Bo
-eXNpb2xvZ3k8L2tleXdvcmQ+PGtleXdvcmQ+VmlzaW9uLCBPY3VsYXIvKnBoeXNpb2xvZ3k8L2tl
-eXdvcmQ+PC9rZXl3b3Jkcz48ZGF0ZXM+PHllYXI+MTk5OTwveWVhcj48cHViLWRhdGVzPjxkYXRl
-Pk1hcjwvZGF0ZT48L3B1Yi1kYXRlcz48L2RhdGVzPjxpc2JuPjEwODQtNzUyOSAoUHJpbnQpJiN4
-RDsxMDg0LTc1MjkgKExpbmtpbmcpPC9pc2JuPjxhY2Nlc3Npb24tbnVtPjEwMDY5MDUxPC9hY2Nl
-c3Npb24tbnVtPjx1cmxzPjxyZWxhdGVkLXVybHM+PHVybD5odHRwOi8vd3d3Lm5jYmkubmxtLm5p
-aC5nb3YvcHVibWVkLzEwMDY5MDUxPC91cmw+PC9yZWxhdGVkLXVybHM+PC91cmxzPjwvcmVjb3Jk
-PjwvQ2l0ZT48L0VuZE5vdGU+AG==
+bGU+Sm91cm5hbCBvZiB0aGUgT3B0aWNhbCBTb2NpZXR5IG9mIEFtZXJpY2EgQTwvc2Vjb25kYXJ5
+LXRpdGxlPjwvdGl0bGVzPjxwZXJpb2RpY2FsPjxmdWxsLXRpdGxlPkpvdXJuYWwgb2YgdGhlIE9w
+dGljYWwgU29jaWV0eSBvZiBBbWVyaWNhIEE8L2Z1bGwtdGl0bGU+PC9wZXJpb2RpY2FsPjxwYWdl
+cz4zOTEtNDA0PC9wYWdlcz48dm9sdW1lPjQ8L3ZvbHVtZT48bnVtYmVyPjI8L251bWJlcj48ZGF0
+ZXM+PHllYXI+MTk4NzwveWVhcj48L2RhdGVzPjx1cmxzPjwvdXJscz48L3JlY29yZD48L0NpdGU+
+PENpdGU+PEF1dGhvcj5QZWxsaTwvQXV0aG9yPjxZZWFyPjE5OTA8L1llYXI+PFJlY051bT4yNTIw
+PC9SZWNOdW0+PHJlY29yZD48cmVjLW51bWJlcj4yNTIwPC9yZWMtbnVtYmVyPjxmb3JlaWduLWtl
+eXM+PGtleSBhcHA9IkVOIiBkYi1pZD0iNTkyZHB0MmY1OTB4MG1lenRlMzVmNWZ3ZWYwcnRwMnhz
+ZnJ6IiB0aW1lc3RhbXA9IjE2MTc3OTkyODUiPjI1MjA8L2tleT48L2ZvcmVpZ24ta2V5cz48cmVm
+LXR5cGUgbmFtZT0iQm9vayBTZWN0aW9uIj41PC9yZWYtdHlwZT48Y29udHJpYnV0b3JzPjxhdXRo
+b3JzPjxhdXRob3I+UGVsbGksIEQuIEcuPC9hdXRob3I+PC9hdXRob3JzPjxzZWNvbmRhcnktYXV0
+aG9ycz48YXV0aG9yPkJsYWtlbW9yZSwgQy48L2F1dGhvcj48L3NlY29uZGFyeS1hdXRob3JzPjwv
+Y29udHJpYnV0b3JzPjx0aXRsZXM+PHRpdGxlPlRoZSBxdWFudHVtIGVmZmljaWVuY3kgb2Ygdmlz
+aW9uPC90aXRsZT48c2Vjb25kYXJ5LXRpdGxlPlZpc2lvbjogQ29kaW5nIGFuZCBFZmZpY2llbmN5
+PC9zZWNvbmRhcnktdGl0bGU+PC90aXRsZXM+PHBhZ2VzPjMtMjQ8L3BhZ2VzPjxkYXRlcz48eWVh
+cj4xOTkwPC95ZWFyPjwvZGF0ZXM+PHVybHM+PC91cmxzPjwvcmVjb3JkPjwvQ2l0ZT48Q2l0ZT48
+QXV0aG9yPlBlbGxpPC9BdXRob3I+PFllYXI+MTk5OTwvWWVhcj48UmVjTnVtPjI1MTA8L1JlY051
+bT48SURUZXh0PjEwMDY5MDUxPC9JRFRleHQ+PHJlY29yZD48cmVjLW51bWJlcj4yNTEwPC9yZWMt
+bnVtYmVyPjxmb3JlaWduLWtleXM+PGtleSBhcHA9IkVOIiBkYi1pZD0iNTkyZHB0MmY1OTB4MG1l
+enRlMzVmNWZ3ZWYwcnRwMnhzZnJ6IiB0aW1lc3RhbXA9IjE2MTcxMjI1MTAiPjI1MTA8L2tleT48
+L2ZvcmVpZ24ta2V5cz48cmVmLXR5cGUgbmFtZT0iSm91cm5hbCBBcnRpY2xlIj4xNzwvcmVmLXR5
+cGU+PGNvbnRyaWJ1dG9ycz48YXV0aG9ycz48YXV0aG9yPlBlbGxpLCBELiBHLjwvYXV0aG9yPjxh
+dXRob3I+RmFyZWxsLCBCLjwvYXV0aG9yPjwvYXV0aG9ycz48L2NvbnRyaWJ1dG9ycz48YXV0aC1h
+ZGRyZXNzPk5ldyBZb3JrIFVuaXZlcnNpdHksIE5ldyBZb3JrIDEwMDAzLCBVU0EuIGRlbmlzQHBz
+eWNoLm55dS5lZHU8L2F1dGgtYWRkcmVzcz48dGl0bGVzPjx0aXRsZT5XaHkgdXNlIG5vaXNlPzwv
+dGl0bGU+PHNlY29uZGFyeS10aXRsZT5Kb3VybmFsIG9mIHRoZSBPcHRpY2FsIFNvY2lldHkgb2Yg
+QW1lcmljYSBBPC9zZWNvbmRhcnktdGl0bGU+PGFsdC10aXRsZT5Kb3VybmFsIG9mIHRoZSBPcHRp
+Y2FsIFNvY2lldHkgb2YgQW1lcmljYS4gQSwgT3B0aWNzLCBpbWFnZSBzY2llbmNlLCBhbmQgdmlz
+aW9uPC9hbHQtdGl0bGU+PC90aXRsZXM+PHBlcmlvZGljYWw+PGZ1bGwtdGl0bGU+Sm91cm5hbCBv
+ZiB0aGUgT3B0aWNhbCBTb2NpZXR5IG9mIEFtZXJpY2EgQTwvZnVsbC10aXRsZT48L3BlcmlvZGlj
+YWw+PHBhZ2VzPjY0Ny01MzwvcGFnZXM+PHZvbHVtZT4xNjwvdm9sdW1lPjxudW1iZXI+MzwvbnVt
+YmVyPjxrZXl3b3Jkcz48a2V5d29yZD4qQXJ0aWZhY3RzPC9rZXl3b3JkPjxrZXl3b3JkPkh1bWFu
+czwva2V5d29yZD48a2V5d29yZD4qTW9kZWxzLCBCaW9sb2dpY2FsPC9rZXl3b3JkPjxrZXl3b3Jk
+PlNlbnNvcnkgVGhyZXNob2xkcy9waHlzaW9sb2d5PC9rZXl3b3JkPjxrZXl3b3JkPlZpc2lvbiwg
+T2N1bGFyLypwaHlzaW9sb2d5PC9rZXl3b3JkPjwva2V5d29yZHM+PGRhdGVzPjx5ZWFyPjE5OTk8
+L3llYXI+PHB1Yi1kYXRlcz48ZGF0ZT5NYXI8L2RhdGU+PC9wdWItZGF0ZXM+PC9kYXRlcz48aXNi
+bj4xMDg0LTc1MjkgKFByaW50KSYjeEQ7MTA4NC03NTI5IChMaW5raW5nKTwvaXNibj48YWNjZXNz
+aW9uLW51bT4xMDA2OTA1MTwvYWNjZXNzaW9uLW51bT48dXJscz48cmVsYXRlZC11cmxzPjx1cmw+
+aHR0cDovL3d3dy5uY2JpLm5sbS5uaWguZ292L3B1Ym1lZC8xMDA2OTA1MTwvdXJsPjwvcmVsYXRl
+ZC11cmxzPjwvdXJscz48L3JlY29yZD48L0NpdGU+PC9FbmROb3RlPgB=
 </w:fldData>
         </w:fldChar>
       </w:r>
@@ -11543,46 +11482,46 @@
 Z2UsIEcuIEUuPC9hdXRob3I+PGF1dGhvcj5LZXJzdGVuLCBELjwvYXV0aG9yPjxhdXRob3I+QnVy
 Z2VzcywgQS4gRS48L2F1dGhvcj48L2F1dGhvcnM+PC9jb250cmlidXRvcnM+PHRpdGxlcz48dGl0
 bGU+Q29udHJhc3QgZGlzY3JpbWluYXRpb24gaW4gbm9pc2U8L3RpdGxlPjxzZWNvbmRhcnktdGl0
-bGU+Sm91cm5hbCBvZiB0aGUgT3B0aWNhbCBTb2NpZXR5IEE8L3NlY29uZGFyeS10aXRsZT48L3Rp
-dGxlcz48cGVyaW9kaWNhbD48ZnVsbC10aXRsZT5Kb3VybmFsIG9mIHRoZSBPcHRpY2FsIFNvY2ll
-dHkgQTwvZnVsbC10aXRsZT48L3BlcmlvZGljYWw+PHBhZ2VzPjM5MS00MDQ8L3BhZ2VzPjx2b2x1
-bWU+NDwvdm9sdW1lPjxudW1iZXI+MjwvbnVtYmVyPjxkYXRlcz48eWVhcj4xOTg3PC95ZWFyPjwv
-ZGF0ZXM+PHVybHM+PC91cmxzPjwvcmVjb3JkPjwvQ2l0ZT48Q2l0ZT48QXV0aG9yPlBlbGxpPC9B
-dXRob3I+PFllYXI+MTk5MDwvWWVhcj48UmVjTnVtPjI1MjA8L1JlY051bT48cmVjb3JkPjxyZWMt
-bnVtYmVyPjI1MjA8L3JlYy1udW1iZXI+PGZvcmVpZ24ta2V5cz48a2V5IGFwcD0iRU4iIGRiLWlk
-PSI1OTJkcHQyZjU5MHgwbWV6dGUzNWY1ZndlZjBydHAyeHNmcnoiIHRpbWVzdGFtcD0iMTYxNzc5
-OTI4NSI+MjUyMDwva2V5PjwvZm9yZWlnbi1rZXlzPjxyZWYtdHlwZSBuYW1lPSJCb29rIFNlY3Rp
-b24iPjU8L3JlZi10eXBlPjxjb250cmlidXRvcnM+PGF1dGhvcnM+PGF1dGhvcj5QZWxsaSwgRC4g
-Ry48L2F1dGhvcj48L2F1dGhvcnM+PHNlY29uZGFyeS1hdXRob3JzPjxhdXRob3I+Qmxha2Vtb3Jl
-LCBDLjwvYXV0aG9yPjwvc2Vjb25kYXJ5LWF1dGhvcnM+PC9jb250cmlidXRvcnM+PHRpdGxlcz48
-dGl0bGU+VGhlIHF1YW50dW0gZWZmaWNpZW5jeSBvZiB2aXNpb248L3RpdGxlPjxzZWNvbmRhcnkt
-dGl0bGU+VmlzaW9uOiBDb2RpbmcgYW5kIEVmZmljaWVuY3k8L3NlY29uZGFyeS10aXRsZT48L3Rp
-dGxlcz48cGFnZXM+My0yNDwvcGFnZXM+PGRhdGVzPjx5ZWFyPjE5OTA8L3llYXI+PC9kYXRlcz48
-dXJscz48L3VybHM+PC9yZWNvcmQ+PC9DaXRlPjxDaXRlPjxBdXRob3I+UGVsbGk8L0F1dGhvcj48
-WWVhcj4xOTk5PC9ZZWFyPjxSZWNOdW0+MjUxMDwvUmVjTnVtPjxJRFRleHQ+MTAwNjkwNTE8L0lE
-VGV4dD48cmVjb3JkPjxyZWMtbnVtYmVyPjI1MTA8L3JlYy1udW1iZXI+PGZvcmVpZ24ta2V5cz48
-a2V5IGFwcD0iRU4iIGRiLWlkPSI1OTJkcHQyZjU5MHgwbWV6dGUzNWY1ZndlZjBydHAyeHNmcnoi
-IHRpbWVzdGFtcD0iMTYxNzEyMjUxMCI+MjUxMDwva2V5PjwvZm9yZWlnbi1rZXlzPjxyZWYtdHlw
-ZSBuYW1lPSJKb3VybmFsIEFydGljbGUiPjE3PC9yZWYtdHlwZT48Y29udHJpYnV0b3JzPjxhdXRo
-b3JzPjxhdXRob3I+UGVsbGksIEQuIEcuPC9hdXRob3I+PGF1dGhvcj5GYXJlbGwsIEIuPC9hdXRo
-b3I+PC9hdXRob3JzPjwvY29udHJpYnV0b3JzPjxhdXRoLWFkZHJlc3M+TmV3IFlvcmsgVW5pdmVy
-c2l0eSwgTmV3IFlvcmsgMTAwMDMsIFVTQS4gZGVuaXNAcHN5Y2gubnl1LmVkdTwvYXV0aC1hZGRy
-ZXNzPjx0aXRsZXM+PHRpdGxlPldoeSB1c2Ugbm9pc2U/PC90aXRsZT48c2Vjb25kYXJ5LXRpdGxl
-PkpvdXJuYWwgb2YgdGhlIE9wdGljYWwgU29jaWV0eSBvZiBBbWVyaWNhIEE8L3NlY29uZGFyeS10
-aXRsZT48YWx0LXRpdGxlPkpvdXJuYWwgb2YgdGhlIE9wdGljYWwgU29jaWV0eSBvZiBBbWVyaWNh
-LiBBLCBPcHRpY3MsIGltYWdlIHNjaWVuY2UsIGFuZCB2aXNpb248L2FsdC10aXRsZT48L3RpdGxl
-cz48cGVyaW9kaWNhbD48ZnVsbC10aXRsZT5Kb3VybmFsIG9mIHRoZSBPcHRpY2FsIFNvY2lldHkg
-b2YgQW1lcmljYSBBPC9mdWxsLXRpdGxlPjwvcGVyaW9kaWNhbD48cGFnZXM+NjQ3LTUzPC9wYWdl
-cz48dm9sdW1lPjE2PC92b2x1bWU+PG51bWJlcj4zPC9udW1iZXI+PGtleXdvcmRzPjxrZXl3b3Jk
-PipBcnRpZmFjdHM8L2tleXdvcmQ+PGtleXdvcmQ+SHVtYW5zPC9rZXl3b3JkPjxrZXl3b3JkPipN
-b2RlbHMsIEJpb2xvZ2ljYWw8L2tleXdvcmQ+PGtleXdvcmQ+U2Vuc29yeSBUaHJlc2hvbGRzL3Bo
-eXNpb2xvZ3k8L2tleXdvcmQ+PGtleXdvcmQ+VmlzaW9uLCBPY3VsYXIvKnBoeXNpb2xvZ3k8L2tl
-eXdvcmQ+PC9rZXl3b3Jkcz48ZGF0ZXM+PHllYXI+MTk5OTwveWVhcj48cHViLWRhdGVzPjxkYXRl
-Pk1hcjwvZGF0ZT48L3B1Yi1kYXRlcz48L2RhdGVzPjxpc2JuPjEwODQtNzUyOSAoUHJpbnQpJiN4
-RDsxMDg0LTc1MjkgKExpbmtpbmcpPC9pc2JuPjxhY2Nlc3Npb24tbnVtPjEwMDY5MDUxPC9hY2Nl
-c3Npb24tbnVtPjx1cmxzPjxyZWxhdGVkLXVybHM+PHVybD5odHRwOi8vd3d3Lm5jYmkubmxtLm5p
-aC5nb3YvcHVibWVkLzEwMDY5MDUxPC91cmw+PC9yZWxhdGVkLXVybHM+PC91cmxzPjwvcmVjb3Jk
-PjwvQ2l0ZT48L0VuZE5vdGU+AG==
+bGU+Sm91cm5hbCBvZiB0aGUgT3B0aWNhbCBTb2NpZXR5IG9mIEFtZXJpY2EgQTwvc2Vjb25kYXJ5
+LXRpdGxlPjwvdGl0bGVzPjxwZXJpb2RpY2FsPjxmdWxsLXRpdGxlPkpvdXJuYWwgb2YgdGhlIE9w
+dGljYWwgU29jaWV0eSBvZiBBbWVyaWNhIEE8L2Z1bGwtdGl0bGU+PC9wZXJpb2RpY2FsPjxwYWdl
+cz4zOTEtNDA0PC9wYWdlcz48dm9sdW1lPjQ8L3ZvbHVtZT48bnVtYmVyPjI8L251bWJlcj48ZGF0
+ZXM+PHllYXI+MTk4NzwveWVhcj48L2RhdGVzPjx1cmxzPjwvdXJscz48L3JlY29yZD48L0NpdGU+
+PENpdGU+PEF1dGhvcj5QZWxsaTwvQXV0aG9yPjxZZWFyPjE5OTA8L1llYXI+PFJlY051bT4yNTIw
+PC9SZWNOdW0+PHJlY29yZD48cmVjLW51bWJlcj4yNTIwPC9yZWMtbnVtYmVyPjxmb3JlaWduLWtl
+eXM+PGtleSBhcHA9IkVOIiBkYi1pZD0iNTkyZHB0MmY1OTB4MG1lenRlMzVmNWZ3ZWYwcnRwMnhz
+ZnJ6IiB0aW1lc3RhbXA9IjE2MTc3OTkyODUiPjI1MjA8L2tleT48L2ZvcmVpZ24ta2V5cz48cmVm
+LXR5cGUgbmFtZT0iQm9vayBTZWN0aW9uIj41PC9yZWYtdHlwZT48Y29udHJpYnV0b3JzPjxhdXRo
+b3JzPjxhdXRob3I+UGVsbGksIEQuIEcuPC9hdXRob3I+PC9hdXRob3JzPjxzZWNvbmRhcnktYXV0
+aG9ycz48YXV0aG9yPkJsYWtlbW9yZSwgQy48L2F1dGhvcj48L3NlY29uZGFyeS1hdXRob3JzPjwv
+Y29udHJpYnV0b3JzPjx0aXRsZXM+PHRpdGxlPlRoZSBxdWFudHVtIGVmZmljaWVuY3kgb2Ygdmlz
+aW9uPC90aXRsZT48c2Vjb25kYXJ5LXRpdGxlPlZpc2lvbjogQ29kaW5nIGFuZCBFZmZpY2llbmN5
+PC9zZWNvbmRhcnktdGl0bGU+PC90aXRsZXM+PHBhZ2VzPjMtMjQ8L3BhZ2VzPjxkYXRlcz48eWVh
+cj4xOTkwPC95ZWFyPjwvZGF0ZXM+PHVybHM+PC91cmxzPjwvcmVjb3JkPjwvQ2l0ZT48Q2l0ZT48
+QXV0aG9yPlBlbGxpPC9BdXRob3I+PFllYXI+MTk5OTwvWWVhcj48UmVjTnVtPjI1MTA8L1JlY051
+bT48SURUZXh0PjEwMDY5MDUxPC9JRFRleHQ+PHJlY29yZD48cmVjLW51bWJlcj4yNTEwPC9yZWMt
+bnVtYmVyPjxmb3JlaWduLWtleXM+PGtleSBhcHA9IkVOIiBkYi1pZD0iNTkyZHB0MmY1OTB4MG1l
+enRlMzVmNWZ3ZWYwcnRwMnhzZnJ6IiB0aW1lc3RhbXA9IjE2MTcxMjI1MTAiPjI1MTA8L2tleT48
+L2ZvcmVpZ24ta2V5cz48cmVmLXR5cGUgbmFtZT0iSm91cm5hbCBBcnRpY2xlIj4xNzwvcmVmLXR5
+cGU+PGNvbnRyaWJ1dG9ycz48YXV0aG9ycz48YXV0aG9yPlBlbGxpLCBELiBHLjwvYXV0aG9yPjxh
+dXRob3I+RmFyZWxsLCBCLjwvYXV0aG9yPjwvYXV0aG9ycz48L2NvbnRyaWJ1dG9ycz48YXV0aC1h
+ZGRyZXNzPk5ldyBZb3JrIFVuaXZlcnNpdHksIE5ldyBZb3JrIDEwMDAzLCBVU0EuIGRlbmlzQHBz
+eWNoLm55dS5lZHU8L2F1dGgtYWRkcmVzcz48dGl0bGVzPjx0aXRsZT5XaHkgdXNlIG5vaXNlPzwv
+dGl0bGU+PHNlY29uZGFyeS10aXRsZT5Kb3VybmFsIG9mIHRoZSBPcHRpY2FsIFNvY2lldHkgb2Yg
+QW1lcmljYSBBPC9zZWNvbmRhcnktdGl0bGU+PGFsdC10aXRsZT5Kb3VybmFsIG9mIHRoZSBPcHRp
+Y2FsIFNvY2lldHkgb2YgQW1lcmljYS4gQSwgT3B0aWNzLCBpbWFnZSBzY2llbmNlLCBhbmQgdmlz
+aW9uPC9hbHQtdGl0bGU+PC90aXRsZXM+PHBlcmlvZGljYWw+PGZ1bGwtdGl0bGU+Sm91cm5hbCBv
+ZiB0aGUgT3B0aWNhbCBTb2NpZXR5IG9mIEFtZXJpY2EgQTwvZnVsbC10aXRsZT48L3BlcmlvZGlj
+YWw+PHBhZ2VzPjY0Ny01MzwvcGFnZXM+PHZvbHVtZT4xNjwvdm9sdW1lPjxudW1iZXI+MzwvbnVt
+YmVyPjxrZXl3b3Jkcz48a2V5d29yZD4qQXJ0aWZhY3RzPC9rZXl3b3JkPjxrZXl3b3JkPkh1bWFu
+czwva2V5d29yZD48a2V5d29yZD4qTW9kZWxzLCBCaW9sb2dpY2FsPC9rZXl3b3JkPjxrZXl3b3Jk
+PlNlbnNvcnkgVGhyZXNob2xkcy9waHlzaW9sb2d5PC9rZXl3b3JkPjxrZXl3b3JkPlZpc2lvbiwg
+T2N1bGFyLypwaHlzaW9sb2d5PC9rZXl3b3JkPjwva2V5d29yZHM+PGRhdGVzPjx5ZWFyPjE5OTk8
+L3llYXI+PHB1Yi1kYXRlcz48ZGF0ZT5NYXI8L2RhdGU+PC9wdWItZGF0ZXM+PC9kYXRlcz48aXNi
+bj4xMDg0LTc1MjkgKFByaW50KSYjeEQ7MTA4NC03NTI5IChMaW5raW5nKTwvaXNibj48YWNjZXNz
+aW9uLW51bT4xMDA2OTA1MTwvYWNjZXNzaW9uLW51bT48dXJscz48cmVsYXRlZC11cmxzPjx1cmw+
+aHR0cDovL3d3dy5uY2JpLm5sbS5uaWguZ292L3B1Ym1lZC8xMDA2OTA1MTwvdXJsPjwvcmVsYXRl
+ZC11cmxzPjwvdXJscz48L3JlY29yZD48L0NpdGU+PC9FbmROb3RlPgB=
 </w:fldData>
         </w:fldChar>
       </w:r>
@@ -11605,12 +11544,6 @@
           <w:szCs w:val="22"/>
         </w:rPr>
         <w:fldChar w:fldCharType="end"/>
-      </w:r>
-      <w:r>
-        <w:rPr>
-          <w:sz w:val="22"/>
-          <w:szCs w:val="22"/>
-        </w:rPr>
       </w:r>
       <w:r>
         <w:rPr>
@@ -12050,9 +11983,9 @@
 ZXk+PC9mb3JlaWduLWtleXM+PHJlZi10eXBlIG5hbWU9IkpvdXJuYWwgQXJ0aWNsZSI+MTc8L3Jl
 Zi10eXBlPjxjb250cmlidXRvcnM+PGF1dGhvcnM+PGF1dGhvcj5Sb3ZhbW8sIEouPC9hdXRob3I+
 PGF1dGhvcj5GcmFuc3NpbGEsIFIuPC9hdXRob3I+PGF1dGhvcj5OYXNhbmVuLCBSLjwvYXV0aG9y
-PjwvYXV0aG9ycz48L2NvbnRyaWJ1dG9ycz48dGl0bGVzPjx0aXRsZT5Db250cmFzdCBTZW5zaXRp
-dml0eSBBcyBBIEZ1bmN0aW9uIE9mIFNwYXRpYWwgRnJlcXVlbmN5LCBWaWV3aW5nIERpc3RhbmNl
-IEFuZCBFY2NlbnRyaWNpdHkgV2l0aCBBbmQgV2l0aG91dCBTcGF0aWFsIE5vaXNlPC90aXRsZT48
+PjwvYXV0aG9ycz48L2NvbnRyaWJ1dG9ycz48dGl0bGVzPjx0aXRsZT5Db250cmFzdCBzZW5zaXRp
+dml0eSBhcyBhIGZ1bmN0aW9uIG9mIHNwYXRpYWwgZnJlcXVlbmN5LCB2aWV3aW5nIGRpc3RhbmNl
+IGFuZCBlY2NlbnRyaWNpdHkgd2l0aCBhbmQgd2l0aG91dCBzcGF0aWFsIG5vaXNlPC90aXRsZT48
 c2Vjb25kYXJ5LXRpdGxlPlZpc2lvbiBSZXNlYXJjaDwvc2Vjb25kYXJ5LXRpdGxlPjxzaG9ydC10
 aXRsZT5Db250cmFzdCBTZW5zaXRpdml0eSBBcyBBIEZ1bmN0aW9uIE9mIFNwYXRpYWwgRnJlcXVl
 bmN5LCBWaWV3aW5nIERpc3RhbmNlIEFuZCBFY2NlbnRyaWNpdHkgV2l0aCBBbmQgV2l0aG91dCBT
@@ -12193,9 +12126,9 @@
 ZXk+PC9mb3JlaWduLWtleXM+PHJlZi10eXBlIG5hbWU9IkpvdXJuYWwgQXJ0aWNsZSI+MTc8L3Jl
 Zi10eXBlPjxjb250cmlidXRvcnM+PGF1dGhvcnM+PGF1dGhvcj5Sb3ZhbW8sIEouPC9hdXRob3I+
 PGF1dGhvcj5GcmFuc3NpbGEsIFIuPC9hdXRob3I+PGF1dGhvcj5OYXNhbmVuLCBSLjwvYXV0aG9y
-PjwvYXV0aG9ycz48L2NvbnRyaWJ1dG9ycz48dGl0bGVzPjx0aXRsZT5Db250cmFzdCBTZW5zaXRp
-dml0eSBBcyBBIEZ1bmN0aW9uIE9mIFNwYXRpYWwgRnJlcXVlbmN5LCBWaWV3aW5nIERpc3RhbmNl
-IEFuZCBFY2NlbnRyaWNpdHkgV2l0aCBBbmQgV2l0aG91dCBTcGF0aWFsIE5vaXNlPC90aXRsZT48
+PjwvYXV0aG9ycz48L2NvbnRyaWJ1dG9ycz48dGl0bGVzPjx0aXRsZT5Db250cmFzdCBzZW5zaXRp
+dml0eSBhcyBhIGZ1bmN0aW9uIG9mIHNwYXRpYWwgZnJlcXVlbmN5LCB2aWV3aW5nIGRpc3RhbmNl
+IGFuZCBlY2NlbnRyaWNpdHkgd2l0aCBhbmQgd2l0aG91dCBzcGF0aWFsIG5vaXNlPC90aXRsZT48
 c2Vjb25kYXJ5LXRpdGxlPlZpc2lvbiBSZXNlYXJjaDwvc2Vjb25kYXJ5LXRpdGxlPjxzaG9ydC10
 aXRsZT5Db250cmFzdCBTZW5zaXRpdml0eSBBcyBBIEZ1bmN0aW9uIE9mIFNwYXRpYWwgRnJlcXVl
 bmN5LCBWaWV3aW5nIERpc3RhbmNlIEFuZCBFY2NlbnRyaWNpdHkgV2l0aCBBbmQgV2l0aG91dCBT
@@ -12307,12 +12240,6 @@
           <w:szCs w:val="22"/>
         </w:rPr>
         <w:fldChar w:fldCharType="end"/>
-      </w:r>
-      <w:r>
-        <w:rPr>
-          <w:sz w:val="22"/>
-          <w:szCs w:val="22"/>
-        </w:rPr>
       </w:r>
       <w:r>
         <w:rPr>
@@ -12688,12 +12615,6 @@
           <w:sz w:val="22"/>
           <w:szCs w:val="22"/>
         </w:rPr>
-      </w:r>
-      <w:r>
-        <w:rPr>
-          <w:sz w:val="22"/>
-          <w:szCs w:val="22"/>
-        </w:rPr>
         <w:fldChar w:fldCharType="separate"/>
       </w:r>
       <w:r>
@@ -13103,25 +13024,26 @@
 b2YgUGl0dHNidXJnaCwgUGl0dHNidXJnaCwgUEEsIFVTQS48L2F1dGgtYWRkcmVzcz48dGl0bGVz
 Pjx0aXRsZT5TaW11bHRhbmVvdXMgbXVsdGktYXJlYSByZWNvcmRpbmdzIHN1Z2dlc3QgdGhhdCBh
 dHRlbnRpb24gaW1wcm92ZXMgcGVyZm9ybWFuY2UgYnkgcmVzaGFwaW5nIHN0aW11bHVzIHJlcHJl
-c2VudGF0aW9uczwvdGl0bGU+PHNlY29uZGFyeS10aXRsZT5OYXQgTmV1cm9zY2k8L3NlY29uZGFy
-eS10aXRsZT48L3RpdGxlcz48cGVyaW9kaWNhbD48ZnVsbC10aXRsZT5OYXQgTmV1cm9zY2k8L2Z1
-bGwtdGl0bGU+PC9wZXJpb2RpY2FsPjxwYWdlcz4xNjY5LTE2NzY8L3BhZ2VzPjx2b2x1bWU+MjI8
-L3ZvbHVtZT48bnVtYmVyPjEwPC9udW1iZXI+PGVkaXRpb24+MjAxOS8wOS8wNDwvZWRpdGlvbj48
-a2V5d29yZHM+PGtleXdvcmQ+QW5pbWFsczwva2V5d29yZD48a2V5d29yZD5BdHRlbnRpb24vKnBo
-eXNpb2xvZ3k8L2tleXdvcmQ+PGtleXdvcmQ+RGVjaXNpb24gTWFraW5nL3BoeXNpb2xvZ3k8L2tl
-eXdvcmQ+PGtleXdvcmQ+RGlzY3JpbWluYXRpb24sIFBzeWNob2xvZ2ljYWwvcGh5c2lvbG9neTwv
-a2V5d29yZD48a2V5d29yZD5NYWNhY2EgbXVsYXR0YTwva2V5d29yZD48a2V5d29yZD5NYWxlPC9r
-ZXl3b3JkPjxrZXl3b3JkPk1vdG9yIE5ldXJvbnMvcGh5c2lvbG9neTwva2V5d29yZD48a2V5d29y
-ZD5OZXJ2ZSBOZXQvcGh5c2lvbG9neTwva2V5d29yZD48a2V5d29yZD5OZXVyb25zLypwaHlzaW9s
-b2d5PC9rZXl3b3JkPjxrZXl3b3JkPlBzeWNob21vdG9yIFBlcmZvcm1hbmNlL3BoeXNpb2xvZ3k8
-L2tleXdvcmQ+PGtleXdvcmQ+UHN5Y2hvcGh5c2ljczwva2V5d29yZD48L2tleXdvcmRzPjxkYXRl
-cz48eWVhcj4yMDE5PC95ZWFyPjxwdWItZGF0ZXM+PGRhdGU+T2N0PC9kYXRlPjwvcHViLWRhdGVz
-PjwvZGF0ZXM+PGlzYm4+MTU0Ni0xNzI2IChFbGVjdHJvbmljKSYjeEQ7MTA5Ny02MjU2IChMaW5r
-aW5nKTwvaXNibj48YWNjZXNzaW9uLW51bT4zMTQ3Nzg5ODwvYWNjZXNzaW9uLW51bT48dXJscz48
-cmVsYXRlZC11cmxzPjx1cmw+aHR0cHM6Ly93d3cubmNiaS5ubG0ubmloLmdvdi9wdWJtZWQvMzE0
-Nzc4OTg8L3VybD48L3JlbGF0ZWQtdXJscz48L3VybHM+PGN1c3RvbTI+UE1DNjc2MDk5NDwvY3Vz
-dG9tMj48ZWxlY3Ryb25pYy1yZXNvdXJjZS1udW0+MTAuMTAzOC9zNDE1OTMtMDE5LTA0NzctMTwv
-ZWxlY3Ryb25pYy1yZXNvdXJjZS1udW0+PC9yZWNvcmQ+PC9DaXRlPjwvRW5kTm90ZT5=
+c2VudGF0aW9uczwvdGl0bGU+PHNlY29uZGFyeS10aXRsZT5OYXR1cmUgTmV1cm9zY2llbmNlPC9z
+ZWNvbmRhcnktdGl0bGU+PC90aXRsZXM+PHBlcmlvZGljYWw+PGZ1bGwtdGl0bGU+TmF0dXJlIG5l
+dXJvc2NpZW5jZTwvZnVsbC10aXRsZT48L3BlcmlvZGljYWw+PHBhZ2VzPjE2NjktMTY3NjwvcGFn
+ZXM+PHZvbHVtZT4yMjwvdm9sdW1lPjxudW1iZXI+MTA8L251bWJlcj48ZWRpdGlvbj4yMDE5LzA5
+LzA0PC9lZGl0aW9uPjxrZXl3b3Jkcz48a2V5d29yZD5BbmltYWxzPC9rZXl3b3JkPjxrZXl3b3Jk
+PkF0dGVudGlvbi8qcGh5c2lvbG9neTwva2V5d29yZD48a2V5d29yZD5EZWNpc2lvbiBNYWtpbmcv
+cGh5c2lvbG9neTwva2V5d29yZD48a2V5d29yZD5EaXNjcmltaW5hdGlvbiwgUHN5Y2hvbG9naWNh
+bC9waHlzaW9sb2d5PC9rZXl3b3JkPjxrZXl3b3JkPk1hY2FjYSBtdWxhdHRhPC9rZXl3b3JkPjxr
+ZXl3b3JkPk1hbGU8L2tleXdvcmQ+PGtleXdvcmQ+TW90b3IgTmV1cm9ucy9waHlzaW9sb2d5PC9r
+ZXl3b3JkPjxrZXl3b3JkPk5lcnZlIE5ldC9waHlzaW9sb2d5PC9rZXl3b3JkPjxrZXl3b3JkPk5l
+dXJvbnMvKnBoeXNpb2xvZ3k8L2tleXdvcmQ+PGtleXdvcmQ+UHN5Y2hvbW90b3IgUGVyZm9ybWFu
+Y2UvcGh5c2lvbG9neTwva2V5d29yZD48a2V5d29yZD5Qc3ljaG9waHlzaWNzPC9rZXl3b3JkPjwv
+a2V5d29yZHM+PGRhdGVzPjx5ZWFyPjIwMTk8L3llYXI+PHB1Yi1kYXRlcz48ZGF0ZT5PY3Q8L2Rh
+dGU+PC9wdWItZGF0ZXM+PC9kYXRlcz48aXNibj4xNTQ2LTE3MjYgKEVsZWN0cm9uaWMpJiN4RDsx
+MDk3LTYyNTYgKExpbmtpbmcpPC9pc2JuPjxhY2Nlc3Npb24tbnVtPjMxNDc3ODk4PC9hY2Nlc3Np
+b24tbnVtPjx1cmxzPjxyZWxhdGVkLXVybHM+PHVybD5odHRwczovL3d3dy5uY2JpLm5sbS5uaWgu
+Z292L3B1Ym1lZC8zMTQ3Nzg5ODwvdXJsPjwvcmVsYXRlZC11cmxzPjwvdXJscz48Y3VzdG9tMj5Q
+TUM2NzYwOTk0PC9jdXN0b20yPjxlbGVjdHJvbmljLXJlc291cmNlLW51bT4xMC4xMDM4L3M0MTU5
+My0wMTktMDQ3Ny0xPC9lbGVjdHJvbmljLXJlc291cmNlLW51bT48L3JlY29yZD48L0NpdGU+PC9F
+bmROb3RlPn==
 </w:fldData>
         </w:fldChar>
       </w:r>
@@ -13220,25 +13142,26 @@
 b2YgUGl0dHNidXJnaCwgUGl0dHNidXJnaCwgUEEsIFVTQS48L2F1dGgtYWRkcmVzcz48dGl0bGVz
 Pjx0aXRsZT5TaW11bHRhbmVvdXMgbXVsdGktYXJlYSByZWNvcmRpbmdzIHN1Z2dlc3QgdGhhdCBh
 dHRlbnRpb24gaW1wcm92ZXMgcGVyZm9ybWFuY2UgYnkgcmVzaGFwaW5nIHN0aW11bHVzIHJlcHJl
-c2VudGF0aW9uczwvdGl0bGU+PHNlY29uZGFyeS10aXRsZT5OYXQgTmV1cm9zY2k8L3NlY29uZGFy
-eS10aXRsZT48L3RpdGxlcz48cGVyaW9kaWNhbD48ZnVsbC10aXRsZT5OYXQgTmV1cm9zY2k8L2Z1
-bGwtdGl0bGU+PC9wZXJpb2RpY2FsPjxwYWdlcz4xNjY5LTE2NzY8L3BhZ2VzPjx2b2x1bWU+MjI8
-L3ZvbHVtZT48bnVtYmVyPjEwPC9udW1iZXI+PGVkaXRpb24+MjAxOS8wOS8wNDwvZWRpdGlvbj48
-a2V5d29yZHM+PGtleXdvcmQ+QW5pbWFsczwva2V5d29yZD48a2V5d29yZD5BdHRlbnRpb24vKnBo
-eXNpb2xvZ3k8L2tleXdvcmQ+PGtleXdvcmQ+RGVjaXNpb24gTWFraW5nL3BoeXNpb2xvZ3k8L2tl
-eXdvcmQ+PGtleXdvcmQ+RGlzY3JpbWluYXRpb24sIFBzeWNob2xvZ2ljYWwvcGh5c2lvbG9neTwv
-a2V5d29yZD48a2V5d29yZD5NYWNhY2EgbXVsYXR0YTwva2V5d29yZD48a2V5d29yZD5NYWxlPC9r
-ZXl3b3JkPjxrZXl3b3JkPk1vdG9yIE5ldXJvbnMvcGh5c2lvbG9neTwva2V5d29yZD48a2V5d29y
-ZD5OZXJ2ZSBOZXQvcGh5c2lvbG9neTwva2V5d29yZD48a2V5d29yZD5OZXVyb25zLypwaHlzaW9s
-b2d5PC9rZXl3b3JkPjxrZXl3b3JkPlBzeWNob21vdG9yIFBlcmZvcm1hbmNlL3BoeXNpb2xvZ3k8
-L2tleXdvcmQ+PGtleXdvcmQ+UHN5Y2hvcGh5c2ljczwva2V5d29yZD48L2tleXdvcmRzPjxkYXRl
-cz48eWVhcj4yMDE5PC95ZWFyPjxwdWItZGF0ZXM+PGRhdGU+T2N0PC9kYXRlPjwvcHViLWRhdGVz
-PjwvZGF0ZXM+PGlzYm4+MTU0Ni0xNzI2IChFbGVjdHJvbmljKSYjeEQ7MTA5Ny02MjU2IChMaW5r
-aW5nKTwvaXNibj48YWNjZXNzaW9uLW51bT4zMTQ3Nzg5ODwvYWNjZXNzaW9uLW51bT48dXJscz48
-cmVsYXRlZC11cmxzPjx1cmw+aHR0cHM6Ly93d3cubmNiaS5ubG0ubmloLmdvdi9wdWJtZWQvMzE0
-Nzc4OTg8L3VybD48L3JlbGF0ZWQtdXJscz48L3VybHM+PGN1c3RvbTI+UE1DNjc2MDk5NDwvY3Vz
-dG9tMj48ZWxlY3Ryb25pYy1yZXNvdXJjZS1udW0+MTAuMTAzOC9zNDE1OTMtMDE5LTA0NzctMTwv
-ZWxlY3Ryb25pYy1yZXNvdXJjZS1udW0+PC9yZWNvcmQ+PC9DaXRlPjwvRW5kTm90ZT5=
+c2VudGF0aW9uczwvdGl0bGU+PHNlY29uZGFyeS10aXRsZT5OYXR1cmUgTmV1cm9zY2llbmNlPC9z
+ZWNvbmRhcnktdGl0bGU+PC90aXRsZXM+PHBlcmlvZGljYWw+PGZ1bGwtdGl0bGU+TmF0dXJlIG5l
+dXJvc2NpZW5jZTwvZnVsbC10aXRsZT48L3BlcmlvZGljYWw+PHBhZ2VzPjE2NjktMTY3NjwvcGFn
+ZXM+PHZvbHVtZT4yMjwvdm9sdW1lPjxudW1iZXI+MTA8L251bWJlcj48ZWRpdGlvbj4yMDE5LzA5
+LzA0PC9lZGl0aW9uPjxrZXl3b3Jkcz48a2V5d29yZD5BbmltYWxzPC9rZXl3b3JkPjxrZXl3b3Jk
+PkF0dGVudGlvbi8qcGh5c2lvbG9neTwva2V5d29yZD48a2V5d29yZD5EZWNpc2lvbiBNYWtpbmcv
+cGh5c2lvbG9neTwva2V5d29yZD48a2V5d29yZD5EaXNjcmltaW5hdGlvbiwgUHN5Y2hvbG9naWNh
+bC9waHlzaW9sb2d5PC9rZXl3b3JkPjxrZXl3b3JkPk1hY2FjYSBtdWxhdHRhPC9rZXl3b3JkPjxr
+ZXl3b3JkPk1hbGU8L2tleXdvcmQ+PGtleXdvcmQ+TW90b3IgTmV1cm9ucy9waHlzaW9sb2d5PC9r
+ZXl3b3JkPjxrZXl3b3JkPk5lcnZlIE5ldC9waHlzaW9sb2d5PC9rZXl3b3JkPjxrZXl3b3JkPk5l
+dXJvbnMvKnBoeXNpb2xvZ3k8L2tleXdvcmQ+PGtleXdvcmQ+UHN5Y2hvbW90b3IgUGVyZm9ybWFu
+Y2UvcGh5c2lvbG9neTwva2V5d29yZD48a2V5d29yZD5Qc3ljaG9waHlzaWNzPC9rZXl3b3JkPjwv
+a2V5d29yZHM+PGRhdGVzPjx5ZWFyPjIwMTk8L3llYXI+PHB1Yi1kYXRlcz48ZGF0ZT5PY3Q8L2Rh
+dGU+PC9wdWItZGF0ZXM+PC9kYXRlcz48aXNibj4xNTQ2LTE3MjYgKEVsZWN0cm9uaWMpJiN4RDsx
+MDk3LTYyNTYgKExpbmtpbmcpPC9pc2JuPjxhY2Nlc3Npb24tbnVtPjMxNDc3ODk4PC9hY2Nlc3Np
+b24tbnVtPjx1cmxzPjxyZWxhdGVkLXVybHM+PHVybD5odHRwczovL3d3dy5uY2JpLm5sbS5uaWgu
+Z292L3B1Ym1lZC8zMTQ3Nzg5ODwvdXJsPjwvcmVsYXRlZC11cmxzPjwvdXJscz48Y3VzdG9tMj5Q
+TUM2NzYwOTk0PC9jdXN0b20yPjxlbGVjdHJvbmljLXJlc291cmNlLW51bT4xMC4xMDM4L3M0MTU5
+My0wMTktMDQ3Ny0xPC9lbGVjdHJvbmljLXJlc291cmNlLW51bT48L3JlY29yZD48L0NpdGU+PC9F
+bmROb3RlPn==
 </w:fldData>
         </w:fldChar>
       </w:r>
@@ -13264,13 +13187,6 @@
           <w:szCs w:val="22"/>
         </w:rPr>
         <w:fldChar w:fldCharType="end"/>
-      </w:r>
-      <w:r>
-        <w:rPr>
-          <w:rFonts w:ascii="Times New Roman" w:hAnsi="Times New Roman"/>
-          <w:sz w:val="22"/>
-          <w:szCs w:val="22"/>
-        </w:rPr>
       </w:r>
       <w:r>
         <w:rPr>
@@ -13532,116 +13448,117 @@
 dHVhbCBTeXN0ZW1zIGFuZCBEZXBhcnRtZW50IG9mIFBzeWNob2xvZ3ksIFVuaXZlcnNpdHkgb2Yg
 VGV4YXMgYXQgQXVzdGluLCBBdXN0aW4sIFRYIDc4NzEyLCBVU0EuIGdlaXNsZXJAcHN5LnV0ZXhh
 cy5lZHU8L2F1dGgtYWRkcmVzcz48dGl0bGVzPjx0aXRsZT5PcHRpbWFsIHN0aW11bHVzIGVuY29k
-ZXJzIGZvciBuYXR1cmFsIHRhc2tzPC90aXRsZT48c2Vjb25kYXJ5LXRpdGxlPkogVmlzPC9zZWNv
-bmRhcnktdGl0bGU+PC90aXRsZXM+PHBlcmlvZGljYWw+PGZ1bGwtdGl0bGU+SiBWaXM8L2Z1bGwt
-dGl0bGU+PC9wZXJpb2RpY2FsPjxwYWdlcz4xNyAxLTE2PC9wYWdlcz48dm9sdW1lPjk8L3ZvbHVt
-ZT48bnVtYmVyPjEzPC9udW1iZXI+PGVkaXRpb24+MjAxMC8wMS8wOTwvZWRpdGlvbj48a2V5d29y
-ZHM+PGtleXdvcmQ+QmF5ZXMgVGhlb3JlbTwva2V5d29yZD48a2V5d29yZD5IdW1hbnM8L2tleXdv
-cmQ+PGtleXdvcmQ+UGhvdGljIFN0aW11bGF0aW9uL21ldGhvZHM8L2tleXdvcmQ+PGtleXdvcmQ+
-UmVhY3Rpb24gVGltZS8qcGh5c2lvbG9neTwva2V5d29yZD48a2V5d29yZD5WaXN1YWwgQ29ydGV4
-LypwaHlzaW9sb2d5PC9rZXl3b3JkPjxrZXl3b3JkPlZpc3VhbCBQYXRod2F5cy9waHlzaW9sb2d5
-PC9rZXl3b3JkPjxrZXl3b3JkPlZpc3VhbCBQZXJjZXB0aW9uLypwaHlzaW9sb2d5PC9rZXl3b3Jk
-Pjwva2V5d29yZHM+PGRhdGVzPjx5ZWFyPjIwMDk8L3llYXI+PHB1Yi1kYXRlcz48ZGF0ZT5EZWMg
-MTY8L2RhdGU+PC9wdWItZGF0ZXM+PC9kYXRlcz48aXNibj4xNTM0LTczNjIgKEVsZWN0cm9uaWMp
-JiN4RDsxNTM0LTczNjIgKExpbmtpbmcpPC9pc2JuPjxhY2Nlc3Npb24tbnVtPjIwMDU1NTUwPC9h
+ZXJzIGZvciBuYXR1cmFsIHRhc2tzPC90aXRsZT48c2Vjb25kYXJ5LXRpdGxlPkpvdXJuYWwgb2Yg
+VmlzaW9uPC9zZWNvbmRhcnktdGl0bGU+PC90aXRsZXM+PHBlcmlvZGljYWw+PGZ1bGwtdGl0bGU+
+Sm91cm5hbCBvZiB2aXNpb248L2Z1bGwtdGl0bGU+PC9wZXJpb2RpY2FsPjxwYWdlcz4xNyAxLTE2
+PC9wYWdlcz48dm9sdW1lPjk8L3ZvbHVtZT48bnVtYmVyPjEzPC9udW1iZXI+PGVkaXRpb24+MjAx
+MC8wMS8wOTwvZWRpdGlvbj48a2V5d29yZHM+PGtleXdvcmQ+QmF5ZXMgVGhlb3JlbTwva2V5d29y
+ZD48a2V5d29yZD5IdW1hbnM8L2tleXdvcmQ+PGtleXdvcmQ+UGhvdGljIFN0aW11bGF0aW9uL21l
+dGhvZHM8L2tleXdvcmQ+PGtleXdvcmQ+UmVhY3Rpb24gVGltZS8qcGh5c2lvbG9neTwva2V5d29y
+ZD48a2V5d29yZD5WaXN1YWwgQ29ydGV4LypwaHlzaW9sb2d5PC9rZXl3b3JkPjxrZXl3b3JkPlZp
+c3VhbCBQYXRod2F5cy9waHlzaW9sb2d5PC9rZXl3b3JkPjxrZXl3b3JkPlZpc3VhbCBQZXJjZXB0
+aW9uLypwaHlzaW9sb2d5PC9rZXl3b3JkPjwva2V5d29yZHM+PGRhdGVzPjx5ZWFyPjIwMDk8L3ll
+YXI+PHB1Yi1kYXRlcz48ZGF0ZT5EZWMgMTY8L2RhdGU+PC9wdWItZGF0ZXM+PC9kYXRlcz48aXNi
+bj4xNTM0LTczNjIgKEVsZWN0cm9uaWMpJiN4RDsxNTM0LTczNjIgKExpbmtpbmcpPC9pc2JuPjxh
+Y2Nlc3Npb24tbnVtPjIwMDU1NTUwPC9hY2Nlc3Npb24tbnVtPjx1cmxzPjxyZWxhdGVkLXVybHM+
+PHVybD5odHRwczovL3d3dy5uY2JpLm5sbS5uaWguZ292L3B1Ym1lZC8yMDA1NTU1MDwvdXJsPjwv
+cmVsYXRlZC11cmxzPjwvdXJscz48Y3VzdG9tMj5QTUMyODcxMjgwPC9jdXN0b20yPjxlbGVjdHJv
+bmljLXJlc291cmNlLW51bT4xMC4xMTY3LzkuMTMuMTc8L2VsZWN0cm9uaWMtcmVzb3VyY2UtbnVt
+PjwvcmVjb3JkPjwvQ2l0ZT48Q2l0ZT48QXV0aG9yPkJ1cmdlPC9BdXRob3I+PFllYXI+MjAxNzwv
+WWVhcj48UmVjTnVtPjM1MDwvUmVjTnVtPjxyZWNvcmQ+PHJlYy1udW1iZXI+MzUwPC9yZWMtbnVt
+YmVyPjxmb3JlaWduLWtleXM+PGtleSBhcHA9IkVOIiBkYi1pZD0iNTkyZHB0MmY1OTB4MG1lenRl
+MzVmNWZ3ZWYwcnRwMnhzZnJ6IiB0aW1lc3RhbXA9IjE1OTgxMTM5MDkiPjM1MDwva2V5PjwvZm9y
+ZWlnbi1rZXlzPjxyZWYtdHlwZSBuYW1lPSJKb3VybmFsIEFydGljbGUiPjE3PC9yZWYtdHlwZT48
+Y29udHJpYnV0b3JzPjxhdXRob3JzPjxhdXRob3I+QnVyZ2UsIEouPC9hdXRob3I+PGF1dGhvcj5K
+YWluaSwgUC48L2F1dGhvcj48L2F1dGhvcnM+PC9jb250cmlidXRvcnM+PGF1dGgtYWRkcmVzcz5E
+ZXBhcnRtZW50IG9mIFBzeWNob2xvZ3ksIFVuaXZlcnNpdHkgb2YgUGVubnN5bHZhbmlhLCBQaGls
+YWRlbHBoaWEsIFBBLCBVbml0ZWQgU3RhdGVzIG9mIEFtZXJpY2EuJiN4RDtOZXVyb3NjaWVuY2Ug
+R3JhZHVhdGUgR3JvdXAsIFVuaXZlcnNpdHkgb2YgUGVubnN5bHZhbmlhLCBQaGlsYWRlbHBoaWEs
+IFBBLCBVbml0ZWQgU3RhdGVzIG9mIEFtZXJpY2EuJiN4RDtEYXZpZCBSLiBDaGVyaXRvbiBTY2hv
+b2wgb2YgQ29tcHV0ZXIgU2NpZW5jZSwgVW5pdmVyc2l0eSBvZiBXYXRlcmxvbywgV2F0ZXJsb28s
+IE9OLCBDYW5hZGEuPC9hdXRoLWFkZHJlc3M+PHRpdGxlcz48dGl0bGU+QWNjdXJhY3kgbWF4aW1p
+emF0aW9uIGFuYWx5c2lzIGZvciBzZW5zb3J5LXBlcmNlcHR1YWwgdGFza3M6IGNvbXB1dGF0aW9u
+YWwgaW1wcm92ZW1lbnRzLCBmaWx0ZXIgcm9idXN0bmVzcywgYW5kIGNvZGluZyBhZHZhbnRhZ2Vz
+IGZvciBzY2FsZWQgYWRkaXRpdmUgbm9pc2U8L3RpdGxlPjxzZWNvbmRhcnktdGl0bGU+UExvUyBD
+b21wdXRhdGlvbmFsIEJpb2xvZ3k8L3NlY29uZGFyeS10aXRsZT48L3RpdGxlcz48cGVyaW9kaWNh
+bD48ZnVsbC10aXRsZT5QTG9TIGNvbXB1dGF0aW9uYWwgYmlvbG9neTwvZnVsbC10aXRsZT48L3Bl
+cmlvZGljYWw+PHBhZ2VzPmUxMDA1MjgxPC9wYWdlcz48dm9sdW1lPjEzPC92b2x1bWU+PG51bWJl
+cj4yPC9udW1iZXI+PGVkaXRpb24+MjAxNy8wMi8wOTwvZWRpdGlvbj48a2V5d29yZHM+PGtleXdv
+cmQ+Q29tcHV0ZXIgU2ltdWxhdGlvbjwva2V5d29yZD48a2V5d29yZD5EYXRhIEludGVycHJldGF0
+aW9uLCBTdGF0aXN0aWNhbDwva2V5d29yZD48a2V5d29yZD5IdW1hbnM8L2tleXdvcmQ+PGtleXdv
+cmQ+Kk1vZGVscywgTmV1cm9sb2dpY2FsPC9rZXl3b3JkPjxrZXl3b3JkPipNb2RlbHMsIFN0YXRp
+c3RpY2FsPC9rZXl3b3JkPjxrZXl3b3JkPlBzeWNob21ldHJpY3MvKm1ldGhvZHM8L2tleXdvcmQ+
+PGtleXdvcmQ+UmVwcm9kdWNpYmlsaXR5IG9mIFJlc3VsdHM8L2tleXdvcmQ+PGtleXdvcmQ+U2Vu
+c2l0aXZpdHkgYW5kIFNwZWNpZmljaXR5PC9rZXl3b3JkPjxrZXl3b3JkPlNpZ25hbC1Uby1Ob2lz
+ZSBSYXRpbzwva2V5d29yZD48a2V5d29yZD4qVGFzayBQZXJmb3JtYW5jZSBhbmQgQW5hbHlzaXM8
+L2tleXdvcmQ+PGtleXdvcmQ+VmlzdWFsIENvcnRleC8qcGh5c2lvbG9neTwva2V5d29yZD48a2V5
+d29yZD5WaXN1YWwgUGVyY2VwdGlvbi8qcGh5c2lvbG9neTwva2V5d29yZD48L2tleXdvcmRzPjxk
+YXRlcz48eWVhcj4yMDE3PC95ZWFyPjxwdWItZGF0ZXM+PGRhdGU+RmViPC9kYXRlPjwvcHViLWRh
+dGVzPjwvZGF0ZXM+PGlzYm4+MTU1My03MzU4IChFbGVjdHJvbmljKSYjeEQ7MTU1My03MzRYIChM
+aW5raW5nKTwvaXNibj48YWNjZXNzaW9uLW51bT4yODE3ODI2NjwvYWNjZXNzaW9uLW51bT48dXJs
+cz48cmVsYXRlZC11cmxzPjx1cmw+aHR0cHM6Ly93d3cubmNiaS5ubG0ubmloLmdvdi9wdWJtZWQv
+MjgxNzgyNjY8L3VybD48L3JlbGF0ZWQtdXJscz48L3VybHM+PGN1c3RvbTI+UE1DNTI5ODI1MDwv
+Y3VzdG9tMj48ZWxlY3Ryb25pYy1yZXNvdXJjZS1udW0+MTAuMTM3MS9qb3VybmFsLnBjYmkuMTAw
+NTI4MTwvZWxlY3Ryb25pYy1yZXNvdXJjZS1udW0+PC9yZWNvcmQ+PC9DaXRlPjxDaXRlPjxBdXRo
+b3I+SmFpbmk8L0F1dGhvcj48WWVhcj4yMDE3PC9ZZWFyPjxSZWNOdW0+MzkzPC9SZWNOdW0+PHJl
+Y29yZD48cmVjLW51bWJlcj4zOTM8L3JlYy1udW1iZXI+PGZvcmVpZ24ta2V5cz48a2V5IGFwcD0i
+RU4iIGRiLWlkPSI1OTJkcHQyZjU5MHgwbWV6dGUzNWY1ZndlZjBydHAyeHNmcnoiIHRpbWVzdGFt
+cD0iMTU5ODExNDg4MyI+MzkzPC9rZXk+PC9mb3JlaWduLWtleXM+PHJlZi10eXBlIG5hbWU9Ikpv
+dXJuYWwgQXJ0aWNsZSI+MTc8L3JlZi10eXBlPjxjb250cmlidXRvcnM+PGF1dGhvcnM+PGF1dGhv
+cj5KYWluaSwgUC48L2F1dGhvcj48YXV0aG9yPkJ1cmdlLCBKLjwvYXV0aG9yPjwvYXV0aG9ycz48
+L2NvbnRyaWJ1dG9ycz48YXV0aC1hZGRyZXNzPkNoZXJpdG9uIFNjaG9vbCBvZiBDb21wdXRlciBT
+Y2llbmNlLCBXYXRlcmxvbywgT250YXJpbywgQ2FuYWRhLiYjeEQ7RGVwYXJ0bWVudCBvZiBQc3lj
+aG9sb2d5LCBVbml2ZXJzaXR5IG9mIFBlbm5zeWx2YW5pYSwgUGhpbGFkZWxwaGlhLCBQQSwgVVNB
+LiYjeEQ7TmV1cm9zY2llbmNlIEdyYWR1YXRlIEdyb3VwLCBVbml2ZXJzaXR5IG9mIFBlbm5zeWx2
+YW5pYSwgUGhpbGFkZWxwaGlhLCBQQSwgVVNBLiYjeEQ7QmlvZW5naW5lZXJpbmcgR3JhZHVhdGUg
+R3JvdXAsIFVuaXZlcnNpdHkgb2YgUGVubnN5bHZhbmlhLCBQaGlsYWRlbHBoaWEsIFBBLCBVU0Eu
+PC9hdXRoLWFkZHJlc3M+PHRpdGxlcz48dGl0bGU+TGlua2luZyBub3JtYXRpdmUgbW9kZWxzIG9m
+IG5hdHVyYWwgdGFza3MgdG8gZGVzY3JpcHRpdmUgbW9kZWxzIG9mIG5ldXJhbCByZXNwb25zZTwv
+dGl0bGU+PHNlY29uZGFyeS10aXRsZT5Kb3VybmFsIG9mIFZpc2lvbjwvc2Vjb25kYXJ5LXRpdGxl
+PjwvdGl0bGVzPjxwZXJpb2RpY2FsPjxmdWxsLXRpdGxlPkpvdXJuYWwgb2YgdmlzaW9uPC9mdWxs
+LXRpdGxlPjwvcGVyaW9kaWNhbD48cGFnZXM+MTY8L3BhZ2VzPjx2b2x1bWU+MTc8L3ZvbHVtZT48
+bnVtYmVyPjEyPC9udW1iZXI+PGVkaXRpb24+MjAxNy8xMC8yNzwvZWRpdGlvbj48a2V5d29yZHM+
+PGtleXdvcmQ+QmF5ZXMgVGhlb3JlbTwva2V5d29yZD48a2V5d29yZD5IdW1hbnM8L2tleXdvcmQ+
+PGtleXdvcmQ+Kk1vZGVscywgTmV1cm9sb2dpY2FsPC9rZXl3b3JkPjxrZXl3b3JkPk5vcm1hbCBE
+aXN0cmlidXRpb248L2tleXdvcmQ+PGtleXdvcmQ+UHN5Y2hvcGh5c2ljczwva2V5d29yZD48a2V5
+d29yZD5SZXRpbmEvcGh5c2lvbG9neTwva2V5d29yZD48a2V5d29yZD5WaXNpb24gRGlzcGFyaXR5
+L3BoeXNpb2xvZ3k8L2tleXdvcmQ+PGtleXdvcmQ+VmlzaW9uLCBCaW5vY3VsYXIvcGh5c2lvbG9n
+eTwva2V5d29yZD48a2V5d29yZD5WaXN1YWwgUGVyY2VwdGlvbi8qcGh5c2lvbG9neTwva2V5d29y
+ZD48L2tleXdvcmRzPjxkYXRlcz48eWVhcj4yMDE3PC95ZWFyPjxwdWItZGF0ZXM+PGRhdGU+T2N0
+IDE8L2RhdGU+PC9wdWItZGF0ZXM+PC9kYXRlcz48aXNibj4xNTM0LTczNjIgKEVsZWN0cm9uaWMp
+JiN4RDsxNTM0LTczNjIgKExpbmtpbmcpPC9pc2JuPjxhY2Nlc3Npb24tbnVtPjI5MDcxMzUzPC9h
 Y2Nlc3Npb24tbnVtPjx1cmxzPjxyZWxhdGVkLXVybHM+PHVybD5odHRwczovL3d3dy5uY2JpLm5s
-bS5uaWguZ292L3B1Ym1lZC8yMDA1NTU1MDwvdXJsPjwvcmVsYXRlZC11cmxzPjwvdXJscz48Y3Vz
-dG9tMj5QTUMyODcxMjgwPC9jdXN0b20yPjxlbGVjdHJvbmljLXJlc291cmNlLW51bT4xMC4xMTY3
-LzkuMTMuMTc8L2VsZWN0cm9uaWMtcmVzb3VyY2UtbnVtPjwvcmVjb3JkPjwvQ2l0ZT48Q2l0ZT48
-QXV0aG9yPkJ1cmdlPC9BdXRob3I+PFllYXI+MjAxNzwvWWVhcj48UmVjTnVtPjM0OTwvUmVjTnVt
-PjxyZWNvcmQ+PHJlYy1udW1iZXI+MzQ5PC9yZWMtbnVtYmVyPjxmb3JlaWduLWtleXM+PGtleSBh
-cHA9IkVOIiBkYi1pZD0iNTkyZHB0MmY1OTB4MG1lenRlMzVmNWZ3ZWYwcnRwMnhzZnJ6IiB0aW1l
-c3RhbXA9IjE1OTgxMTM5MDYiPjM0OTwva2V5PjwvZm9yZWlnbi1rZXlzPjxyZWYtdHlwZSBuYW1l
-PSJKb3VybmFsIEFydGljbGUiPjE3PC9yZWYtdHlwZT48Y29udHJpYnV0b3JzPjxhdXRob3JzPjxh
-dXRob3I+QnVyZ2UsIEouPC9hdXRob3I+PGF1dGhvcj5KYWluaSwgUC48L2F1dGhvcj48L2F1dGhv
-cnM+PC9jb250cmlidXRvcnM+PGF1dGgtYWRkcmVzcz5EZXBhcnRtZW50IG9mIFBzeWNob2xvZ3ks
-IFVuaXZlcnNpdHkgb2YgUGVubnN5bHZhbmlhLCBQaGlsYWRlbHBoaWEsIFBBLCBVbml0ZWQgU3Rh
-dGVzIG9mIEFtZXJpY2EuJiN4RDtOZXVyb3NjaWVuY2UgR3JhZHVhdGUgR3JvdXAsIFVuaXZlcnNp
-dHkgb2YgUGVubnN5bHZhbmlhLCBQaGlsYWRlbHBoaWEsIFBBLCBVbml0ZWQgU3RhdGVzIG9mIEFt
-ZXJpY2EuJiN4RDtEYXZpZCBSLiBDaGVyaXRvbiBTY2hvb2wgb2YgQ29tcHV0ZXIgU2NpZW5jZSwg
-VW5pdmVyc2l0eSBvZiBXYXRlcmxvbywgV2F0ZXJsb28sIE9OLCBDYW5hZGEuPC9hdXRoLWFkZHJl
-c3M+PHRpdGxlcz48dGl0bGU+QWNjdXJhY3kgTWF4aW1pemF0aW9uIEFuYWx5c2lzIGZvciBTZW5z
-b3J5LVBlcmNlcHR1YWwgVGFza3M6IENvbXB1dGF0aW9uYWwgSW1wcm92ZW1lbnRzLCBGaWx0ZXIg
-Um9idXN0bmVzcywgYW5kIENvZGluZyBBZHZhbnRhZ2VzIGZvciBTY2FsZWQgQWRkaXRpdmUgTm9p
-c2U8L3RpdGxlPjxzZWNvbmRhcnktdGl0bGU+UExvUyBDb21wdXQgQmlvbDwvc2Vjb25kYXJ5LXRp
-dGxlPjwvdGl0bGVzPjxwZXJpb2RpY2FsPjxmdWxsLXRpdGxlPlBMb1MgQ29tcHV0IEJpb2w8L2Z1
-bGwtdGl0bGU+PC9wZXJpb2RpY2FsPjxwYWdlcz5lMTAwNTI4MTwvcGFnZXM+PHZvbHVtZT4xMzwv
-dm9sdW1lPjxudW1iZXI+MjwvbnVtYmVyPjxlZGl0aW9uPjIwMTcvMDIvMDk8L2VkaXRpb24+PGtl
-eXdvcmRzPjxrZXl3b3JkPkNvbXB1dGVyIFNpbXVsYXRpb248L2tleXdvcmQ+PGtleXdvcmQ+RGF0
-YSBJbnRlcnByZXRhdGlvbiwgU3RhdGlzdGljYWw8L2tleXdvcmQ+PGtleXdvcmQ+SHVtYW5zPC9r
-ZXl3b3JkPjxrZXl3b3JkPipNb2RlbHMsIE5ldXJvbG9naWNhbDwva2V5d29yZD48a2V5d29yZD4q
-TW9kZWxzLCBTdGF0aXN0aWNhbDwva2V5d29yZD48a2V5d29yZD5Qc3ljaG9tZXRyaWNzLyptZXRo
-b2RzPC9rZXl3b3JkPjxrZXl3b3JkPlJlcHJvZHVjaWJpbGl0eSBvZiBSZXN1bHRzPC9rZXl3b3Jk
-PjxrZXl3b3JkPlNlbnNpdGl2aXR5IGFuZCBTcGVjaWZpY2l0eTwva2V5d29yZD48a2V5d29yZD5T
-aWduYWwtVG8tTm9pc2UgUmF0aW88L2tleXdvcmQ+PGtleXdvcmQ+KlRhc2sgUGVyZm9ybWFuY2Ug
-YW5kIEFuYWx5c2lzPC9rZXl3b3JkPjxrZXl3b3JkPlZpc3VhbCBDb3J0ZXgvKnBoeXNpb2xvZ3k8
-L2tleXdvcmQ+PGtleXdvcmQ+VmlzdWFsIFBlcmNlcHRpb24vKnBoeXNpb2xvZ3k8L2tleXdvcmQ+
-PC9rZXl3b3Jkcz48ZGF0ZXM+PHllYXI+MjAxNzwveWVhcj48cHViLWRhdGVzPjxkYXRlPkZlYjwv
-ZGF0ZT48L3B1Yi1kYXRlcz48L2RhdGVzPjxpc2JuPjE1NTMtNzM1OCAoRWxlY3Ryb25pYykmI3hE
-OzE1NTMtNzM0WCAoTGlua2luZyk8L2lzYm4+PGFjY2Vzc2lvbi1udW0+MjgxNzgyNjY8L2FjY2Vz
-c2lvbi1udW0+PHVybHM+PHJlbGF0ZWQtdXJscz48dXJsPmh0dHBzOi8vd3d3Lm5jYmkubmxtLm5p
-aC5nb3YvcHVibWVkLzI4MTc4MjY2PC91cmw+PC9yZWxhdGVkLXVybHM+PC91cmxzPjxjdXN0b20y
-PlBNQzUyOTgyNTA8L2N1c3RvbTI+PGVsZWN0cm9uaWMtcmVzb3VyY2UtbnVtPjEwLjEzNzEvam91
-cm5hbC5wY2JpLjEwMDUyODE8L2VsZWN0cm9uaWMtcmVzb3VyY2UtbnVtPjwvcmVjb3JkPjwvQ2l0
-ZT48Q2l0ZT48QXV0aG9yPkphaW5pPC9BdXRob3I+PFllYXI+MjAxNzwvWWVhcj48UmVjTnVtPjM5
-NzE8L1JlY051bT48cmVjb3JkPjxyZWMtbnVtYmVyPjM5NzE8L3JlYy1udW1iZXI+PGZvcmVpZ24t
-a2V5cz48a2V5IGFwcD0iRU4iIGRiLWlkPSI1OTJkcHQyZjU5MHgwbWV6dGUzNWY1ZndlZjBydHAy
-eHNmcnoiIHRpbWVzdGFtcD0iMTYxMjU2OTQ3NCI+Mzk3MTwva2V5PjwvZm9yZWlnbi1rZXlzPjxy
-ZWYtdHlwZSBuYW1lPSJKb3VybmFsIEFydGljbGUiPjE3PC9yZWYtdHlwZT48Y29udHJpYnV0b3Jz
-PjxhdXRob3JzPjxhdXRob3I+SmFpbmksIFAuPC9hdXRob3I+PGF1dGhvcj5CdXJnZSwgSi48L2F1
-dGhvcj48L2F1dGhvcnM+PC9jb250cmlidXRvcnM+PGF1dGgtYWRkcmVzcz5DaGVyaXRvbiBTY2hv
-b2wgb2YgQ29tcHV0ZXIgU2NpZW5jZSwgV2F0ZXJsb28sIE9udGFyaW8sIENhbmFkYS4mI3hEO0Rl
-cGFydG1lbnQgb2YgUHN5Y2hvbG9neSwgVW5pdmVyc2l0eSBvZiBQZW5uc3lsdmFuaWEsIFBoaWxh
-ZGVscGhpYSwgUEEsIFVTQS4mI3hEO05ldXJvc2NpZW5jZSBHcmFkdWF0ZSBHcm91cCwgVW5pdmVy
-c2l0eSBvZiBQZW5uc3lsdmFuaWEsIFBoaWxhZGVscGhpYSwgUEEsIFVTQS4mI3hEO0Jpb2VuZ2lu
-ZWVyaW5nIEdyYWR1YXRlIEdyb3VwLCBVbml2ZXJzaXR5IG9mIFBlbm5zeWx2YW5pYSwgUGhpbGFk
-ZWxwaGlhLCBQQSwgVVNBLjwvYXV0aC1hZGRyZXNzPjx0aXRsZXM+PHRpdGxlPkxpbmtpbmcgbm9y
-bWF0aXZlIG1vZGVscyBvZiBuYXR1cmFsIHRhc2tzIHRvIGRlc2NyaXB0aXZlIG1vZGVscyBvZiBu
-ZXVyYWwgcmVzcG9uc2U8L3RpdGxlPjxzZWNvbmRhcnktdGl0bGU+SiBWaXM8L3NlY29uZGFyeS10
-aXRsZT48L3RpdGxlcz48cGVyaW9kaWNhbD48ZnVsbC10aXRsZT5KIFZpczwvZnVsbC10aXRsZT48
-L3BlcmlvZGljYWw+PHBhZ2VzPjE2PC9wYWdlcz48dm9sdW1lPjE3PC92b2x1bWU+PG51bWJlcj4x
-MjwvbnVtYmVyPjxlZGl0aW9uPjIwMTcvMTAvMjc8L2VkaXRpb24+PGtleXdvcmRzPjxrZXl3b3Jk
-PkJheWVzIFRoZW9yZW08L2tleXdvcmQ+PGtleXdvcmQ+SHVtYW5zPC9rZXl3b3JkPjxrZXl3b3Jk
-PipNb2RlbHMsIE5ldXJvbG9naWNhbDwva2V5d29yZD48a2V5d29yZD5Ob3JtYWwgRGlzdHJpYnV0
-aW9uPC9rZXl3b3JkPjxrZXl3b3JkPlBzeWNob3BoeXNpY3M8L2tleXdvcmQ+PGtleXdvcmQ+UmV0
-aW5hL3BoeXNpb2xvZ3k8L2tleXdvcmQ+PGtleXdvcmQ+VmlzaW9uIERpc3Bhcml0eS9waHlzaW9s
-b2d5PC9rZXl3b3JkPjxrZXl3b3JkPlZpc2lvbiwgQmlub2N1bGFyL3BoeXNpb2xvZ3k8L2tleXdv
-cmQ+PGtleXdvcmQ+VmlzdWFsIFBlcmNlcHRpb24vKnBoeXNpb2xvZ3k8L2tleXdvcmQ+PC9rZXl3
-b3Jkcz48ZGF0ZXM+PHllYXI+MjAxNzwveWVhcj48cHViLWRhdGVzPjxkYXRlPk9jdCAxPC9kYXRl
-PjwvcHViLWRhdGVzPjwvZGF0ZXM+PGlzYm4+MTUzNC03MzYyIChFbGVjdHJvbmljKSYjeEQ7MTUz
-NC03MzYyIChMaW5raW5nKTwvaXNibj48YWNjZXNzaW9uLW51bT4yOTA3MTM1MzwvYWNjZXNzaW9u
-LW51bT48dXJscz48cmVsYXRlZC11cmxzPjx1cmw+aHR0cHM6Ly93d3cubmNiaS5ubG0ubmloLmdv
-di9wdWJtZWQvMjkwNzEzNTM8L3VybD48L3JlbGF0ZWQtdXJscz48L3VybHM+PGN1c3RvbTI+UE1D
-NjA5NzU4NzwvY3VzdG9tMj48ZWxlY3Ryb25pYy1yZXNvdXJjZS1udW0+MTAuMTE2Ny8xNy4xMi4x
-NjwvZWxlY3Ryb25pYy1yZXNvdXJjZS1udW0+PC9yZWNvcmQ+PC9DaXRlPjxDaXRlPjxBdXRob3I+
-QnVyZ2U8L0F1dGhvcj48WWVhcj4yMDIwPC9ZZWFyPjxSZWNOdW0+NDE4ODwvUmVjTnVtPjxyZWNv
-cmQ+PHJlYy1udW1iZXI+NDE4ODwvcmVjLW51bWJlcj48Zm9yZWlnbi1rZXlzPjxrZXkgYXBwPSJF
-TiIgZGItaWQ9IjU5MmRwdDJmNTkweDBtZXp0ZTM1ZjVmd2VmMHJ0cDJ4c2ZyeiIgdGltZXN0YW1w
-PSIxNjE5NzEyNTk5Ij40MTg4PC9rZXk+PC9mb3JlaWduLWtleXM+PHJlZi10eXBlIG5hbWU9Ikpv
-dXJuYWwgQXJ0aWNsZSI+MTc8L3JlZi10eXBlPjxjb250cmlidXRvcnM+PGF1dGhvcnM+PGF1dGhv
-cj5CdXJnZSwgSi48L2F1dGhvcj48L2F1dGhvcnM+PC9jb250cmlidXRvcnM+PGF1dGgtYWRkcmVz
-cz5EZXBhcnRtZW50IG9mIFBzeWNob2xvZ3ksIFVuaXZlcnNpdHkgb2YgUGVubnN5bHZhbmlhLCBQ
-aGlsYWRlbHBoaWEsIFBlbm5zeWx2YW5pYSAxOTEwNCwgVVNBOyBlbWFpbDogamJ1cmdlQHBzeWNo
-LnVwZW5uLmVkdS4mI3hEO05ldXJvc2NpZW5jZSBHcmFkdWF0ZSBHcm91cCwgVW5pdmVyc2l0eSBv
-ZiBQZW5uc3lsdmFuaWEsIFBoaWxhZGVscGhpYSwgUGVubnN5bHZhbmlhIDE5MTA0LCBVU0EuJiN4
-RDtCaW9lbmdpbmVlcmluZyBHcmFkdWF0ZSBHcm91cCwgVW5pdmVyc2l0eSBvZiBQZW5uc3lsdmFu
-aWEsIFBoaWxhZGVscGhpYSwgUGVubnN5bHZhbmlhIDE5MTA0LCBVU0EuPC9hdXRoLWFkZHJlc3M+
-PHRpdGxlcz48dGl0bGU+SW1hZ2UtQ29tcHV0YWJsZSBJZGVhbCBPYnNlcnZlcnMgZm9yIFRhc2tz
-IHdpdGggTmF0dXJhbCBTdGltdWxpPC90aXRsZT48c2Vjb25kYXJ5LXRpdGxlPkFubnUgUmV2IFZp
-cyBTY2k8L3NlY29uZGFyeS10aXRsZT48L3RpdGxlcz48cGVyaW9kaWNhbD48ZnVsbC10aXRsZT5B
-bm51IFJldiBWaXMgU2NpPC9mdWxsLXRpdGxlPjwvcGVyaW9kaWNhbD48cGFnZXM+NDkxLTUxNzwv
-cGFnZXM+PHZvbHVtZT42PC92b2x1bWU+PGVkaXRpb24+MjAyMC8wNi8yNjwvZWRpdGlvbj48a2V5
-d29yZHM+PGtleXdvcmQ+KmJsdXI8L2tleXdvcmQ+PGtleXdvcmQ+KmRpc3Bhcml0eTwva2V5d29y
-ZD48a2V5d29yZD4qaWRlYWwgb2JzZXJ2ZXI8L2tleXdvcmQ+PGtleXdvcmQ+Km1vdGlvbjwva2V5
-d29yZD48a2V5d29yZD4qbmF0dXJhbCBzY2VuZSBzdGF0aXN0aWNzPC9rZXl3b3JkPjxrZXl3b3Jk
-Pip0YXJnZXQgZGV0ZWN0aW9uPC9rZXl3b3JkPjwva2V5d29yZHM+PGRhdGVzPjx5ZWFyPjIwMjA8
-L3llYXI+PHB1Yi1kYXRlcz48ZGF0ZT5TZXAgMTU8L2RhdGU+PC9wdWItZGF0ZXM+PC9kYXRlcz48
-aXNibj4yMzc0LTQ2NTAgKEVsZWN0cm9uaWMpJiN4RDsyMzc0LTQ2NDIgKExpbmtpbmcpPC9pc2Ju
-PjxhY2Nlc3Npb24tbnVtPjMyNTgwNjY0PC9hY2Nlc3Npb24tbnVtPjx1cmxzPjxyZWxhdGVkLXVy
-bHM+PHVybD5odHRwczovL3d3dy5uY2JpLm5sbS5uaWguZ292L3B1Ym1lZC8zMjU4MDY2NDwvdXJs
-PjwvcmVsYXRlZC11cmxzPjwvdXJscz48ZWxlY3Ryb25pYy1yZXNvdXJjZS1udW0+MTAuMTE0Ni9h
-bm51cmV2LXZpc2lvbi0wMzAzMjAtMDQxMTM0PC9lbGVjdHJvbmljLXJlc291cmNlLW51bT48L3Jl
-Y29yZD48L0NpdGU+PC9FbmROb3RlPn==
+bS5uaWguZ292L3B1Ym1lZC8yOTA3MTM1MzwvdXJsPjwvcmVsYXRlZC11cmxzPjwvdXJscz48Y3Vz
+dG9tMj5QTUM2MDk3NTg3PC9jdXN0b20yPjxlbGVjdHJvbmljLXJlc291cmNlLW51bT4xMC4xMTY3
+LzE3LjEyLjE2PC9lbGVjdHJvbmljLXJlc291cmNlLW51bT48L3JlY29yZD48L0NpdGU+PENpdGU+
+PEF1dGhvcj5CdXJnZTwvQXV0aG9yPjxZZWFyPjIwMjA8L1llYXI+PFJlY051bT4yNTUwPC9SZWNO
+dW0+PHJlY29yZD48cmVjLW51bWJlcj4yNTUwPC9yZWMtbnVtYmVyPjxmb3JlaWduLWtleXM+PGtl
+eSBhcHA9IkVOIiBkYi1pZD0iNTkyZHB0MmY1OTB4MG1lenRlMzVmNWZ3ZWYwcnRwMnhzZnJ6IiB0
+aW1lc3RhbXA9IjE2MjAxNzk2MjUiPjI1NTA8L2tleT48L2ZvcmVpZ24ta2V5cz48cmVmLXR5cGUg
+bmFtZT0iSm91cm5hbCBBcnRpY2xlIj4xNzwvcmVmLXR5cGU+PGNvbnRyaWJ1dG9ycz48YXV0aG9y
+cz48YXV0aG9yPkJ1cmdlLCBKLjwvYXV0aG9yPjwvYXV0aG9ycz48L2NvbnRyaWJ1dG9ycz48YXV0
+aC1hZGRyZXNzPkRlcGFydG1lbnQgb2YgUHN5Y2hvbG9neSwgVW5pdmVyc2l0eSBvZiBQZW5uc3ls
+dmFuaWEsIFBoaWxhZGVscGhpYSwgUGVubnN5bHZhbmlhIDE5MTA0LCBVU0E7IGVtYWlsOiBqYnVy
+Z2VAcHN5Y2gudXBlbm4uZWR1LiYjeEQ7TmV1cm9zY2llbmNlIEdyYWR1YXRlIEdyb3VwLCBVbml2
+ZXJzaXR5IG9mIFBlbm5zeWx2YW5pYSwgUGhpbGFkZWxwaGlhLCBQZW5uc3lsdmFuaWEgMTkxMDQs
+IFVTQS4mI3hEO0Jpb2VuZ2luZWVyaW5nIEdyYWR1YXRlIEdyb3VwLCBVbml2ZXJzaXR5IG9mIFBl
+bm5zeWx2YW5pYSwgUGhpbGFkZWxwaGlhLCBQZW5uc3lsdmFuaWEgMTkxMDQsIFVTQS48L2F1dGgt
+YWRkcmVzcz48dGl0bGVzPjx0aXRsZT5JbWFnZS1jb21wdXRhYmxlIGlkZWFsIG9ic2VydmVycyBm
+b3IgdGFza3Mgd2l0aCBuYXR1cmFsIHN0aW11bGk8L3RpdGxlPjxzZWNvbmRhcnktdGl0bGU+QW5u
+dWFsIFJldmlldyBvZiBOZXVyb3NjaWVuY2U8L3NlY29uZGFyeS10aXRsZT48L3RpdGxlcz48cGVy
+aW9kaWNhbD48ZnVsbC10aXRsZT5Bbm51YWwgUmV2aWV3IG9mIE5ldXJvc2NpZW5jZTwvZnVsbC10
+aXRsZT48L3BlcmlvZGljYWw+PHBhZ2VzPjQ5MS01MTc8L3BhZ2VzPjx2b2x1bWU+Njwvdm9sdW1l
+PjxlZGl0aW9uPjIwMjAvMDYvMjY8L2VkaXRpb24+PGtleXdvcmRzPjxrZXl3b3JkPipibHVyPC9r
+ZXl3b3JkPjxrZXl3b3JkPipkaXNwYXJpdHk8L2tleXdvcmQ+PGtleXdvcmQ+KmlkZWFsIG9ic2Vy
+dmVyPC9rZXl3b3JkPjxrZXl3b3JkPiptb3Rpb248L2tleXdvcmQ+PGtleXdvcmQ+Km5hdHVyYWwg
+c2NlbmUgc3RhdGlzdGljczwva2V5d29yZD48a2V5d29yZD4qdGFyZ2V0IGRldGVjdGlvbjwva2V5
+d29yZD48L2tleXdvcmRzPjxkYXRlcz48eWVhcj4yMDIwPC95ZWFyPjxwdWItZGF0ZXM+PGRhdGU+
+U2VwIDE1PC9kYXRlPjwvcHViLWRhdGVzPjwvZGF0ZXM+PGlzYm4+MjM3NC00NjUwIChFbGVjdHJv
+bmljKSYjeEQ7MjM3NC00NjQyIChMaW5raW5nKTwvaXNibj48YWNjZXNzaW9uLW51bT4zMjU4MDY2
+NDwvYWNjZXNzaW9uLW51bT48dXJscz48cmVsYXRlZC11cmxzPjx1cmw+aHR0cHM6Ly93d3cubmNi
+aS5ubG0ubmloLmdvdi9wdWJtZWQvMzI1ODA2NjQ8L3VybD48L3JlbGF0ZWQtdXJscz48L3VybHM+
+PGVsZWN0cm9uaWMtcmVzb3VyY2UtbnVtPjEwLjExNDYvYW5udXJldi12aXNpb24tMDMwMzIwLTA0
+MTEzNDwvZWxlY3Ryb25pYy1yZXNvdXJjZS1udW0+PC9yZWNvcmQ+PC9DaXRlPjwvRW5kTm90ZT4A
 </w:fldData>
         </w:fldChar>
       </w:r>
@@ -13673,116 +13590,117 @@
 dHVhbCBTeXN0ZW1zIGFuZCBEZXBhcnRtZW50IG9mIFBzeWNob2xvZ3ksIFVuaXZlcnNpdHkgb2Yg
 VGV4YXMgYXQgQXVzdGluLCBBdXN0aW4sIFRYIDc4NzEyLCBVU0EuIGdlaXNsZXJAcHN5LnV0ZXhh
 cy5lZHU8L2F1dGgtYWRkcmVzcz48dGl0bGVzPjx0aXRsZT5PcHRpbWFsIHN0aW11bHVzIGVuY29k
-ZXJzIGZvciBuYXR1cmFsIHRhc2tzPC90aXRsZT48c2Vjb25kYXJ5LXRpdGxlPkogVmlzPC9zZWNv
-bmRhcnktdGl0bGU+PC90aXRsZXM+PHBlcmlvZGljYWw+PGZ1bGwtdGl0bGU+SiBWaXM8L2Z1bGwt
-dGl0bGU+PC9wZXJpb2RpY2FsPjxwYWdlcz4xNyAxLTE2PC9wYWdlcz48dm9sdW1lPjk8L3ZvbHVt
-ZT48bnVtYmVyPjEzPC9udW1iZXI+PGVkaXRpb24+MjAxMC8wMS8wOTwvZWRpdGlvbj48a2V5d29y
-ZHM+PGtleXdvcmQ+QmF5ZXMgVGhlb3JlbTwva2V5d29yZD48a2V5d29yZD5IdW1hbnM8L2tleXdv
-cmQ+PGtleXdvcmQ+UGhvdGljIFN0aW11bGF0aW9uL21ldGhvZHM8L2tleXdvcmQ+PGtleXdvcmQ+
-UmVhY3Rpb24gVGltZS8qcGh5c2lvbG9neTwva2V5d29yZD48a2V5d29yZD5WaXN1YWwgQ29ydGV4
-LypwaHlzaW9sb2d5PC9rZXl3b3JkPjxrZXl3b3JkPlZpc3VhbCBQYXRod2F5cy9waHlzaW9sb2d5
-PC9rZXl3b3JkPjxrZXl3b3JkPlZpc3VhbCBQZXJjZXB0aW9uLypwaHlzaW9sb2d5PC9rZXl3b3Jk
-Pjwva2V5d29yZHM+PGRhdGVzPjx5ZWFyPjIwMDk8L3llYXI+PHB1Yi1kYXRlcz48ZGF0ZT5EZWMg
-MTY8L2RhdGU+PC9wdWItZGF0ZXM+PC9kYXRlcz48aXNibj4xNTM0LTczNjIgKEVsZWN0cm9uaWMp
-JiN4RDsxNTM0LTczNjIgKExpbmtpbmcpPC9pc2JuPjxhY2Nlc3Npb24tbnVtPjIwMDU1NTUwPC9h
+ZXJzIGZvciBuYXR1cmFsIHRhc2tzPC90aXRsZT48c2Vjb25kYXJ5LXRpdGxlPkpvdXJuYWwgb2Yg
+VmlzaW9uPC9zZWNvbmRhcnktdGl0bGU+PC90aXRsZXM+PHBlcmlvZGljYWw+PGZ1bGwtdGl0bGU+
+Sm91cm5hbCBvZiB2aXNpb248L2Z1bGwtdGl0bGU+PC9wZXJpb2RpY2FsPjxwYWdlcz4xNyAxLTE2
+PC9wYWdlcz48dm9sdW1lPjk8L3ZvbHVtZT48bnVtYmVyPjEzPC9udW1iZXI+PGVkaXRpb24+MjAx
+MC8wMS8wOTwvZWRpdGlvbj48a2V5d29yZHM+PGtleXdvcmQ+QmF5ZXMgVGhlb3JlbTwva2V5d29y
+ZD48a2V5d29yZD5IdW1hbnM8L2tleXdvcmQ+PGtleXdvcmQ+UGhvdGljIFN0aW11bGF0aW9uL21l
+dGhvZHM8L2tleXdvcmQ+PGtleXdvcmQ+UmVhY3Rpb24gVGltZS8qcGh5c2lvbG9neTwva2V5d29y
+ZD48a2V5d29yZD5WaXN1YWwgQ29ydGV4LypwaHlzaW9sb2d5PC9rZXl3b3JkPjxrZXl3b3JkPlZp
+c3VhbCBQYXRod2F5cy9waHlzaW9sb2d5PC9rZXl3b3JkPjxrZXl3b3JkPlZpc3VhbCBQZXJjZXB0
+aW9uLypwaHlzaW9sb2d5PC9rZXl3b3JkPjwva2V5d29yZHM+PGRhdGVzPjx5ZWFyPjIwMDk8L3ll
+YXI+PHB1Yi1kYXRlcz48ZGF0ZT5EZWMgMTY8L2RhdGU+PC9wdWItZGF0ZXM+PC9kYXRlcz48aXNi
+bj4xNTM0LTczNjIgKEVsZWN0cm9uaWMpJiN4RDsxNTM0LTczNjIgKExpbmtpbmcpPC9pc2JuPjxh
+Y2Nlc3Npb24tbnVtPjIwMDU1NTUwPC9hY2Nlc3Npb24tbnVtPjx1cmxzPjxyZWxhdGVkLXVybHM+
+PHVybD5odHRwczovL3d3dy5uY2JpLm5sbS5uaWguZ292L3B1Ym1lZC8yMDA1NTU1MDwvdXJsPjwv
+cmVsYXRlZC11cmxzPjwvdXJscz48Y3VzdG9tMj5QTUMyODcxMjgwPC9jdXN0b20yPjxlbGVjdHJv
+bmljLXJlc291cmNlLW51bT4xMC4xMTY3LzkuMTMuMTc8L2VsZWN0cm9uaWMtcmVzb3VyY2UtbnVt
+PjwvcmVjb3JkPjwvQ2l0ZT48Q2l0ZT48QXV0aG9yPkJ1cmdlPC9BdXRob3I+PFllYXI+MjAxNzwv
+WWVhcj48UmVjTnVtPjM1MDwvUmVjTnVtPjxyZWNvcmQ+PHJlYy1udW1iZXI+MzUwPC9yZWMtbnVt
+YmVyPjxmb3JlaWduLWtleXM+PGtleSBhcHA9IkVOIiBkYi1pZD0iNTkyZHB0MmY1OTB4MG1lenRl
+MzVmNWZ3ZWYwcnRwMnhzZnJ6IiB0aW1lc3RhbXA9IjE1OTgxMTM5MDkiPjM1MDwva2V5PjwvZm9y
+ZWlnbi1rZXlzPjxyZWYtdHlwZSBuYW1lPSJKb3VybmFsIEFydGljbGUiPjE3PC9yZWYtdHlwZT48
+Y29udHJpYnV0b3JzPjxhdXRob3JzPjxhdXRob3I+QnVyZ2UsIEouPC9hdXRob3I+PGF1dGhvcj5K
+YWluaSwgUC48L2F1dGhvcj48L2F1dGhvcnM+PC9jb250cmlidXRvcnM+PGF1dGgtYWRkcmVzcz5E
+ZXBhcnRtZW50IG9mIFBzeWNob2xvZ3ksIFVuaXZlcnNpdHkgb2YgUGVubnN5bHZhbmlhLCBQaGls
+YWRlbHBoaWEsIFBBLCBVbml0ZWQgU3RhdGVzIG9mIEFtZXJpY2EuJiN4RDtOZXVyb3NjaWVuY2Ug
+R3JhZHVhdGUgR3JvdXAsIFVuaXZlcnNpdHkgb2YgUGVubnN5bHZhbmlhLCBQaGlsYWRlbHBoaWEs
+IFBBLCBVbml0ZWQgU3RhdGVzIG9mIEFtZXJpY2EuJiN4RDtEYXZpZCBSLiBDaGVyaXRvbiBTY2hv
+b2wgb2YgQ29tcHV0ZXIgU2NpZW5jZSwgVW5pdmVyc2l0eSBvZiBXYXRlcmxvbywgV2F0ZXJsb28s
+IE9OLCBDYW5hZGEuPC9hdXRoLWFkZHJlc3M+PHRpdGxlcz48dGl0bGU+QWNjdXJhY3kgbWF4aW1p
+emF0aW9uIGFuYWx5c2lzIGZvciBzZW5zb3J5LXBlcmNlcHR1YWwgdGFza3M6IGNvbXB1dGF0aW9u
+YWwgaW1wcm92ZW1lbnRzLCBmaWx0ZXIgcm9idXN0bmVzcywgYW5kIGNvZGluZyBhZHZhbnRhZ2Vz
+IGZvciBzY2FsZWQgYWRkaXRpdmUgbm9pc2U8L3RpdGxlPjxzZWNvbmRhcnktdGl0bGU+UExvUyBD
+b21wdXRhdGlvbmFsIEJpb2xvZ3k8L3NlY29uZGFyeS10aXRsZT48L3RpdGxlcz48cGVyaW9kaWNh
+bD48ZnVsbC10aXRsZT5QTG9TIGNvbXB1dGF0aW9uYWwgYmlvbG9neTwvZnVsbC10aXRsZT48L3Bl
+cmlvZGljYWw+PHBhZ2VzPmUxMDA1MjgxPC9wYWdlcz48dm9sdW1lPjEzPC92b2x1bWU+PG51bWJl
+cj4yPC9udW1iZXI+PGVkaXRpb24+MjAxNy8wMi8wOTwvZWRpdGlvbj48a2V5d29yZHM+PGtleXdv
+cmQ+Q29tcHV0ZXIgU2ltdWxhdGlvbjwva2V5d29yZD48a2V5d29yZD5EYXRhIEludGVycHJldGF0
+aW9uLCBTdGF0aXN0aWNhbDwva2V5d29yZD48a2V5d29yZD5IdW1hbnM8L2tleXdvcmQ+PGtleXdv
+cmQ+Kk1vZGVscywgTmV1cm9sb2dpY2FsPC9rZXl3b3JkPjxrZXl3b3JkPipNb2RlbHMsIFN0YXRp
+c3RpY2FsPC9rZXl3b3JkPjxrZXl3b3JkPlBzeWNob21ldHJpY3MvKm1ldGhvZHM8L2tleXdvcmQ+
+PGtleXdvcmQ+UmVwcm9kdWNpYmlsaXR5IG9mIFJlc3VsdHM8L2tleXdvcmQ+PGtleXdvcmQ+U2Vu
+c2l0aXZpdHkgYW5kIFNwZWNpZmljaXR5PC9rZXl3b3JkPjxrZXl3b3JkPlNpZ25hbC1Uby1Ob2lz
+ZSBSYXRpbzwva2V5d29yZD48a2V5d29yZD4qVGFzayBQZXJmb3JtYW5jZSBhbmQgQW5hbHlzaXM8
+L2tleXdvcmQ+PGtleXdvcmQ+VmlzdWFsIENvcnRleC8qcGh5c2lvbG9neTwva2V5d29yZD48a2V5
+d29yZD5WaXN1YWwgUGVyY2VwdGlvbi8qcGh5c2lvbG9neTwva2V5d29yZD48L2tleXdvcmRzPjxk
+YXRlcz48eWVhcj4yMDE3PC95ZWFyPjxwdWItZGF0ZXM+PGRhdGU+RmViPC9kYXRlPjwvcHViLWRh
+dGVzPjwvZGF0ZXM+PGlzYm4+MTU1My03MzU4IChFbGVjdHJvbmljKSYjeEQ7MTU1My03MzRYIChM
+aW5raW5nKTwvaXNibj48YWNjZXNzaW9uLW51bT4yODE3ODI2NjwvYWNjZXNzaW9uLW51bT48dXJs
+cz48cmVsYXRlZC11cmxzPjx1cmw+aHR0cHM6Ly93d3cubmNiaS5ubG0ubmloLmdvdi9wdWJtZWQv
+MjgxNzgyNjY8L3VybD48L3JlbGF0ZWQtdXJscz48L3VybHM+PGN1c3RvbTI+UE1DNTI5ODI1MDwv
+Y3VzdG9tMj48ZWxlY3Ryb25pYy1yZXNvdXJjZS1udW0+MTAuMTM3MS9qb3VybmFsLnBjYmkuMTAw
+NTI4MTwvZWxlY3Ryb25pYy1yZXNvdXJjZS1udW0+PC9yZWNvcmQ+PC9DaXRlPjxDaXRlPjxBdXRo
+b3I+SmFpbmk8L0F1dGhvcj48WWVhcj4yMDE3PC9ZZWFyPjxSZWNOdW0+MzkzPC9SZWNOdW0+PHJl
+Y29yZD48cmVjLW51bWJlcj4zOTM8L3JlYy1udW1iZXI+PGZvcmVpZ24ta2V5cz48a2V5IGFwcD0i
+RU4iIGRiLWlkPSI1OTJkcHQyZjU5MHgwbWV6dGUzNWY1ZndlZjBydHAyeHNmcnoiIHRpbWVzdGFt
+cD0iMTU5ODExNDg4MyI+MzkzPC9rZXk+PC9mb3JlaWduLWtleXM+PHJlZi10eXBlIG5hbWU9Ikpv
+dXJuYWwgQXJ0aWNsZSI+MTc8L3JlZi10eXBlPjxjb250cmlidXRvcnM+PGF1dGhvcnM+PGF1dGhv
+cj5KYWluaSwgUC48L2F1dGhvcj48YXV0aG9yPkJ1cmdlLCBKLjwvYXV0aG9yPjwvYXV0aG9ycz48
+L2NvbnRyaWJ1dG9ycz48YXV0aC1hZGRyZXNzPkNoZXJpdG9uIFNjaG9vbCBvZiBDb21wdXRlciBT
+Y2llbmNlLCBXYXRlcmxvbywgT250YXJpbywgQ2FuYWRhLiYjeEQ7RGVwYXJ0bWVudCBvZiBQc3lj
+aG9sb2d5LCBVbml2ZXJzaXR5IG9mIFBlbm5zeWx2YW5pYSwgUGhpbGFkZWxwaGlhLCBQQSwgVVNB
+LiYjeEQ7TmV1cm9zY2llbmNlIEdyYWR1YXRlIEdyb3VwLCBVbml2ZXJzaXR5IG9mIFBlbm5zeWx2
+YW5pYSwgUGhpbGFkZWxwaGlhLCBQQSwgVVNBLiYjeEQ7QmlvZW5naW5lZXJpbmcgR3JhZHVhdGUg
+R3JvdXAsIFVuaXZlcnNpdHkgb2YgUGVubnN5bHZhbmlhLCBQaGlsYWRlbHBoaWEsIFBBLCBVU0Eu
+PC9hdXRoLWFkZHJlc3M+PHRpdGxlcz48dGl0bGU+TGlua2luZyBub3JtYXRpdmUgbW9kZWxzIG9m
+IG5hdHVyYWwgdGFza3MgdG8gZGVzY3JpcHRpdmUgbW9kZWxzIG9mIG5ldXJhbCByZXNwb25zZTwv
+dGl0bGU+PHNlY29uZGFyeS10aXRsZT5Kb3VybmFsIG9mIFZpc2lvbjwvc2Vjb25kYXJ5LXRpdGxl
+PjwvdGl0bGVzPjxwZXJpb2RpY2FsPjxmdWxsLXRpdGxlPkpvdXJuYWwgb2YgdmlzaW9uPC9mdWxs
+LXRpdGxlPjwvcGVyaW9kaWNhbD48cGFnZXM+MTY8L3BhZ2VzPjx2b2x1bWU+MTc8L3ZvbHVtZT48
+bnVtYmVyPjEyPC9udW1iZXI+PGVkaXRpb24+MjAxNy8xMC8yNzwvZWRpdGlvbj48a2V5d29yZHM+
+PGtleXdvcmQ+QmF5ZXMgVGhlb3JlbTwva2V5d29yZD48a2V5d29yZD5IdW1hbnM8L2tleXdvcmQ+
+PGtleXdvcmQ+Kk1vZGVscywgTmV1cm9sb2dpY2FsPC9rZXl3b3JkPjxrZXl3b3JkPk5vcm1hbCBE
+aXN0cmlidXRpb248L2tleXdvcmQ+PGtleXdvcmQ+UHN5Y2hvcGh5c2ljczwva2V5d29yZD48a2V5
+d29yZD5SZXRpbmEvcGh5c2lvbG9neTwva2V5d29yZD48a2V5d29yZD5WaXNpb24gRGlzcGFyaXR5
+L3BoeXNpb2xvZ3k8L2tleXdvcmQ+PGtleXdvcmQ+VmlzaW9uLCBCaW5vY3VsYXIvcGh5c2lvbG9n
+eTwva2V5d29yZD48a2V5d29yZD5WaXN1YWwgUGVyY2VwdGlvbi8qcGh5c2lvbG9neTwva2V5d29y
+ZD48L2tleXdvcmRzPjxkYXRlcz48eWVhcj4yMDE3PC95ZWFyPjxwdWItZGF0ZXM+PGRhdGU+T2N0
+IDE8L2RhdGU+PC9wdWItZGF0ZXM+PC9kYXRlcz48aXNibj4xNTM0LTczNjIgKEVsZWN0cm9uaWMp
+JiN4RDsxNTM0LTczNjIgKExpbmtpbmcpPC9pc2JuPjxhY2Nlc3Npb24tbnVtPjI5MDcxMzUzPC9h
 Y2Nlc3Npb24tbnVtPjx1cmxzPjxyZWxhdGVkLXVybHM+PHVybD5odHRwczovL3d3dy5uY2JpLm5s
-bS5uaWguZ292L3B1Ym1lZC8yMDA1NTU1MDwvdXJsPjwvcmVsYXRlZC11cmxzPjwvdXJscz48Y3Vz
-dG9tMj5QTUMyODcxMjgwPC9jdXN0b20yPjxlbGVjdHJvbmljLXJlc291cmNlLW51bT4xMC4xMTY3
-LzkuMTMuMTc8L2VsZWN0cm9uaWMtcmVzb3VyY2UtbnVtPjwvcmVjb3JkPjwvQ2l0ZT48Q2l0ZT48
-QXV0aG9yPkJ1cmdlPC9BdXRob3I+PFllYXI+MjAxNzwvWWVhcj48UmVjTnVtPjM0OTwvUmVjTnVt
-PjxyZWNvcmQ+PHJlYy1udW1iZXI+MzQ5PC9yZWMtbnVtYmVyPjxmb3JlaWduLWtleXM+PGtleSBh
-cHA9IkVOIiBkYi1pZD0iNTkyZHB0MmY1OTB4MG1lenRlMzVmNWZ3ZWYwcnRwMnhzZnJ6IiB0aW1l
-c3RhbXA9IjE1OTgxMTM5MDYiPjM0OTwva2V5PjwvZm9yZWlnbi1rZXlzPjxyZWYtdHlwZSBuYW1l
-PSJKb3VybmFsIEFydGljbGUiPjE3PC9yZWYtdHlwZT48Y29udHJpYnV0b3JzPjxhdXRob3JzPjxh
-dXRob3I+QnVyZ2UsIEouPC9hdXRob3I+PGF1dGhvcj5KYWluaSwgUC48L2F1dGhvcj48L2F1dGhv
-cnM+PC9jb250cmlidXRvcnM+PGF1dGgtYWRkcmVzcz5EZXBhcnRtZW50IG9mIFBzeWNob2xvZ3ks
-IFVuaXZlcnNpdHkgb2YgUGVubnN5bHZhbmlhLCBQaGlsYWRlbHBoaWEsIFBBLCBVbml0ZWQgU3Rh
-dGVzIG9mIEFtZXJpY2EuJiN4RDtOZXVyb3NjaWVuY2UgR3JhZHVhdGUgR3JvdXAsIFVuaXZlcnNp
-dHkgb2YgUGVubnN5bHZhbmlhLCBQaGlsYWRlbHBoaWEsIFBBLCBVbml0ZWQgU3RhdGVzIG9mIEFt
-ZXJpY2EuJiN4RDtEYXZpZCBSLiBDaGVyaXRvbiBTY2hvb2wgb2YgQ29tcHV0ZXIgU2NpZW5jZSwg
-VW5pdmVyc2l0eSBvZiBXYXRlcmxvbywgV2F0ZXJsb28sIE9OLCBDYW5hZGEuPC9hdXRoLWFkZHJl
-c3M+PHRpdGxlcz48dGl0bGU+QWNjdXJhY3kgTWF4aW1pemF0aW9uIEFuYWx5c2lzIGZvciBTZW5z
-b3J5LVBlcmNlcHR1YWwgVGFza3M6IENvbXB1dGF0aW9uYWwgSW1wcm92ZW1lbnRzLCBGaWx0ZXIg
-Um9idXN0bmVzcywgYW5kIENvZGluZyBBZHZhbnRhZ2VzIGZvciBTY2FsZWQgQWRkaXRpdmUgTm9p
-c2U8L3RpdGxlPjxzZWNvbmRhcnktdGl0bGU+UExvUyBDb21wdXQgQmlvbDwvc2Vjb25kYXJ5LXRp
-dGxlPjwvdGl0bGVzPjxwZXJpb2RpY2FsPjxmdWxsLXRpdGxlPlBMb1MgQ29tcHV0IEJpb2w8L2Z1
-bGwtdGl0bGU+PC9wZXJpb2RpY2FsPjxwYWdlcz5lMTAwNTI4MTwvcGFnZXM+PHZvbHVtZT4xMzwv
-dm9sdW1lPjxudW1iZXI+MjwvbnVtYmVyPjxlZGl0aW9uPjIwMTcvMDIvMDk8L2VkaXRpb24+PGtl
-eXdvcmRzPjxrZXl3b3JkPkNvbXB1dGVyIFNpbXVsYXRpb248L2tleXdvcmQ+PGtleXdvcmQ+RGF0
-YSBJbnRlcnByZXRhdGlvbiwgU3RhdGlzdGljYWw8L2tleXdvcmQ+PGtleXdvcmQ+SHVtYW5zPC9r
-ZXl3b3JkPjxrZXl3b3JkPipNb2RlbHMsIE5ldXJvbG9naWNhbDwva2V5d29yZD48a2V5d29yZD4q
-TW9kZWxzLCBTdGF0aXN0aWNhbDwva2V5d29yZD48a2V5d29yZD5Qc3ljaG9tZXRyaWNzLyptZXRo
-b2RzPC9rZXl3b3JkPjxrZXl3b3JkPlJlcHJvZHVjaWJpbGl0eSBvZiBSZXN1bHRzPC9rZXl3b3Jk
-PjxrZXl3b3JkPlNlbnNpdGl2aXR5IGFuZCBTcGVjaWZpY2l0eTwva2V5d29yZD48a2V5d29yZD5T
-aWduYWwtVG8tTm9pc2UgUmF0aW88L2tleXdvcmQ+PGtleXdvcmQ+KlRhc2sgUGVyZm9ybWFuY2Ug
-YW5kIEFuYWx5c2lzPC9rZXl3b3JkPjxrZXl3b3JkPlZpc3VhbCBDb3J0ZXgvKnBoeXNpb2xvZ3k8
-L2tleXdvcmQ+PGtleXdvcmQ+VmlzdWFsIFBlcmNlcHRpb24vKnBoeXNpb2xvZ3k8L2tleXdvcmQ+
-PC9rZXl3b3Jkcz48ZGF0ZXM+PHllYXI+MjAxNzwveWVhcj48cHViLWRhdGVzPjxkYXRlPkZlYjwv
-ZGF0ZT48L3B1Yi1kYXRlcz48L2RhdGVzPjxpc2JuPjE1NTMtNzM1OCAoRWxlY3Ryb25pYykmI3hE
-OzE1NTMtNzM0WCAoTGlua2luZyk8L2lzYm4+PGFjY2Vzc2lvbi1udW0+MjgxNzgyNjY8L2FjY2Vz
-c2lvbi1udW0+PHVybHM+PHJlbGF0ZWQtdXJscz48dXJsPmh0dHBzOi8vd3d3Lm5jYmkubmxtLm5p
-aC5nb3YvcHVibWVkLzI4MTc4MjY2PC91cmw+PC9yZWxhdGVkLXVybHM+PC91cmxzPjxjdXN0b20y
-PlBNQzUyOTgyNTA8L2N1c3RvbTI+PGVsZWN0cm9uaWMtcmVzb3VyY2UtbnVtPjEwLjEzNzEvam91
-cm5hbC5wY2JpLjEwMDUyODE8L2VsZWN0cm9uaWMtcmVzb3VyY2UtbnVtPjwvcmVjb3JkPjwvQ2l0
-ZT48Q2l0ZT48QXV0aG9yPkphaW5pPC9BdXRob3I+PFllYXI+MjAxNzwvWWVhcj48UmVjTnVtPjM5
-NzE8L1JlY051bT48cmVjb3JkPjxyZWMtbnVtYmVyPjM5NzE8L3JlYy1udW1iZXI+PGZvcmVpZ24t
-a2V5cz48a2V5IGFwcD0iRU4iIGRiLWlkPSI1OTJkcHQyZjU5MHgwbWV6dGUzNWY1ZndlZjBydHAy
-eHNmcnoiIHRpbWVzdGFtcD0iMTYxMjU2OTQ3NCI+Mzk3MTwva2V5PjwvZm9yZWlnbi1rZXlzPjxy
-ZWYtdHlwZSBuYW1lPSJKb3VybmFsIEFydGljbGUiPjE3PC9yZWYtdHlwZT48Y29udHJpYnV0b3Jz
-PjxhdXRob3JzPjxhdXRob3I+SmFpbmksIFAuPC9hdXRob3I+PGF1dGhvcj5CdXJnZSwgSi48L2F1
-dGhvcj48L2F1dGhvcnM+PC9jb250cmlidXRvcnM+PGF1dGgtYWRkcmVzcz5DaGVyaXRvbiBTY2hv
-b2wgb2YgQ29tcHV0ZXIgU2NpZW5jZSwgV2F0ZXJsb28sIE9udGFyaW8sIENhbmFkYS4mI3hEO0Rl
-cGFydG1lbnQgb2YgUHN5Y2hvbG9neSwgVW5pdmVyc2l0eSBvZiBQZW5uc3lsdmFuaWEsIFBoaWxh
-ZGVscGhpYSwgUEEsIFVTQS4mI3hEO05ldXJvc2NpZW5jZSBHcmFkdWF0ZSBHcm91cCwgVW5pdmVy
-c2l0eSBvZiBQZW5uc3lsdmFuaWEsIFBoaWxhZGVscGhpYSwgUEEsIFVTQS4mI3hEO0Jpb2VuZ2lu
-ZWVyaW5nIEdyYWR1YXRlIEdyb3VwLCBVbml2ZXJzaXR5IG9mIFBlbm5zeWx2YW5pYSwgUGhpbGFk
-ZWxwaGlhLCBQQSwgVVNBLjwvYXV0aC1hZGRyZXNzPjx0aXRsZXM+PHRpdGxlPkxpbmtpbmcgbm9y
-bWF0aXZlIG1vZGVscyBvZiBuYXR1cmFsIHRhc2tzIHRvIGRlc2NyaXB0aXZlIG1vZGVscyBvZiBu
-ZXVyYWwgcmVzcG9uc2U8L3RpdGxlPjxzZWNvbmRhcnktdGl0bGU+SiBWaXM8L3NlY29uZGFyeS10
-aXRsZT48L3RpdGxlcz48cGVyaW9kaWNhbD48ZnVsbC10aXRsZT5KIFZpczwvZnVsbC10aXRsZT48
-L3BlcmlvZGljYWw+PHBhZ2VzPjE2PC9wYWdlcz48dm9sdW1lPjE3PC92b2x1bWU+PG51bWJlcj4x
-MjwvbnVtYmVyPjxlZGl0aW9uPjIwMTcvMTAvMjc8L2VkaXRpb24+PGtleXdvcmRzPjxrZXl3b3Jk
-PkJheWVzIFRoZW9yZW08L2tleXdvcmQ+PGtleXdvcmQ+SHVtYW5zPC9rZXl3b3JkPjxrZXl3b3Jk
-PipNb2RlbHMsIE5ldXJvbG9naWNhbDwva2V5d29yZD48a2V5d29yZD5Ob3JtYWwgRGlzdHJpYnV0
-aW9uPC9rZXl3b3JkPjxrZXl3b3JkPlBzeWNob3BoeXNpY3M8L2tleXdvcmQ+PGtleXdvcmQ+UmV0
-aW5hL3BoeXNpb2xvZ3k8L2tleXdvcmQ+PGtleXdvcmQ+VmlzaW9uIERpc3Bhcml0eS9waHlzaW9s
-b2d5PC9rZXl3b3JkPjxrZXl3b3JkPlZpc2lvbiwgQmlub2N1bGFyL3BoeXNpb2xvZ3k8L2tleXdv
-cmQ+PGtleXdvcmQ+VmlzdWFsIFBlcmNlcHRpb24vKnBoeXNpb2xvZ3k8L2tleXdvcmQ+PC9rZXl3
-b3Jkcz48ZGF0ZXM+PHllYXI+MjAxNzwveWVhcj48cHViLWRhdGVzPjxkYXRlPk9jdCAxPC9kYXRl
-PjwvcHViLWRhdGVzPjwvZGF0ZXM+PGlzYm4+MTUzNC03MzYyIChFbGVjdHJvbmljKSYjeEQ7MTUz
-NC03MzYyIChMaW5raW5nKTwvaXNibj48YWNjZXNzaW9uLW51bT4yOTA3MTM1MzwvYWNjZXNzaW9u
-LW51bT48dXJscz48cmVsYXRlZC11cmxzPjx1cmw+aHR0cHM6Ly93d3cubmNiaS5ubG0ubmloLmdv
-di9wdWJtZWQvMjkwNzEzNTM8L3VybD48L3JlbGF0ZWQtdXJscz48L3VybHM+PGN1c3RvbTI+UE1D
-NjA5NzU4NzwvY3VzdG9tMj48ZWxlY3Ryb25pYy1yZXNvdXJjZS1udW0+MTAuMTE2Ny8xNy4xMi4x
-NjwvZWxlY3Ryb25pYy1yZXNvdXJjZS1udW0+PC9yZWNvcmQ+PC9DaXRlPjxDaXRlPjxBdXRob3I+
-QnVyZ2U8L0F1dGhvcj48WWVhcj4yMDIwPC9ZZWFyPjxSZWNOdW0+NDE4ODwvUmVjTnVtPjxyZWNv
-cmQ+PHJlYy1udW1iZXI+NDE4ODwvcmVjLW51bWJlcj48Zm9yZWlnbi1rZXlzPjxrZXkgYXBwPSJF
-TiIgZGItaWQ9IjU5MmRwdDJmNTkweDBtZXp0ZTM1ZjVmd2VmMHJ0cDJ4c2ZyeiIgdGltZXN0YW1w
-PSIxNjE5NzEyNTk5Ij40MTg4PC9rZXk+PC9mb3JlaWduLWtleXM+PHJlZi10eXBlIG5hbWU9Ikpv
-dXJuYWwgQXJ0aWNsZSI+MTc8L3JlZi10eXBlPjxjb250cmlidXRvcnM+PGF1dGhvcnM+PGF1dGhv
-cj5CdXJnZSwgSi48L2F1dGhvcj48L2F1dGhvcnM+PC9jb250cmlidXRvcnM+PGF1dGgtYWRkcmVz
-cz5EZXBhcnRtZW50IG9mIFBzeWNob2xvZ3ksIFVuaXZlcnNpdHkgb2YgUGVubnN5bHZhbmlhLCBQ
-aGlsYWRlbHBoaWEsIFBlbm5zeWx2YW5pYSAxOTEwNCwgVVNBOyBlbWFpbDogamJ1cmdlQHBzeWNo
-LnVwZW5uLmVkdS4mI3hEO05ldXJvc2NpZW5jZSBHcmFkdWF0ZSBHcm91cCwgVW5pdmVyc2l0eSBv
-ZiBQZW5uc3lsdmFuaWEsIFBoaWxhZGVscGhpYSwgUGVubnN5bHZhbmlhIDE5MTA0LCBVU0EuJiN4
-RDtCaW9lbmdpbmVlcmluZyBHcmFkdWF0ZSBHcm91cCwgVW5pdmVyc2l0eSBvZiBQZW5uc3lsdmFu
-aWEsIFBoaWxhZGVscGhpYSwgUGVubnN5bHZhbmlhIDE5MTA0LCBVU0EuPC9hdXRoLWFkZHJlc3M+
-PHRpdGxlcz48dGl0bGU+SW1hZ2UtQ29tcHV0YWJsZSBJZGVhbCBPYnNlcnZlcnMgZm9yIFRhc2tz
-IHdpdGggTmF0dXJhbCBTdGltdWxpPC90aXRsZT48c2Vjb25kYXJ5LXRpdGxlPkFubnUgUmV2IFZp
-cyBTY2k8L3NlY29uZGFyeS10aXRsZT48L3RpdGxlcz48cGVyaW9kaWNhbD48ZnVsbC10aXRsZT5B
-bm51IFJldiBWaXMgU2NpPC9mdWxsLXRpdGxlPjwvcGVyaW9kaWNhbD48cGFnZXM+NDkxLTUxNzwv
-cGFnZXM+PHZvbHVtZT42PC92b2x1bWU+PGVkaXRpb24+MjAyMC8wNi8yNjwvZWRpdGlvbj48a2V5
-d29yZHM+PGtleXdvcmQ+KmJsdXI8L2tleXdvcmQ+PGtleXdvcmQ+KmRpc3Bhcml0eTwva2V5d29y
-ZD48a2V5d29yZD4qaWRlYWwgb2JzZXJ2ZXI8L2tleXdvcmQ+PGtleXdvcmQ+Km1vdGlvbjwva2V5
-d29yZD48a2V5d29yZD4qbmF0dXJhbCBzY2VuZSBzdGF0aXN0aWNzPC9rZXl3b3JkPjxrZXl3b3Jk
-Pip0YXJnZXQgZGV0ZWN0aW9uPC9rZXl3b3JkPjwva2V5d29yZHM+PGRhdGVzPjx5ZWFyPjIwMjA8
-L3llYXI+PHB1Yi1kYXRlcz48ZGF0ZT5TZXAgMTU8L2RhdGU+PC9wdWItZGF0ZXM+PC9kYXRlcz48
-aXNibj4yMzc0LTQ2NTAgKEVsZWN0cm9uaWMpJiN4RDsyMzc0LTQ2NDIgKExpbmtpbmcpPC9pc2Ju
-PjxhY2Nlc3Npb24tbnVtPjMyNTgwNjY0PC9hY2Nlc3Npb24tbnVtPjx1cmxzPjxyZWxhdGVkLXVy
-bHM+PHVybD5odHRwczovL3d3dy5uY2JpLm5sbS5uaWguZ292L3B1Ym1lZC8zMjU4MDY2NDwvdXJs
-PjwvcmVsYXRlZC11cmxzPjwvdXJscz48ZWxlY3Ryb25pYy1yZXNvdXJjZS1udW0+MTAuMTE0Ni9h
-bm51cmV2LXZpc2lvbi0wMzAzMjAtMDQxMTM0PC9lbGVjdHJvbmljLXJlc291cmNlLW51bT48L3Jl
-Y29yZD48L0NpdGU+PC9FbmROb3RlPn==
+bS5uaWguZ292L3B1Ym1lZC8yOTA3MTM1MzwvdXJsPjwvcmVsYXRlZC11cmxzPjwvdXJscz48Y3Vz
+dG9tMj5QTUM2MDk3NTg3PC9jdXN0b20yPjxlbGVjdHJvbmljLXJlc291cmNlLW51bT4xMC4xMTY3
+LzE3LjEyLjE2PC9lbGVjdHJvbmljLXJlc291cmNlLW51bT48L3JlY29yZD48L0NpdGU+PENpdGU+
+PEF1dGhvcj5CdXJnZTwvQXV0aG9yPjxZZWFyPjIwMjA8L1llYXI+PFJlY051bT4yNTUwPC9SZWNO
+dW0+PHJlY29yZD48cmVjLW51bWJlcj4yNTUwPC9yZWMtbnVtYmVyPjxmb3JlaWduLWtleXM+PGtl
+eSBhcHA9IkVOIiBkYi1pZD0iNTkyZHB0MmY1OTB4MG1lenRlMzVmNWZ3ZWYwcnRwMnhzZnJ6IiB0
+aW1lc3RhbXA9IjE2MjAxNzk2MjUiPjI1NTA8L2tleT48L2ZvcmVpZ24ta2V5cz48cmVmLXR5cGUg
+bmFtZT0iSm91cm5hbCBBcnRpY2xlIj4xNzwvcmVmLXR5cGU+PGNvbnRyaWJ1dG9ycz48YXV0aG9y
+cz48YXV0aG9yPkJ1cmdlLCBKLjwvYXV0aG9yPjwvYXV0aG9ycz48L2NvbnRyaWJ1dG9ycz48YXV0
+aC1hZGRyZXNzPkRlcGFydG1lbnQgb2YgUHN5Y2hvbG9neSwgVW5pdmVyc2l0eSBvZiBQZW5uc3ls
+dmFuaWEsIFBoaWxhZGVscGhpYSwgUGVubnN5bHZhbmlhIDE5MTA0LCBVU0E7IGVtYWlsOiBqYnVy
+Z2VAcHN5Y2gudXBlbm4uZWR1LiYjeEQ7TmV1cm9zY2llbmNlIEdyYWR1YXRlIEdyb3VwLCBVbml2
+ZXJzaXR5IG9mIFBlbm5zeWx2YW5pYSwgUGhpbGFkZWxwaGlhLCBQZW5uc3lsdmFuaWEgMTkxMDQs
+IFVTQS4mI3hEO0Jpb2VuZ2luZWVyaW5nIEdyYWR1YXRlIEdyb3VwLCBVbml2ZXJzaXR5IG9mIFBl
+bm5zeWx2YW5pYSwgUGhpbGFkZWxwaGlhLCBQZW5uc3lsdmFuaWEgMTkxMDQsIFVTQS48L2F1dGgt
+YWRkcmVzcz48dGl0bGVzPjx0aXRsZT5JbWFnZS1jb21wdXRhYmxlIGlkZWFsIG9ic2VydmVycyBm
+b3IgdGFza3Mgd2l0aCBuYXR1cmFsIHN0aW11bGk8L3RpdGxlPjxzZWNvbmRhcnktdGl0bGU+QW5u
+dWFsIFJldmlldyBvZiBOZXVyb3NjaWVuY2U8L3NlY29uZGFyeS10aXRsZT48L3RpdGxlcz48cGVy
+aW9kaWNhbD48ZnVsbC10aXRsZT5Bbm51YWwgUmV2aWV3IG9mIE5ldXJvc2NpZW5jZTwvZnVsbC10
+aXRsZT48L3BlcmlvZGljYWw+PHBhZ2VzPjQ5MS01MTc8L3BhZ2VzPjx2b2x1bWU+Njwvdm9sdW1l
+PjxlZGl0aW9uPjIwMjAvMDYvMjY8L2VkaXRpb24+PGtleXdvcmRzPjxrZXl3b3JkPipibHVyPC9r
+ZXl3b3JkPjxrZXl3b3JkPipkaXNwYXJpdHk8L2tleXdvcmQ+PGtleXdvcmQ+KmlkZWFsIG9ic2Vy
+dmVyPC9rZXl3b3JkPjxrZXl3b3JkPiptb3Rpb248L2tleXdvcmQ+PGtleXdvcmQ+Km5hdHVyYWwg
+c2NlbmUgc3RhdGlzdGljczwva2V5d29yZD48a2V5d29yZD4qdGFyZ2V0IGRldGVjdGlvbjwva2V5
+d29yZD48L2tleXdvcmRzPjxkYXRlcz48eWVhcj4yMDIwPC95ZWFyPjxwdWItZGF0ZXM+PGRhdGU+
+U2VwIDE1PC9kYXRlPjwvcHViLWRhdGVzPjwvZGF0ZXM+PGlzYm4+MjM3NC00NjUwIChFbGVjdHJv
+bmljKSYjeEQ7MjM3NC00NjQyIChMaW5raW5nKTwvaXNibj48YWNjZXNzaW9uLW51bT4zMjU4MDY2
+NDwvYWNjZXNzaW9uLW51bT48dXJscz48cmVsYXRlZC11cmxzPjx1cmw+aHR0cHM6Ly93d3cubmNi
+aS5ubG0ubmloLmdvdi9wdWJtZWQvMzI1ODA2NjQ8L3VybD48L3JlbGF0ZWQtdXJscz48L3VybHM+
+PGVsZWN0cm9uaWMtcmVzb3VyY2UtbnVtPjEwLjExNDYvYW5udXJldi12aXNpb24tMDMwMzIwLTA0
+MTEzNDwvZWxlY3Ryb25pYy1yZXNvdXJjZS1udW0+PC9yZWNvcmQ+PC9DaXRlPjwvRW5kTm90ZT4A
 </w:fldData>
         </w:fldChar>
       </w:r>
@@ -13815,13 +13733,6 @@
           <w:sz w:val="22"/>
           <w:szCs w:val="22"/>
         </w:rPr>
-      </w:r>
-      <w:r>
-        <w:rPr>
-          <w:rFonts w:ascii="Times New Roman" w:hAnsi="Times New Roman"/>
-          <w:sz w:val="22"/>
-          <w:szCs w:val="22"/>
-        </w:rPr>
         <w:fldChar w:fldCharType="separate"/>
       </w:r>
       <w:r>
@@ -13889,133 +13800,135 @@
         </w:rPr>
         <w:fldChar w:fldCharType="begin">
           <w:fldData xml:space="preserve">PEVuZE5vdGU+PENpdGU+PEF1dGhvcj5CdXJnZTwvQXV0aG9yPjxZZWFyPjIwMTE8L1llYXI+PFJl
-Y051bT4zOTI3PC9SZWNOdW0+PERpc3BsYXlUZXh0PihCdXJnZSAmYW1wOyBHZWlzbGVyLCAyMDEx
+Y051bT4yNjEwPC9SZWNOdW0+PERpc3BsYXlUZXh0PihCdXJnZSAmYW1wOyBHZWlzbGVyLCAyMDEx
 LCAyMDE0LCAyMDE1OyBDaGluICZhbXA7IEJ1cmdlLCAyMDIwKTwvRGlzcGxheVRleHQ+PHJlY29y
-ZD48cmVjLW51bWJlcj4zOTI3PC9yZWMtbnVtYmVyPjxmb3JlaWduLWtleXM+PGtleSBhcHA9IkVO
+ZD48cmVjLW51bWJlcj4yNjEwPC9yZWMtbnVtYmVyPjxmb3JlaWduLWtleXM+PGtleSBhcHA9IkVO
 IiBkYi1pZD0iNTkyZHB0MmY1OTB4MG1lenRlMzVmNWZ3ZWYwcnRwMnhzZnJ6IiB0aW1lc3RhbXA9
-IjE2MTI1NjkxOTEiPjM5Mjc8L2tleT48L2ZvcmVpZ24ta2V5cz48cmVmLXR5cGUgbmFtZT0iSm91
+IjE2MjAxNzk2MjciPjI2MTA8L2tleT48L2ZvcmVpZ24ta2V5cz48cmVmLXR5cGUgbmFtZT0iSm91
 cm5hbCBBcnRpY2xlIj4xNzwvcmVmLXR5cGU+PGNvbnRyaWJ1dG9ycz48YXV0aG9ycz48YXV0aG9y
 PkJ1cmdlLCBKLjwvYXV0aG9yPjxhdXRob3I+R2Vpc2xlciwgVy4gUy48L2F1dGhvcj48L2F1dGhv
 cnM+PC9jb250cmlidXRvcnM+PGF1dGgtYWRkcmVzcz5DZW50ZXIgZm9yIFBlcmNlcHR1YWwgU3lz
 dGVtcywgVW5pdmVyc2l0eSBvZiBUZXhhcyBhdCBBdXN0aW4sIEF1c3RpbiwgVFggNzg3MTIsIFVT
 QS4gamJ1cmdlQG1haWwuY3BzLnV0ZXhhcy5lZHU8L2F1dGgtYWRkcmVzcz48dGl0bGVzPjx0aXRs
 ZT5PcHRpbWFsIGRlZm9jdXMgZXN0aW1hdGlvbiBpbiBpbmRpdmlkdWFsIG5hdHVyYWwgaW1hZ2Vz
-PC90aXRsZT48c2Vjb25kYXJ5LXRpdGxlPlByb2MgTmF0bCBBY2FkIFNjaSBVIFMgQTwvc2Vjb25k
-YXJ5LXRpdGxlPjwvdGl0bGVzPjxwZXJpb2RpY2FsPjxmdWxsLXRpdGxlPlByb2MgTmF0bCBBY2Fk
-IFNjaSBVIFMgQTwvZnVsbC10aXRsZT48L3BlcmlvZGljYWw+PHBhZ2VzPjE2ODQ5LTU0PC9wYWdl
-cz48dm9sdW1lPjEwODwvdm9sdW1lPjxudW1iZXI+NDA8L251bWJlcj48ZWRpdGlvbj4yMDExLzA5
-LzIxPC9lZGl0aW9uPjxrZXl3b3Jkcz48a2V5d29yZD5BbGdvcml0aG1zPC9rZXl3b3JkPjxrZXl3
-b3JkPkJheWVzIFRoZW9yZW08L2tleXdvcmQ+PGtleXdvcmQ+Q29tcHV0YXRpb25hbCBCaW9sb2d5
-PC9rZXl3b3JkPjxrZXl3b3JkPkNvbnRyYXN0IFNlbnNpdGl2aXR5L3BoeXNpb2xvZ3k8L2tleXdv
-cmQ+PGtleXdvcmQ+RGVwdGggUGVyY2VwdGlvbi8qcGh5c2lvbG9neTwva2V5d29yZD48a2V5d29y
-ZD5GaXhhdGlvbiwgT2N1bGFyLypwaHlzaW9sb2d5PC9rZXl3b3JkPjxrZXl3b3JkPkh1bWFuczwv
-a2V5d29yZD48a2V5d29yZD4qTW9kZWxzLCBCaW9sb2dpY2FsPC9rZXl3b3JkPjxrZXl3b3JkPk9w
-dGljYWwgUGhlbm9tZW5hPC9rZXl3b3JkPjxrZXl3b3JkPlBzeWNob3BoeXNpY3M8L2tleXdvcmQ+
-PGtleXdvcmQ+U3BlY2llcyBTcGVjaWZpY2l0eTwva2V5d29yZD48a2V5d29yZD5WaXNpb24sIE9j
-dWxhci8qcGh5c2lvbG9neTwva2V5d29yZD48L2tleXdvcmRzPjxkYXRlcz48eWVhcj4yMDExPC95
-ZWFyPjxwdWItZGF0ZXM+PGRhdGU+T2N0IDQ8L2RhdGU+PC9wdWItZGF0ZXM+PC9kYXRlcz48aXNi
-bj4xMDkxLTY0OTAgKEVsZWN0cm9uaWMpJiN4RDswMDI3LTg0MjQgKExpbmtpbmcpPC9pc2JuPjxh
-Y2Nlc3Npb24tbnVtPjIxOTMwODk3PC9hY2Nlc3Npb24tbnVtPjx1cmxzPjxyZWxhdGVkLXVybHM+
-PHVybD5odHRwczovL3d3dy5uY2JpLm5sbS5uaWguZ292L3B1Ym1lZC8yMTkzMDg5NzwvdXJsPjwv
-cmVsYXRlZC11cmxzPjwvdXJscz48Y3VzdG9tMj5QTUMzMTg5MDMyPC9jdXN0b20yPjxlbGVjdHJv
-bmljLXJlc291cmNlLW51bT4xMC4xMDczL3BuYXMuMTEwODQ5MTEwODwvZWxlY3Ryb25pYy1yZXNv
-dXJjZS1udW0+PC9yZWNvcmQ+PC9DaXRlPjxDaXRlPjxBdXRob3I+QnVyZ2U8L0F1dGhvcj48WWVh
-cj4yMDE0PC9ZZWFyPjxSZWNOdW0+MzkyODwvUmVjTnVtPjxyZWNvcmQ+PHJlYy1udW1iZXI+Mzky
-ODwvcmVjLW51bWJlcj48Zm9yZWlnbi1rZXlzPjxrZXkgYXBwPSJFTiIgZGItaWQ9IjU5MmRwdDJm
-NTkweDBtZXp0ZTM1ZjVmd2VmMHJ0cDJ4c2ZyeiIgdGltZXN0YW1wPSIxNjEyNTY5MzI1Ij4zOTI4
-PC9rZXk+PC9mb3JlaWduLWtleXM+PHJlZi10eXBlIG5hbWU9IkpvdXJuYWwgQXJ0aWNsZSI+MTc8
-L3JlZi10eXBlPjxjb250cmlidXRvcnM+PGF1dGhvcnM+PGF1dGhvcj5CdXJnZSwgSi48L2F1dGhv
-cj48YXV0aG9yPkdlaXNsZXIsIFcuIFMuPC9hdXRob3I+PC9hdXRob3JzPjwvY29udHJpYnV0b3Jz
-PjxhdXRoLWFkZHJlc3M+Q2VudGVyIGZvciBQZXJjZXB0dWFsIFN5c3RlbXMgYW5kIERlcGFydG1l
-bnQgb2YgUHN5Y2hvbG9neSwgVW5pdmVyc2l0eSBvZiBUZXhhcyBhdCBBdXN0aW4sIEF1c3Rpbiwg
-VFgsIFVTQS48L2F1dGgtYWRkcmVzcz48dGl0bGVzPjx0aXRsZT5PcHRpbWFsIGRpc3Bhcml0eSBl
-c3RpbWF0aW9uIGluIG5hdHVyYWwgc3RlcmVvIGltYWdlczwvdGl0bGU+PHNlY29uZGFyeS10aXRs
-ZT5Kb3VybmFsIG9mIFZpc2lvbjwvc2Vjb25kYXJ5LXRpdGxlPjwvdGl0bGVzPjxwZXJpb2RpY2Fs
-PjxmdWxsLXRpdGxlPkpvdXJuYWwgb2YgdmlzaW9uPC9mdWxsLXRpdGxlPjwvcGVyaW9kaWNhbD48
-dm9sdW1lPjE0PC92b2x1bWU+PG51bWJlcj4yPC9udW1iZXI+PGVkaXRpb24+MjAxNC8wMi8wNTwv
-ZWRpdGlvbj48a2V5d29yZHM+PGtleXdvcmQ+KkN1ZXM8L2tleXdvcmQ+PGtleXdvcmQ+SHVtYW5z
-PC9rZXl3b3JkPjxrZXl3b3JkPk5ldXJvbnMvcGh5c2lvbG9neTwva2V5d29yZD48a2V5d29yZD5Q
-aG90aWMgU3RpbXVsYXRpb248L2tleXdvcmQ+PGtleXdvcmQ+UHN5Y2hvcGh5c2ljczwva2V5d29y
-ZD48a2V5d29yZD5WaXNpb24gRGlzcGFyaXR5LypwaHlzaW9sb2d5PC9rZXl3b3JkPjxrZXl3b3Jk
-PlZpc2lvbiwgQmlub2N1bGFyLypwaHlzaW9sb2d5PC9rZXl3b3JkPjxrZXl3b3JkPkJheWVzaWFu
-IHN0YXRpc3RpY3M8L2tleXdvcmQ+PGtleXdvcmQ+Y29tcGxleCBjZWxsczwva2V5d29yZD48a2V5
-d29yZD5kZWNvZGluZzwva2V5d29yZD48a2V5d29yZD5kZXB0aCBwZXJjZXB0aW9uPC9rZXl3b3Jk
-PjxrZXl3b3JkPmRpc3Bhcml0eSBlbmVyZ3kgbW9kZWw8L2tleXdvcmQ+PGtleXdvcmQ+ZW5jb2Rp
-bmc8L2tleXdvcmQ+PGtleXdvcmQ+aGllcmFyY2hpY2FsIG1vZGVsPC9rZXl3b3JkPjxrZXl3b3Jk
-PmlkZWFsIG9ic2VydmVyPC9rZXl3b3JkPjxrZXl3b3JkPmludmFyaWFuY2U8L2tleXdvcmQ+PGtl
-eXdvcmQ+bmF0dXJhbCBzY2VuZSBzdGF0aXN0aWNzPC9rZXl3b3JkPjxrZXl3b3JkPnBlcmNlcHR1
-YWwgY29uc3RhbmN5PC9rZXl3b3JkPjxrZXl3b3JkPnBvcHVsYXRpb24gY29kZTwva2V5d29yZD48
-a2V5d29yZD5zZWxlY3Rpdml0eTwva2V5d29yZD48a2V5d29yZD5zaW1wbGUgY2VsbHM8L2tleXdv
-cmQ+PGtleXdvcmQ+c3RlcmVvcHNpczwva2V5d29yZD48L2tleXdvcmRzPjxkYXRlcz48eWVhcj4y
-MDE0PC95ZWFyPjxwdWItZGF0ZXM+PGRhdGU+RmViIDM8L2RhdGU+PC9wdWItZGF0ZXM+PC9kYXRl
-cz48aXNibj4xNTM0LTczNjIgKEVsZWN0cm9uaWMpJiN4RDsxNTM0LTczNjIgKExpbmtpbmcpPC9p
-c2JuPjxhY2Nlc3Npb24tbnVtPjI0NDkyNTk2PC9hY2Nlc3Npb24tbnVtPjx1cmxzPjxyZWxhdGVk
-LXVybHM+PHVybD5odHRwczovL3d3dy5uY2JpLm5sbS5uaWguZ292L3B1Ym1lZC8yNDQ5MjU5Njwv
-dXJsPjwvcmVsYXRlZC11cmxzPjwvdXJscz48Y3VzdG9tMj5QTUMzOTEyODk3PC9jdXN0b20yPjxl
-bGVjdHJvbmljLXJlc291cmNlLW51bT4xMC4xMTY3LzE0LjIuMTwvZWxlY3Ryb25pYy1yZXNvdXJj
-ZS1udW0+PC9yZWNvcmQ+PC9DaXRlPjxDaXRlPjxBdXRob3I+QnVyZ2U8L0F1dGhvcj48WWVhcj4y
-MDE1PC9ZZWFyPjxSZWNOdW0+Mzk3NDwvUmVjTnVtPjxyZWNvcmQ+PHJlYy1udW1iZXI+Mzk3NDwv
-cmVjLW51bWJlcj48Zm9yZWlnbi1rZXlzPjxrZXkgYXBwPSJFTiIgZGItaWQ9IjU5MmRwdDJmNTkw
-eDBtZXp0ZTM1ZjVmd2VmMHJ0cDJ4c2ZyeiIgdGltZXN0YW1wPSIxNjEyNTY5NDc0Ij4zOTc0PC9r
-ZXk+PC9mb3JlaWduLWtleXM+PHJlZi10eXBlIG5hbWU9IkpvdXJuYWwgQXJ0aWNsZSI+MTc8L3Jl
-Zi10eXBlPjxjb250cmlidXRvcnM+PGF1dGhvcnM+PGF1dGhvcj5CdXJnZSwgSi48L2F1dGhvcj48
-YXV0aG9yPkdlaXNsZXIsIFcuIFMuPC9hdXRob3I+PC9hdXRob3JzPjwvY29udHJpYnV0b3JzPjxh
-dXRoLWFkZHJlc3M+RGVwYXJ0bWVudCBvZiBQc3ljaG9sb2d5LCBVbml2ZXJzaXR5IG9mIFBlbm5z
-eWx2YW5pYSwgUGhpbGFkZWxwaGlhLCBQZW5uc3lsdmFuaWEgMTkxMDQsIFVTQS4mI3hEO0NlbnRl
-ciBmb3IgUGVyY2VwdHVhbCBTeXN0ZW1zLCBVbml2ZXJzaXR5IG9mIFRleGFzIGF0IEF1c3Rpbiwg
-QXVzdGluLCBUZXhhcyA3ODcxMiwgVVNBLjwvYXV0aC1hZGRyZXNzPjx0aXRsZXM+PHRpdGxlPk9w
-dGltYWwgc3BlZWQgZXN0aW1hdGlvbiBpbiBuYXR1cmFsIGltYWdlIG1vdmllcyBwcmVkaWN0cyBo
-dW1hbiBwZXJmb3JtYW5jZTwvdGl0bGU+PHNlY29uZGFyeS10aXRsZT5OYXQgQ29tbXVuPC9zZWNv
-bmRhcnktdGl0bGU+PC90aXRsZXM+PHBlcmlvZGljYWw+PGZ1bGwtdGl0bGU+TmF0IENvbW11bjwv
-ZnVsbC10aXRsZT48L3BlcmlvZGljYWw+PHBhZ2VzPjc5MDA8L3BhZ2VzPjx2b2x1bWU+Njwvdm9s
-dW1lPjxlZGl0aW9uPjIwMTUvMDgvMDU8L2VkaXRpb24+PGtleXdvcmRzPjxrZXl3b3JkPkRpc2Ny
-aW1pbmF0aW9uLCBQc3ljaG9sb2dpY2FsPC9rZXl3b3JkPjxrZXl3b3JkPkh1bWFuczwva2V5d29y
-ZD48a2V5d29yZD5Nb3Rpb24gUGVyY2VwdGlvbi8qcGh5c2lvbG9neTwva2V5d29yZD48a2V5d29y
-ZD5OZXVyb25zLypwaHlzaW9sb2d5PC9rZXl3b3JkPjxrZXl3b3JkPlBob3RpYyBTdGltdWxhdGlv
-bjwva2V5d29yZD48a2V5d29yZD5Qc3ljaG9tZXRyaWNzPC9rZXl3b3JkPjxrZXl3b3JkPlBzeWNo
-b3BoeXNpY3M8L2tleXdvcmQ+PGtleXdvcmQ+UmV0aW5hLypwaHlzaW9sb2d5PC9rZXl3b3JkPjxr
-ZXl3b3JkPlNlbnNvcnkgVGhyZXNob2xkczwva2V5d29yZD48a2V5d29yZD5WaXN1YWwgQ29ydGV4
-LypwaHlzaW9sb2d5PC9rZXl3b3JkPjxrZXl3b3JkPlZpc3VhbCBQYXRod2F5czwva2V5d29yZD48
-L2tleXdvcmRzPjxkYXRlcz48eWVhcj4yMDE1PC95ZWFyPjxwdWItZGF0ZXM+PGRhdGU+QXVnIDQ8
-L2RhdGU+PC9wdWItZGF0ZXM+PC9kYXRlcz48aXNibj4yMDQxLTE3MjMgKEVsZWN0cm9uaWMpJiN4
-RDsyMDQxLTE3MjMgKExpbmtpbmcpPC9pc2JuPjxhY2Nlc3Npb24tbnVtPjI2MjM4Njk3PC9hY2Nl
-c3Npb24tbnVtPjx1cmxzPjxyZWxhdGVkLXVybHM+PHVybD5odHRwczovL3d3dy5uY2JpLm5sbS5u
-aWguZ292L3B1Ym1lZC8yNjIzODY5NzwvdXJsPjwvcmVsYXRlZC11cmxzPjwvdXJscz48Y3VzdG9t
-Mj5QTUM0NTMyODU1PC9jdXN0b20yPjxlbGVjdHJvbmljLXJlc291cmNlLW51bT4xMC4xMDM4L25j
-b21tczg5MDA8L2VsZWN0cm9uaWMtcmVzb3VyY2UtbnVtPjwvcmVjb3JkPjwvQ2l0ZT48Q2l0ZT48
-QXV0aG9yPkNoaW48L0F1dGhvcj48WWVhcj4yMDIwPC9ZZWFyPjxSZWNOdW0+Mzk2NzwvUmVjTnVt
-PjxyZWNvcmQ+PHJlYy1udW1iZXI+Mzk2NzwvcmVjLW51bWJlcj48Zm9yZWlnbi1rZXlzPjxrZXkg
-YXBwPSJFTiIgZGItaWQ9IjU5MmRwdDJmNTkweDBtZXp0ZTM1ZjVmd2VmMHJ0cDJ4c2ZyeiIgdGlt
-ZXN0YW1wPSIxNjEyNTY5NDc0Ij4zOTY3PC9rZXk+PC9mb3JlaWduLWtleXM+PHJlZi10eXBlIG5h
-bWU9IkpvdXJuYWwgQXJ0aWNsZSI+MTc8L3JlZi10eXBlPjxjb250cmlidXRvcnM+PGF1dGhvcnM+
-PGF1dGhvcj5DaGluLCBCLiBNLjwvYXV0aG9yPjxhdXRob3I+QnVyZ2UsIEouPC9hdXRob3I+PC9h
-dXRob3JzPjwvY29udHJpYnV0b3JzPjxhdXRoLWFkZHJlc3M+RGVwYXJ0bWVudCBvZiBQc3ljaG9s
-b2d5LiYjeEQ7RGVwYXJ0bWVudCBvZiBQc3ljaG9sb2d5LCBqYnVyZ2VAc2FzLnVwZW5uLmVkdS4m
-I3hEO05ldXJvc2NpZW5jZSBHcmFkdWF0ZSBHcm91cCwgYW5kLiYjeEQ7QmlvZW5naW5lZXJpbmcg
-R3JhZHVhdGUgR3JvdXAsIFVuaXZlcnNpdHkgb2YgUGVubnN5bHZhbmlhLCBQaGlsYWRlbHBoaWEs
-IFBlbm5zeWx2YW5pYSAxOTEwNC48L2F1dGgtYWRkcmVzcz48dGl0bGVzPjx0aXRsZT5QcmVkaWN0
-aW5nIHRoZSBQYXJ0aXRpb24gb2YgQmVoYXZpb3JhbCBWYXJpYWJpbGl0eSBpbiBTcGVlZCBQZXJj
-ZXB0aW9uIHdpdGggTmF0dXJhbGlzdGljIFN0aW11bGk8L3RpdGxlPjxzZWNvbmRhcnktdGl0bGU+
-SiBOZXVyb3NjaTwvc2Vjb25kYXJ5LXRpdGxlPjwvdGl0bGVzPjxwZXJpb2RpY2FsPjxmdWxsLXRp
-dGxlPkogTmV1cm9zY2k8L2Z1bGwtdGl0bGU+PC9wZXJpb2RpY2FsPjxwYWdlcz44NjQtODc5PC9w
-YWdlcz48dm9sdW1lPjQwPC92b2x1bWU+PG51bWJlcj40PC9udW1iZXI+PGVkaXRpb24+MjAxOS8x
-MS8yODwvZWRpdGlvbj48a2V5d29yZHM+PGtleXdvcmQ+SHVtYW5zPC9rZXl3b3JkPjxrZXl3b3Jk
-Pk1hbGU8L2tleXdvcmQ+PGtleXdvcmQ+TW90aW9uIFBlcmNlcHRpb24vKnBoeXNpb2xvZ3k8L2tl
-eXdvcmQ+PGtleXdvcmQ+UGhvdGljIFN0aW11bGF0aW9uPC9rZXl3b3JkPjxrZXl3b3JkPlBzeWNo
-b3BoeXNpY3M8L2tleXdvcmQ+PGtleXdvcmQ+U2lnbmFsIERldGVjdGlvbiwgUHN5Y2hvbG9naWNh
-bC8qcGh5c2lvbG9neTwva2V5d29yZD48a2V5d29yZD5WaXN1YWwgUGVyY2VwdGlvbi9waHlzaW9s
-b2d5PC9rZXl3b3JkPjxrZXl3b3JkPipkZWNpc2lvbiB2YXJpYWJsZSBjb3JyZWxhdGlvbjwva2V5
-d29yZD48a2V5d29yZD4qZWZmaWNpZW5jeTwva2V5d29yZD48a2V5d29yZD4qbW90aW9uIGVuZXJn
-eTwva2V5d29yZD48a2V5d29yZD4qbmF0dXJhbCBzY2VuZSBzdGF0aXN0aWNzPC9rZXl3b3JkPjxr
-ZXl3b3JkPipwc3ljaG9waHlzaWNzPC9rZXl3b3JkPjxrZXl3b3JkPipzaWduYWwgZGV0ZWN0aW9u
-IHRoZW9yeTwva2V5d29yZD48L2tleXdvcmRzPjxkYXRlcz48eWVhcj4yMDIwPC95ZWFyPjxwdWIt
-ZGF0ZXM+PGRhdGU+SmFuIDIyPC9kYXRlPjwvcHViLWRhdGVzPjwvZGF0ZXM+PGlzYm4+MTUyOS0y
-NDAxIChFbGVjdHJvbmljKSYjeEQ7MDI3MC02NDc0IChMaW5raW5nKTwvaXNibj48YWNjZXNzaW9u
-LW51bT4zMTc3MjEzOTwvYWNjZXNzaW9uLW51bT48dXJscz48cmVsYXRlZC11cmxzPjx1cmw+aHR0
-cHM6Ly93d3cubmNiaS5ubG0ubmloLmdvdi9wdWJtZWQvMzE3NzIxMzk8L3VybD48L3JlbGF0ZWQt
-dXJscz48L3VybHM+PGN1c3RvbTI+UE1DNjk3NTMwMDwvY3VzdG9tMj48ZWxlY3Ryb25pYy1yZXNv
-dXJjZS1udW0+MTAuMTUyMy9KTkVVUk9TQ0kuMTkwNC0xOS4yMDE5PC9lbGVjdHJvbmljLXJlc291
-cmNlLW51bT48L3JlY29yZD48L0NpdGU+PC9FbmROb3RlPgB=
+PC90aXRsZT48c2Vjb25kYXJ5LXRpdGxlPlByb2NlZWRpbmdzIG9mIHRoZSBOYXRpb25hbCBBY2Fk
+ZW15IG9mIFNjaWVuY2VzPC9zZWNvbmRhcnktdGl0bGU+PC90aXRsZXM+PHBlcmlvZGljYWw+PGZ1
+bGwtdGl0bGU+UHJvY2VlZGluZ3Mgb2YgdGhlIG5hdGlvbmFsIGFjYWRlbXkgb2Ygc2NpZW5jZXM8
+L2Z1bGwtdGl0bGU+PC9wZXJpb2RpY2FsPjxwYWdlcz4xNjg0OS01NDwvcGFnZXM+PHZvbHVtZT4x
+MDg8L3ZvbHVtZT48bnVtYmVyPjQwPC9udW1iZXI+PGVkaXRpb24+MjAxMS8wOS8yMTwvZWRpdGlv
+bj48a2V5d29yZHM+PGtleXdvcmQ+QWxnb3JpdGhtczwva2V5d29yZD48a2V5d29yZD5CYXllcyBU
+aGVvcmVtPC9rZXl3b3JkPjxrZXl3b3JkPkNvbXB1dGF0aW9uYWwgQmlvbG9neTwva2V5d29yZD48
+a2V5d29yZD5Db250cmFzdCBTZW5zaXRpdml0eS9waHlzaW9sb2d5PC9rZXl3b3JkPjxrZXl3b3Jk
+PkRlcHRoIFBlcmNlcHRpb24vKnBoeXNpb2xvZ3k8L2tleXdvcmQ+PGtleXdvcmQ+Rml4YXRpb24s
+IE9jdWxhci8qcGh5c2lvbG9neTwva2V5d29yZD48a2V5d29yZD5IdW1hbnM8L2tleXdvcmQ+PGtl
+eXdvcmQ+Kk1vZGVscywgQmlvbG9naWNhbDwva2V5d29yZD48a2V5d29yZD5PcHRpY2FsIFBoZW5v
+bWVuYTwva2V5d29yZD48a2V5d29yZD5Qc3ljaG9waHlzaWNzPC9rZXl3b3JkPjxrZXl3b3JkPlNw
+ZWNpZXMgU3BlY2lmaWNpdHk8L2tleXdvcmQ+PGtleXdvcmQ+VmlzaW9uLCBPY3VsYXIvKnBoeXNp
+b2xvZ3k8L2tleXdvcmQ+PC9rZXl3b3Jkcz48ZGF0ZXM+PHllYXI+MjAxMTwveWVhcj48cHViLWRh
+dGVzPjxkYXRlPk9jdCA0PC9kYXRlPjwvcHViLWRhdGVzPjwvZGF0ZXM+PGlzYm4+MTA5MS02NDkw
+IChFbGVjdHJvbmljKSYjeEQ7MDAyNy04NDI0IChMaW5raW5nKTwvaXNibj48YWNjZXNzaW9uLW51
+bT4yMTkzMDg5NzwvYWNjZXNzaW9uLW51bT48dXJscz48cmVsYXRlZC11cmxzPjx1cmw+aHR0cHM6
+Ly93d3cubmNiaS5ubG0ubmloLmdvdi9wdWJtZWQvMjE5MzA4OTc8L3VybD48L3JlbGF0ZWQtdXJs
+cz48L3VybHM+PGN1c3RvbTI+UE1DMzE4OTAzMjwvY3VzdG9tMj48ZWxlY3Ryb25pYy1yZXNvdXJj
+ZS1udW0+MTAuMTA3My9wbmFzLjExMDg0OTExMDg8L2VsZWN0cm9uaWMtcmVzb3VyY2UtbnVtPjwv
+cmVjb3JkPjwvQ2l0ZT48Q2l0ZT48QXV0aG9yPkJ1cmdlPC9BdXRob3I+PFllYXI+MjAxNDwvWWVh
+cj48UmVjTnVtPjI3NDc8L1JlY051bT48cmVjb3JkPjxyZWMtbnVtYmVyPjI3NDc8L3JlYy1udW1i
+ZXI+PGZvcmVpZ24ta2V5cz48a2V5IGFwcD0iRU4iIGRiLWlkPSI1OTJkcHQyZjU5MHgwbWV6dGUz
+NWY1ZndlZjBydHAyeHNmcnoiIHRpbWVzdGFtcD0iMTYyMDE3OTc1NCI+Mjc0Nzwva2V5PjwvZm9y
+ZWlnbi1rZXlzPjxyZWYtdHlwZSBuYW1lPSJKb3VybmFsIEFydGljbGUiPjE3PC9yZWYtdHlwZT48
+Y29udHJpYnV0b3JzPjxhdXRob3JzPjxhdXRob3I+QnVyZ2UsIEouPC9hdXRob3I+PGF1dGhvcj5H
+ZWlzbGVyLCBXLiBTLjwvYXV0aG9yPjwvYXV0aG9ycz48L2NvbnRyaWJ1dG9ycz48YXV0aC1hZGRy
+ZXNzPkNlbnRlciBmb3IgUGVyY2VwdHVhbCBTeXN0ZW1zIGFuZCBEZXBhcnRtZW50IG9mIFBzeWNo
+b2xvZ3ksIFVuaXZlcnNpdHkgb2YgVGV4YXMgYXQgQXVzdGluLCBBdXN0aW4sIFRYLCBVU0EuPC9h
+dXRoLWFkZHJlc3M+PHRpdGxlcz48dGl0bGU+T3B0aW1hbCBkaXNwYXJpdHkgZXN0aW1hdGlvbiBp
+biBuYXR1cmFsIHN0ZXJlbyBpbWFnZXM8L3RpdGxlPjxzZWNvbmRhcnktdGl0bGU+Sm91cm5hbCBv
+ZiBWaXNpb248L3NlY29uZGFyeS10aXRsZT48L3RpdGxlcz48cGVyaW9kaWNhbD48ZnVsbC10aXRs
+ZT5Kb3VybmFsIG9mIHZpc2lvbjwvZnVsbC10aXRsZT48L3BlcmlvZGljYWw+PHZvbHVtZT4xNDwv
+dm9sdW1lPjxudW1iZXI+MjwvbnVtYmVyPjxlZGl0aW9uPjIwMTQvMDIvMDU8L2VkaXRpb24+PGtl
+eXdvcmRzPjxrZXl3b3JkPipDdWVzPC9rZXl3b3JkPjxrZXl3b3JkPkh1bWFuczwva2V5d29yZD48
+a2V5d29yZD5OZXVyb25zL3BoeXNpb2xvZ3k8L2tleXdvcmQ+PGtleXdvcmQ+UGhvdGljIFN0aW11
+bGF0aW9uPC9rZXl3b3JkPjxrZXl3b3JkPlBzeWNob3BoeXNpY3M8L2tleXdvcmQ+PGtleXdvcmQ+
+VmlzaW9uIERpc3Bhcml0eS8qcGh5c2lvbG9neTwva2V5d29yZD48a2V5d29yZD5WaXNpb24sIEJp
+bm9jdWxhci8qcGh5c2lvbG9neTwva2V5d29yZD48a2V5d29yZD5CYXllc2lhbiBzdGF0aXN0aWNz
+PC9rZXl3b3JkPjxrZXl3b3JkPmNvbXBsZXggY2VsbHM8L2tleXdvcmQ+PGtleXdvcmQ+ZGVjb2Rp
+bmc8L2tleXdvcmQ+PGtleXdvcmQ+ZGVwdGggcGVyY2VwdGlvbjwva2V5d29yZD48a2V5d29yZD5k
+aXNwYXJpdHkgZW5lcmd5IG1vZGVsPC9rZXl3b3JkPjxrZXl3b3JkPmVuY29kaW5nPC9rZXl3b3Jk
+PjxrZXl3b3JkPmhpZXJhcmNoaWNhbCBtb2RlbDwva2V5d29yZD48a2V5d29yZD5pZGVhbCBvYnNl
+cnZlcjwva2V5d29yZD48a2V5d29yZD5pbnZhcmlhbmNlPC9rZXl3b3JkPjxrZXl3b3JkPm5hdHVy
+YWwgc2NlbmUgc3RhdGlzdGljczwva2V5d29yZD48a2V5d29yZD5wZXJjZXB0dWFsIGNvbnN0YW5j
+eTwva2V5d29yZD48a2V5d29yZD5wb3B1bGF0aW9uIGNvZGU8L2tleXdvcmQ+PGtleXdvcmQ+c2Vs
+ZWN0aXZpdHk8L2tleXdvcmQ+PGtleXdvcmQ+c2ltcGxlIGNlbGxzPC9rZXl3b3JkPjxrZXl3b3Jk
+PnN0ZXJlb3BzaXM8L2tleXdvcmQ+PC9rZXl3b3Jkcz48ZGF0ZXM+PHllYXI+MjAxNDwveWVhcj48
+cHViLWRhdGVzPjxkYXRlPkZlYiAzPC9kYXRlPjwvcHViLWRhdGVzPjwvZGF0ZXM+PGlzYm4+MTUz
+NC03MzYyIChFbGVjdHJvbmljKSYjeEQ7MTUzNC03MzYyIChMaW5raW5nKTwvaXNibj48YWNjZXNz
+aW9uLW51bT4yNDQ5MjU5NjwvYWNjZXNzaW9uLW51bT48dXJscz48cmVsYXRlZC11cmxzPjx1cmw+
+aHR0cHM6Ly93d3cubmNiaS5ubG0ubmloLmdvdi9wdWJtZWQvMjQ0OTI1OTY8L3VybD48L3JlbGF0
+ZWQtdXJscz48L3VybHM+PGN1c3RvbTI+UE1DMzkxMjg5NzwvY3VzdG9tMj48ZWxlY3Ryb25pYy1y
+ZXNvdXJjZS1udW0+MTAuMTE2Ny8xNC4yLjE8L2VsZWN0cm9uaWMtcmVzb3VyY2UtbnVtPjwvcmVj
+b3JkPjwvQ2l0ZT48Q2l0ZT48QXV0aG9yPkJ1cmdlPC9BdXRob3I+PFllYXI+MjAxNTwvWWVhcj48
+UmVjTnVtPjI1NzY8L1JlY051bT48cmVjb3JkPjxyZWMtbnVtYmVyPjI1NzY8L3JlYy1udW1iZXI+
+PGZvcmVpZ24ta2V5cz48a2V5IGFwcD0iRU4iIGRiLWlkPSI1OTJkcHQyZjU5MHgwbWV6dGUzNWY1
+ZndlZjBydHAyeHNmcnoiIHRpbWVzdGFtcD0iMTYyMDE3OTYyNiI+MjU3Njwva2V5PjwvZm9yZWln
+bi1rZXlzPjxyZWYtdHlwZSBuYW1lPSJKb3VybmFsIEFydGljbGUiPjE3PC9yZWYtdHlwZT48Y29u
+dHJpYnV0b3JzPjxhdXRob3JzPjxhdXRob3I+QnVyZ2UsIEouPC9hdXRob3I+PGF1dGhvcj5HZWlz
+bGVyLCBXLiBTLjwvYXV0aG9yPjwvYXV0aG9ycz48L2NvbnRyaWJ1dG9ycz48YXV0aC1hZGRyZXNz
+PkRlcGFydG1lbnQgb2YgUHN5Y2hvbG9neSwgVW5pdmVyc2l0eSBvZiBQZW5uc3lsdmFuaWEsIFBo
+aWxhZGVscGhpYSwgUGVubnN5bHZhbmlhIDE5MTA0LCBVU0EuJiN4RDtDZW50ZXIgZm9yIFBlcmNl
+cHR1YWwgU3lzdGVtcywgVW5pdmVyc2l0eSBvZiBUZXhhcyBhdCBBdXN0aW4sIEF1c3RpbiwgVGV4
+YXMgNzg3MTIsIFVTQS48L2F1dGgtYWRkcmVzcz48dGl0bGVzPjx0aXRsZT5PcHRpbWFsIHNwZWVk
+IGVzdGltYXRpb24gaW4gbmF0dXJhbCBpbWFnZSBtb3ZpZXMgcHJlZGljdHMgaHVtYW4gcGVyZm9y
+bWFuY2U8L3RpdGxlPjxzZWNvbmRhcnktdGl0bGU+TmF0dXJlIENvbW11bmljYXRpb25zPC9zZWNv
+bmRhcnktdGl0bGU+PC90aXRsZXM+PHBlcmlvZGljYWw+PGZ1bGwtdGl0bGU+TmF0dXJlIGNvbW11
+bmljYXRpb25zPC9mdWxsLXRpdGxlPjwvcGVyaW9kaWNhbD48cGFnZXM+NzkwMDwvcGFnZXM+PHZv
+bHVtZT42PC92b2x1bWU+PGVkaXRpb24+MjAxNS8wOC8wNTwvZWRpdGlvbj48a2V5d29yZHM+PGtl
+eXdvcmQ+RGlzY3JpbWluYXRpb24sIFBzeWNob2xvZ2ljYWw8L2tleXdvcmQ+PGtleXdvcmQ+SHVt
+YW5zPC9rZXl3b3JkPjxrZXl3b3JkPk1vdGlvbiBQZXJjZXB0aW9uLypwaHlzaW9sb2d5PC9rZXl3
+b3JkPjxrZXl3b3JkPk5ldXJvbnMvKnBoeXNpb2xvZ3k8L2tleXdvcmQ+PGtleXdvcmQ+UGhvdGlj
+IFN0aW11bGF0aW9uPC9rZXl3b3JkPjxrZXl3b3JkPlBzeWNob21ldHJpY3M8L2tleXdvcmQ+PGtl
+eXdvcmQ+UHN5Y2hvcGh5c2ljczwva2V5d29yZD48a2V5d29yZD5SZXRpbmEvKnBoeXNpb2xvZ3k8
+L2tleXdvcmQ+PGtleXdvcmQ+U2Vuc29yeSBUaHJlc2hvbGRzPC9rZXl3b3JkPjxrZXl3b3JkPlZp
+c3VhbCBDb3J0ZXgvKnBoeXNpb2xvZ3k8L2tleXdvcmQ+PGtleXdvcmQ+VmlzdWFsIFBhdGh3YXlz
+PC9rZXl3b3JkPjwva2V5d29yZHM+PGRhdGVzPjx5ZWFyPjIwMTU8L3llYXI+PHB1Yi1kYXRlcz48
+ZGF0ZT5BdWcgNDwvZGF0ZT48L3B1Yi1kYXRlcz48L2RhdGVzPjxpc2JuPjIwNDEtMTcyMyAoRWxl
+Y3Ryb25pYykmI3hEOzIwNDEtMTcyMyAoTGlua2luZyk8L2lzYm4+PGFjY2Vzc2lvbi1udW0+MjYy
+Mzg2OTc8L2FjY2Vzc2lvbi1udW0+PHVybHM+PHJlbGF0ZWQtdXJscz48dXJsPmh0dHBzOi8vd3d3
+Lm5jYmkubmxtLm5paC5nb3YvcHVibWVkLzI2MjM4Njk3PC91cmw+PC9yZWxhdGVkLXVybHM+PC91
+cmxzPjxjdXN0b20yPlBNQzQ1MzI4NTU8L2N1c3RvbTI+PGVsZWN0cm9uaWMtcmVzb3VyY2UtbnVt
+PjEwLjEwMzgvbmNvbW1zODkwMDwvZWxlY3Ryb25pYy1yZXNvdXJjZS1udW0+PC9yZWNvcmQ+PC9D
+aXRlPjxDaXRlPjxBdXRob3I+Q2hpbjwvQXV0aG9yPjxZZWFyPjIwMjA8L1llYXI+PFJlY051bT4y
+NTQ2PC9SZWNOdW0+PHJlY29yZD48cmVjLW51bWJlcj4yNTQ2PC9yZWMtbnVtYmVyPjxmb3JlaWdu
+LWtleXM+PGtleSBhcHA9IkVOIiBkYi1pZD0iNTkyZHB0MmY1OTB4MG1lenRlMzVmNWZ3ZWYwcnRw
+MnhzZnJ6IiB0aW1lc3RhbXA9IjE2MjAxNzkzNDEiPjI1NDY8L2tleT48L2ZvcmVpZ24ta2V5cz48
+cmVmLXR5cGUgbmFtZT0iSm91cm5hbCBBcnRpY2xlIj4xNzwvcmVmLXR5cGU+PGNvbnRyaWJ1dG9y
+cz48YXV0aG9ycz48YXV0aG9yPkNoaW4sIEIuIE0uPC9hdXRob3I+PGF1dGhvcj5CdXJnZSwgSi48
+L2F1dGhvcj48L2F1dGhvcnM+PC9jb250cmlidXRvcnM+PGF1dGgtYWRkcmVzcz5EZXBhcnRtZW50
+IG9mIFBzeWNob2xvZ3kuJiN4RDtEZXBhcnRtZW50IG9mIFBzeWNob2xvZ3ksIGpidXJnZUBzYXMu
+dXBlbm4uZWR1LiYjeEQ7TmV1cm9zY2llbmNlIEdyYWR1YXRlIEdyb3VwLCBhbmQuJiN4RDtCaW9l
+bmdpbmVlcmluZyBHcmFkdWF0ZSBHcm91cCwgVW5pdmVyc2l0eSBvZiBQZW5uc3lsdmFuaWEsIFBo
+aWxhZGVscGhpYSwgUGVubnN5bHZhbmlhIDE5MTA0LjwvYXV0aC1hZGRyZXNzPjx0aXRsZXM+PHRp
+dGxlPlByZWRpY3RpbmcgdGhlIHBhcnRpdGlvbiBvZiBiZWhhdmlvcmFsIHZhcmlhYmlsaXR5IGlu
+IHNwZWVkIHBlcmNlcHRpb24gd2l0aCBuYXR1cmFsaXN0aWMgc3RpbXVsaTwvdGl0bGU+PHNlY29u
+ZGFyeS10aXRsZT5Kb3VybmFsIG9mIE5ldXJvc2NpZW5jZTwvc2Vjb25kYXJ5LXRpdGxlPjwvdGl0
+bGVzPjxwZXJpb2RpY2FsPjxmdWxsLXRpdGxlPkpvdXJuYWwgb2YgTmV1cm9zY2llbmNlPC9mdWxs
+LXRpdGxlPjwvcGVyaW9kaWNhbD48cGFnZXM+ODY0LTg3OTwvcGFnZXM+PHZvbHVtZT40MDwvdm9s
+dW1lPjxudW1iZXI+NDwvbnVtYmVyPjxlZGl0aW9uPjIwMTkvMTEvMjg8L2VkaXRpb24+PGtleXdv
+cmRzPjxrZXl3b3JkPkh1bWFuczwva2V5d29yZD48a2V5d29yZD5NYWxlPC9rZXl3b3JkPjxrZXl3
+b3JkPk1vdGlvbiBQZXJjZXB0aW9uLypwaHlzaW9sb2d5PC9rZXl3b3JkPjxrZXl3b3JkPlBob3Rp
+YyBTdGltdWxhdGlvbjwva2V5d29yZD48a2V5d29yZD5Qc3ljaG9waHlzaWNzPC9rZXl3b3JkPjxr
+ZXl3b3JkPlNpZ25hbCBEZXRlY3Rpb24sIFBzeWNob2xvZ2ljYWwvKnBoeXNpb2xvZ3k8L2tleXdv
+cmQ+PGtleXdvcmQ+VmlzdWFsIFBlcmNlcHRpb24vcGh5c2lvbG9neTwva2V5d29yZD48a2V5d29y
+ZD4qZGVjaXNpb24gdmFyaWFibGUgY29ycmVsYXRpb248L2tleXdvcmQ+PGtleXdvcmQ+KmVmZmlj
+aWVuY3k8L2tleXdvcmQ+PGtleXdvcmQ+Km1vdGlvbiBlbmVyZ3k8L2tleXdvcmQ+PGtleXdvcmQ+
+Km5hdHVyYWwgc2NlbmUgc3RhdGlzdGljczwva2V5d29yZD48a2V5d29yZD4qcHN5Y2hvcGh5c2lj
+czwva2V5d29yZD48a2V5d29yZD4qc2lnbmFsIGRldGVjdGlvbiB0aGVvcnk8L2tleXdvcmQ+PC9r
+ZXl3b3Jkcz48ZGF0ZXM+PHllYXI+MjAyMDwveWVhcj48cHViLWRhdGVzPjxkYXRlPkphbiAyMjwv
+ZGF0ZT48L3B1Yi1kYXRlcz48L2RhdGVzPjxpc2JuPjE1MjktMjQwMSAoRWxlY3Ryb25pYykmI3hE
+OzAyNzAtNjQ3NCAoTGlua2luZyk8L2lzYm4+PGFjY2Vzc2lvbi1udW0+MzE3NzIxMzk8L2FjY2Vz
+c2lvbi1udW0+PHVybHM+PHJlbGF0ZWQtdXJscz48dXJsPmh0dHBzOi8vd3d3Lm5jYmkubmxtLm5p
+aC5nb3YvcHVibWVkLzMxNzcyMTM5PC91cmw+PC9yZWxhdGVkLXVybHM+PC91cmxzPjxjdXN0b20y
+PlBNQzY5NzUzMDA8L2N1c3RvbTI+PGVsZWN0cm9uaWMtcmVzb3VyY2UtbnVtPjEwLjE1MjMvSk5F
+VVJPU0NJLjE5MDQtMTkuMjAxOTwvZWxlY3Ryb25pYy1yZXNvdXJjZS1udW0+PC9yZWNvcmQ+PC9D
+aXRlPjwvRW5kTm90ZT4A
 </w:fldData>
         </w:fldChar>
       </w:r>
@@ -14035,133 +13948,135 @@
         </w:rPr>
         <w:fldChar w:fldCharType="begin">
           <w:fldData xml:space="preserve">PEVuZE5vdGU+PENpdGU+PEF1dGhvcj5CdXJnZTwvQXV0aG9yPjxZZWFyPjIwMTE8L1llYXI+PFJl
-Y051bT4zOTI3PC9SZWNOdW0+PERpc3BsYXlUZXh0PihCdXJnZSAmYW1wOyBHZWlzbGVyLCAyMDEx
+Y051bT4yNjEwPC9SZWNOdW0+PERpc3BsYXlUZXh0PihCdXJnZSAmYW1wOyBHZWlzbGVyLCAyMDEx
 LCAyMDE0LCAyMDE1OyBDaGluICZhbXA7IEJ1cmdlLCAyMDIwKTwvRGlzcGxheVRleHQ+PHJlY29y
-ZD48cmVjLW51bWJlcj4zOTI3PC9yZWMtbnVtYmVyPjxmb3JlaWduLWtleXM+PGtleSBhcHA9IkVO
+ZD48cmVjLW51bWJlcj4yNjEwPC9yZWMtbnVtYmVyPjxmb3JlaWduLWtleXM+PGtleSBhcHA9IkVO
 IiBkYi1pZD0iNTkyZHB0MmY1OTB4MG1lenRlMzVmNWZ3ZWYwcnRwMnhzZnJ6IiB0aW1lc3RhbXA9
-IjE2MTI1NjkxOTEiPjM5Mjc8L2tleT48L2ZvcmVpZ24ta2V5cz48cmVmLXR5cGUgbmFtZT0iSm91
+IjE2MjAxNzk2MjciPjI2MTA8L2tleT48L2ZvcmVpZ24ta2V5cz48cmVmLXR5cGUgbmFtZT0iSm91
 cm5hbCBBcnRpY2xlIj4xNzwvcmVmLXR5cGU+PGNvbnRyaWJ1dG9ycz48YXV0aG9ycz48YXV0aG9y
 PkJ1cmdlLCBKLjwvYXV0aG9yPjxhdXRob3I+R2Vpc2xlciwgVy4gUy48L2F1dGhvcj48L2F1dGhv
 cnM+PC9jb250cmlidXRvcnM+PGF1dGgtYWRkcmVzcz5DZW50ZXIgZm9yIFBlcmNlcHR1YWwgU3lz
 dGVtcywgVW5pdmVyc2l0eSBvZiBUZXhhcyBhdCBBdXN0aW4sIEF1c3RpbiwgVFggNzg3MTIsIFVT
 QS4gamJ1cmdlQG1haWwuY3BzLnV0ZXhhcy5lZHU8L2F1dGgtYWRkcmVzcz48dGl0bGVzPjx0aXRs
 ZT5PcHRpbWFsIGRlZm9jdXMgZXN0aW1hdGlvbiBpbiBpbmRpdmlkdWFsIG5hdHVyYWwgaW1hZ2Vz
-PC90aXRsZT48c2Vjb25kYXJ5LXRpdGxlPlByb2MgTmF0bCBBY2FkIFNjaSBVIFMgQTwvc2Vjb25k
-YXJ5LXRpdGxlPjwvdGl0bGVzPjxwZXJpb2RpY2FsPjxmdWxsLXRpdGxlPlByb2MgTmF0bCBBY2Fk
-IFNjaSBVIFMgQTwvZnVsbC10aXRsZT48L3BlcmlvZGljYWw+PHBhZ2VzPjE2ODQ5LTU0PC9wYWdl
-cz48dm9sdW1lPjEwODwvdm9sdW1lPjxudW1iZXI+NDA8L251bWJlcj48ZWRpdGlvbj4yMDExLzA5
-LzIxPC9lZGl0aW9uPjxrZXl3b3Jkcz48a2V5d29yZD5BbGdvcml0aG1zPC9rZXl3b3JkPjxrZXl3
-b3JkPkJheWVzIFRoZW9yZW08L2tleXdvcmQ+PGtleXdvcmQ+Q29tcHV0YXRpb25hbCBCaW9sb2d5
-PC9rZXl3b3JkPjxrZXl3b3JkPkNvbnRyYXN0IFNlbnNpdGl2aXR5L3BoeXNpb2xvZ3k8L2tleXdv
-cmQ+PGtleXdvcmQ+RGVwdGggUGVyY2VwdGlvbi8qcGh5c2lvbG9neTwva2V5d29yZD48a2V5d29y
-ZD5GaXhhdGlvbiwgT2N1bGFyLypwaHlzaW9sb2d5PC9rZXl3b3JkPjxrZXl3b3JkPkh1bWFuczwv
-a2V5d29yZD48a2V5d29yZD4qTW9kZWxzLCBCaW9sb2dpY2FsPC9rZXl3b3JkPjxrZXl3b3JkPk9w
-dGljYWwgUGhlbm9tZW5hPC9rZXl3b3JkPjxrZXl3b3JkPlBzeWNob3BoeXNpY3M8L2tleXdvcmQ+
-PGtleXdvcmQ+U3BlY2llcyBTcGVjaWZpY2l0eTwva2V5d29yZD48a2V5d29yZD5WaXNpb24sIE9j
-dWxhci8qcGh5c2lvbG9neTwva2V5d29yZD48L2tleXdvcmRzPjxkYXRlcz48eWVhcj4yMDExPC95
-ZWFyPjxwdWItZGF0ZXM+PGRhdGU+T2N0IDQ8L2RhdGU+PC9wdWItZGF0ZXM+PC9kYXRlcz48aXNi
-bj4xMDkxLTY0OTAgKEVsZWN0cm9uaWMpJiN4RDswMDI3LTg0MjQgKExpbmtpbmcpPC9pc2JuPjxh
-Y2Nlc3Npb24tbnVtPjIxOTMwODk3PC9hY2Nlc3Npb24tbnVtPjx1cmxzPjxyZWxhdGVkLXVybHM+
-PHVybD5odHRwczovL3d3dy5uY2JpLm5sbS5uaWguZ292L3B1Ym1lZC8yMTkzMDg5NzwvdXJsPjwv
-cmVsYXRlZC11cmxzPjwvdXJscz48Y3VzdG9tMj5QTUMzMTg5MDMyPC9jdXN0b20yPjxlbGVjdHJv
-bmljLXJlc291cmNlLW51bT4xMC4xMDczL3BuYXMuMTEwODQ5MTEwODwvZWxlY3Ryb25pYy1yZXNv
-dXJjZS1udW0+PC9yZWNvcmQ+PC9DaXRlPjxDaXRlPjxBdXRob3I+QnVyZ2U8L0F1dGhvcj48WWVh
-cj4yMDE0PC9ZZWFyPjxSZWNOdW0+MzkyODwvUmVjTnVtPjxyZWNvcmQ+PHJlYy1udW1iZXI+Mzky
-ODwvcmVjLW51bWJlcj48Zm9yZWlnbi1rZXlzPjxrZXkgYXBwPSJFTiIgZGItaWQ9IjU5MmRwdDJm
-NTkweDBtZXp0ZTM1ZjVmd2VmMHJ0cDJ4c2ZyeiIgdGltZXN0YW1wPSIxNjEyNTY5MzI1Ij4zOTI4
-PC9rZXk+PC9mb3JlaWduLWtleXM+PHJlZi10eXBlIG5hbWU9IkpvdXJuYWwgQXJ0aWNsZSI+MTc8
-L3JlZi10eXBlPjxjb250cmlidXRvcnM+PGF1dGhvcnM+PGF1dGhvcj5CdXJnZSwgSi48L2F1dGhv
-cj48YXV0aG9yPkdlaXNsZXIsIFcuIFMuPC9hdXRob3I+PC9hdXRob3JzPjwvY29udHJpYnV0b3Jz
-PjxhdXRoLWFkZHJlc3M+Q2VudGVyIGZvciBQZXJjZXB0dWFsIFN5c3RlbXMgYW5kIERlcGFydG1l
-bnQgb2YgUHN5Y2hvbG9neSwgVW5pdmVyc2l0eSBvZiBUZXhhcyBhdCBBdXN0aW4sIEF1c3Rpbiwg
-VFgsIFVTQS48L2F1dGgtYWRkcmVzcz48dGl0bGVzPjx0aXRsZT5PcHRpbWFsIGRpc3Bhcml0eSBl
-c3RpbWF0aW9uIGluIG5hdHVyYWwgc3RlcmVvIGltYWdlczwvdGl0bGU+PHNlY29uZGFyeS10aXRs
-ZT5Kb3VybmFsIG9mIFZpc2lvbjwvc2Vjb25kYXJ5LXRpdGxlPjwvdGl0bGVzPjxwZXJpb2RpY2Fs
-PjxmdWxsLXRpdGxlPkpvdXJuYWwgb2YgdmlzaW9uPC9mdWxsLXRpdGxlPjwvcGVyaW9kaWNhbD48
-dm9sdW1lPjE0PC92b2x1bWU+PG51bWJlcj4yPC9udW1iZXI+PGVkaXRpb24+MjAxNC8wMi8wNTwv
-ZWRpdGlvbj48a2V5d29yZHM+PGtleXdvcmQ+KkN1ZXM8L2tleXdvcmQ+PGtleXdvcmQ+SHVtYW5z
-PC9rZXl3b3JkPjxrZXl3b3JkPk5ldXJvbnMvcGh5c2lvbG9neTwva2V5d29yZD48a2V5d29yZD5Q
-aG90aWMgU3RpbXVsYXRpb248L2tleXdvcmQ+PGtleXdvcmQ+UHN5Y2hvcGh5c2ljczwva2V5d29y
-ZD48a2V5d29yZD5WaXNpb24gRGlzcGFyaXR5LypwaHlzaW9sb2d5PC9rZXl3b3JkPjxrZXl3b3Jk
-PlZpc2lvbiwgQmlub2N1bGFyLypwaHlzaW9sb2d5PC9rZXl3b3JkPjxrZXl3b3JkPkJheWVzaWFu
-IHN0YXRpc3RpY3M8L2tleXdvcmQ+PGtleXdvcmQ+Y29tcGxleCBjZWxsczwva2V5d29yZD48a2V5
-d29yZD5kZWNvZGluZzwva2V5d29yZD48a2V5d29yZD5kZXB0aCBwZXJjZXB0aW9uPC9rZXl3b3Jk
-PjxrZXl3b3JkPmRpc3Bhcml0eSBlbmVyZ3kgbW9kZWw8L2tleXdvcmQ+PGtleXdvcmQ+ZW5jb2Rp
-bmc8L2tleXdvcmQ+PGtleXdvcmQ+aGllcmFyY2hpY2FsIG1vZGVsPC9rZXl3b3JkPjxrZXl3b3Jk
-PmlkZWFsIG9ic2VydmVyPC9rZXl3b3JkPjxrZXl3b3JkPmludmFyaWFuY2U8L2tleXdvcmQ+PGtl
-eXdvcmQ+bmF0dXJhbCBzY2VuZSBzdGF0aXN0aWNzPC9rZXl3b3JkPjxrZXl3b3JkPnBlcmNlcHR1
-YWwgY29uc3RhbmN5PC9rZXl3b3JkPjxrZXl3b3JkPnBvcHVsYXRpb24gY29kZTwva2V5d29yZD48
-a2V5d29yZD5zZWxlY3Rpdml0eTwva2V5d29yZD48a2V5d29yZD5zaW1wbGUgY2VsbHM8L2tleXdv
-cmQ+PGtleXdvcmQ+c3RlcmVvcHNpczwva2V5d29yZD48L2tleXdvcmRzPjxkYXRlcz48eWVhcj4y
-MDE0PC95ZWFyPjxwdWItZGF0ZXM+PGRhdGU+RmViIDM8L2RhdGU+PC9wdWItZGF0ZXM+PC9kYXRl
-cz48aXNibj4xNTM0LTczNjIgKEVsZWN0cm9uaWMpJiN4RDsxNTM0LTczNjIgKExpbmtpbmcpPC9p
-c2JuPjxhY2Nlc3Npb24tbnVtPjI0NDkyNTk2PC9hY2Nlc3Npb24tbnVtPjx1cmxzPjxyZWxhdGVk
-LXVybHM+PHVybD5odHRwczovL3d3dy5uY2JpLm5sbS5uaWguZ292L3B1Ym1lZC8yNDQ5MjU5Njwv
-dXJsPjwvcmVsYXRlZC11cmxzPjwvdXJscz48Y3VzdG9tMj5QTUMzOTEyODk3PC9jdXN0b20yPjxl
-bGVjdHJvbmljLXJlc291cmNlLW51bT4xMC4xMTY3LzE0LjIuMTwvZWxlY3Ryb25pYy1yZXNvdXJj
-ZS1udW0+PC9yZWNvcmQ+PC9DaXRlPjxDaXRlPjxBdXRob3I+QnVyZ2U8L0F1dGhvcj48WWVhcj4y
-MDE1PC9ZZWFyPjxSZWNOdW0+Mzk3NDwvUmVjTnVtPjxyZWNvcmQ+PHJlYy1udW1iZXI+Mzk3NDwv
-cmVjLW51bWJlcj48Zm9yZWlnbi1rZXlzPjxrZXkgYXBwPSJFTiIgZGItaWQ9IjU5MmRwdDJmNTkw
-eDBtZXp0ZTM1ZjVmd2VmMHJ0cDJ4c2ZyeiIgdGltZXN0YW1wPSIxNjEyNTY5NDc0Ij4zOTc0PC9r
-ZXk+PC9mb3JlaWduLWtleXM+PHJlZi10eXBlIG5hbWU9IkpvdXJuYWwgQXJ0aWNsZSI+MTc8L3Jl
-Zi10eXBlPjxjb250cmlidXRvcnM+PGF1dGhvcnM+PGF1dGhvcj5CdXJnZSwgSi48L2F1dGhvcj48
-YXV0aG9yPkdlaXNsZXIsIFcuIFMuPC9hdXRob3I+PC9hdXRob3JzPjwvY29udHJpYnV0b3JzPjxh
-dXRoLWFkZHJlc3M+RGVwYXJ0bWVudCBvZiBQc3ljaG9sb2d5LCBVbml2ZXJzaXR5IG9mIFBlbm5z
-eWx2YW5pYSwgUGhpbGFkZWxwaGlhLCBQZW5uc3lsdmFuaWEgMTkxMDQsIFVTQS4mI3hEO0NlbnRl
-ciBmb3IgUGVyY2VwdHVhbCBTeXN0ZW1zLCBVbml2ZXJzaXR5IG9mIFRleGFzIGF0IEF1c3Rpbiwg
-QXVzdGluLCBUZXhhcyA3ODcxMiwgVVNBLjwvYXV0aC1hZGRyZXNzPjx0aXRsZXM+PHRpdGxlPk9w
-dGltYWwgc3BlZWQgZXN0aW1hdGlvbiBpbiBuYXR1cmFsIGltYWdlIG1vdmllcyBwcmVkaWN0cyBo
-dW1hbiBwZXJmb3JtYW5jZTwvdGl0bGU+PHNlY29uZGFyeS10aXRsZT5OYXQgQ29tbXVuPC9zZWNv
-bmRhcnktdGl0bGU+PC90aXRsZXM+PHBlcmlvZGljYWw+PGZ1bGwtdGl0bGU+TmF0IENvbW11bjwv
-ZnVsbC10aXRsZT48L3BlcmlvZGljYWw+PHBhZ2VzPjc5MDA8L3BhZ2VzPjx2b2x1bWU+Njwvdm9s
-dW1lPjxlZGl0aW9uPjIwMTUvMDgvMDU8L2VkaXRpb24+PGtleXdvcmRzPjxrZXl3b3JkPkRpc2Ny
-aW1pbmF0aW9uLCBQc3ljaG9sb2dpY2FsPC9rZXl3b3JkPjxrZXl3b3JkPkh1bWFuczwva2V5d29y
-ZD48a2V5d29yZD5Nb3Rpb24gUGVyY2VwdGlvbi8qcGh5c2lvbG9neTwva2V5d29yZD48a2V5d29y
-ZD5OZXVyb25zLypwaHlzaW9sb2d5PC9rZXl3b3JkPjxrZXl3b3JkPlBob3RpYyBTdGltdWxhdGlv
-bjwva2V5d29yZD48a2V5d29yZD5Qc3ljaG9tZXRyaWNzPC9rZXl3b3JkPjxrZXl3b3JkPlBzeWNo
-b3BoeXNpY3M8L2tleXdvcmQ+PGtleXdvcmQ+UmV0aW5hLypwaHlzaW9sb2d5PC9rZXl3b3JkPjxr
-ZXl3b3JkPlNlbnNvcnkgVGhyZXNob2xkczwva2V5d29yZD48a2V5d29yZD5WaXN1YWwgQ29ydGV4
-LypwaHlzaW9sb2d5PC9rZXl3b3JkPjxrZXl3b3JkPlZpc3VhbCBQYXRod2F5czwva2V5d29yZD48
-L2tleXdvcmRzPjxkYXRlcz48eWVhcj4yMDE1PC95ZWFyPjxwdWItZGF0ZXM+PGRhdGU+QXVnIDQ8
-L2RhdGU+PC9wdWItZGF0ZXM+PC9kYXRlcz48aXNibj4yMDQxLTE3MjMgKEVsZWN0cm9uaWMpJiN4
-RDsyMDQxLTE3MjMgKExpbmtpbmcpPC9pc2JuPjxhY2Nlc3Npb24tbnVtPjI2MjM4Njk3PC9hY2Nl
-c3Npb24tbnVtPjx1cmxzPjxyZWxhdGVkLXVybHM+PHVybD5odHRwczovL3d3dy5uY2JpLm5sbS5u
-aWguZ292L3B1Ym1lZC8yNjIzODY5NzwvdXJsPjwvcmVsYXRlZC11cmxzPjwvdXJscz48Y3VzdG9t
-Mj5QTUM0NTMyODU1PC9jdXN0b20yPjxlbGVjdHJvbmljLXJlc291cmNlLW51bT4xMC4xMDM4L25j
-b21tczg5MDA8L2VsZWN0cm9uaWMtcmVzb3VyY2UtbnVtPjwvcmVjb3JkPjwvQ2l0ZT48Q2l0ZT48
-QXV0aG9yPkNoaW48L0F1dGhvcj48WWVhcj4yMDIwPC9ZZWFyPjxSZWNOdW0+Mzk2NzwvUmVjTnVt
-PjxyZWNvcmQ+PHJlYy1udW1iZXI+Mzk2NzwvcmVjLW51bWJlcj48Zm9yZWlnbi1rZXlzPjxrZXkg
-YXBwPSJFTiIgZGItaWQ9IjU5MmRwdDJmNTkweDBtZXp0ZTM1ZjVmd2VmMHJ0cDJ4c2ZyeiIgdGlt
-ZXN0YW1wPSIxNjEyNTY5NDc0Ij4zOTY3PC9rZXk+PC9mb3JlaWduLWtleXM+PHJlZi10eXBlIG5h
-bWU9IkpvdXJuYWwgQXJ0aWNsZSI+MTc8L3JlZi10eXBlPjxjb250cmlidXRvcnM+PGF1dGhvcnM+
-PGF1dGhvcj5DaGluLCBCLiBNLjwvYXV0aG9yPjxhdXRob3I+QnVyZ2UsIEouPC9hdXRob3I+PC9h
-dXRob3JzPjwvY29udHJpYnV0b3JzPjxhdXRoLWFkZHJlc3M+RGVwYXJ0bWVudCBvZiBQc3ljaG9s
-b2d5LiYjeEQ7RGVwYXJ0bWVudCBvZiBQc3ljaG9sb2d5LCBqYnVyZ2VAc2FzLnVwZW5uLmVkdS4m
-I3hEO05ldXJvc2NpZW5jZSBHcmFkdWF0ZSBHcm91cCwgYW5kLiYjeEQ7QmlvZW5naW5lZXJpbmcg
-R3JhZHVhdGUgR3JvdXAsIFVuaXZlcnNpdHkgb2YgUGVubnN5bHZhbmlhLCBQaGlsYWRlbHBoaWEs
-IFBlbm5zeWx2YW5pYSAxOTEwNC48L2F1dGgtYWRkcmVzcz48dGl0bGVzPjx0aXRsZT5QcmVkaWN0
-aW5nIHRoZSBQYXJ0aXRpb24gb2YgQmVoYXZpb3JhbCBWYXJpYWJpbGl0eSBpbiBTcGVlZCBQZXJj
-ZXB0aW9uIHdpdGggTmF0dXJhbGlzdGljIFN0aW11bGk8L3RpdGxlPjxzZWNvbmRhcnktdGl0bGU+
-SiBOZXVyb3NjaTwvc2Vjb25kYXJ5LXRpdGxlPjwvdGl0bGVzPjxwZXJpb2RpY2FsPjxmdWxsLXRp
-dGxlPkogTmV1cm9zY2k8L2Z1bGwtdGl0bGU+PC9wZXJpb2RpY2FsPjxwYWdlcz44NjQtODc5PC9w
-YWdlcz48dm9sdW1lPjQwPC92b2x1bWU+PG51bWJlcj40PC9udW1iZXI+PGVkaXRpb24+MjAxOS8x
-MS8yODwvZWRpdGlvbj48a2V5d29yZHM+PGtleXdvcmQ+SHVtYW5zPC9rZXl3b3JkPjxrZXl3b3Jk
-Pk1hbGU8L2tleXdvcmQ+PGtleXdvcmQ+TW90aW9uIFBlcmNlcHRpb24vKnBoeXNpb2xvZ3k8L2tl
-eXdvcmQ+PGtleXdvcmQ+UGhvdGljIFN0aW11bGF0aW9uPC9rZXl3b3JkPjxrZXl3b3JkPlBzeWNo
-b3BoeXNpY3M8L2tleXdvcmQ+PGtleXdvcmQ+U2lnbmFsIERldGVjdGlvbiwgUHN5Y2hvbG9naWNh
-bC8qcGh5c2lvbG9neTwva2V5d29yZD48a2V5d29yZD5WaXN1YWwgUGVyY2VwdGlvbi9waHlzaW9s
-b2d5PC9rZXl3b3JkPjxrZXl3b3JkPipkZWNpc2lvbiB2YXJpYWJsZSBjb3JyZWxhdGlvbjwva2V5
-d29yZD48a2V5d29yZD4qZWZmaWNpZW5jeTwva2V5d29yZD48a2V5d29yZD4qbW90aW9uIGVuZXJn
-eTwva2V5d29yZD48a2V5d29yZD4qbmF0dXJhbCBzY2VuZSBzdGF0aXN0aWNzPC9rZXl3b3JkPjxr
-ZXl3b3JkPipwc3ljaG9waHlzaWNzPC9rZXl3b3JkPjxrZXl3b3JkPipzaWduYWwgZGV0ZWN0aW9u
-IHRoZW9yeTwva2V5d29yZD48L2tleXdvcmRzPjxkYXRlcz48eWVhcj4yMDIwPC95ZWFyPjxwdWIt
-ZGF0ZXM+PGRhdGU+SmFuIDIyPC9kYXRlPjwvcHViLWRhdGVzPjwvZGF0ZXM+PGlzYm4+MTUyOS0y
-NDAxIChFbGVjdHJvbmljKSYjeEQ7MDI3MC02NDc0IChMaW5raW5nKTwvaXNibj48YWNjZXNzaW9u
-LW51bT4zMTc3MjEzOTwvYWNjZXNzaW9uLW51bT48dXJscz48cmVsYXRlZC11cmxzPjx1cmw+aHR0
-cHM6Ly93d3cubmNiaS5ubG0ubmloLmdvdi9wdWJtZWQvMzE3NzIxMzk8L3VybD48L3JlbGF0ZWQt
-dXJscz48L3VybHM+PGN1c3RvbTI+UE1DNjk3NTMwMDwvY3VzdG9tMj48ZWxlY3Ryb25pYy1yZXNv
-dXJjZS1udW0+MTAuMTUyMy9KTkVVUk9TQ0kuMTkwNC0xOS4yMDE5PC9lbGVjdHJvbmljLXJlc291
-cmNlLW51bT48L3JlY29yZD48L0NpdGU+PC9FbmROb3RlPgB=
+PC90aXRsZT48c2Vjb25kYXJ5LXRpdGxlPlByb2NlZWRpbmdzIG9mIHRoZSBOYXRpb25hbCBBY2Fk
+ZW15IG9mIFNjaWVuY2VzPC9zZWNvbmRhcnktdGl0bGU+PC90aXRsZXM+PHBlcmlvZGljYWw+PGZ1
+bGwtdGl0bGU+UHJvY2VlZGluZ3Mgb2YgdGhlIG5hdGlvbmFsIGFjYWRlbXkgb2Ygc2NpZW5jZXM8
+L2Z1bGwtdGl0bGU+PC9wZXJpb2RpY2FsPjxwYWdlcz4xNjg0OS01NDwvcGFnZXM+PHZvbHVtZT4x
+MDg8L3ZvbHVtZT48bnVtYmVyPjQwPC9udW1iZXI+PGVkaXRpb24+MjAxMS8wOS8yMTwvZWRpdGlv
+bj48a2V5d29yZHM+PGtleXdvcmQ+QWxnb3JpdGhtczwva2V5d29yZD48a2V5d29yZD5CYXllcyBU
+aGVvcmVtPC9rZXl3b3JkPjxrZXl3b3JkPkNvbXB1dGF0aW9uYWwgQmlvbG9neTwva2V5d29yZD48
+a2V5d29yZD5Db250cmFzdCBTZW5zaXRpdml0eS9waHlzaW9sb2d5PC9rZXl3b3JkPjxrZXl3b3Jk
+PkRlcHRoIFBlcmNlcHRpb24vKnBoeXNpb2xvZ3k8L2tleXdvcmQ+PGtleXdvcmQ+Rml4YXRpb24s
+IE9jdWxhci8qcGh5c2lvbG9neTwva2V5d29yZD48a2V5d29yZD5IdW1hbnM8L2tleXdvcmQ+PGtl
+eXdvcmQ+Kk1vZGVscywgQmlvbG9naWNhbDwva2V5d29yZD48a2V5d29yZD5PcHRpY2FsIFBoZW5v
+bWVuYTwva2V5d29yZD48a2V5d29yZD5Qc3ljaG9waHlzaWNzPC9rZXl3b3JkPjxrZXl3b3JkPlNw
+ZWNpZXMgU3BlY2lmaWNpdHk8L2tleXdvcmQ+PGtleXdvcmQ+VmlzaW9uLCBPY3VsYXIvKnBoeXNp
+b2xvZ3k8L2tleXdvcmQ+PC9rZXl3b3Jkcz48ZGF0ZXM+PHllYXI+MjAxMTwveWVhcj48cHViLWRh
+dGVzPjxkYXRlPk9jdCA0PC9kYXRlPjwvcHViLWRhdGVzPjwvZGF0ZXM+PGlzYm4+MTA5MS02NDkw
+IChFbGVjdHJvbmljKSYjeEQ7MDAyNy04NDI0IChMaW5raW5nKTwvaXNibj48YWNjZXNzaW9uLW51
+bT4yMTkzMDg5NzwvYWNjZXNzaW9uLW51bT48dXJscz48cmVsYXRlZC11cmxzPjx1cmw+aHR0cHM6
+Ly93d3cubmNiaS5ubG0ubmloLmdvdi9wdWJtZWQvMjE5MzA4OTc8L3VybD48L3JlbGF0ZWQtdXJs
+cz48L3VybHM+PGN1c3RvbTI+UE1DMzE4OTAzMjwvY3VzdG9tMj48ZWxlY3Ryb25pYy1yZXNvdXJj
+ZS1udW0+MTAuMTA3My9wbmFzLjExMDg0OTExMDg8L2VsZWN0cm9uaWMtcmVzb3VyY2UtbnVtPjwv
+cmVjb3JkPjwvQ2l0ZT48Q2l0ZT48QXV0aG9yPkJ1cmdlPC9BdXRob3I+PFllYXI+MjAxNDwvWWVh
+cj48UmVjTnVtPjI3NDc8L1JlY051bT48cmVjb3JkPjxyZWMtbnVtYmVyPjI3NDc8L3JlYy1udW1i
+ZXI+PGZvcmVpZ24ta2V5cz48a2V5IGFwcD0iRU4iIGRiLWlkPSI1OTJkcHQyZjU5MHgwbWV6dGUz
+NWY1ZndlZjBydHAyeHNmcnoiIHRpbWVzdGFtcD0iMTYyMDE3OTc1NCI+Mjc0Nzwva2V5PjwvZm9y
+ZWlnbi1rZXlzPjxyZWYtdHlwZSBuYW1lPSJKb3VybmFsIEFydGljbGUiPjE3PC9yZWYtdHlwZT48
+Y29udHJpYnV0b3JzPjxhdXRob3JzPjxhdXRob3I+QnVyZ2UsIEouPC9hdXRob3I+PGF1dGhvcj5H
+ZWlzbGVyLCBXLiBTLjwvYXV0aG9yPjwvYXV0aG9ycz48L2NvbnRyaWJ1dG9ycz48YXV0aC1hZGRy
+ZXNzPkNlbnRlciBmb3IgUGVyY2VwdHVhbCBTeXN0ZW1zIGFuZCBEZXBhcnRtZW50IG9mIFBzeWNo
+b2xvZ3ksIFVuaXZlcnNpdHkgb2YgVGV4YXMgYXQgQXVzdGluLCBBdXN0aW4sIFRYLCBVU0EuPC9h
+dXRoLWFkZHJlc3M+PHRpdGxlcz48dGl0bGU+T3B0aW1hbCBkaXNwYXJpdHkgZXN0aW1hdGlvbiBp
+biBuYXR1cmFsIHN0ZXJlbyBpbWFnZXM8L3RpdGxlPjxzZWNvbmRhcnktdGl0bGU+Sm91cm5hbCBv
+ZiBWaXNpb248L3NlY29uZGFyeS10aXRsZT48L3RpdGxlcz48cGVyaW9kaWNhbD48ZnVsbC10aXRs
+ZT5Kb3VybmFsIG9mIHZpc2lvbjwvZnVsbC10aXRsZT48L3BlcmlvZGljYWw+PHZvbHVtZT4xNDwv
+dm9sdW1lPjxudW1iZXI+MjwvbnVtYmVyPjxlZGl0aW9uPjIwMTQvMDIvMDU8L2VkaXRpb24+PGtl
+eXdvcmRzPjxrZXl3b3JkPipDdWVzPC9rZXl3b3JkPjxrZXl3b3JkPkh1bWFuczwva2V5d29yZD48
+a2V5d29yZD5OZXVyb25zL3BoeXNpb2xvZ3k8L2tleXdvcmQ+PGtleXdvcmQ+UGhvdGljIFN0aW11
+bGF0aW9uPC9rZXl3b3JkPjxrZXl3b3JkPlBzeWNob3BoeXNpY3M8L2tleXdvcmQ+PGtleXdvcmQ+
+VmlzaW9uIERpc3Bhcml0eS8qcGh5c2lvbG9neTwva2V5d29yZD48a2V5d29yZD5WaXNpb24sIEJp
+bm9jdWxhci8qcGh5c2lvbG9neTwva2V5d29yZD48a2V5d29yZD5CYXllc2lhbiBzdGF0aXN0aWNz
+PC9rZXl3b3JkPjxrZXl3b3JkPmNvbXBsZXggY2VsbHM8L2tleXdvcmQ+PGtleXdvcmQ+ZGVjb2Rp
+bmc8L2tleXdvcmQ+PGtleXdvcmQ+ZGVwdGggcGVyY2VwdGlvbjwva2V5d29yZD48a2V5d29yZD5k
+aXNwYXJpdHkgZW5lcmd5IG1vZGVsPC9rZXl3b3JkPjxrZXl3b3JkPmVuY29kaW5nPC9rZXl3b3Jk
+PjxrZXl3b3JkPmhpZXJhcmNoaWNhbCBtb2RlbDwva2V5d29yZD48a2V5d29yZD5pZGVhbCBvYnNl
+cnZlcjwva2V5d29yZD48a2V5d29yZD5pbnZhcmlhbmNlPC9rZXl3b3JkPjxrZXl3b3JkPm5hdHVy
+YWwgc2NlbmUgc3RhdGlzdGljczwva2V5d29yZD48a2V5d29yZD5wZXJjZXB0dWFsIGNvbnN0YW5j
+eTwva2V5d29yZD48a2V5d29yZD5wb3B1bGF0aW9uIGNvZGU8L2tleXdvcmQ+PGtleXdvcmQ+c2Vs
+ZWN0aXZpdHk8L2tleXdvcmQ+PGtleXdvcmQ+c2ltcGxlIGNlbGxzPC9rZXl3b3JkPjxrZXl3b3Jk
+PnN0ZXJlb3BzaXM8L2tleXdvcmQ+PC9rZXl3b3Jkcz48ZGF0ZXM+PHllYXI+MjAxNDwveWVhcj48
+cHViLWRhdGVzPjxkYXRlPkZlYiAzPC9kYXRlPjwvcHViLWRhdGVzPjwvZGF0ZXM+PGlzYm4+MTUz
+NC03MzYyIChFbGVjdHJvbmljKSYjeEQ7MTUzNC03MzYyIChMaW5raW5nKTwvaXNibj48YWNjZXNz
+aW9uLW51bT4yNDQ5MjU5NjwvYWNjZXNzaW9uLW51bT48dXJscz48cmVsYXRlZC11cmxzPjx1cmw+
+aHR0cHM6Ly93d3cubmNiaS5ubG0ubmloLmdvdi9wdWJtZWQvMjQ0OTI1OTY8L3VybD48L3JlbGF0
+ZWQtdXJscz48L3VybHM+PGN1c3RvbTI+UE1DMzkxMjg5NzwvY3VzdG9tMj48ZWxlY3Ryb25pYy1y
+ZXNvdXJjZS1udW0+MTAuMTE2Ny8xNC4yLjE8L2VsZWN0cm9uaWMtcmVzb3VyY2UtbnVtPjwvcmVj
+b3JkPjwvQ2l0ZT48Q2l0ZT48QXV0aG9yPkJ1cmdlPC9BdXRob3I+PFllYXI+MjAxNTwvWWVhcj48
+UmVjTnVtPjI1NzY8L1JlY051bT48cmVjb3JkPjxyZWMtbnVtYmVyPjI1NzY8L3JlYy1udW1iZXI+
+PGZvcmVpZ24ta2V5cz48a2V5IGFwcD0iRU4iIGRiLWlkPSI1OTJkcHQyZjU5MHgwbWV6dGUzNWY1
+ZndlZjBydHAyeHNmcnoiIHRpbWVzdGFtcD0iMTYyMDE3OTYyNiI+MjU3Njwva2V5PjwvZm9yZWln
+bi1rZXlzPjxyZWYtdHlwZSBuYW1lPSJKb3VybmFsIEFydGljbGUiPjE3PC9yZWYtdHlwZT48Y29u
+dHJpYnV0b3JzPjxhdXRob3JzPjxhdXRob3I+QnVyZ2UsIEouPC9hdXRob3I+PGF1dGhvcj5HZWlz
+bGVyLCBXLiBTLjwvYXV0aG9yPjwvYXV0aG9ycz48L2NvbnRyaWJ1dG9ycz48YXV0aC1hZGRyZXNz
+PkRlcGFydG1lbnQgb2YgUHN5Y2hvbG9neSwgVW5pdmVyc2l0eSBvZiBQZW5uc3lsdmFuaWEsIFBo
+aWxhZGVscGhpYSwgUGVubnN5bHZhbmlhIDE5MTA0LCBVU0EuJiN4RDtDZW50ZXIgZm9yIFBlcmNl
+cHR1YWwgU3lzdGVtcywgVW5pdmVyc2l0eSBvZiBUZXhhcyBhdCBBdXN0aW4sIEF1c3RpbiwgVGV4
+YXMgNzg3MTIsIFVTQS48L2F1dGgtYWRkcmVzcz48dGl0bGVzPjx0aXRsZT5PcHRpbWFsIHNwZWVk
+IGVzdGltYXRpb24gaW4gbmF0dXJhbCBpbWFnZSBtb3ZpZXMgcHJlZGljdHMgaHVtYW4gcGVyZm9y
+bWFuY2U8L3RpdGxlPjxzZWNvbmRhcnktdGl0bGU+TmF0dXJlIENvbW11bmljYXRpb25zPC9zZWNv
+bmRhcnktdGl0bGU+PC90aXRsZXM+PHBlcmlvZGljYWw+PGZ1bGwtdGl0bGU+TmF0dXJlIGNvbW11
+bmljYXRpb25zPC9mdWxsLXRpdGxlPjwvcGVyaW9kaWNhbD48cGFnZXM+NzkwMDwvcGFnZXM+PHZv
+bHVtZT42PC92b2x1bWU+PGVkaXRpb24+MjAxNS8wOC8wNTwvZWRpdGlvbj48a2V5d29yZHM+PGtl
+eXdvcmQ+RGlzY3JpbWluYXRpb24sIFBzeWNob2xvZ2ljYWw8L2tleXdvcmQ+PGtleXdvcmQ+SHVt
+YW5zPC9rZXl3b3JkPjxrZXl3b3JkPk1vdGlvbiBQZXJjZXB0aW9uLypwaHlzaW9sb2d5PC9rZXl3
+b3JkPjxrZXl3b3JkPk5ldXJvbnMvKnBoeXNpb2xvZ3k8L2tleXdvcmQ+PGtleXdvcmQ+UGhvdGlj
+IFN0aW11bGF0aW9uPC9rZXl3b3JkPjxrZXl3b3JkPlBzeWNob21ldHJpY3M8L2tleXdvcmQ+PGtl
+eXdvcmQ+UHN5Y2hvcGh5c2ljczwva2V5d29yZD48a2V5d29yZD5SZXRpbmEvKnBoeXNpb2xvZ3k8
+L2tleXdvcmQ+PGtleXdvcmQ+U2Vuc29yeSBUaHJlc2hvbGRzPC9rZXl3b3JkPjxrZXl3b3JkPlZp
+c3VhbCBDb3J0ZXgvKnBoeXNpb2xvZ3k8L2tleXdvcmQ+PGtleXdvcmQ+VmlzdWFsIFBhdGh3YXlz
+PC9rZXl3b3JkPjwva2V5d29yZHM+PGRhdGVzPjx5ZWFyPjIwMTU8L3llYXI+PHB1Yi1kYXRlcz48
+ZGF0ZT5BdWcgNDwvZGF0ZT48L3B1Yi1kYXRlcz48L2RhdGVzPjxpc2JuPjIwNDEtMTcyMyAoRWxl
+Y3Ryb25pYykmI3hEOzIwNDEtMTcyMyAoTGlua2luZyk8L2lzYm4+PGFjY2Vzc2lvbi1udW0+MjYy
+Mzg2OTc8L2FjY2Vzc2lvbi1udW0+PHVybHM+PHJlbGF0ZWQtdXJscz48dXJsPmh0dHBzOi8vd3d3
+Lm5jYmkubmxtLm5paC5nb3YvcHVibWVkLzI2MjM4Njk3PC91cmw+PC9yZWxhdGVkLXVybHM+PC91
+cmxzPjxjdXN0b20yPlBNQzQ1MzI4NTU8L2N1c3RvbTI+PGVsZWN0cm9uaWMtcmVzb3VyY2UtbnVt
+PjEwLjEwMzgvbmNvbW1zODkwMDwvZWxlY3Ryb25pYy1yZXNvdXJjZS1udW0+PC9yZWNvcmQ+PC9D
+aXRlPjxDaXRlPjxBdXRob3I+Q2hpbjwvQXV0aG9yPjxZZWFyPjIwMjA8L1llYXI+PFJlY051bT4y
+NTQ2PC9SZWNOdW0+PHJlY29yZD48cmVjLW51bWJlcj4yNTQ2PC9yZWMtbnVtYmVyPjxmb3JlaWdu
+LWtleXM+PGtleSBhcHA9IkVOIiBkYi1pZD0iNTkyZHB0MmY1OTB4MG1lenRlMzVmNWZ3ZWYwcnRw
+MnhzZnJ6IiB0aW1lc3RhbXA9IjE2MjAxNzkzNDEiPjI1NDY8L2tleT48L2ZvcmVpZ24ta2V5cz48
+cmVmLXR5cGUgbmFtZT0iSm91cm5hbCBBcnRpY2xlIj4xNzwvcmVmLXR5cGU+PGNvbnRyaWJ1dG9y
+cz48YXV0aG9ycz48YXV0aG9yPkNoaW4sIEIuIE0uPC9hdXRob3I+PGF1dGhvcj5CdXJnZSwgSi48
+L2F1dGhvcj48L2F1dGhvcnM+PC9jb250cmlidXRvcnM+PGF1dGgtYWRkcmVzcz5EZXBhcnRtZW50
+IG9mIFBzeWNob2xvZ3kuJiN4RDtEZXBhcnRtZW50IG9mIFBzeWNob2xvZ3ksIGpidXJnZUBzYXMu
+dXBlbm4uZWR1LiYjeEQ7TmV1cm9zY2llbmNlIEdyYWR1YXRlIEdyb3VwLCBhbmQuJiN4RDtCaW9l
+bmdpbmVlcmluZyBHcmFkdWF0ZSBHcm91cCwgVW5pdmVyc2l0eSBvZiBQZW5uc3lsdmFuaWEsIFBo
+aWxhZGVscGhpYSwgUGVubnN5bHZhbmlhIDE5MTA0LjwvYXV0aC1hZGRyZXNzPjx0aXRsZXM+PHRp
+dGxlPlByZWRpY3RpbmcgdGhlIHBhcnRpdGlvbiBvZiBiZWhhdmlvcmFsIHZhcmlhYmlsaXR5IGlu
+IHNwZWVkIHBlcmNlcHRpb24gd2l0aCBuYXR1cmFsaXN0aWMgc3RpbXVsaTwvdGl0bGU+PHNlY29u
+ZGFyeS10aXRsZT5Kb3VybmFsIG9mIE5ldXJvc2NpZW5jZTwvc2Vjb25kYXJ5LXRpdGxlPjwvdGl0
+bGVzPjxwZXJpb2RpY2FsPjxmdWxsLXRpdGxlPkpvdXJuYWwgb2YgTmV1cm9zY2llbmNlPC9mdWxs
+LXRpdGxlPjwvcGVyaW9kaWNhbD48cGFnZXM+ODY0LTg3OTwvcGFnZXM+PHZvbHVtZT40MDwvdm9s
+dW1lPjxudW1iZXI+NDwvbnVtYmVyPjxlZGl0aW9uPjIwMTkvMTEvMjg8L2VkaXRpb24+PGtleXdv
+cmRzPjxrZXl3b3JkPkh1bWFuczwva2V5d29yZD48a2V5d29yZD5NYWxlPC9rZXl3b3JkPjxrZXl3
+b3JkPk1vdGlvbiBQZXJjZXB0aW9uLypwaHlzaW9sb2d5PC9rZXl3b3JkPjxrZXl3b3JkPlBob3Rp
+YyBTdGltdWxhdGlvbjwva2V5d29yZD48a2V5d29yZD5Qc3ljaG9waHlzaWNzPC9rZXl3b3JkPjxr
+ZXl3b3JkPlNpZ25hbCBEZXRlY3Rpb24sIFBzeWNob2xvZ2ljYWwvKnBoeXNpb2xvZ3k8L2tleXdv
+cmQ+PGtleXdvcmQ+VmlzdWFsIFBlcmNlcHRpb24vcGh5c2lvbG9neTwva2V5d29yZD48a2V5d29y
+ZD4qZGVjaXNpb24gdmFyaWFibGUgY29ycmVsYXRpb248L2tleXdvcmQ+PGtleXdvcmQ+KmVmZmlj
+aWVuY3k8L2tleXdvcmQ+PGtleXdvcmQ+Km1vdGlvbiBlbmVyZ3k8L2tleXdvcmQ+PGtleXdvcmQ+
+Km5hdHVyYWwgc2NlbmUgc3RhdGlzdGljczwva2V5d29yZD48a2V5d29yZD4qcHN5Y2hvcGh5c2lj
+czwva2V5d29yZD48a2V5d29yZD4qc2lnbmFsIGRldGVjdGlvbiB0aGVvcnk8L2tleXdvcmQ+PC9r
+ZXl3b3Jkcz48ZGF0ZXM+PHllYXI+MjAyMDwveWVhcj48cHViLWRhdGVzPjxkYXRlPkphbiAyMjwv
+ZGF0ZT48L3B1Yi1kYXRlcz48L2RhdGVzPjxpc2JuPjE1MjktMjQwMSAoRWxlY3Ryb25pYykmI3hE
+OzAyNzAtNjQ3NCAoTGlua2luZyk8L2lzYm4+PGFjY2Vzc2lvbi1udW0+MzE3NzIxMzk8L2FjY2Vz
+c2lvbi1udW0+PHVybHM+PHJlbGF0ZWQtdXJscz48dXJsPmh0dHBzOi8vd3d3Lm5jYmkubmxtLm5p
+aC5nb3YvcHVibWVkLzMxNzcyMTM5PC91cmw+PC9yZWxhdGVkLXVybHM+PC91cmxzPjxjdXN0b20y
+PlBNQzY5NzUzMDA8L2N1c3RvbTI+PGVsZWN0cm9uaWMtcmVzb3VyY2UtbnVtPjEwLjE1MjMvSk5F
+VVJPU0NJLjE5MDQtMTkuMjAxOTwvZWxlY3Ryb25pYy1yZXNvdXJjZS1udW0+PC9yZWNvcmQ+PC9D
+aXRlPjwvRW5kTm90ZT4A
 </w:fldData>
         </w:fldChar>
       </w:r>
@@ -14187,13 +14102,6 @@
           <w:szCs w:val="22"/>
         </w:rPr>
         <w:fldChar w:fldCharType="end"/>
-      </w:r>
-      <w:r>
-        <w:rPr>
-          <w:rFonts w:ascii="Times New Roman" w:hAnsi="Times New Roman"/>
-          <w:sz w:val="22"/>
-          <w:szCs w:val="22"/>
-        </w:rPr>
       </w:r>
       <w:r>
         <w:rPr>
@@ -14483,61 +14391,63 @@
 Z2luZWVyaW5nIEdyYWR1YXRlIEdyb3VwLCBEZXBhcnRtZW50IG9mIFBzeWNob2xvZ3ksIFVuaXZl
 cnNpdHkgb2YgUGVubnN5bHZhbmlhLCBQaGlsYWRlbHBoaWEsIFBBLCBVU0EuPC9hdXRoLWFkZHJl
 c3M+PHRpdGxlcz48dGl0bGU+Q29tcHV0YXRpb25hbCBsdW1pbmFuY2UgY29uc3RhbmN5IGZyb20g
-bmF0dXJhbGlzdGljIGltYWdlczwvdGl0bGU+PHNlY29uZGFyeS10aXRsZT5KIFZpczwvc2Vjb25k
-YXJ5LXRpdGxlPjwvdGl0bGVzPjxwZXJpb2RpY2FsPjxmdWxsLXRpdGxlPkogVmlzPC9mdWxsLXRp
-dGxlPjwvcGVyaW9kaWNhbD48cGFnZXM+MTk8L3BhZ2VzPjx2b2x1bWU+MTg8L3ZvbHVtZT48bnVt
-YmVyPjEzPC9udW1iZXI+PGVkaXRpb24+MjAxOC8xMi8yOTwvZWRpdGlvbj48a2V5d29yZHM+PGtl
-eXdvcmQ+Q29sb3IgUGVyY2VwdGlvbi8qcGh5c2lvbG9neTwva2V5d29yZD48a2V5d29yZD5GZW1h
-bGU8L2tleXdvcmQ+PGtleXdvcmQ+SHVtYW5zPC9rZXl3b3JkPjxrZXl3b3JkPipMaWdodDwva2V5
-d29yZD48a2V5d29yZD4qTGlnaHRpbmc8L2tleXdvcmQ+PGtleXdvcmQ+TWFsZTwva2V5d29yZD48
-a2V5d29yZD5Nb2RlbHMsIFN0YXRpc3RpY2FsPC9rZXl3b3JkPjxrZXl3b3JkPlBhdHRlcm4gUmVj
-b2duaXRpb24sIFZpc3VhbC8qcGh5c2lvbG9neTwva2V5d29yZD48a2V5d29yZD5QaG90aWMgU3Rp
-bXVsYXRpb248L2tleXdvcmQ+PGtleXdvcmQ+UmV0aW5hbCBDb25lIFBob3RvcmVjZXB0b3IgQ2Vs
-bHMvKnBoeXNpb2xvZ3k8L2tleXdvcmQ+PC9rZXl3b3Jkcz48ZGF0ZXM+PHllYXI+MjAxODwveWVh
-cj48cHViLWRhdGVzPjxkYXRlPkRlYyAzPC9kYXRlPjwvcHViLWRhdGVzPjwvZGF0ZXM+PGlzYm4+
-MTUzNC03MzYyIChFbGVjdHJvbmljKSYjeEQ7MTUzNC03MzYyIChMaW5raW5nKTwvaXNibj48YWNj
-ZXNzaW9uLW51bT4zMDU5MzA2MTwvYWNjZXNzaW9uLW51bT48dXJscz48cmVsYXRlZC11cmxzPjx1
-cmw+aHR0cHM6Ly93d3cubmNiaS5ubG0ubmloLmdvdi9wdWJtZWQvMzA1OTMwNjE8L3VybD48L3Jl
-bGF0ZWQtdXJscz48L3VybHM+PGN1c3RvbTI+UE1DNjMxNDExMTwvY3VzdG9tMj48ZWxlY3Ryb25p
-Yy1yZXNvdXJjZS1udW0+MTAuMTE2Ny8xOC4xMy4xOTwvZWxlY3Ryb25pYy1yZXNvdXJjZS1udW0+
-PC9yZWNvcmQ+PC9DaXRlPjxDaXRlPjxBdXRob3I+QnJhaW5hcmQ8L0F1dGhvcj48WWVhcj4xOTk3
-PC9ZZWFyPjxSZWNOdW0+MzE1PC9SZWNOdW0+PElEVGV4dD45MjAzMzk0PC9JRFRleHQ+PFByZWZp
-eD5zZWUgYWxzbyA8L1ByZWZpeD48cmVjb3JkPjxyZWMtbnVtYmVyPjMxNTwvcmVjLW51bWJlcj48
+bmF0dXJhbGlzdGljIGltYWdlczwvdGl0bGU+PHNlY29uZGFyeS10aXRsZT5Kb3VybmFsIG9mIFZp
+c2lvbjwvc2Vjb25kYXJ5LXRpdGxlPjwvdGl0bGVzPjxwZXJpb2RpY2FsPjxmdWxsLXRpdGxlPkpv
+dXJuYWwgb2YgdmlzaW9uPC9mdWxsLXRpdGxlPjwvcGVyaW9kaWNhbD48cGFnZXM+MTk8L3BhZ2Vz
+Pjx2b2x1bWU+MTg8L3ZvbHVtZT48bnVtYmVyPjEzPC9udW1iZXI+PGVkaXRpb24+MjAxOC8xMi8y
+OTwvZWRpdGlvbj48a2V5d29yZHM+PGtleXdvcmQ+Q29sb3IgUGVyY2VwdGlvbi8qcGh5c2lvbG9n
+eTwva2V5d29yZD48a2V5d29yZD5GZW1hbGU8L2tleXdvcmQ+PGtleXdvcmQ+SHVtYW5zPC9rZXl3
+b3JkPjxrZXl3b3JkPipMaWdodDwva2V5d29yZD48a2V5d29yZD4qTGlnaHRpbmc8L2tleXdvcmQ+
+PGtleXdvcmQ+TWFsZTwva2V5d29yZD48a2V5d29yZD5Nb2RlbHMsIFN0YXRpc3RpY2FsPC9rZXl3
+b3JkPjxrZXl3b3JkPlBhdHRlcm4gUmVjb2duaXRpb24sIFZpc3VhbC8qcGh5c2lvbG9neTwva2V5
+d29yZD48a2V5d29yZD5QaG90aWMgU3RpbXVsYXRpb248L2tleXdvcmQ+PGtleXdvcmQ+UmV0aW5h
+bCBDb25lIFBob3RvcmVjZXB0b3IgQ2VsbHMvKnBoeXNpb2xvZ3k8L2tleXdvcmQ+PC9rZXl3b3Jk
+cz48ZGF0ZXM+PHllYXI+MjAxODwveWVhcj48cHViLWRhdGVzPjxkYXRlPkRlYyAzPC9kYXRlPjwv
+cHViLWRhdGVzPjwvZGF0ZXM+PGlzYm4+MTUzNC03MzYyIChFbGVjdHJvbmljKSYjeEQ7MTUzNC03
+MzYyIChMaW5raW5nKTwvaXNibj48YWNjZXNzaW9uLW51bT4zMDU5MzA2MTwvYWNjZXNzaW9uLW51
+bT48dXJscz48cmVsYXRlZC11cmxzPjx1cmw+aHR0cHM6Ly93d3cubmNiaS5ubG0ubmloLmdvdi9w
+dWJtZWQvMzA1OTMwNjE8L3VybD48L3JlbGF0ZWQtdXJscz48L3VybHM+PGN1c3RvbTI+UE1DNjMx
+NDExMTwvY3VzdG9tMj48ZWxlY3Ryb25pYy1yZXNvdXJjZS1udW0+MTAuMTE2Ny8xOC4xMy4xOTwv
+ZWxlY3Ryb25pYy1yZXNvdXJjZS1udW0+PC9yZWNvcmQ+PC9DaXRlPjxDaXRlPjxBdXRob3I+QnJh
+aW5hcmQ8L0F1dGhvcj48WWVhcj4xOTk3PC9ZZWFyPjxSZWNOdW0+MjA3PC9SZWNOdW0+PFByZWZp
+eD5zZWUgYWxzbyA8L1ByZWZpeD48cmVjb3JkPjxyZWMtbnVtYmVyPjIwNzwvcmVjLW51bWJlcj48
 Zm9yZWlnbi1rZXlzPjxrZXkgYXBwPSJFTiIgZGItaWQ9IjU5MmRwdDJmNTkweDBtZXp0ZTM1ZjVm
-d2VmMHJ0cDJ4c2ZyeiIgdGltZXN0YW1wPSIxNTk4MTExMzA4Ij4zMTU8L2tleT48L2ZvcmVpZ24t
+d2VmMHJ0cDJ4c2ZyeiIgdGltZXN0YW1wPSIxNTk4MTExMzAyIj4yMDc8L2tleT48L2ZvcmVpZ24t
 a2V5cz48cmVmLXR5cGUgbmFtZT0iSm91cm5hbCBBcnRpY2xlIj4xNzwvcmVmLXR5cGU+PGNvbnRy
 aWJ1dG9ycz48YXV0aG9ycz48YXV0aG9yPkJyYWluYXJkLCBELiBILjwvYXV0aG9yPjxhdXRob3I+
 RnJlZW1hbiwgVy4gVC48L2F1dGhvcj48L2F1dGhvcnM+PC9jb250cmlidXRvcnM+PGF1dGgtYWRk
 cmVzcz5EZXBhcnRtZW50IG9mIFBzeWNob2xvZ3ksIFVuaXZlcnNpdHkgb2YgQ2FsaWZvcm5pYSwg
 U2FudGEgQmFyYmFyYSA5MzEwNiwgVVNBLjwvYXV0aC1hZGRyZXNzPjx0aXRsZXM+PHRpdGxlPkJh
-eWVzaWFuIGNvbG9yIGNvbnN0YW5jeTwvdGl0bGU+PHNlY29uZGFyeS10aXRsZT5KIE9wdCBTb2Mg
-QW0gQSBPcHQgSW1hZ2UgU2NpIFZpczwvc2Vjb25kYXJ5LXRpdGxlPjwvdGl0bGVzPjxwZXJpb2Rp
-Y2FsPjxmdWxsLXRpdGxlPkogT3B0IFNvYyBBbSBBIE9wdCBJbWFnZSBTY2kgVmlzPC9mdWxsLXRp
-dGxlPjwvcGVyaW9kaWNhbD48cGFnZXM+MTM5My00MTE8L3BhZ2VzPjx2b2x1bWU+MTQ8L3ZvbHVt
-ZT48bnVtYmVyPjc8L251bWJlcj48ZWRpdGlvbj4xOTk3LzA3LzAxPC9lZGl0aW9uPjxrZXl3b3Jk
-cz48a2V5d29yZD5Db2xvciBQZXJjZXB0aW9uLypwaHlzaW9sb2d5PC9rZXl3b3JkPjxrZXl3b3Jk
-PkNvbXB1dGVyIFNpbXVsYXRpb248L2tleXdvcmQ+PGtleXdvcmQ+SHVtYW5zPC9rZXl3b3JkPjxr
-ZXl3b3JkPipNb2RlbHMsIEJpb2xvZ2ljYWw8L2tleXdvcmQ+PC9rZXl3b3Jkcz48ZGF0ZXM+PHll
-YXI+MTk5NzwveWVhcj48cHViLWRhdGVzPjxkYXRlPkp1bDwvZGF0ZT48L3B1Yi1kYXRlcz48L2Rh
-dGVzPjxpc2JuPjEwODQtNzUyOSAoUHJpbnQpJiN4RDsxMDg0LTc1MjkgKExpbmtpbmcpPC9pc2Ju
-PjxhY2Nlc3Npb24tbnVtPjkyMDMzOTQ8L2FjY2Vzc2lvbi1udW0+PHVybHM+PHJlbGF0ZWQtdXJs
-cz48dXJsPmh0dHBzOi8vd3d3Lm5jYmkubmxtLm5paC5nb3YvcHVibWVkLzkyMDMzOTQ8L3VybD48
-L3JlbGF0ZWQtdXJscz48L3VybHM+PGVsZWN0cm9uaWMtcmVzb3VyY2UtbnVtPjEwLjEzNjQvam9z
-YWEuMTQuMDAxMzkzPC9lbGVjdHJvbmljLXJlc291cmNlLW51bT48L3JlY29yZD48L0NpdGU+PENp
-dGU+PEF1dGhvcj5aaGFuZzwvQXV0aG9yPjxZZWFyPjIwMDQ8L1llYXI+PFJlY051bT4yNTQxPC9S
-ZWNOdW0+PHJlY29yZD48cmVjLW51bWJlcj4yNTQxPC9yZWMtbnVtYmVyPjxmb3JlaWduLWtleXM+
-PGtleSBhcHA9IkVOIiBkYi1pZD0iNTkyZHB0MmY1OTB4MG1lenRlMzVmNWZ3ZWYwcnRwMnhzZnJ6
-IiB0aW1lc3RhbXA9IjE2MTg5NjE1MDUiPjI1NDE8L2tleT48L2ZvcmVpZ24ta2V5cz48cmVmLXR5
-cGUgbmFtZT0iQ29uZmVyZW5jZSBQcm9jZWVkaW5ncyI+MTA8L3JlZi10eXBlPjxjb250cmlidXRv
-cnM+PGF1dGhvcnM+PGF1dGhvcj5aaGFuZywgWC48L2F1dGhvcj48YXV0aG9yPkJyYWluYXJkLCBE
-LiBILjwvYXV0aG9yPjwvYXV0aG9ycz48L2NvbnRyaWJ1dG9ycz48dGl0bGVzPjx0aXRsZT5CYXll
-c2lhbiBjb2xvci1jb3JyZWN0aW9uIG1ldGhvZCBmb3Igbm9uLWNvbG9yaW1ldHJpYyBkaWdpdGFs
-IGltYWdlIHNlbnNvcnM8L3RpdGxlPjxzaG9ydC10aXRsZT5CYXllc2lhbiBjb2xvci1jb3JyZWN0
-aW9uIG1ldGhvZCBmb3Igbm9uLWNvbG9yaW1ldHJpYyBkaWdpdGFsIGltYWdlIHNlbnNvcnM8L3No
-b3J0LXRpdGxlPjwvdGl0bGVzPjxwYWdlcz4zMDgtMzE0PC9wYWdlcz48ZGF0ZXM+PHllYXI+MjAw
-NDwveWVhcj48L2RhdGVzPjxwdWItbG9jYXRpb24+U2NvdHRzZGFsZSwgQVo8L3B1Yi1sb2NhdGlv
-bj48bGFiZWw+WmhhbmcyMDA0QmF5ZXNpYW5jb2xvci1jb3JyZWN0aW9ubWV0aG9kPC9sYWJlbD48
-dXJscz48L3VybHM+PC9yZWNvcmQ+PC9DaXRlPjwvRW5kTm90ZT5=
+eWVzaWFuIGNvbG9yIGNvbnN0YW5jeTwvdGl0bGU+PHNlY29uZGFyeS10aXRsZT5Kb3VybmFsIG9m
+IHRoZSBPcHRpY2FsIFNvY2lldHkgb2YgQW1lcmljYSBBPC9zZWNvbmRhcnktdGl0bGU+PC90aXRs
+ZXM+PHBlcmlvZGljYWw+PGZ1bGwtdGl0bGU+Sm91cm5hbCBvZiB0aGUgT3B0aWNhbCBTb2NpZXR5
+IG9mIEFtZXJpY2EgQTwvZnVsbC10aXRsZT48L3BlcmlvZGljYWw+PHBhZ2VzPjEzOTMtNDExPC9w
+YWdlcz48dm9sdW1lPjE0PC92b2x1bWU+PG51bWJlcj43PC9udW1iZXI+PGVkaXRpb24+MTk5Ny8w
+Ny8wMTwvZWRpdGlvbj48a2V5d29yZHM+PGtleXdvcmQ+Q29sb3IgUGVyY2VwdGlvbi8qcGh5c2lv
+bG9neTwva2V5d29yZD48a2V5d29yZD5Db21wdXRlciBTaW11bGF0aW9uPC9rZXl3b3JkPjxrZXl3
+b3JkPkh1bWFuczwva2V5d29yZD48a2V5d29yZD4qTW9kZWxzLCBCaW9sb2dpY2FsPC9rZXl3b3Jk
+Pjwva2V5d29yZHM+PGRhdGVzPjx5ZWFyPjE5OTc8L3llYXI+PHB1Yi1kYXRlcz48ZGF0ZT5KdWw8
+L2RhdGU+PC9wdWItZGF0ZXM+PC9kYXRlcz48aXNibj4xMDg0LTc1MjkgKFByaW50KSYjeEQ7MTA4
+NC03NTI5IChMaW5raW5nKTwvaXNibj48YWNjZXNzaW9uLW51bT45MjAzMzk0PC9hY2Nlc3Npb24t
+bnVtPjx1cmxzPjxyZWxhdGVkLXVybHM+PHVybD5odHRwczovL3d3dy5uY2JpLm5sbS5uaWguZ292
+L3B1Ym1lZC85MjAzMzk0PC91cmw+PC9yZWxhdGVkLXVybHM+PC91cmxzPjxlbGVjdHJvbmljLXJl
+c291cmNlLW51bT4xMC4xMzY0L2pvc2FhLjE0LjAwMTM5MzwvZWxlY3Ryb25pYy1yZXNvdXJjZS1u
+dW0+PC9yZWNvcmQ+PC9DaXRlPjxDaXRlPjxBdXRob3I+Wmhhbmc8L0F1dGhvcj48WWVhcj4yMDA0
+PC9ZZWFyPjxSZWNOdW0+Mjc1MDwvUmVjTnVtPjxyZWNvcmQ+PHJlYy1udW1iZXI+Mjc1MDwvcmVj
+LW51bWJlcj48Zm9yZWlnbi1rZXlzPjxrZXkgYXBwPSJFTiIgZGItaWQ9IjU5MmRwdDJmNTkweDBt
+ZXp0ZTM1ZjVmd2VmMHJ0cDJ4c2ZyeiIgdGltZXN0YW1wPSIxNjIwMjI0MTM3Ij4yNzUwPC9rZXk+
+PC9mb3JlaWduLWtleXM+PHJlZi10eXBlIG5hbWU9IkNvbmZlcmVuY2UgUHJvY2VlZGluZ3MiPjEw
+PC9yZWYtdHlwZT48Y29udHJpYnV0b3JzPjxhdXRob3JzPjxhdXRob3I+WmhhbmcsIFh1ZW1laTwv
+YXV0aG9yPjxhdXRob3I+QnJhaW5hcmQsIERhdmlkIEg8L2F1dGhvcj48L2F1dGhvcnM+PC9jb250
+cmlidXRvcnM+PHRpdGxlcz48dGl0bGU+QmF5ZXNpYW4gY29sb3IgY29ycmVjdGlvbiBtZXRob2Qg
+Zm9yIG5vbi1jb2xvcmltZXRyaWMgZGlnaXRhbCBpbWFnZSBzZW5zb3JzPC90aXRsZT48c2Vjb25k
+YXJ5LXRpdGxlPkNvbG9yIGFuZCBJbWFnaW5nIENvbmZlcmVuY2U8L3NlY29uZGFyeS10aXRsZT48
+L3RpdGxlcz48cGVyaW9kaWNhbD48ZnVsbC10aXRsZT5Db2xvciBhbmQgSW1hZ2luZyBDb25mZXJl
+bmNlPC9mdWxsLXRpdGxlPjwvcGVyaW9kaWNhbD48cGFnZXM+MzA4LTMxNDwvcGFnZXM+PHZvbHVt
+ZT4yMDA0PC92b2x1bWU+PG51bWJlcj4xPC9udW1iZXI+PGRhdGVzPjx5ZWFyPjIwMDQ8L3llYXI+
+PC9kYXRlcz48cHVibGlzaGVyPlNvY2lldHkgZm9yIEltYWdpbmcgU2NpZW5jZSBhbmQgVGVjaG5v
+bG9neTwvcHVibGlzaGVyPjxpc2JuPjIxNjYtOTYzNTwvaXNibj48dXJscz48L3VybHM+PC9yZWNv
+cmQ+PC9DaXRlPjwvRW5kTm90ZT5=
 </w:fldData>
         </w:fldChar>
       </w:r>
@@ -14574,61 +14484,63 @@
 Z2luZWVyaW5nIEdyYWR1YXRlIEdyb3VwLCBEZXBhcnRtZW50IG9mIFBzeWNob2xvZ3ksIFVuaXZl
 cnNpdHkgb2YgUGVubnN5bHZhbmlhLCBQaGlsYWRlbHBoaWEsIFBBLCBVU0EuPC9hdXRoLWFkZHJl
 c3M+PHRpdGxlcz48dGl0bGU+Q29tcHV0YXRpb25hbCBsdW1pbmFuY2UgY29uc3RhbmN5IGZyb20g
-bmF0dXJhbGlzdGljIGltYWdlczwvdGl0bGU+PHNlY29uZGFyeS10aXRsZT5KIFZpczwvc2Vjb25k
-YXJ5LXRpdGxlPjwvdGl0bGVzPjxwZXJpb2RpY2FsPjxmdWxsLXRpdGxlPkogVmlzPC9mdWxsLXRp
-dGxlPjwvcGVyaW9kaWNhbD48cGFnZXM+MTk8L3BhZ2VzPjx2b2x1bWU+MTg8L3ZvbHVtZT48bnVt
-YmVyPjEzPC9udW1iZXI+PGVkaXRpb24+MjAxOC8xMi8yOTwvZWRpdGlvbj48a2V5d29yZHM+PGtl
-eXdvcmQ+Q29sb3IgUGVyY2VwdGlvbi8qcGh5c2lvbG9neTwva2V5d29yZD48a2V5d29yZD5GZW1h
-bGU8L2tleXdvcmQ+PGtleXdvcmQ+SHVtYW5zPC9rZXl3b3JkPjxrZXl3b3JkPipMaWdodDwva2V5
-d29yZD48a2V5d29yZD4qTGlnaHRpbmc8L2tleXdvcmQ+PGtleXdvcmQ+TWFsZTwva2V5d29yZD48
-a2V5d29yZD5Nb2RlbHMsIFN0YXRpc3RpY2FsPC9rZXl3b3JkPjxrZXl3b3JkPlBhdHRlcm4gUmVj
-b2duaXRpb24sIFZpc3VhbC8qcGh5c2lvbG9neTwva2V5d29yZD48a2V5d29yZD5QaG90aWMgU3Rp
-bXVsYXRpb248L2tleXdvcmQ+PGtleXdvcmQ+UmV0aW5hbCBDb25lIFBob3RvcmVjZXB0b3IgQ2Vs
-bHMvKnBoeXNpb2xvZ3k8L2tleXdvcmQ+PC9rZXl3b3Jkcz48ZGF0ZXM+PHllYXI+MjAxODwveWVh
-cj48cHViLWRhdGVzPjxkYXRlPkRlYyAzPC9kYXRlPjwvcHViLWRhdGVzPjwvZGF0ZXM+PGlzYm4+
-MTUzNC03MzYyIChFbGVjdHJvbmljKSYjeEQ7MTUzNC03MzYyIChMaW5raW5nKTwvaXNibj48YWNj
-ZXNzaW9uLW51bT4zMDU5MzA2MTwvYWNjZXNzaW9uLW51bT48dXJscz48cmVsYXRlZC11cmxzPjx1
-cmw+aHR0cHM6Ly93d3cubmNiaS5ubG0ubmloLmdvdi9wdWJtZWQvMzA1OTMwNjE8L3VybD48L3Jl
-bGF0ZWQtdXJscz48L3VybHM+PGN1c3RvbTI+UE1DNjMxNDExMTwvY3VzdG9tMj48ZWxlY3Ryb25p
-Yy1yZXNvdXJjZS1udW0+MTAuMTE2Ny8xOC4xMy4xOTwvZWxlY3Ryb25pYy1yZXNvdXJjZS1udW0+
-PC9yZWNvcmQ+PC9DaXRlPjxDaXRlPjxBdXRob3I+QnJhaW5hcmQ8L0F1dGhvcj48WWVhcj4xOTk3
-PC9ZZWFyPjxSZWNOdW0+MzE1PC9SZWNOdW0+PElEVGV4dD45MjAzMzk0PC9JRFRleHQ+PFByZWZp
-eD5zZWUgYWxzbyA8L1ByZWZpeD48cmVjb3JkPjxyZWMtbnVtYmVyPjMxNTwvcmVjLW51bWJlcj48
+bmF0dXJhbGlzdGljIGltYWdlczwvdGl0bGU+PHNlY29uZGFyeS10aXRsZT5Kb3VybmFsIG9mIFZp
+c2lvbjwvc2Vjb25kYXJ5LXRpdGxlPjwvdGl0bGVzPjxwZXJpb2RpY2FsPjxmdWxsLXRpdGxlPkpv
+dXJuYWwgb2YgdmlzaW9uPC9mdWxsLXRpdGxlPjwvcGVyaW9kaWNhbD48cGFnZXM+MTk8L3BhZ2Vz
+Pjx2b2x1bWU+MTg8L3ZvbHVtZT48bnVtYmVyPjEzPC9udW1iZXI+PGVkaXRpb24+MjAxOC8xMi8y
+OTwvZWRpdGlvbj48a2V5d29yZHM+PGtleXdvcmQ+Q29sb3IgUGVyY2VwdGlvbi8qcGh5c2lvbG9n
+eTwva2V5d29yZD48a2V5d29yZD5GZW1hbGU8L2tleXdvcmQ+PGtleXdvcmQ+SHVtYW5zPC9rZXl3
+b3JkPjxrZXl3b3JkPipMaWdodDwva2V5d29yZD48a2V5d29yZD4qTGlnaHRpbmc8L2tleXdvcmQ+
+PGtleXdvcmQ+TWFsZTwva2V5d29yZD48a2V5d29yZD5Nb2RlbHMsIFN0YXRpc3RpY2FsPC9rZXl3
+b3JkPjxrZXl3b3JkPlBhdHRlcm4gUmVjb2duaXRpb24sIFZpc3VhbC8qcGh5c2lvbG9neTwva2V5
+d29yZD48a2V5d29yZD5QaG90aWMgU3RpbXVsYXRpb248L2tleXdvcmQ+PGtleXdvcmQ+UmV0aW5h
+bCBDb25lIFBob3RvcmVjZXB0b3IgQ2VsbHMvKnBoeXNpb2xvZ3k8L2tleXdvcmQ+PC9rZXl3b3Jk
+cz48ZGF0ZXM+PHllYXI+MjAxODwveWVhcj48cHViLWRhdGVzPjxkYXRlPkRlYyAzPC9kYXRlPjwv
+cHViLWRhdGVzPjwvZGF0ZXM+PGlzYm4+MTUzNC03MzYyIChFbGVjdHJvbmljKSYjeEQ7MTUzNC03
+MzYyIChMaW5raW5nKTwvaXNibj48YWNjZXNzaW9uLW51bT4zMDU5MzA2MTwvYWNjZXNzaW9uLW51
+bT48dXJscz48cmVsYXRlZC11cmxzPjx1cmw+aHR0cHM6Ly93d3cubmNiaS5ubG0ubmloLmdvdi9w
+dWJtZWQvMzA1OTMwNjE8L3VybD48L3JlbGF0ZWQtdXJscz48L3VybHM+PGN1c3RvbTI+UE1DNjMx
+NDExMTwvY3VzdG9tMj48ZWxlY3Ryb25pYy1yZXNvdXJjZS1udW0+MTAuMTE2Ny8xOC4xMy4xOTwv
+ZWxlY3Ryb25pYy1yZXNvdXJjZS1udW0+PC9yZWNvcmQ+PC9DaXRlPjxDaXRlPjxBdXRob3I+QnJh
+aW5hcmQ8L0F1dGhvcj48WWVhcj4xOTk3PC9ZZWFyPjxSZWNOdW0+MjA3PC9SZWNOdW0+PFByZWZp
+eD5zZWUgYWxzbyA8L1ByZWZpeD48cmVjb3JkPjxyZWMtbnVtYmVyPjIwNzwvcmVjLW51bWJlcj48
 Zm9yZWlnbi1rZXlzPjxrZXkgYXBwPSJFTiIgZGItaWQ9IjU5MmRwdDJmNTkweDBtZXp0ZTM1ZjVm
-d2VmMHJ0cDJ4c2ZyeiIgdGltZXN0YW1wPSIxNTk4MTExMzA4Ij4zMTU8L2tleT48L2ZvcmVpZ24t
+d2VmMHJ0cDJ4c2ZyeiIgdGltZXN0YW1wPSIxNTk4MTExMzAyIj4yMDc8L2tleT48L2ZvcmVpZ24t
 a2V5cz48cmVmLXR5cGUgbmFtZT0iSm91cm5hbCBBcnRpY2xlIj4xNzwvcmVmLXR5cGU+PGNvbnRy
 aWJ1dG9ycz48YXV0aG9ycz48YXV0aG9yPkJyYWluYXJkLCBELiBILjwvYXV0aG9yPjxhdXRob3I+
 RnJlZW1hbiwgVy4gVC48L2F1dGhvcj48L2F1dGhvcnM+PC9jb250cmlidXRvcnM+PGF1dGgtYWRk
 cmVzcz5EZXBhcnRtZW50IG9mIFBzeWNob2xvZ3ksIFVuaXZlcnNpdHkgb2YgQ2FsaWZvcm5pYSwg
 U2FudGEgQmFyYmFyYSA5MzEwNiwgVVNBLjwvYXV0aC1hZGRyZXNzPjx0aXRsZXM+PHRpdGxlPkJh
-eWVzaWFuIGNvbG9yIGNvbnN0YW5jeTwvdGl0bGU+PHNlY29uZGFyeS10aXRsZT5KIE9wdCBTb2Mg
-QW0gQSBPcHQgSW1hZ2UgU2NpIFZpczwvc2Vjb25kYXJ5LXRpdGxlPjwvdGl0bGVzPjxwZXJpb2Rp
-Y2FsPjxmdWxsLXRpdGxlPkogT3B0IFNvYyBBbSBBIE9wdCBJbWFnZSBTY2kgVmlzPC9mdWxsLXRp
-dGxlPjwvcGVyaW9kaWNhbD48cGFnZXM+MTM5My00MTE8L3BhZ2VzPjx2b2x1bWU+MTQ8L3ZvbHVt
-ZT48bnVtYmVyPjc8L251bWJlcj48ZWRpdGlvbj4xOTk3LzA3LzAxPC9lZGl0aW9uPjxrZXl3b3Jk
-cz48a2V5d29yZD5Db2xvciBQZXJjZXB0aW9uLypwaHlzaW9sb2d5PC9rZXl3b3JkPjxrZXl3b3Jk
-PkNvbXB1dGVyIFNpbXVsYXRpb248L2tleXdvcmQ+PGtleXdvcmQ+SHVtYW5zPC9rZXl3b3JkPjxr
-ZXl3b3JkPipNb2RlbHMsIEJpb2xvZ2ljYWw8L2tleXdvcmQ+PC9rZXl3b3Jkcz48ZGF0ZXM+PHll
-YXI+MTk5NzwveWVhcj48cHViLWRhdGVzPjxkYXRlPkp1bDwvZGF0ZT48L3B1Yi1kYXRlcz48L2Rh
-dGVzPjxpc2JuPjEwODQtNzUyOSAoUHJpbnQpJiN4RDsxMDg0LTc1MjkgKExpbmtpbmcpPC9pc2Ju
-PjxhY2Nlc3Npb24tbnVtPjkyMDMzOTQ8L2FjY2Vzc2lvbi1udW0+PHVybHM+PHJlbGF0ZWQtdXJs
-cz48dXJsPmh0dHBzOi8vd3d3Lm5jYmkubmxtLm5paC5nb3YvcHVibWVkLzkyMDMzOTQ8L3VybD48
-L3JlbGF0ZWQtdXJscz48L3VybHM+PGVsZWN0cm9uaWMtcmVzb3VyY2UtbnVtPjEwLjEzNjQvam9z
-YWEuMTQuMDAxMzkzPC9lbGVjdHJvbmljLXJlc291cmNlLW51bT48L3JlY29yZD48L0NpdGU+PENp
-dGU+PEF1dGhvcj5aaGFuZzwvQXV0aG9yPjxZZWFyPjIwMDQ8L1llYXI+PFJlY051bT4yNTQxPC9S
-ZWNOdW0+PHJlY29yZD48cmVjLW51bWJlcj4yNTQxPC9yZWMtbnVtYmVyPjxmb3JlaWduLWtleXM+
-PGtleSBhcHA9IkVOIiBkYi1pZD0iNTkyZHB0MmY1OTB4MG1lenRlMzVmNWZ3ZWYwcnRwMnhzZnJ6
-IiB0aW1lc3RhbXA9IjE2MTg5NjE1MDUiPjI1NDE8L2tleT48L2ZvcmVpZ24ta2V5cz48cmVmLXR5
-cGUgbmFtZT0iQ29uZmVyZW5jZSBQcm9jZWVkaW5ncyI+MTA8L3JlZi10eXBlPjxjb250cmlidXRv
-cnM+PGF1dGhvcnM+PGF1dGhvcj5aaGFuZywgWC48L2F1dGhvcj48YXV0aG9yPkJyYWluYXJkLCBE
-LiBILjwvYXV0aG9yPjwvYXV0aG9ycz48L2NvbnRyaWJ1dG9ycz48dGl0bGVzPjx0aXRsZT5CYXll
-c2lhbiBjb2xvci1jb3JyZWN0aW9uIG1ldGhvZCBmb3Igbm9uLWNvbG9yaW1ldHJpYyBkaWdpdGFs
-IGltYWdlIHNlbnNvcnM8L3RpdGxlPjxzaG9ydC10aXRsZT5CYXllc2lhbiBjb2xvci1jb3JyZWN0
-aW9uIG1ldGhvZCBmb3Igbm9uLWNvbG9yaW1ldHJpYyBkaWdpdGFsIGltYWdlIHNlbnNvcnM8L3No
-b3J0LXRpdGxlPjwvdGl0bGVzPjxwYWdlcz4zMDgtMzE0PC9wYWdlcz48ZGF0ZXM+PHllYXI+MjAw
-NDwveWVhcj48L2RhdGVzPjxwdWItbG9jYXRpb24+U2NvdHRzZGFsZSwgQVo8L3B1Yi1sb2NhdGlv
-bj48bGFiZWw+WmhhbmcyMDA0QmF5ZXNpYW5jb2xvci1jb3JyZWN0aW9ubWV0aG9kPC9sYWJlbD48
-dXJscz48L3VybHM+PC9yZWNvcmQ+PC9DaXRlPjwvRW5kTm90ZT5=
+eWVzaWFuIGNvbG9yIGNvbnN0YW5jeTwvdGl0bGU+PHNlY29uZGFyeS10aXRsZT5Kb3VybmFsIG9m
+IHRoZSBPcHRpY2FsIFNvY2lldHkgb2YgQW1lcmljYSBBPC9zZWNvbmRhcnktdGl0bGU+PC90aXRs
+ZXM+PHBlcmlvZGljYWw+PGZ1bGwtdGl0bGU+Sm91cm5hbCBvZiB0aGUgT3B0aWNhbCBTb2NpZXR5
+IG9mIEFtZXJpY2EgQTwvZnVsbC10aXRsZT48L3BlcmlvZGljYWw+PHBhZ2VzPjEzOTMtNDExPC9w
+YWdlcz48dm9sdW1lPjE0PC92b2x1bWU+PG51bWJlcj43PC9udW1iZXI+PGVkaXRpb24+MTk5Ny8w
+Ny8wMTwvZWRpdGlvbj48a2V5d29yZHM+PGtleXdvcmQ+Q29sb3IgUGVyY2VwdGlvbi8qcGh5c2lv
+bG9neTwva2V5d29yZD48a2V5d29yZD5Db21wdXRlciBTaW11bGF0aW9uPC9rZXl3b3JkPjxrZXl3
+b3JkPkh1bWFuczwva2V5d29yZD48a2V5d29yZD4qTW9kZWxzLCBCaW9sb2dpY2FsPC9rZXl3b3Jk
+Pjwva2V5d29yZHM+PGRhdGVzPjx5ZWFyPjE5OTc8L3llYXI+PHB1Yi1kYXRlcz48ZGF0ZT5KdWw8
+L2RhdGU+PC9wdWItZGF0ZXM+PC9kYXRlcz48aXNibj4xMDg0LTc1MjkgKFByaW50KSYjeEQ7MTA4
+NC03NTI5IChMaW5raW5nKTwvaXNibj48YWNjZXNzaW9uLW51bT45MjAzMzk0PC9hY2Nlc3Npb24t
+bnVtPjx1cmxzPjxyZWxhdGVkLXVybHM+PHVybD5odHRwczovL3d3dy5uY2JpLm5sbS5uaWguZ292
+L3B1Ym1lZC85MjAzMzk0PC91cmw+PC9yZWxhdGVkLXVybHM+PC91cmxzPjxlbGVjdHJvbmljLXJl
+c291cmNlLW51bT4xMC4xMzY0L2pvc2FhLjE0LjAwMTM5MzwvZWxlY3Ryb25pYy1yZXNvdXJjZS1u
+dW0+PC9yZWNvcmQ+PC9DaXRlPjxDaXRlPjxBdXRob3I+Wmhhbmc8L0F1dGhvcj48WWVhcj4yMDA0
+PC9ZZWFyPjxSZWNOdW0+Mjc1MDwvUmVjTnVtPjxyZWNvcmQ+PHJlYy1udW1iZXI+Mjc1MDwvcmVj
+LW51bWJlcj48Zm9yZWlnbi1rZXlzPjxrZXkgYXBwPSJFTiIgZGItaWQ9IjU5MmRwdDJmNTkweDBt
+ZXp0ZTM1ZjVmd2VmMHJ0cDJ4c2ZyeiIgdGltZXN0YW1wPSIxNjIwMjI0MTM3Ij4yNzUwPC9rZXk+
+PC9mb3JlaWduLWtleXM+PHJlZi10eXBlIG5hbWU9IkNvbmZlcmVuY2UgUHJvY2VlZGluZ3MiPjEw
+PC9yZWYtdHlwZT48Y29udHJpYnV0b3JzPjxhdXRob3JzPjxhdXRob3I+WmhhbmcsIFh1ZW1laTwv
+YXV0aG9yPjxhdXRob3I+QnJhaW5hcmQsIERhdmlkIEg8L2F1dGhvcj48L2F1dGhvcnM+PC9jb250
+cmlidXRvcnM+PHRpdGxlcz48dGl0bGU+QmF5ZXNpYW4gY29sb3IgY29ycmVjdGlvbiBtZXRob2Qg
+Zm9yIG5vbi1jb2xvcmltZXRyaWMgZGlnaXRhbCBpbWFnZSBzZW5zb3JzPC90aXRsZT48c2Vjb25k
+YXJ5LXRpdGxlPkNvbG9yIGFuZCBJbWFnaW5nIENvbmZlcmVuY2U8L3NlY29uZGFyeS10aXRsZT48
+L3RpdGxlcz48cGVyaW9kaWNhbD48ZnVsbC10aXRsZT5Db2xvciBhbmQgSW1hZ2luZyBDb25mZXJl
+bmNlPC9mdWxsLXRpdGxlPjwvcGVyaW9kaWNhbD48cGFnZXM+MzA4LTMxNDwvcGFnZXM+PHZvbHVt
+ZT4yMDA0PC92b2x1bWU+PG51bWJlcj4xPC9udW1iZXI+PGRhdGVzPjx5ZWFyPjIwMDQ8L3llYXI+
+PC9kYXRlcz48cHVibGlzaGVyPlNvY2lldHkgZm9yIEltYWdpbmcgU2NpZW5jZSBhbmQgVGVjaG5v
+bG9neTwvcHVibGlzaGVyPjxpc2JuPjIxNjYtOTYzNTwvaXNibj48dXJscz48L3VybHM+PC9yZWNv
+cmQ+PC9DaXRlPjwvRW5kTm90ZT5=
 </w:fldData>
         </w:fldChar>
       </w:r>
@@ -14661,13 +14573,6 @@
           <w:sz w:val="22"/>
           <w:szCs w:val="22"/>
         </w:rPr>
-      </w:r>
-      <w:r>
-        <w:rPr>
-          <w:rFonts w:ascii="Times New Roman" w:hAnsi="Times New Roman"/>
-          <w:sz w:val="22"/>
-          <w:szCs w:val="22"/>
-        </w:rPr>
         <w:fldChar w:fldCharType="separate"/>
       </w:r>
       <w:r>
@@ -14833,7 +14738,7 @@
           <w:sz w:val="22"/>
           <w:szCs w:val="22"/>
         </w:rPr>
-        <w:instrText xml:space="preserve"> ADDIN EN.CITE &lt;EndNote&gt;&lt;Cite&gt;&lt;Author&gt;Singh&lt;/Author&gt;&lt;Year&gt;2018&lt;/Year&gt;&lt;RecNum&gt;124&lt;/RecNum&gt;&lt;IDText&gt;30593061&lt;/IDText&gt;&lt;DisplayText&gt;(Singh et al., 2018)&lt;/DisplayText&gt;&lt;record&gt;&lt;rec-number&gt;124&lt;/rec-number&gt;&lt;foreign-keys&gt;&lt;key app="EN" db-id="592dpt2f590x0mezte35f5fwef0rtp2xsfrz" timestamp="1598111302"&gt;124&lt;/key&gt;&lt;/foreign-keys&gt;&lt;ref-type name="Journal Article"&gt;17&lt;/ref-type&gt;&lt;contributors&gt;&lt;authors&gt;&lt;author&gt;Singh, V.&lt;/author&gt;&lt;author&gt;Cottaris, N. P.&lt;/author&gt;&lt;author&gt;Heasly, B. S.&lt;/author&gt;&lt;author&gt;Brainard, D. H.&lt;/author&gt;&lt;author&gt;Burge, J.&lt;/author&gt;&lt;/authors&gt;&lt;/contributors&gt;&lt;auth-address&gt;Computational Neuroscience Initiative, Department of Physics, University of Pennsylvania, Philadelphia, PA, USA.&amp;#xD;Department of Psychology, University of Pennsylvania, Philadelphia, PA, USA.&amp;#xD;Neuroscience Graduate Group, Bioengineering Graduate Group, Department of Psychology, University of Pennsylvania, Philadelphia, PA, USA.&lt;/auth-address&gt;&lt;titles&gt;&lt;title&gt;Computational luminance constancy from naturalistic images&lt;/title&gt;&lt;secondary-title&gt;J Vis&lt;/secondary-title&gt;&lt;/titles&gt;&lt;periodical&gt;&lt;full-title&gt;J Vis&lt;/full-title&gt;&lt;/periodical&gt;&lt;pages&gt;19&lt;/pages&gt;&lt;volume&gt;18&lt;/volume&gt;&lt;number&gt;13&lt;/number&gt;&lt;edition&gt;2018/12/29&lt;/edition&gt;&lt;keywords&gt;&lt;keyword&gt;Color Perception/*physiology&lt;/keyword&gt;&lt;keyword&gt;Female&lt;/keyword&gt;&lt;keyword&gt;Humans&lt;/keyword&gt;&lt;keyword&gt;*Light&lt;/keyword&gt;&lt;keyword&gt;*Lighting&lt;/keyword&gt;&lt;keyword&gt;Male&lt;/keyword&gt;&lt;keyword&gt;Models, Statistical&lt;/keyword&gt;&lt;keyword&gt;Pattern Recognition, Visual/*physiology&lt;/keyword&gt;&lt;keyword&gt;Photic Stimulation&lt;/keyword&gt;&lt;keyword&gt;Retinal Cone Photoreceptor Cells/*physiology&lt;/keyword&gt;&lt;/keywords&gt;&lt;dates&gt;&lt;year&gt;2018&lt;/year&gt;&lt;pub-dates&gt;&lt;date&gt;Dec 3&lt;/date&gt;&lt;/pub-dates&gt;&lt;/dates&gt;&lt;isbn&gt;1534-7362 (Electronic)&amp;#xD;1534-7362 (Linking)&lt;/isbn&gt;&lt;accession-num&gt;30593061&lt;/accession-num&gt;&lt;urls&gt;&lt;related-urls&gt;&lt;url&gt;https://www.ncbi.nlm.nih.gov/pubmed/30593061&lt;/url&gt;&lt;/related-urls&gt;&lt;/urls&gt;&lt;custom2&gt;PMC6314111&lt;/custom2&gt;&lt;electronic-resource-num&gt;10.1167/18.13.19&lt;/electronic-resource-num&gt;&lt;/record&gt;&lt;/Cite&gt;&lt;/EndNote&gt;</w:instrText>
+        <w:instrText xml:space="preserve"> ADDIN EN.CITE &lt;EndNote&gt;&lt;Cite&gt;&lt;Author&gt;Singh&lt;/Author&gt;&lt;Year&gt;2018&lt;/Year&gt;&lt;RecNum&gt;124&lt;/RecNum&gt;&lt;IDText&gt;30593061&lt;/IDText&gt;&lt;DisplayText&gt;(Singh et al., 2018)&lt;/DisplayText&gt;&lt;record&gt;&lt;rec-number&gt;124&lt;/rec-number&gt;&lt;foreign-keys&gt;&lt;key app="EN" db-id="592dpt2f590x0mezte35f5fwef0rtp2xsfrz" timestamp="1598111302"&gt;124&lt;/key&gt;&lt;/foreign-keys&gt;&lt;ref-type name="Journal Article"&gt;17&lt;/ref-type&gt;&lt;contributors&gt;&lt;authors&gt;&lt;author&gt;Singh, V.&lt;/author&gt;&lt;author&gt;Cottaris, N. P.&lt;/author&gt;&lt;author&gt;Heasly, B. S.&lt;/author&gt;&lt;author&gt;Brainard, D. H.&lt;/author&gt;&lt;author&gt;Burge, J.&lt;/author&gt;&lt;/authors&gt;&lt;/contributors&gt;&lt;auth-address&gt;Computational Neuroscience Initiative, Department of Physics, University of Pennsylvania, Philadelphia, PA, USA.&amp;#xD;Department of Psychology, University of Pennsylvania, Philadelphia, PA, USA.&amp;#xD;Neuroscience Graduate Group, Bioengineering Graduate Group, Department of Psychology, University of Pennsylvania, Philadelphia, PA, USA.&lt;/auth-address&gt;&lt;titles&gt;&lt;title&gt;Computational luminance constancy from naturalistic images&lt;/title&gt;&lt;secondary-title&gt;Journal of Vision&lt;/secondary-title&gt;&lt;/titles&gt;&lt;periodical&gt;&lt;full-title&gt;Journal of vision&lt;/full-title&gt;&lt;/periodical&gt;&lt;pages&gt;19&lt;/pages&gt;&lt;volume&gt;18&lt;/volume&gt;&lt;number&gt;13&lt;/number&gt;&lt;edition&gt;2018/12/29&lt;/edition&gt;&lt;keywords&gt;&lt;keyword&gt;Color Perception/*physiology&lt;/keyword&gt;&lt;keyword&gt;Female&lt;/keyword&gt;&lt;keyword&gt;Humans&lt;/keyword&gt;&lt;keyword&gt;*Light&lt;/keyword&gt;&lt;keyword&gt;*Lighting&lt;/keyword&gt;&lt;keyword&gt;Male&lt;/keyword&gt;&lt;keyword&gt;Models, Statistical&lt;/keyword&gt;&lt;keyword&gt;Pattern Recognition, Visual/*physiology&lt;/keyword&gt;&lt;keyword&gt;Photic Stimulation&lt;/keyword&gt;&lt;keyword&gt;Retinal Cone Photoreceptor Cells/*physiology&lt;/keyword&gt;&lt;/keywords&gt;&lt;dates&gt;&lt;year&gt;2018&lt;/year&gt;&lt;pub-dates&gt;&lt;date&gt;Dec 3&lt;/date&gt;&lt;/pub-dates&gt;&lt;/dates&gt;&lt;isbn&gt;1534-7362 (Electronic)&amp;#xD;1534-7362 (Linking)&lt;/isbn&gt;&lt;accession-num&gt;30593061&lt;/accession-num&gt;&lt;urls&gt;&lt;related-urls&gt;&lt;url&gt;https://www.ncbi.nlm.nih.gov/pubmed/30593061&lt;/url&gt;&lt;/related-urls&gt;&lt;/urls&gt;&lt;custom2&gt;PMC6314111&lt;/custom2&gt;&lt;electronic-resource-num&gt;10.1167/18.13.19&lt;/electronic-resource-num&gt;&lt;/record&gt;&lt;/Cite&gt;&lt;/EndNote&gt;</w:instrText>
       </w:r>
       <w:r>
         <w:rPr>
@@ -16896,7 +16801,7 @@
           <w:sz w:val="22"/>
           <w:szCs w:val="22"/>
         </w:rPr>
-        <w:instrText xml:space="preserve"> ADDIN EN.CITE &lt;EndNote&gt;&lt;Cite&gt;&lt;Author&gt;Ishihara&lt;/Author&gt;&lt;Year&gt;1977&lt;/Year&gt;&lt;RecNum&gt;2497&lt;/RecNum&gt;&lt;DisplayText&gt;(Ishihara, 1977)&lt;/DisplayText&gt;&lt;record&gt;&lt;rec-number&gt;2497&lt;/rec-number&gt;&lt;foreign-keys&gt;&lt;key app="EN" db-id="592dpt2f590x0mezte35f5fwef0rtp2xsfrz" timestamp="1608349675"&gt;2497&lt;/key&gt;&lt;/foreign-keys&gt;&lt;ref-type name="Journal Article"&gt;17&lt;/ref-type&gt;&lt;contributors&gt;&lt;authors&gt;&lt;author&gt;Ishihara, S.&lt;/author&gt;&lt;/authors&gt;&lt;/contributors&gt;&lt;titles&gt;&lt;title&gt;Tests for Colour-Blindness&lt;/title&gt;&lt;secondary-title&gt;Tokyo: Kanehara Shuppen Company, Ltd.&lt;/secondary-title&gt;&lt;/titles&gt;&lt;periodical&gt;&lt;full-title&gt;Tokyo: Kanehara Shuppen Company, Ltd.&lt;/full-title&gt;&lt;/periodical&gt;&lt;dates&gt;&lt;year&gt;1977&lt;/year&gt;&lt;/dates&gt;&lt;urls&gt;&lt;/urls&gt;&lt;/record&gt;&lt;/Cite&gt;&lt;/EndNote&gt;</w:instrText>
+        <w:instrText xml:space="preserve"> ADDIN EN.CITE &lt;EndNote&gt;&lt;Cite&gt;&lt;Author&gt;Ishihara&lt;/Author&gt;&lt;Year&gt;1977&lt;/Year&gt;&lt;RecNum&gt;2497&lt;/RecNum&gt;&lt;DisplayText&gt;(Ishihara, 1977)&lt;/DisplayText&gt;&lt;record&gt;&lt;rec-number&gt;2497&lt;/rec-number&gt;&lt;foreign-keys&gt;&lt;key app="EN" db-id="592dpt2f590x0mezte35f5fwef0rtp2xsfrz" timestamp="1608349675"&gt;2497&lt;/key&gt;&lt;/foreign-keys&gt;&lt;ref-type name="Journal Article"&gt;17&lt;/ref-type&gt;&lt;contributors&gt;&lt;authors&gt;&lt;author&gt;Ishihara, S.&lt;/author&gt;&lt;/authors&gt;&lt;/contributors&gt;&lt;titles&gt;&lt;title&gt;Tests for colour-blindness&lt;/title&gt;&lt;secondary-title&gt;Tokyo: Kanehara Shuppen Company, Ltd.&lt;/secondary-title&gt;&lt;/titles&gt;&lt;periodical&gt;&lt;full-title&gt;Tokyo: Kanehara Shuppen Company, Ltd.&lt;/full-title&gt;&lt;/periodical&gt;&lt;dates&gt;&lt;year&gt;1977&lt;/year&gt;&lt;/dates&gt;&lt;urls&gt;&lt;/urls&gt;&lt;/record&gt;&lt;/Cite&gt;&lt;/EndNote&gt;</w:instrText>
       </w:r>
       <w:r>
         <w:rPr>
@@ -18824,7 +18729,7 @@
           <w:sz w:val="22"/>
           <w:szCs w:val="22"/>
         </w:rPr>
-        <w:instrText xml:space="preserve"> ADDIN EN.CITE &lt;EndNote&gt;&lt;Cite&gt;&lt;Author&gt;Heasly&lt;/Author&gt;&lt;Year&gt;2014&lt;/Year&gt;&lt;RecNum&gt;262&lt;/RecNum&gt;&lt;IDText&gt;24511145&lt;/IDText&gt;&lt;Prefix&gt;rendertoolbox.org`; &lt;/Prefix&gt;&lt;DisplayText&gt;(rendertoolbox.org; Heasly, Cottaris, Lichtman, Xiao, &amp;amp; Brainard, 2014)&lt;/DisplayText&gt;&lt;record&gt;&lt;rec-number&gt;262&lt;/rec-number&gt;&lt;foreign-keys&gt;&lt;key app="EN" db-id="592dpt2f590x0mezte35f5fwef0rtp2xsfrz" timestamp="1598111308"&gt;262&lt;/key&gt;&lt;/foreign-keys&gt;&lt;ref-type name="Journal Article"&gt;17&lt;/ref-type&gt;&lt;contributors&gt;&lt;authors&gt;&lt;author&gt;Heasly, B. S.&lt;/author&gt;&lt;author&gt;Cottaris, N. P.&lt;/author&gt;&lt;author&gt;Lichtman, D. P.&lt;/author&gt;&lt;author&gt;Xiao, B.&lt;/author&gt;&lt;author&gt;Brainard, D. H.&lt;/author&gt;&lt;/authors&gt;&lt;/contributors&gt;&lt;auth-address&gt;Department of Psychology, University of Pennsylvania, Philadelphia, PA, USA.&lt;/auth-address&gt;&lt;titles&gt;&lt;title&gt;RenderToolbox3: MATLAB tools that facilitate physically based stimulus rendering for vision research&lt;/title&gt;&lt;secondary-title&gt;J Vis&lt;/secondary-title&gt;&lt;/titles&gt;&lt;periodical&gt;&lt;full-title&gt;J Vis&lt;/full-title&gt;&lt;/periodical&gt;&lt;volume&gt;14&lt;/volume&gt;&lt;number&gt;2&lt;/number&gt;&lt;edition&gt;2014/02/11&lt;/edition&gt;&lt;keywords&gt;&lt;keyword&gt;Algorithms&lt;/keyword&gt;&lt;keyword&gt;Cognition/*physiology&lt;/keyword&gt;&lt;keyword&gt;Color Perception/*physiology&lt;/keyword&gt;&lt;keyword&gt;*Computers&lt;/keyword&gt;&lt;keyword&gt;*Cues&lt;/keyword&gt;&lt;keyword&gt;Humans&lt;/keyword&gt;&lt;keyword&gt;Pattern Recognition, Visual/*physiology&lt;/keyword&gt;&lt;keyword&gt;Perceptual Masking/*physiology&lt;/keyword&gt;&lt;keyword&gt;Photic Stimulation/methods&lt;/keyword&gt;&lt;keyword&gt;*Software&lt;/keyword&gt;&lt;keyword&gt;color&lt;/keyword&gt;&lt;keyword&gt;graphics rendering&lt;/keyword&gt;&lt;keyword&gt;material perception&lt;/keyword&gt;&lt;keyword&gt;stimuli&lt;/keyword&gt;&lt;keyword&gt;vision science&lt;/keyword&gt;&lt;/keywords&gt;&lt;dates&gt;&lt;year&gt;2014&lt;/year&gt;&lt;pub-dates&gt;&lt;date&gt;Feb 7&lt;/date&gt;&lt;/pub-dates&gt;&lt;/dates&gt;&lt;isbn&gt;1534-7362 (Electronic)&amp;#xD;1534-7362 (Linking)&lt;/isbn&gt;&lt;accession-num&gt;24511145&lt;/accession-num&gt;&lt;urls&gt;&lt;related-urls&gt;&lt;url&gt;https://www.ncbi.nlm.nih.gov/pubmed/24511145&lt;/url&gt;&lt;/related-urls&gt;&lt;/urls&gt;&lt;custom2&gt;PMC3919102&lt;/custom2&gt;&lt;electronic-resource-num&gt;10.1167/14.2.6&lt;/electronic-resource-num&gt;&lt;/record&gt;&lt;/Cite&gt;&lt;/EndNote&gt;</w:instrText>
+        <w:instrText xml:space="preserve"> ADDIN EN.CITE &lt;EndNote&gt;&lt;Cite&gt;&lt;Author&gt;Heasly&lt;/Author&gt;&lt;Year&gt;2014&lt;/Year&gt;&lt;RecNum&gt;262&lt;/RecNum&gt;&lt;IDText&gt;24511145&lt;/IDText&gt;&lt;Prefix&gt;rendertoolbox.org`; &lt;/Prefix&gt;&lt;DisplayText&gt;(rendertoolbox.org; Heasly, Cottaris, Lichtman, Xiao, &amp;amp; Brainard, 2014)&lt;/DisplayText&gt;&lt;record&gt;&lt;rec-number&gt;262&lt;/rec-number&gt;&lt;foreign-keys&gt;&lt;key app="EN" db-id="592dpt2f590x0mezte35f5fwef0rtp2xsfrz" timestamp="1598111308"&gt;262&lt;/key&gt;&lt;/foreign-keys&gt;&lt;ref-type name="Journal Article"&gt;17&lt;/ref-type&gt;&lt;contributors&gt;&lt;authors&gt;&lt;author&gt;Heasly, B. S.&lt;/author&gt;&lt;author&gt;Cottaris, N. P.&lt;/author&gt;&lt;author&gt;Lichtman, D. P.&lt;/author&gt;&lt;author&gt;Xiao, B.&lt;/author&gt;&lt;author&gt;Brainard, D. H.&lt;/author&gt;&lt;/authors&gt;&lt;/contributors&gt;&lt;auth-address&gt;Department of Psychology, University of Pennsylvania, Philadelphia, PA, USA.&lt;/auth-address&gt;&lt;titles&gt;&lt;title&gt;RenderToolbox3: MATLAB tools that facilitate physically based stimulus rendering for vision research&lt;/title&gt;&lt;secondary-title&gt;Journal of Vision&lt;/secondary-title&gt;&lt;/titles&gt;&lt;periodical&gt;&lt;full-title&gt;Journal of vision&lt;/full-title&gt;&lt;/periodical&gt;&lt;volume&gt;14&lt;/volume&gt;&lt;number&gt;2&lt;/number&gt;&lt;edition&gt;2014/02/11&lt;/edition&gt;&lt;keywords&gt;&lt;keyword&gt;Algorithms&lt;/keyword&gt;&lt;keyword&gt;Cognition/*physiology&lt;/keyword&gt;&lt;keyword&gt;Color Perception/*physiology&lt;/keyword&gt;&lt;keyword&gt;*Computers&lt;/keyword&gt;&lt;keyword&gt;*Cues&lt;/keyword&gt;&lt;keyword&gt;Humans&lt;/keyword&gt;&lt;keyword&gt;Pattern Recognition, Visual/*physiology&lt;/keyword&gt;&lt;keyword&gt;Perceptual Masking/*physiology&lt;/keyword&gt;&lt;keyword&gt;Photic Stimulation/methods&lt;/keyword&gt;&lt;keyword&gt;*Software&lt;/keyword&gt;&lt;keyword&gt;color&lt;/keyword&gt;&lt;keyword&gt;graphics rendering&lt;/keyword&gt;&lt;keyword&gt;material perception&lt;/keyword&gt;&lt;keyword&gt;stimuli&lt;/keyword&gt;&lt;keyword&gt;vision science&lt;/keyword&gt;&lt;/keywords&gt;&lt;dates&gt;&lt;year&gt;2014&lt;/year&gt;&lt;pub-dates&gt;&lt;date&gt;Feb 7&lt;/date&gt;&lt;/pub-dates&gt;&lt;/dates&gt;&lt;isbn&gt;1534-7362 (Electronic)&amp;#xD;1534-7362 (Linking)&lt;/isbn&gt;&lt;accession-num&gt;24511145&lt;/accession-num&gt;&lt;urls&gt;&lt;related-urls&gt;&lt;url&gt;https://www.ncbi.nlm.nih.gov/pubmed/24511145&lt;/url&gt;&lt;/related-urls&gt;&lt;/urls&gt;&lt;custom2&gt;PMC3919102&lt;/custom2&gt;&lt;electronic-resource-num&gt;10.1167/14.2.6&lt;/electronic-resource-num&gt;&lt;/record&gt;&lt;/Cite&gt;&lt;/EndNote&gt;</w:instrText>
       </w:r>
       <w:r>
         <w:rPr>
@@ -18968,7 +18873,7 @@
           <w:szCs w:val="22"/>
           <w:u w:val="none"/>
         </w:rPr>
-        <w:instrText xml:space="preserve"> ADDIN EN.CITE &lt;EndNote&gt;&lt;Cite&gt;&lt;Author&gt;Jakob&lt;/Author&gt;&lt;Year&gt;2010&lt;/Year&gt;&lt;RecNum&gt;391&lt;/RecNum&gt;&lt;Prefix&gt;mitsuba-renderer.org`; &lt;/Prefix&gt;&lt;DisplayText&gt;(mitsuba-renderer.org; Jakob, 2010)&lt;/DisplayText&gt;&lt;record&gt;&lt;rec-number&gt;391&lt;/rec-number&gt;&lt;foreign-keys&gt;&lt;key app="EN" db-id="592dpt2f590x0mezte35f5fwef0rtp2xsfrz" timestamp="1598114816"&gt;391&lt;/key&gt;&lt;/foreign-keys&gt;&lt;ref-type name="Journal Article"&gt;17&lt;/ref-type&gt;&lt;contributors&gt;&lt;authors&gt;&lt;author&gt;Jakob, W.&lt;/author&gt;&lt;/authors&gt;&lt;/contributors&gt;&lt;titles&gt;&lt;title&gt;Mitsuba renderer&lt;/title&gt;&lt;/titles&gt;&lt;dates&gt;&lt;year&gt;2010&lt;/year&gt;&lt;/dates&gt;&lt;urls&gt;&lt;/urls&gt;&lt;electronic-resource-num&gt;http://www.mitsuba-renderer.org&lt;/electronic-resource-num&gt;&lt;/record&gt;&lt;/Cite&gt;&lt;/EndNote&gt;</w:instrText>
+        <w:instrText xml:space="preserve"> ADDIN EN.CITE &lt;EndNote&gt;&lt;Cite&gt;&lt;Author&gt;Jakob&lt;/Author&gt;&lt;Year&gt;2010&lt;/Year&gt;&lt;RecNum&gt;391&lt;/RecNum&gt;&lt;Prefix&gt;mitsuba-renderer.org`; &lt;/Prefix&gt;&lt;DisplayText&gt;(mitsuba-renderer.org; Jakob, 2010)&lt;/DisplayText&gt;&lt;record&gt;&lt;rec-number&gt;391&lt;/rec-number&gt;&lt;foreign-keys&gt;&lt;key app="EN" db-id="592dpt2f590x0mezte35f5fwef0rtp2xsfrz" timestamp="1598114816"&gt;391&lt;/key&gt;&lt;/foreign-keys&gt;&lt;ref-type name="Journal Article"&gt;17&lt;/ref-type&gt;&lt;contributors&gt;&lt;authors&gt;&lt;author&gt;Jakob, W.&lt;/author&gt;&lt;/authors&gt;&lt;/contributors&gt;&lt;titles&gt;&lt;title&gt;Mitsuba Renderer&lt;/title&gt;&lt;/titles&gt;&lt;dates&gt;&lt;year&gt;2010&lt;/year&gt;&lt;/dates&gt;&lt;urls&gt;&lt;/urls&gt;&lt;electronic-resource-num&gt;http://www.mitsuba-renderer.org&lt;/electronic-resource-num&gt;&lt;/record&gt;&lt;/Cite&gt;&lt;/EndNote&gt;</w:instrText>
       </w:r>
       <w:r>
         <w:rPr>
@@ -19233,7 +19138,7 @@
           <w:sz w:val="22"/>
           <w:szCs w:val="22"/>
         </w:rPr>
-        <w:instrText xml:space="preserve"> ADDIN EN.CITE &lt;EndNote&gt;&lt;Cite&gt;&lt;Author&gt;Singh&lt;/Author&gt;&lt;Year&gt;2018&lt;/Year&gt;&lt;RecNum&gt;124&lt;/RecNum&gt;&lt;IDText&gt;30593061&lt;/IDText&gt;&lt;DisplayText&gt;(Singh et al., 2018)&lt;/DisplayText&gt;&lt;record&gt;&lt;rec-number&gt;124&lt;/rec-number&gt;&lt;foreign-keys&gt;&lt;key app="EN" db-id="592dpt2f590x0mezte35f5fwef0rtp2xsfrz" timestamp="1598111302"&gt;124&lt;/key&gt;&lt;/foreign-keys&gt;&lt;ref-type name="Journal Article"&gt;17&lt;/ref-type&gt;&lt;contributors&gt;&lt;authors&gt;&lt;author&gt;Singh, V.&lt;/author&gt;&lt;author&gt;Cottaris, N. P.&lt;/author&gt;&lt;author&gt;Heasly, B. S.&lt;/author&gt;&lt;author&gt;Brainard, D. H.&lt;/author&gt;&lt;author&gt;Burge, J.&lt;/author&gt;&lt;/authors&gt;&lt;/contributors&gt;&lt;auth-address&gt;Computational Neuroscience Initiative, Department of Physics, University of Pennsylvania, Philadelphia, PA, USA.&amp;#xD;Department of Psychology, University of Pennsylvania, Philadelphia, PA, USA.&amp;#xD;Neuroscience Graduate Group, Bioengineering Graduate Group, Department of Psychology, University of Pennsylvania, Philadelphia, PA, USA.&lt;/auth-address&gt;&lt;titles&gt;&lt;title&gt;Computational luminance constancy from naturalistic images&lt;/title&gt;&lt;secondary-title&gt;J Vis&lt;/secondary-title&gt;&lt;/titles&gt;&lt;periodical&gt;&lt;full-title&gt;J Vis&lt;/full-title&gt;&lt;/periodical&gt;&lt;pages&gt;19&lt;/pages&gt;&lt;volume&gt;18&lt;/volume&gt;&lt;number&gt;13&lt;/number&gt;&lt;edition&gt;2018/12/29&lt;/edition&gt;&lt;keywords&gt;&lt;keyword&gt;Color Perception/*physiology&lt;/keyword&gt;&lt;keyword&gt;Female&lt;/keyword&gt;&lt;keyword&gt;Humans&lt;/keyword&gt;&lt;keyword&gt;*Light&lt;/keyword&gt;&lt;keyword&gt;*Lighting&lt;/keyword&gt;&lt;keyword&gt;Male&lt;/keyword&gt;&lt;keyword&gt;Models, Statistical&lt;/keyword&gt;&lt;keyword&gt;Pattern Recognition, Visual/*physiology&lt;/keyword&gt;&lt;keyword&gt;Photic Stimulation&lt;/keyword&gt;&lt;keyword&gt;Retinal Cone Photoreceptor Cells/*physiology&lt;/keyword&gt;&lt;/keywords&gt;&lt;dates&gt;&lt;year&gt;2018&lt;/year&gt;&lt;pub-dates&gt;&lt;date&gt;Dec 3&lt;/date&gt;&lt;/pub-dates&gt;&lt;/dates&gt;&lt;isbn&gt;1534-7362 (Electronic)&amp;#xD;1534-7362 (Linking)&lt;/isbn&gt;&lt;accession-num&gt;30593061&lt;/accession-num&gt;&lt;urls&gt;&lt;related-urls&gt;&lt;url&gt;https://www.ncbi.nlm.nih.gov/pubmed/30593061&lt;/url&gt;&lt;/related-urls&gt;&lt;/urls&gt;&lt;custom2&gt;PMC6314111&lt;/custom2&gt;&lt;electronic-resource-num&gt;10.1167/18.13.19&lt;/electronic-resource-num&gt;&lt;/record&gt;&lt;/Cite&gt;&lt;/EndNote&gt;</w:instrText>
+        <w:instrText xml:space="preserve"> ADDIN EN.CITE &lt;EndNote&gt;&lt;Cite&gt;&lt;Author&gt;Singh&lt;/Author&gt;&lt;Year&gt;2018&lt;/Year&gt;&lt;RecNum&gt;124&lt;/RecNum&gt;&lt;IDText&gt;30593061&lt;/IDText&gt;&lt;DisplayText&gt;(Singh et al., 2018)&lt;/DisplayText&gt;&lt;record&gt;&lt;rec-number&gt;124&lt;/rec-number&gt;&lt;foreign-keys&gt;&lt;key app="EN" db-id="592dpt2f590x0mezte35f5fwef0rtp2xsfrz" timestamp="1598111302"&gt;124&lt;/key&gt;&lt;/foreign-keys&gt;&lt;ref-type name="Journal Article"&gt;17&lt;/ref-type&gt;&lt;contributors&gt;&lt;authors&gt;&lt;author&gt;Singh, V.&lt;/author&gt;&lt;author&gt;Cottaris, N. P.&lt;/author&gt;&lt;author&gt;Heasly, B. S.&lt;/author&gt;&lt;author&gt;Brainard, D. H.&lt;/author&gt;&lt;author&gt;Burge, J.&lt;/author&gt;&lt;/authors&gt;&lt;/contributors&gt;&lt;auth-address&gt;Computational Neuroscience Initiative, Department of Physics, University of Pennsylvania, Philadelphia, PA, USA.&amp;#xD;Department of Psychology, University of Pennsylvania, Philadelphia, PA, USA.&amp;#xD;Neuroscience Graduate Group, Bioengineering Graduate Group, Department of Psychology, University of Pennsylvania, Philadelphia, PA, USA.&lt;/auth-address&gt;&lt;titles&gt;&lt;title&gt;Computational luminance constancy from naturalistic images&lt;/title&gt;&lt;secondary-title&gt;Journal of Vision&lt;/secondary-title&gt;&lt;/titles&gt;&lt;periodical&gt;&lt;full-title&gt;Journal of vision&lt;/full-title&gt;&lt;/periodical&gt;&lt;pages&gt;19&lt;/pages&gt;&lt;volume&gt;18&lt;/volume&gt;&lt;number&gt;13&lt;/number&gt;&lt;edition&gt;2018/12/29&lt;/edition&gt;&lt;keywords&gt;&lt;keyword&gt;Color Perception/*physiology&lt;/keyword&gt;&lt;keyword&gt;Female&lt;/keyword&gt;&lt;keyword&gt;Humans&lt;/keyword&gt;&lt;keyword&gt;*Light&lt;/keyword&gt;&lt;keyword&gt;*Lighting&lt;/keyword&gt;&lt;keyword&gt;Male&lt;/keyword&gt;&lt;keyword&gt;Models, Statistical&lt;/keyword&gt;&lt;keyword&gt;Pattern Recognition, Visual/*physiology&lt;/keyword&gt;&lt;keyword&gt;Photic Stimulation&lt;/keyword&gt;&lt;keyword&gt;Retinal Cone Photoreceptor Cells/*physiology&lt;/keyword&gt;&lt;/keywords&gt;&lt;dates&gt;&lt;year&gt;2018&lt;/year&gt;&lt;pub-dates&gt;&lt;date&gt;Dec 3&lt;/date&gt;&lt;/pub-dates&gt;&lt;/dates&gt;&lt;isbn&gt;1534-7362 (Electronic)&amp;#xD;1534-7362 (Linking)&lt;/isbn&gt;&lt;accession-num&gt;30593061&lt;/accession-num&gt;&lt;urls&gt;&lt;related-urls&gt;&lt;url&gt;https://www.ncbi.nlm.nih.gov/pubmed/30593061&lt;/url&gt;&lt;/related-urls&gt;&lt;/urls&gt;&lt;custom2&gt;PMC6314111&lt;/custom2&gt;&lt;electronic-resource-num&gt;10.1167/18.13.19&lt;/electronic-resource-num&gt;&lt;/record&gt;&lt;/Cite&gt;&lt;/EndNote&gt;</w:instrText>
       </w:r>
       <w:r>
         <w:rPr>
@@ -19514,7 +19419,7 @@
           <w:sz w:val="22"/>
           <w:szCs w:val="22"/>
         </w:rPr>
-        <w:instrText xml:space="preserve"> ADDIN EN.CITE &lt;EndNote&gt;&lt;Cite&gt;&lt;Author&gt;Prins&lt;/Author&gt;&lt;Year&gt;2018&lt;/Year&gt;&lt;RecNum&gt;809&lt;/RecNum&gt;&lt;DisplayText&gt;(Prins &amp;amp; Kingdom, 2018)&lt;/DisplayText&gt;&lt;record&gt;&lt;rec-number&gt;809&lt;/rec-number&gt;&lt;foreign-keys&gt;&lt;key app="EN" db-id="592dpt2f590x0mezte35f5fwef0rtp2xsfrz" timestamp="1598123093"&gt;809&lt;/key&gt;&lt;/foreign-keys&gt;&lt;ref-type name="Journal Article"&gt;17&lt;/ref-type&gt;&lt;contributors&gt;&lt;authors&gt;&lt;author&gt;Prins, N&lt;/author&gt;&lt;author&gt;Kingdom, F. A. A.&lt;/author&gt;&lt;/authors&gt;&lt;/contributors&gt;&lt;titles&gt;&lt;title&gt;Applying the Model-Comparison Approach to Test Specific Research Hypotheses in Psychophysical Research Using the Palamedes Toolbox.&lt;/title&gt;&lt;secondary-title&gt;Frontiers in Psychology&lt;/secondary-title&gt;&lt;/titles&gt;&lt;periodical&gt;&lt;full-title&gt;Frontiers in Psychology&lt;/full-title&gt;&lt;/periodical&gt;&lt;pages&gt;1250&lt;/pages&gt;&lt;volume&gt;9&lt;/volume&gt;&lt;dates&gt;&lt;year&gt;2018&lt;/year&gt;&lt;/dates&gt;&lt;urls&gt;&lt;/urls&gt;&lt;electronic-resource-num&gt;doi: 10.3389/fpsyg.2018.01250&lt;/electronic-resource-num&gt;&lt;/record&gt;&lt;/Cite&gt;&lt;/EndNote&gt;</w:instrText>
+        <w:instrText xml:space="preserve"> ADDIN EN.CITE &lt;EndNote&gt;&lt;Cite&gt;&lt;Author&gt;Prins&lt;/Author&gt;&lt;Year&gt;2018&lt;/Year&gt;&lt;RecNum&gt;809&lt;/RecNum&gt;&lt;DisplayText&gt;(Prins &amp;amp; Kingdom, 2018)&lt;/DisplayText&gt;&lt;record&gt;&lt;rec-number&gt;809&lt;/rec-number&gt;&lt;foreign-keys&gt;&lt;key app="EN" db-id="592dpt2f590x0mezte35f5fwef0rtp2xsfrz" timestamp="1598123093"&gt;809&lt;/key&gt;&lt;/foreign-keys&gt;&lt;ref-type name="Journal Article"&gt;17&lt;/ref-type&gt;&lt;contributors&gt;&lt;authors&gt;&lt;author&gt;Prins, N&lt;/author&gt;&lt;author&gt;Kingdom, F. A. A.&lt;/author&gt;&lt;/authors&gt;&lt;/contributors&gt;&lt;titles&gt;&lt;title&gt;Applying the model-comparison approach to test specific tesearch hypotheses in psychophysical research using the Palamedes toolbox.&lt;/title&gt;&lt;secondary-title&gt;Frontiers in Psychology&lt;/secondary-title&gt;&lt;/titles&gt;&lt;periodical&gt;&lt;full-title&gt;Frontiers in Psychology&lt;/full-title&gt;&lt;/periodical&gt;&lt;pages&gt;1250&lt;/pages&gt;&lt;volume&gt;9&lt;/volume&gt;&lt;dates&gt;&lt;year&gt;2018&lt;/year&gt;&lt;/dates&gt;&lt;urls&gt;&lt;/urls&gt;&lt;electronic-resource-num&gt;doi: 10.3389/fpsyg.2018.01250&lt;/electronic-resource-num&gt;&lt;/record&gt;&lt;/Cite&gt;&lt;/EndNote&gt;</w:instrText>
       </w:r>
       <w:r>
         <w:rPr>
@@ -19712,7 +19617,7 @@
           <w:sz w:val="22"/>
           <w:szCs w:val="22"/>
         </w:rPr>
-        <w:instrText xml:space="preserve"> ADDIN EN.CITE &lt;EndNote&gt;&lt;Cite&gt;&lt;Author&gt;Green&lt;/Author&gt;&lt;Year&gt;1996&lt;/Year&gt;&lt;RecNum&gt;2500&lt;/RecNum&gt;&lt;DisplayText&gt;(Green, 1996)&lt;/DisplayText&gt;&lt;record&gt;&lt;rec-number&gt;2500&lt;/rec-number&gt;&lt;foreign-keys&gt;&lt;key app="EN" db-id="592dpt2f590x0mezte35f5fwef0rtp2xsfrz" timestamp="1609187851"&gt;2500&lt;/key&gt;&lt;/foreign-keys&gt;&lt;ref-type name="Book"&gt;6&lt;/ref-type&gt;&lt;contributors&gt;&lt;authors&gt;&lt;author&gt;Green, D. M., &amp;amp; Swets, J. A.&lt;/author&gt;&lt;/authors&gt;&lt;/contributors&gt;&lt;titles&gt;&lt;title&gt;Signal detection theory and psychophysics&lt;/title&gt;&lt;/titles&gt;&lt;volume&gt;1&lt;/volume&gt;&lt;dates&gt;&lt;year&gt;1996&lt;/year&gt;&lt;/dates&gt;&lt;pub-location&gt;New York&lt;/pub-location&gt;&lt;publisher&gt;Wiley&lt;/publisher&gt;&lt;urls&gt;&lt;/urls&gt;&lt;/record&gt;&lt;/Cite&gt;&lt;/EndNote&gt;</w:instrText>
+        <w:instrText xml:space="preserve"> ADDIN EN.CITE &lt;EndNote&gt;&lt;Cite&gt;&lt;Author&gt;Green&lt;/Author&gt;&lt;Year&gt;1996&lt;/Year&gt;&lt;RecNum&gt;2500&lt;/RecNum&gt;&lt;DisplayText&gt;(Green, 1996)&lt;/DisplayText&gt;&lt;record&gt;&lt;rec-number&gt;2500&lt;/rec-number&gt;&lt;foreign-keys&gt;&lt;key app="EN" db-id="592dpt2f590x0mezte35f5fwef0rtp2xsfrz" timestamp="1609187851"&gt;2500&lt;/key&gt;&lt;/foreign-keys&gt;&lt;ref-type name="Book"&gt;6&lt;/ref-type&gt;&lt;contributors&gt;&lt;authors&gt;&lt;author&gt;Green, D. M., &amp;amp; Swets, J. A.&lt;/author&gt;&lt;/authors&gt;&lt;/contributors&gt;&lt;titles&gt;&lt;title&gt;Signal Detection Theory and Psychophysics&lt;/title&gt;&lt;/titles&gt;&lt;volume&gt;1&lt;/volume&gt;&lt;dates&gt;&lt;year&gt;1996&lt;/year&gt;&lt;/dates&gt;&lt;pub-location&gt;New York&lt;/pub-location&gt;&lt;publisher&gt;Wiley&lt;/publisher&gt;&lt;urls&gt;&lt;/urls&gt;&lt;/record&gt;&lt;/Cite&gt;&lt;/EndNote&gt;</w:instrText>
       </w:r>
       <w:r>
         <w:rPr>
@@ -21917,7 +21822,27 @@
           <w:sz w:val="22"/>
           <w:szCs w:val="22"/>
         </w:rPr>
-        <w:t xml:space="preserve">, choosing the interval with the higher value of </w:t>
+        <w:t>, choosing the interval with the hi</w:t>
+      </w:r>
+      <w:proofErr w:type="spellStart"/>
+      <w:r>
+        <w:rPr>
+          <w:rStyle w:val="None"/>
+          <w:rFonts w:ascii="Times New Roman" w:eastAsia="Times New Roman" w:hAnsi="Times New Roman" w:cs="Times New Roman"/>
+          <w:sz w:val="22"/>
+          <w:szCs w:val="22"/>
+        </w:rPr>
+        <w:t>gher</w:t>
+      </w:r>
+      <w:proofErr w:type="spellEnd"/>
+      <w:r>
+        <w:rPr>
+          <w:rStyle w:val="None"/>
+          <w:rFonts w:ascii="Times New Roman" w:eastAsia="Times New Roman" w:hAnsi="Times New Roman" w:cs="Times New Roman"/>
+          <w:sz w:val="22"/>
+          <w:szCs w:val="22"/>
+        </w:rPr>
+        <w:t xml:space="preserve"> value of </w:t>
       </w:r>
       <m:oMath>
         <m:r>
@@ -26616,7 +26541,27 @@
           <w:sz w:val="22"/>
           <w:szCs w:val="22"/>
         </w:rPr>
-        <w:t xml:space="preserve"> quantifies how much the variation in background surface reflectance intrudes on the internal representation </w:t>
+        <w:t xml:space="preserve"> quantifies how much the variation in background surface reflect</w:t>
+      </w:r>
+      <w:proofErr w:type="spellStart"/>
+      <w:r>
+        <w:rPr>
+          <w:rStyle w:val="None"/>
+          <w:rFonts w:ascii="Times New Roman" w:hAnsi="Times New Roman"/>
+          <w:sz w:val="22"/>
+          <w:szCs w:val="22"/>
+        </w:rPr>
+        <w:t>ance</w:t>
+      </w:r>
+      <w:proofErr w:type="spellEnd"/>
+      <w:r>
+        <w:rPr>
+          <w:rStyle w:val="None"/>
+          <w:rFonts w:ascii="Times New Roman" w:hAnsi="Times New Roman"/>
+          <w:sz w:val="22"/>
+          <w:szCs w:val="22"/>
+        </w:rPr>
+        <w:t xml:space="preserve"> intrudes on the internal representation </w:t>
       </w:r>
       <m:oMath>
         <m:r>
@@ -32193,7 +32138,7 @@
           <w:sz w:val="22"/>
           <w:szCs w:val="22"/>
         </w:rPr>
-        <w:instrText xml:space="preserve"> ADDIN EN.CITE &lt;EndNote&gt;&lt;Cite ExcludeAuth="1"&gt;&lt;Author&gt;Singh&lt;/Author&gt;&lt;Year&gt;2018&lt;/Year&gt;&lt;RecNum&gt;124&lt;/RecNum&gt;&lt;IDText&gt;30593061&lt;/IDText&gt;&lt;DisplayText&gt;(2018)&lt;/DisplayText&gt;&lt;record&gt;&lt;rec-number&gt;124&lt;/rec-number&gt;&lt;foreign-keys&gt;&lt;key app="EN" db-id="592dpt2f590x0mezte35f5fwef0rtp2xsfrz" timestamp="1598111302"&gt;124&lt;/key&gt;&lt;/foreign-keys&gt;&lt;ref-type name="Journal Article"&gt;17&lt;/ref-type&gt;&lt;contributors&gt;&lt;authors&gt;&lt;author&gt;Singh, V.&lt;/author&gt;&lt;author&gt;Cottaris, N. P.&lt;/author&gt;&lt;author&gt;Heasly, B. S.&lt;/author&gt;&lt;author&gt;Brainard, D. H.&lt;/author&gt;&lt;author&gt;Burge, J.&lt;/author&gt;&lt;/authors&gt;&lt;/contributors&gt;&lt;auth-address&gt;Computational Neuroscience Initiative, Department of Physics, University of Pennsylvania, Philadelphia, PA, USA.&amp;#xD;Department of Psychology, University of Pennsylvania, Philadelphia, PA, USA.&amp;#xD;Neuroscience Graduate Group, Bioengineering Graduate Group, Department of Psychology, University of Pennsylvania, Philadelphia, PA, USA.&lt;/auth-address&gt;&lt;titles&gt;&lt;title&gt;Computational luminance constancy from naturalistic images&lt;/title&gt;&lt;secondary-title&gt;J Vis&lt;/secondary-title&gt;&lt;/titles&gt;&lt;periodical&gt;&lt;full-title&gt;J Vis&lt;/full-title&gt;&lt;/periodical&gt;&lt;pages&gt;19&lt;/pages&gt;&lt;volume&gt;18&lt;/volume&gt;&lt;number&gt;13&lt;/number&gt;&lt;edition&gt;2018/12/29&lt;/edition&gt;&lt;keywords&gt;&lt;keyword&gt;Color Perception/*physiology&lt;/keyword&gt;&lt;keyword&gt;Female&lt;/keyword&gt;&lt;keyword&gt;Humans&lt;/keyword&gt;&lt;keyword&gt;*Light&lt;/keyword&gt;&lt;keyword&gt;*Lighting&lt;/keyword&gt;&lt;keyword&gt;Male&lt;/keyword&gt;&lt;keyword&gt;Models, Statistical&lt;/keyword&gt;&lt;keyword&gt;Pattern Recognition, Visual/*physiology&lt;/keyword&gt;&lt;keyword&gt;Photic Stimulation&lt;/keyword&gt;&lt;keyword&gt;Retinal Cone Photoreceptor Cells/*physiology&lt;/keyword&gt;&lt;/keywords&gt;&lt;dates&gt;&lt;year&gt;2018&lt;/year&gt;&lt;pub-dates&gt;&lt;date&gt;Dec 3&lt;/date&gt;&lt;/pub-dates&gt;&lt;/dates&gt;&lt;isbn&gt;1534-7362 (Electronic)&amp;#xD;1534-7362 (Linking)&lt;/isbn&gt;&lt;accession-num&gt;30593061&lt;/accession-num&gt;&lt;urls&gt;&lt;related-urls&gt;&lt;url&gt;https://www.ncbi.nlm.nih.gov/pubmed/30593061&lt;/url&gt;&lt;/related-urls&gt;&lt;/urls&gt;&lt;custom2&gt;PMC6314111&lt;/custom2&gt;&lt;electronic-resource-num&gt;10.1167/18.13.19&lt;/electronic-resource-num&gt;&lt;/record&gt;&lt;/Cite&gt;&lt;/EndNote&gt;</w:instrText>
+        <w:instrText xml:space="preserve"> ADDIN EN.CITE &lt;EndNote&gt;&lt;Cite ExcludeAuth="1"&gt;&lt;Author&gt;Singh&lt;/Author&gt;&lt;Year&gt;2018&lt;/Year&gt;&lt;RecNum&gt;124&lt;/RecNum&gt;&lt;IDText&gt;30593061&lt;/IDText&gt;&lt;DisplayText&gt;(2018)&lt;/DisplayText&gt;&lt;record&gt;&lt;rec-number&gt;124&lt;/rec-number&gt;&lt;foreign-keys&gt;&lt;key app="EN" db-id="592dpt2f590x0mezte35f5fwef0rtp2xsfrz" timestamp="1598111302"&gt;124&lt;/key&gt;&lt;/foreign-keys&gt;&lt;ref-type name="Journal Article"&gt;17&lt;/ref-type&gt;&lt;contributors&gt;&lt;authors&gt;&lt;author&gt;Singh, V.&lt;/author&gt;&lt;author&gt;Cottaris, N. P.&lt;/author&gt;&lt;author&gt;Heasly, B. S.&lt;/author&gt;&lt;author&gt;Brainard, D. H.&lt;/author&gt;&lt;author&gt;Burge, J.&lt;/author&gt;&lt;/authors&gt;&lt;/contributors&gt;&lt;auth-address&gt;Computational Neuroscience Initiative, Department of Physics, University of Pennsylvania, Philadelphia, PA, USA.&amp;#xD;Department of Psychology, University of Pennsylvania, Philadelphia, PA, USA.&amp;#xD;Neuroscience Graduate Group, Bioengineering Graduate Group, Department of Psychology, University of Pennsylvania, Philadelphia, PA, USA.&lt;/auth-address&gt;&lt;titles&gt;&lt;title&gt;Computational luminance constancy from naturalistic images&lt;/title&gt;&lt;secondary-title&gt;Journal of Vision&lt;/secondary-title&gt;&lt;/titles&gt;&lt;periodical&gt;&lt;full-title&gt;Journal of vision&lt;/full-title&gt;&lt;/periodical&gt;&lt;pages&gt;19&lt;/pages&gt;&lt;volume&gt;18&lt;/volume&gt;&lt;number&gt;13&lt;/number&gt;&lt;edition&gt;2018/12/29&lt;/edition&gt;&lt;keywords&gt;&lt;keyword&gt;Color Perception/*physiology&lt;/keyword&gt;&lt;keyword&gt;Female&lt;/keyword&gt;&lt;keyword&gt;Humans&lt;/keyword&gt;&lt;keyword&gt;*Light&lt;/keyword&gt;&lt;keyword&gt;*Lighting&lt;/keyword&gt;&lt;keyword&gt;Male&lt;/keyword&gt;&lt;keyword&gt;Models, Statistical&lt;/keyword&gt;&lt;keyword&gt;Pattern Recognition, Visual/*physiology&lt;/keyword&gt;&lt;keyword&gt;Photic Stimulation&lt;/keyword&gt;&lt;keyword&gt;Retinal Cone Photoreceptor Cells/*physiology&lt;/keyword&gt;&lt;/keywords&gt;&lt;dates&gt;&lt;year&gt;2018&lt;/year&gt;&lt;pub-dates&gt;&lt;date&gt;Dec 3&lt;/date&gt;&lt;/pub-dates&gt;&lt;/dates&gt;&lt;isbn&gt;1534-7362 (Electronic)&amp;#xD;1534-7362 (Linking)&lt;/isbn&gt;&lt;accession-num&gt;30593061&lt;/accession-num&gt;&lt;urls&gt;&lt;related-urls&gt;&lt;url&gt;https://www.ncbi.nlm.nih.gov/pubmed/30593061&lt;/url&gt;&lt;/related-urls&gt;&lt;/urls&gt;&lt;custom2&gt;PMC6314111&lt;/custom2&gt;&lt;electronic-resource-num&gt;10.1167/18.13.19&lt;/electronic-resource-num&gt;&lt;/record&gt;&lt;/Cite&gt;&lt;/EndNote&gt;</w:instrText>
       </w:r>
       <w:r>
         <w:rPr>
@@ -32277,7 +32222,7 @@
           <w:sz w:val="22"/>
           <w:szCs w:val="22"/>
         </w:rPr>
-        <w:instrText xml:space="preserve"> ADDIN EN.CITE &lt;EndNote&gt;&lt;Cite&gt;&lt;Author&gt;Cottaris&lt;/Author&gt;&lt;Year&gt;2019&lt;/Year&gt;&lt;RecNum&gt;229&lt;/RecNum&gt;&lt;IDText&gt;30943530&lt;/IDText&gt;&lt;Prefix&gt;ISETBio`; isetbio.org`; &lt;/Prefix&gt;&lt;DisplayText&gt;(ISETBio; isetbio.org; Cottaris et al., 2019)&lt;/DisplayText&gt;&lt;record&gt;&lt;rec-number&gt;229&lt;/rec-number&gt;&lt;foreign-keys&gt;&lt;key app="EN" db-id="592dpt2f590x0mezte35f5fwef0rtp2xsfrz" timestamp="1598111308"&gt;229&lt;/key&gt;&lt;/foreign-keys&gt;&lt;ref-type name="Journal Article"&gt;17&lt;/ref-type&gt;&lt;contributors&gt;&lt;authors&gt;&lt;author&gt;Cottaris, N. P.&lt;/author&gt;&lt;author&gt;Jiang, H.&lt;/author&gt;&lt;author&gt;Ding, X.&lt;/author&gt;&lt;author&gt;Wandell, B. A.&lt;/author&gt;&lt;author&gt;Brainard, D. H.&lt;/author&gt;&lt;/authors&gt;&lt;/contributors&gt;&lt;auth-address&gt;Department of Psychology, University of Pennsylvania, Philadelphia, PA, USA.&amp;#xD;Department of Electrical Engineering, Stanford University, Stanford, CA, USA.&amp;#xD;Department of Psychology, Stanford University, Stanford, CA, USA.&lt;/auth-address&gt;&lt;titles&gt;&lt;title&gt;A computational-observer model of spatial contrast sensitivity: Effects of wave-front-based optics, cone-mosaic structure, and inference engine&lt;/title&gt;&lt;secondary-title&gt;J Vis&lt;/secondary-title&gt;&lt;/titles&gt;&lt;periodical&gt;&lt;full-title&gt;J Vis&lt;/full-title&gt;&lt;/periodical&gt;&lt;pages&gt;8&lt;/pages&gt;&lt;volume&gt;19&lt;/volume&gt;&lt;number&gt;4&lt;/number&gt;&lt;edition&gt;2019/04/04&lt;/edition&gt;&lt;keywords&gt;&lt;keyword&gt;*Computer Simulation&lt;/keyword&gt;&lt;keyword&gt;Contrast Sensitivity/*physiology&lt;/keyword&gt;&lt;keyword&gt;Humans&lt;/keyword&gt;&lt;keyword&gt;Psychophysics&lt;/keyword&gt;&lt;keyword&gt;Retinal Cone Photoreceptor Cells/*cytology/physiology&lt;/keyword&gt;&lt;keyword&gt;Visual Pathways/physiology&lt;/keyword&gt;&lt;/keywords&gt;&lt;dates&gt;&lt;year&gt;2019&lt;/year&gt;&lt;pub-dates&gt;&lt;date&gt;Apr 1&lt;/date&gt;&lt;/pub-dates&gt;&lt;/dates&gt;&lt;isbn&gt;1534-7362 (Electronic)&amp;#xD;1534-7362 (Linking)&lt;/isbn&gt;&lt;accession-num&gt;30943530&lt;/accession-num&gt;&lt;urls&gt;&lt;related-urls&gt;&lt;url&gt;https://www.ncbi.nlm.nih.gov/pubmed/30943530&lt;/url&gt;&lt;/related-urls&gt;&lt;/urls&gt;&lt;electronic-resource-num&gt;10.1167/19.4.8&lt;/electronic-resource-num&gt;&lt;/record&gt;&lt;/Cite&gt;&lt;/EndNote&gt;</w:instrText>
+        <w:instrText xml:space="preserve"> ADDIN EN.CITE &lt;EndNote&gt;&lt;Cite&gt;&lt;Author&gt;Cottaris&lt;/Author&gt;&lt;Year&gt;2019&lt;/Year&gt;&lt;RecNum&gt;229&lt;/RecNum&gt;&lt;IDText&gt;30943530&lt;/IDText&gt;&lt;Prefix&gt;ISETBio`; isetbio.org`; &lt;/Prefix&gt;&lt;DisplayText&gt;(ISETBio; isetbio.org; Cottaris et al., 2019)&lt;/DisplayText&gt;&lt;record&gt;&lt;rec-number&gt;229&lt;/rec-number&gt;&lt;foreign-keys&gt;&lt;key app="EN" db-id="592dpt2f590x0mezte35f5fwef0rtp2xsfrz" timestamp="1598111308"&gt;229&lt;/key&gt;&lt;/foreign-keys&gt;&lt;ref-type name="Journal Article"&gt;17&lt;/ref-type&gt;&lt;contributors&gt;&lt;authors&gt;&lt;author&gt;Cottaris, N. P.&lt;/author&gt;&lt;author&gt;Jiang, H.&lt;/author&gt;&lt;author&gt;Ding, X.&lt;/author&gt;&lt;author&gt;Wandell, B. A.&lt;/author&gt;&lt;author&gt;Brainard, D. H.&lt;/author&gt;&lt;/authors&gt;&lt;/contributors&gt;&lt;auth-address&gt;Department of Psychology, University of Pennsylvania, Philadelphia, PA, USA.&amp;#xD;Department of Electrical Engineering, Stanford University, Stanford, CA, USA.&amp;#xD;Department of Psychology, Stanford University, Stanford, CA, USA.&lt;/auth-address&gt;&lt;titles&gt;&lt;title&gt;A computational-observer model of spatial contrast sensitivity: Effects of wave-front-based optics, cone-mosaic structure, and inference engine&lt;/title&gt;&lt;secondary-title&gt;Journal of Vision&lt;/secondary-title&gt;&lt;/titles&gt;&lt;periodical&gt;&lt;full-title&gt;Journal of vision&lt;/full-title&gt;&lt;/periodical&gt;&lt;pages&gt;8&lt;/pages&gt;&lt;volume&gt;19&lt;/volume&gt;&lt;number&gt;4&lt;/number&gt;&lt;edition&gt;2019/04/04&lt;/edition&gt;&lt;keywords&gt;&lt;keyword&gt;*Computer Simulation&lt;/keyword&gt;&lt;keyword&gt;Contrast Sensitivity/*physiology&lt;/keyword&gt;&lt;keyword&gt;Humans&lt;/keyword&gt;&lt;keyword&gt;Psychophysics&lt;/keyword&gt;&lt;keyword&gt;Retinal Cone Photoreceptor Cells/*cytology/physiology&lt;/keyword&gt;&lt;keyword&gt;Visual Pathways/physiology&lt;/keyword&gt;&lt;/keywords&gt;&lt;dates&gt;&lt;year&gt;2019&lt;/year&gt;&lt;pub-dates&gt;&lt;date&gt;Apr 1&lt;/date&gt;&lt;/pub-dates&gt;&lt;/dates&gt;&lt;isbn&gt;1534-7362 (Electronic)&amp;#xD;1534-7362 (Linking)&lt;/isbn&gt;&lt;accession-num&gt;30943530&lt;/accession-num&gt;&lt;urls&gt;&lt;related-urls&gt;&lt;url&gt;https://www.ncbi.nlm.nih.gov/pubmed/30943530&lt;/url&gt;&lt;/related-urls&gt;&lt;/urls&gt;&lt;electronic-resource-num&gt;10.1167/19.4.8&lt;/electronic-resource-num&gt;&lt;/record&gt;&lt;/Cite&gt;&lt;/EndNote&gt;</w:instrText>
       </w:r>
       <w:r>
         <w:rPr>
@@ -32414,7 +32359,7 @@
           <w:sz w:val="22"/>
           <w:szCs w:val="22"/>
         </w:rPr>
-        <w:instrText xml:space="preserve"> ADDIN EN.CITE &lt;EndNote&gt;&lt;Cite&gt;&lt;Author&gt;Brainard&lt;/Author&gt;&lt;Year&gt;2015&lt;/Year&gt;&lt;RecNum&gt;250&lt;/RecNum&gt;&lt;IDText&gt;28532367&lt;/IDText&gt;&lt;DisplayText&gt;(Brainard, 2015)&lt;/DisplayText&gt;&lt;record&gt;&lt;rec-number&gt;250&lt;/rec-number&gt;&lt;foreign-keys&gt;&lt;key app="EN" db-id="592dpt2f590x0mezte35f5fwef0rtp2xsfrz" timestamp="1598111308"&gt;250&lt;/key&gt;&lt;/foreign-keys&gt;&lt;ref-type name="Journal Article"&gt;17&lt;/ref-type&gt;&lt;contributors&gt;&lt;authors&gt;&lt;author&gt;Brainard, D. H.&lt;/author&gt;&lt;/authors&gt;&lt;/contributors&gt;&lt;auth-address&gt;Department of Psychology, University of Pennsylvania, Philadelphia, Pennsylvania 19104; email: brainard@psych.upenn.edu.&lt;/auth-address&gt;&lt;titles&gt;&lt;title&gt;Color and the Cone Mosaic&lt;/title&gt;&lt;secondary-title&gt;Annu Rev Vis Sci&lt;/secondary-title&gt;&lt;/titles&gt;&lt;periodical&gt;&lt;full-title&gt;Annu Rev Vis Sci&lt;/full-title&gt;&lt;/periodical&gt;&lt;pages&gt;519-546&lt;/pages&gt;&lt;volume&gt;1&lt;/volume&gt;&lt;edition&gt;2015/11/24&lt;/edition&gt;&lt;keywords&gt;&lt;keyword&gt;color vision&lt;/keyword&gt;&lt;keyword&gt;physiological optics&lt;/keyword&gt;&lt;/keywords&gt;&lt;dates&gt;&lt;year&gt;2015&lt;/year&gt;&lt;pub-dates&gt;&lt;date&gt;Nov 24&lt;/date&gt;&lt;/pub-dates&gt;&lt;/dates&gt;&lt;isbn&gt;2374-4650 (Electronic)&amp;#xD;2374-4642 (Linking)&lt;/isbn&gt;&lt;accession-num&gt;28532367&lt;/accession-num&gt;&lt;urls&gt;&lt;related-urls&gt;&lt;url&gt;https://www.ncbi.nlm.nih.gov/pubmed/28532367&lt;/url&gt;&lt;/related-urls&gt;&lt;/urls&gt;&lt;electronic-resource-num&gt;10.1146/annurev-vision-082114-035341&lt;/electronic-resource-num&gt;&lt;/record&gt;&lt;/Cite&gt;&lt;/EndNote&gt;</w:instrText>
+        <w:instrText xml:space="preserve"> ADDIN EN.CITE &lt;EndNote&gt;&lt;Cite&gt;&lt;Author&gt;Brainard&lt;/Author&gt;&lt;Year&gt;2015&lt;/Year&gt;&lt;RecNum&gt;250&lt;/RecNum&gt;&lt;IDText&gt;28532367&lt;/IDText&gt;&lt;DisplayText&gt;(Brainard, 2015)&lt;/DisplayText&gt;&lt;record&gt;&lt;rec-number&gt;250&lt;/rec-number&gt;&lt;foreign-keys&gt;&lt;key app="EN" db-id="592dpt2f590x0mezte35f5fwef0rtp2xsfrz" timestamp="1598111308"&gt;250&lt;/key&gt;&lt;/foreign-keys&gt;&lt;ref-type name="Journal Article"&gt;17&lt;/ref-type&gt;&lt;contributors&gt;&lt;authors&gt;&lt;author&gt;Brainard, D. H.&lt;/author&gt;&lt;/authors&gt;&lt;/contributors&gt;&lt;auth-address&gt;Department of Psychology, University of Pennsylvania, Philadelphia, Pennsylvania 19104; email: brainard@psych.upenn.edu.&lt;/auth-address&gt;&lt;titles&gt;&lt;title&gt;Color and the cone mosaic&lt;/title&gt;&lt;secondary-title&gt;Annual Review of Vision Science&lt;/secondary-title&gt;&lt;/titles&gt;&lt;periodical&gt;&lt;full-title&gt;Annual Review of Vision Science&lt;/full-title&gt;&lt;/periodical&gt;&lt;pages&gt;519-546&lt;/pages&gt;&lt;volume&gt;1&lt;/volume&gt;&lt;edition&gt;2015/11/24&lt;/edition&gt;&lt;keywords&gt;&lt;keyword&gt;color vision&lt;/keyword&gt;&lt;keyword&gt;physiological optics&lt;/keyword&gt;&lt;/keywords&gt;&lt;dates&gt;&lt;year&gt;2015&lt;/year&gt;&lt;pub-dates&gt;&lt;date&gt;Nov 24&lt;/date&gt;&lt;/pub-dates&gt;&lt;/dates&gt;&lt;isbn&gt;2374-4650 (Electronic)&amp;#xD;2374-4642 (Linking)&lt;/isbn&gt;&lt;accession-num&gt;28532367&lt;/accession-num&gt;&lt;urls&gt;&lt;related-urls&gt;&lt;url&gt;https://www.ncbi.nlm.nih.gov/pubmed/28532367&lt;/url&gt;&lt;/related-urls&gt;&lt;/urls&gt;&lt;electronic-resource-num&gt;10.1146/annurev-vision-082114-035341&lt;/electronic-resource-num&gt;&lt;/record&gt;&lt;/Cite&gt;&lt;/EndNote&gt;</w:instrText>
       </w:r>
       <w:r>
         <w:rPr>
@@ -36735,6 +36680,7 @@
         </w:rPr>
         <w:t xml:space="preserve">Measurement of human </w:t>
       </w:r>
+      <w:proofErr w:type="spellStart"/>
       <w:r>
         <w:rPr>
           <w:rFonts w:ascii="Times New Roman" w:hAnsi="Times New Roman"/>
@@ -36744,8 +36690,9 @@
           <w:szCs w:val="22"/>
           <w:lang w:val="fr-FR"/>
         </w:rPr>
-        <w:t xml:space="preserve">object </w:t>
-      </w:r>
+        <w:t>object</w:t>
+      </w:r>
+      <w:proofErr w:type="spellEnd"/>
       <w:r>
         <w:rPr>
           <w:rFonts w:ascii="Times New Roman" w:hAnsi="Times New Roman"/>
@@ -36755,8 +36702,21 @@
           <w:szCs w:val="22"/>
           <w:lang w:val="fr-FR"/>
         </w:rPr>
+        <w:t xml:space="preserve"> </w:t>
+      </w:r>
+      <w:proofErr w:type="spellStart"/>
+      <w:r>
+        <w:rPr>
+          <w:rFonts w:ascii="Times New Roman" w:hAnsi="Times New Roman"/>
+          <w:b/>
+          <w:bCs/>
+          <w:sz w:val="22"/>
+          <w:szCs w:val="22"/>
+          <w:lang w:val="fr-FR"/>
+        </w:rPr>
         <w:t>lightness</w:t>
       </w:r>
+      <w:proofErr w:type="spellEnd"/>
       <w:r>
         <w:rPr>
           <w:rFonts w:ascii="Times New Roman" w:hAnsi="Times New Roman"/>
@@ -42525,7 +42485,7 @@
         <w:rPr>
           <w:noProof/>
         </w:rPr>
-        <w:t xml:space="preserve">Adelson, E. H. (2000). Lightness Perception and Lightness Illusions. In M. Gazzaniga (Ed.), </w:t>
+        <w:t xml:space="preserve">Adelson, E. H. (2000). Lightness perception and lightness illusions. In M. Gazzaniga (Ed.), </w:t>
       </w:r>
       <w:r>
         <w:rPr>
@@ -42561,7 +42521,7 @@
           <w:i/>
           <w:noProof/>
         </w:rPr>
-        <w:t>PLoS One, 12</w:t>
+        <w:t>PLoS ONE, 12</w:t>
       </w:r>
       <w:r>
         <w:rPr>
@@ -42694,14 +42654,14 @@
         <w:rPr>
           <w:noProof/>
         </w:rPr>
-        <w:t xml:space="preserve">Brainard, D. H. (2015). Color and the Cone Mosaic. </w:t>
+        <w:t xml:space="preserve">Brainard, D. H. (2015). Color and the cone mosaic. </w:t>
       </w:r>
       <w:r>
         <w:rPr>
           <w:i/>
           <w:noProof/>
         </w:rPr>
-        <w:t>Annu Rev Vis Sci, 1</w:t>
+        <w:t>Annual Review of Vision Science, 1</w:t>
       </w:r>
       <w:r>
         <w:rPr>
@@ -42729,7 +42689,7 @@
           <w:i/>
           <w:noProof/>
         </w:rPr>
-        <w:t>J Opt Soc Am A Opt Image Sci Vis, 14</w:t>
+        <w:t>Journal of the Optical Society of America A, 14</w:t>
       </w:r>
       <w:r>
         <w:rPr>
@@ -42757,7 +42717,7 @@
           <w:i/>
           <w:noProof/>
         </w:rPr>
-        <w:t>J Vis, 11</w:t>
+        <w:t>Journal of Vision, 11</w:t>
       </w:r>
       <w:r>
         <w:rPr>
@@ -42918,14 +42878,14 @@
         <w:rPr>
           <w:noProof/>
         </w:rPr>
-        <w:t xml:space="preserve">Burge, J. (2020). Image-Computable Ideal Observers for Tasks with Natural Stimuli. </w:t>
+        <w:t xml:space="preserve">Burge, J. (2020). Image-computable ideal observers for tasks with natural stimuli. </w:t>
       </w:r>
       <w:r>
         <w:rPr>
           <w:i/>
           <w:noProof/>
         </w:rPr>
-        <w:t>Annu Rev Vis Sci, 6</w:t>
+        <w:t>Annual Review of Neuroscience, 6</w:t>
       </w:r>
       <w:r>
         <w:rPr>
@@ -42953,7 +42913,7 @@
           <w:i/>
           <w:noProof/>
         </w:rPr>
-        <w:t>Proc Natl Acad Sci U S A, 108</w:t>
+        <w:t>Proceedings of the National Academy of Sciences, 108</w:t>
       </w:r>
       <w:r>
         <w:rPr>
@@ -43009,7 +42969,7 @@
           <w:i/>
           <w:noProof/>
         </w:rPr>
-        <w:t>Nat Commun, 6</w:t>
+        <w:t>Nature Communications, 6</w:t>
       </w:r>
       <w:r>
         <w:rPr>
@@ -43030,14 +42990,14 @@
         <w:rPr>
           <w:noProof/>
         </w:rPr>
-        <w:t xml:space="preserve">Burge, J., &amp; Jaini, P. (2017). Accuracy Maximization Analysis for Sensory-Perceptual Tasks: Computational Improvements, Filter Robustness, and Coding Advantages for Scaled Additive Noise. </w:t>
+        <w:t xml:space="preserve">Burge, J., &amp; Jaini, P. (2017). Accuracy maximization analysis for sensory-perceptual tasks: computational improvements, filter robustness, and coding advantages for scaled additive noise. </w:t>
       </w:r>
       <w:r>
         <w:rPr>
           <w:i/>
           <w:noProof/>
         </w:rPr>
-        <w:t>PLoS Comput Biol, 13</w:t>
+        <w:t>PLoS Computational Biology, 13</w:t>
       </w:r>
       <w:r>
         <w:rPr>
@@ -43058,14 +43018,14 @@
         <w:rPr>
           <w:noProof/>
         </w:rPr>
-        <w:t xml:space="preserve">Chin, B. M., &amp; Burge, J. (2020). Predicting the Partition of Behavioral Variability in Speed Perception with Naturalistic Stimuli. </w:t>
+        <w:t xml:space="preserve">Chin, B. M., &amp; Burge, J. (2020). Predicting the partition of behavioral variability in speed perception with naturalistic stimuli. </w:t>
       </w:r>
       <w:r>
         <w:rPr>
           <w:i/>
           <w:noProof/>
         </w:rPr>
-        <w:t>J Neurosci, 40</w:t>
+        <w:t>Journal of Neuroscience, 40</w:t>
       </w:r>
       <w:r>
         <w:rPr>
@@ -43150,7 +43110,7 @@
           <w:i/>
           <w:noProof/>
         </w:rPr>
-        <w:t>J Vis, 19</w:t>
+        <w:t>Journal of Vision, 19</w:t>
       </w:r>
       <w:r>
         <w:rPr>
@@ -43178,7 +43138,7 @@
           <w:i/>
           <w:noProof/>
         </w:rPr>
-        <w:t>Elements of psychophysics</w:t>
+        <w:t>Elements of Psychophysics</w:t>
       </w:r>
       <w:r>
         <w:rPr>
@@ -43206,7 +43166,7 @@
           <w:i/>
           <w:noProof/>
         </w:rPr>
-        <w:t>Vision Res, 51</w:t>
+        <w:t>Vision Research, 51</w:t>
       </w:r>
       <w:r>
         <w:rPr>
@@ -43262,7 +43222,7 @@
           <w:i/>
           <w:noProof/>
         </w:rPr>
-        <w:t>J Vis, 9</w:t>
+        <w:t>Journal of Vision, 9</w:t>
       </w:r>
       <w:r>
         <w:rPr>
@@ -43346,7 +43306,7 @@
           <w:i/>
           <w:noProof/>
         </w:rPr>
-        <w:t>Signal detection theory and psychophysics</w:t>
+        <w:t>Signal Detection Theory and Psychophysics</w:t>
       </w:r>
       <w:r>
         <w:rPr>
@@ -43374,7 +43334,7 @@
           <w:i/>
           <w:noProof/>
         </w:rPr>
-        <w:t>J Vis, 14</w:t>
+        <w:t>Journal of Vision, 14</w:t>
       </w:r>
       <w:r>
         <w:rPr>
@@ -43458,7 +43418,7 @@
           <w:i/>
           <w:noProof/>
         </w:rPr>
-        <w:t>J Opt Soc Am A Opt Image Sci Vis, 22</w:t>
+        <w:t>Journal of the Optical Society of America A, 22</w:t>
       </w:r>
       <w:r>
         <w:rPr>
@@ -43486,7 +43446,7 @@
           <w:i/>
           <w:noProof/>
         </w:rPr>
-        <w:t>Curr Biol, 17</w:t>
+        <w:t>Current Biology, 17</w:t>
       </w:r>
       <w:r>
         <w:rPr>
@@ -43514,7 +43474,7 @@
           <w:i/>
           <w:noProof/>
         </w:rPr>
-        <w:t>J Opt Soc Am A Opt Image Sci Vis, 24</w:t>
+        <w:t>Journal of the Optical Society of America A, 24</w:t>
       </w:r>
       <w:r>
         <w:rPr>
@@ -43564,7 +43524,7 @@
         <w:rPr>
           <w:noProof/>
         </w:rPr>
-        <w:t xml:space="preserve">Ishihara, S. (1977). Tests for Colour-Blindness. </w:t>
+        <w:t xml:space="preserve">Ishihara, S. (1977). Tests for colour-blindness. </w:t>
       </w:r>
       <w:r>
         <w:rPr>
@@ -43593,7 +43553,7 @@
           <w:i/>
           <w:noProof/>
         </w:rPr>
-        <w:t>J Vis, 17</w:t>
+        <w:t>Journal of Vision, 17</w:t>
       </w:r>
       <w:r>
         <w:rPr>
@@ -43614,7 +43574,7 @@
         <w:rPr>
           <w:noProof/>
         </w:rPr>
-        <w:t>Jakob, W. (2010). Mitsuba renderer.</w:t>
+        <w:t>Jakob, W. (2010). Mitsuba Renderer.</w:t>
       </w:r>
     </w:p>
     <w:p>
@@ -43664,7 +43624,7 @@
           <w:i/>
           <w:noProof/>
         </w:rPr>
-        <w:t>Vision Res, 51</w:t>
+        <w:t>Vision Research, 51</w:t>
       </w:r>
       <w:r>
         <w:rPr>
@@ -43720,7 +43680,7 @@
           <w:i/>
           <w:noProof/>
         </w:rPr>
-        <w:t>Journal of the Optical Society A, 4</w:t>
+        <w:t>Journal of the Optical Society of America A, 4</w:t>
       </w:r>
       <w:r>
         <w:rPr>
@@ -43777,7 +43737,7 @@
           <w:i/>
           <w:noProof/>
         </w:rPr>
-        <w:t>Nature neuroscience, 2</w:t>
+        <w:t>Nature Neuroscience, 2</w:t>
       </w:r>
       <w:r>
         <w:rPr>
@@ -44050,7 +44010,7 @@
         <w:rPr>
           <w:noProof/>
         </w:rPr>
-        <w:t xml:space="preserve">Prins, N., &amp; Kingdom, F. A. A. (2018). Applying the Model-Comparison Approach to Test Specific Research Hypotheses in Psychophysical Research Using the Palamedes Toolbox. </w:t>
+        <w:t xml:space="preserve">Prins, N., &amp; Kingdom, F. A. A. (2018). Applying the model-comparison approach to test specific tesearch hypotheses in psychophysical research using the Palamedes toolbox. </w:t>
       </w:r>
       <w:r>
         <w:rPr>
@@ -44162,7 +44122,7 @@
         <w:rPr>
           <w:noProof/>
         </w:rPr>
-        <w:t xml:space="preserve">Rovamo, J., Franssila, R., &amp; Nasanen, R. (1992). Contrast Sensitivity As A Function Of Spatial Frequency, Viewing Distance And Eccentricity With And Without Spatial Noise. </w:t>
+        <w:t xml:space="preserve">Rovamo, J., Franssila, R., &amp; Nasanen, R. (1992). Contrast sensitivity as a function of spatial frequency, viewing distance and eccentricity with and without spatial noise. </w:t>
       </w:r>
       <w:r>
         <w:rPr>
@@ -44225,7 +44185,7 @@
           <w:i/>
           <w:noProof/>
         </w:rPr>
-        <w:t>Nat Neurosci, 22</w:t>
+        <w:t>Nature Neuroscience, 22</w:t>
       </w:r>
       <w:r>
         <w:rPr>
@@ -44338,7 +44298,7 @@
           <w:i/>
           <w:noProof/>
         </w:rPr>
-        <w:t>J Vis, 18</w:t>
+        <w:t>Journal of Vision, 18</w:t>
       </w:r>
       <w:r>
         <w:rPr>
@@ -44394,7 +44354,7 @@
           <w:i/>
           <w:noProof/>
         </w:rPr>
-        <w:t>Vision Res, 24</w:t>
+        <w:t>Vision Research, 24</w:t>
       </w:r>
       <w:r>
         <w:rPr>
@@ -44478,13 +44438,13 @@
           <w:i/>
           <w:noProof/>
         </w:rPr>
-        <w:t>Bayesian color-correction method for non-colorimetric digital image sensors</w:t>
+        <w:t>Bayesian color correction method for non-colorimetric digital image sensors.</w:t>
       </w:r>
       <w:r>
         <w:rPr>
           <w:noProof/>
         </w:rPr>
-        <w:t>, Scottsdale, AZ.</w:t>
+        <w:t xml:space="preserve"> Paper presented at the Color and Imaging Conference.</w:t>
       </w:r>
     </w:p>
     <w:p>
@@ -44545,8 +44505,13 @@
       <w:r>
         <w:t xml:space="preserve">Emailed Karl to see if his constancy work with </w:t>
       </w:r>
-      <w:r>
-        <w:t>Bloj is published.</w:t>
+      <w:proofErr w:type="spellStart"/>
+      <w:r>
+        <w:t>Bloj</w:t>
+      </w:r>
+      <w:proofErr w:type="spellEnd"/>
+      <w:r>
+        <w:t xml:space="preserve"> is published.</w:t>
       </w:r>
     </w:p>
   </w:comment>
@@ -44580,8 +44545,21 @@
       <w:r>
         <w:t xml:space="preserve">Emailed Karl to see if he’s published the </w:t>
       </w:r>
-      <w:r>
-        <w:t>illum discrim work that this paper refers to as under review.</w:t>
+      <w:proofErr w:type="spellStart"/>
+      <w:r>
+        <w:t>illum</w:t>
+      </w:r>
+      <w:proofErr w:type="spellEnd"/>
+      <w:r>
+        <w:t xml:space="preserve"> </w:t>
+      </w:r>
+      <w:proofErr w:type="spellStart"/>
+      <w:r>
+        <w:t>discrim</w:t>
+      </w:r>
+      <w:proofErr w:type="spellEnd"/>
+      <w:r>
+        <w:t xml:space="preserve"> work that this paper refers to as under review.</w:t>
       </w:r>
     </w:p>
   </w:comment>
@@ -45082,7 +45060,7 @@
   <w:num w:numId="3">
     <w:abstractNumId w:val="2"/>
     <w:lvlOverride w:ilvl="0">
-      <w:lvl w:ilvl="0" w:tplc="1BE218FE">
+      <w:lvl w:ilvl="0" w:tplc="5844BD36">
         <w:start w:val="1"/>
         <w:numFmt w:val="decimal"/>
         <w:lvlText w:val="%1."/>
@@ -45111,7 +45089,7 @@
       </w:lvl>
     </w:lvlOverride>
     <w:lvlOverride w:ilvl="1">
-      <w:lvl w:ilvl="1" w:tplc="0B2E2E4A">
+      <w:lvl w:ilvl="1" w:tplc="65CA4DFE">
         <w:start w:val="1"/>
         <w:numFmt w:val="decimal"/>
         <w:lvlText w:val="%2."/>
@@ -45140,7 +45118,7 @@
       </w:lvl>
     </w:lvlOverride>
     <w:lvlOverride w:ilvl="2">
-      <w:lvl w:ilvl="2" w:tplc="542CA98E">
+      <w:lvl w:ilvl="2" w:tplc="9FEED52E">
         <w:start w:val="1"/>
         <w:numFmt w:val="decimal"/>
         <w:lvlText w:val="%3."/>
@@ -45169,7 +45147,7 @@
       </w:lvl>
     </w:lvlOverride>
     <w:lvlOverride w:ilvl="3">
-      <w:lvl w:ilvl="3" w:tplc="3C028C00">
+      <w:lvl w:ilvl="3" w:tplc="F25EC7F8">
         <w:start w:val="1"/>
         <w:numFmt w:val="decimal"/>
         <w:lvlText w:val="%4."/>
@@ -45198,7 +45176,7 @@
       </w:lvl>
     </w:lvlOverride>
     <w:lvlOverride w:ilvl="4">
-      <w:lvl w:ilvl="4" w:tplc="719AA74C">
+      <w:lvl w:ilvl="4" w:tplc="2FFA0204">
         <w:start w:val="1"/>
         <w:numFmt w:val="decimal"/>
         <w:lvlText w:val="%5."/>
@@ -45227,7 +45205,7 @@
       </w:lvl>
     </w:lvlOverride>
     <w:lvlOverride w:ilvl="5">
-      <w:lvl w:ilvl="5" w:tplc="B712D60C">
+      <w:lvl w:ilvl="5" w:tplc="91F61708">
         <w:start w:val="1"/>
         <w:numFmt w:val="decimal"/>
         <w:lvlText w:val="%6."/>
@@ -45256,7 +45234,7 @@
       </w:lvl>
     </w:lvlOverride>
     <w:lvlOverride w:ilvl="6">
-      <w:lvl w:ilvl="6" w:tplc="0706B4B6">
+      <w:lvl w:ilvl="6" w:tplc="D6C4CCB4">
         <w:start w:val="1"/>
         <w:numFmt w:val="decimal"/>
         <w:lvlText w:val="%7."/>
@@ -45285,7 +45263,7 @@
       </w:lvl>
     </w:lvlOverride>
     <w:lvlOverride w:ilvl="7">
-      <w:lvl w:ilvl="7" w:tplc="23106F8A">
+      <w:lvl w:ilvl="7" w:tplc="A31CE462">
         <w:start w:val="1"/>
         <w:numFmt w:val="decimal"/>
         <w:lvlText w:val="%8."/>
@@ -45314,7 +45292,7 @@
       </w:lvl>
     </w:lvlOverride>
     <w:lvlOverride w:ilvl="8">
-      <w:lvl w:ilvl="8" w:tplc="956E4212">
+      <w:lvl w:ilvl="8" w:tplc="08028382">
         <w:start w:val="1"/>
         <w:numFmt w:val="decimal"/>
         <w:lvlText w:val="%9."/>
@@ -45814,7 +45792,6 @@
   <w:style w:type="character" w:default="1" w:styleId="DefaultParagraphFont">
     <w:name w:val="Default Paragraph Font"/>
     <w:uiPriority w:val="1"/>
-    <w:semiHidden/>
     <w:unhideWhenUsed/>
   </w:style>
   <w:style w:type="table" w:default="1" w:styleId="TableNormal">

</xml_diff>